<commit_message>
more appendices in plan
</commit_message>
<xml_diff>
--- a/planning/thesis_brainstorm.docx
+++ b/planning/thesis_brainstorm.docx
@@ -1415,6 +1415,18 @@
     </w:p>
     <w:p>
       <w:pPr>
+        <w:pStyle w:val="ListParagraph"/>
+        <w:numPr>
+          <w:ilvl w:val="0"/>
+          <w:numId w:val="1"/>
+        </w:numPr>
+      </w:pPr>
+      <w:r>
+        <w:t>Point to appendix D: we are systematically limited and not statistically limited.</w:t>
+      </w:r>
+    </w:p>
+    <w:p>
+      <w:pPr>
         <w:rPr>
           <w:u w:val="single"/>
         </w:rPr>
@@ -1505,7 +1517,6 @@
         <w:rPr>
           <w:u w:val="single"/>
         </w:rPr>
-        <w:lastRenderedPageBreak/>
         <w:t>Extension:</w:t>
       </w:r>
     </w:p>
@@ -1657,13 +1668,16 @@
       </w:r>
       <w:proofErr w:type="spellEnd"/>
       <w:r>
-        <w:t xml:space="preserve"> for a quad to motivate 45 um uncertainty on cluster </w:t>
+        <w:t xml:space="preserve"> for a quad to motivate 45 um </w:t>
       </w:r>
       <w:proofErr w:type="gramStart"/>
       <w:r>
-        <w:t>position</w:t>
+        <w:t>uncertainty</w:t>
       </w:r>
       <w:proofErr w:type="gramEnd"/>
+      <w:r>
+        <w:t xml:space="preserve"> on cluster position</w:t>
+      </w:r>
     </w:p>
     <w:p>
       <w:r>
@@ -1776,6 +1790,32 @@
         <w:t>change</w:t>
       </w:r>
       <w:proofErr w:type="gramEnd"/>
+    </w:p>
+    <w:p>
+      <w:pPr>
+        <w:rPr>
+          <w:u w:val="single"/>
+        </w:rPr>
+      </w:pPr>
+      <w:r>
+        <w:rPr>
+          <w:u w:val="single"/>
+        </w:rPr>
+        <w:t>Appendix D: Study of statistical uncertainty</w:t>
+      </w:r>
+    </w:p>
+    <w:p>
+      <w:r>
+        <w:t xml:space="preserve">… </w:t>
+      </w:r>
+      <w:proofErr w:type="spellStart"/>
+      <w:r>
+        <w:t>residualsStudy</w:t>
+      </w:r>
+      <w:proofErr w:type="spellEnd"/>
+      <w:r>
+        <w:t>/QS3P18_stats/peakOfMeanErrorsDistVsTrigger.pdf</w:t>
+      </w:r>
     </w:p>
     <w:sectPr>
       <w:pgSz w:w="12240" w:h="15840"/>

</xml_diff>

<commit_message>
better plan for appendix structure and references
</commit_message>
<xml_diff>
--- a/planning/thesis_brainstorm.docx
+++ b/planning/thesis_brainstorm.docx
@@ -1,6 +1,6 @@
 
 <file path=word/document.xml><?xml version="1.0" encoding="utf-8"?>
-<w:document xmlns:wpc="http://schemas.microsoft.com/office/word/2010/wordprocessingCanvas" xmlns:cx="http://schemas.microsoft.com/office/drawing/2014/chartex" xmlns:cx1="http://schemas.microsoft.com/office/drawing/2015/9/8/chartex" xmlns:cx2="http://schemas.microsoft.com/office/drawing/2015/10/21/chartex" xmlns:cx3="http://schemas.microsoft.com/office/drawing/2016/5/9/chartex" xmlns:cx4="http://schemas.microsoft.com/office/drawing/2016/5/10/chartex" xmlns:cx5="http://schemas.microsoft.com/office/drawing/2016/5/11/chartex" xmlns:cx6="http://schemas.microsoft.com/office/drawing/2016/5/12/chartex" xmlns:cx7="http://schemas.microsoft.com/office/drawing/2016/5/13/chartex" xmlns:cx8="http://schemas.microsoft.com/office/drawing/2016/5/14/chartex" xmlns:mc="http://schemas.openxmlformats.org/markup-compatibility/2006" xmlns:aink="http://schemas.microsoft.com/office/drawing/2016/ink" xmlns:am3d="http://schemas.microsoft.com/office/drawing/2017/model3d" xmlns:o="urn:schemas-microsoft-com:office:office" xmlns:r="http://schemas.openxmlformats.org/officeDocument/2006/relationships" xmlns:m="http://schemas.openxmlformats.org/officeDocument/2006/math" xmlns:v="urn:schemas-microsoft-com:vml" xmlns:wp14="http://schemas.microsoft.com/office/word/2010/wordprocessingDrawing" xmlns:wp="http://schemas.openxmlformats.org/drawingml/2006/wordprocessingDrawing" xmlns:w10="urn:schemas-microsoft-com:office:word" xmlns:w="http://schemas.openxmlformats.org/wordprocessingml/2006/main" xmlns:w14="http://schemas.microsoft.com/office/word/2010/wordml" xmlns:w15="http://schemas.microsoft.com/office/word/2012/wordml" xmlns:w16cex="http://schemas.microsoft.com/office/word/2018/wordml/cex" xmlns:w16cid="http://schemas.microsoft.com/office/word/2016/wordml/cid" xmlns:w16="http://schemas.microsoft.com/office/word/2018/wordml" xmlns:w16sdtdh="http://schemas.microsoft.com/office/word/2020/wordml/sdtdatahash" xmlns:w16se="http://schemas.microsoft.com/office/word/2015/wordml/symex" xmlns:wpg="http://schemas.microsoft.com/office/word/2010/wordprocessingGroup" xmlns:wpi="http://schemas.microsoft.com/office/word/2010/wordprocessingInk" xmlns:wne="http://schemas.microsoft.com/office/word/2006/wordml" xmlns:wps="http://schemas.microsoft.com/office/word/2010/wordprocessingShape" mc:Ignorable="w14 w15 w16se w16cid w16 w16cex w16sdtdh wp14">
+<w:document xmlns:wpc="http://schemas.microsoft.com/office/word/2010/wordprocessingCanvas" xmlns:cx="http://schemas.microsoft.com/office/drawing/2014/chartex" xmlns:cx1="http://schemas.microsoft.com/office/drawing/2015/9/8/chartex" xmlns:cx2="http://schemas.microsoft.com/office/drawing/2015/10/21/chartex" xmlns:cx3="http://schemas.microsoft.com/office/drawing/2016/5/9/chartex" xmlns:cx4="http://schemas.microsoft.com/office/drawing/2016/5/10/chartex" xmlns:cx5="http://schemas.microsoft.com/office/drawing/2016/5/11/chartex" xmlns:cx6="http://schemas.microsoft.com/office/drawing/2016/5/12/chartex" xmlns:cx7="http://schemas.microsoft.com/office/drawing/2016/5/13/chartex" xmlns:cx8="http://schemas.microsoft.com/office/drawing/2016/5/14/chartex" xmlns:mc="http://schemas.openxmlformats.org/markup-compatibility/2006" xmlns:aink="http://schemas.microsoft.com/office/drawing/2016/ink" xmlns:am3d="http://schemas.microsoft.com/office/drawing/2017/model3d" xmlns:o="urn:schemas-microsoft-com:office:office" xmlns:r="http://schemas.openxmlformats.org/officeDocument/2006/relationships" xmlns:m="http://schemas.openxmlformats.org/officeDocument/2006/math" xmlns:v="urn:schemas-microsoft-com:vml" xmlns:wp14="http://schemas.microsoft.com/office/word/2010/wordprocessingDrawing" xmlns:wp="http://schemas.openxmlformats.org/drawingml/2006/wordprocessingDrawing" xmlns:w10="urn:schemas-microsoft-com:office:word" xmlns:w="http://schemas.openxmlformats.org/wordprocessingml/2006/main" xmlns:w14="http://schemas.microsoft.com/office/word/2010/wordml" xmlns:w15="http://schemas.microsoft.com/office/word/2012/wordml" xmlns:w16cex="http://schemas.microsoft.com/office/word/2018/wordml/cex" xmlns:w16cid="http://schemas.microsoft.com/office/word/2016/wordml/cid" xmlns:w16="http://schemas.microsoft.com/office/word/2018/wordml" xmlns:w16se="http://schemas.microsoft.com/office/word/2015/wordml/symex" xmlns:wpg="http://schemas.microsoft.com/office/word/2010/wordprocessingGroup" xmlns:wpi="http://schemas.microsoft.com/office/word/2010/wordprocessingInk" xmlns:wne="http://schemas.microsoft.com/office/word/2006/wordml" xmlns:wps="http://schemas.microsoft.com/office/word/2010/wordprocessingShape" mc:Ignorable="w14 w15 w16se w16cid w16 w16cex wp14">
   <w:body>
     <w:p>
       <w:pPr>
@@ -1691,26 +1691,90 @@
     </w:p>
     <w:p>
       <w:r>
-        <w:t>Can also show there is no advantage in going smaller by adding plot comparing residual histogram bin size if desired</w:t>
-      </w:r>
-    </w:p>
-    <w:p>
-      <w:pPr>
-        <w:rPr>
+        <w:t xml:space="preserve">Can also show there is no advantage in going smaller by adding plot comparing residual histogram bin size if </w:t>
+      </w:r>
+      <w:proofErr w:type="gramStart"/>
+      <w:r>
+        <w:t>desired</w:t>
+      </w:r>
+      <w:proofErr w:type="gramEnd"/>
+    </w:p>
+    <w:p>
+      <w:pPr>
+        <w:rPr>
+          <w:u w:val="single"/>
+        </w:rPr>
+      </w:pPr>
+      <w:r>
+        <w:rPr>
+          <w:u w:val="single"/>
+        </w:rPr>
+        <w:t>Appendix A: Study of statistical uncertainty</w:t>
+      </w:r>
+    </w:p>
+    <w:p>
+      <w:r>
+        <w:t xml:space="preserve">… </w:t>
+      </w:r>
+      <w:proofErr w:type="spellStart"/>
+      <w:r>
+        <w:t>residualsStudy</w:t>
+      </w:r>
+      <w:proofErr w:type="spellEnd"/>
+      <w:r>
+        <w:t>/QS3P18_stats/peakOfMeanErrorsDistVsTrigger.pdf</w:t>
+      </w:r>
+    </w:p>
+    <w:p>
+      <w:pPr>
+        <w:rPr>
+          <w:u w:val="single"/>
+        </w:rPr>
+      </w:pPr>
+      <w:r>
+        <w:rPr>
+          <w:u w:val="single"/>
+        </w:rPr>
+        <w:t>Appendix B: Study of systematic uncertainties</w:t>
+      </w:r>
+    </w:p>
+    <w:p>
+      <w:pPr>
+        <w:rPr>
+          <w:i/>
+          <w:iCs/>
           <w:lang w:val="fr-CA"/>
         </w:rPr>
       </w:pPr>
       <w:r>
         <w:rPr>
-          <w:u w:val="single"/>
+          <w:i/>
+          <w:iCs/>
           <w:lang w:val="fr-CA"/>
         </w:rPr>
-        <w:t xml:space="preserve">Appendix B: </w:t>
+        <w:t>Appendix B</w:t>
+      </w:r>
+      <w:r>
+        <w:rPr>
+          <w:i/>
+          <w:iCs/>
+          <w:lang w:val="fr-CA"/>
+        </w:rPr>
+        <w:t>.1</w:t>
+      </w:r>
+      <w:r>
+        <w:rPr>
+          <w:i/>
+          <w:iCs/>
+          <w:lang w:val="fr-CA"/>
+        </w:rPr>
+        <w:t xml:space="preserve">: </w:t>
       </w:r>
       <w:proofErr w:type="spellStart"/>
       <w:r>
         <w:rPr>
-          <w:u w:val="single"/>
+          <w:i/>
+          <w:iCs/>
           <w:lang w:val="fr-CA"/>
         </w:rPr>
         <w:t>Gaussian</w:t>
@@ -1718,104 +1782,138 @@
       <w:proofErr w:type="spellEnd"/>
       <w:r>
         <w:rPr>
-          <w:u w:val="single"/>
+          <w:i/>
+          <w:iCs/>
           <w:lang w:val="fr-CA"/>
         </w:rPr>
-        <w:t xml:space="preserve"> fit vs</w:t>
-      </w:r>
-      <w:r>
-        <w:rPr>
-          <w:u w:val="single"/>
+        <w:t xml:space="preserve"> fit vs double </w:t>
+      </w:r>
+      <w:proofErr w:type="spellStart"/>
+      <w:r>
+        <w:rPr>
+          <w:i/>
+          <w:iCs/>
           <w:lang w:val="fr-CA"/>
         </w:rPr>
-        <w:t xml:space="preserve"> double </w:t>
-      </w:r>
-      <w:proofErr w:type="spellStart"/>
-      <w:r>
-        <w:rPr>
-          <w:u w:val="single"/>
+        <w:t>gaussian</w:t>
+      </w:r>
+      <w:proofErr w:type="spellEnd"/>
+      <w:r>
+        <w:rPr>
+          <w:i/>
+          <w:iCs/>
           <w:lang w:val="fr-CA"/>
         </w:rPr>
-        <w:t>gaussian</w:t>
-      </w:r>
-      <w:proofErr w:type="spellEnd"/>
-      <w:r>
-        <w:rPr>
-          <w:u w:val="single"/>
+        <w:t xml:space="preserve"> fit</w:t>
+      </w:r>
+    </w:p>
+    <w:p>
+      <w:r>
+        <w:t>Show the scatter pl</w:t>
+      </w:r>
+      <w:r>
+        <w:t xml:space="preserve">ot you made to prove a Gaussian fit is sufficient and fails less </w:t>
+      </w:r>
+      <w:proofErr w:type="gramStart"/>
+      <w:r>
+        <w:t>often</w:t>
+      </w:r>
+      <w:proofErr w:type="gramEnd"/>
+    </w:p>
+    <w:p>
+      <w:pPr>
+        <w:rPr>
+          <w:i/>
+          <w:iCs/>
+        </w:rPr>
+      </w:pPr>
+      <w:r>
+        <w:rPr>
+          <w:i/>
+          <w:iCs/>
+        </w:rPr>
+        <w:t xml:space="preserve">Appendix </w:t>
+      </w:r>
+      <w:r>
+        <w:rPr>
+          <w:i/>
+          <w:iCs/>
+        </w:rPr>
+        <w:t>B.2</w:t>
+      </w:r>
+      <w:r>
+        <w:rPr>
+          <w:i/>
+          <w:iCs/>
+        </w:rPr>
+        <w:t xml:space="preserve">: Why 10 cm is an appropriate bin </w:t>
+      </w:r>
+      <w:proofErr w:type="gramStart"/>
+      <w:r>
+        <w:rPr>
+          <w:i/>
+          <w:iCs/>
+        </w:rPr>
+        <w:t>size</w:t>
+      </w:r>
+      <w:proofErr w:type="gramEnd"/>
+    </w:p>
+    <w:p>
+      <w:r>
+        <w:t xml:space="preserve">Can show rough calculation of scale on which alignments </w:t>
+      </w:r>
+      <w:proofErr w:type="gramStart"/>
+      <w:r>
+        <w:t>change</w:t>
+      </w:r>
+      <w:proofErr w:type="gramEnd"/>
+    </w:p>
+    <w:p>
+      <w:pPr>
+        <w:rPr>
+          <w:i/>
+          <w:iCs/>
+        </w:rPr>
+      </w:pPr>
+      <w:r>
+        <w:rPr>
+          <w:i/>
+          <w:iCs/>
+        </w:rPr>
+        <w:t>Appendix B.3: DNL</w:t>
+      </w:r>
+    </w:p>
+    <w:p>
+      <w:pPr>
+        <w:rPr>
+          <w:i/>
+          <w:iCs/>
           <w:lang w:val="fr-CA"/>
         </w:rPr>
-        <w:t xml:space="preserve"> fit</w:t>
-      </w:r>
-    </w:p>
-    <w:p>
-      <w:r>
-        <w:t>Show the scatter pl</w:t>
-      </w:r>
-      <w:r>
-        <w:t xml:space="preserve">ot you made to prove a Gaussian fit is sufficient and fails less </w:t>
-      </w:r>
-      <w:proofErr w:type="gramStart"/>
-      <w:r>
-        <w:t>often</w:t>
-      </w:r>
-      <w:proofErr w:type="gramEnd"/>
-    </w:p>
-    <w:p>
-      <w:pPr>
-        <w:rPr>
-          <w:u w:val="single"/>
-        </w:rPr>
-      </w:pPr>
-      <w:r>
-        <w:rPr>
-          <w:u w:val="single"/>
-        </w:rPr>
-        <w:t xml:space="preserve">Appendix C: Why 10 cm is an appropriate bin </w:t>
-      </w:r>
-      <w:proofErr w:type="gramStart"/>
-      <w:r>
-        <w:rPr>
-          <w:u w:val="single"/>
-        </w:rPr>
-        <w:t>size</w:t>
-      </w:r>
-      <w:proofErr w:type="gramEnd"/>
-    </w:p>
-    <w:p>
-      <w:r>
-        <w:t xml:space="preserve">Can show rough calculation of scale on which alignments </w:t>
-      </w:r>
-      <w:proofErr w:type="gramStart"/>
-      <w:r>
-        <w:t>change</w:t>
-      </w:r>
-      <w:proofErr w:type="gramEnd"/>
-    </w:p>
-    <w:p>
-      <w:pPr>
-        <w:rPr>
-          <w:u w:val="single"/>
-        </w:rPr>
-      </w:pPr>
-      <w:r>
-        <w:rPr>
-          <w:u w:val="single"/>
-        </w:rPr>
-        <w:t>Appendix D: Study of statistical uncertainty</w:t>
-      </w:r>
-    </w:p>
-    <w:p>
-      <w:r>
-        <w:t xml:space="preserve">… </w:t>
-      </w:r>
-      <w:proofErr w:type="spellStart"/>
-      <w:r>
-        <w:t>residualsStudy</w:t>
-      </w:r>
-      <w:proofErr w:type="spellEnd"/>
-      <w:r>
-        <w:t>/QS3P18_stats/peakOfMeanErrorsDistVsTrigger.pdf</w:t>
-      </w:r>
+      </w:pPr>
+      <w:r>
+        <w:rPr>
+          <w:i/>
+          <w:iCs/>
+          <w:highlight w:val="yellow"/>
+          <w:lang w:val="fr-CA"/>
+        </w:rPr>
+        <w:t>Appendix B.4: 2900V vs 3100V?</w:t>
+      </w:r>
+    </w:p>
+    <w:p>
+      <w:pPr>
+        <w:rPr>
+          <w:lang w:val="fr-CA"/>
+        </w:rPr>
+      </w:pPr>
+    </w:p>
+    <w:p>
+      <w:pPr>
+        <w:rPr>
+          <w:lang w:val="fr-CA"/>
+        </w:rPr>
+      </w:pPr>
     </w:p>
     <w:sectPr>
       <w:pgSz w:w="12240" w:h="15840"/>
@@ -1828,7 +1926,7 @@
 </file>
 
 <file path=word/numbering.xml><?xml version="1.0" encoding="utf-8"?>
-<w:numbering xmlns:wpc="http://schemas.microsoft.com/office/word/2010/wordprocessingCanvas" xmlns:cx="http://schemas.microsoft.com/office/drawing/2014/chartex" xmlns:cx1="http://schemas.microsoft.com/office/drawing/2015/9/8/chartex" xmlns:cx2="http://schemas.microsoft.com/office/drawing/2015/10/21/chartex" xmlns:cx3="http://schemas.microsoft.com/office/drawing/2016/5/9/chartex" xmlns:cx4="http://schemas.microsoft.com/office/drawing/2016/5/10/chartex" xmlns:cx5="http://schemas.microsoft.com/office/drawing/2016/5/11/chartex" xmlns:cx6="http://schemas.microsoft.com/office/drawing/2016/5/12/chartex" xmlns:cx7="http://schemas.microsoft.com/office/drawing/2016/5/13/chartex" xmlns:cx8="http://schemas.microsoft.com/office/drawing/2016/5/14/chartex" xmlns:mc="http://schemas.openxmlformats.org/markup-compatibility/2006" xmlns:aink="http://schemas.microsoft.com/office/drawing/2016/ink" xmlns:am3d="http://schemas.microsoft.com/office/drawing/2017/model3d" xmlns:o="urn:schemas-microsoft-com:office:office" xmlns:r="http://schemas.openxmlformats.org/officeDocument/2006/relationships" xmlns:m="http://schemas.openxmlformats.org/officeDocument/2006/math" xmlns:v="urn:schemas-microsoft-com:vml" xmlns:wp14="http://schemas.microsoft.com/office/word/2010/wordprocessingDrawing" xmlns:wp="http://schemas.openxmlformats.org/drawingml/2006/wordprocessingDrawing" xmlns:w10="urn:schemas-microsoft-com:office:word" xmlns:w="http://schemas.openxmlformats.org/wordprocessingml/2006/main" xmlns:w14="http://schemas.microsoft.com/office/word/2010/wordml" xmlns:w15="http://schemas.microsoft.com/office/word/2012/wordml" xmlns:w16cex="http://schemas.microsoft.com/office/word/2018/wordml/cex" xmlns:w16cid="http://schemas.microsoft.com/office/word/2016/wordml/cid" xmlns:w16="http://schemas.microsoft.com/office/word/2018/wordml" xmlns:w16sdtdh="http://schemas.microsoft.com/office/word/2020/wordml/sdtdatahash" xmlns:w16se="http://schemas.microsoft.com/office/word/2015/wordml/symex" xmlns:wpg="http://schemas.microsoft.com/office/word/2010/wordprocessingGroup" xmlns:wpi="http://schemas.microsoft.com/office/word/2010/wordprocessingInk" xmlns:wne="http://schemas.microsoft.com/office/word/2006/wordml" xmlns:wps="http://schemas.microsoft.com/office/word/2010/wordprocessingShape" mc:Ignorable="w14 w15 w16se w16cid w16 w16cex w16sdtdh wp14">
+<w:numbering xmlns:wpc="http://schemas.microsoft.com/office/word/2010/wordprocessingCanvas" xmlns:cx="http://schemas.microsoft.com/office/drawing/2014/chartex" xmlns:cx1="http://schemas.microsoft.com/office/drawing/2015/9/8/chartex" xmlns:cx2="http://schemas.microsoft.com/office/drawing/2015/10/21/chartex" xmlns:cx3="http://schemas.microsoft.com/office/drawing/2016/5/9/chartex" xmlns:cx4="http://schemas.microsoft.com/office/drawing/2016/5/10/chartex" xmlns:cx5="http://schemas.microsoft.com/office/drawing/2016/5/11/chartex" xmlns:cx6="http://schemas.microsoft.com/office/drawing/2016/5/12/chartex" xmlns:cx7="http://schemas.microsoft.com/office/drawing/2016/5/13/chartex" xmlns:cx8="http://schemas.microsoft.com/office/drawing/2016/5/14/chartex" xmlns:mc="http://schemas.openxmlformats.org/markup-compatibility/2006" xmlns:aink="http://schemas.microsoft.com/office/drawing/2016/ink" xmlns:am3d="http://schemas.microsoft.com/office/drawing/2017/model3d" xmlns:o="urn:schemas-microsoft-com:office:office" xmlns:r="http://schemas.openxmlformats.org/officeDocument/2006/relationships" xmlns:m="http://schemas.openxmlformats.org/officeDocument/2006/math" xmlns:v="urn:schemas-microsoft-com:vml" xmlns:wp14="http://schemas.microsoft.com/office/word/2010/wordprocessingDrawing" xmlns:wp="http://schemas.openxmlformats.org/drawingml/2006/wordprocessingDrawing" xmlns:w10="urn:schemas-microsoft-com:office:word" xmlns:w="http://schemas.openxmlformats.org/wordprocessingml/2006/main" xmlns:w14="http://schemas.microsoft.com/office/word/2010/wordml" xmlns:w15="http://schemas.microsoft.com/office/word/2012/wordml" xmlns:w16cex="http://schemas.microsoft.com/office/word/2018/wordml/cex" xmlns:w16cid="http://schemas.microsoft.com/office/word/2016/wordml/cid" xmlns:w16="http://schemas.microsoft.com/office/word/2018/wordml" xmlns:w16se="http://schemas.microsoft.com/office/word/2015/wordml/symex" xmlns:wpg="http://schemas.microsoft.com/office/word/2010/wordprocessingGroup" xmlns:wpi="http://schemas.microsoft.com/office/word/2010/wordprocessingInk" xmlns:wne="http://schemas.microsoft.com/office/word/2006/wordml" xmlns:wps="http://schemas.microsoft.com/office/word/2010/wordprocessingShape" mc:Ignorable="w14 w15 w16se w16cid w16 w16cex wp14">
   <w:abstractNum w:abstractNumId="0" w15:restartNumberingAfterBreak="0">
     <w:nsid w:val="1150540C"/>
     <w:multiLevelType w:val="hybridMultilevel"/>
@@ -2528,7 +2626,7 @@
 </file>
 
 <file path=word/styles.xml><?xml version="1.0" encoding="utf-8"?>
-<w:styles xmlns:mc="http://schemas.openxmlformats.org/markup-compatibility/2006" xmlns:r="http://schemas.openxmlformats.org/officeDocument/2006/relationships" xmlns:w="http://schemas.openxmlformats.org/wordprocessingml/2006/main" xmlns:w14="http://schemas.microsoft.com/office/word/2010/wordml" xmlns:w15="http://schemas.microsoft.com/office/word/2012/wordml" xmlns:w16cex="http://schemas.microsoft.com/office/word/2018/wordml/cex" xmlns:w16cid="http://schemas.microsoft.com/office/word/2016/wordml/cid" xmlns:w16="http://schemas.microsoft.com/office/word/2018/wordml" xmlns:w16sdtdh="http://schemas.microsoft.com/office/word/2020/wordml/sdtdatahash" xmlns:w16se="http://schemas.microsoft.com/office/word/2015/wordml/symex" mc:Ignorable="w14 w15 w16se w16cid w16 w16cex w16sdtdh">
+<w:styles xmlns:mc="http://schemas.openxmlformats.org/markup-compatibility/2006" xmlns:r="http://schemas.openxmlformats.org/officeDocument/2006/relationships" xmlns:w="http://schemas.openxmlformats.org/wordprocessingml/2006/main" xmlns:w14="http://schemas.microsoft.com/office/word/2010/wordml" xmlns:w15="http://schemas.microsoft.com/office/word/2012/wordml" xmlns:w16cex="http://schemas.microsoft.com/office/word/2018/wordml/cex" xmlns:w16cid="http://schemas.microsoft.com/office/word/2016/wordml/cid" xmlns:w16="http://schemas.microsoft.com/office/word/2018/wordml" xmlns:w16se="http://schemas.microsoft.com/office/word/2015/wordml/symex" mc:Ignorable="w14 w15 w16se w16cid w16 w16cex">
   <w:docDefaults>
     <w:rPrDefault>
       <w:rPr>

</xml_diff>

<commit_message>
work on chapter 3 and planning
</commit_message>
<xml_diff>
--- a/planning/thesis_brainstorm.docx
+++ b/planning/thesis_brainstorm.docx
@@ -737,6 +737,17 @@
       <w:r>
         <w:t>Explain clustering</w:t>
       </w:r>
+      <w:r>
+        <w:t xml:space="preserve">, reference to </w:t>
+      </w:r>
+      <w:proofErr w:type="spellStart"/>
+      <w:r>
+        <w:t>reclustering</w:t>
+      </w:r>
+      <w:proofErr w:type="spellEnd"/>
+      <w:r>
+        <w:t xml:space="preserve"> appendix</w:t>
+      </w:r>
     </w:p>
     <w:p>
       <w:pPr>
@@ -844,6 +855,9 @@
       <w:r>
         <w:fldChar w:fldCharType="end"/>
       </w:r>
+      <w:r>
+        <w:t xml:space="preserve"> -- check</w:t>
+      </w:r>
     </w:p>
     <w:p>
       <w:pPr>
@@ -858,6 +872,9 @@
       </w:pPr>
       <w:r>
         <w:t>Relative coordinate system only</w:t>
+      </w:r>
+      <w:r>
+        <w:t xml:space="preserve"> – check </w:t>
       </w:r>
     </w:p>
     <w:p>
@@ -893,6 +910,9 @@
       <w:r>
         <w:fldChar w:fldCharType="end"/>
       </w:r>
+      <w:r>
+        <w:t xml:space="preserve"> -- check</w:t>
+      </w:r>
     </w:p>
     <w:p>
       <w:pPr>
@@ -954,7 +974,7 @@
         <w:t xml:space="preserve"> means TH2F for a single quadruplet (QL2C04), for a given tracking combination</w:t>
       </w:r>
       <w:r>
-        <w:t xml:space="preserve"> – reference to appendix C: why 10 cm is an appropriate bin size</w:t>
+        <w:t xml:space="preserve"> </w:t>
       </w:r>
     </w:p>
     <w:p>
@@ -970,6 +990,136 @@
       </w:pPr>
       <w:r>
         <w:t>Show num entries TH2F to see connection with patterns due to hodoscope acceptance angle and wire support positions on three involved layers</w:t>
+      </w:r>
+    </w:p>
+    <w:p>
+      <w:pPr>
+        <w:pStyle w:val="ListParagraph"/>
+        <w:numPr>
+          <w:ilvl w:val="0"/>
+          <w:numId w:val="1"/>
+        </w:numPr>
+        <w:rPr>
+          <w:u w:val="single"/>
+        </w:rPr>
+      </w:pPr>
+      <w:r>
+        <w:t xml:space="preserve">Section: systematics (reference </w:t>
+      </w:r>
+    </w:p>
+    <w:p>
+      <w:pPr>
+        <w:pStyle w:val="ListParagraph"/>
+        <w:numPr>
+          <w:ilvl w:val="1"/>
+          <w:numId w:val="1"/>
+        </w:numPr>
+      </w:pPr>
+      <w:r>
+        <w:t>2900 V vs 3100 V</w:t>
+      </w:r>
+    </w:p>
+    <w:p>
+      <w:pPr>
+        <w:pStyle w:val="ListParagraph"/>
+        <w:numPr>
+          <w:ilvl w:val="1"/>
+          <w:numId w:val="1"/>
+        </w:numPr>
+      </w:pPr>
+      <w:proofErr w:type="spellStart"/>
+      <w:r>
+        <w:t>Gaus</w:t>
+      </w:r>
+      <w:proofErr w:type="spellEnd"/>
+      <w:r>
+        <w:t xml:space="preserve"> vs </w:t>
+      </w:r>
+      <w:proofErr w:type="spellStart"/>
+      <w:r>
+        <w:t>doub</w:t>
+      </w:r>
+      <w:proofErr w:type="spellEnd"/>
+      <w:r>
+        <w:t xml:space="preserve"> </w:t>
+      </w:r>
+      <w:proofErr w:type="spellStart"/>
+      <w:r>
+        <w:t>gaus</w:t>
+      </w:r>
+      <w:proofErr w:type="spellEnd"/>
+    </w:p>
+    <w:p>
+      <w:pPr>
+        <w:pStyle w:val="ListParagraph"/>
+        <w:numPr>
+          <w:ilvl w:val="1"/>
+          <w:numId w:val="1"/>
+        </w:numPr>
+      </w:pPr>
+      <w:r>
+        <w:t>DNL</w:t>
+      </w:r>
+    </w:p>
+    <w:p>
+      <w:r>
+        <w:t>Things that need discussing</w:t>
+      </w:r>
+    </w:p>
+    <w:p>
+      <w:pPr>
+        <w:pStyle w:val="ListParagraph"/>
+        <w:numPr>
+          <w:ilvl w:val="0"/>
+          <w:numId w:val="1"/>
+        </w:numPr>
+      </w:pPr>
+      <w:r>
+        <w:t>Mean of residuals in an area for spec tracking combinations is the meat of this analysis</w:t>
+      </w:r>
+    </w:p>
+    <w:p>
+      <w:pPr>
+        <w:pStyle w:val="ListParagraph"/>
+        <w:numPr>
+          <w:ilvl w:val="0"/>
+          <w:numId w:val="1"/>
+        </w:numPr>
+      </w:pPr>
+      <w:r>
+        <w:rPr>
+          <w:strike/>
+        </w:rPr>
+        <w:t>Area chosen by</w:t>
+      </w:r>
+      <w:r>
+        <w:t xml:space="preserve"> </w:t>
+      </w:r>
+      <w:r>
+        <w:sym w:font="Wingdings" w:char="F0E0"/>
+      </w:r>
+      <w:r>
+        <w:t xml:space="preserve"> Put in comparison chapter</w:t>
+      </w:r>
+    </w:p>
+    <w:p>
+      <w:pPr>
+        <w:pStyle w:val="ListParagraph"/>
+        <w:numPr>
+          <w:ilvl w:val="0"/>
+          <w:numId w:val="1"/>
+        </w:numPr>
+      </w:pPr>
+      <w:r>
+        <w:t xml:space="preserve">Make clear that different tracking combinations have larger uncertainty in residuals and that this motivates the </w:t>
+      </w:r>
+      <w:proofErr w:type="gramStart"/>
+      <w:r>
+        <w:t>200 um</w:t>
+      </w:r>
+      <w:proofErr w:type="gramEnd"/>
+      <w:r>
+        <w:t xml:space="preserve"> bin size.</w:t>
       </w:r>
     </w:p>
     <w:p>
@@ -1288,6 +1438,7 @@
         <w:rPr>
           <w:u w:val="single"/>
         </w:rPr>
+        <w:lastRenderedPageBreak/>
         <w:t>Comparison results</w:t>
       </w:r>
       <w:r>
@@ -1324,6 +1475,66 @@
         </w:numPr>
       </w:pPr>
       <w:r>
+        <w:t>Choice of the area of the region of interest</w:t>
+      </w:r>
+    </w:p>
+    <w:p>
+      <w:pPr>
+        <w:pStyle w:val="ListParagraph"/>
+        <w:numPr>
+          <w:ilvl w:val="1"/>
+          <w:numId w:val="1"/>
+        </w:numPr>
+      </w:pPr>
+      <w:r>
+        <w:t>Same area as x-ray</w:t>
+      </w:r>
+    </w:p>
+    <w:p>
+      <w:pPr>
+        <w:pStyle w:val="ListParagraph"/>
+        <w:numPr>
+          <w:ilvl w:val="1"/>
+          <w:numId w:val="1"/>
+        </w:numPr>
+      </w:pPr>
+      <w:r>
+        <w:t>Statistical uncertainty ok</w:t>
+      </w:r>
+    </w:p>
+    <w:p>
+      <w:pPr>
+        <w:pStyle w:val="ListParagraph"/>
+        <w:numPr>
+          <w:ilvl w:val="1"/>
+          <w:numId w:val="1"/>
+        </w:numPr>
+      </w:pPr>
+      <w:r>
+        <w:t>Wider than 2 wire groups for smooth patterns in TH2F</w:t>
+      </w:r>
+    </w:p>
+    <w:p>
+      <w:pPr>
+        <w:pStyle w:val="ListParagraph"/>
+        <w:numPr>
+          <w:ilvl w:val="1"/>
+          <w:numId w:val="1"/>
+        </w:numPr>
+      </w:pPr>
+      <w:r>
+        <w:t>Smaller than scale on which we expect local offsets to vary</w:t>
+      </w:r>
+    </w:p>
+    <w:p>
+      <w:pPr>
+        <w:pStyle w:val="ListParagraph"/>
+        <w:numPr>
+          <w:ilvl w:val="0"/>
+          <w:numId w:val="1"/>
+        </w:numPr>
+      </w:pPr>
+      <w:r>
         <w:t xml:space="preserve">Show residual TH2Fs of QL2C04 for </w:t>
       </w:r>
       <w:proofErr w:type="spellStart"/>
@@ -1416,7 +1627,6 @@
         <w:contextualSpacing/>
       </w:pPr>
       <w:r>
-        <w:lastRenderedPageBreak/>
         <w:t xml:space="preserve">Histogram of difference between x-ray and cosmic residual (bin size 150 </w:t>
       </w:r>
       <w:proofErr w:type="gramStart"/>
@@ -1722,6 +1932,7 @@
     </w:p>
     <w:p>
       <w:r>
+        <w:lastRenderedPageBreak/>
         <w:t>Show the scatter pl</w:t>
       </w:r>
       <w:r>

</xml_diff>

<commit_message>
start of chapter 4. Also made extraMaterials folder for files used to create figures and other info
</commit_message>
<xml_diff>
--- a/planning/thesis_brainstorm.docx
+++ b/planning/thesis_brainstorm.docx
@@ -334,7 +334,7 @@
         <w:fldChar w:fldCharType="begin"/>
       </w:r>
       <w:r>
-        <w:instrText xml:space="preserve"> ADDIN ZOTERO_ITEM CSL_CITATION {"citationID":"cPnTcNsf","properties":{"formattedCitation":"\\uc0\\u160{}[5]","plainCitation":" [5]","noteIndex":0},"citationItems":[{"id":740,"uris":["http://zotero.org/users/4348135/items/GBRGTI43"],"uri":["http://zotero.org/users/4348135/items/GBRGTI43"],"itemData":{"id":740,"type":"thesis","abstract":"Over the course of the next ten years, the LHC will undergo upgrades that will more than triple its current luminosity. This increase in luminosity will put greater demands on the ATLAS trigger system. To meet these demands, the Small Wheels of the muon spectrometer will be replaced with the New Small Wheels (NSWs) during Long Shutdown 2. The NSWs employ two gaseous detector technologies - small-strip Thin Gap Chambers (sTGCs) and Micromegas. To characterize the sTGCs, a series of test beams were conducted on a production sTGC module at the H8 beamline of CERN’s Super Proton Synchrotron. The setup and results of the test beams are presented, and it has been found that the detector meets the performance requirements of the NSW for efficiency and multiplicity at several operating voltages. \n \nTo meet the performance requirements of the NSW, the positions of the detector elements must be precisely known. Quality control measurements were made during construction of the sTGC strip cathode boards to allow for the reconstruction of individual strip positions. A transformation from the nominal strip geometry to the as-built geometry is derived based on the QC measurements. This transformation was tested against microscope and cosmic ray misalignment measurements. The as-built predictions agree well with the misalignment measurements, demonstrating the ability to reconstruct the strip positions from the QC measurements.","genre":"Thesis","language":"en","note":"Accepted: 2019-07-16T17:20:40Z","source":"dspace.library.uvic.ca","title":"Results of the 2018 ATLAS sTGC test beam and internal strip alignment of sTGC detectors","URL":"https://dspace.library.uvic.ca/handle/1828/10973","author":[{"family":"Carlson","given":"Evan Michael"}],"accessed":{"date-parts":[["2021",5,12]]},"issued":{"date-parts":[["2019"]]}}}],"schema":"https://github.com/citation-style-language/schema/raw/master/csl-citation.json"} </w:instrText>
+        <w:instrText xml:space="preserve"> ADDIN ZOTERO_ITEM CSL_CITATION {"citationID":"cPnTcNsf","properties":{"formattedCitation":"\\uc0\\u160{}[5]","plainCitation":" [5]","noteIndex":0},"citationItems":[{"id":740,"uris":["http://zotero.org/users/4348135/items/GBRGTI43"],"uri":["http://zotero.org/users/4348135/items/GBRGTI43"],"itemData":{"id":740,"type":"thesis","abstract":"Over the course of the next ten years, the LHC will undergo upgrades that will more than triple its current luminosity. This increase in luminosity will put greater demands on the ATLAS trigger system. To meet these demands, the Small Wheels of the muon spectrometer will be replaced with the New Small Wheels (NSWs) during Long Shutdown 2. The NSWs employ two gaseous detector technologies - small-strip Thin Gap Chambers (sTGCs) and Micromegas. To characterize the sTGCs, a series of test beams were conducted on a production sTGC module at the H8 beamline of CERN’s Super Proton Synchrotron. The setup and results of the test beams are presented, and it has been found that the detector meets the performance requirements of the NSW for efficiency and multiplicity at several operating voltages. \n \nTo meet the performance requirements of the NSW, the positions of the detector elements must be precisely known. Quality control measurements were made during construction of the sTGC strip cathode boards to allow for the reconstruction of individual strip positions. A transformation from the nominal strip geometry to the as-built geometry is derived based on the QC measurements. This transformation was tested against microscope and cosmic ray misalignment measurements. The as-built predictions agree well with the misalignment measurements, demonstrating the ability to reconstruct the strip positions from the QC measurements.","event-place":"Victoria, British Columbia, Canada","genre":"Thesis","language":"en","note":"Accepted: 2019-07-16T17:20:40Z","number-of-pages":"132","publisher":"University of Victoria","publisher-place":"Victoria, British Columbia, Canada","source":"dspace.library.uvic.ca","title":"Results of the 2018 ATLAS sTGC test beam and internal strip alignment of sTGC detectors","URL":"https://dspace.library.uvic.ca/handle/1828/10973","author":[{"family":"Carlson","given":"Evan Michael"}],"accessed":{"date-parts":[["2021",5,12]]},"issued":{"date-parts":[["2019"]]}}}],"schema":"https://github.com/citation-style-language/schema/raw/master/csl-citation.json"} </w:instrText>
       </w:r>
       <w:r>
         <w:fldChar w:fldCharType="separate"/>
@@ -2000,7 +2000,6 @@
         <w:rPr>
           <w:i/>
           <w:iCs/>
-          <w:highlight w:val="yellow"/>
           <w:lang w:val="fr-CA"/>
         </w:rPr>
         <w:t>Appendix B.4: 2900V vs 3100V?</w:t>
@@ -2009,17 +2008,544 @@
     <w:p>
       <w:pPr>
         <w:rPr>
+          <w:i/>
+          <w:iCs/>
           <w:lang w:val="fr-CA"/>
         </w:rPr>
       </w:pPr>
     </w:p>
     <w:p>
       <w:pPr>
-        <w:rPr>
+        <w:pStyle w:val="Bibliography"/>
+        <w:rPr>
+          <w:rFonts w:ascii="Calibri" w:hAnsi="Calibri" w:cs="Calibri"/>
+        </w:rPr>
+      </w:pPr>
+      <w:r>
+        <w:rPr>
+          <w:i/>
+          <w:iCs/>
           <w:lang w:val="fr-CA"/>
         </w:rPr>
-      </w:pPr>
-    </w:p>
+        <w:fldChar w:fldCharType="begin"/>
+      </w:r>
+      <w:r>
+        <w:rPr>
+          <w:i/>
+          <w:iCs/>
+        </w:rPr>
+        <w:instrText xml:space="preserve"> ADDIN ZOTERO_BIBL {"uncited":[],"omitted":[],"custom":[]} CSL_BIBLIOGRAPHY </w:instrText>
+      </w:r>
+      <w:r>
+        <w:rPr>
+          <w:i/>
+          <w:iCs/>
+          <w:lang w:val="fr-CA"/>
+        </w:rPr>
+        <w:fldChar w:fldCharType="separate"/>
+      </w:r>
+      <w:r>
+        <w:rPr>
+          <w:i/>
+          <w:iCs/>
+        </w:rPr>
+        <w:t>[</w:t>
+      </w:r>
+      <w:r>
+        <w:rPr>
+          <w:i/>
+          <w:iCs/>
+        </w:rPr>
+        <w:t>1]</w:t>
+      </w:r>
+      <w:r>
+        <w:rPr>
+          <w:i/>
+          <w:iCs/>
+        </w:rPr>
+        <w:tab/>
+      </w:r>
+      <w:r>
+        <w:rPr>
+          <w:rFonts w:ascii="Calibri" w:hAnsi="Calibri" w:cs="Calibri"/>
+          <w:i/>
+          <w:iCs/>
+        </w:rPr>
+        <w:t>The ATLAS Experiment at the CERN Large Hadron Collider</w:t>
+      </w:r>
+      <w:r>
+        <w:rPr>
+          <w:rFonts w:ascii="Calibri" w:hAnsi="Calibri" w:cs="Calibri"/>
+        </w:rPr>
+        <w:t xml:space="preserve">, J. </w:t>
+      </w:r>
+      <w:proofErr w:type="spellStart"/>
+      <w:r>
+        <w:rPr>
+          <w:rFonts w:ascii="Calibri" w:hAnsi="Calibri" w:cs="Calibri"/>
+        </w:rPr>
+        <w:t>Instrum</w:t>
+      </w:r>
+      <w:proofErr w:type="spellEnd"/>
+      <w:r>
+        <w:rPr>
+          <w:rFonts w:ascii="Calibri" w:hAnsi="Calibri" w:cs="Calibri"/>
+        </w:rPr>
+        <w:t xml:space="preserve">. </w:t>
+      </w:r>
+      <w:r>
+        <w:rPr>
+          <w:rFonts w:ascii="Calibri" w:hAnsi="Calibri" w:cs="Calibri"/>
+          <w:b/>
+          <w:bCs/>
+        </w:rPr>
+        <w:t>3</w:t>
+      </w:r>
+      <w:r>
+        <w:rPr>
+          <w:rFonts w:ascii="Calibri" w:hAnsi="Calibri" w:cs="Calibri"/>
+        </w:rPr>
+        <w:t>, S08003 (2008).</w:t>
+      </w:r>
+    </w:p>
+    <w:p>
+      <w:pPr>
+        <w:pStyle w:val="Bibliography"/>
+        <w:rPr>
+          <w:rFonts w:ascii="Calibri" w:hAnsi="Calibri" w:cs="Calibri"/>
+        </w:rPr>
+      </w:pPr>
+      <w:r>
+        <w:rPr>
+          <w:rFonts w:ascii="Calibri" w:hAnsi="Calibri" w:cs="Calibri"/>
+        </w:rPr>
+        <w:t>[2]</w:t>
+      </w:r>
+      <w:r>
+        <w:rPr>
+          <w:rFonts w:ascii="Calibri" w:hAnsi="Calibri" w:cs="Calibri"/>
+        </w:rPr>
+        <w:tab/>
+        <w:t xml:space="preserve">L. Evans and P. Bryant, </w:t>
+      </w:r>
+      <w:r>
+        <w:rPr>
+          <w:rFonts w:ascii="Calibri" w:hAnsi="Calibri" w:cs="Calibri"/>
+          <w:i/>
+          <w:iCs/>
+        </w:rPr>
+        <w:t>LHC Machine</w:t>
+      </w:r>
+      <w:r>
+        <w:rPr>
+          <w:rFonts w:ascii="Calibri" w:hAnsi="Calibri" w:cs="Calibri"/>
+        </w:rPr>
+        <w:t xml:space="preserve">, J. </w:t>
+      </w:r>
+      <w:proofErr w:type="spellStart"/>
+      <w:r>
+        <w:rPr>
+          <w:rFonts w:ascii="Calibri" w:hAnsi="Calibri" w:cs="Calibri"/>
+        </w:rPr>
+        <w:t>Instrum</w:t>
+      </w:r>
+      <w:proofErr w:type="spellEnd"/>
+      <w:r>
+        <w:rPr>
+          <w:rFonts w:ascii="Calibri" w:hAnsi="Calibri" w:cs="Calibri"/>
+        </w:rPr>
+        <w:t xml:space="preserve">. </w:t>
+      </w:r>
+      <w:r>
+        <w:rPr>
+          <w:rFonts w:ascii="Calibri" w:hAnsi="Calibri" w:cs="Calibri"/>
+          <w:b/>
+          <w:bCs/>
+        </w:rPr>
+        <w:t>3</w:t>
+      </w:r>
+      <w:r>
+        <w:rPr>
+          <w:rFonts w:ascii="Calibri" w:hAnsi="Calibri" w:cs="Calibri"/>
+        </w:rPr>
+        <w:t>, (2008).</w:t>
+      </w:r>
+    </w:p>
+    <w:p>
+      <w:pPr>
+        <w:pStyle w:val="Bibliography"/>
+        <w:rPr>
+          <w:rFonts w:ascii="Calibri" w:hAnsi="Calibri" w:cs="Calibri"/>
+        </w:rPr>
+      </w:pPr>
+      <w:r>
+        <w:rPr>
+          <w:rFonts w:ascii="Calibri" w:hAnsi="Calibri" w:cs="Calibri"/>
+        </w:rPr>
+        <w:t>[3]</w:t>
+      </w:r>
+      <w:r>
+        <w:rPr>
+          <w:rFonts w:ascii="Calibri" w:hAnsi="Calibri" w:cs="Calibri"/>
+        </w:rPr>
+        <w:tab/>
+        <w:t>ATLAS Collaboration, ATLAS Muon Spectrometer: Technical Design Report, No. CERN-LHCC-97-022, CERN, 1997.</w:t>
+      </w:r>
+    </w:p>
+    <w:p>
+      <w:pPr>
+        <w:pStyle w:val="Bibliography"/>
+        <w:rPr>
+          <w:rFonts w:ascii="Calibri" w:hAnsi="Calibri" w:cs="Calibri"/>
+        </w:rPr>
+      </w:pPr>
+      <w:r>
+        <w:rPr>
+          <w:rFonts w:ascii="Calibri" w:hAnsi="Calibri" w:cs="Calibri"/>
+        </w:rPr>
+        <w:t>[4]</w:t>
+      </w:r>
+      <w:r>
+        <w:rPr>
+          <w:rFonts w:ascii="Calibri" w:hAnsi="Calibri" w:cs="Calibri"/>
+        </w:rPr>
+        <w:tab/>
+        <w:t xml:space="preserve">CERN. </w:t>
+      </w:r>
+      <w:proofErr w:type="spellStart"/>
+      <w:r>
+        <w:rPr>
+          <w:rFonts w:ascii="Calibri" w:hAnsi="Calibri" w:cs="Calibri"/>
+        </w:rPr>
+        <w:t>Generva</w:t>
+      </w:r>
+      <w:proofErr w:type="spellEnd"/>
+      <w:r>
+        <w:rPr>
+          <w:rFonts w:ascii="Calibri" w:hAnsi="Calibri" w:cs="Calibri"/>
+        </w:rPr>
+        <w:t>. T. L. experiments C. ATLAS Collaboration, New Small Wheel Technical Design Report, Technical Design Report No. CERN-LHCC-2013-006, CERN, 2013.</w:t>
+      </w:r>
+    </w:p>
+    <w:p>
+      <w:pPr>
+        <w:pStyle w:val="Bibliography"/>
+        <w:rPr>
+          <w:rFonts w:ascii="Calibri" w:hAnsi="Calibri" w:cs="Calibri"/>
+        </w:rPr>
+      </w:pPr>
+      <w:r>
+        <w:rPr>
+          <w:rFonts w:ascii="Calibri" w:hAnsi="Calibri" w:cs="Calibri"/>
+        </w:rPr>
+        <w:t>[5]</w:t>
+      </w:r>
+      <w:r>
+        <w:rPr>
+          <w:rFonts w:ascii="Calibri" w:hAnsi="Calibri" w:cs="Calibri"/>
+        </w:rPr>
+        <w:tab/>
+        <w:t>E. M. Carlson, Results of the 2018 ATLAS STGC Test Beam and Internal Strip Alignment of STGC Detectors, Thesis, University of Victoria, 2019.</w:t>
+      </w:r>
+    </w:p>
+    <w:p>
+      <w:pPr>
+        <w:pStyle w:val="Bibliography"/>
+        <w:rPr>
+          <w:rFonts w:ascii="Calibri" w:hAnsi="Calibri" w:cs="Calibri"/>
+        </w:rPr>
+      </w:pPr>
+      <w:r>
+        <w:rPr>
+          <w:rFonts w:ascii="Calibri" w:hAnsi="Calibri" w:cs="Calibri"/>
+        </w:rPr>
+        <w:t>[6]</w:t>
+      </w:r>
+      <w:r>
+        <w:rPr>
+          <w:rFonts w:ascii="Calibri" w:hAnsi="Calibri" w:cs="Calibri"/>
+        </w:rPr>
+        <w:tab/>
+        <w:t xml:space="preserve">S. </w:t>
+      </w:r>
+      <w:proofErr w:type="spellStart"/>
+      <w:r>
+        <w:rPr>
+          <w:rFonts w:ascii="Calibri" w:hAnsi="Calibri" w:cs="Calibri"/>
+        </w:rPr>
+        <w:t>Aefsky</w:t>
+      </w:r>
+      <w:proofErr w:type="spellEnd"/>
+      <w:r>
+        <w:rPr>
+          <w:rFonts w:ascii="Calibri" w:hAnsi="Calibri" w:cs="Calibri"/>
+        </w:rPr>
+        <w:t xml:space="preserve">, C. </w:t>
+      </w:r>
+      <w:proofErr w:type="spellStart"/>
+      <w:r>
+        <w:rPr>
+          <w:rFonts w:ascii="Calibri" w:hAnsi="Calibri" w:cs="Calibri"/>
+        </w:rPr>
+        <w:t>Amelung</w:t>
+      </w:r>
+      <w:proofErr w:type="spellEnd"/>
+      <w:r>
+        <w:rPr>
+          <w:rFonts w:ascii="Calibri" w:hAnsi="Calibri" w:cs="Calibri"/>
+        </w:rPr>
+        <w:t xml:space="preserve">, J. </w:t>
+      </w:r>
+      <w:proofErr w:type="spellStart"/>
+      <w:r>
+        <w:rPr>
+          <w:rFonts w:ascii="Calibri" w:hAnsi="Calibri" w:cs="Calibri"/>
+        </w:rPr>
+        <w:t>Bensinger</w:t>
+      </w:r>
+      <w:proofErr w:type="spellEnd"/>
+      <w:r>
+        <w:rPr>
+          <w:rFonts w:ascii="Calibri" w:hAnsi="Calibri" w:cs="Calibri"/>
+        </w:rPr>
+        <w:t xml:space="preserve">, C. Blocker, A. Dushkin, M. Gardner, K. Hashemi, E. Henry, B. Kaplan, P. </w:t>
+      </w:r>
+      <w:proofErr w:type="spellStart"/>
+      <w:r>
+        <w:rPr>
+          <w:rFonts w:ascii="Calibri" w:hAnsi="Calibri" w:cs="Calibri"/>
+        </w:rPr>
+        <w:t>Keselman</w:t>
+      </w:r>
+      <w:proofErr w:type="spellEnd"/>
+      <w:r>
+        <w:rPr>
+          <w:rFonts w:ascii="Calibri" w:hAnsi="Calibri" w:cs="Calibri"/>
+        </w:rPr>
+        <w:t xml:space="preserve">, M. Ketchum, U. Landgraf, A. Ostapchuk, J. Rothberg, A. </w:t>
+      </w:r>
+      <w:proofErr w:type="spellStart"/>
+      <w:r>
+        <w:rPr>
+          <w:rFonts w:ascii="Calibri" w:hAnsi="Calibri" w:cs="Calibri"/>
+        </w:rPr>
+        <w:t>Schricker</w:t>
+      </w:r>
+      <w:proofErr w:type="spellEnd"/>
+      <w:r>
+        <w:rPr>
+          <w:rFonts w:ascii="Calibri" w:hAnsi="Calibri" w:cs="Calibri"/>
+        </w:rPr>
+        <w:t xml:space="preserve">, N. </w:t>
+      </w:r>
+      <w:proofErr w:type="spellStart"/>
+      <w:r>
+        <w:rPr>
+          <w:rFonts w:ascii="Calibri" w:hAnsi="Calibri" w:cs="Calibri"/>
+        </w:rPr>
+        <w:t>Skvorodnev</w:t>
+      </w:r>
+      <w:proofErr w:type="spellEnd"/>
+      <w:r>
+        <w:rPr>
+          <w:rFonts w:ascii="Calibri" w:hAnsi="Calibri" w:cs="Calibri"/>
+        </w:rPr>
+        <w:t xml:space="preserve">, and H. </w:t>
+      </w:r>
+      <w:proofErr w:type="spellStart"/>
+      <w:r>
+        <w:rPr>
+          <w:rFonts w:ascii="Calibri" w:hAnsi="Calibri" w:cs="Calibri"/>
+        </w:rPr>
+        <w:t>Wellenstein</w:t>
+      </w:r>
+      <w:proofErr w:type="spellEnd"/>
+      <w:r>
+        <w:rPr>
+          <w:rFonts w:ascii="Calibri" w:hAnsi="Calibri" w:cs="Calibri"/>
+        </w:rPr>
+        <w:t xml:space="preserve">, </w:t>
+      </w:r>
+      <w:r>
+        <w:rPr>
+          <w:rFonts w:ascii="Calibri" w:hAnsi="Calibri" w:cs="Calibri"/>
+          <w:i/>
+          <w:iCs/>
+        </w:rPr>
+        <w:t>The Optical Alignment System of the ATLAS Muon Spectrometer Endcaps</w:t>
+      </w:r>
+      <w:r>
+        <w:rPr>
+          <w:rFonts w:ascii="Calibri" w:hAnsi="Calibri" w:cs="Calibri"/>
+        </w:rPr>
+        <w:t xml:space="preserve">, J. </w:t>
+      </w:r>
+      <w:proofErr w:type="spellStart"/>
+      <w:r>
+        <w:rPr>
+          <w:rFonts w:ascii="Calibri" w:hAnsi="Calibri" w:cs="Calibri"/>
+        </w:rPr>
+        <w:t>Instrum</w:t>
+      </w:r>
+      <w:proofErr w:type="spellEnd"/>
+      <w:r>
+        <w:rPr>
+          <w:rFonts w:ascii="Calibri" w:hAnsi="Calibri" w:cs="Calibri"/>
+        </w:rPr>
+        <w:t xml:space="preserve">. </w:t>
+      </w:r>
+      <w:r>
+        <w:rPr>
+          <w:rFonts w:ascii="Calibri" w:hAnsi="Calibri" w:cs="Calibri"/>
+          <w:b/>
+          <w:bCs/>
+        </w:rPr>
+        <w:t>3</w:t>
+      </w:r>
+      <w:r>
+        <w:rPr>
+          <w:rFonts w:ascii="Calibri" w:hAnsi="Calibri" w:cs="Calibri"/>
+        </w:rPr>
+        <w:t>, P11005 (2008).</w:t>
+      </w:r>
+    </w:p>
+    <w:p>
+      <w:pPr>
+        <w:pStyle w:val="Bibliography"/>
+        <w:rPr>
+          <w:rFonts w:ascii="Calibri" w:hAnsi="Calibri" w:cs="Calibri"/>
+        </w:rPr>
+      </w:pPr>
+      <w:r>
+        <w:rPr>
+          <w:rFonts w:ascii="Calibri" w:hAnsi="Calibri" w:cs="Calibri"/>
+        </w:rPr>
+        <w:t>[7]</w:t>
+      </w:r>
+      <w:r>
+        <w:rPr>
+          <w:rFonts w:ascii="Calibri" w:hAnsi="Calibri" w:cs="Calibri"/>
+        </w:rPr>
+        <w:tab/>
+        <w:t>B. Lefebvre, Characterization Studies of Small-Strip Thin Gap Chambers for the ATLAS Upgrade, PhD Dissertation, McGill University, 2018.</w:t>
+      </w:r>
+    </w:p>
+    <w:p>
+      <w:pPr>
+        <w:pStyle w:val="Bibliography"/>
+        <w:rPr>
+          <w:rFonts w:ascii="Calibri" w:hAnsi="Calibri" w:cs="Calibri"/>
+        </w:rPr>
+      </w:pPr>
+      <w:r>
+        <w:rPr>
+          <w:rFonts w:ascii="Calibri" w:hAnsi="Calibri" w:cs="Calibri"/>
+        </w:rPr>
+        <w:t>[8]</w:t>
+      </w:r>
+      <w:r>
+        <w:rPr>
+          <w:rFonts w:ascii="Calibri" w:hAnsi="Calibri" w:cs="Calibri"/>
+        </w:rPr>
+        <w:tab/>
+        <w:t xml:space="preserve">B. Lefebvre, </w:t>
+      </w:r>
+      <w:r>
+        <w:rPr>
+          <w:rFonts w:ascii="Calibri" w:hAnsi="Calibri" w:cs="Calibri"/>
+          <w:i/>
+          <w:iCs/>
+        </w:rPr>
+        <w:t>Precision Survey of the Readout Strips of Small-Strip Thin Gap Chambers Using X-Rays for the Muon Spectrometer Upgrade of the ATLAS Experiment</w:t>
+      </w:r>
+      <w:r>
+        <w:rPr>
+          <w:rFonts w:ascii="Calibri" w:hAnsi="Calibri" w:cs="Calibri"/>
+        </w:rPr>
+        <w:t xml:space="preserve">, J. </w:t>
+      </w:r>
+      <w:proofErr w:type="spellStart"/>
+      <w:r>
+        <w:rPr>
+          <w:rFonts w:ascii="Calibri" w:hAnsi="Calibri" w:cs="Calibri"/>
+        </w:rPr>
+        <w:t>Instrum</w:t>
+      </w:r>
+      <w:proofErr w:type="spellEnd"/>
+      <w:r>
+        <w:rPr>
+          <w:rFonts w:ascii="Calibri" w:hAnsi="Calibri" w:cs="Calibri"/>
+        </w:rPr>
+        <w:t xml:space="preserve">. </w:t>
+      </w:r>
+      <w:r>
+        <w:rPr>
+          <w:rFonts w:ascii="Calibri" w:hAnsi="Calibri" w:cs="Calibri"/>
+          <w:b/>
+          <w:bCs/>
+        </w:rPr>
+        <w:t>15</w:t>
+      </w:r>
+      <w:r>
+        <w:rPr>
+          <w:rFonts w:ascii="Calibri" w:hAnsi="Calibri" w:cs="Calibri"/>
+        </w:rPr>
+        <w:t>, C07013 (2020).</w:t>
+      </w:r>
+    </w:p>
+    <w:p>
+      <w:pPr>
+        <w:pStyle w:val="Bibliography"/>
+        <w:rPr>
+          <w:rFonts w:ascii="Calibri" w:hAnsi="Calibri" w:cs="Calibri"/>
+        </w:rPr>
+      </w:pPr>
+      <w:r>
+        <w:rPr>
+          <w:rFonts w:ascii="Calibri" w:hAnsi="Calibri" w:cs="Calibri"/>
+        </w:rPr>
+        <w:t>[9]</w:t>
+      </w:r>
+      <w:r>
+        <w:rPr>
+          <w:rFonts w:ascii="Calibri" w:hAnsi="Calibri" w:cs="Calibri"/>
+        </w:rPr>
+        <w:tab/>
+        <w:t xml:space="preserve">B. Lefebvre, </w:t>
+      </w:r>
+      <w:r>
+        <w:rPr>
+          <w:rFonts w:ascii="Calibri" w:hAnsi="Calibri" w:cs="Calibri"/>
+          <w:i/>
+          <w:iCs/>
+        </w:rPr>
+        <w:t>Precision Survey of the Readout Strips of Small-Strip Thin Gap Chambers Using X-Rays for the Muon Spectrometer Upgrade of the ATLAS Experiment</w:t>
+      </w:r>
+      <w:r>
+        <w:rPr>
+          <w:rFonts w:ascii="Calibri" w:hAnsi="Calibri" w:cs="Calibri"/>
+        </w:rPr>
+        <w:t>, https://doi.org/10.1088/1748-0221/15/07/C07013.</w:t>
+      </w:r>
+    </w:p>
+    <w:p>
+      <w:pPr>
+        <w:rPr>
+          <w:i/>
+          <w:iCs/>
+        </w:rPr>
+      </w:pPr>
+      <w:r>
+        <w:rPr>
+          <w:i/>
+          <w:iCs/>
+          <w:lang w:val="fr-CA"/>
+        </w:rPr>
+        <w:fldChar w:fldCharType="end"/>
+      </w:r>
+    </w:p>
+    <w:p/>
+    <w:p/>
     <w:sectPr>
       <w:pgSz w:w="12240" w:h="15840"/>
       <w:pgMar w:top="1440" w:right="1440" w:bottom="1440" w:left="1440" w:header="720" w:footer="720" w:gutter="0"/>
@@ -3173,7 +3699,6 @@
     <w:basedOn w:val="Normal"/>
     <w:next w:val="Normal"/>
     <w:uiPriority w:val="37"/>
-    <w:semiHidden/>
     <w:unhideWhenUsed/>
     <w:rsid w:val="00C268CF"/>
   </w:style>

</xml_diff>

<commit_message>
start of chapter 4 and chap 4 scaffold in brainstorm updated
</commit_message>
<xml_diff>
--- a/planning/thesis_brainstorm.docx
+++ b/planning/thesis_brainstorm.docx
@@ -163,15 +163,7 @@
         </w:numPr>
       </w:pPr>
       <w:r>
-        <w:t>NSW design (</w:t>
-      </w:r>
-      <w:proofErr w:type="spellStart"/>
-      <w:r>
-        <w:t>sTGC</w:t>
-      </w:r>
-      <w:proofErr w:type="spellEnd"/>
-      <w:r>
-        <w:t xml:space="preserve"> and MM)</w:t>
+        <w:t>NSW design (sTGC and MM)</w:t>
       </w:r>
       <w:r>
         <w:t xml:space="preserve"> </w:t>
@@ -216,13 +208,8 @@
           <w:numId w:val="1"/>
         </w:numPr>
       </w:pPr>
-      <w:proofErr w:type="spellStart"/>
-      <w:r>
-        <w:t>sTGC</w:t>
-      </w:r>
-      <w:proofErr w:type="spellEnd"/>
-      <w:r>
-        <w:t xml:space="preserve"> details</w:t>
+      <w:r>
+        <w:t>sTGC details</w:t>
       </w:r>
       <w:r>
         <w:fldChar w:fldCharType="begin"/>
@@ -412,19 +399,87 @@
       <w:r>
         <w:t xml:space="preserve">Result: </w:t>
       </w:r>
-      <w:proofErr w:type="spellStart"/>
-      <w:r>
-        <w:t>sTGC</w:t>
-      </w:r>
-      <w:proofErr w:type="spellEnd"/>
+      <w:r>
+        <w:t xml:space="preserve">sTGC </w:t>
+      </w:r>
+      <w:r>
+        <w:t xml:space="preserve">strip </w:t>
+      </w:r>
+      <w:r>
+        <w:t>misalignments</w:t>
+      </w:r>
+    </w:p>
+    <w:p>
+      <w:pPr>
+        <w:pStyle w:val="ListParagraph"/>
+        <w:numPr>
+          <w:ilvl w:val="1"/>
+          <w:numId w:val="1"/>
+        </w:numPr>
+      </w:pPr>
+      <w:r>
+        <w:t>Cite TDR</w:t>
+      </w:r>
+    </w:p>
+    <w:p>
+      <w:pPr>
+        <w:pStyle w:val="ListParagraph"/>
+        <w:numPr>
+          <w:ilvl w:val="1"/>
+          <w:numId w:val="1"/>
+        </w:numPr>
+      </w:pPr>
+      <w:r>
+        <w:t>Where can I cite uncertainties of brasses and microscope method and why they aren’t good enough alone?</w:t>
+      </w:r>
       <w:r>
         <w:t xml:space="preserve"> </w:t>
       </w:r>
       <w:r>
-        <w:t xml:space="preserve">strip </w:t>
-      </w:r>
-      <w:r>
-        <w:t>misalignments</w:t>
+        <w:sym w:font="Wingdings" w:char="F0E0"/>
+      </w:r>
+      <w:r>
+        <w:t xml:space="preserve"> Benoit, JINST, “why we use xray sentence”, misalignments exist is enough</w:t>
+      </w:r>
+    </w:p>
+    <w:p>
+      <w:pPr>
+        <w:pStyle w:val="ListParagraph"/>
+        <w:numPr>
+          <w:ilvl w:val="0"/>
+          <w:numId w:val="1"/>
+        </w:numPr>
+      </w:pPr>
+      <w:r>
+        <w:t>The alignment system</w:t>
+      </w:r>
+      <w:r>
+        <w:fldChar w:fldCharType="begin"/>
+      </w:r>
+      <w:r>
+        <w:instrText xml:space="preserve"> ADDIN ZOTERO_ITEM CSL_CITATION {"citationID":"vMN9i1pF","properties":{"formattedCitation":"\\uc0\\u160{}[4,6]","plainCitation":" [4,6]","noteIndex":0},"citationItems":[{"id":61,"uris":["http://zotero.org/users/4348135/items/8C47A3RG"],"uri":["http://zotero.org/users/4348135/items/8C47A3RG"],"itemData":{"id":61,"type":"report","collection-title":"Technical design report","event-place":"Geneva","genre":"Technical Design Report","number":"CERN-LHCC-2013-006","publisher":"CERN","publisher-place":"Geneva","title":"New Small Wheel Technical Design Report","URL":"http://cdsweb.cern.ch/record/1552862/","author":[{"family":"ATLAS Collaboration","given":"CERN. Generva. The LHC experiments Committee"}],"issued":{"date-parts":[["2013"]]}}},{"id":704,"uris":["http://zotero.org/users/4348135/items/NMRT5447"],"uri":["http://zotero.org/users/4348135/items/NMRT5447"],"itemData":{"id":704,"type":"article-journal","abstract":"The muon spectrometer of the ATLAS detector at the Large Hadron Collider (LHC) at CERN consists of 1182 muon chambers for precision track measurements, arranged in three concentric cylinders in the barrel region, and in four wheels in each of the two endcaps. The endcap wheels are located between 7 m and 22 m from the interaction point, and have diameters between 13 m and 24 m. Muon chambers are equipped with a complex optical alignment system to monitor their positions and deformations during ATLAS data-taking. We describe the layout of the endcap part of the alignment system and the design and calibration of the optical sensors, as well as the various software components. About 1% of the system has been subjected to performance tests in the H8 beam line at CERN, and results of these tests are discussed. The installation and commissioning of the full system in the ATLAS cavern has been completed, and the analysis of the first data indicates that it performs already now at a level close to the goal of a 40 μm alignment accuracy, ultimately required for reconstructing high-momentum final-state muons with the desired momentum resolution of 10% at 1 TeV.","container-title":"Journal of Instrumentation","DOI":"10.1088/1748-0221/3/11/P11005","ISSN":"1748-0221","issue":"11","journalAbbreviation":"J. Inst.","language":"en","note":"publisher: IOP Publishing","page":"P11005–P11005","source":"Institute of Physics","title":"The Optical Alignment System of the ATLAS Muon Spectrometer Endcaps","volume":"3","author":[{"family":"Aefsky","given":"S."},{"family":"Amelung","given":"C."},{"family":"Bensinger","given":"J."},{"family":"Blocker","given":"C."},{"family":"Dushkin","given":"A."},{"family":"Gardner","given":"M."},{"family":"Hashemi","given":"K."},{"family":"Henry","given":"E."},{"family":"Kaplan","given":"B."},{"family":"Keselman","given":"P."},{"family":"Ketchum","given":"M."},{"family":"Landgraf","given":"U."},{"family":"Ostapchuk","given":"A."},{"family":"Rothberg","given":"J."},{"family":"Schricker","given":"A."},{"family":"Skvorodnev","given":"N."},{"family":"Wellenstein","given":"H."}],"issued":{"date-parts":[["2008",11]]}}}],"schema":"https://github.com/citation-style-language/schema/raw/master/csl-citation.json"} </w:instrText>
+      </w:r>
+      <w:r>
+        <w:fldChar w:fldCharType="separate"/>
+      </w:r>
+      <w:r>
+        <w:rPr>
+          <w:rFonts w:ascii="Calibri" w:hAnsi="Calibri" w:cs="Calibri"/>
+          <w:szCs w:val="24"/>
+        </w:rPr>
+        <w:t> [4,6]</w:t>
+      </w:r>
+      <w:r>
+        <w:fldChar w:fldCharType="end"/>
+      </w:r>
+      <w:r>
+        <w:t xml:space="preserve"> </w:t>
+      </w:r>
+      <w:r>
+        <w:sym w:font="Wingdings" w:char="F0E0"/>
+      </w:r>
+      <w:r>
+        <w:t xml:space="preserve"> Minimal</w:t>
       </w:r>
     </w:p>
     <w:p>
@@ -436,7 +491,7 @@
         </w:numPr>
       </w:pPr>
       <w:r>
-        <w:t>Cite TDR</w:t>
+        <w:t>Transition: once the quadruplets are tested, they are assembled into wedges and the alignment platforms attached</w:t>
       </w:r>
     </w:p>
     <w:p>
@@ -448,42 +503,147 @@
         </w:numPr>
       </w:pPr>
       <w:r>
-        <w:t>Where can I cite uncertainties of brasses and microscope method and why they aren’t good enough alone?</w:t>
+        <w:t>Source plates and light fibres mounted on sTGC wedge</w:t>
+      </w:r>
+    </w:p>
+    <w:p>
+      <w:pPr>
+        <w:pStyle w:val="ListParagraph"/>
+        <w:numPr>
+          <w:ilvl w:val="1"/>
+          <w:numId w:val="1"/>
+        </w:numPr>
+      </w:pPr>
+      <w:r>
+        <w:t>“chambers have internal alignment sensors to monitor their distortions, there is a global alignment system that monitors the positions of the chambers with respect to each other”</w:t>
+      </w:r>
+      <w:r>
+        <w:fldChar w:fldCharType="begin"/>
+      </w:r>
+      <w:r>
+        <w:instrText xml:space="preserve"> ADDIN ZOTERO_ITEM CSL_CITATION {"citationID":"d1XvGb7I","properties":{"formattedCitation":"\\uc0\\u160{}[6]","plainCitation":" [6]","noteIndex":0},"citationItems":[{"id":704,"uris":["http://zotero.org/users/4348135/items/NMRT5447"],"uri":["http://zotero.org/users/4348135/items/NMRT5447"],"itemData":{"id":704,"type":"article-journal","abstract":"The muon spectrometer of the ATLAS detector at the Large Hadron Collider (LHC) at CERN consists of 1182 muon chambers for precision track measurements, arranged in three concentric cylinders in the barrel region, and in four wheels in each of the two endcaps. The endcap wheels are located between 7 m and 22 m from the interaction point, and have diameters between 13 m and 24 m. Muon chambers are equipped with a complex optical alignment system to monitor their positions and deformations during ATLAS data-taking. We describe the layout of the endcap part of the alignment system and the design and calibration of the optical sensors, as well as the various software components. About 1% of the system has been subjected to performance tests in the H8 beam line at CERN, and results of these tests are discussed. The installation and commissioning of the full system in the ATLAS cavern has been completed, and the analysis of the first data indicates that it performs already now at a level close to the goal of a 40 μm alignment accuracy, ultimately required for reconstructing high-momentum final-state muons with the desired momentum resolution of 10% at 1 TeV.","container-title":"Journal of Instrumentation","DOI":"10.1088/1748-0221/3/11/P11005","ISSN":"1748-0221","issue":"11","journalAbbreviation":"J. Inst.","language":"en","note":"publisher: IOP Publishing","page":"P11005–P11005","source":"Institute of Physics","title":"The Optical Alignment System of the ATLAS Muon Spectrometer Endcaps","volume":"3","author":[{"family":"Aefsky","given":"S."},{"family":"Amelung","given":"C."},{"family":"Bensinger","given":"J."},{"family":"Blocker","given":"C."},{"family":"Dushkin","given":"A."},{"family":"Gardner","given":"M."},{"family":"Hashemi","given":"K."},{"family":"Henry","given":"E."},{"family":"Kaplan","given":"B."},{"family":"Keselman","given":"P."},{"family":"Ketchum","given":"M."},{"family":"Landgraf","given":"U."},{"family":"Ostapchuk","given":"A."},{"family":"Rothberg","given":"J."},{"family":"Schricker","given":"A."},{"family":"Skvorodnev","given":"N."},{"family":"Wellenstein","given":"H."}],"issued":{"date-parts":[["2008",11]]}}}],"schema":"https://github.com/citation-style-language/schema/raw/master/csl-citation.json"} </w:instrText>
+      </w:r>
+      <w:r>
+        <w:fldChar w:fldCharType="separate"/>
+      </w:r>
+      <w:r>
+        <w:rPr>
+          <w:rFonts w:ascii="Calibri" w:hAnsi="Calibri" w:cs="Calibri"/>
+          <w:szCs w:val="24"/>
+        </w:rPr>
+        <w:t> [6]</w:t>
+      </w:r>
+      <w:r>
+        <w:fldChar w:fldCharType="end"/>
       </w:r>
       <w:r>
         <w:t xml:space="preserve"> </w:t>
       </w:r>
-      <w:r>
-        <w:sym w:font="Wingdings" w:char="F0E0"/>
-      </w:r>
-      <w:r>
-        <w:t xml:space="preserve"> Benoit, JINST, “why we use </w:t>
-      </w:r>
-      <w:proofErr w:type="spellStart"/>
-      <w:r>
-        <w:t>xray</w:t>
-      </w:r>
-      <w:proofErr w:type="spellEnd"/>
-      <w:r>
-        <w:t xml:space="preserve"> sentence”, misalignments exist is enough</w:t>
-      </w:r>
-    </w:p>
-    <w:p>
-      <w:pPr>
-        <w:pStyle w:val="ListParagraph"/>
-        <w:numPr>
-          <w:ilvl w:val="0"/>
-          <w:numId w:val="1"/>
-        </w:numPr>
-      </w:pPr>
-      <w:r>
-        <w:t>The alignment system</w:t>
+    </w:p>
+    <w:p>
+      <w:pPr>
+        <w:pStyle w:val="ListParagraph"/>
+        <w:numPr>
+          <w:ilvl w:val="1"/>
+          <w:numId w:val="1"/>
+        </w:numPr>
+      </w:pPr>
+      <w:r>
+        <w:t>Summary: Alignment system positions wedge surface, positions must be with respect to alignment platforms</w:t>
+      </w:r>
+    </w:p>
+    <w:p>
+      <w:pPr>
+        <w:pStyle w:val="ListParagraph"/>
+        <w:numPr>
+          <w:ilvl w:val="0"/>
+          <w:numId w:val="1"/>
+        </w:numPr>
+      </w:pPr>
+      <w:r>
+        <w:t xml:space="preserve">Transition: Next, description of the datasets </w:t>
+      </w:r>
+      <w:r>
+        <w:t>used</w:t>
+      </w:r>
+      <w:r>
+        <w:t xml:space="preserve"> to characterize quadruplets</w:t>
+      </w:r>
+      <w:r>
+        <w:t xml:space="preserve"> in this work</w:t>
+      </w:r>
+      <w:r>
+        <w:t>.</w:t>
+      </w:r>
+    </w:p>
+    <w:p>
+      <w:pPr>
+        <w:rPr>
+          <w:u w:val="single"/>
+        </w:rPr>
+      </w:pPr>
+      <w:r>
+        <w:rPr>
+          <w:u w:val="single"/>
+        </w:rPr>
+        <w:t>Cosmics data</w:t>
+      </w:r>
+      <w:r>
+        <w:rPr>
+          <w:u w:val="single"/>
+        </w:rPr>
+        <w:t xml:space="preserve"> – CHAP2</w:t>
+      </w:r>
+      <w:r>
+        <w:rPr>
+          <w:u w:val="single"/>
+        </w:rPr>
+        <w:t>: Characterization of sTGC modules using cosmic rays</w:t>
+      </w:r>
+    </w:p>
+    <w:p>
+      <w:pPr>
+        <w:pStyle w:val="ListParagraph"/>
+        <w:numPr>
+          <w:ilvl w:val="0"/>
+          <w:numId w:val="1"/>
+        </w:numPr>
+      </w:pPr>
+      <w:r>
+        <w:t>Cosmic muons, hodoscope</w:t>
+      </w:r>
+      <w:r>
+        <w:t xml:space="preserve"> (figure of test bench)</w:t>
+      </w:r>
+    </w:p>
+    <w:p>
+      <w:pPr>
+        <w:pStyle w:val="ListParagraph"/>
+        <w:numPr>
+          <w:ilvl w:val="0"/>
+          <w:numId w:val="1"/>
+        </w:numPr>
+      </w:pPr>
+      <w:r>
+        <w:t>Mention gas system and slow control</w:t>
+      </w:r>
+    </w:p>
+    <w:p>
+      <w:pPr>
+        <w:pStyle w:val="ListParagraph"/>
+        <w:numPr>
+          <w:ilvl w:val="0"/>
+          <w:numId w:val="1"/>
+        </w:numPr>
+      </w:pPr>
+      <w:r>
+        <w:t>Collect 1 000 000 triggers / quadruplet, many metrics for characterization</w:t>
       </w:r>
       <w:r>
         <w:fldChar w:fldCharType="begin"/>
       </w:r>
       <w:r>
-        <w:instrText xml:space="preserve"> ADDIN ZOTERO_ITEM CSL_CITATION {"citationID":"vMN9i1pF","properties":{"formattedCitation":"\\uc0\\u160{}[4,6]","plainCitation":" [4,6]","noteIndex":0},"citationItems":[{"id":61,"uris":["http://zotero.org/users/4348135/items/8C47A3RG"],"uri":["http://zotero.org/users/4348135/items/8C47A3RG"],"itemData":{"id":61,"type":"report","collection-title":"Technical design report","event-place":"Geneva","genre":"Technical Design Report","number":"CERN-LHCC-2013-006","publisher":"CERN","publisher-place":"Geneva","title":"New Small Wheel Technical Design Report","URL":"http://cdsweb.cern.ch/record/1552862/","author":[{"family":"ATLAS Collaboration","given":"CERN. Generva. The LHC experiments Committee"}],"issued":{"date-parts":[["2013"]]}}},{"id":704,"uris":["http://zotero.org/users/4348135/items/NMRT5447"],"uri":["http://zotero.org/users/4348135/items/NMRT5447"],"itemData":{"id":704,"type":"article-journal","abstract":"The muon spectrometer of the ATLAS detector at the Large Hadron Collider (LHC) at CERN consists of 1182 muon chambers for precision track measurements, arranged in three concentric cylinders in the barrel region, and in four wheels in each of the two endcaps. The endcap wheels are located between 7 m and 22 m from the interaction point, and have diameters between 13 m and 24 m. Muon chambers are equipped with a complex optical alignment system to monitor their positions and deformations during ATLAS data-taking. We describe the layout of the endcap part of the alignment system and the design and calibration of the optical sensors, as well as the various software components. About 1% of the system has been subjected to performance tests in the H8 beam line at CERN, and results of these tests are discussed. The installation and commissioning of the full system in the ATLAS cavern has been completed, and the analysis of the first data indicates that it performs already now at a level close to the goal of a 40 μm alignment accuracy, ultimately required for reconstructing high-momentum final-state muons with the desired momentum resolution of 10% at 1 TeV.","container-title":"Journal of Instrumentation","DOI":"10.1088/1748-0221/3/11/P11005","ISSN":"1748-0221","issue":"11","journalAbbreviation":"J. Inst.","language":"en","note":"publisher: IOP Publishing","page":"P11005–P11005","source":"Institute of Physics","title":"The Optical Alignment System of the ATLAS Muon Spectrometer Endcaps","volume":"3","author":[{"family":"Aefsky","given":"S."},{"family":"Amelung","given":"C."},{"family":"Bensinger","given":"J."},{"family":"Blocker","given":"C."},{"family":"Dushkin","given":"A."},{"family":"Gardner","given":"M."},{"family":"Hashemi","given":"K."},{"family":"Henry","given":"E."},{"family":"Kaplan","given":"B."},{"family":"Keselman","given":"P."},{"family":"Ketchum","given":"M."},{"family":"Landgraf","given":"U."},{"family":"Ostapchuk","given":"A."},{"family":"Rothberg","given":"J."},{"family":"Schricker","given":"A."},{"family":"Skvorodnev","given":"N."},{"family":"Wellenstein","given":"H."}],"issued":{"date-parts":[["2008",11]]}}}],"schema":"https://github.com/citation-style-language/schema/raw/master/csl-citation.json"} </w:instrText>
+        <w:instrText xml:space="preserve"> ADDIN ZOTERO_ITEM CSL_CITATION {"citationID":"YrizYecV","properties":{"formattedCitation":"\\uc0\\u160{}[7]","plainCitation":" [7]","noteIndex":0},"citationItems":[{"id":63,"uris":["http://zotero.org/users/4348135/items/4J93AGLV"],"uri":["http://zotero.org/users/4348135/items/4J93AGLV"],"itemData":{"id":63,"type":"thesis","event-place":"Montreal, Canada","genre":"PhD Dissertation","language":"English","number-of-pages":"220","publisher":"McGill University","publisher-place":"Montreal, Canada","title":"Characterization studies of small-strip Thin Gap Chambers for the ATLAS Upgrade","author":[{"family":"Lefebvre","given":"Benoit"}],"issued":{"date-parts":[["2018"]]}}}],"schema":"https://github.com/citation-style-language/schema/raw/master/csl-citation.json"} </w:instrText>
       </w:r>
       <w:r>
         <w:fldChar w:fldCharType="separate"/>
@@ -493,236 +653,12 @@
           <w:rFonts w:ascii="Calibri" w:hAnsi="Calibri" w:cs="Calibri"/>
           <w:szCs w:val="24"/>
         </w:rPr>
-        <w:t> [4,6]</w:t>
+        <w:t> [7]</w:t>
       </w:r>
       <w:r>
         <w:fldChar w:fldCharType="end"/>
       </w:r>
       <w:r>
-        <w:t xml:space="preserve"> </w:t>
-      </w:r>
-      <w:r>
-        <w:sym w:font="Wingdings" w:char="F0E0"/>
-      </w:r>
-      <w:r>
-        <w:t xml:space="preserve"> Minimal</w:t>
-      </w:r>
-    </w:p>
-    <w:p>
-      <w:pPr>
-        <w:pStyle w:val="ListParagraph"/>
-        <w:numPr>
-          <w:ilvl w:val="1"/>
-          <w:numId w:val="1"/>
-        </w:numPr>
-      </w:pPr>
-      <w:r>
-        <w:t>Transition: once the quadruplets are tested, they are assembled into wedges and the alignment platforms attached</w:t>
-      </w:r>
-    </w:p>
-    <w:p>
-      <w:pPr>
-        <w:pStyle w:val="ListParagraph"/>
-        <w:numPr>
-          <w:ilvl w:val="1"/>
-          <w:numId w:val="1"/>
-        </w:numPr>
-      </w:pPr>
-      <w:r>
-        <w:t xml:space="preserve">Source plates and light </w:t>
-      </w:r>
-      <w:proofErr w:type="spellStart"/>
-      <w:r>
-        <w:t>fibres</w:t>
-      </w:r>
-      <w:proofErr w:type="spellEnd"/>
-      <w:r>
-        <w:t xml:space="preserve"> mounted on </w:t>
-      </w:r>
-      <w:proofErr w:type="spellStart"/>
-      <w:r>
-        <w:t>sTGC</w:t>
-      </w:r>
-      <w:proofErr w:type="spellEnd"/>
-      <w:r>
-        <w:t xml:space="preserve"> wedge</w:t>
-      </w:r>
-    </w:p>
-    <w:p>
-      <w:pPr>
-        <w:pStyle w:val="ListParagraph"/>
-        <w:numPr>
-          <w:ilvl w:val="1"/>
-          <w:numId w:val="1"/>
-        </w:numPr>
-      </w:pPr>
-      <w:r>
-        <w:t>“chambers have internal alignment sensors to monitor their distortions, there is a global alignment system that monitors the positions of the chambers with respect to each other”</w:t>
-      </w:r>
-      <w:r>
-        <w:fldChar w:fldCharType="begin"/>
-      </w:r>
-      <w:r>
-        <w:instrText xml:space="preserve"> ADDIN ZOTERO_ITEM CSL_CITATION {"citationID":"d1XvGb7I","properties":{"formattedCitation":"\\uc0\\u160{}[6]","plainCitation":" [6]","noteIndex":0},"citationItems":[{"id":704,"uris":["http://zotero.org/users/4348135/items/NMRT5447"],"uri":["http://zotero.org/users/4348135/items/NMRT5447"],"itemData":{"id":704,"type":"article-journal","abstract":"The muon spectrometer of the ATLAS detector at the Large Hadron Collider (LHC) at CERN consists of 1182 muon chambers for precision track measurements, arranged in three concentric cylinders in the barrel region, and in four wheels in each of the two endcaps. The endcap wheels are located between 7 m and 22 m from the interaction point, and have diameters between 13 m and 24 m. Muon chambers are equipped with a complex optical alignment system to monitor their positions and deformations during ATLAS data-taking. We describe the layout of the endcap part of the alignment system and the design and calibration of the optical sensors, as well as the various software components. About 1% of the system has been subjected to performance tests in the H8 beam line at CERN, and results of these tests are discussed. The installation and commissioning of the full system in the ATLAS cavern has been completed, and the analysis of the first data indicates that it performs already now at a level close to the goal of a 40 μm alignment accuracy, ultimately required for reconstructing high-momentum final-state muons with the desired momentum resolution of 10% at 1 TeV.","container-title":"Journal of Instrumentation","DOI":"10.1088/1748-0221/3/11/P11005","ISSN":"1748-0221","issue":"11","journalAbbreviation":"J. Inst.","language":"en","note":"publisher: IOP Publishing","page":"P11005–P11005","source":"Institute of Physics","title":"The Optical Alignment System of the ATLAS Muon Spectrometer Endcaps","volume":"3","author":[{"family":"Aefsky","given":"S."},{"family":"Amelung","given":"C."},{"family":"Bensinger","given":"J."},{"family":"Blocker","given":"C."},{"family":"Dushkin","given":"A."},{"family":"Gardner","given":"M."},{"family":"Hashemi","given":"K."},{"family":"Henry","given":"E."},{"family":"Kaplan","given":"B."},{"family":"Keselman","given":"P."},{"family":"Ketchum","given":"M."},{"family":"Landgraf","given":"U."},{"family":"Ostapchuk","given":"A."},{"family":"Rothberg","given":"J."},{"family":"Schricker","given":"A."},{"family":"Skvorodnev","given":"N."},{"family":"Wellenstein","given":"H."}],"issued":{"date-parts":[["2008",11]]}}}],"schema":"https://github.com/citation-style-language/schema/raw/master/csl-citation.json"} </w:instrText>
-      </w:r>
-      <w:r>
-        <w:fldChar w:fldCharType="separate"/>
-      </w:r>
-      <w:r>
-        <w:rPr>
-          <w:rFonts w:ascii="Calibri" w:hAnsi="Calibri" w:cs="Calibri"/>
-          <w:szCs w:val="24"/>
-        </w:rPr>
-        <w:t> [6]</w:t>
-      </w:r>
-      <w:r>
-        <w:fldChar w:fldCharType="end"/>
-      </w:r>
-      <w:r>
-        <w:t xml:space="preserve"> </w:t>
-      </w:r>
-    </w:p>
-    <w:p>
-      <w:pPr>
-        <w:pStyle w:val="ListParagraph"/>
-        <w:numPr>
-          <w:ilvl w:val="1"/>
-          <w:numId w:val="1"/>
-        </w:numPr>
-      </w:pPr>
-      <w:r>
-        <w:t>Summary: Alignment system positions wedge surface, positions must be with respect to alignment platforms</w:t>
-      </w:r>
-    </w:p>
-    <w:p>
-      <w:pPr>
-        <w:pStyle w:val="ListParagraph"/>
-        <w:numPr>
-          <w:ilvl w:val="0"/>
-          <w:numId w:val="1"/>
-        </w:numPr>
-      </w:pPr>
-      <w:r>
-        <w:t xml:space="preserve">Transition: Next, description of the datasets </w:t>
-      </w:r>
-      <w:r>
-        <w:t>used</w:t>
-      </w:r>
-      <w:r>
-        <w:t xml:space="preserve"> to characterize quadruplets</w:t>
-      </w:r>
-      <w:r>
-        <w:t xml:space="preserve"> in this work</w:t>
-      </w:r>
-      <w:r>
-        <w:t>.</w:t>
-      </w:r>
-    </w:p>
-    <w:p>
-      <w:pPr>
-        <w:rPr>
-          <w:u w:val="single"/>
-        </w:rPr>
-      </w:pPr>
-      <w:proofErr w:type="spellStart"/>
-      <w:r>
-        <w:rPr>
-          <w:u w:val="single"/>
-        </w:rPr>
-        <w:t>Cosmics</w:t>
-      </w:r>
-      <w:proofErr w:type="spellEnd"/>
-      <w:r>
-        <w:rPr>
-          <w:u w:val="single"/>
-        </w:rPr>
-        <w:t xml:space="preserve"> data</w:t>
-      </w:r>
-      <w:r>
-        <w:rPr>
-          <w:u w:val="single"/>
-        </w:rPr>
-        <w:t xml:space="preserve"> – CHAP2</w:t>
-      </w:r>
-      <w:r>
-        <w:rPr>
-          <w:u w:val="single"/>
-        </w:rPr>
-        <w:t xml:space="preserve">: Characterization of </w:t>
-      </w:r>
-      <w:proofErr w:type="spellStart"/>
-      <w:r>
-        <w:rPr>
-          <w:u w:val="single"/>
-        </w:rPr>
-        <w:t>sTGC</w:t>
-      </w:r>
-      <w:proofErr w:type="spellEnd"/>
-      <w:r>
-        <w:rPr>
-          <w:u w:val="single"/>
-        </w:rPr>
-        <w:t xml:space="preserve"> modules using cosmic rays</w:t>
-      </w:r>
-    </w:p>
-    <w:p>
-      <w:pPr>
-        <w:pStyle w:val="ListParagraph"/>
-        <w:numPr>
-          <w:ilvl w:val="0"/>
-          <w:numId w:val="1"/>
-        </w:numPr>
-      </w:pPr>
-      <w:r>
-        <w:t>Cosmic muons, hodoscope</w:t>
-      </w:r>
-      <w:r>
-        <w:t xml:space="preserve"> (figure of test bench)</w:t>
-      </w:r>
-    </w:p>
-    <w:p>
-      <w:pPr>
-        <w:pStyle w:val="ListParagraph"/>
-        <w:numPr>
-          <w:ilvl w:val="0"/>
-          <w:numId w:val="1"/>
-        </w:numPr>
-      </w:pPr>
-      <w:r>
-        <w:t>Mention gas system and slow control</w:t>
-      </w:r>
-    </w:p>
-    <w:p>
-      <w:pPr>
-        <w:pStyle w:val="ListParagraph"/>
-        <w:numPr>
-          <w:ilvl w:val="0"/>
-          <w:numId w:val="1"/>
-        </w:numPr>
-      </w:pPr>
-      <w:r>
-        <w:t>Collect 1 000 000 triggers / quadruplet, many metrics for characterization</w:t>
-      </w:r>
-      <w:r>
-        <w:fldChar w:fldCharType="begin"/>
-      </w:r>
-      <w:r>
-        <w:instrText xml:space="preserve"> ADDIN ZOTERO_ITEM CSL_CITATION {"citationID":"YrizYecV","properties":{"formattedCitation":"\\uc0\\u160{}[7]","plainCitation":" [7]","noteIndex":0},"citationItems":[{"id":63,"uris":["http://zotero.org/users/4348135/items/4J93AGLV"],"uri":["http://zotero.org/users/4348135/items/4J93AGLV"],"itemData":{"id":63,"type":"thesis","event-place":"Montreal, Canada","genre":"PhD Dissertation","language":"English","number-of-pages":"220","publisher":"McGill University","publisher-place":"Montreal, Canada","title":"Characterization studies of small-strip Thin Gap Chambers for the ATLAS Upgrade","author":[{"family":"Lefebvre","given":"Benoit"}],"issued":{"date-parts":[["2018"]]}}}],"schema":"https://github.com/citation-style-language/schema/raw/master/csl-citation.json"} </w:instrText>
-      </w:r>
-      <w:r>
-        <w:fldChar w:fldCharType="separate"/>
-      </w:r>
-      <w:r>
-        <w:rPr>
-          <w:rFonts w:ascii="Calibri" w:hAnsi="Calibri" w:cs="Calibri"/>
-          <w:szCs w:val="24"/>
-        </w:rPr>
-        <w:t> [7]</w:t>
-      </w:r>
-      <w:r>
-        <w:fldChar w:fldCharType="end"/>
-      </w:r>
-      <w:r>
         <w:t>, but we focus on rebuilding tracks</w:t>
       </w:r>
     </w:p>
@@ -738,15 +674,7 @@
         <w:t>Explain clustering</w:t>
       </w:r>
       <w:r>
-        <w:t xml:space="preserve">, reference to </w:t>
-      </w:r>
-      <w:proofErr w:type="spellStart"/>
-      <w:r>
-        <w:t>reclustering</w:t>
-      </w:r>
-      <w:proofErr w:type="spellEnd"/>
-      <w:r>
-        <w:t xml:space="preserve"> appendix</w:t>
+        <w:t>, reference to reclustering appendix</w:t>
       </w:r>
     </w:p>
     <w:p>
@@ -801,325 +729,23 @@
           <w:u w:val="single"/>
         </w:rPr>
       </w:pPr>
-      <w:proofErr w:type="spellStart"/>
-      <w:r>
-        <w:rPr>
-          <w:u w:val="single"/>
-        </w:rPr>
-        <w:t>Cosmics</w:t>
-      </w:r>
-      <w:proofErr w:type="spellEnd"/>
-      <w:r>
-        <w:rPr>
-          <w:u w:val="single"/>
-        </w:rPr>
-        <w:t xml:space="preserve"> data and alignment studies</w:t>
+      <w:r>
+        <w:rPr>
+          <w:u w:val="single"/>
+        </w:rPr>
+        <w:t>Datasets for</w:t>
+      </w:r>
+      <w:r>
+        <w:rPr>
+          <w:u w:val="single"/>
+        </w:rPr>
+        <w:t xml:space="preserve"> alignment studies</w:t>
       </w:r>
       <w:r>
         <w:rPr>
           <w:u w:val="single"/>
         </w:rPr>
         <w:t xml:space="preserve"> – CHAP3</w:t>
-      </w:r>
-    </w:p>
-    <w:p>
-      <w:pPr>
-        <w:pStyle w:val="ListParagraph"/>
-        <w:numPr>
-          <w:ilvl w:val="0"/>
-          <w:numId w:val="1"/>
-        </w:numPr>
-        <w:rPr>
-          <w:u w:val="single"/>
-        </w:rPr>
-      </w:pPr>
-      <w:r>
-        <w:t>Misalignments cause systematic shifts of the residual</w:t>
-      </w:r>
-      <w:r>
-        <w:fldChar w:fldCharType="begin"/>
-      </w:r>
-      <w:r>
-        <w:instrText xml:space="preserve"> ADDIN ZOTERO_ITEM CSL_CITATION {"citationID":"TWdm0LMc","properties":{"formattedCitation":"\\uc0\\u160{}[7]","plainCitation":" [7]","noteIndex":0},"citationItems":[{"id":63,"uris":["http://zotero.org/users/4348135/items/4J93AGLV"],"uri":["http://zotero.org/users/4348135/items/4J93AGLV"],"itemData":{"id":63,"type":"thesis","event-place":"Montreal, Canada","genre":"PhD Dissertation","language":"English","number-of-pages":"220","publisher":"McGill University","publisher-place":"Montreal, Canada","title":"Characterization studies of small-strip Thin Gap Chambers for the ATLAS Upgrade","author":[{"family":"Lefebvre","given":"Benoit"}],"issued":{"date-parts":[["2018"]]}}}],"schema":"https://github.com/citation-style-language/schema/raw/master/csl-citation.json"} </w:instrText>
-      </w:r>
-      <w:r>
-        <w:fldChar w:fldCharType="separate"/>
-      </w:r>
-      <w:r>
-        <w:rPr>
-          <w:rFonts w:ascii="Calibri" w:hAnsi="Calibri" w:cs="Calibri"/>
-          <w:szCs w:val="24"/>
-        </w:rPr>
-        <w:t> [7]</w:t>
-      </w:r>
-      <w:r>
-        <w:fldChar w:fldCharType="end"/>
-      </w:r>
-      <w:r>
-        <w:t xml:space="preserve"> -- check</w:t>
-      </w:r>
-    </w:p>
-    <w:p>
-      <w:pPr>
-        <w:pStyle w:val="ListParagraph"/>
-        <w:numPr>
-          <w:ilvl w:val="0"/>
-          <w:numId w:val="1"/>
-        </w:numPr>
-        <w:rPr>
-          <w:u w:val="single"/>
-        </w:rPr>
-      </w:pPr>
-      <w:r>
-        <w:t>Relative coordinate system only</w:t>
-      </w:r>
-      <w:r>
-        <w:t xml:space="preserve"> – check </w:t>
-      </w:r>
-    </w:p>
-    <w:p>
-      <w:pPr>
-        <w:pStyle w:val="ListParagraph"/>
-        <w:numPr>
-          <w:ilvl w:val="0"/>
-          <w:numId w:val="1"/>
-        </w:numPr>
-        <w:rPr>
-          <w:u w:val="single"/>
-        </w:rPr>
-      </w:pPr>
-      <w:r>
-        <w:t>Fix two layers to build coordinate system</w:t>
-      </w:r>
-      <w:r>
-        <w:fldChar w:fldCharType="begin"/>
-      </w:r>
-      <w:r>
-        <w:instrText xml:space="preserve"> ADDIN ZOTERO_ITEM CSL_CITATION {"citationID":"AMRYEDCh","properties":{"formattedCitation":"\\uc0\\u160{}[7]","plainCitation":" [7]","noteIndex":0},"citationItems":[{"id":63,"uris":["http://zotero.org/users/4348135/items/4J93AGLV"],"uri":["http://zotero.org/users/4348135/items/4J93AGLV"],"itemData":{"id":63,"type":"thesis","event-place":"Montreal, Canada","genre":"PhD Dissertation","language":"English","number-of-pages":"220","publisher":"McGill University","publisher-place":"Montreal, Canada","title":"Characterization studies of small-strip Thin Gap Chambers for the ATLAS Upgrade","author":[{"family":"Lefebvre","given":"Benoit"}],"issued":{"date-parts":[["2018"]]}}}],"schema":"https://github.com/citation-style-language/schema/raw/master/csl-citation.json"} </w:instrText>
-      </w:r>
-      <w:r>
-        <w:fldChar w:fldCharType="separate"/>
-      </w:r>
-      <w:r>
-        <w:rPr>
-          <w:rFonts w:ascii="Calibri" w:hAnsi="Calibri" w:cs="Calibri"/>
-          <w:szCs w:val="24"/>
-        </w:rPr>
-        <w:t> [7]</w:t>
-      </w:r>
-      <w:r>
-        <w:fldChar w:fldCharType="end"/>
-      </w:r>
-      <w:r>
-        <w:t xml:space="preserve"> -- check</w:t>
-      </w:r>
-    </w:p>
-    <w:p>
-      <w:pPr>
-        <w:pStyle w:val="ListParagraph"/>
-        <w:numPr>
-          <w:ilvl w:val="0"/>
-          <w:numId w:val="1"/>
-        </w:numPr>
-        <w:rPr>
-          <w:u w:val="single"/>
-        </w:rPr>
-      </w:pPr>
-      <w:r>
-        <w:t>Calculate residuals and take mean as proxy</w:t>
-      </w:r>
-      <w:r>
-        <w:t xml:space="preserve"> – reference to appendix A: residual histogram bin size (plot of </w:t>
-      </w:r>
-      <w:proofErr w:type="spellStart"/>
-      <w:r>
-        <w:t>mu_cosmics</w:t>
-      </w:r>
-      <w:proofErr w:type="spellEnd"/>
-      <w:r>
-        <w:t xml:space="preserve"> – </w:t>
-      </w:r>
-      <w:proofErr w:type="spellStart"/>
-      <w:r>
-        <w:t>mu_reclustering</w:t>
-      </w:r>
-      <w:proofErr w:type="spellEnd"/>
-      <w:r>
-        <w:t xml:space="preserve"> and how that makes residual uncertainties)</w:t>
-      </w:r>
-      <w:r>
-        <w:t xml:space="preserve"> – reference to appendix B: Gaussian fit vs double gaussian fit</w:t>
-      </w:r>
-    </w:p>
-    <w:p>
-      <w:pPr>
-        <w:pStyle w:val="ListParagraph"/>
-        <w:numPr>
-          <w:ilvl w:val="0"/>
-          <w:numId w:val="1"/>
-        </w:numPr>
-        <w:rPr>
-          <w:u w:val="single"/>
-        </w:rPr>
-      </w:pPr>
-      <w:r>
-        <w:t xml:space="preserve">Show </w:t>
-      </w:r>
-      <w:proofErr w:type="spellStart"/>
-      <w:r>
-        <w:t>resplot</w:t>
-      </w:r>
-      <w:proofErr w:type="spellEnd"/>
-      <w:r>
-        <w:t xml:space="preserve"> means TH2F for a single quadruplet (QL2C04), for a given tracking combination</w:t>
-      </w:r>
-      <w:r>
-        <w:t xml:space="preserve"> </w:t>
-      </w:r>
-    </w:p>
-    <w:p>
-      <w:pPr>
-        <w:pStyle w:val="ListParagraph"/>
-        <w:numPr>
-          <w:ilvl w:val="0"/>
-          <w:numId w:val="1"/>
-        </w:numPr>
-        <w:rPr>
-          <w:u w:val="single"/>
-        </w:rPr>
-      </w:pPr>
-      <w:r>
-        <w:t>Show num entries TH2F to see connection with patterns due to hodoscope acceptance angle and wire support positions on three involved layers</w:t>
-      </w:r>
-    </w:p>
-    <w:p>
-      <w:pPr>
-        <w:pStyle w:val="ListParagraph"/>
-        <w:numPr>
-          <w:ilvl w:val="0"/>
-          <w:numId w:val="1"/>
-        </w:numPr>
-        <w:rPr>
-          <w:u w:val="single"/>
-        </w:rPr>
-      </w:pPr>
-      <w:r>
-        <w:t xml:space="preserve">Section: systematics (reference </w:t>
-      </w:r>
-    </w:p>
-    <w:p>
-      <w:pPr>
-        <w:pStyle w:val="ListParagraph"/>
-        <w:numPr>
-          <w:ilvl w:val="1"/>
-          <w:numId w:val="1"/>
-        </w:numPr>
-      </w:pPr>
-      <w:r>
-        <w:t>2900 V vs 3100 V</w:t>
-      </w:r>
-    </w:p>
-    <w:p>
-      <w:pPr>
-        <w:pStyle w:val="ListParagraph"/>
-        <w:numPr>
-          <w:ilvl w:val="1"/>
-          <w:numId w:val="1"/>
-        </w:numPr>
-      </w:pPr>
-      <w:proofErr w:type="spellStart"/>
-      <w:r>
-        <w:t>Gaus</w:t>
-      </w:r>
-      <w:proofErr w:type="spellEnd"/>
-      <w:r>
-        <w:t xml:space="preserve"> vs </w:t>
-      </w:r>
-      <w:proofErr w:type="spellStart"/>
-      <w:r>
-        <w:t>doub</w:t>
-      </w:r>
-      <w:proofErr w:type="spellEnd"/>
-      <w:r>
-        <w:t xml:space="preserve"> </w:t>
-      </w:r>
-      <w:proofErr w:type="spellStart"/>
-      <w:r>
-        <w:t>gaus</w:t>
-      </w:r>
-      <w:proofErr w:type="spellEnd"/>
-    </w:p>
-    <w:p>
-      <w:pPr>
-        <w:pStyle w:val="ListParagraph"/>
-        <w:numPr>
-          <w:ilvl w:val="1"/>
-          <w:numId w:val="1"/>
-        </w:numPr>
-      </w:pPr>
-      <w:r>
-        <w:t>DNL</w:t>
-      </w:r>
-    </w:p>
-    <w:p>
-      <w:r>
-        <w:t>Things that need discussing</w:t>
-      </w:r>
-    </w:p>
-    <w:p>
-      <w:pPr>
-        <w:pStyle w:val="ListParagraph"/>
-        <w:numPr>
-          <w:ilvl w:val="0"/>
-          <w:numId w:val="1"/>
-        </w:numPr>
-      </w:pPr>
-      <w:r>
-        <w:t>Mean of residuals in an area for spec tracking combinations is the meat of this analysis</w:t>
-      </w:r>
-    </w:p>
-    <w:p>
-      <w:pPr>
-        <w:pStyle w:val="ListParagraph"/>
-        <w:numPr>
-          <w:ilvl w:val="0"/>
-          <w:numId w:val="1"/>
-        </w:numPr>
-      </w:pPr>
-      <w:r>
-        <w:rPr>
-          <w:strike/>
-        </w:rPr>
-        <w:t>Area chosen by</w:t>
-      </w:r>
-      <w:r>
-        <w:t xml:space="preserve"> </w:t>
-      </w:r>
-      <w:r>
-        <w:sym w:font="Wingdings" w:char="F0E0"/>
-      </w:r>
-      <w:r>
-        <w:t xml:space="preserve"> Put in comparison chapter</w:t>
-      </w:r>
-    </w:p>
-    <w:p>
-      <w:pPr>
-        <w:pStyle w:val="ListParagraph"/>
-        <w:numPr>
-          <w:ilvl w:val="0"/>
-          <w:numId w:val="1"/>
-        </w:numPr>
-      </w:pPr>
-      <w:r>
-        <w:t xml:space="preserve">Make clear that different tracking combinations have larger uncertainty in residuals and that this motivates the </w:t>
-      </w:r>
-      <w:proofErr w:type="gramStart"/>
-      <w:r>
-        <w:t>200 um</w:t>
-      </w:r>
-      <w:proofErr w:type="gramEnd"/>
-      <w:r>
-        <w:t xml:space="preserve"> bin size.</w:t>
       </w:r>
     </w:p>
     <w:p>
@@ -1134,7 +760,257 @@
           <w:i/>
           <w:iCs/>
         </w:rPr>
-        <w:t>Other possible validation studies: DNL, track angle, area bin size</w:t>
+        <w:t>Should I include a quick section on CMM data?</w:t>
+      </w:r>
+    </w:p>
+    <w:p>
+      <w:pPr>
+        <w:pStyle w:val="ListParagraph"/>
+        <w:numPr>
+          <w:ilvl w:val="0"/>
+          <w:numId w:val="1"/>
+        </w:numPr>
+        <w:rPr>
+          <w:u w:val="single"/>
+        </w:rPr>
+      </w:pPr>
+      <w:r>
+        <w:t>Misalignments cause systematic shifts of the residual</w:t>
+      </w:r>
+      <w:r>
+        <w:fldChar w:fldCharType="begin"/>
+      </w:r>
+      <w:r>
+        <w:instrText xml:space="preserve"> ADDIN ZOTERO_ITEM CSL_CITATION {"citationID":"TWdm0LMc","properties":{"formattedCitation":"\\uc0\\u160{}[7]","plainCitation":" [7]","noteIndex":0},"citationItems":[{"id":63,"uris":["http://zotero.org/users/4348135/items/4J93AGLV"],"uri":["http://zotero.org/users/4348135/items/4J93AGLV"],"itemData":{"id":63,"type":"thesis","event-place":"Montreal, Canada","genre":"PhD Dissertation","language":"English","number-of-pages":"220","publisher":"McGill University","publisher-place":"Montreal, Canada","title":"Characterization studies of small-strip Thin Gap Chambers for the ATLAS Upgrade","author":[{"family":"Lefebvre","given":"Benoit"}],"issued":{"date-parts":[["2018"]]}}}],"schema":"https://github.com/citation-style-language/schema/raw/master/csl-citation.json"} </w:instrText>
+      </w:r>
+      <w:r>
+        <w:fldChar w:fldCharType="separate"/>
+      </w:r>
+      <w:r>
+        <w:rPr>
+          <w:rFonts w:ascii="Calibri" w:hAnsi="Calibri" w:cs="Calibri"/>
+          <w:szCs w:val="24"/>
+        </w:rPr>
+        <w:t> [7]</w:t>
+      </w:r>
+      <w:r>
+        <w:fldChar w:fldCharType="end"/>
+      </w:r>
+      <w:r>
+        <w:t xml:space="preserve"> -- check</w:t>
+      </w:r>
+    </w:p>
+    <w:p>
+      <w:pPr>
+        <w:pStyle w:val="ListParagraph"/>
+        <w:numPr>
+          <w:ilvl w:val="0"/>
+          <w:numId w:val="1"/>
+        </w:numPr>
+        <w:rPr>
+          <w:u w:val="single"/>
+        </w:rPr>
+      </w:pPr>
+      <w:r>
+        <w:t>Relative coordinate system only</w:t>
+      </w:r>
+      <w:r>
+        <w:t xml:space="preserve"> – check </w:t>
+      </w:r>
+    </w:p>
+    <w:p>
+      <w:pPr>
+        <w:pStyle w:val="ListParagraph"/>
+        <w:numPr>
+          <w:ilvl w:val="0"/>
+          <w:numId w:val="1"/>
+        </w:numPr>
+        <w:rPr>
+          <w:u w:val="single"/>
+        </w:rPr>
+      </w:pPr>
+      <w:r>
+        <w:t>Fix two layers to build coordinate system</w:t>
+      </w:r>
+      <w:r>
+        <w:fldChar w:fldCharType="begin"/>
+      </w:r>
+      <w:r>
+        <w:instrText xml:space="preserve"> ADDIN ZOTERO_ITEM CSL_CITATION {"citationID":"AMRYEDCh","properties":{"formattedCitation":"\\uc0\\u160{}[7]","plainCitation":" [7]","noteIndex":0},"citationItems":[{"id":63,"uris":["http://zotero.org/users/4348135/items/4J93AGLV"],"uri":["http://zotero.org/users/4348135/items/4J93AGLV"],"itemData":{"id":63,"type":"thesis","event-place":"Montreal, Canada","genre":"PhD Dissertation","language":"English","number-of-pages":"220","publisher":"McGill University","publisher-place":"Montreal, Canada","title":"Characterization studies of small-strip Thin Gap Chambers for the ATLAS Upgrade","author":[{"family":"Lefebvre","given":"Benoit"}],"issued":{"date-parts":[["2018"]]}}}],"schema":"https://github.com/citation-style-language/schema/raw/master/csl-citation.json"} </w:instrText>
+      </w:r>
+      <w:r>
+        <w:fldChar w:fldCharType="separate"/>
+      </w:r>
+      <w:r>
+        <w:rPr>
+          <w:rFonts w:ascii="Calibri" w:hAnsi="Calibri" w:cs="Calibri"/>
+          <w:szCs w:val="24"/>
+        </w:rPr>
+        <w:t> [7]</w:t>
+      </w:r>
+      <w:r>
+        <w:fldChar w:fldCharType="end"/>
+      </w:r>
+      <w:r>
+        <w:t xml:space="preserve"> -- check</w:t>
+      </w:r>
+    </w:p>
+    <w:p>
+      <w:pPr>
+        <w:pStyle w:val="ListParagraph"/>
+        <w:numPr>
+          <w:ilvl w:val="0"/>
+          <w:numId w:val="1"/>
+        </w:numPr>
+        <w:rPr>
+          <w:u w:val="single"/>
+        </w:rPr>
+      </w:pPr>
+      <w:r>
+        <w:t>Calculate residuals and take mean as proxy</w:t>
+      </w:r>
+      <w:r>
+        <w:t xml:space="preserve"> – reference to appendix A: residual histogram bin size (plot of mu_cosmics – mu_reclustering and how that makes residual uncertainties)</w:t>
+      </w:r>
+      <w:r>
+        <w:t xml:space="preserve"> – reference to appendix B: Gaussian fit vs double gaussian fit</w:t>
+      </w:r>
+    </w:p>
+    <w:p>
+      <w:pPr>
+        <w:pStyle w:val="ListParagraph"/>
+        <w:numPr>
+          <w:ilvl w:val="0"/>
+          <w:numId w:val="1"/>
+        </w:numPr>
+        <w:rPr>
+          <w:u w:val="single"/>
+        </w:rPr>
+      </w:pPr>
+      <w:r>
+        <w:t>Show resplot means TH2F for a single quadruplet (QL2C04), for a given tracking combination</w:t>
+      </w:r>
+      <w:r>
+        <w:t xml:space="preserve"> </w:t>
+      </w:r>
+    </w:p>
+    <w:p>
+      <w:pPr>
+        <w:pStyle w:val="ListParagraph"/>
+        <w:numPr>
+          <w:ilvl w:val="0"/>
+          <w:numId w:val="1"/>
+        </w:numPr>
+        <w:rPr>
+          <w:u w:val="single"/>
+        </w:rPr>
+      </w:pPr>
+      <w:r>
+        <w:t>Show num entries TH2F to see connection with patterns due to hodoscope acceptance angle and wire support positions on three involved layers</w:t>
+      </w:r>
+    </w:p>
+    <w:p>
+      <w:pPr>
+        <w:pStyle w:val="ListParagraph"/>
+        <w:numPr>
+          <w:ilvl w:val="0"/>
+          <w:numId w:val="1"/>
+        </w:numPr>
+        <w:rPr>
+          <w:u w:val="single"/>
+        </w:rPr>
+      </w:pPr>
+      <w:r>
+        <w:t xml:space="preserve">Section: systematics (reference </w:t>
+      </w:r>
+    </w:p>
+    <w:p>
+      <w:pPr>
+        <w:pStyle w:val="ListParagraph"/>
+        <w:numPr>
+          <w:ilvl w:val="1"/>
+          <w:numId w:val="1"/>
+        </w:numPr>
+      </w:pPr>
+      <w:r>
+        <w:t>2900 V vs 3100 V</w:t>
+      </w:r>
+    </w:p>
+    <w:p>
+      <w:pPr>
+        <w:pStyle w:val="ListParagraph"/>
+        <w:numPr>
+          <w:ilvl w:val="1"/>
+          <w:numId w:val="1"/>
+        </w:numPr>
+      </w:pPr>
+      <w:r>
+        <w:t>Gaus vs doub gaus</w:t>
+      </w:r>
+    </w:p>
+    <w:p>
+      <w:pPr>
+        <w:pStyle w:val="ListParagraph"/>
+        <w:numPr>
+          <w:ilvl w:val="1"/>
+          <w:numId w:val="1"/>
+        </w:numPr>
+      </w:pPr>
+      <w:r>
+        <w:t>DNL</w:t>
+      </w:r>
+    </w:p>
+    <w:p>
+      <w:r>
+        <w:t>Things that need discussing</w:t>
+      </w:r>
+    </w:p>
+    <w:p>
+      <w:pPr>
+        <w:pStyle w:val="ListParagraph"/>
+        <w:numPr>
+          <w:ilvl w:val="0"/>
+          <w:numId w:val="1"/>
+        </w:numPr>
+      </w:pPr>
+      <w:r>
+        <w:t>Mean of residuals in an area for spec tracking combinations is the meat of this analysis</w:t>
+      </w:r>
+    </w:p>
+    <w:p>
+      <w:pPr>
+        <w:pStyle w:val="ListParagraph"/>
+        <w:numPr>
+          <w:ilvl w:val="0"/>
+          <w:numId w:val="1"/>
+        </w:numPr>
+      </w:pPr>
+      <w:r>
+        <w:rPr>
+          <w:strike/>
+        </w:rPr>
+        <w:t>Area chosen by</w:t>
+      </w:r>
+      <w:r>
+        <w:t xml:space="preserve"> </w:t>
+      </w:r>
+      <w:r>
+        <w:sym w:font="Wingdings" w:char="F0E0"/>
+      </w:r>
+      <w:r>
+        <w:t xml:space="preserve"> Put in comparison chapter</w:t>
+      </w:r>
+    </w:p>
+    <w:p>
+      <w:pPr>
+        <w:pStyle w:val="ListParagraph"/>
+        <w:numPr>
+          <w:ilvl w:val="0"/>
+          <w:numId w:val="1"/>
+        </w:numPr>
+      </w:pPr>
+      <w:r>
+        <w:t>Make clear that different tracking combinations have larger uncertainty in residuals and that this motivates the 200 um bin size.</w:t>
       </w:r>
     </w:p>
     <w:p>
@@ -1144,34 +1020,40 @@
           <w:iCs/>
         </w:rPr>
       </w:pPr>
-      <w:proofErr w:type="spellStart"/>
       <w:r>
         <w:rPr>
           <w:i/>
           <w:iCs/>
         </w:rPr>
-        <w:t>Resplots</w:t>
-      </w:r>
-      <w:proofErr w:type="spellEnd"/>
-      <w:r>
+        <w:t>Other possible validation studies: DNL, track angle, area bin size</w:t>
+      </w:r>
+    </w:p>
+    <w:p>
+      <w:pPr>
         <w:rPr>
           <w:i/>
           <w:iCs/>
         </w:rPr>
-        <w:t xml:space="preserve"> idea: </w:t>
-      </w:r>
+      </w:pPr>
       <w:r>
         <w:rPr>
           <w:i/>
           <w:iCs/>
         </w:rPr>
-        <w:t>Hollow black square highlighting alignment platform on TH2Fs to foreshadow</w:t>
+        <w:t xml:space="preserve">Resplots idea: </w:t>
       </w:r>
       <w:r>
         <w:rPr>
           <w:i/>
           <w:iCs/>
         </w:rPr>
+        <w:t>Hollow black square highlighting alignment platform on TH2Fs to foreshadow</w:t>
+      </w:r>
+      <w:r>
+        <w:rPr>
+          <w:i/>
+          <w:iCs/>
+        </w:rPr>
         <w:t>?</w:t>
       </w:r>
     </w:p>
@@ -1185,21 +1067,7 @@
         <w:rPr>
           <w:u w:val="single"/>
         </w:rPr>
-        <w:t xml:space="preserve">The </w:t>
-      </w:r>
-      <w:proofErr w:type="spellStart"/>
-      <w:r>
-        <w:rPr>
-          <w:u w:val="single"/>
-        </w:rPr>
-        <w:t>xray</w:t>
-      </w:r>
-      <w:proofErr w:type="spellEnd"/>
-      <w:r>
-        <w:rPr>
-          <w:u w:val="single"/>
-        </w:rPr>
-        <w:t xml:space="preserve"> method </w:t>
+        <w:t xml:space="preserve">The xray method </w:t>
       </w:r>
       <w:r>
         <w:rPr>
@@ -1245,6 +1113,12 @@
         </w:rPr>
         <w:t>4</w:t>
       </w:r>
+      <w:r>
+        <w:rPr>
+          <w:u w:val="single"/>
+        </w:rPr>
+        <w:t xml:space="preserve"> -&gt; APPENDED TO END OF CHAP3</w:t>
+      </w:r>
     </w:p>
     <w:p>
       <w:pPr>
@@ -1276,15 +1150,7 @@
         <w:t>)</w:t>
       </w:r>
       <w:r>
-        <w:t xml:space="preserve"> so need strip positions </w:t>
-      </w:r>
-      <w:proofErr w:type="spellStart"/>
-      <w:r>
-        <w:t>wrt</w:t>
-      </w:r>
-      <w:proofErr w:type="spellEnd"/>
-      <w:r>
-        <w:t xml:space="preserve"> wedge surface</w:t>
+        <w:t xml:space="preserve"> so need strip positions wrt wedge surface</w:t>
       </w:r>
     </w:p>
     <w:p>
@@ -1324,23 +1190,7 @@
         </w:numPr>
       </w:pPr>
       <w:r>
-        <w:t xml:space="preserve">Interaction of x-rays with </w:t>
-      </w:r>
-      <w:proofErr w:type="spellStart"/>
-      <w:r>
-        <w:t>sTGC</w:t>
-      </w:r>
-      <w:proofErr w:type="spellEnd"/>
-      <w:r>
-        <w:t xml:space="preserve"> (</w:t>
-      </w:r>
-      <w:proofErr w:type="spellStart"/>
-      <w:r>
-        <w:t>photoeffect</w:t>
-      </w:r>
-      <w:proofErr w:type="spellEnd"/>
-      <w:r>
-        <w:t xml:space="preserve"> on copper, photoelectrons ionize gas and cause avalanches) -&gt; many more delta rays</w:t>
+        <w:t>Interaction of x-rays with sTGC (photoeffect on copper, photoelectrons ionize gas and cause avalanches) -&gt; many more delta rays</w:t>
       </w:r>
     </w:p>
     <w:p>
@@ -1425,303 +1275,518 @@
         </w:numPr>
       </w:pPr>
       <w:r>
+        <w:lastRenderedPageBreak/>
         <w:t>Since these parameters will be used to calculate the as-built misalignment model to locate strips in ATLAS, they should be verified</w:t>
       </w:r>
     </w:p>
     <w:p>
       <w:pPr>
-        <w:rPr>
-          <w:u w:val="single"/>
-        </w:rPr>
-      </w:pPr>
-      <w:r>
-        <w:rPr>
-          <w:u w:val="single"/>
-        </w:rPr>
+        <w:ind w:left="360"/>
+      </w:pPr>
+      <w:r>
+        <w:t>***</w:t>
+      </w:r>
+    </w:p>
+    <w:p>
+      <w:pPr>
+        <w:pStyle w:val="ListParagraph"/>
+        <w:numPr>
+          <w:ilvl w:val="0"/>
+          <w:numId w:val="1"/>
+        </w:numPr>
+      </w:pPr>
+      <w:r>
+        <w:t xml:space="preserve">Could add in full edit if it feels right: </w:t>
+      </w:r>
+      <w:r>
+        <w:t xml:space="preserve"> CMM data </w:t>
+      </w:r>
+      <w:r>
+        <w:t xml:space="preserve">section </w:t>
+      </w:r>
+      <w:r>
+        <w:t>in chap 3 alignment studies:</w:t>
+      </w:r>
+    </w:p>
+    <w:p>
+      <w:pPr>
+        <w:pStyle w:val="ListParagraph"/>
+        <w:numPr>
+          <w:ilvl w:val="1"/>
+          <w:numId w:val="1"/>
+        </w:numPr>
+      </w:pPr>
+      <w:r>
+        <w:t xml:space="preserve">Briefly point to Carlson’s thesis for CMM misalignment model </w:t>
+      </w:r>
+    </w:p>
+    <w:p>
+      <w:pPr>
+        <w:rPr>
+          <w:u w:val="single"/>
+        </w:rPr>
+      </w:pPr>
+      <w:r>
+        <w:rPr>
+          <w:u w:val="single"/>
+        </w:rPr>
+        <w:t>Comparison results</w:t>
+      </w:r>
+      <w:r>
+        <w:rPr>
+          <w:u w:val="single"/>
+        </w:rPr>
+        <w:t xml:space="preserve"> – CHAP</w:t>
+      </w:r>
+      <w:r>
+        <w:rPr>
+          <w:u w:val="single"/>
+        </w:rPr>
+        <w:t>4</w:t>
+      </w:r>
+    </w:p>
+    <w:p>
+      <w:pPr>
+        <w:pStyle w:val="ListParagraph"/>
+        <w:numPr>
+          <w:ilvl w:val="0"/>
+          <w:numId w:val="1"/>
+        </w:numPr>
+      </w:pPr>
+      <w:r>
+        <w:t>Presentation of theoretical method for comparison</w:t>
+      </w:r>
+    </w:p>
+    <w:p>
+      <w:pPr>
+        <w:pStyle w:val="ListParagraph"/>
+        <w:numPr>
+          <w:ilvl w:val="1"/>
+          <w:numId w:val="1"/>
+        </w:numPr>
+      </w:pPr>
+      <w:r>
+        <w:t>How we calculate the x-ray residuals and how it is different to cosmics</w:t>
+      </w:r>
+    </w:p>
+    <w:p>
+      <w:pPr>
+        <w:pStyle w:val="ListParagraph"/>
+        <w:numPr>
+          <w:ilvl w:val="0"/>
+          <w:numId w:val="1"/>
+        </w:numPr>
+      </w:pPr>
+      <w:r>
+        <w:t xml:space="preserve">Reference the residual TH2 from chap 3, </w:t>
+      </w:r>
+      <w:r>
+        <w:rPr>
+          <w:highlight w:val="yellow"/>
+        </w:rPr>
+        <w:t>which should have x-ray positions on top</w:t>
+      </w:r>
+    </w:p>
+    <w:p>
+      <w:pPr>
+        <w:pStyle w:val="ListParagraph"/>
+        <w:numPr>
+          <w:ilvl w:val="0"/>
+          <w:numId w:val="1"/>
+        </w:numPr>
+      </w:pPr>
+      <w:r>
+        <w:t>We bin around the x-ray point</w:t>
+      </w:r>
+    </w:p>
+    <w:p>
+      <w:pPr>
+        <w:pStyle w:val="ListParagraph"/>
+        <w:numPr>
+          <w:ilvl w:val="0"/>
+          <w:numId w:val="1"/>
+        </w:numPr>
+      </w:pPr>
+      <w:r>
+        <w:rPr>
+          <w:highlight w:val="yellow"/>
+        </w:rPr>
+        <w:t>Choice of the area of the region of interest – ask Brigitte</w:t>
+      </w:r>
+    </w:p>
+    <w:p>
+      <w:pPr>
+        <w:pStyle w:val="ListParagraph"/>
+        <w:numPr>
+          <w:ilvl w:val="1"/>
+          <w:numId w:val="1"/>
+        </w:numPr>
+      </w:pPr>
+      <w:r>
+        <w:t>Same area as x-ray</w:t>
+      </w:r>
+    </w:p>
+    <w:p>
+      <w:pPr>
+        <w:pStyle w:val="ListParagraph"/>
+        <w:numPr>
+          <w:ilvl w:val="1"/>
+          <w:numId w:val="1"/>
+        </w:numPr>
+      </w:pPr>
+      <w:r>
+        <w:t>Statistical uncertainty ok</w:t>
+      </w:r>
+    </w:p>
+    <w:p>
+      <w:pPr>
+        <w:pStyle w:val="ListParagraph"/>
+        <w:numPr>
+          <w:ilvl w:val="1"/>
+          <w:numId w:val="1"/>
+        </w:numPr>
+      </w:pPr>
+      <w:r>
+        <w:t>Wider than 2 wire groups for smooth patterns in TH2F</w:t>
+      </w:r>
+    </w:p>
+    <w:p>
+      <w:pPr>
+        <w:pStyle w:val="ListParagraph"/>
+        <w:numPr>
+          <w:ilvl w:val="1"/>
+          <w:numId w:val="1"/>
+        </w:numPr>
+      </w:pPr>
+      <w:r>
+        <w:t>Smaller than scale on which we expect local offsets to vary</w:t>
+      </w:r>
+    </w:p>
+    <w:p>
+      <w:pPr>
+        <w:pStyle w:val="ListParagraph"/>
+        <w:numPr>
+          <w:ilvl w:val="0"/>
+          <w:numId w:val="1"/>
+        </w:numPr>
+      </w:pPr>
+    </w:p>
+    <w:p>
+      <w:pPr>
+        <w:pStyle w:val="ListParagraph"/>
+        <w:numPr>
+          <w:ilvl w:val="0"/>
+          <w:numId w:val="1"/>
+        </w:numPr>
+      </w:pPr>
+      <w:r>
+        <w:t>Show scatter plot comparing the two for all tracking combinations</w:t>
+      </w:r>
+    </w:p>
+    <w:p>
+      <w:pPr>
+        <w:pStyle w:val="ListParagraph"/>
+        <w:numPr>
+          <w:ilvl w:val="1"/>
+          <w:numId w:val="1"/>
+        </w:numPr>
+      </w:pPr>
+      <w:r>
+        <w:t>Uncertainty on cosmics is the sum in quadrature of the stat and sys error for mean cosmics residuals</w:t>
+      </w:r>
+    </w:p>
+    <w:p>
+      <w:pPr>
+        <w:pStyle w:val="ListParagraph"/>
+        <w:numPr>
+          <w:ilvl w:val="1"/>
+          <w:numId w:val="1"/>
+        </w:numPr>
+      </w:pPr>
+      <w:r>
+        <w:t>Uncertainty on x-rays track positions is from polation, uncertainty on x-ray hits is 120 um, uncertainty in residual is the sum in quadrature</w:t>
+      </w:r>
+    </w:p>
+    <w:p>
+      <w:pPr>
+        <w:pStyle w:val="ListParagraph"/>
+        <w:numPr>
+          <w:ilvl w:val="1"/>
+          <w:numId w:val="1"/>
+        </w:numPr>
+      </w:pPr>
+      <w:r>
+        <w:t>2 populations:</w:t>
+      </w:r>
+    </w:p>
+    <w:p>
+      <w:pPr>
+        <w:pStyle w:val="ListParagraph"/>
+        <w:numPr>
+          <w:ilvl w:val="1"/>
+          <w:numId w:val="1"/>
+        </w:numPr>
+      </w:pPr>
+      <w:r>
+        <w:t>Misaligned quad: can see correlation</w:t>
+      </w:r>
+    </w:p>
+    <w:p>
+      <w:pPr>
+        <w:pStyle w:val="ListParagraph"/>
+        <w:numPr>
+          <w:ilvl w:val="1"/>
+          <w:numId w:val="1"/>
+        </w:numPr>
+      </w:pPr>
+      <w:r>
+        <w:t>Not misaligned: not sensitive to relative misalignments smaller than ~ 100 um</w:t>
+      </w:r>
+    </w:p>
+    <w:p>
+      <w:pPr>
+        <w:pStyle w:val="ListParagraph"/>
+        <w:numPr>
+          <w:ilvl w:val="0"/>
+          <w:numId w:val="1"/>
+        </w:numPr>
+      </w:pPr>
+      <w:r>
+        <w:t>Limitations section</w:t>
+      </w:r>
+    </w:p>
+    <w:p>
+      <w:pPr>
+        <w:pStyle w:val="ListParagraph"/>
+        <w:numPr>
+          <w:ilvl w:val="1"/>
+          <w:numId w:val="1"/>
+        </w:numPr>
+      </w:pPr>
+      <w:r>
+        <w:t>N</w:t>
+      </w:r>
+      <w:r>
+        <w:t>eed at least 3 layers of data per x-ray point for this method</w:t>
+      </w:r>
+    </w:p>
+    <w:p>
+      <w:pPr>
+        <w:pStyle w:val="ListParagraph"/>
+        <w:numPr>
+          <w:ilvl w:val="1"/>
+          <w:numId w:val="1"/>
+        </w:numPr>
+      </w:pPr>
+      <w:r>
+        <w:t>Some quadruplets do not have enough x-ray data</w:t>
+      </w:r>
+    </w:p>
+    <w:p>
+      <w:pPr>
+        <w:pStyle w:val="ListParagraph"/>
+        <w:numPr>
+          <w:ilvl w:val="1"/>
+          <w:numId w:val="1"/>
+        </w:numPr>
+      </w:pPr>
+      <w:r>
+        <w:t xml:space="preserve">Some countries don’t collect cosmics </w:t>
+      </w:r>
+    </w:p>
+    <w:p>
+      <w:pPr>
+        <w:pStyle w:val="ListParagraph"/>
+        <w:numPr>
+          <w:ilvl w:val="0"/>
+          <w:numId w:val="1"/>
+        </w:numPr>
+      </w:pPr>
+      <w:r>
+        <w:t xml:space="preserve">Next steps: </w:t>
+      </w:r>
+    </w:p>
+    <w:p>
+      <w:pPr>
+        <w:pStyle w:val="ListParagraph"/>
+        <w:numPr>
+          <w:ilvl w:val="1"/>
+          <w:numId w:val="1"/>
+        </w:numPr>
+      </w:pPr>
+      <w:r>
+        <w:t>run over all quadruplets</w:t>
+      </w:r>
+    </w:p>
+    <w:p>
+      <w:pPr>
+        <w:pStyle w:val="ListParagraph"/>
+        <w:numPr>
+          <w:ilvl w:val="1"/>
+          <w:numId w:val="1"/>
+        </w:numPr>
+      </w:pPr>
+      <w:r>
+        <w:t>Enjoy the</w:t>
+      </w:r>
+      <w:r>
+        <w:t xml:space="preserve"> confiden</w:t>
+      </w:r>
+      <w:r>
+        <w:t>ce</w:t>
+      </w:r>
+      <w:r>
+        <w:t xml:space="preserve"> in x-ray data</w:t>
+      </w:r>
+    </w:p>
+    <w:p>
+      <w:pPr>
+        <w:pStyle w:val="ListParagraph"/>
+        <w:numPr>
+          <w:ilvl w:val="1"/>
+          <w:numId w:val="1"/>
+        </w:numPr>
+      </w:pPr>
+      <w:r>
+        <w:t>Briefly e</w:t>
+      </w:r>
+      <w:r>
+        <w:t>xplain stgc-as-built-fit</w:t>
+      </w:r>
+    </w:p>
+    <w:p>
+      <w:pPr>
+        <w:pStyle w:val="ListParagraph"/>
+        <w:numPr>
+          <w:ilvl w:val="1"/>
+          <w:numId w:val="1"/>
+        </w:numPr>
+      </w:pPr>
+      <w:r>
+        <w:t>Explain hope to constrain misalignment model with cosmics data</w:t>
+      </w:r>
+    </w:p>
+    <w:p>
+      <w:pPr>
+        <w:rPr>
+          <w:u w:val="single"/>
+        </w:rPr>
+      </w:pPr>
+      <w:r>
+        <w:rPr>
+          <w:highlight w:val="yellow"/>
+          <w:u w:val="single"/>
+        </w:rPr>
+        <w:t>Somehow show results for all McGill quadruplets??</w:t>
+      </w:r>
+      <w:r>
+        <w:rPr>
+          <w:u w:val="single"/>
+        </w:rPr>
+        <w:t xml:space="preserve"> </w:t>
+      </w:r>
+    </w:p>
+    <w:p>
+      <w:pPr>
+        <w:numPr>
+          <w:ilvl w:val="0"/>
+          <w:numId w:val="5"/>
+        </w:numPr>
+        <w:contextualSpacing/>
+      </w:pPr>
+      <w:r>
+        <w:t>Total percentage of x-ray survey tracks that agree with mean cosmics residual</w:t>
+      </w:r>
+    </w:p>
+    <w:p>
+      <w:pPr>
+        <w:numPr>
+          <w:ilvl w:val="0"/>
+          <w:numId w:val="5"/>
+        </w:numPr>
+        <w:contextualSpacing/>
+      </w:pPr>
+      <w:r>
+        <w:t>Histogram of difference between x-ray and cosmic residual (bin size 150 um might not show us much)</w:t>
+      </w:r>
+    </w:p>
+    <w:p>
+      <w:pPr>
+        <w:numPr>
+          <w:ilvl w:val="0"/>
+          <w:numId w:val="5"/>
+        </w:numPr>
+        <w:contextualSpacing/>
+      </w:pPr>
+      <w:r>
+        <w:t>For 1 combination, all QL2 data</w:t>
+      </w:r>
+    </w:p>
+    <w:p>
+      <w:pPr>
+        <w:contextualSpacing/>
+      </w:pPr>
+    </w:p>
+    <w:p>
+      <w:pPr>
+        <w:rPr>
+          <w:u w:val="single"/>
+        </w:rPr>
+      </w:pPr>
+      <w:r>
+        <w:rPr>
+          <w:u w:val="single"/>
+        </w:rPr>
+        <w:t>Extension:</w:t>
+      </w:r>
+    </w:p>
+    <w:p>
+      <w:pPr>
+        <w:pStyle w:val="ListParagraph"/>
+        <w:numPr>
+          <w:ilvl w:val="0"/>
+          <w:numId w:val="5"/>
+        </w:numPr>
+      </w:pPr>
+      <w:r>
         <w:lastRenderedPageBreak/>
-        <w:t>Comparison results</w:t>
-      </w:r>
-      <w:r>
-        <w:rPr>
-          <w:u w:val="single"/>
-        </w:rPr>
-        <w:t xml:space="preserve"> – CHAP</w:t>
-      </w:r>
-      <w:r>
-        <w:rPr>
-          <w:u w:val="single"/>
-        </w:rPr>
-        <w:t>5</w:t>
-      </w:r>
-    </w:p>
-    <w:p>
-      <w:pPr>
-        <w:pStyle w:val="ListParagraph"/>
-        <w:numPr>
-          <w:ilvl w:val="0"/>
-          <w:numId w:val="1"/>
-        </w:numPr>
-      </w:pPr>
-      <w:r>
-        <w:t>Presentation of theoretical method for comparison</w:t>
-      </w:r>
-    </w:p>
-    <w:p>
-      <w:pPr>
-        <w:pStyle w:val="ListParagraph"/>
-        <w:numPr>
-          <w:ilvl w:val="0"/>
-          <w:numId w:val="1"/>
-        </w:numPr>
-      </w:pPr>
-      <w:r>
-        <w:t>Choice of the area of the region of interest</w:t>
-      </w:r>
-    </w:p>
-    <w:p>
-      <w:pPr>
-        <w:pStyle w:val="ListParagraph"/>
-        <w:numPr>
-          <w:ilvl w:val="1"/>
-          <w:numId w:val="1"/>
-        </w:numPr>
-      </w:pPr>
-      <w:r>
-        <w:t>Same area as x-ray</w:t>
-      </w:r>
-    </w:p>
-    <w:p>
-      <w:pPr>
-        <w:pStyle w:val="ListParagraph"/>
-        <w:numPr>
-          <w:ilvl w:val="1"/>
-          <w:numId w:val="1"/>
-        </w:numPr>
-      </w:pPr>
-      <w:r>
-        <w:t>Statistical uncertainty ok</w:t>
-      </w:r>
-    </w:p>
-    <w:p>
-      <w:pPr>
-        <w:pStyle w:val="ListParagraph"/>
-        <w:numPr>
-          <w:ilvl w:val="1"/>
-          <w:numId w:val="1"/>
-        </w:numPr>
-      </w:pPr>
-      <w:r>
-        <w:t>Wider than 2 wire groups for smooth patterns in TH2F</w:t>
-      </w:r>
-    </w:p>
-    <w:p>
-      <w:pPr>
-        <w:pStyle w:val="ListParagraph"/>
-        <w:numPr>
-          <w:ilvl w:val="1"/>
-          <w:numId w:val="1"/>
-        </w:numPr>
-      </w:pPr>
-      <w:r>
-        <w:t>Smaller than scale on which we expect local offsets to vary</w:t>
-      </w:r>
-    </w:p>
-    <w:p>
-      <w:pPr>
-        <w:pStyle w:val="ListParagraph"/>
-        <w:numPr>
-          <w:ilvl w:val="0"/>
-          <w:numId w:val="1"/>
-        </w:numPr>
-      </w:pPr>
-      <w:r>
-        <w:t xml:space="preserve">Show residual TH2Fs of QL2C04 for </w:t>
-      </w:r>
-      <w:proofErr w:type="spellStart"/>
-      <w:r>
-        <w:t>xray</w:t>
-      </w:r>
-      <w:proofErr w:type="spellEnd"/>
-      <w:r>
-        <w:t xml:space="preserve"> and </w:t>
-      </w:r>
-      <w:proofErr w:type="spellStart"/>
-      <w:r>
-        <w:t>cosmics</w:t>
-      </w:r>
-      <w:proofErr w:type="spellEnd"/>
-      <w:r>
-        <w:t xml:space="preserve"> (WNPPC plots)</w:t>
-      </w:r>
-    </w:p>
-    <w:p>
-      <w:pPr>
-        <w:pStyle w:val="ListParagraph"/>
-        <w:numPr>
-          <w:ilvl w:val="0"/>
-          <w:numId w:val="1"/>
-        </w:numPr>
-      </w:pPr>
-      <w:r>
-        <w:t>Show scatter plot comparing the two for all tracking combinations</w:t>
-      </w:r>
-    </w:p>
-    <w:p>
-      <w:pPr>
-        <w:pStyle w:val="ListParagraph"/>
-        <w:numPr>
-          <w:ilvl w:val="0"/>
-          <w:numId w:val="1"/>
-        </w:numPr>
-      </w:pPr>
-      <w:r>
-        <w:t>Point to appendix D: we are systematically limited and not statistically limited.</w:t>
-      </w:r>
-    </w:p>
-    <w:p>
-      <w:pPr>
-        <w:rPr>
-          <w:u w:val="single"/>
-        </w:rPr>
-      </w:pPr>
-      <w:r>
-        <w:rPr>
-          <w:highlight w:val="yellow"/>
-          <w:u w:val="single"/>
-        </w:rPr>
-        <w:t>Somehow show results for all McGill quadruplets??</w:t>
-      </w:r>
-      <w:r>
-        <w:rPr>
-          <w:u w:val="single"/>
-        </w:rPr>
-        <w:t xml:space="preserve"> </w:t>
-      </w:r>
-    </w:p>
-    <w:p>
-      <w:pPr>
+        <w:t>Apply analysis to as-built model validation</w:t>
+      </w:r>
+    </w:p>
+    <w:p>
+      <w:pPr>
+        <w:pStyle w:val="ListParagraph"/>
         <w:numPr>
           <w:ilvl w:val="0"/>
           <w:numId w:val="5"/>
         </w:numPr>
-        <w:contextualSpacing/>
-      </w:pPr>
-      <w:r>
-        <w:t xml:space="preserve">Total percentage of x-ray survey tracks that agree with mean </w:t>
-      </w:r>
-      <w:proofErr w:type="spellStart"/>
-      <w:r>
-        <w:t>cosmics</w:t>
-      </w:r>
-      <w:proofErr w:type="spellEnd"/>
-      <w:r>
-        <w:t xml:space="preserve"> residual</w:t>
-      </w:r>
-    </w:p>
-    <w:p>
-      <w:pPr>
+      </w:pPr>
+      <w:r>
+        <w:t>Use data from other quads / countries</w:t>
+      </w:r>
+    </w:p>
+    <w:p>
+      <w:pPr>
+        <w:pStyle w:val="ListParagraph"/>
         <w:numPr>
           <w:ilvl w:val="0"/>
           <w:numId w:val="5"/>
         </w:numPr>
-        <w:contextualSpacing/>
-      </w:pPr>
-      <w:r>
-        <w:t xml:space="preserve">Histogram of difference between x-ray and cosmic residual (bin size 150 </w:t>
-      </w:r>
-      <w:proofErr w:type="gramStart"/>
-      <w:r>
-        <w:t>um</w:t>
-      </w:r>
-      <w:proofErr w:type="gramEnd"/>
-      <w:r>
-        <w:t xml:space="preserve"> might not show us much)</w:t>
-      </w:r>
-    </w:p>
-    <w:p>
-      <w:pPr>
+      </w:pPr>
+      <w:r>
+        <w:t>Cross check with Flores</w:t>
+      </w:r>
+    </w:p>
+    <w:p>
+      <w:pPr>
+        <w:pStyle w:val="ListParagraph"/>
         <w:numPr>
           <w:ilvl w:val="0"/>
           <w:numId w:val="5"/>
         </w:numPr>
-        <w:contextualSpacing/>
-      </w:pPr>
-      <w:r>
-        <w:t>For 1 combination, all QL2 data</w:t>
-      </w:r>
-    </w:p>
-    <w:p>
-      <w:pPr>
-        <w:contextualSpacing/>
-      </w:pPr>
-    </w:p>
-    <w:p>
-      <w:pPr>
-        <w:rPr>
-          <w:u w:val="single"/>
-        </w:rPr>
-      </w:pPr>
-      <w:r>
-        <w:rPr>
-          <w:u w:val="single"/>
-        </w:rPr>
-        <w:t>Extension:</w:t>
-      </w:r>
-    </w:p>
-    <w:p>
-      <w:pPr>
-        <w:pStyle w:val="ListParagraph"/>
-        <w:numPr>
-          <w:ilvl w:val="0"/>
-          <w:numId w:val="5"/>
-        </w:numPr>
-      </w:pPr>
-      <w:r>
-        <w:t>Apply analysis to as-built model validation</w:t>
-      </w:r>
-    </w:p>
-    <w:p>
-      <w:pPr>
-        <w:pStyle w:val="ListParagraph"/>
-        <w:numPr>
-          <w:ilvl w:val="0"/>
-          <w:numId w:val="5"/>
-        </w:numPr>
-      </w:pPr>
-      <w:r>
-        <w:t>Use data from other quads / countries</w:t>
-      </w:r>
-    </w:p>
-    <w:p>
-      <w:pPr>
-        <w:pStyle w:val="ListParagraph"/>
-        <w:numPr>
-          <w:ilvl w:val="0"/>
-          <w:numId w:val="5"/>
-        </w:numPr>
-      </w:pPr>
-      <w:r>
-        <w:t>Cross check with Flores</w:t>
-      </w:r>
-    </w:p>
-    <w:p>
-      <w:pPr>
-        <w:pStyle w:val="ListParagraph"/>
-        <w:numPr>
-          <w:ilvl w:val="0"/>
-          <w:numId w:val="5"/>
-        </w:numPr>
-      </w:pPr>
-      <w:r>
-        <w:t xml:space="preserve">Use </w:t>
-      </w:r>
-      <w:proofErr w:type="spellStart"/>
-      <w:r>
-        <w:t>cosmics</w:t>
-      </w:r>
-      <w:proofErr w:type="spellEnd"/>
-      <w:r>
-        <w:t xml:space="preserve"> data as input to as-built model (constrained optimization of misalignment parameters, Paul)</w:t>
+      </w:pPr>
+      <w:r>
+        <w:t>Use cosmics data as input to as-built model (constrained optimization of misalignment parameters, Paul)</w:t>
       </w:r>
     </w:p>
     <w:p>
@@ -1772,44 +1837,12 @@
     </w:p>
     <w:p>
       <w:r>
-        <w:t xml:space="preserve">To assign bin size, need uncertainty on </w:t>
-      </w:r>
-      <w:proofErr w:type="spellStart"/>
-      <w:r>
-        <w:t>cosmics</w:t>
-      </w:r>
-      <w:proofErr w:type="spellEnd"/>
-      <w:r>
-        <w:t xml:space="preserve"> residuals =&gt; clustering uncertainty</w:t>
-      </w:r>
-    </w:p>
-    <w:p>
-      <w:r>
-        <w:t xml:space="preserve">Show </w:t>
-      </w:r>
-      <w:proofErr w:type="spellStart"/>
-      <w:r>
-        <w:t>mu_cosmics</w:t>
-      </w:r>
-      <w:proofErr w:type="spellEnd"/>
-      <w:r>
-        <w:t xml:space="preserve"> – </w:t>
-      </w:r>
-      <w:proofErr w:type="spellStart"/>
-      <w:r>
-        <w:t>mu_reclustering</w:t>
-      </w:r>
-      <w:proofErr w:type="spellEnd"/>
-      <w:r>
-        <w:t xml:space="preserve"> for a quad to motivate 45 um </w:t>
-      </w:r>
-      <w:proofErr w:type="gramStart"/>
-      <w:r>
-        <w:t>uncertainty</w:t>
-      </w:r>
-      <w:proofErr w:type="gramEnd"/>
-      <w:r>
-        <w:t xml:space="preserve"> on cluster position</w:t>
+        <w:t>To assign bin size, need uncertainty on cosmics residuals =&gt; clustering uncertainty</w:t>
+      </w:r>
+    </w:p>
+    <w:p>
+      <w:r>
+        <w:t>Show mu_cosmics – mu_reclustering for a quad to motivate 45 um uncertainty on cluster position</w:t>
       </w:r>
     </w:p>
     <w:p>
@@ -1837,15 +1870,7 @@
     </w:p>
     <w:p>
       <w:r>
-        <w:t xml:space="preserve">… </w:t>
-      </w:r>
-      <w:proofErr w:type="spellStart"/>
-      <w:r>
-        <w:t>residualsStudy</w:t>
-      </w:r>
-      <w:proofErr w:type="spellEnd"/>
-      <w:r>
-        <w:t>/QS3P18_stats/peakOfMeanErrorsDistVsTrigger.pdf</w:t>
+        <w:t>… residualsStudy/QS3P18_stats/peakOfMeanErrorsDistVsTrigger.pdf</w:t>
       </w:r>
     </w:p>
     <w:p>
@@ -1891,592 +1916,385 @@
           <w:iCs/>
           <w:lang w:val="fr-CA"/>
         </w:rPr>
-        <w:t xml:space="preserve">: </w:t>
-      </w:r>
-      <w:proofErr w:type="spellStart"/>
+        <w:t>: Gaussian fit vs double gaussian fit</w:t>
+      </w:r>
+    </w:p>
+    <w:p>
+      <w:r>
+        <w:t>Show the scatter pl</w:t>
+      </w:r>
+      <w:r>
+        <w:t>ot you made to prove a Gaussian fit is sufficient and fails less often</w:t>
+      </w:r>
+    </w:p>
+    <w:p>
+      <w:pPr>
+        <w:rPr>
+          <w:i/>
+          <w:iCs/>
+        </w:rPr>
+      </w:pPr>
+      <w:r>
+        <w:rPr>
+          <w:i/>
+          <w:iCs/>
+        </w:rPr>
+        <w:t xml:space="preserve">Appendix </w:t>
+      </w:r>
+      <w:r>
+        <w:rPr>
+          <w:i/>
+          <w:iCs/>
+        </w:rPr>
+        <w:t>B.2</w:t>
+      </w:r>
+      <w:r>
+        <w:rPr>
+          <w:i/>
+          <w:iCs/>
+        </w:rPr>
+        <w:t>: Why 10 cm is an appropriate bin size</w:t>
+      </w:r>
+    </w:p>
+    <w:p>
+      <w:r>
+        <w:t>Can show rough calculation of scale on which alignments change</w:t>
+      </w:r>
+    </w:p>
+    <w:p>
+      <w:pPr>
+        <w:rPr>
+          <w:i/>
+          <w:iCs/>
+        </w:rPr>
+      </w:pPr>
+      <w:r>
+        <w:rPr>
+          <w:i/>
+          <w:iCs/>
+        </w:rPr>
+        <w:t>Appendix B.3: DNL</w:t>
+      </w:r>
+    </w:p>
+    <w:p>
+      <w:pPr>
+        <w:rPr>
+          <w:i/>
+          <w:iCs/>
+        </w:rPr>
+      </w:pPr>
+      <w:r>
+        <w:rPr>
+          <w:i/>
+          <w:iCs/>
+        </w:rPr>
+        <w:t>Appendix B.4: 2900V vs 3100V?</w:t>
+      </w:r>
+    </w:p>
+    <w:p>
+      <w:pPr>
+        <w:rPr>
+          <w:i/>
+          <w:iCs/>
+        </w:rPr>
+      </w:pPr>
+    </w:p>
+    <w:p>
+      <w:pPr>
+        <w:pStyle w:val="Bibliography"/>
+        <w:rPr>
+          <w:rFonts w:ascii="Calibri" w:hAnsi="Calibri" w:cs="Calibri"/>
+        </w:rPr>
+      </w:pPr>
       <w:r>
         <w:rPr>
           <w:i/>
           <w:iCs/>
           <w:lang w:val="fr-CA"/>
         </w:rPr>
-        <w:t>Gaussian</w:t>
-      </w:r>
-      <w:proofErr w:type="spellEnd"/>
+        <w:fldChar w:fldCharType="begin"/>
+      </w:r>
+      <w:r>
+        <w:rPr>
+          <w:i/>
+          <w:iCs/>
+        </w:rPr>
+        <w:instrText xml:space="preserve"> ADDIN ZOTERO_BIBL {"uncited":[],"omitted":[],"custom":[]} CSL_BIBLIOGRAPHY </w:instrText>
+      </w:r>
       <w:r>
         <w:rPr>
           <w:i/>
           <w:iCs/>
           <w:lang w:val="fr-CA"/>
         </w:rPr>
-        <w:t xml:space="preserve"> fit vs double </w:t>
-      </w:r>
-      <w:proofErr w:type="spellStart"/>
+        <w:fldChar w:fldCharType="separate"/>
+      </w:r>
       <w:r>
         <w:rPr>
           <w:i/>
           <w:iCs/>
-          <w:lang w:val="fr-CA"/>
-        </w:rPr>
-        <w:t>gaussian</w:t>
-      </w:r>
-      <w:proofErr w:type="spellEnd"/>
+        </w:rPr>
+        <w:t>[</w:t>
+      </w:r>
       <w:r>
         <w:rPr>
           <w:i/>
           <w:iCs/>
-          <w:lang w:val="fr-CA"/>
-        </w:rPr>
-        <w:t xml:space="preserve"> fit</w:t>
-      </w:r>
-    </w:p>
-    <w:p>
-      <w:r>
-        <w:lastRenderedPageBreak/>
-        <w:t>Show the scatter pl</w:t>
-      </w:r>
-      <w:r>
-        <w:t>ot you made to prove a Gaussian fit is sufficient and fails less often</w:t>
-      </w:r>
-    </w:p>
-    <w:p>
-      <w:pPr>
+        </w:rPr>
+        <w:t>1]</w:t>
+      </w:r>
+      <w:r>
         <w:rPr>
           <w:i/>
           <w:iCs/>
         </w:rPr>
-      </w:pPr>
-      <w:r>
-        <w:rPr>
+        <w:tab/>
+      </w:r>
+      <w:r>
+        <w:rPr>
+          <w:rFonts w:ascii="Calibri" w:hAnsi="Calibri" w:cs="Calibri"/>
           <w:i/>
           <w:iCs/>
         </w:rPr>
-        <w:t xml:space="preserve">Appendix </w:t>
-      </w:r>
-      <w:r>
-        <w:rPr>
+        <w:t>The ATLAS Experiment at the CERN Large Hadron Collider</w:t>
+      </w:r>
+      <w:r>
+        <w:rPr>
+          <w:rFonts w:ascii="Calibri" w:hAnsi="Calibri" w:cs="Calibri"/>
+        </w:rPr>
+        <w:t xml:space="preserve">, J. Instrum. </w:t>
+      </w:r>
+      <w:r>
+        <w:rPr>
+          <w:rFonts w:ascii="Calibri" w:hAnsi="Calibri" w:cs="Calibri"/>
+          <w:b/>
+          <w:bCs/>
+        </w:rPr>
+        <w:t>3</w:t>
+      </w:r>
+      <w:r>
+        <w:rPr>
+          <w:rFonts w:ascii="Calibri" w:hAnsi="Calibri" w:cs="Calibri"/>
+        </w:rPr>
+        <w:t>, S08003 (2008).</w:t>
+      </w:r>
+    </w:p>
+    <w:p>
+      <w:pPr>
+        <w:pStyle w:val="Bibliography"/>
+        <w:rPr>
+          <w:rFonts w:ascii="Calibri" w:hAnsi="Calibri" w:cs="Calibri"/>
+        </w:rPr>
+      </w:pPr>
+      <w:r>
+        <w:rPr>
+          <w:rFonts w:ascii="Calibri" w:hAnsi="Calibri" w:cs="Calibri"/>
+        </w:rPr>
+        <w:t>[2]</w:t>
+      </w:r>
+      <w:r>
+        <w:rPr>
+          <w:rFonts w:ascii="Calibri" w:hAnsi="Calibri" w:cs="Calibri"/>
+        </w:rPr>
+        <w:tab/>
+        <w:t xml:space="preserve">L. Evans and P. Bryant, </w:t>
+      </w:r>
+      <w:r>
+        <w:rPr>
+          <w:rFonts w:ascii="Calibri" w:hAnsi="Calibri" w:cs="Calibri"/>
           <w:i/>
           <w:iCs/>
         </w:rPr>
-        <w:t>B.2</w:t>
-      </w:r>
-      <w:r>
-        <w:rPr>
+        <w:t>LHC Machine</w:t>
+      </w:r>
+      <w:r>
+        <w:rPr>
+          <w:rFonts w:ascii="Calibri" w:hAnsi="Calibri" w:cs="Calibri"/>
+        </w:rPr>
+        <w:t xml:space="preserve">, J. Instrum. </w:t>
+      </w:r>
+      <w:r>
+        <w:rPr>
+          <w:rFonts w:ascii="Calibri" w:hAnsi="Calibri" w:cs="Calibri"/>
+          <w:b/>
+          <w:bCs/>
+        </w:rPr>
+        <w:t>3</w:t>
+      </w:r>
+      <w:r>
+        <w:rPr>
+          <w:rFonts w:ascii="Calibri" w:hAnsi="Calibri" w:cs="Calibri"/>
+        </w:rPr>
+        <w:t>, (2008).</w:t>
+      </w:r>
+    </w:p>
+    <w:p>
+      <w:pPr>
+        <w:pStyle w:val="Bibliography"/>
+        <w:rPr>
+          <w:rFonts w:ascii="Calibri" w:hAnsi="Calibri" w:cs="Calibri"/>
+        </w:rPr>
+      </w:pPr>
+      <w:r>
+        <w:rPr>
+          <w:rFonts w:ascii="Calibri" w:hAnsi="Calibri" w:cs="Calibri"/>
+        </w:rPr>
+        <w:t>[3]</w:t>
+      </w:r>
+      <w:r>
+        <w:rPr>
+          <w:rFonts w:ascii="Calibri" w:hAnsi="Calibri" w:cs="Calibri"/>
+        </w:rPr>
+        <w:tab/>
+        <w:t>ATLAS Collaboration, ATLAS Muon Spectrometer: Technical Design Report, No. CERN-LHCC-97-022, CERN, 1997.</w:t>
+      </w:r>
+    </w:p>
+    <w:p>
+      <w:pPr>
+        <w:pStyle w:val="Bibliography"/>
+        <w:rPr>
+          <w:rFonts w:ascii="Calibri" w:hAnsi="Calibri" w:cs="Calibri"/>
+        </w:rPr>
+      </w:pPr>
+      <w:r>
+        <w:rPr>
+          <w:rFonts w:ascii="Calibri" w:hAnsi="Calibri" w:cs="Calibri"/>
+        </w:rPr>
+        <w:t>[4]</w:t>
+      </w:r>
+      <w:r>
+        <w:rPr>
+          <w:rFonts w:ascii="Calibri" w:hAnsi="Calibri" w:cs="Calibri"/>
+        </w:rPr>
+        <w:tab/>
+        <w:t>CERN. Generva. T. L. experiments C. ATLAS Collaboration, New Small Wheel Technical Design Report, Technical Design Report No. CERN-LHCC-2013-006, CERN, 2013.</w:t>
+      </w:r>
+    </w:p>
+    <w:p>
+      <w:pPr>
+        <w:pStyle w:val="Bibliography"/>
+        <w:rPr>
+          <w:rFonts w:ascii="Calibri" w:hAnsi="Calibri" w:cs="Calibri"/>
+        </w:rPr>
+      </w:pPr>
+      <w:r>
+        <w:rPr>
+          <w:rFonts w:ascii="Calibri" w:hAnsi="Calibri" w:cs="Calibri"/>
+        </w:rPr>
+        <w:lastRenderedPageBreak/>
+        <w:t>[5]</w:t>
+      </w:r>
+      <w:r>
+        <w:rPr>
+          <w:rFonts w:ascii="Calibri" w:hAnsi="Calibri" w:cs="Calibri"/>
+        </w:rPr>
+        <w:tab/>
+        <w:t>E. M. Carlson, Results of the 2018 ATLAS STGC Test Beam and Internal Strip Alignment of STGC Detectors, Thesis, University of Victoria, 2019.</w:t>
+      </w:r>
+    </w:p>
+    <w:p>
+      <w:pPr>
+        <w:pStyle w:val="Bibliography"/>
+        <w:rPr>
+          <w:rFonts w:ascii="Calibri" w:hAnsi="Calibri" w:cs="Calibri"/>
+        </w:rPr>
+      </w:pPr>
+      <w:r>
+        <w:rPr>
+          <w:rFonts w:ascii="Calibri" w:hAnsi="Calibri" w:cs="Calibri"/>
+        </w:rPr>
+        <w:t>[6]</w:t>
+      </w:r>
+      <w:r>
+        <w:rPr>
+          <w:rFonts w:ascii="Calibri" w:hAnsi="Calibri" w:cs="Calibri"/>
+        </w:rPr>
+        <w:tab/>
+        <w:t xml:space="preserve">S. Aefsky, C. Amelung, J. Bensinger, C. Blocker, A. Dushkin, M. Gardner, K. Hashemi, E. Henry, B. Kaplan, P. Keselman, M. Ketchum, U. Landgraf, A. Ostapchuk, J. Rothberg, A. Schricker, N. Skvorodnev, and H. Wellenstein, </w:t>
+      </w:r>
+      <w:r>
+        <w:rPr>
+          <w:rFonts w:ascii="Calibri" w:hAnsi="Calibri" w:cs="Calibri"/>
           <w:i/>
           <w:iCs/>
         </w:rPr>
-        <w:t>: Why 10 cm is an appropriate bin size</w:t>
-      </w:r>
-    </w:p>
-    <w:p>
-      <w:r>
-        <w:t>Can show rough calculation of scale on which alignments change</w:t>
-      </w:r>
-    </w:p>
-    <w:p>
-      <w:pPr>
-        <w:rPr>
+        <w:t>The Optical Alignment System of the ATLAS Muon Spectrometer Endcaps</w:t>
+      </w:r>
+      <w:r>
+        <w:rPr>
+          <w:rFonts w:ascii="Calibri" w:hAnsi="Calibri" w:cs="Calibri"/>
+        </w:rPr>
+        <w:t xml:space="preserve">, J. Instrum. </w:t>
+      </w:r>
+      <w:r>
+        <w:rPr>
+          <w:rFonts w:ascii="Calibri" w:hAnsi="Calibri" w:cs="Calibri"/>
+          <w:b/>
+          <w:bCs/>
+        </w:rPr>
+        <w:t>3</w:t>
+      </w:r>
+      <w:r>
+        <w:rPr>
+          <w:rFonts w:ascii="Calibri" w:hAnsi="Calibri" w:cs="Calibri"/>
+        </w:rPr>
+        <w:t>, P11005 (2008).</w:t>
+      </w:r>
+    </w:p>
+    <w:p>
+      <w:pPr>
+        <w:pStyle w:val="Bibliography"/>
+        <w:rPr>
+          <w:rFonts w:ascii="Calibri" w:hAnsi="Calibri" w:cs="Calibri"/>
+        </w:rPr>
+      </w:pPr>
+      <w:r>
+        <w:rPr>
+          <w:rFonts w:ascii="Calibri" w:hAnsi="Calibri" w:cs="Calibri"/>
+        </w:rPr>
+        <w:t>[7]</w:t>
+      </w:r>
+      <w:r>
+        <w:rPr>
+          <w:rFonts w:ascii="Calibri" w:hAnsi="Calibri" w:cs="Calibri"/>
+        </w:rPr>
+        <w:tab/>
+        <w:t>B. Lefebvre, Characterization Studies of Small-Strip Thin Gap Chambers for the ATLAS Upgrade, PhD Dissertation, McGill University, 2018.</w:t>
+      </w:r>
+    </w:p>
+    <w:p>
+      <w:pPr>
+        <w:pStyle w:val="Bibliography"/>
+        <w:rPr>
+          <w:rFonts w:ascii="Calibri" w:hAnsi="Calibri" w:cs="Calibri"/>
+        </w:rPr>
+      </w:pPr>
+      <w:r>
+        <w:rPr>
+          <w:rFonts w:ascii="Calibri" w:hAnsi="Calibri" w:cs="Calibri"/>
+        </w:rPr>
+        <w:t>[8]</w:t>
+      </w:r>
+      <w:r>
+        <w:rPr>
+          <w:rFonts w:ascii="Calibri" w:hAnsi="Calibri" w:cs="Calibri"/>
+        </w:rPr>
+        <w:tab/>
+        <w:t xml:space="preserve">B. Lefebvre, </w:t>
+      </w:r>
+      <w:r>
+        <w:rPr>
+          <w:rFonts w:ascii="Calibri" w:hAnsi="Calibri" w:cs="Calibri"/>
           <w:i/>
           <w:iCs/>
         </w:rPr>
-      </w:pPr>
-      <w:r>
-        <w:rPr>
-          <w:i/>
-          <w:iCs/>
-        </w:rPr>
-        <w:t>Appendix B.3: DNL</w:t>
-      </w:r>
-    </w:p>
-    <w:p>
-      <w:pPr>
-        <w:rPr>
-          <w:i/>
-          <w:iCs/>
-          <w:lang w:val="fr-CA"/>
-        </w:rPr>
-      </w:pPr>
-      <w:r>
-        <w:rPr>
-          <w:i/>
-          <w:iCs/>
-          <w:lang w:val="fr-CA"/>
-        </w:rPr>
-        <w:t>Appendix B.4: 2900V vs 3100V?</w:t>
-      </w:r>
-    </w:p>
-    <w:p>
-      <w:pPr>
-        <w:rPr>
-          <w:i/>
-          <w:iCs/>
-          <w:lang w:val="fr-CA"/>
-        </w:rPr>
-      </w:pPr>
-    </w:p>
-    <w:p>
-      <w:pPr>
-        <w:pStyle w:val="Bibliography"/>
-        <w:rPr>
-          <w:rFonts w:ascii="Calibri" w:hAnsi="Calibri" w:cs="Calibri"/>
-        </w:rPr>
-      </w:pPr>
-      <w:r>
-        <w:rPr>
-          <w:i/>
-          <w:iCs/>
-          <w:lang w:val="fr-CA"/>
-        </w:rPr>
-        <w:fldChar w:fldCharType="begin"/>
-      </w:r>
-      <w:r>
-        <w:rPr>
-          <w:i/>
-          <w:iCs/>
-        </w:rPr>
-        <w:instrText xml:space="preserve"> ADDIN ZOTERO_BIBL {"uncited":[],"omitted":[],"custom":[]} CSL_BIBLIOGRAPHY </w:instrText>
-      </w:r>
-      <w:r>
-        <w:rPr>
-          <w:i/>
-          <w:iCs/>
-          <w:lang w:val="fr-CA"/>
-        </w:rPr>
-        <w:fldChar w:fldCharType="separate"/>
-      </w:r>
-      <w:r>
-        <w:rPr>
-          <w:i/>
-          <w:iCs/>
-        </w:rPr>
-        <w:t>[</w:t>
-      </w:r>
-      <w:r>
-        <w:rPr>
-          <w:i/>
-          <w:iCs/>
-        </w:rPr>
-        <w:t>1]</w:t>
-      </w:r>
-      <w:r>
-        <w:rPr>
-          <w:i/>
-          <w:iCs/>
-        </w:rPr>
-        <w:tab/>
-      </w:r>
-      <w:r>
-        <w:rPr>
-          <w:rFonts w:ascii="Calibri" w:hAnsi="Calibri" w:cs="Calibri"/>
-          <w:i/>
-          <w:iCs/>
-        </w:rPr>
-        <w:t>The ATLAS Experiment at the CERN Large Hadron Collider</w:t>
-      </w:r>
-      <w:r>
-        <w:rPr>
-          <w:rFonts w:ascii="Calibri" w:hAnsi="Calibri" w:cs="Calibri"/>
-        </w:rPr>
-        <w:t xml:space="preserve">, J. </w:t>
-      </w:r>
-      <w:proofErr w:type="spellStart"/>
-      <w:r>
-        <w:rPr>
-          <w:rFonts w:ascii="Calibri" w:hAnsi="Calibri" w:cs="Calibri"/>
-        </w:rPr>
-        <w:t>Instrum</w:t>
-      </w:r>
-      <w:proofErr w:type="spellEnd"/>
-      <w:r>
-        <w:rPr>
-          <w:rFonts w:ascii="Calibri" w:hAnsi="Calibri" w:cs="Calibri"/>
-        </w:rPr>
-        <w:t xml:space="preserve">. </w:t>
-      </w:r>
-      <w:r>
-        <w:rPr>
-          <w:rFonts w:ascii="Calibri" w:hAnsi="Calibri" w:cs="Calibri"/>
-          <w:b/>
-          <w:bCs/>
-        </w:rPr>
-        <w:t>3</w:t>
-      </w:r>
-      <w:r>
-        <w:rPr>
-          <w:rFonts w:ascii="Calibri" w:hAnsi="Calibri" w:cs="Calibri"/>
-        </w:rPr>
-        <w:t>, S08003 (2008).</w:t>
-      </w:r>
-    </w:p>
-    <w:p>
-      <w:pPr>
-        <w:pStyle w:val="Bibliography"/>
-        <w:rPr>
-          <w:rFonts w:ascii="Calibri" w:hAnsi="Calibri" w:cs="Calibri"/>
-        </w:rPr>
-      </w:pPr>
-      <w:r>
-        <w:rPr>
-          <w:rFonts w:ascii="Calibri" w:hAnsi="Calibri" w:cs="Calibri"/>
-        </w:rPr>
-        <w:t>[2]</w:t>
-      </w:r>
-      <w:r>
-        <w:rPr>
-          <w:rFonts w:ascii="Calibri" w:hAnsi="Calibri" w:cs="Calibri"/>
-        </w:rPr>
-        <w:tab/>
-        <w:t xml:space="preserve">L. Evans and P. Bryant, </w:t>
-      </w:r>
-      <w:r>
-        <w:rPr>
-          <w:rFonts w:ascii="Calibri" w:hAnsi="Calibri" w:cs="Calibri"/>
-          <w:i/>
-          <w:iCs/>
-        </w:rPr>
-        <w:t>LHC Machine</w:t>
-      </w:r>
-      <w:r>
-        <w:rPr>
-          <w:rFonts w:ascii="Calibri" w:hAnsi="Calibri" w:cs="Calibri"/>
-        </w:rPr>
-        <w:t xml:space="preserve">, J. </w:t>
-      </w:r>
-      <w:proofErr w:type="spellStart"/>
-      <w:r>
-        <w:rPr>
-          <w:rFonts w:ascii="Calibri" w:hAnsi="Calibri" w:cs="Calibri"/>
-        </w:rPr>
-        <w:t>Instrum</w:t>
-      </w:r>
-      <w:proofErr w:type="spellEnd"/>
-      <w:r>
-        <w:rPr>
-          <w:rFonts w:ascii="Calibri" w:hAnsi="Calibri" w:cs="Calibri"/>
-        </w:rPr>
-        <w:t xml:space="preserve">. </w:t>
-      </w:r>
-      <w:r>
-        <w:rPr>
-          <w:rFonts w:ascii="Calibri" w:hAnsi="Calibri" w:cs="Calibri"/>
-          <w:b/>
-          <w:bCs/>
-        </w:rPr>
-        <w:t>3</w:t>
-      </w:r>
-      <w:r>
-        <w:rPr>
-          <w:rFonts w:ascii="Calibri" w:hAnsi="Calibri" w:cs="Calibri"/>
-        </w:rPr>
-        <w:t>, (2008).</w:t>
-      </w:r>
-    </w:p>
-    <w:p>
-      <w:pPr>
-        <w:pStyle w:val="Bibliography"/>
-        <w:rPr>
-          <w:rFonts w:ascii="Calibri" w:hAnsi="Calibri" w:cs="Calibri"/>
-        </w:rPr>
-      </w:pPr>
-      <w:r>
-        <w:rPr>
-          <w:rFonts w:ascii="Calibri" w:hAnsi="Calibri" w:cs="Calibri"/>
-        </w:rPr>
-        <w:t>[3]</w:t>
-      </w:r>
-      <w:r>
-        <w:rPr>
-          <w:rFonts w:ascii="Calibri" w:hAnsi="Calibri" w:cs="Calibri"/>
-        </w:rPr>
-        <w:tab/>
-        <w:t>ATLAS Collaboration, ATLAS Muon Spectrometer: Technical Design Report, No. CERN-LHCC-97-022, CERN, 1997.</w:t>
-      </w:r>
-    </w:p>
-    <w:p>
-      <w:pPr>
-        <w:pStyle w:val="Bibliography"/>
-        <w:rPr>
-          <w:rFonts w:ascii="Calibri" w:hAnsi="Calibri" w:cs="Calibri"/>
-        </w:rPr>
-      </w:pPr>
-      <w:r>
-        <w:rPr>
-          <w:rFonts w:ascii="Calibri" w:hAnsi="Calibri" w:cs="Calibri"/>
-        </w:rPr>
-        <w:t>[4]</w:t>
-      </w:r>
-      <w:r>
-        <w:rPr>
-          <w:rFonts w:ascii="Calibri" w:hAnsi="Calibri" w:cs="Calibri"/>
-        </w:rPr>
-        <w:tab/>
-        <w:t xml:space="preserve">CERN. </w:t>
-      </w:r>
-      <w:proofErr w:type="spellStart"/>
-      <w:r>
-        <w:rPr>
-          <w:rFonts w:ascii="Calibri" w:hAnsi="Calibri" w:cs="Calibri"/>
-        </w:rPr>
-        <w:t>Generva</w:t>
-      </w:r>
-      <w:proofErr w:type="spellEnd"/>
-      <w:r>
-        <w:rPr>
-          <w:rFonts w:ascii="Calibri" w:hAnsi="Calibri" w:cs="Calibri"/>
-        </w:rPr>
-        <w:t>. T. L. experiments C. ATLAS Collaboration, New Small Wheel Technical Design Report, Technical Design Report No. CERN-LHCC-2013-006, CERN, 2013.</w:t>
-      </w:r>
-    </w:p>
-    <w:p>
-      <w:pPr>
-        <w:pStyle w:val="Bibliography"/>
-        <w:rPr>
-          <w:rFonts w:ascii="Calibri" w:hAnsi="Calibri" w:cs="Calibri"/>
-        </w:rPr>
-      </w:pPr>
-      <w:r>
-        <w:rPr>
-          <w:rFonts w:ascii="Calibri" w:hAnsi="Calibri" w:cs="Calibri"/>
-        </w:rPr>
-        <w:t>[5]</w:t>
-      </w:r>
-      <w:r>
-        <w:rPr>
-          <w:rFonts w:ascii="Calibri" w:hAnsi="Calibri" w:cs="Calibri"/>
-        </w:rPr>
-        <w:tab/>
-        <w:t>E. M. Carlson, Results of the 2018 ATLAS STGC Test Beam and Internal Strip Alignment of STGC Detectors, Thesis, University of Victoria, 2019.</w:t>
-      </w:r>
-    </w:p>
-    <w:p>
-      <w:pPr>
-        <w:pStyle w:val="Bibliography"/>
-        <w:rPr>
-          <w:rFonts w:ascii="Calibri" w:hAnsi="Calibri" w:cs="Calibri"/>
-        </w:rPr>
-      </w:pPr>
-      <w:r>
-        <w:rPr>
-          <w:rFonts w:ascii="Calibri" w:hAnsi="Calibri" w:cs="Calibri"/>
-        </w:rPr>
-        <w:t>[6]</w:t>
-      </w:r>
-      <w:r>
-        <w:rPr>
-          <w:rFonts w:ascii="Calibri" w:hAnsi="Calibri" w:cs="Calibri"/>
-        </w:rPr>
-        <w:tab/>
-        <w:t xml:space="preserve">S. </w:t>
-      </w:r>
-      <w:proofErr w:type="spellStart"/>
-      <w:r>
-        <w:rPr>
-          <w:rFonts w:ascii="Calibri" w:hAnsi="Calibri" w:cs="Calibri"/>
-        </w:rPr>
-        <w:t>Aefsky</w:t>
-      </w:r>
-      <w:proofErr w:type="spellEnd"/>
-      <w:r>
-        <w:rPr>
-          <w:rFonts w:ascii="Calibri" w:hAnsi="Calibri" w:cs="Calibri"/>
-        </w:rPr>
-        <w:t xml:space="preserve">, C. </w:t>
-      </w:r>
-      <w:proofErr w:type="spellStart"/>
-      <w:r>
-        <w:rPr>
-          <w:rFonts w:ascii="Calibri" w:hAnsi="Calibri" w:cs="Calibri"/>
-        </w:rPr>
-        <w:t>Amelung</w:t>
-      </w:r>
-      <w:proofErr w:type="spellEnd"/>
-      <w:r>
-        <w:rPr>
-          <w:rFonts w:ascii="Calibri" w:hAnsi="Calibri" w:cs="Calibri"/>
-        </w:rPr>
-        <w:t xml:space="preserve">, J. </w:t>
-      </w:r>
-      <w:proofErr w:type="spellStart"/>
-      <w:r>
-        <w:rPr>
-          <w:rFonts w:ascii="Calibri" w:hAnsi="Calibri" w:cs="Calibri"/>
-        </w:rPr>
-        <w:t>Bensinger</w:t>
-      </w:r>
-      <w:proofErr w:type="spellEnd"/>
-      <w:r>
-        <w:rPr>
-          <w:rFonts w:ascii="Calibri" w:hAnsi="Calibri" w:cs="Calibri"/>
-        </w:rPr>
-        <w:t xml:space="preserve">, C. Blocker, A. Dushkin, M. Gardner, K. Hashemi, E. Henry, B. Kaplan, P. </w:t>
-      </w:r>
-      <w:proofErr w:type="spellStart"/>
-      <w:r>
-        <w:rPr>
-          <w:rFonts w:ascii="Calibri" w:hAnsi="Calibri" w:cs="Calibri"/>
-        </w:rPr>
-        <w:t>Keselman</w:t>
-      </w:r>
-      <w:proofErr w:type="spellEnd"/>
-      <w:r>
-        <w:rPr>
-          <w:rFonts w:ascii="Calibri" w:hAnsi="Calibri" w:cs="Calibri"/>
-        </w:rPr>
-        <w:t xml:space="preserve">, M. Ketchum, U. Landgraf, A. Ostapchuk, J. Rothberg, A. </w:t>
-      </w:r>
-      <w:proofErr w:type="spellStart"/>
-      <w:r>
-        <w:rPr>
-          <w:rFonts w:ascii="Calibri" w:hAnsi="Calibri" w:cs="Calibri"/>
-        </w:rPr>
-        <w:t>Schricker</w:t>
-      </w:r>
-      <w:proofErr w:type="spellEnd"/>
-      <w:r>
-        <w:rPr>
-          <w:rFonts w:ascii="Calibri" w:hAnsi="Calibri" w:cs="Calibri"/>
-        </w:rPr>
-        <w:t xml:space="preserve">, N. </w:t>
-      </w:r>
-      <w:proofErr w:type="spellStart"/>
-      <w:r>
-        <w:rPr>
-          <w:rFonts w:ascii="Calibri" w:hAnsi="Calibri" w:cs="Calibri"/>
-        </w:rPr>
-        <w:t>Skvorodnev</w:t>
-      </w:r>
-      <w:proofErr w:type="spellEnd"/>
-      <w:r>
-        <w:rPr>
-          <w:rFonts w:ascii="Calibri" w:hAnsi="Calibri" w:cs="Calibri"/>
-        </w:rPr>
-        <w:t xml:space="preserve">, and H. </w:t>
-      </w:r>
-      <w:proofErr w:type="spellStart"/>
-      <w:r>
-        <w:rPr>
-          <w:rFonts w:ascii="Calibri" w:hAnsi="Calibri" w:cs="Calibri"/>
-        </w:rPr>
-        <w:t>Wellenstein</w:t>
-      </w:r>
-      <w:proofErr w:type="spellEnd"/>
-      <w:r>
-        <w:rPr>
-          <w:rFonts w:ascii="Calibri" w:hAnsi="Calibri" w:cs="Calibri"/>
-        </w:rPr>
-        <w:t xml:space="preserve">, </w:t>
-      </w:r>
-      <w:r>
-        <w:rPr>
-          <w:rFonts w:ascii="Calibri" w:hAnsi="Calibri" w:cs="Calibri"/>
-          <w:i/>
-          <w:iCs/>
-        </w:rPr>
-        <w:t>The Optical Alignment System of the ATLAS Muon Spectrometer Endcaps</w:t>
-      </w:r>
-      <w:r>
-        <w:rPr>
-          <w:rFonts w:ascii="Calibri" w:hAnsi="Calibri" w:cs="Calibri"/>
-        </w:rPr>
-        <w:t xml:space="preserve">, J. </w:t>
-      </w:r>
-      <w:proofErr w:type="spellStart"/>
-      <w:r>
-        <w:rPr>
-          <w:rFonts w:ascii="Calibri" w:hAnsi="Calibri" w:cs="Calibri"/>
-        </w:rPr>
-        <w:t>Instrum</w:t>
-      </w:r>
-      <w:proofErr w:type="spellEnd"/>
-      <w:r>
-        <w:rPr>
-          <w:rFonts w:ascii="Calibri" w:hAnsi="Calibri" w:cs="Calibri"/>
-        </w:rPr>
-        <w:t xml:space="preserve">. </w:t>
-      </w:r>
-      <w:r>
-        <w:rPr>
-          <w:rFonts w:ascii="Calibri" w:hAnsi="Calibri" w:cs="Calibri"/>
-          <w:b/>
-          <w:bCs/>
-        </w:rPr>
-        <w:t>3</w:t>
-      </w:r>
-      <w:r>
-        <w:rPr>
-          <w:rFonts w:ascii="Calibri" w:hAnsi="Calibri" w:cs="Calibri"/>
-        </w:rPr>
-        <w:t>, P11005 (2008).</w:t>
-      </w:r>
-    </w:p>
-    <w:p>
-      <w:pPr>
-        <w:pStyle w:val="Bibliography"/>
-        <w:rPr>
-          <w:rFonts w:ascii="Calibri" w:hAnsi="Calibri" w:cs="Calibri"/>
-        </w:rPr>
-      </w:pPr>
-      <w:r>
-        <w:rPr>
-          <w:rFonts w:ascii="Calibri" w:hAnsi="Calibri" w:cs="Calibri"/>
-        </w:rPr>
-        <w:t>[7]</w:t>
-      </w:r>
-      <w:r>
-        <w:rPr>
-          <w:rFonts w:ascii="Calibri" w:hAnsi="Calibri" w:cs="Calibri"/>
-        </w:rPr>
-        <w:tab/>
-        <w:t>B. Lefebvre, Characterization Studies of Small-Strip Thin Gap Chambers for the ATLAS Upgrade, PhD Dissertation, McGill University, 2018.</w:t>
-      </w:r>
-    </w:p>
-    <w:p>
-      <w:pPr>
-        <w:pStyle w:val="Bibliography"/>
-        <w:rPr>
-          <w:rFonts w:ascii="Calibri" w:hAnsi="Calibri" w:cs="Calibri"/>
-        </w:rPr>
-      </w:pPr>
-      <w:r>
-        <w:rPr>
-          <w:rFonts w:ascii="Calibri" w:hAnsi="Calibri" w:cs="Calibri"/>
-        </w:rPr>
-        <w:t>[8]</w:t>
-      </w:r>
-      <w:r>
-        <w:rPr>
-          <w:rFonts w:ascii="Calibri" w:hAnsi="Calibri" w:cs="Calibri"/>
-        </w:rPr>
-        <w:tab/>
-        <w:t xml:space="preserve">B. Lefebvre, </w:t>
-      </w:r>
-      <w:r>
-        <w:rPr>
-          <w:rFonts w:ascii="Calibri" w:hAnsi="Calibri" w:cs="Calibri"/>
-          <w:i/>
-          <w:iCs/>
-        </w:rPr>
         <w:t>Precision Survey of the Readout Strips of Small-Strip Thin Gap Chambers Using X-Rays for the Muon Spectrometer Upgrade of the ATLAS Experiment</w:t>
       </w:r>
       <w:r>
         <w:rPr>
           <w:rFonts w:ascii="Calibri" w:hAnsi="Calibri" w:cs="Calibri"/>
         </w:rPr>
-        <w:t xml:space="preserve">, J. </w:t>
-      </w:r>
-      <w:proofErr w:type="spellStart"/>
-      <w:r>
-        <w:rPr>
-          <w:rFonts w:ascii="Calibri" w:hAnsi="Calibri" w:cs="Calibri"/>
-        </w:rPr>
-        <w:t>Instrum</w:t>
-      </w:r>
-      <w:proofErr w:type="spellEnd"/>
-      <w:r>
-        <w:rPr>
-          <w:rFonts w:ascii="Calibri" w:hAnsi="Calibri" w:cs="Calibri"/>
-        </w:rPr>
-        <w:t xml:space="preserve">. </w:t>
+        <w:t xml:space="preserve">, J. Instrum. </w:t>
       </w:r>
       <w:r>
         <w:rPr>

</xml_diff>

<commit_message>
edits to thesis brainstorm
</commit_message>
<xml_diff>
--- a/planning/thesis_brainstorm.docx
+++ b/planning/thesis_brainstorm.docx
@@ -264,7 +264,7 @@
         </w:numPr>
       </w:pPr>
       <w:r>
-        <w:t>Creation of clusters to extract position on each layer</w:t>
+        <w:t>Charge distribution on strips to extract y, wire fired to provide x</w:t>
       </w:r>
     </w:p>
     <w:p>
@@ -425,39 +425,204 @@
       <w:pPr>
         <w:pStyle w:val="ListParagraph"/>
         <w:numPr>
+          <w:ilvl w:val="0"/>
+          <w:numId w:val="1"/>
+        </w:numPr>
+      </w:pPr>
+      <w:r>
+        <w:t>The alignment system</w:t>
+      </w:r>
+      <w:r>
+        <w:fldChar w:fldCharType="begin"/>
+      </w:r>
+      <w:r>
+        <w:instrText xml:space="preserve"> ADDIN ZOTERO_ITEM CSL_CITATION {"citationID":"vMN9i1pF","properties":{"formattedCitation":"\\uc0\\u160{}[4,6]","plainCitation":" [4,6]","noteIndex":0},"citationItems":[{"id":61,"uris":["http://zotero.org/users/4348135/items/8C47A3RG"],"uri":["http://zotero.org/users/4348135/items/8C47A3RG"],"itemData":{"id":61,"type":"report","collection-title":"Technical design report","event-place":"Geneva","genre":"Technical Design Report","number":"CERN-LHCC-2013-006","publisher":"CERN","publisher-place":"Geneva","title":"New Small Wheel Technical Design Report","URL":"http://cdsweb.cern.ch/record/1552862/","author":[{"family":"ATLAS Collaboration","given":"CERN. Generva. The LHC experiments Committee"}],"issued":{"date-parts":[["2013"]]}}},{"id":704,"uris":["http://zotero.org/users/4348135/items/NMRT5447"],"uri":["http://zotero.org/users/4348135/items/NMRT5447"],"itemData":{"id":704,"type":"article-journal","abstract":"The muon spectrometer of the ATLAS detector at the Large Hadron Collider (LHC) at CERN consists of 1182 muon chambers for precision track measurements, arranged in three concentric cylinders in the barrel region, and in four wheels in each of the two endcaps. The endcap wheels are located between 7 m and 22 m from the interaction point, and have diameters between 13 m and 24 m. Muon chambers are equipped with a complex optical alignment system to monitor their positions and deformations during ATLAS data-taking. We describe the layout of the endcap part of the alignment system and the design and calibration of the optical sensors, as well as the various software components. About 1% of the system has been subjected to performance tests in the H8 beam line at CERN, and results of these tests are discussed. The installation and commissioning of the full system in the ATLAS cavern has been completed, and the analysis of the first data indicates that it performs already now at a level close to the goal of a 40 μm alignment accuracy, ultimately required for reconstructing high-momentum final-state muons with the desired momentum resolution of 10% at 1 TeV.","container-title":"Journal of Instrumentation","DOI":"10.1088/1748-0221/3/11/P11005","ISSN":"1748-0221","issue":"11","journalAbbreviation":"J. Inst.","language":"en","note":"publisher: IOP Publishing","page":"P11005–P11005","source":"Institute of Physics","title":"The Optical Alignment System of the ATLAS Muon Spectrometer Endcaps","volume":"3","author":[{"family":"Aefsky","given":"S."},{"family":"Amelung","given":"C."},{"family":"Bensinger","given":"J."},{"family":"Blocker","given":"C."},{"family":"Dushkin","given":"A."},{"family":"Gardner","given":"M."},{"family":"Hashemi","given":"K."},{"family":"Henry","given":"E."},{"family":"Kaplan","given":"B."},{"family":"Keselman","given":"P."},{"family":"Ketchum","given":"M."},{"family":"Landgraf","given":"U."},{"family":"Ostapchuk","given":"A."},{"family":"Rothberg","given":"J."},{"family":"Schricker","given":"A."},{"family":"Skvorodnev","given":"N."},{"family":"Wellenstein","given":"H."}],"issued":{"date-parts":[["2008",11]]}}}],"schema":"https://github.com/citation-style-language/schema/raw/master/csl-citation.json"} </w:instrText>
+      </w:r>
+      <w:r>
+        <w:fldChar w:fldCharType="separate"/>
+      </w:r>
+      <w:r>
+        <w:rPr>
+          <w:rFonts w:ascii="Calibri" w:hAnsi="Calibri" w:cs="Calibri"/>
+          <w:szCs w:val="24"/>
+        </w:rPr>
+        <w:t> [4,6]</w:t>
+      </w:r>
+      <w:r>
+        <w:fldChar w:fldCharType="end"/>
+      </w:r>
+      <w:r>
+        <w:t xml:space="preserve"> </w:t>
+      </w:r>
+      <w:r>
+        <w:sym w:font="Wingdings" w:char="F0E0"/>
+      </w:r>
+      <w:r>
+        <w:t xml:space="preserve"> Minimal</w:t>
+      </w:r>
+    </w:p>
+    <w:p>
+      <w:pPr>
+        <w:pStyle w:val="ListParagraph"/>
+        <w:numPr>
           <w:ilvl w:val="1"/>
           <w:numId w:val="1"/>
         </w:numPr>
       </w:pPr>
       <w:r>
-        <w:t>Where can I cite uncertainties of brasses and microscope method and why they aren’t good enough alone?</w:t>
+        <w:t>Transition: once the quadruplets are tested, they are assembled into wedges and the alignment platforms attached</w:t>
+      </w:r>
+    </w:p>
+    <w:p>
+      <w:pPr>
+        <w:pStyle w:val="ListParagraph"/>
+        <w:numPr>
+          <w:ilvl w:val="1"/>
+          <w:numId w:val="1"/>
+        </w:numPr>
+      </w:pPr>
+      <w:r>
+        <w:t>Source plates and light fibres mounted on sTGC wedge</w:t>
+      </w:r>
+    </w:p>
+    <w:p>
+      <w:pPr>
+        <w:pStyle w:val="ListParagraph"/>
+        <w:numPr>
+          <w:ilvl w:val="1"/>
+          <w:numId w:val="1"/>
+        </w:numPr>
+      </w:pPr>
+      <w:r>
+        <w:t>“chambers have internal alignment sensors to monitor their distortions, there is a global alignment system that monitors the positions of the chambers with respect to each other”</w:t>
+      </w:r>
+      <w:r>
+        <w:fldChar w:fldCharType="begin"/>
+      </w:r>
+      <w:r>
+        <w:instrText xml:space="preserve"> ADDIN ZOTERO_ITEM CSL_CITATION {"citationID":"d1XvGb7I","properties":{"formattedCitation":"\\uc0\\u160{}[6]","plainCitation":" [6]","noteIndex":0},"citationItems":[{"id":704,"uris":["http://zotero.org/users/4348135/items/NMRT5447"],"uri":["http://zotero.org/users/4348135/items/NMRT5447"],"itemData":{"id":704,"type":"article-journal","abstract":"The muon spectrometer of the ATLAS detector at the Large Hadron Collider (LHC) at CERN consists of 1182 muon chambers for precision track measurements, arranged in three concentric cylinders in the barrel region, and in four wheels in each of the two endcaps. The endcap wheels are located between 7 m and 22 m from the interaction point, and have diameters between 13 m and 24 m. Muon chambers are equipped with a complex optical alignment system to monitor their positions and deformations during ATLAS data-taking. We describe the layout of the endcap part of the alignment system and the design and calibration of the optical sensors, as well as the various software components. About 1% of the system has been subjected to performance tests in the H8 beam line at CERN, and results of these tests are discussed. The installation and commissioning of the full system in the ATLAS cavern has been completed, and the analysis of the first data indicates that it performs already now at a level close to the goal of a 40 μm alignment accuracy, ultimately required for reconstructing high-momentum final-state muons with the desired momentum resolution of 10% at 1 TeV.","container-title":"Journal of Instrumentation","DOI":"10.1088/1748-0221/3/11/P11005","ISSN":"1748-0221","issue":"11","journalAbbreviation":"J. Inst.","language":"en","note":"publisher: IOP Publishing","page":"P11005–P11005","source":"Institute of Physics","title":"The Optical Alignment System of the ATLAS Muon Spectrometer Endcaps","volume":"3","author":[{"family":"Aefsky","given":"S."},{"family":"Amelung","given":"C."},{"family":"Bensinger","given":"J."},{"family":"Blocker","given":"C."},{"family":"Dushkin","given":"A."},{"family":"Gardner","given":"M."},{"family":"Hashemi","given":"K."},{"family":"Henry","given":"E."},{"family":"Kaplan","given":"B."},{"family":"Keselman","given":"P."},{"family":"Ketchum","given":"M."},{"family":"Landgraf","given":"U."},{"family":"Ostapchuk","given":"A."},{"family":"Rothberg","given":"J."},{"family":"Schricker","given":"A."},{"family":"Skvorodnev","given":"N."},{"family":"Wellenstein","given":"H."}],"issued":{"date-parts":[["2008",11]]}}}],"schema":"https://github.com/citation-style-language/schema/raw/master/csl-citation.json"} </w:instrText>
+      </w:r>
+      <w:r>
+        <w:fldChar w:fldCharType="separate"/>
+      </w:r>
+      <w:r>
+        <w:rPr>
+          <w:rFonts w:ascii="Calibri" w:hAnsi="Calibri" w:cs="Calibri"/>
+          <w:szCs w:val="24"/>
+        </w:rPr>
+        <w:t> [6]</w:t>
+      </w:r>
+      <w:r>
+        <w:fldChar w:fldCharType="end"/>
       </w:r>
       <w:r>
         <w:t xml:space="preserve"> </w:t>
       </w:r>
-      <w:r>
-        <w:sym w:font="Wingdings" w:char="F0E0"/>
-      </w:r>
-      <w:r>
-        <w:t xml:space="preserve"> Benoit, JINST, “why we use xray sentence”, misalignments exist is enough</w:t>
-      </w:r>
-    </w:p>
-    <w:p>
-      <w:pPr>
-        <w:pStyle w:val="ListParagraph"/>
-        <w:numPr>
-          <w:ilvl w:val="0"/>
-          <w:numId w:val="1"/>
-        </w:numPr>
-      </w:pPr>
-      <w:r>
-        <w:t>The alignment system</w:t>
+    </w:p>
+    <w:p>
+      <w:pPr>
+        <w:pStyle w:val="ListParagraph"/>
+        <w:numPr>
+          <w:ilvl w:val="1"/>
+          <w:numId w:val="1"/>
+        </w:numPr>
+      </w:pPr>
+      <w:r>
+        <w:t>Summary: Alignment system positions wedge surface, positions must be with respect to alignment platforms</w:t>
+      </w:r>
+    </w:p>
+    <w:p>
+      <w:pPr>
+        <w:pStyle w:val="ListParagraph"/>
+        <w:numPr>
+          <w:ilvl w:val="0"/>
+          <w:numId w:val="1"/>
+        </w:numPr>
+      </w:pPr>
+      <w:r>
+        <w:t xml:space="preserve">Transition: Next, description of the datasets </w:t>
+      </w:r>
+      <w:r>
+        <w:t>used</w:t>
+      </w:r>
+      <w:r>
+        <w:t xml:space="preserve"> to characterize quadruplets</w:t>
+      </w:r>
+      <w:r>
+        <w:t xml:space="preserve"> in this work</w:t>
+      </w:r>
+      <w:r>
+        <w:t>.</w:t>
+      </w:r>
+    </w:p>
+    <w:p>
+      <w:pPr>
+        <w:rPr>
+          <w:u w:val="single"/>
+        </w:rPr>
+      </w:pPr>
+      <w:r>
+        <w:rPr>
+          <w:u w:val="single"/>
+        </w:rPr>
+        <w:t>Cosmics data</w:t>
+      </w:r>
+      <w:r>
+        <w:rPr>
+          <w:u w:val="single"/>
+        </w:rPr>
+        <w:t xml:space="preserve"> – CHAP2</w:t>
+      </w:r>
+      <w:r>
+        <w:rPr>
+          <w:u w:val="single"/>
+        </w:rPr>
+        <w:t>: Characterization of sTGC modules using cosmic rays</w:t>
+      </w:r>
+    </w:p>
+    <w:p>
+      <w:pPr>
+        <w:pStyle w:val="ListParagraph"/>
+        <w:numPr>
+          <w:ilvl w:val="0"/>
+          <w:numId w:val="1"/>
+        </w:numPr>
+      </w:pPr>
+      <w:r>
+        <w:t>Cosmic muons, hodoscope</w:t>
+      </w:r>
+      <w:r>
+        <w:t xml:space="preserve"> (figure of test bench)</w:t>
+      </w:r>
+    </w:p>
+    <w:p>
+      <w:pPr>
+        <w:pStyle w:val="ListParagraph"/>
+        <w:numPr>
+          <w:ilvl w:val="0"/>
+          <w:numId w:val="1"/>
+        </w:numPr>
+      </w:pPr>
+      <w:r>
+        <w:t>Mention gas system and slow control</w:t>
+      </w:r>
+    </w:p>
+    <w:p>
+      <w:pPr>
+        <w:pStyle w:val="ListParagraph"/>
+        <w:numPr>
+          <w:ilvl w:val="0"/>
+          <w:numId w:val="1"/>
+        </w:numPr>
+      </w:pPr>
+      <w:r>
+        <w:t>Collect 1 000 000 triggers / quadruplet, many metrics for characterization</w:t>
       </w:r>
       <w:r>
         <w:fldChar w:fldCharType="begin"/>
       </w:r>
       <w:r>
-        <w:instrText xml:space="preserve"> ADDIN ZOTERO_ITEM CSL_CITATION {"citationID":"vMN9i1pF","properties":{"formattedCitation":"\\uc0\\u160{}[4,6]","plainCitation":" [4,6]","noteIndex":0},"citationItems":[{"id":61,"uris":["http://zotero.org/users/4348135/items/8C47A3RG"],"uri":["http://zotero.org/users/4348135/items/8C47A3RG"],"itemData":{"id":61,"type":"report","collection-title":"Technical design report","event-place":"Geneva","genre":"Technical Design Report","number":"CERN-LHCC-2013-006","publisher":"CERN","publisher-place":"Geneva","title":"New Small Wheel Technical Design Report","URL":"http://cdsweb.cern.ch/record/1552862/","author":[{"family":"ATLAS Collaboration","given":"CERN. Generva. The LHC experiments Committee"}],"issued":{"date-parts":[["2013"]]}}},{"id":704,"uris":["http://zotero.org/users/4348135/items/NMRT5447"],"uri":["http://zotero.org/users/4348135/items/NMRT5447"],"itemData":{"id":704,"type":"article-journal","abstract":"The muon spectrometer of the ATLAS detector at the Large Hadron Collider (LHC) at CERN consists of 1182 muon chambers for precision track measurements, arranged in three concentric cylinders in the barrel region, and in four wheels in each of the two endcaps. The endcap wheels are located between 7 m and 22 m from the interaction point, and have diameters between 13 m and 24 m. Muon chambers are equipped with a complex optical alignment system to monitor their positions and deformations during ATLAS data-taking. We describe the layout of the endcap part of the alignment system and the design and calibration of the optical sensors, as well as the various software components. About 1% of the system has been subjected to performance tests in the H8 beam line at CERN, and results of these tests are discussed. The installation and commissioning of the full system in the ATLAS cavern has been completed, and the analysis of the first data indicates that it performs already now at a level close to the goal of a 40 μm alignment accuracy, ultimately required for reconstructing high-momentum final-state muons with the desired momentum resolution of 10% at 1 TeV.","container-title":"Journal of Instrumentation","DOI":"10.1088/1748-0221/3/11/P11005","ISSN":"1748-0221","issue":"11","journalAbbreviation":"J. Inst.","language":"en","note":"publisher: IOP Publishing","page":"P11005–P11005","source":"Institute of Physics","title":"The Optical Alignment System of the ATLAS Muon Spectrometer Endcaps","volume":"3","author":[{"family":"Aefsky","given":"S."},{"family":"Amelung","given":"C."},{"family":"Bensinger","given":"J."},{"family":"Blocker","given":"C."},{"family":"Dushkin","given":"A."},{"family":"Gardner","given":"M."},{"family":"Hashemi","given":"K."},{"family":"Henry","given":"E."},{"family":"Kaplan","given":"B."},{"family":"Keselman","given":"P."},{"family":"Ketchum","given":"M."},{"family":"Landgraf","given":"U."},{"family":"Ostapchuk","given":"A."},{"family":"Rothberg","given":"J."},{"family":"Schricker","given":"A."},{"family":"Skvorodnev","given":"N."},{"family":"Wellenstein","given":"H."}],"issued":{"date-parts":[["2008",11]]}}}],"schema":"https://github.com/citation-style-language/schema/raw/master/csl-citation.json"} </w:instrText>
+        <w:instrText xml:space="preserve"> ADDIN ZOTERO_ITEM CSL_CITATION {"citationID":"YrizYecV","properties":{"formattedCitation":"\\uc0\\u160{}[7]","plainCitation":" [7]","noteIndex":0},"citationItems":[{"id":63,"uris":["http://zotero.org/users/4348135/items/4J93AGLV"],"uri":["http://zotero.org/users/4348135/items/4J93AGLV"],"itemData":{"id":63,"type":"thesis","event-place":"Montreal, Canada","genre":"PhD Dissertation","language":"English","number-of-pages":"220","publisher":"McGill University","publisher-place":"Montreal, Canada","title":"Characterization studies of small-strip Thin Gap Chambers for the ATLAS Upgrade","author":[{"family":"Lefebvre","given":"Benoit"}],"issued":{"date-parts":[["2018"]]}}}],"schema":"https://github.com/citation-style-language/schema/raw/master/csl-citation.json"} </w:instrText>
       </w:r>
       <w:r>
         <w:fldChar w:fldCharType="separate"/>
@@ -467,198 +632,12 @@
           <w:rFonts w:ascii="Calibri" w:hAnsi="Calibri" w:cs="Calibri"/>
           <w:szCs w:val="24"/>
         </w:rPr>
-        <w:t> [4,6]</w:t>
+        <w:t> [7]</w:t>
       </w:r>
       <w:r>
         <w:fldChar w:fldCharType="end"/>
       </w:r>
       <w:r>
-        <w:t xml:space="preserve"> </w:t>
-      </w:r>
-      <w:r>
-        <w:sym w:font="Wingdings" w:char="F0E0"/>
-      </w:r>
-      <w:r>
-        <w:t xml:space="preserve"> Minimal</w:t>
-      </w:r>
-    </w:p>
-    <w:p>
-      <w:pPr>
-        <w:pStyle w:val="ListParagraph"/>
-        <w:numPr>
-          <w:ilvl w:val="1"/>
-          <w:numId w:val="1"/>
-        </w:numPr>
-      </w:pPr>
-      <w:r>
-        <w:t>Transition: once the quadruplets are tested, they are assembled into wedges and the alignment platforms attached</w:t>
-      </w:r>
-    </w:p>
-    <w:p>
-      <w:pPr>
-        <w:pStyle w:val="ListParagraph"/>
-        <w:numPr>
-          <w:ilvl w:val="1"/>
-          <w:numId w:val="1"/>
-        </w:numPr>
-      </w:pPr>
-      <w:r>
-        <w:t>Source plates and light fibres mounted on sTGC wedge</w:t>
-      </w:r>
-    </w:p>
-    <w:p>
-      <w:pPr>
-        <w:pStyle w:val="ListParagraph"/>
-        <w:numPr>
-          <w:ilvl w:val="1"/>
-          <w:numId w:val="1"/>
-        </w:numPr>
-      </w:pPr>
-      <w:r>
-        <w:t>“chambers have internal alignment sensors to monitor their distortions, there is a global alignment system that monitors the positions of the chambers with respect to each other”</w:t>
-      </w:r>
-      <w:r>
-        <w:fldChar w:fldCharType="begin"/>
-      </w:r>
-      <w:r>
-        <w:instrText xml:space="preserve"> ADDIN ZOTERO_ITEM CSL_CITATION {"citationID":"d1XvGb7I","properties":{"formattedCitation":"\\uc0\\u160{}[6]","plainCitation":" [6]","noteIndex":0},"citationItems":[{"id":704,"uris":["http://zotero.org/users/4348135/items/NMRT5447"],"uri":["http://zotero.org/users/4348135/items/NMRT5447"],"itemData":{"id":704,"type":"article-journal","abstract":"The muon spectrometer of the ATLAS detector at the Large Hadron Collider (LHC) at CERN consists of 1182 muon chambers for precision track measurements, arranged in three concentric cylinders in the barrel region, and in four wheels in each of the two endcaps. The endcap wheels are located between 7 m and 22 m from the interaction point, and have diameters between 13 m and 24 m. Muon chambers are equipped with a complex optical alignment system to monitor their positions and deformations during ATLAS data-taking. We describe the layout of the endcap part of the alignment system and the design and calibration of the optical sensors, as well as the various software components. About 1% of the system has been subjected to performance tests in the H8 beam line at CERN, and results of these tests are discussed. The installation and commissioning of the full system in the ATLAS cavern has been completed, and the analysis of the first data indicates that it performs already now at a level close to the goal of a 40 μm alignment accuracy, ultimately required for reconstructing high-momentum final-state muons with the desired momentum resolution of 10% at 1 TeV.","container-title":"Journal of Instrumentation","DOI":"10.1088/1748-0221/3/11/P11005","ISSN":"1748-0221","issue":"11","journalAbbreviation":"J. Inst.","language":"en","note":"publisher: IOP Publishing","page":"P11005–P11005","source":"Institute of Physics","title":"The Optical Alignment System of the ATLAS Muon Spectrometer Endcaps","volume":"3","author":[{"family":"Aefsky","given":"S."},{"family":"Amelung","given":"C."},{"family":"Bensinger","given":"J."},{"family":"Blocker","given":"C."},{"family":"Dushkin","given":"A."},{"family":"Gardner","given":"M."},{"family":"Hashemi","given":"K."},{"family":"Henry","given":"E."},{"family":"Kaplan","given":"B."},{"family":"Keselman","given":"P."},{"family":"Ketchum","given":"M."},{"family":"Landgraf","given":"U."},{"family":"Ostapchuk","given":"A."},{"family":"Rothberg","given":"J."},{"family":"Schricker","given":"A."},{"family":"Skvorodnev","given":"N."},{"family":"Wellenstein","given":"H."}],"issued":{"date-parts":[["2008",11]]}}}],"schema":"https://github.com/citation-style-language/schema/raw/master/csl-citation.json"} </w:instrText>
-      </w:r>
-      <w:r>
-        <w:fldChar w:fldCharType="separate"/>
-      </w:r>
-      <w:r>
-        <w:rPr>
-          <w:rFonts w:ascii="Calibri" w:hAnsi="Calibri" w:cs="Calibri"/>
-          <w:szCs w:val="24"/>
-        </w:rPr>
-        <w:t> [6]</w:t>
-      </w:r>
-      <w:r>
-        <w:fldChar w:fldCharType="end"/>
-      </w:r>
-      <w:r>
-        <w:t xml:space="preserve"> </w:t>
-      </w:r>
-    </w:p>
-    <w:p>
-      <w:pPr>
-        <w:pStyle w:val="ListParagraph"/>
-        <w:numPr>
-          <w:ilvl w:val="1"/>
-          <w:numId w:val="1"/>
-        </w:numPr>
-      </w:pPr>
-      <w:r>
-        <w:t>Summary: Alignment system positions wedge surface, positions must be with respect to alignment platforms</w:t>
-      </w:r>
-    </w:p>
-    <w:p>
-      <w:pPr>
-        <w:pStyle w:val="ListParagraph"/>
-        <w:numPr>
-          <w:ilvl w:val="0"/>
-          <w:numId w:val="1"/>
-        </w:numPr>
-      </w:pPr>
-      <w:r>
-        <w:t xml:space="preserve">Transition: Next, description of the datasets </w:t>
-      </w:r>
-      <w:r>
-        <w:t>used</w:t>
-      </w:r>
-      <w:r>
-        <w:t xml:space="preserve"> to characterize quadruplets</w:t>
-      </w:r>
-      <w:r>
-        <w:t xml:space="preserve"> in this work</w:t>
-      </w:r>
-      <w:r>
-        <w:t>.</w:t>
-      </w:r>
-    </w:p>
-    <w:p>
-      <w:pPr>
-        <w:rPr>
-          <w:u w:val="single"/>
-        </w:rPr>
-      </w:pPr>
-      <w:r>
-        <w:rPr>
-          <w:u w:val="single"/>
-        </w:rPr>
-        <w:t>Cosmics data</w:t>
-      </w:r>
-      <w:r>
-        <w:rPr>
-          <w:u w:val="single"/>
-        </w:rPr>
-        <w:t xml:space="preserve"> – CHAP2</w:t>
-      </w:r>
-      <w:r>
-        <w:rPr>
-          <w:u w:val="single"/>
-        </w:rPr>
-        <w:t>: Characterization of sTGC modules using cosmic rays</w:t>
-      </w:r>
-    </w:p>
-    <w:p>
-      <w:pPr>
-        <w:pStyle w:val="ListParagraph"/>
-        <w:numPr>
-          <w:ilvl w:val="0"/>
-          <w:numId w:val="1"/>
-        </w:numPr>
-      </w:pPr>
-      <w:r>
-        <w:t>Cosmic muons, hodoscope</w:t>
-      </w:r>
-      <w:r>
-        <w:t xml:space="preserve"> (figure of test bench)</w:t>
-      </w:r>
-    </w:p>
-    <w:p>
-      <w:pPr>
-        <w:pStyle w:val="ListParagraph"/>
-        <w:numPr>
-          <w:ilvl w:val="0"/>
-          <w:numId w:val="1"/>
-        </w:numPr>
-      </w:pPr>
-      <w:r>
-        <w:t>Mention gas system and slow control</w:t>
-      </w:r>
-    </w:p>
-    <w:p>
-      <w:pPr>
-        <w:pStyle w:val="ListParagraph"/>
-        <w:numPr>
-          <w:ilvl w:val="0"/>
-          <w:numId w:val="1"/>
-        </w:numPr>
-      </w:pPr>
-      <w:r>
-        <w:t>Collect 1 000 000 triggers / quadruplet, many metrics for characterization</w:t>
-      </w:r>
-      <w:r>
-        <w:fldChar w:fldCharType="begin"/>
-      </w:r>
-      <w:r>
-        <w:instrText xml:space="preserve"> ADDIN ZOTERO_ITEM CSL_CITATION {"citationID":"YrizYecV","properties":{"formattedCitation":"\\uc0\\u160{}[7]","plainCitation":" [7]","noteIndex":0},"citationItems":[{"id":63,"uris":["http://zotero.org/users/4348135/items/4J93AGLV"],"uri":["http://zotero.org/users/4348135/items/4J93AGLV"],"itemData":{"id":63,"type":"thesis","event-place":"Montreal, Canada","genre":"PhD Dissertation","language":"English","number-of-pages":"220","publisher":"McGill University","publisher-place":"Montreal, Canada","title":"Characterization studies of small-strip Thin Gap Chambers for the ATLAS Upgrade","author":[{"family":"Lefebvre","given":"Benoit"}],"issued":{"date-parts":[["2018"]]}}}],"schema":"https://github.com/citation-style-language/schema/raw/master/csl-citation.json"} </w:instrText>
-      </w:r>
-      <w:r>
-        <w:fldChar w:fldCharType="separate"/>
-      </w:r>
-      <w:r>
-        <w:rPr>
-          <w:rFonts w:ascii="Calibri" w:hAnsi="Calibri" w:cs="Calibri"/>
-          <w:szCs w:val="24"/>
-        </w:rPr>
-        <w:t> [7]</w:t>
-      </w:r>
-      <w:r>
-        <w:fldChar w:fldCharType="end"/>
-      </w:r>
-      <w:r>
         <w:t>, but we focus on rebuilding tracks</w:t>
       </w:r>
     </w:p>
@@ -686,41 +665,13 @@
         </w:numPr>
       </w:pPr>
       <w:r>
-        <w:t>2900V for construction defects (?), 3100V for pad efficiency</w:t>
-      </w:r>
-      <w:r>
-        <w:t xml:space="preserve"> cite?</w:t>
-      </w:r>
-      <w:r>
-        <w:t xml:space="preserve"> </w:t>
-      </w:r>
-      <w:r>
-        <w:sym w:font="Wingdings" w:char="F0E0"/>
-      </w:r>
-      <w:r>
-        <w:t xml:space="preserve"> Don’t need to mention</w:t>
-      </w:r>
-    </w:p>
-    <w:p>
-      <w:pPr>
-        <w:pStyle w:val="ListParagraph"/>
-        <w:numPr>
-          <w:ilvl w:val="0"/>
-          <w:numId w:val="1"/>
-        </w:numPr>
-      </w:pPr>
-      <w:r>
-        <w:lastRenderedPageBreak/>
-        <w:t>Could show efficiency of strips at 3100V here to introduce the idea of wire supports</w:t>
-      </w:r>
-      <w:r>
-        <w:t xml:space="preserve"> </w:t>
-      </w:r>
-      <w:r>
-        <w:sym w:font="Wingdings" w:char="F0E0"/>
-      </w:r>
-      <w:r>
-        <w:t xml:space="preserve"> Instead use mechanical design schematic</w:t>
+        <w:t xml:space="preserve">If required, could </w:t>
+      </w:r>
+      <w:r>
+        <w:t>use mechanical design schematic</w:t>
+      </w:r>
+      <w:r>
+        <w:t xml:space="preserve"> to introduce wire supports (don’t think I will need)</w:t>
       </w:r>
     </w:p>
     <w:p>
@@ -760,272 +711,217 @@
           <w:i/>
           <w:iCs/>
         </w:rPr>
+        <w:lastRenderedPageBreak/>
         <w:t>Should I include a quick section on CMM data?</w:t>
       </w:r>
-    </w:p>
-    <w:p>
-      <w:pPr>
-        <w:pStyle w:val="ListParagraph"/>
-        <w:numPr>
-          <w:ilvl w:val="0"/>
-          <w:numId w:val="1"/>
-        </w:numPr>
-        <w:rPr>
-          <w:u w:val="single"/>
-        </w:rPr>
-      </w:pPr>
-      <w:r>
-        <w:t>Misalignments cause systematic shifts of the residual</w:t>
-      </w:r>
-      <w:r>
-        <w:fldChar w:fldCharType="begin"/>
-      </w:r>
-      <w:r>
-        <w:instrText xml:space="preserve"> ADDIN ZOTERO_ITEM CSL_CITATION {"citationID":"TWdm0LMc","properties":{"formattedCitation":"\\uc0\\u160{}[7]","plainCitation":" [7]","noteIndex":0},"citationItems":[{"id":63,"uris":["http://zotero.org/users/4348135/items/4J93AGLV"],"uri":["http://zotero.org/users/4348135/items/4J93AGLV"],"itemData":{"id":63,"type":"thesis","event-place":"Montreal, Canada","genre":"PhD Dissertation","language":"English","number-of-pages":"220","publisher":"McGill University","publisher-place":"Montreal, Canada","title":"Characterization studies of small-strip Thin Gap Chambers for the ATLAS Upgrade","author":[{"family":"Lefebvre","given":"Benoit"}],"issued":{"date-parts":[["2018"]]}}}],"schema":"https://github.com/citation-style-language/schema/raw/master/csl-citation.json"} </w:instrText>
-      </w:r>
-      <w:r>
-        <w:fldChar w:fldCharType="separate"/>
-      </w:r>
-      <w:r>
-        <w:rPr>
-          <w:rFonts w:ascii="Calibri" w:hAnsi="Calibri" w:cs="Calibri"/>
-          <w:szCs w:val="24"/>
-        </w:rPr>
-        <w:t> [7]</w:t>
-      </w:r>
-      <w:r>
-        <w:fldChar w:fldCharType="end"/>
-      </w:r>
-      <w:r>
-        <w:t xml:space="preserve"> -- check</w:t>
-      </w:r>
-    </w:p>
-    <w:p>
-      <w:pPr>
-        <w:pStyle w:val="ListParagraph"/>
-        <w:numPr>
-          <w:ilvl w:val="0"/>
-          <w:numId w:val="1"/>
-        </w:numPr>
-        <w:rPr>
-          <w:u w:val="single"/>
-        </w:rPr>
-      </w:pPr>
-      <w:r>
-        <w:t>Relative coordinate system only</w:t>
-      </w:r>
-      <w:r>
-        <w:t xml:space="preserve"> – check </w:t>
-      </w:r>
-    </w:p>
-    <w:p>
-      <w:pPr>
-        <w:pStyle w:val="ListParagraph"/>
-        <w:numPr>
-          <w:ilvl w:val="0"/>
-          <w:numId w:val="1"/>
-        </w:numPr>
-        <w:rPr>
-          <w:u w:val="single"/>
-        </w:rPr>
-      </w:pPr>
-      <w:r>
-        <w:t>Fix two layers to build coordinate system</w:t>
-      </w:r>
-      <w:r>
-        <w:fldChar w:fldCharType="begin"/>
-      </w:r>
-      <w:r>
-        <w:instrText xml:space="preserve"> ADDIN ZOTERO_ITEM CSL_CITATION {"citationID":"AMRYEDCh","properties":{"formattedCitation":"\\uc0\\u160{}[7]","plainCitation":" [7]","noteIndex":0},"citationItems":[{"id":63,"uris":["http://zotero.org/users/4348135/items/4J93AGLV"],"uri":["http://zotero.org/users/4348135/items/4J93AGLV"],"itemData":{"id":63,"type":"thesis","event-place":"Montreal, Canada","genre":"PhD Dissertation","language":"English","number-of-pages":"220","publisher":"McGill University","publisher-place":"Montreal, Canada","title":"Characterization studies of small-strip Thin Gap Chambers for the ATLAS Upgrade","author":[{"family":"Lefebvre","given":"Benoit"}],"issued":{"date-parts":[["2018"]]}}}],"schema":"https://github.com/citation-style-language/schema/raw/master/csl-citation.json"} </w:instrText>
-      </w:r>
-      <w:r>
-        <w:fldChar w:fldCharType="separate"/>
-      </w:r>
-      <w:r>
-        <w:rPr>
-          <w:rFonts w:ascii="Calibri" w:hAnsi="Calibri" w:cs="Calibri"/>
-          <w:szCs w:val="24"/>
-        </w:rPr>
-        <w:t> [7]</w:t>
-      </w:r>
-      <w:r>
-        <w:fldChar w:fldCharType="end"/>
-      </w:r>
-      <w:r>
-        <w:t xml:space="preserve"> -- check</w:t>
-      </w:r>
-    </w:p>
-    <w:p>
-      <w:pPr>
-        <w:pStyle w:val="ListParagraph"/>
-        <w:numPr>
-          <w:ilvl w:val="0"/>
-          <w:numId w:val="1"/>
-        </w:numPr>
-        <w:rPr>
-          <w:u w:val="single"/>
-        </w:rPr>
-      </w:pPr>
-      <w:r>
-        <w:t>Calculate residuals and take mean as proxy</w:t>
-      </w:r>
-      <w:r>
-        <w:t xml:space="preserve"> – reference to appendix A: residual histogram bin size (plot of mu_cosmics – mu_reclustering and how that makes residual uncertainties)</w:t>
-      </w:r>
-      <w:r>
-        <w:t xml:space="preserve"> – reference to appendix B: Gaussian fit vs double gaussian fit</w:t>
-      </w:r>
-    </w:p>
-    <w:p>
-      <w:pPr>
-        <w:pStyle w:val="ListParagraph"/>
-        <w:numPr>
-          <w:ilvl w:val="0"/>
-          <w:numId w:val="1"/>
-        </w:numPr>
-        <w:rPr>
-          <w:u w:val="single"/>
-        </w:rPr>
-      </w:pPr>
-      <w:r>
-        <w:t>Show resplot means TH2F for a single quadruplet (QL2C04), for a given tracking combination</w:t>
-      </w:r>
-      <w:r>
-        <w:t xml:space="preserve"> </w:t>
-      </w:r>
-    </w:p>
-    <w:p>
-      <w:pPr>
-        <w:pStyle w:val="ListParagraph"/>
-        <w:numPr>
-          <w:ilvl w:val="0"/>
-          <w:numId w:val="1"/>
-        </w:numPr>
-        <w:rPr>
-          <w:u w:val="single"/>
-        </w:rPr>
-      </w:pPr>
-      <w:r>
-        <w:t>Show num entries TH2F to see connection with patterns due to hodoscope acceptance angle and wire support positions on three involved layers</w:t>
-      </w:r>
-    </w:p>
-    <w:p>
-      <w:pPr>
-        <w:pStyle w:val="ListParagraph"/>
-        <w:numPr>
-          <w:ilvl w:val="0"/>
-          <w:numId w:val="1"/>
-        </w:numPr>
-        <w:rPr>
-          <w:u w:val="single"/>
-        </w:rPr>
-      </w:pPr>
-      <w:r>
-        <w:t xml:space="preserve">Section: systematics (reference </w:t>
-      </w:r>
-    </w:p>
-    <w:p>
-      <w:pPr>
-        <w:pStyle w:val="ListParagraph"/>
-        <w:numPr>
-          <w:ilvl w:val="1"/>
-          <w:numId w:val="1"/>
-        </w:numPr>
-      </w:pPr>
-      <w:r>
-        <w:t>2900 V vs 3100 V</w:t>
-      </w:r>
-    </w:p>
-    <w:p>
-      <w:pPr>
-        <w:pStyle w:val="ListParagraph"/>
-        <w:numPr>
-          <w:ilvl w:val="1"/>
-          <w:numId w:val="1"/>
-        </w:numPr>
-      </w:pPr>
-      <w:r>
-        <w:t>Gaus vs doub gaus</w:t>
-      </w:r>
-    </w:p>
-    <w:p>
-      <w:pPr>
-        <w:pStyle w:val="ListParagraph"/>
-        <w:numPr>
-          <w:ilvl w:val="1"/>
-          <w:numId w:val="1"/>
-        </w:numPr>
-      </w:pPr>
-      <w:r>
-        <w:t>DNL</w:t>
-      </w:r>
-    </w:p>
-    <w:p>
-      <w:r>
-        <w:t>Things that need discussing</w:t>
-      </w:r>
-    </w:p>
-    <w:p>
-      <w:pPr>
-        <w:pStyle w:val="ListParagraph"/>
-        <w:numPr>
-          <w:ilvl w:val="0"/>
-          <w:numId w:val="1"/>
-        </w:numPr>
-      </w:pPr>
-      <w:r>
-        <w:t>Mean of residuals in an area for spec tracking combinations is the meat of this analysis</w:t>
-      </w:r>
-    </w:p>
-    <w:p>
-      <w:pPr>
-        <w:pStyle w:val="ListParagraph"/>
-        <w:numPr>
-          <w:ilvl w:val="0"/>
-          <w:numId w:val="1"/>
-        </w:numPr>
-      </w:pPr>
-      <w:r>
-        <w:rPr>
-          <w:strike/>
-        </w:rPr>
-        <w:t>Area chosen by</w:t>
-      </w:r>
-      <w:r>
-        <w:t xml:space="preserve"> </w:t>
-      </w:r>
-      <w:r>
-        <w:sym w:font="Wingdings" w:char="F0E0"/>
-      </w:r>
-      <w:r>
-        <w:t xml:space="preserve"> Put in comparison chapter</w:t>
-      </w:r>
-    </w:p>
-    <w:p>
-      <w:pPr>
-        <w:pStyle w:val="ListParagraph"/>
-        <w:numPr>
-          <w:ilvl w:val="0"/>
-          <w:numId w:val="1"/>
-        </w:numPr>
-      </w:pPr>
-      <w:r>
-        <w:t>Make clear that different tracking combinations have larger uncertainty in residuals and that this motivates the 200 um bin size.</w:t>
-      </w:r>
-    </w:p>
-    <w:p>
-      <w:pPr>
+      <w:r>
         <w:rPr>
           <w:i/>
           <w:iCs/>
         </w:rPr>
-      </w:pPr>
+        <w:br/>
+      </w:r>
       <w:r>
         <w:rPr>
           <w:i/>
           <w:iCs/>
         </w:rPr>
-        <w:t>Other possible validation studies: DNL, track angle, area bin size</w:t>
+        <w:br/>
+        <w:t>Cosmics data</w:t>
+      </w:r>
+    </w:p>
+    <w:p>
+      <w:pPr>
+        <w:pStyle w:val="ListParagraph"/>
+        <w:numPr>
+          <w:ilvl w:val="0"/>
+          <w:numId w:val="1"/>
+        </w:numPr>
+        <w:rPr>
+          <w:u w:val="single"/>
+        </w:rPr>
+      </w:pPr>
+      <w:r>
+        <w:t>Misalignments cause systematic shifts of the residual</w:t>
+      </w:r>
+      <w:r>
+        <w:fldChar w:fldCharType="begin"/>
+      </w:r>
+      <w:r>
+        <w:instrText xml:space="preserve"> ADDIN ZOTERO_ITEM CSL_CITATION {"citationID":"TWdm0LMc","properties":{"formattedCitation":"\\uc0\\u160{}[7]","plainCitation":" [7]","noteIndex":0},"citationItems":[{"id":63,"uris":["http://zotero.org/users/4348135/items/4J93AGLV"],"uri":["http://zotero.org/users/4348135/items/4J93AGLV"],"itemData":{"id":63,"type":"thesis","event-place":"Montreal, Canada","genre":"PhD Dissertation","language":"English","number-of-pages":"220","publisher":"McGill University","publisher-place":"Montreal, Canada","title":"Characterization studies of small-strip Thin Gap Chambers for the ATLAS Upgrade","author":[{"family":"Lefebvre","given":"Benoit"}],"issued":{"date-parts":[["2018"]]}}}],"schema":"https://github.com/citation-style-language/schema/raw/master/csl-citation.json"} </w:instrText>
+      </w:r>
+      <w:r>
+        <w:fldChar w:fldCharType="separate"/>
+      </w:r>
+      <w:r>
+        <w:rPr>
+          <w:rFonts w:ascii="Calibri" w:hAnsi="Calibri" w:cs="Calibri"/>
+          <w:szCs w:val="24"/>
+        </w:rPr>
+        <w:t> [7]</w:t>
+      </w:r>
+      <w:r>
+        <w:fldChar w:fldCharType="end"/>
+      </w:r>
+      <w:r>
+        <w:t xml:space="preserve"> </w:t>
+      </w:r>
+    </w:p>
+    <w:p>
+      <w:pPr>
+        <w:pStyle w:val="ListParagraph"/>
+        <w:numPr>
+          <w:ilvl w:val="0"/>
+          <w:numId w:val="1"/>
+        </w:numPr>
+        <w:rPr>
+          <w:u w:val="single"/>
+        </w:rPr>
+      </w:pPr>
+      <w:r>
+        <w:t>Relative coordinate system only</w:t>
+      </w:r>
+    </w:p>
+    <w:p>
+      <w:pPr>
+        <w:pStyle w:val="ListParagraph"/>
+        <w:numPr>
+          <w:ilvl w:val="0"/>
+          <w:numId w:val="1"/>
+        </w:numPr>
+        <w:rPr>
+          <w:u w:val="single"/>
+        </w:rPr>
+      </w:pPr>
+      <w:r>
+        <w:t>Fix two layers to build coordinate system</w:t>
+      </w:r>
+      <w:r>
+        <w:fldChar w:fldCharType="begin"/>
+      </w:r>
+      <w:r>
+        <w:instrText xml:space="preserve"> ADDIN ZOTERO_ITEM CSL_CITATION {"citationID":"AMRYEDCh","properties":{"formattedCitation":"\\uc0\\u160{}[7]","plainCitation":" [7]","noteIndex":0},"citationItems":[{"id":63,"uris":["http://zotero.org/users/4348135/items/4J93AGLV"],"uri":["http://zotero.org/users/4348135/items/4J93AGLV"],"itemData":{"id":63,"type":"thesis","event-place":"Montreal, Canada","genre":"PhD Dissertation","language":"English","number-of-pages":"220","publisher":"McGill University","publisher-place":"Montreal, Canada","title":"Characterization studies of small-strip Thin Gap Chambers for the ATLAS Upgrade","author":[{"family":"Lefebvre","given":"Benoit"}],"issued":{"date-parts":[["2018"]]}}}],"schema":"https://github.com/citation-style-language/schema/raw/master/csl-citation.json"} </w:instrText>
+      </w:r>
+      <w:r>
+        <w:fldChar w:fldCharType="separate"/>
+      </w:r>
+      <w:r>
+        <w:rPr>
+          <w:rFonts w:ascii="Calibri" w:hAnsi="Calibri" w:cs="Calibri"/>
+          <w:szCs w:val="24"/>
+        </w:rPr>
+        <w:t> [7]</w:t>
+      </w:r>
+      <w:r>
+        <w:fldChar w:fldCharType="end"/>
+      </w:r>
+    </w:p>
+    <w:p>
+      <w:pPr>
+        <w:pStyle w:val="ListParagraph"/>
+        <w:numPr>
+          <w:ilvl w:val="0"/>
+          <w:numId w:val="1"/>
+        </w:numPr>
+        <w:rPr>
+          <w:u w:val="single"/>
+        </w:rPr>
+      </w:pPr>
+      <w:r>
+        <w:t>Calculate residuals and take mean as proxy</w:t>
+      </w:r>
+      <w:r>
+        <w:t xml:space="preserve"> – reference to appendix A: residual histogram bin size (plot of mu_cosmics – mu_reclustering and how that makes residual uncertainties)</w:t>
+      </w:r>
+      <w:r>
+        <w:t xml:space="preserve"> – reference to appendix B: Gaussian fit vs double gaussian fit</w:t>
+      </w:r>
+    </w:p>
+    <w:p>
+      <w:pPr>
+        <w:pStyle w:val="ListParagraph"/>
+        <w:numPr>
+          <w:ilvl w:val="0"/>
+          <w:numId w:val="1"/>
+        </w:numPr>
+        <w:rPr>
+          <w:u w:val="single"/>
+        </w:rPr>
+      </w:pPr>
+      <w:r>
+        <w:t>Show resplot means TH2F for a single quadruplet (QL2C04), for a given tracking combination</w:t>
+      </w:r>
+      <w:r>
+        <w:t xml:space="preserve"> </w:t>
+      </w:r>
+    </w:p>
+    <w:p>
+      <w:pPr>
+        <w:pStyle w:val="ListParagraph"/>
+        <w:numPr>
+          <w:ilvl w:val="0"/>
+          <w:numId w:val="1"/>
+        </w:numPr>
+        <w:rPr>
+          <w:u w:val="single"/>
+        </w:rPr>
+      </w:pPr>
+      <w:r>
+        <w:t xml:space="preserve">[not shown] </w:t>
+      </w:r>
+      <w:r>
+        <w:t>Show num entries TH2F to see connection with patterns due to hodoscope acceptance angle and wire support positions on three involved layers</w:t>
+      </w:r>
+    </w:p>
+    <w:p>
+      <w:pPr>
+        <w:pStyle w:val="ListParagraph"/>
+        <w:numPr>
+          <w:ilvl w:val="0"/>
+          <w:numId w:val="1"/>
+        </w:numPr>
+        <w:rPr>
+          <w:u w:val="single"/>
+        </w:rPr>
+      </w:pPr>
+      <w:r>
+        <w:t xml:space="preserve">Section: systematics (reference </w:t>
+      </w:r>
+    </w:p>
+    <w:p>
+      <w:pPr>
+        <w:pStyle w:val="ListParagraph"/>
+        <w:numPr>
+          <w:ilvl w:val="1"/>
+          <w:numId w:val="1"/>
+        </w:numPr>
+      </w:pPr>
+      <w:r>
+        <w:t>2900 V vs 3100 V</w:t>
+      </w:r>
+    </w:p>
+    <w:p>
+      <w:pPr>
+        <w:pStyle w:val="ListParagraph"/>
+        <w:numPr>
+          <w:ilvl w:val="1"/>
+          <w:numId w:val="1"/>
+        </w:numPr>
+      </w:pPr>
+      <w:r>
+        <w:t>Gaus vs doub gaus</w:t>
+      </w:r>
+    </w:p>
+    <w:p>
+      <w:pPr>
+        <w:pStyle w:val="ListParagraph"/>
+        <w:numPr>
+          <w:ilvl w:val="1"/>
+          <w:numId w:val="1"/>
+        </w:numPr>
+      </w:pPr>
+      <w:r>
+        <w:t>DNL</w:t>
       </w:r>
     </w:p>
     <w:p>
@@ -1040,84 +936,7 @@
           <w:i/>
           <w:iCs/>
         </w:rPr>
-        <w:t xml:space="preserve">Resplots idea: </w:t>
-      </w:r>
-      <w:r>
-        <w:rPr>
-          <w:i/>
-          <w:iCs/>
-        </w:rPr>
-        <w:t>Hollow black square highlighting alignment platform on TH2Fs to foreshadow</w:t>
-      </w:r>
-      <w:r>
-        <w:rPr>
-          <w:i/>
-          <w:iCs/>
-        </w:rPr>
-        <w:t>?</w:t>
-      </w:r>
-    </w:p>
-    <w:p>
-      <w:pPr>
-        <w:rPr>
-          <w:u w:val="single"/>
-        </w:rPr>
-      </w:pPr>
-      <w:r>
-        <w:rPr>
-          <w:u w:val="single"/>
-        </w:rPr>
-        <w:t xml:space="preserve">The xray method </w:t>
-      </w:r>
-      <w:r>
-        <w:rPr>
-          <w:u w:val="single"/>
-        </w:rPr>
-        <w:fldChar w:fldCharType="begin"/>
-      </w:r>
-      <w:r>
-        <w:rPr>
-          <w:u w:val="single"/>
-        </w:rPr>
-        <w:instrText xml:space="preserve"> ADDIN ZOTERO_ITEM CSL_CITATION {"citationID":"izBPK0tR","properties":{"formattedCitation":"\\uc0\\u160{}[8]","plainCitation":" [8]","noteIndex":0},"citationItems":[{"id":714,"uris":["http://zotero.org/users/4348135/items/BUGBVFP7"],"uri":["http://zotero.org/users/4348135/items/BUGBVFP7"],"itemData":{"id":714,"type":"article-journal","container-title":"Journal of Instrumentation","DOI":"10.1088/1748-0221/15/07/C07013","ISSN":"1748-0221","issue":"07","journalAbbreviation":"J. Inst.","language":"en","page":"C07013-C07013","source":"DOI.org (Crossref)","title":"Precision survey of the readout strips of small-strip Thin Gap Chambers using X-rays for the muon spectrometer upgrade of the ATLAS experiment","volume":"15","author":[{"family":"Lefebvre","given":"B."}],"issued":{"date-parts":[["2020",7,9]]}}}],"schema":"https://github.com/citation-style-language/schema/raw/master/csl-citation.json"} </w:instrText>
-      </w:r>
-      <w:r>
-        <w:rPr>
-          <w:u w:val="single"/>
-        </w:rPr>
-        <w:fldChar w:fldCharType="separate"/>
-      </w:r>
-      <w:r>
-        <w:rPr>
-          <w:rFonts w:ascii="Calibri" w:hAnsi="Calibri" w:cs="Calibri"/>
-          <w:szCs w:val="24"/>
-          <w:u w:val="single"/>
-        </w:rPr>
-        <w:t> [8]</w:t>
-      </w:r>
-      <w:r>
-        <w:rPr>
-          <w:u w:val="single"/>
-        </w:rPr>
-        <w:fldChar w:fldCharType="end"/>
-      </w:r>
-      <w:r>
-        <w:rPr>
-          <w:u w:val="single"/>
-        </w:rPr>
-        <w:t xml:space="preserve"> – CHAP</w:t>
-      </w:r>
-      <w:r>
-        <w:rPr>
-          <w:u w:val="single"/>
-        </w:rPr>
-        <w:t>4</w:t>
-      </w:r>
-      <w:r>
-        <w:rPr>
-          <w:u w:val="single"/>
-        </w:rPr>
-        <w:t xml:space="preserve"> -&gt; APPENDED TO END OF CHAP3</w:t>
+        <w:t>x-ray data</w:t>
       </w:r>
     </w:p>
     <w:p>
@@ -1257,7 +1076,10 @@
         </w:numPr>
       </w:pPr>
       <w:r>
-        <w:t xml:space="preserve">Reported uncertainties of 20 um, systematic uncertainties of 120 um. How do I cite this? </w:t>
+        <w:t xml:space="preserve">Reported uncertainties of 20 um, systematic uncertainties of 120 um. </w:t>
+      </w:r>
+      <w:r>
+        <w:t>(</w:t>
       </w:r>
       <w:r>
         <w:t>“Private communication”</w:t>
@@ -1265,47 +1087,153 @@
       <w:r>
         <w:t xml:space="preserve"> and point to JINST</w:t>
       </w:r>
-    </w:p>
-    <w:p>
-      <w:pPr>
-        <w:pStyle w:val="ListParagraph"/>
-        <w:numPr>
-          <w:ilvl w:val="0"/>
-          <w:numId w:val="1"/>
-        </w:numPr>
-      </w:pPr>
-      <w:r>
+      <w:r>
+        <w:t>)</w:t>
+      </w:r>
+    </w:p>
+    <w:p>
+      <w:pPr>
+        <w:pStyle w:val="ListParagraph"/>
+        <w:numPr>
+          <w:ilvl w:val="0"/>
+          <w:numId w:val="1"/>
+        </w:numPr>
+      </w:pPr>
+      <w:r>
+        <w:t>Since these parameters will be used to calculate the as-built misalignment model to locate strips in ATLAS, they should be verified</w:t>
+      </w:r>
+    </w:p>
+    <w:p>
+      <w:pPr>
+        <w:ind w:left="360"/>
+      </w:pPr>
+      <w:r>
+        <w:t>***</w:t>
+      </w:r>
+    </w:p>
+    <w:p>
+      <w:pPr>
+        <w:pStyle w:val="ListParagraph"/>
+        <w:numPr>
+          <w:ilvl w:val="0"/>
+          <w:numId w:val="1"/>
+        </w:numPr>
+      </w:pPr>
+      <w:r>
+        <w:t xml:space="preserve">Could add in full edit if it feels right: </w:t>
+      </w:r>
+      <w:r>
+        <w:t xml:space="preserve"> CMM data </w:t>
+      </w:r>
+      <w:r>
+        <w:t xml:space="preserve">section </w:t>
+      </w:r>
+      <w:r>
+        <w:t>in chap 3 alignment studies:</w:t>
+      </w:r>
+    </w:p>
+    <w:p>
+      <w:pPr>
+        <w:pStyle w:val="ListParagraph"/>
+        <w:numPr>
+          <w:ilvl w:val="1"/>
+          <w:numId w:val="1"/>
+        </w:numPr>
+      </w:pPr>
+      <w:r>
+        <w:t xml:space="preserve">Briefly point to Carlson’s thesis for CMM misalignment model </w:t>
+      </w:r>
+    </w:p>
+    <w:p>
+      <w:pPr>
+        <w:rPr>
+          <w:u w:val="single"/>
+        </w:rPr>
+      </w:pPr>
+      <w:r>
+        <w:rPr>
+          <w:u w:val="single"/>
+        </w:rPr>
+        <w:t>Comparison results</w:t>
+      </w:r>
+      <w:r>
+        <w:rPr>
+          <w:u w:val="single"/>
+        </w:rPr>
+        <w:t xml:space="preserve"> – CHAP</w:t>
+      </w:r>
+      <w:r>
+        <w:rPr>
+          <w:u w:val="single"/>
+        </w:rPr>
+        <w:t>4</w:t>
+      </w:r>
+    </w:p>
+    <w:p>
+      <w:pPr>
+        <w:pStyle w:val="ListParagraph"/>
+        <w:numPr>
+          <w:ilvl w:val="0"/>
+          <w:numId w:val="1"/>
+        </w:numPr>
+      </w:pPr>
+      <w:r>
+        <w:t>Presentation of theoretical method for comparison</w:t>
+      </w:r>
+    </w:p>
+    <w:p>
+      <w:pPr>
+        <w:pStyle w:val="ListParagraph"/>
+        <w:numPr>
+          <w:ilvl w:val="1"/>
+          <w:numId w:val="1"/>
+        </w:numPr>
+      </w:pPr>
+      <w:r>
+        <w:t>How we calculate the x-ray residuals and how it is different to cosmics</w:t>
+      </w:r>
+    </w:p>
+    <w:p>
+      <w:pPr>
+        <w:pStyle w:val="ListParagraph"/>
+        <w:numPr>
+          <w:ilvl w:val="0"/>
+          <w:numId w:val="1"/>
+        </w:numPr>
+      </w:pPr>
+      <w:r>
+        <w:t>Reference the residual TH2 from chap 3</w:t>
+      </w:r>
+      <w:r>
+        <w:t>, which should have x-ray positions on top</w:t>
+      </w:r>
+    </w:p>
+    <w:p>
+      <w:pPr>
+        <w:pStyle w:val="ListParagraph"/>
+        <w:numPr>
+          <w:ilvl w:val="0"/>
+          <w:numId w:val="1"/>
+        </w:numPr>
+      </w:pPr>
+      <w:r>
+        <w:t>We bin around the x-ray point</w:t>
+      </w:r>
+    </w:p>
+    <w:p>
+      <w:pPr>
+        <w:pStyle w:val="ListParagraph"/>
+        <w:numPr>
+          <w:ilvl w:val="0"/>
+          <w:numId w:val="1"/>
+        </w:numPr>
+      </w:pPr>
+      <w:r>
+        <w:rPr>
+          <w:highlight w:val="yellow"/>
+        </w:rPr>
         <w:lastRenderedPageBreak/>
-        <w:t>Since these parameters will be used to calculate the as-built misalignment model to locate strips in ATLAS, they should be verified</w:t>
-      </w:r>
-    </w:p>
-    <w:p>
-      <w:pPr>
-        <w:ind w:left="360"/>
-      </w:pPr>
-      <w:r>
-        <w:t>***</w:t>
-      </w:r>
-    </w:p>
-    <w:p>
-      <w:pPr>
-        <w:pStyle w:val="ListParagraph"/>
-        <w:numPr>
-          <w:ilvl w:val="0"/>
-          <w:numId w:val="1"/>
-        </w:numPr>
-      </w:pPr>
-      <w:r>
-        <w:t xml:space="preserve">Could add in full edit if it feels right: </w:t>
-      </w:r>
-      <w:r>
-        <w:t xml:space="preserve"> CMM data </w:t>
-      </w:r>
-      <w:r>
-        <w:t xml:space="preserve">section </w:t>
-      </w:r>
-      <w:r>
-        <w:t>in chap 3 alignment studies:</w:t>
+        <w:t>Choice of the area of the region of interest – ask Brigitte</w:t>
       </w:r>
     </w:p>
     <w:p>
@@ -1317,44 +1245,7 @@
         </w:numPr>
       </w:pPr>
       <w:r>
-        <w:t xml:space="preserve">Briefly point to Carlson’s thesis for CMM misalignment model </w:t>
-      </w:r>
-    </w:p>
-    <w:p>
-      <w:pPr>
-        <w:rPr>
-          <w:u w:val="single"/>
-        </w:rPr>
-      </w:pPr>
-      <w:r>
-        <w:rPr>
-          <w:u w:val="single"/>
-        </w:rPr>
-        <w:t>Comparison results</w:t>
-      </w:r>
-      <w:r>
-        <w:rPr>
-          <w:u w:val="single"/>
-        </w:rPr>
-        <w:t xml:space="preserve"> – CHAP</w:t>
-      </w:r>
-      <w:r>
-        <w:rPr>
-          <w:u w:val="single"/>
-        </w:rPr>
-        <w:t>4</w:t>
-      </w:r>
-    </w:p>
-    <w:p>
-      <w:pPr>
-        <w:pStyle w:val="ListParagraph"/>
-        <w:numPr>
-          <w:ilvl w:val="0"/>
-          <w:numId w:val="1"/>
-        </w:numPr>
-      </w:pPr>
-      <w:r>
-        <w:t>Presentation of theoretical method for comparison</w:t>
+        <w:t>DON’T GO INTO THE WEEDS. Keep it simple: balance between statistical uncertainty and size of expected local offsets.</w:t>
       </w:r>
     </w:p>
     <w:p>
@@ -1366,52 +1257,79 @@
         </w:numPr>
       </w:pPr>
       <w:r>
-        <w:t>How we calculate the x-ray residuals and how it is different to cosmics</w:t>
-      </w:r>
-    </w:p>
-    <w:p>
-      <w:pPr>
-        <w:pStyle w:val="ListParagraph"/>
-        <w:numPr>
-          <w:ilvl w:val="0"/>
-          <w:numId w:val="1"/>
-        </w:numPr>
-      </w:pPr>
-      <w:r>
-        <w:t xml:space="preserve">Reference the residual TH2 from chap 3, </w:t>
-      </w:r>
-      <w:r>
-        <w:rPr>
-          <w:highlight w:val="yellow"/>
-        </w:rPr>
-        <w:t>which should have x-ray positions on top</w:t>
-      </w:r>
-    </w:p>
-    <w:p>
-      <w:pPr>
-        <w:pStyle w:val="ListParagraph"/>
-        <w:numPr>
-          <w:ilvl w:val="0"/>
-          <w:numId w:val="1"/>
-        </w:numPr>
-      </w:pPr>
-      <w:r>
-        <w:t>We bin around the x-ray point</w:t>
-      </w:r>
-    </w:p>
-    <w:p>
-      <w:pPr>
-        <w:pStyle w:val="ListParagraph"/>
-        <w:numPr>
-          <w:ilvl w:val="0"/>
-          <w:numId w:val="1"/>
-        </w:numPr>
-      </w:pPr>
-      <w:r>
-        <w:rPr>
-          <w:highlight w:val="yellow"/>
-        </w:rPr>
-        <w:t>Choice of the area of the region of interest – ask Brigitte</w:t>
+        <w:t>Weeds:</w:t>
+      </w:r>
+    </w:p>
+    <w:p>
+      <w:pPr>
+        <w:pStyle w:val="ListParagraph"/>
+        <w:numPr>
+          <w:ilvl w:val="2"/>
+          <w:numId w:val="1"/>
+        </w:numPr>
+      </w:pPr>
+      <w:r>
+        <w:t>Same area as x-ray</w:t>
+      </w:r>
+      <w:r>
+        <w:t xml:space="preserve"> is ideal</w:t>
+      </w:r>
+    </w:p>
+    <w:p>
+      <w:pPr>
+        <w:pStyle w:val="ListParagraph"/>
+        <w:numPr>
+          <w:ilvl w:val="2"/>
+          <w:numId w:val="1"/>
+        </w:numPr>
+      </w:pPr>
+      <w:r>
+        <w:t>Statistical uncertainty ok</w:t>
+      </w:r>
+    </w:p>
+    <w:p>
+      <w:pPr>
+        <w:pStyle w:val="ListParagraph"/>
+        <w:numPr>
+          <w:ilvl w:val="2"/>
+          <w:numId w:val="1"/>
+        </w:numPr>
+      </w:pPr>
+      <w:r>
+        <w:t>Wider than 2 wire groups for smooth patterns in TH2F</w:t>
+      </w:r>
+    </w:p>
+    <w:p>
+      <w:pPr>
+        <w:pStyle w:val="ListParagraph"/>
+        <w:numPr>
+          <w:ilvl w:val="2"/>
+          <w:numId w:val="1"/>
+        </w:numPr>
+      </w:pPr>
+      <w:r>
+        <w:t>Smaller than scale on which we expect local offsets to vary</w:t>
+      </w:r>
+    </w:p>
+    <w:p>
+      <w:pPr>
+        <w:pStyle w:val="ListParagraph"/>
+        <w:numPr>
+          <w:ilvl w:val="0"/>
+          <w:numId w:val="1"/>
+        </w:numPr>
+      </w:pPr>
+    </w:p>
+    <w:p>
+      <w:pPr>
+        <w:pStyle w:val="ListParagraph"/>
+        <w:numPr>
+          <w:ilvl w:val="0"/>
+          <w:numId w:val="1"/>
+        </w:numPr>
+      </w:pPr>
+      <w:r>
+        <w:t>Show scatter plot comparing the two for all tracking combinations</w:t>
       </w:r>
     </w:p>
     <w:p>
@@ -1423,7 +1341,7 @@
         </w:numPr>
       </w:pPr>
       <w:r>
-        <w:t>Same area as x-ray</w:t>
+        <w:t>Uncertainty on cosmics is the sum in quadrature of the stat and sys error for mean cosmics residuals</w:t>
       </w:r>
     </w:p>
     <w:p>
@@ -1435,7 +1353,7 @@
         </w:numPr>
       </w:pPr>
       <w:r>
-        <w:t>Statistical uncertainty ok</w:t>
+        <w:t>Uncertainty on x-rays track positions is from polation, uncertainty on x-ray hits is 120 um, uncertainty in residual is the sum in quadrature</w:t>
       </w:r>
     </w:p>
     <w:p>
@@ -1447,7 +1365,43 @@
         </w:numPr>
       </w:pPr>
       <w:r>
-        <w:t>Wider than 2 wire groups for smooth patterns in TH2F</w:t>
+        <w:t>2 populations:</w:t>
+      </w:r>
+    </w:p>
+    <w:p>
+      <w:pPr>
+        <w:pStyle w:val="ListParagraph"/>
+        <w:numPr>
+          <w:ilvl w:val="2"/>
+          <w:numId w:val="1"/>
+        </w:numPr>
+      </w:pPr>
+      <w:r>
+        <w:t>Misaligned quad: can see correlation</w:t>
+      </w:r>
+    </w:p>
+    <w:p>
+      <w:pPr>
+        <w:pStyle w:val="ListParagraph"/>
+        <w:numPr>
+          <w:ilvl w:val="2"/>
+          <w:numId w:val="1"/>
+        </w:numPr>
+      </w:pPr>
+      <w:r>
+        <w:t>Not misaligned: not sensitive to relative misalignments smaller than ~ 100 um</w:t>
+      </w:r>
+    </w:p>
+    <w:p>
+      <w:pPr>
+        <w:pStyle w:val="ListParagraph"/>
+        <w:numPr>
+          <w:ilvl w:val="0"/>
+          <w:numId w:val="1"/>
+        </w:numPr>
+      </w:pPr>
+      <w:r>
+        <w:t>Limitations section</w:t>
       </w:r>
     </w:p>
     <w:p>
@@ -1459,28 +1413,7 @@
         </w:numPr>
       </w:pPr>
       <w:r>
-        <w:t>Smaller than scale on which we expect local offsets to vary</w:t>
-      </w:r>
-    </w:p>
-    <w:p>
-      <w:pPr>
-        <w:pStyle w:val="ListParagraph"/>
-        <w:numPr>
-          <w:ilvl w:val="0"/>
-          <w:numId w:val="1"/>
-        </w:numPr>
-      </w:pPr>
-    </w:p>
-    <w:p>
-      <w:pPr>
-        <w:pStyle w:val="ListParagraph"/>
-        <w:numPr>
-          <w:ilvl w:val="0"/>
-          <w:numId w:val="1"/>
-        </w:numPr>
-      </w:pPr>
-      <w:r>
-        <w:t>Show scatter plot comparing the two for all tracking combinations</w:t>
+        <w:t>Need at least 3 layers of data per x-ray point for this method</w:t>
       </w:r>
     </w:p>
     <w:p>
@@ -1492,7 +1425,7 @@
         </w:numPr>
       </w:pPr>
       <w:r>
-        <w:t>Uncertainty on cosmics is the sum in quadrature of the stat and sys error for mean cosmics residuals</w:t>
+        <w:t>Some quadruplets do not have enough x-ray data</w:t>
       </w:r>
     </w:p>
     <w:p>
@@ -1504,7 +1437,7 @@
         </w:numPr>
       </w:pPr>
       <w:r>
-        <w:t>Uncertainty on x-rays track positions is from polation, uncertainty on x-ray hits is 120 um, uncertainty in residual is the sum in quadrature</w:t>
+        <w:t xml:space="preserve">Some countries don’t collect cosmics </w:t>
       </w:r>
     </w:p>
     <w:p>
@@ -1516,7 +1449,19 @@
         </w:numPr>
       </w:pPr>
       <w:r>
-        <w:t>2 populations:</w:t>
+        <w:t>Propagating the error in the x-ray residuals makes their error very large – lose precision</w:t>
+      </w:r>
+    </w:p>
+    <w:p>
+      <w:pPr>
+        <w:pStyle w:val="ListParagraph"/>
+        <w:numPr>
+          <w:ilvl w:val="0"/>
+          <w:numId w:val="1"/>
+        </w:numPr>
+      </w:pPr>
+      <w:r>
+        <w:t xml:space="preserve">Next steps: </w:t>
       </w:r>
     </w:p>
     <w:p>
@@ -1528,7 +1473,7 @@
         </w:numPr>
       </w:pPr>
       <w:r>
-        <w:t>Misaligned quad: can see correlation</w:t>
+        <w:t>run over all quadruplets</w:t>
       </w:r>
     </w:p>
     <w:p>
@@ -1540,19 +1485,16 @@
         </w:numPr>
       </w:pPr>
       <w:r>
-        <w:t>Not misaligned: not sensitive to relative misalignments smaller than ~ 100 um</w:t>
-      </w:r>
-    </w:p>
-    <w:p>
-      <w:pPr>
-        <w:pStyle w:val="ListParagraph"/>
-        <w:numPr>
-          <w:ilvl w:val="0"/>
-          <w:numId w:val="1"/>
-        </w:numPr>
-      </w:pPr>
-      <w:r>
-        <w:t>Limitations section</w:t>
+        <w:t>Enjoy the</w:t>
+      </w:r>
+      <w:r>
+        <w:t xml:space="preserve"> confiden</w:t>
+      </w:r>
+      <w:r>
+        <w:t>ce</w:t>
+      </w:r>
+      <w:r>
+        <w:t xml:space="preserve"> in x-ray data</w:t>
       </w:r>
     </w:p>
     <w:p>
@@ -1564,10 +1506,13 @@
         </w:numPr>
       </w:pPr>
       <w:r>
-        <w:t>N</w:t>
-      </w:r>
-      <w:r>
-        <w:t>eed at least 3 layers of data per x-ray point for this method</w:t>
+        <w:t>Briefly e</w:t>
+      </w:r>
+      <w:r>
+        <w:t xml:space="preserve">xplain </w:t>
+      </w:r>
+      <w:r>
+        <w:t>progress on misalignment model in stgc-as-built-fit</w:t>
       </w:r>
     </w:p>
     <w:p>
@@ -1579,7 +1524,16 @@
         </w:numPr>
       </w:pPr>
       <w:r>
-        <w:t>Some quadruplets do not have enough x-ray data</w:t>
+        <w:t xml:space="preserve">Explain </w:t>
+      </w:r>
+      <w:r>
+        <w:t xml:space="preserve">potential </w:t>
+      </w:r>
+      <w:r>
+        <w:t>to constrain misalignment model with cosmics data</w:t>
+      </w:r>
+      <w:r>
+        <w:t xml:space="preserve"> (BRIEF, no details)</w:t>
       </w:r>
     </w:p>
     <w:p>
@@ -1591,202 +1545,7 @@
         </w:numPr>
       </w:pPr>
       <w:r>
-        <w:t xml:space="preserve">Some countries don’t collect cosmics </w:t>
-      </w:r>
-    </w:p>
-    <w:p>
-      <w:pPr>
-        <w:pStyle w:val="ListParagraph"/>
-        <w:numPr>
-          <w:ilvl w:val="0"/>
-          <w:numId w:val="1"/>
-        </w:numPr>
-      </w:pPr>
-      <w:r>
-        <w:t xml:space="preserve">Next steps: </w:t>
-      </w:r>
-    </w:p>
-    <w:p>
-      <w:pPr>
-        <w:pStyle w:val="ListParagraph"/>
-        <w:numPr>
-          <w:ilvl w:val="1"/>
-          <w:numId w:val="1"/>
-        </w:numPr>
-      </w:pPr>
-      <w:r>
-        <w:t>run over all quadruplets</w:t>
-      </w:r>
-    </w:p>
-    <w:p>
-      <w:pPr>
-        <w:pStyle w:val="ListParagraph"/>
-        <w:numPr>
-          <w:ilvl w:val="1"/>
-          <w:numId w:val="1"/>
-        </w:numPr>
-      </w:pPr>
-      <w:r>
-        <w:t>Enjoy the</w:t>
-      </w:r>
-      <w:r>
-        <w:t xml:space="preserve"> confiden</w:t>
-      </w:r>
-      <w:r>
-        <w:t>ce</w:t>
-      </w:r>
-      <w:r>
-        <w:t xml:space="preserve"> in x-ray data</w:t>
-      </w:r>
-    </w:p>
-    <w:p>
-      <w:pPr>
-        <w:pStyle w:val="ListParagraph"/>
-        <w:numPr>
-          <w:ilvl w:val="1"/>
-          <w:numId w:val="1"/>
-        </w:numPr>
-      </w:pPr>
-      <w:r>
-        <w:t>Briefly e</w:t>
-      </w:r>
-      <w:r>
-        <w:t>xplain stgc-as-built-fit</w:t>
-      </w:r>
-    </w:p>
-    <w:p>
-      <w:pPr>
-        <w:pStyle w:val="ListParagraph"/>
-        <w:numPr>
-          <w:ilvl w:val="1"/>
-          <w:numId w:val="1"/>
-        </w:numPr>
-      </w:pPr>
-      <w:r>
-        <w:t>Explain hope to constrain misalignment model with cosmics data</w:t>
-      </w:r>
-    </w:p>
-    <w:p>
-      <w:pPr>
-        <w:rPr>
-          <w:u w:val="single"/>
-        </w:rPr>
-      </w:pPr>
-      <w:r>
-        <w:rPr>
-          <w:highlight w:val="yellow"/>
-          <w:u w:val="single"/>
-        </w:rPr>
-        <w:t>Somehow show results for all McGill quadruplets??</w:t>
-      </w:r>
-      <w:r>
-        <w:rPr>
-          <w:u w:val="single"/>
-        </w:rPr>
-        <w:t xml:space="preserve"> </w:t>
-      </w:r>
-    </w:p>
-    <w:p>
-      <w:pPr>
-        <w:numPr>
-          <w:ilvl w:val="0"/>
-          <w:numId w:val="5"/>
-        </w:numPr>
-        <w:contextualSpacing/>
-      </w:pPr>
-      <w:r>
-        <w:t>Total percentage of x-ray survey tracks that agree with mean cosmics residual</w:t>
-      </w:r>
-    </w:p>
-    <w:p>
-      <w:pPr>
-        <w:numPr>
-          <w:ilvl w:val="0"/>
-          <w:numId w:val="5"/>
-        </w:numPr>
-        <w:contextualSpacing/>
-      </w:pPr>
-      <w:r>
-        <w:t>Histogram of difference between x-ray and cosmic residual (bin size 150 um might not show us much)</w:t>
-      </w:r>
-    </w:p>
-    <w:p>
-      <w:pPr>
-        <w:numPr>
-          <w:ilvl w:val="0"/>
-          <w:numId w:val="5"/>
-        </w:numPr>
-        <w:contextualSpacing/>
-      </w:pPr>
-      <w:r>
-        <w:t>For 1 combination, all QL2 data</w:t>
-      </w:r>
-    </w:p>
-    <w:p>
-      <w:pPr>
-        <w:contextualSpacing/>
-      </w:pPr>
-    </w:p>
-    <w:p>
-      <w:pPr>
-        <w:rPr>
-          <w:u w:val="single"/>
-        </w:rPr>
-      </w:pPr>
-      <w:r>
-        <w:rPr>
-          <w:u w:val="single"/>
-        </w:rPr>
-        <w:t>Extension:</w:t>
-      </w:r>
-    </w:p>
-    <w:p>
-      <w:pPr>
-        <w:pStyle w:val="ListParagraph"/>
-        <w:numPr>
-          <w:ilvl w:val="0"/>
-          <w:numId w:val="5"/>
-        </w:numPr>
-      </w:pPr>
-      <w:r>
-        <w:lastRenderedPageBreak/>
-        <w:t>Apply analysis to as-built model validation</w:t>
-      </w:r>
-    </w:p>
-    <w:p>
-      <w:pPr>
-        <w:pStyle w:val="ListParagraph"/>
-        <w:numPr>
-          <w:ilvl w:val="0"/>
-          <w:numId w:val="5"/>
-        </w:numPr>
-      </w:pPr>
-      <w:r>
-        <w:t>Use data from other quads / countries</w:t>
-      </w:r>
-    </w:p>
-    <w:p>
-      <w:pPr>
-        <w:pStyle w:val="ListParagraph"/>
-        <w:numPr>
-          <w:ilvl w:val="0"/>
-          <w:numId w:val="5"/>
-        </w:numPr>
-      </w:pPr>
-      <w:r>
-        <w:t>Cross check with Flores</w:t>
-      </w:r>
-    </w:p>
-    <w:p>
-      <w:pPr>
-        <w:pStyle w:val="ListParagraph"/>
-        <w:numPr>
-          <w:ilvl w:val="0"/>
-          <w:numId w:val="5"/>
-        </w:numPr>
-      </w:pPr>
-      <w:r>
-        <w:t>Use cosmics data as input to as-built model (constrained optimization of misalignment parameters, Paul)</w:t>
+        <w:t>Cross check with other measurements of the relative misalignment parameters</w:t>
       </w:r>
     </w:p>
     <w:p>
@@ -1832,22 +1591,49 @@
         <w:rPr>
           <w:u w:val="single"/>
         </w:rPr>
-        <w:t>Appendix A: residual histogram bin size</w:t>
-      </w:r>
-    </w:p>
-    <w:p>
-      <w:r>
-        <w:t>To assign bin size, need uncertainty on cosmics residuals =&gt; clustering uncertainty</w:t>
-      </w:r>
-    </w:p>
-    <w:p>
-      <w:r>
-        <w:t>Show mu_cosmics – mu_reclustering for a quad to motivate 45 um uncertainty on cluster position</w:t>
-      </w:r>
-    </w:p>
-    <w:p>
-      <w:r>
-        <w:t>Explain how this propagates mathematically to uncertainty on residuals of &lt; 100 um for interpolation combinations</w:t>
+        <w:t xml:space="preserve">Appendix </w:t>
+      </w:r>
+      <w:r>
+        <w:rPr>
+          <w:u w:val="single"/>
+        </w:rPr>
+        <w:t>A</w:t>
+      </w:r>
+      <w:r>
+        <w:rPr>
+          <w:u w:val="single"/>
+        </w:rPr>
+        <w:t>: residual histogram bin size</w:t>
+      </w:r>
+    </w:p>
+    <w:p>
+      <w:r>
+        <w:t xml:space="preserve">To assign </w:t>
+      </w:r>
+      <w:r>
+        <w:t xml:space="preserve">residual distribution </w:t>
+      </w:r>
+      <w:r>
+        <w:t>bin size, need uncertainty on cosmics residuals =&gt; clustering uncertainty</w:t>
+      </w:r>
+    </w:p>
+    <w:p>
+      <w:r>
+        <w:t xml:space="preserve">Show mu_cosmics – mu_reclustering for a quad to motivate </w:t>
+      </w:r>
+      <w:r>
+        <w:t>60</w:t>
+      </w:r>
+      <w:r>
+        <w:t xml:space="preserve"> um uncertainty on cluster position</w:t>
+      </w:r>
+    </w:p>
+    <w:p>
+      <w:r>
+        <w:t xml:space="preserve">Explain how this propagates mathematically to uncertainty on residuals of &lt; </w:t>
+      </w:r>
+      <w:r>
+        <w:t>200 um</w:t>
       </w:r>
     </w:p>
     <w:p>
@@ -1865,7 +1651,19 @@
         <w:rPr>
           <w:u w:val="single"/>
         </w:rPr>
-        <w:t>Appendix A: Study of statistical uncertainty</w:t>
+        <w:t xml:space="preserve">Appendix </w:t>
+      </w:r>
+      <w:r>
+        <w:rPr>
+          <w:u w:val="single"/>
+        </w:rPr>
+        <w:t>B</w:t>
+      </w:r>
+      <w:r>
+        <w:rPr>
+          <w:u w:val="single"/>
+        </w:rPr>
+        <w:t>: Study of statistical uncertainty</w:t>
       </w:r>
     </w:p>
     <w:p>
@@ -1883,6 +1681,7 @@
         <w:rPr>
           <w:u w:val="single"/>
         </w:rPr>
+        <w:lastRenderedPageBreak/>
         <w:t>Appendix B: Study of systematic uncertainties</w:t>
       </w:r>
     </w:p>
@@ -1930,80 +1729,12 @@
     <w:p>
       <w:pPr>
         <w:rPr>
+          <w:b/>
+          <w:bCs/>
           <w:i/>
           <w:iCs/>
-        </w:rPr>
-      </w:pPr>
-      <w:r>
-        <w:rPr>
-          <w:i/>
-          <w:iCs/>
-        </w:rPr>
-        <w:t xml:space="preserve">Appendix </w:t>
-      </w:r>
-      <w:r>
-        <w:rPr>
-          <w:i/>
-          <w:iCs/>
-        </w:rPr>
-        <w:t>B.2</w:t>
-      </w:r>
-      <w:r>
-        <w:rPr>
-          <w:i/>
-          <w:iCs/>
-        </w:rPr>
-        <w:t>: Why 10 cm is an appropriate bin size</w:t>
-      </w:r>
-    </w:p>
-    <w:p>
-      <w:r>
-        <w:t>Can show rough calculation of scale on which alignments change</w:t>
-      </w:r>
-    </w:p>
-    <w:p>
-      <w:pPr>
-        <w:rPr>
-          <w:i/>
-          <w:iCs/>
-        </w:rPr>
-      </w:pPr>
-      <w:r>
-        <w:rPr>
-          <w:i/>
-          <w:iCs/>
-        </w:rPr>
-        <w:t>Appendix B.3: DNL</w:t>
-      </w:r>
-    </w:p>
-    <w:p>
-      <w:pPr>
-        <w:rPr>
-          <w:i/>
-          <w:iCs/>
-        </w:rPr>
-      </w:pPr>
-      <w:r>
-        <w:rPr>
-          <w:i/>
-          <w:iCs/>
-        </w:rPr>
-        <w:t>Appendix B.4: 2900V vs 3100V?</w:t>
-      </w:r>
-    </w:p>
-    <w:p>
-      <w:pPr>
-        <w:rPr>
-          <w:i/>
-          <w:iCs/>
-        </w:rPr>
-      </w:pPr>
-    </w:p>
-    <w:p>
-      <w:pPr>
-        <w:pStyle w:val="Bibliography"/>
-        <w:rPr>
-          <w:rFonts w:ascii="Calibri" w:hAnsi="Calibri" w:cs="Calibri"/>
+          <w:strike/>
+          <w:lang w:val="fr-CA"/>
         </w:rPr>
       </w:pPr>
       <w:r>
@@ -2012,14 +1743,7 @@
           <w:iCs/>
           <w:lang w:val="fr-CA"/>
         </w:rPr>
-        <w:fldChar w:fldCharType="begin"/>
-      </w:r>
-      <w:r>
-        <w:rPr>
-          <w:i/>
-          <w:iCs/>
-        </w:rPr>
-        <w:instrText xml:space="preserve"> ADDIN ZOTERO_BIBL {"uncited":[],"omitted":[],"custom":[]} CSL_BIBLIOGRAPHY </w:instrText>
+        <w:t>Appendix B.</w:t>
       </w:r>
       <w:r>
         <w:rPr>
@@ -2027,34 +1751,150 @@
           <w:iCs/>
           <w:lang w:val="fr-CA"/>
         </w:rPr>
-        <w:fldChar w:fldCharType="separate"/>
+        <w:t>2</w:t>
       </w:r>
       <w:r>
         <w:rPr>
           <w:i/>
           <w:iCs/>
-        </w:rPr>
-        <w:t>[</w:t>
-      </w:r>
-      <w:r>
+          <w:lang w:val="fr-CA"/>
+        </w:rPr>
+        <w:t>: 2900V vs 3100V?</w:t>
+      </w:r>
+    </w:p>
+    <w:p>
+      <w:pPr>
         <w:rPr>
           <w:i/>
           <w:iCs/>
-        </w:rPr>
-        <w:t>1]</w:t>
-      </w:r>
+          <w:strike/>
+        </w:rPr>
+      </w:pPr>
       <w:r>
         <w:rPr>
           <w:i/>
           <w:iCs/>
-        </w:rPr>
-        <w:tab/>
-      </w:r>
-      <w:r>
-        <w:rPr>
-          <w:rFonts w:ascii="Calibri" w:hAnsi="Calibri" w:cs="Calibri"/>
+          <w:strike/>
+        </w:rPr>
+        <w:t xml:space="preserve">Appendix </w:t>
+      </w:r>
+      <w:r>
+        <w:rPr>
           <w:i/>
           <w:iCs/>
+          <w:strike/>
+        </w:rPr>
+        <w:t>B.2</w:t>
+      </w:r>
+      <w:r>
+        <w:rPr>
+          <w:i/>
+          <w:iCs/>
+          <w:strike/>
+        </w:rPr>
+        <w:t>: Why 10 cm is an appropriate bin size</w:t>
+      </w:r>
+    </w:p>
+    <w:p>
+      <w:pPr>
+        <w:rPr>
+          <w:strike/>
+        </w:rPr>
+      </w:pPr>
+      <w:r>
+        <w:rPr>
+          <w:strike/>
+        </w:rPr>
+        <w:t>Can show rough calculation of scale on which alignments change</w:t>
+      </w:r>
+    </w:p>
+    <w:p>
+      <w:pPr>
+        <w:rPr>
+          <w:i/>
+          <w:iCs/>
+        </w:rPr>
+      </w:pPr>
+      <w:r>
+        <w:rPr>
+          <w:i/>
+          <w:iCs/>
+        </w:rPr>
+        <w:t>Appendix B.3: DNL</w:t>
+      </w:r>
+    </w:p>
+    <w:p>
+      <w:pPr>
+        <w:rPr>
+          <w:i/>
+          <w:iCs/>
+        </w:rPr>
+      </w:pPr>
+    </w:p>
+    <w:p>
+      <w:pPr>
+        <w:rPr>
+          <w:i/>
+          <w:iCs/>
+        </w:rPr>
+      </w:pPr>
+    </w:p>
+    <w:p>
+      <w:pPr>
+        <w:pStyle w:val="Bibliography"/>
+        <w:rPr>
+          <w:rFonts w:ascii="Calibri" w:hAnsi="Calibri" w:cs="Calibri"/>
+        </w:rPr>
+      </w:pPr>
+      <w:r>
+        <w:rPr>
+          <w:i/>
+          <w:iCs/>
+          <w:lang w:val="fr-CA"/>
+        </w:rPr>
+        <w:fldChar w:fldCharType="begin"/>
+      </w:r>
+      <w:r>
+        <w:rPr>
+          <w:i/>
+          <w:iCs/>
+        </w:rPr>
+        <w:instrText xml:space="preserve"> ADDIN ZOTERO_BIBL {"uncited":[],"omitted":[],"custom":[]} CSL_BIBLIOGRAPHY </w:instrText>
+      </w:r>
+      <w:r>
+        <w:rPr>
+          <w:i/>
+          <w:iCs/>
+          <w:lang w:val="fr-CA"/>
+        </w:rPr>
+        <w:fldChar w:fldCharType="separate"/>
+      </w:r>
+      <w:r>
+        <w:rPr>
+          <w:i/>
+          <w:iCs/>
+        </w:rPr>
+        <w:t>[</w:t>
+      </w:r>
+      <w:r>
+        <w:rPr>
+          <w:i/>
+          <w:iCs/>
+        </w:rPr>
+        <w:t>1]</w:t>
+      </w:r>
+      <w:r>
+        <w:rPr>
+          <w:i/>
+          <w:iCs/>
+        </w:rPr>
+        <w:tab/>
+      </w:r>
+      <w:r>
+        <w:rPr>
+          <w:rFonts w:ascii="Calibri" w:hAnsi="Calibri" w:cs="Calibri"/>
+          <w:i/>
+          <w:iCs/>
         </w:rPr>
         <w:t>The ATLAS Experiment at the CERN Large Hadron Collider</w:t>
       </w:r>
@@ -2181,7 +2021,6 @@
         <w:rPr>
           <w:rFonts w:ascii="Calibri" w:hAnsi="Calibri" w:cs="Calibri"/>
         </w:rPr>
-        <w:lastRenderedPageBreak/>
         <w:t>[5]</w:t>
       </w:r>
       <w:r>

</xml_diff>

<commit_message>
citing and planning in text references to software packages
</commit_message>
<xml_diff>
--- a/planning/thesis_brainstorm.docx
+++ b/planning/thesis_brainstorm.docx
@@ -101,6 +101,18 @@
         </w:numPr>
       </w:pPr>
       <w:r>
+        <w:t>Mention Athena</w:t>
+      </w:r>
+    </w:p>
+    <w:p>
+      <w:pPr>
+        <w:pStyle w:val="ListParagraph"/>
+        <w:numPr>
+          <w:ilvl w:val="0"/>
+          <w:numId w:val="1"/>
+        </w:numPr>
+      </w:pPr>
+      <w:r>
         <w:t>ATLAS muon spectrometer</w:t>
       </w:r>
       <w:r>
@@ -163,7 +175,15 @@
         </w:numPr>
       </w:pPr>
       <w:r>
-        <w:t>NSW design (sTGC and MM)</w:t>
+        <w:t>NSW design (</w:t>
+      </w:r>
+      <w:proofErr w:type="spellStart"/>
+      <w:r>
+        <w:t>sTGC</w:t>
+      </w:r>
+      <w:proofErr w:type="spellEnd"/>
+      <w:r>
+        <w:t xml:space="preserve"> and MM)</w:t>
       </w:r>
       <w:r>
         <w:t xml:space="preserve"> </w:t>
@@ -208,8 +228,13 @@
           <w:numId w:val="1"/>
         </w:numPr>
       </w:pPr>
-      <w:r>
-        <w:t>sTGC details</w:t>
+      <w:proofErr w:type="spellStart"/>
+      <w:r>
+        <w:t>sTGC</w:t>
+      </w:r>
+      <w:proofErr w:type="spellEnd"/>
+      <w:r>
+        <w:t xml:space="preserve"> details</w:t>
       </w:r>
       <w:r>
         <w:fldChar w:fldCharType="begin"/>
@@ -297,6 +322,18 @@
         </w:numPr>
       </w:pPr>
       <w:r>
+        <w:t>Five countries, including Canada</w:t>
+      </w:r>
+    </w:p>
+    <w:p>
+      <w:pPr>
+        <w:pStyle w:val="ListParagraph"/>
+        <w:numPr>
+          <w:ilvl w:val="1"/>
+          <w:numId w:val="1"/>
+        </w:numPr>
+      </w:pPr>
+      <w:r>
         <w:t xml:space="preserve">Etching strip pattern </w:t>
       </w:r>
       <w:r>
@@ -399,8 +436,13 @@
       <w:r>
         <w:t xml:space="preserve">Result: </w:t>
       </w:r>
-      <w:r>
-        <w:t xml:space="preserve">sTGC </w:t>
+      <w:proofErr w:type="spellStart"/>
+      <w:r>
+        <w:t>sTGC</w:t>
+      </w:r>
+      <w:proofErr w:type="spellEnd"/>
+      <w:r>
+        <w:t xml:space="preserve"> </w:t>
       </w:r>
       <w:r>
         <w:t xml:space="preserve">strip </w:t>
@@ -482,7 +524,23 @@
         </w:numPr>
       </w:pPr>
       <w:r>
-        <w:t>Source plates and light fibres mounted on sTGC wedge</w:t>
+        <w:t xml:space="preserve">Source plates and light </w:t>
+      </w:r>
+      <w:proofErr w:type="spellStart"/>
+      <w:r>
+        <w:t>fibres</w:t>
+      </w:r>
+      <w:proofErr w:type="spellEnd"/>
+      <w:r>
+        <w:t xml:space="preserve"> mounted on </w:t>
+      </w:r>
+      <w:proofErr w:type="spellStart"/>
+      <w:r>
+        <w:t>sTGC</w:t>
+      </w:r>
+      <w:proofErr w:type="spellEnd"/>
+      <w:r>
+        <w:t xml:space="preserve"> wedge</w:t>
       </w:r>
     </w:p>
     <w:p>
@@ -561,23 +619,45 @@
           <w:u w:val="single"/>
         </w:rPr>
       </w:pPr>
+      <w:proofErr w:type="spellStart"/>
       <w:r>
         <w:rPr>
           <w:u w:val="single"/>
         </w:rPr>
-        <w:t>Cosmics data</w:t>
-      </w:r>
+        <w:t>Cosmics</w:t>
+      </w:r>
+      <w:proofErr w:type="spellEnd"/>
       <w:r>
         <w:rPr>
           <w:u w:val="single"/>
         </w:rPr>
+        <w:t xml:space="preserve"> data</w:t>
+      </w:r>
+      <w:r>
+        <w:rPr>
+          <w:u w:val="single"/>
+        </w:rPr>
         <w:t xml:space="preserve"> – CHAP2</w:t>
       </w:r>
       <w:r>
         <w:rPr>
           <w:u w:val="single"/>
         </w:rPr>
-        <w:t>: Characterization of sTGC modules using cosmic rays</w:t>
+        <w:t xml:space="preserve">: Characterization of </w:t>
+      </w:r>
+      <w:proofErr w:type="spellStart"/>
+      <w:r>
+        <w:rPr>
+          <w:u w:val="single"/>
+        </w:rPr>
+        <w:t>sTGC</w:t>
+      </w:r>
+      <w:proofErr w:type="spellEnd"/>
+      <w:r>
+        <w:rPr>
+          <w:u w:val="single"/>
+        </w:rPr>
+        <w:t xml:space="preserve"> modules using cosmic rays</w:t>
       </w:r>
     </w:p>
     <w:p>
@@ -653,7 +733,23 @@
         <w:t>Explain clustering</w:t>
       </w:r>
       <w:r>
-        <w:t>, reference to reclustering appendix</w:t>
+        <w:t xml:space="preserve"> and </w:t>
+      </w:r>
+      <w:proofErr w:type="spellStart"/>
+      <w:r>
+        <w:t>CosmicsAnalysis</w:t>
+      </w:r>
+      <w:proofErr w:type="spellEnd"/>
+      <w:r>
+        <w:t xml:space="preserve">, reference to </w:t>
+      </w:r>
+      <w:proofErr w:type="spellStart"/>
+      <w:r>
+        <w:t>reclustering</w:t>
+      </w:r>
+      <w:proofErr w:type="spellEnd"/>
+      <w:r>
+        <w:t xml:space="preserve"> appendix</w:t>
       </w:r>
     </w:p>
     <w:p>
@@ -684,6 +780,7 @@
         <w:rPr>
           <w:u w:val="single"/>
         </w:rPr>
+        <w:lastRenderedPageBreak/>
         <w:t>Datasets for</w:t>
       </w:r>
       <w:r>
@@ -711,7 +808,6 @@
           <w:i/>
           <w:iCs/>
         </w:rPr>
-        <w:lastRenderedPageBreak/>
         <w:t>Should I include a quick section on CMM data?</w:t>
       </w:r>
       <w:r>
@@ -727,7 +823,22 @@
           <w:iCs/>
         </w:rPr>
         <w:br/>
-        <w:t>Cosmics data</w:t>
+      </w:r>
+      <w:proofErr w:type="spellStart"/>
+      <w:r>
+        <w:rPr>
+          <w:i/>
+          <w:iCs/>
+        </w:rPr>
+        <w:t>Cosmics</w:t>
+      </w:r>
+      <w:proofErr w:type="spellEnd"/>
+      <w:r>
+        <w:rPr>
+          <w:i/>
+          <w:iCs/>
+        </w:rPr>
+        <w:t xml:space="preserve"> data</w:t>
       </w:r>
     </w:p>
     <w:p>
@@ -831,7 +942,23 @@
         <w:t>Calculate residuals and take mean as proxy</w:t>
       </w:r>
       <w:r>
-        <w:t xml:space="preserve"> – reference to appendix A: residual histogram bin size (plot of mu_cosmics – mu_reclustering and how that makes residual uncertainties)</w:t>
+        <w:t xml:space="preserve"> – reference to appendix A: residual histogram bin size (plot of </w:t>
+      </w:r>
+      <w:proofErr w:type="spellStart"/>
+      <w:r>
+        <w:t>mu_cosmics</w:t>
+      </w:r>
+      <w:proofErr w:type="spellEnd"/>
+      <w:r>
+        <w:t xml:space="preserve"> – </w:t>
+      </w:r>
+      <w:proofErr w:type="spellStart"/>
+      <w:r>
+        <w:t>mu_reclustering</w:t>
+      </w:r>
+      <w:proofErr w:type="spellEnd"/>
+      <w:r>
+        <w:t xml:space="preserve"> and how that makes residual uncertainties)</w:t>
       </w:r>
       <w:r>
         <w:t xml:space="preserve"> – reference to appendix B: Gaussian fit vs double gaussian fit</w:t>
@@ -849,7 +976,15 @@
         </w:rPr>
       </w:pPr>
       <w:r>
-        <w:t>Show resplot means TH2F for a single quadruplet (QL2C04), for a given tracking combination</w:t>
+        <w:t xml:space="preserve">Show </w:t>
+      </w:r>
+      <w:proofErr w:type="spellStart"/>
+      <w:r>
+        <w:t>resplot</w:t>
+      </w:r>
+      <w:proofErr w:type="spellEnd"/>
+      <w:r>
+        <w:t xml:space="preserve"> means TH2F for a single quadruplet (QL2C04), for a given tracking combination</w:t>
       </w:r>
       <w:r>
         <w:t xml:space="preserve"> </w:t>
@@ -908,9 +1043,27 @@
           <w:numId w:val="1"/>
         </w:numPr>
       </w:pPr>
-      <w:r>
-        <w:t>Gaus vs doub gaus</w:t>
-      </w:r>
+      <w:proofErr w:type="spellStart"/>
+      <w:r>
+        <w:t>Gaus</w:t>
+      </w:r>
+      <w:proofErr w:type="spellEnd"/>
+      <w:r>
+        <w:t xml:space="preserve"> vs </w:t>
+      </w:r>
+      <w:proofErr w:type="spellStart"/>
+      <w:r>
+        <w:t>doub</w:t>
+      </w:r>
+      <w:proofErr w:type="spellEnd"/>
+      <w:r>
+        <w:t xml:space="preserve"> </w:t>
+      </w:r>
+      <w:proofErr w:type="spellStart"/>
+      <w:r>
+        <w:t>gaus</w:t>
+      </w:r>
+      <w:proofErr w:type="spellEnd"/>
     </w:p>
     <w:p>
       <w:pPr>
@@ -948,7 +1101,15 @@
         </w:numPr>
       </w:pPr>
       <w:r>
-        <w:t xml:space="preserve">Transition: The position of each strip in ATLAS must be known to within 100um. The alignment platforms are able to position the wedge surface to within </w:t>
+        <w:t xml:space="preserve">Transition: The position of each strip in ATLAS must be known to within 100um. The alignment platforms </w:t>
+      </w:r>
+      <w:proofErr w:type="gramStart"/>
+      <w:r>
+        <w:t>are able to</w:t>
+      </w:r>
+      <w:proofErr w:type="gramEnd"/>
+      <w:r>
+        <w:t xml:space="preserve"> position the wedge surface to within </w:t>
       </w:r>
       <w:r>
         <w:rPr>
@@ -969,7 +1130,15 @@
         <w:t>)</w:t>
       </w:r>
       <w:r>
-        <w:t xml:space="preserve"> so need strip positions wrt wedge surface</w:t>
+        <w:t xml:space="preserve"> so need strip positions </w:t>
+      </w:r>
+      <w:proofErr w:type="spellStart"/>
+      <w:r>
+        <w:t>wrt</w:t>
+      </w:r>
+      <w:proofErr w:type="spellEnd"/>
+      <w:r>
+        <w:t xml:space="preserve"> wedge surface</w:t>
       </w:r>
     </w:p>
     <w:p>
@@ -1009,7 +1178,23 @@
         </w:numPr>
       </w:pPr>
       <w:r>
-        <w:t>Interaction of x-rays with sTGC (photoeffect on copper, photoelectrons ionize gas and cause avalanches) -&gt; many more delta rays</w:t>
+        <w:t xml:space="preserve">Interaction of x-rays with </w:t>
+      </w:r>
+      <w:proofErr w:type="spellStart"/>
+      <w:r>
+        <w:t>sTGC</w:t>
+      </w:r>
+      <w:proofErr w:type="spellEnd"/>
+      <w:r>
+        <w:t xml:space="preserve"> (</w:t>
+      </w:r>
+      <w:proofErr w:type="spellStart"/>
+      <w:r>
+        <w:t>photoeffect</w:t>
+      </w:r>
+      <w:proofErr w:type="spellEnd"/>
+      <w:r>
+        <w:t xml:space="preserve"> on copper, photoelectrons ionize gas and cause avalanches) -&gt; many more delta rays</w:t>
       </w:r>
     </w:p>
     <w:p>
@@ -1190,8 +1375,13 @@
         </w:numPr>
       </w:pPr>
       <w:r>
-        <w:t>How we calculate the x-ray residuals and how it is different to cosmics</w:t>
-      </w:r>
+        <w:t xml:space="preserve">How we calculate the x-ray residuals and how it is different to </w:t>
+      </w:r>
+      <w:proofErr w:type="spellStart"/>
+      <w:r>
+        <w:t>cosmics</w:t>
+      </w:r>
+      <w:proofErr w:type="spellEnd"/>
     </w:p>
     <w:p>
       <w:pPr>
@@ -1217,6 +1407,7 @@
         </w:numPr>
       </w:pPr>
       <w:r>
+        <w:lastRenderedPageBreak/>
         <w:t>We bin around the x-ray point</w:t>
       </w:r>
     </w:p>
@@ -1232,7 +1423,6 @@
         <w:rPr>
           <w:highlight w:val="yellow"/>
         </w:rPr>
-        <w:lastRenderedPageBreak/>
         <w:t>Choice of the area of the region of interest – ask Brigitte</w:t>
       </w:r>
     </w:p>
@@ -1341,7 +1531,23 @@
         </w:numPr>
       </w:pPr>
       <w:r>
-        <w:t>Uncertainty on cosmics is the sum in quadrature of the stat and sys error for mean cosmics residuals</w:t>
+        <w:t xml:space="preserve">Uncertainty on </w:t>
+      </w:r>
+      <w:proofErr w:type="spellStart"/>
+      <w:r>
+        <w:t>cosmics</w:t>
+      </w:r>
+      <w:proofErr w:type="spellEnd"/>
+      <w:r>
+        <w:t xml:space="preserve"> is the sum in quadrature of the stat and sys error for mean </w:t>
+      </w:r>
+      <w:proofErr w:type="spellStart"/>
+      <w:r>
+        <w:t>cosmics</w:t>
+      </w:r>
+      <w:proofErr w:type="spellEnd"/>
+      <w:r>
+        <w:t xml:space="preserve"> residuals</w:t>
       </w:r>
     </w:p>
     <w:p>
@@ -1353,7 +1559,23 @@
         </w:numPr>
       </w:pPr>
       <w:r>
-        <w:t>Uncertainty on x-rays track positions is from polation, uncertainty on x-ray hits is 120 um, uncertainty in residual is the sum in quadrature</w:t>
+        <w:t xml:space="preserve">Uncertainty on x-rays track positions is from </w:t>
+      </w:r>
+      <w:proofErr w:type="spellStart"/>
+      <w:r>
+        <w:t>polation</w:t>
+      </w:r>
+      <w:proofErr w:type="spellEnd"/>
+      <w:r>
+        <w:t xml:space="preserve">, uncertainty on x-ray hits is 120 </w:t>
+      </w:r>
+      <w:proofErr w:type="gramStart"/>
+      <w:r>
+        <w:t>um</w:t>
+      </w:r>
+      <w:proofErr w:type="gramEnd"/>
+      <w:r>
+        <w:t>, uncertainty in residual is the sum in quadrature</w:t>
       </w:r>
     </w:p>
     <w:p>
@@ -1437,7 +1659,15 @@
         </w:numPr>
       </w:pPr>
       <w:r>
-        <w:t xml:space="preserve">Some countries don’t collect cosmics </w:t>
+        <w:t xml:space="preserve">Some countries don’t collect </w:t>
+      </w:r>
+      <w:proofErr w:type="spellStart"/>
+      <w:r>
+        <w:t>cosmics</w:t>
+      </w:r>
+      <w:proofErr w:type="spellEnd"/>
+      <w:r>
+        <w:t xml:space="preserve"> </w:t>
       </w:r>
     </w:p>
     <w:p>
@@ -1512,7 +1742,15 @@
         <w:t xml:space="preserve">xplain </w:t>
       </w:r>
       <w:r>
-        <w:t>progress on misalignment model in stgc-as-built-fit</w:t>
+        <w:t xml:space="preserve">progress on misalignment model in </w:t>
+      </w:r>
+      <w:proofErr w:type="spellStart"/>
+      <w:r>
+        <w:t>stgc</w:t>
+      </w:r>
+      <w:proofErr w:type="spellEnd"/>
+      <w:r>
+        <w:t>-as-built-fit</w:t>
       </w:r>
     </w:p>
     <w:p>
@@ -1530,7 +1768,15 @@
         <w:t xml:space="preserve">potential </w:t>
       </w:r>
       <w:r>
-        <w:t>to constrain misalignment model with cosmics data</w:t>
+        <w:t xml:space="preserve">to constrain misalignment model with </w:t>
+      </w:r>
+      <w:proofErr w:type="spellStart"/>
+      <w:r>
+        <w:t>cosmics</w:t>
+      </w:r>
+      <w:proofErr w:type="spellEnd"/>
+      <w:r>
+        <w:t xml:space="preserve"> data</w:t>
       </w:r>
       <w:r>
         <w:t xml:space="preserve"> (BRIEF, no details)</w:t>
@@ -1614,18 +1860,50 @@
         <w:t xml:space="preserve">residual distribution </w:t>
       </w:r>
       <w:r>
-        <w:t>bin size, need uncertainty on cosmics residuals =&gt; clustering uncertainty</w:t>
-      </w:r>
-    </w:p>
-    <w:p>
-      <w:r>
-        <w:t xml:space="preserve">Show mu_cosmics – mu_reclustering for a quad to motivate </w:t>
+        <w:t xml:space="preserve">bin size, need uncertainty on </w:t>
+      </w:r>
+      <w:proofErr w:type="spellStart"/>
+      <w:r>
+        <w:t>cosmics</w:t>
+      </w:r>
+      <w:proofErr w:type="spellEnd"/>
+      <w:r>
+        <w:t xml:space="preserve"> residuals =&gt; clustering uncertainty</w:t>
+      </w:r>
+    </w:p>
+    <w:p>
+      <w:r>
+        <w:t xml:space="preserve">Show </w:t>
+      </w:r>
+      <w:proofErr w:type="spellStart"/>
+      <w:r>
+        <w:t>mu_cosmics</w:t>
+      </w:r>
+      <w:proofErr w:type="spellEnd"/>
+      <w:r>
+        <w:t xml:space="preserve"> – </w:t>
+      </w:r>
+      <w:proofErr w:type="spellStart"/>
+      <w:r>
+        <w:t>mu_reclustering</w:t>
+      </w:r>
+      <w:proofErr w:type="spellEnd"/>
+      <w:r>
+        <w:t xml:space="preserve"> for a quad to motivate </w:t>
       </w:r>
       <w:r>
         <w:t>60</w:t>
       </w:r>
       <w:r>
-        <w:t xml:space="preserve"> um uncertainty on cluster position</w:t>
+        <w:t xml:space="preserve"> um </w:t>
+      </w:r>
+      <w:proofErr w:type="gramStart"/>
+      <w:r>
+        <w:t>uncertainty</w:t>
+      </w:r>
+      <w:proofErr w:type="gramEnd"/>
+      <w:r>
+        <w:t xml:space="preserve"> on cluster position</w:t>
       </w:r>
     </w:p>
     <w:p>
@@ -1668,7 +1946,16 @@
     </w:p>
     <w:p>
       <w:r>
-        <w:t>… residualsStudy/QS3P18_stats/peakOfMeanErrorsDistVsTrigger.pdf</w:t>
+        <w:lastRenderedPageBreak/>
+        <w:t xml:space="preserve">… </w:t>
+      </w:r>
+      <w:proofErr w:type="spellStart"/>
+      <w:r>
+        <w:t>residualsStudy</w:t>
+      </w:r>
+      <w:proofErr w:type="spellEnd"/>
+      <w:r>
+        <w:t>/QS3P18_stats/peakOfMeanErrorsDistVsTrigger.pdf</w:t>
       </w:r>
     </w:p>
     <w:p>
@@ -1681,7 +1968,6 @@
         <w:rPr>
           <w:u w:val="single"/>
         </w:rPr>
-        <w:lastRenderedPageBreak/>
         <w:t>Appendix B: Study of systematic uncertainties</w:t>
       </w:r>
     </w:p>
@@ -1715,7 +2001,43 @@
           <w:iCs/>
           <w:lang w:val="fr-CA"/>
         </w:rPr>
-        <w:t>: Gaussian fit vs double gaussian fit</w:t>
+        <w:t xml:space="preserve">: </w:t>
+      </w:r>
+      <w:proofErr w:type="spellStart"/>
+      <w:r>
+        <w:rPr>
+          <w:i/>
+          <w:iCs/>
+          <w:lang w:val="fr-CA"/>
+        </w:rPr>
+        <w:t>Gaussian</w:t>
+      </w:r>
+      <w:proofErr w:type="spellEnd"/>
+      <w:r>
+        <w:rPr>
+          <w:i/>
+          <w:iCs/>
+          <w:lang w:val="fr-CA"/>
+        </w:rPr>
+        <w:t xml:space="preserve"> fit vs double </w:t>
+      </w:r>
+      <w:proofErr w:type="spellStart"/>
+      <w:r>
+        <w:rPr>
+          <w:i/>
+          <w:iCs/>
+          <w:lang w:val="fr-CA"/>
+        </w:rPr>
+        <w:t>gaussian</w:t>
+      </w:r>
+      <w:proofErr w:type="spellEnd"/>
+      <w:r>
+        <w:rPr>
+          <w:i/>
+          <w:iCs/>
+          <w:lang w:val="fr-CA"/>
+        </w:rPr>
+        <w:t xml:space="preserve"> fit</w:t>
       </w:r>
     </w:p>
     <w:p>

</xml_diff>

<commit_message>
minor edits to chap 4 and 5 and updated plan
</commit_message>
<xml_diff>
--- a/planning/thesis_brainstorm.docx
+++ b/planning/thesis_brainstorm.docx
@@ -1806,7 +1806,13 @@
         <w:rPr>
           <w:u w:val="single"/>
         </w:rPr>
-        <w:t>Conclusion:</w:t>
+        <w:t>Outlook and Summary</w:t>
+      </w:r>
+      <w:r>
+        <w:rPr>
+          <w:u w:val="single"/>
+        </w:rPr>
+        <w:t>:</w:t>
       </w:r>
     </w:p>
     <w:p>
@@ -1829,6 +1835,127 @@
     </w:p>
     <w:p>
       <w:pPr>
+        <w:pStyle w:val="ListParagraph"/>
+        <w:numPr>
+          <w:ilvl w:val="0"/>
+          <w:numId w:val="1"/>
+        </w:numPr>
+        <w:rPr>
+          <w:u w:val="single"/>
+        </w:rPr>
+      </w:pPr>
+      <w:r>
+        <w:t>Outlook</w:t>
+      </w:r>
+    </w:p>
+    <w:p>
+      <w:pPr>
+        <w:pStyle w:val="ListParagraph"/>
+        <w:numPr>
+          <w:ilvl w:val="1"/>
+          <w:numId w:val="1"/>
+        </w:numPr>
+        <w:rPr>
+          <w:u w:val="single"/>
+        </w:rPr>
+      </w:pPr>
+      <w:r>
+        <w:t>Next flag anomalous correlations</w:t>
+      </w:r>
+    </w:p>
+    <w:p>
+      <w:pPr>
+        <w:pStyle w:val="ListParagraph"/>
+        <w:numPr>
+          <w:ilvl w:val="1"/>
+          <w:numId w:val="1"/>
+        </w:numPr>
+        <w:rPr>
+          <w:u w:val="single"/>
+        </w:rPr>
+      </w:pPr>
+      <w:r>
+        <w:t>Evaluate degree of correlation over all quadruplets</w:t>
+      </w:r>
+    </w:p>
+    <w:p>
+      <w:pPr>
+        <w:pStyle w:val="ListParagraph"/>
+        <w:numPr>
+          <w:ilvl w:val="1"/>
+          <w:numId w:val="1"/>
+        </w:numPr>
+        <w:rPr>
+          <w:u w:val="single"/>
+        </w:rPr>
+      </w:pPr>
+      <w:r>
+        <w:t xml:space="preserve">Add </w:t>
+      </w:r>
+      <w:proofErr w:type="spellStart"/>
+      <w:r>
+        <w:t>cosmics</w:t>
+      </w:r>
+      <w:proofErr w:type="spellEnd"/>
+      <w:r>
+        <w:t xml:space="preserve"> residuals to alignment parameter fit, since we know the mean </w:t>
+      </w:r>
+      <w:proofErr w:type="spellStart"/>
+      <w:r>
+        <w:t>cosmics</w:t>
+      </w:r>
+      <w:proofErr w:type="spellEnd"/>
+      <w:r>
+        <w:t xml:space="preserve"> residuals well and they give us relative alignment information</w:t>
+      </w:r>
+    </w:p>
+    <w:p>
+      <w:pPr>
+        <w:pStyle w:val="ListParagraph"/>
+        <w:numPr>
+          <w:ilvl w:val="0"/>
+          <w:numId w:val="1"/>
+        </w:numPr>
+        <w:rPr>
+          <w:u w:val="single"/>
+        </w:rPr>
+      </w:pPr>
+      <w:r>
+        <w:rPr>
+          <w:u w:val="single"/>
+        </w:rPr>
+        <w:t>Importance</w:t>
+      </w:r>
+    </w:p>
+    <w:p>
+      <w:pPr>
+        <w:pStyle w:val="ListParagraph"/>
+        <w:numPr>
+          <w:ilvl w:val="1"/>
+          <w:numId w:val="1"/>
+        </w:numPr>
+        <w:rPr>
+          <w:u w:val="single"/>
+        </w:rPr>
+      </w:pPr>
+      <w:r>
+        <w:t>Need to know strip positions in ATLAS</w:t>
+      </w:r>
+    </w:p>
+    <w:p>
+      <w:pPr>
+        <w:pStyle w:val="ListParagraph"/>
+        <w:numPr>
+          <w:ilvl w:val="1"/>
+          <w:numId w:val="1"/>
+        </w:numPr>
+        <w:rPr>
+          <w:u w:val="single"/>
+        </w:rPr>
+      </w:pPr>
+    </w:p>
+    <w:p>
+      <w:pPr>
         <w:rPr>
           <w:u w:val="single"/>
         </w:rPr>
@@ -1873,6 +2000,7 @@
     </w:p>
     <w:p>
       <w:r>
+        <w:lastRenderedPageBreak/>
         <w:t xml:space="preserve">Show </w:t>
       </w:r>
       <w:proofErr w:type="spellStart"/>
@@ -1946,7 +2074,6 @@
     </w:p>
     <w:p>
       <w:r>
-        <w:lastRenderedPageBreak/>
         <w:t xml:space="preserve">… </w:t>
       </w:r>
       <w:proofErr w:type="spellStart"/>
@@ -2483,6 +2610,7 @@
         <w:rPr>
           <w:rFonts w:ascii="Calibri" w:hAnsi="Calibri" w:cs="Calibri"/>
         </w:rPr>
+        <w:lastRenderedPageBreak/>
         <w:t>[9]</w:t>
       </w:r>
       <w:r>

</xml_diff>

<commit_message>
start of first draft chap 2
</commit_message>
<xml_diff>
--- a/planning/thesis_brainstorm.docx
+++ b/planning/thesis_brainstorm.docx
@@ -267,6 +267,17 @@
       <w:r>
         <w:t>Mechanical layout (pads, strips, wires)</w:t>
       </w:r>
+      <w:r>
+        <w:t xml:space="preserve"> (zoom out of layer figure, or Perez-</w:t>
+      </w:r>
+      <w:proofErr w:type="spellStart"/>
+      <w:r>
+        <w:t>Codina</w:t>
+      </w:r>
+      <w:proofErr w:type="spellEnd"/>
+      <w:r>
+        <w:t xml:space="preserve"> 2016 fig. 2)</w:t>
+      </w:r>
     </w:p>
     <w:p>
       <w:pPr>
@@ -751,16 +762,28 @@
       <w:r>
         <w:t xml:space="preserve"> appendix</w:t>
       </w:r>
-    </w:p>
-    <w:p>
-      <w:pPr>
-        <w:pStyle w:val="ListParagraph"/>
-        <w:numPr>
-          <w:ilvl w:val="0"/>
-          <w:numId w:val="1"/>
-        </w:numPr>
-      </w:pPr>
-      <w:r>
+      <w:r>
+        <w:t xml:space="preserve"> (would be good to have strip muon </w:t>
+      </w:r>
+      <w:proofErr w:type="gramStart"/>
+      <w:r>
+        <w:t>signal, but</w:t>
+      </w:r>
+      <w:proofErr w:type="gramEnd"/>
+      <w:r>
+        <w:t xml:space="preserve"> could skip.  Could use generic MWPC figure you have in snippet slides of CAP poster to show signals -&gt; PDO -&gt; cluster)</w:t>
+      </w:r>
+    </w:p>
+    <w:p>
+      <w:pPr>
+        <w:pStyle w:val="ListParagraph"/>
+        <w:numPr>
+          <w:ilvl w:val="0"/>
+          <w:numId w:val="1"/>
+        </w:numPr>
+      </w:pPr>
+      <w:r>
+        <w:lastRenderedPageBreak/>
         <w:t xml:space="preserve">If required, could </w:t>
       </w:r>
       <w:r>
@@ -772,15 +795,26 @@
     </w:p>
     <w:p>
       <w:pPr>
-        <w:rPr>
-          <w:u w:val="single"/>
-        </w:rPr>
-      </w:pPr>
-      <w:r>
-        <w:rPr>
-          <w:u w:val="single"/>
-        </w:rPr>
-        <w:lastRenderedPageBreak/>
+        <w:pStyle w:val="ListParagraph"/>
+        <w:numPr>
+          <w:ilvl w:val="0"/>
+          <w:numId w:val="1"/>
+        </w:numPr>
+      </w:pPr>
+      <w:r>
+        <w:t>Say how position is extracted based on nominal position of strips (and wires)</w:t>
+      </w:r>
+    </w:p>
+    <w:p>
+      <w:pPr>
+        <w:rPr>
+          <w:u w:val="single"/>
+        </w:rPr>
+      </w:pPr>
+      <w:r>
+        <w:rPr>
+          <w:u w:val="single"/>
+        </w:rPr>
         <w:t>Datasets for</w:t>
       </w:r>
       <w:r>
@@ -1363,6 +1397,7 @@
         </w:numPr>
       </w:pPr>
       <w:r>
+        <w:lastRenderedPageBreak/>
         <w:t>Presentation of theoretical method for comparison</w:t>
       </w:r>
     </w:p>
@@ -1407,7 +1442,6 @@
         </w:numPr>
       </w:pPr>
       <w:r>
-        <w:lastRenderedPageBreak/>
         <w:t>We bin around the x-ray point</w:t>
       </w:r>
     </w:p>
@@ -1964,6 +1998,7 @@
         <w:rPr>
           <w:u w:val="single"/>
         </w:rPr>
+        <w:lastRenderedPageBreak/>
         <w:t xml:space="preserve">Appendix </w:t>
       </w:r>
       <w:r>
@@ -2000,7 +2035,6 @@
     </w:p>
     <w:p>
       <w:r>
-        <w:lastRenderedPageBreak/>
         <w:t xml:space="preserve">Show </w:t>
       </w:r>
       <w:proofErr w:type="spellStart"/>
@@ -2561,6 +2595,7 @@
         <w:rPr>
           <w:rFonts w:ascii="Calibri" w:hAnsi="Calibri" w:cs="Calibri"/>
         </w:rPr>
+        <w:lastRenderedPageBreak/>
         <w:t>[8]</w:t>
       </w:r>
       <w:r>
@@ -2610,7 +2645,6 @@
         <w:rPr>
           <w:rFonts w:ascii="Calibri" w:hAnsi="Calibri" w:cs="Calibri"/>
         </w:rPr>
-        <w:lastRenderedPageBreak/>
         <w:t>[9]</w:t>
       </w:r>
       <w:r>

</xml_diff>

<commit_message>
edits to chap2 and chap2 plan
</commit_message>
<xml_diff>
--- a/planning/thesis_brainstorm.docx
+++ b/planning/thesis_brainstorm.docx
@@ -175,15 +175,7 @@
         </w:numPr>
       </w:pPr>
       <w:r>
-        <w:t>NSW design (</w:t>
-      </w:r>
-      <w:proofErr w:type="spellStart"/>
-      <w:r>
-        <w:t>sTGC</w:t>
-      </w:r>
-      <w:proofErr w:type="spellEnd"/>
-      <w:r>
-        <w:t xml:space="preserve"> and MM)</w:t>
+        <w:t>NSW design (sTGC and MM)</w:t>
       </w:r>
       <w:r>
         <w:t xml:space="preserve"> </w:t>
@@ -228,13 +220,8 @@
           <w:numId w:val="1"/>
         </w:numPr>
       </w:pPr>
-      <w:proofErr w:type="spellStart"/>
-      <w:r>
-        <w:t>sTGC</w:t>
-      </w:r>
-      <w:proofErr w:type="spellEnd"/>
-      <w:r>
-        <w:t xml:space="preserve"> details</w:t>
+      <w:r>
+        <w:t>sTGC details</w:t>
       </w:r>
       <w:r>
         <w:fldChar w:fldCharType="begin"/>
@@ -268,15 +255,7 @@
         <w:t>Mechanical layout (pads, strips, wires)</w:t>
       </w:r>
       <w:r>
-        <w:t xml:space="preserve"> (zoom out of layer figure, or Perez-</w:t>
-      </w:r>
-      <w:proofErr w:type="spellStart"/>
-      <w:r>
-        <w:t>Codina</w:t>
-      </w:r>
-      <w:proofErr w:type="spellEnd"/>
-      <w:r>
-        <w:t xml:space="preserve"> 2016 fig. 2)</w:t>
+        <w:t xml:space="preserve"> (zoom out of layer figure, or Perez-Codina 2016 fig. 2)</w:t>
       </w:r>
     </w:p>
     <w:p>
@@ -447,19 +426,66 @@
       <w:r>
         <w:t xml:space="preserve">Result: </w:t>
       </w:r>
-      <w:proofErr w:type="spellStart"/>
-      <w:r>
-        <w:t>sTGC</w:t>
-      </w:r>
-      <w:proofErr w:type="spellEnd"/>
+      <w:r>
+        <w:t xml:space="preserve">sTGC </w:t>
+      </w:r>
+      <w:r>
+        <w:t xml:space="preserve">strip </w:t>
+      </w:r>
+      <w:r>
+        <w:t>misalignments</w:t>
+      </w:r>
+    </w:p>
+    <w:p>
+      <w:pPr>
+        <w:pStyle w:val="ListParagraph"/>
+        <w:numPr>
+          <w:ilvl w:val="1"/>
+          <w:numId w:val="1"/>
+        </w:numPr>
+      </w:pPr>
+      <w:r>
+        <w:t>Cite TDR</w:t>
+      </w:r>
+    </w:p>
+    <w:p>
+      <w:pPr>
+        <w:pStyle w:val="ListParagraph"/>
+        <w:numPr>
+          <w:ilvl w:val="0"/>
+          <w:numId w:val="1"/>
+        </w:numPr>
+      </w:pPr>
+      <w:r>
+        <w:t>The alignment system</w:t>
+      </w:r>
+      <w:r>
+        <w:fldChar w:fldCharType="begin"/>
+      </w:r>
+      <w:r>
+        <w:instrText xml:space="preserve"> ADDIN ZOTERO_ITEM CSL_CITATION {"citationID":"vMN9i1pF","properties":{"formattedCitation":"\\uc0\\u160{}[4,6]","plainCitation":" [4,6]","noteIndex":0},"citationItems":[{"id":61,"uris":["http://zotero.org/users/4348135/items/8C47A3RG"],"uri":["http://zotero.org/users/4348135/items/8C47A3RG"],"itemData":{"id":61,"type":"report","collection-title":"Technical design report","event-place":"Geneva","genre":"Technical Design Report","number":"CERN-LHCC-2013-006","publisher":"CERN","publisher-place":"Geneva","title":"New Small Wheel Technical Design Report","URL":"http://cdsweb.cern.ch/record/1552862/","author":[{"family":"ATLAS Collaboration","given":"CERN. Generva. The LHC experiments Committee"}],"issued":{"date-parts":[["2013"]]}}},{"id":704,"uris":["http://zotero.org/users/4348135/items/NMRT5447"],"uri":["http://zotero.org/users/4348135/items/NMRT5447"],"itemData":{"id":704,"type":"article-journal","abstract":"The muon spectrometer of the ATLAS detector at the Large Hadron Collider (LHC) at CERN consists of 1182 muon chambers for precision track measurements, arranged in three concentric cylinders in the barrel region, and in four wheels in each of the two endcaps. The endcap wheels are located between 7 m and 22 m from the interaction point, and have diameters between 13 m and 24 m. Muon chambers are equipped with a complex optical alignment system to monitor their positions and deformations during ATLAS data-taking. We describe the layout of the endcap part of the alignment system and the design and calibration of the optical sensors, as well as the various software components. About 1% of the system has been subjected to performance tests in the H8 beam line at CERN, and results of these tests are discussed. The installation and commissioning of the full system in the ATLAS cavern has been completed, and the analysis of the first data indicates that it performs already now at a level close to the goal of a 40 μm alignment accuracy, ultimately required for reconstructing high-momentum final-state muons with the desired momentum resolution of 10% at 1 TeV.","container-title":"Journal of Instrumentation","DOI":"10.1088/1748-0221/3/11/P11005","ISSN":"1748-0221","issue":"11","journalAbbreviation":"J. Inst.","language":"en","note":"publisher: IOP Publishing","page":"P11005–P11005","source":"Institute of Physics","title":"The Optical Alignment System of the ATLAS Muon Spectrometer Endcaps","volume":"3","author":[{"family":"Aefsky","given":"S."},{"family":"Amelung","given":"C."},{"family":"Bensinger","given":"J."},{"family":"Blocker","given":"C."},{"family":"Dushkin","given":"A."},{"family":"Gardner","given":"M."},{"family":"Hashemi","given":"K."},{"family":"Henry","given":"E."},{"family":"Kaplan","given":"B."},{"family":"Keselman","given":"P."},{"family":"Ketchum","given":"M."},{"family":"Landgraf","given":"U."},{"family":"Ostapchuk","given":"A."},{"family":"Rothberg","given":"J."},{"family":"Schricker","given":"A."},{"family":"Skvorodnev","given":"N."},{"family":"Wellenstein","given":"H."}],"issued":{"date-parts":[["2008",11]]}}}],"schema":"https://github.com/citation-style-language/schema/raw/master/csl-citation.json"} </w:instrText>
+      </w:r>
+      <w:r>
+        <w:fldChar w:fldCharType="separate"/>
+      </w:r>
+      <w:r>
+        <w:rPr>
+          <w:rFonts w:ascii="Calibri" w:hAnsi="Calibri" w:cs="Calibri"/>
+          <w:szCs w:val="24"/>
+        </w:rPr>
+        <w:t> [4,6]</w:t>
+      </w:r>
+      <w:r>
+        <w:fldChar w:fldCharType="end"/>
+      </w:r>
       <w:r>
         <w:t xml:space="preserve"> </w:t>
       </w:r>
       <w:r>
-        <w:t xml:space="preserve">strip </w:t>
-      </w:r>
-      <w:r>
-        <w:t>misalignments</w:t>
+        <w:sym w:font="Wingdings" w:char="F0E0"/>
+      </w:r>
+      <w:r>
+        <w:t xml:space="preserve"> Minimal</w:t>
       </w:r>
     </w:p>
     <w:p>
@@ -471,25 +497,37 @@
         </w:numPr>
       </w:pPr>
       <w:r>
-        <w:t>Cite TDR</w:t>
-      </w:r>
-    </w:p>
-    <w:p>
-      <w:pPr>
-        <w:pStyle w:val="ListParagraph"/>
-        <w:numPr>
-          <w:ilvl w:val="0"/>
-          <w:numId w:val="1"/>
-        </w:numPr>
-      </w:pPr>
-      <w:r>
-        <w:t>The alignment system</w:t>
+        <w:t>Transition: once the quadruplets are tested, they are assembled into wedges and the alignment platforms attached</w:t>
+      </w:r>
+    </w:p>
+    <w:p>
+      <w:pPr>
+        <w:pStyle w:val="ListParagraph"/>
+        <w:numPr>
+          <w:ilvl w:val="1"/>
+          <w:numId w:val="1"/>
+        </w:numPr>
+      </w:pPr>
+      <w:r>
+        <w:t>Source plates and light fibres mounted on sTGC wedge</w:t>
+      </w:r>
+    </w:p>
+    <w:p>
+      <w:pPr>
+        <w:pStyle w:val="ListParagraph"/>
+        <w:numPr>
+          <w:ilvl w:val="1"/>
+          <w:numId w:val="1"/>
+        </w:numPr>
+      </w:pPr>
+      <w:r>
+        <w:t>“chambers have internal alignment sensors to monitor their distortions, there is a global alignment system that monitors the positions of the chambers with respect to each other”</w:t>
       </w:r>
       <w:r>
         <w:fldChar w:fldCharType="begin"/>
       </w:r>
       <w:r>
-        <w:instrText xml:space="preserve"> ADDIN ZOTERO_ITEM CSL_CITATION {"citationID":"vMN9i1pF","properties":{"formattedCitation":"\\uc0\\u160{}[4,6]","plainCitation":" [4,6]","noteIndex":0},"citationItems":[{"id":61,"uris":["http://zotero.org/users/4348135/items/8C47A3RG"],"uri":["http://zotero.org/users/4348135/items/8C47A3RG"],"itemData":{"id":61,"type":"report","collection-title":"Technical design report","event-place":"Geneva","genre":"Technical Design Report","number":"CERN-LHCC-2013-006","publisher":"CERN","publisher-place":"Geneva","title":"New Small Wheel Technical Design Report","URL":"http://cdsweb.cern.ch/record/1552862/","author":[{"family":"ATLAS Collaboration","given":"CERN. Generva. The LHC experiments Committee"}],"issued":{"date-parts":[["2013"]]}}},{"id":704,"uris":["http://zotero.org/users/4348135/items/NMRT5447"],"uri":["http://zotero.org/users/4348135/items/NMRT5447"],"itemData":{"id":704,"type":"article-journal","abstract":"The muon spectrometer of the ATLAS detector at the Large Hadron Collider (LHC) at CERN consists of 1182 muon chambers for precision track measurements, arranged in three concentric cylinders in the barrel region, and in four wheels in each of the two endcaps. The endcap wheels are located between 7 m and 22 m from the interaction point, and have diameters between 13 m and 24 m. Muon chambers are equipped with a complex optical alignment system to monitor their positions and deformations during ATLAS data-taking. We describe the layout of the endcap part of the alignment system and the design and calibration of the optical sensors, as well as the various software components. About 1% of the system has been subjected to performance tests in the H8 beam line at CERN, and results of these tests are discussed. The installation and commissioning of the full system in the ATLAS cavern has been completed, and the analysis of the first data indicates that it performs already now at a level close to the goal of a 40 μm alignment accuracy, ultimately required for reconstructing high-momentum final-state muons with the desired momentum resolution of 10% at 1 TeV.","container-title":"Journal of Instrumentation","DOI":"10.1088/1748-0221/3/11/P11005","ISSN":"1748-0221","issue":"11","journalAbbreviation":"J. Inst.","language":"en","note":"publisher: IOP Publishing","page":"P11005–P11005","source":"Institute of Physics","title":"The Optical Alignment System of the ATLAS Muon Spectrometer Endcaps","volume":"3","author":[{"family":"Aefsky","given":"S."},{"family":"Amelung","given":"C."},{"family":"Bensinger","given":"J."},{"family":"Blocker","given":"C."},{"family":"Dushkin","given":"A."},{"family":"Gardner","given":"M."},{"family":"Hashemi","given":"K."},{"family":"Henry","given":"E."},{"family":"Kaplan","given":"B."},{"family":"Keselman","given":"P."},{"family":"Ketchum","given":"M."},{"family":"Landgraf","given":"U."},{"family":"Ostapchuk","given":"A."},{"family":"Rothberg","given":"J."},{"family":"Schricker","given":"A."},{"family":"Skvorodnev","given":"N."},{"family":"Wellenstein","given":"H."}],"issued":{"date-parts":[["2008",11]]}}}],"schema":"https://github.com/citation-style-language/schema/raw/master/csl-citation.json"} </w:instrText>
+        <w:instrText xml:space="preserve"> ADDIN ZOTERO_ITEM CSL_CITATION {"citationID":"d1XvGb7I","properties":{"formattedCitation":"\\uc0\\u160{}[6]","plainCitation":" [6]","noteIndex":0},"citationItems":[{"id":704,"uris":["http://zotero.org/users/4348135/items/NMRT5447"],"uri":["http://zotero.org/users/4348135/items/NMRT5447"],"itemData":{"id":704,"type":"article-journal","abstract":"The muon spectrometer of the ATLAS detector at the Large Hadron Collider (LHC) at CERN consists of 1182 muon chambers for precision track measurements, arranged in three concentric cylinders in the barrel region, and in four wheels in each of the two endcaps. The endcap wheels are located between 7 m and 22 m from the interaction point, and have diameters between 13 m and 24 m. Muon chambers are equipped with a complex optical alignment system to monitor their positions and deformations during ATLAS data-taking. We describe the layout of the endcap part of the alignment system and the design and calibration of the optical sensors, as well as the various software components. About 1% of the system has been subjected to performance tests in the H8 beam line at CERN, and results of these tests are discussed. The installation and commissioning of the full system in the ATLAS cavern has been completed, and the analysis of the first data indicates that it performs already now at a level close to the goal of a 40 μm alignment accuracy, ultimately required for reconstructing high-momentum final-state muons with the desired momentum resolution of 10% at 1 TeV.","container-title":"Journal of Instrumentation","DOI":"10.1088/1748-0221/3/11/P11005","ISSN":"1748-0221","issue":"11","journalAbbreviation":"J. Inst.","language":"en","note":"publisher: IOP Publishing","page":"P11005–P11005","source":"Institute of Physics","title":"The Optical Alignment System of the ATLAS Muon Spectrometer Endcaps","volume":"3","author":[{"family":"Aefsky","given":"S."},{"family":"Amelung","given":"C."},{"family":"Bensinger","given":"J."},{"family":"Blocker","given":"C."},{"family":"Dushkin","given":"A."},{"family":"Gardner","given":"M."},{"family":"Hashemi","given":"K."},{"family":"Henry","given":"E."},{"family":"Kaplan","given":"B."},{"family":"Keselman","given":"P."},{"family":"Ketchum","given":"M."},{"family":"Landgraf","given":"U."},{"family":"Ostapchuk","given":"A."},{"family":"Rothberg","given":"J."},{"family":"Schricker","given":"A."},{"family":"Skvorodnev","given":"N."},{"family":"Wellenstein","given":"H."}],"issued":{"date-parts":[["2008",11]]}}}],"schema":"https://github.com/citation-style-language/schema/raw/master/csl-citation.json"} </w:instrText>
       </w:r>
       <w:r>
         <w:fldChar w:fldCharType="separate"/>
@@ -499,7 +537,7 @@
           <w:rFonts w:ascii="Calibri" w:hAnsi="Calibri" w:cs="Calibri"/>
           <w:szCs w:val="24"/>
         </w:rPr>
-        <w:t> [4,6]</w:t>
+        <w:t> [6]</w:t>
       </w:r>
       <w:r>
         <w:fldChar w:fldCharType="end"/>
@@ -507,12 +545,6 @@
       <w:r>
         <w:t xml:space="preserve"> </w:t>
       </w:r>
-      <w:r>
-        <w:sym w:font="Wingdings" w:char="F0E0"/>
-      </w:r>
-      <w:r>
-        <w:t xml:space="preserve"> Minimal</w:t>
-      </w:r>
     </w:p>
     <w:p>
       <w:pPr>
@@ -523,80 +555,6 @@
         </w:numPr>
       </w:pPr>
       <w:r>
-        <w:t>Transition: once the quadruplets are tested, they are assembled into wedges and the alignment platforms attached</w:t>
-      </w:r>
-    </w:p>
-    <w:p>
-      <w:pPr>
-        <w:pStyle w:val="ListParagraph"/>
-        <w:numPr>
-          <w:ilvl w:val="1"/>
-          <w:numId w:val="1"/>
-        </w:numPr>
-      </w:pPr>
-      <w:r>
-        <w:t xml:space="preserve">Source plates and light </w:t>
-      </w:r>
-      <w:proofErr w:type="spellStart"/>
-      <w:r>
-        <w:t>fibres</w:t>
-      </w:r>
-      <w:proofErr w:type="spellEnd"/>
-      <w:r>
-        <w:t xml:space="preserve"> mounted on </w:t>
-      </w:r>
-      <w:proofErr w:type="spellStart"/>
-      <w:r>
-        <w:t>sTGC</w:t>
-      </w:r>
-      <w:proofErr w:type="spellEnd"/>
-      <w:r>
-        <w:t xml:space="preserve"> wedge</w:t>
-      </w:r>
-    </w:p>
-    <w:p>
-      <w:pPr>
-        <w:pStyle w:val="ListParagraph"/>
-        <w:numPr>
-          <w:ilvl w:val="1"/>
-          <w:numId w:val="1"/>
-        </w:numPr>
-      </w:pPr>
-      <w:r>
-        <w:t>“chambers have internal alignment sensors to monitor their distortions, there is a global alignment system that monitors the positions of the chambers with respect to each other”</w:t>
-      </w:r>
-      <w:r>
-        <w:fldChar w:fldCharType="begin"/>
-      </w:r>
-      <w:r>
-        <w:instrText xml:space="preserve"> ADDIN ZOTERO_ITEM CSL_CITATION {"citationID":"d1XvGb7I","properties":{"formattedCitation":"\\uc0\\u160{}[6]","plainCitation":" [6]","noteIndex":0},"citationItems":[{"id":704,"uris":["http://zotero.org/users/4348135/items/NMRT5447"],"uri":["http://zotero.org/users/4348135/items/NMRT5447"],"itemData":{"id":704,"type":"article-journal","abstract":"The muon spectrometer of the ATLAS detector at the Large Hadron Collider (LHC) at CERN consists of 1182 muon chambers for precision track measurements, arranged in three concentric cylinders in the barrel region, and in four wheels in each of the two endcaps. The endcap wheels are located between 7 m and 22 m from the interaction point, and have diameters between 13 m and 24 m. Muon chambers are equipped with a complex optical alignment system to monitor their positions and deformations during ATLAS data-taking. We describe the layout of the endcap part of the alignment system and the design and calibration of the optical sensors, as well as the various software components. About 1% of the system has been subjected to performance tests in the H8 beam line at CERN, and results of these tests are discussed. The installation and commissioning of the full system in the ATLAS cavern has been completed, and the analysis of the first data indicates that it performs already now at a level close to the goal of a 40 μm alignment accuracy, ultimately required for reconstructing high-momentum final-state muons with the desired momentum resolution of 10% at 1 TeV.","container-title":"Journal of Instrumentation","DOI":"10.1088/1748-0221/3/11/P11005","ISSN":"1748-0221","issue":"11","journalAbbreviation":"J. Inst.","language":"en","note":"publisher: IOP Publishing","page":"P11005–P11005","source":"Institute of Physics","title":"The Optical Alignment System of the ATLAS Muon Spectrometer Endcaps","volume":"3","author":[{"family":"Aefsky","given":"S."},{"family":"Amelung","given":"C."},{"family":"Bensinger","given":"J."},{"family":"Blocker","given":"C."},{"family":"Dushkin","given":"A."},{"family":"Gardner","given":"M."},{"family":"Hashemi","given":"K."},{"family":"Henry","given":"E."},{"family":"Kaplan","given":"B."},{"family":"Keselman","given":"P."},{"family":"Ketchum","given":"M."},{"family":"Landgraf","given":"U."},{"family":"Ostapchuk","given":"A."},{"family":"Rothberg","given":"J."},{"family":"Schricker","given":"A."},{"family":"Skvorodnev","given":"N."},{"family":"Wellenstein","given":"H."}],"issued":{"date-parts":[["2008",11]]}}}],"schema":"https://github.com/citation-style-language/schema/raw/master/csl-citation.json"} </w:instrText>
-      </w:r>
-      <w:r>
-        <w:fldChar w:fldCharType="separate"/>
-      </w:r>
-      <w:r>
-        <w:rPr>
-          <w:rFonts w:ascii="Calibri" w:hAnsi="Calibri" w:cs="Calibri"/>
-          <w:szCs w:val="24"/>
-        </w:rPr>
-        <w:t> [6]</w:t>
-      </w:r>
-      <w:r>
-        <w:fldChar w:fldCharType="end"/>
-      </w:r>
-      <w:r>
-        <w:t xml:space="preserve"> </w:t>
-      </w:r>
-    </w:p>
-    <w:p>
-      <w:pPr>
-        <w:pStyle w:val="ListParagraph"/>
-        <w:numPr>
-          <w:ilvl w:val="1"/>
-          <w:numId w:val="1"/>
-        </w:numPr>
-      </w:pPr>
-      <w:r>
         <w:t>Summary: Alignment system positions wedge surface, positions must be with respect to alignment platforms</w:t>
       </w:r>
     </w:p>
@@ -630,19 +588,11 @@
           <w:u w:val="single"/>
         </w:rPr>
       </w:pPr>
-      <w:proofErr w:type="spellStart"/>
-      <w:r>
-        <w:rPr>
-          <w:u w:val="single"/>
-        </w:rPr>
-        <w:t>Cosmics</w:t>
-      </w:r>
-      <w:proofErr w:type="spellEnd"/>
-      <w:r>
-        <w:rPr>
-          <w:u w:val="single"/>
-        </w:rPr>
-        <w:t xml:space="preserve"> data</w:t>
+      <w:r>
+        <w:rPr>
+          <w:u w:val="single"/>
+        </w:rPr>
+        <w:t>Cosmics data</w:t>
       </w:r>
       <w:r>
         <w:rPr>
@@ -654,180 +604,7 @@
         <w:rPr>
           <w:u w:val="single"/>
         </w:rPr>
-        <w:t xml:space="preserve">: Characterization of </w:t>
-      </w:r>
-      <w:proofErr w:type="spellStart"/>
-      <w:r>
-        <w:rPr>
-          <w:u w:val="single"/>
-        </w:rPr>
-        <w:t>sTGC</w:t>
-      </w:r>
-      <w:proofErr w:type="spellEnd"/>
-      <w:r>
-        <w:rPr>
-          <w:u w:val="single"/>
-        </w:rPr>
-        <w:t xml:space="preserve"> modules using cosmic rays</w:t>
-      </w:r>
-    </w:p>
-    <w:p>
-      <w:pPr>
-        <w:pStyle w:val="ListParagraph"/>
-        <w:numPr>
-          <w:ilvl w:val="0"/>
-          <w:numId w:val="1"/>
-        </w:numPr>
-      </w:pPr>
-      <w:r>
-        <w:t>Cosmic muons, hodoscope</w:t>
-      </w:r>
-      <w:r>
-        <w:t xml:space="preserve"> (figure of test bench)</w:t>
-      </w:r>
-    </w:p>
-    <w:p>
-      <w:pPr>
-        <w:pStyle w:val="ListParagraph"/>
-        <w:numPr>
-          <w:ilvl w:val="0"/>
-          <w:numId w:val="1"/>
-        </w:numPr>
-      </w:pPr>
-      <w:r>
-        <w:t>Mention gas system and slow control</w:t>
-      </w:r>
-    </w:p>
-    <w:p>
-      <w:pPr>
-        <w:pStyle w:val="ListParagraph"/>
-        <w:numPr>
-          <w:ilvl w:val="0"/>
-          <w:numId w:val="1"/>
-        </w:numPr>
-      </w:pPr>
-      <w:r>
-        <w:t>Collect 1 000 000 triggers / quadruplet, many metrics for characterization</w:t>
-      </w:r>
-      <w:r>
-        <w:fldChar w:fldCharType="begin"/>
-      </w:r>
-      <w:r>
-        <w:instrText xml:space="preserve"> ADDIN ZOTERO_ITEM CSL_CITATION {"citationID":"YrizYecV","properties":{"formattedCitation":"\\uc0\\u160{}[7]","plainCitation":" [7]","noteIndex":0},"citationItems":[{"id":63,"uris":["http://zotero.org/users/4348135/items/4J93AGLV"],"uri":["http://zotero.org/users/4348135/items/4J93AGLV"],"itemData":{"id":63,"type":"thesis","event-place":"Montreal, Canada","genre":"PhD Dissertation","language":"English","number-of-pages":"220","publisher":"McGill University","publisher-place":"Montreal, Canada","title":"Characterization studies of small-strip Thin Gap Chambers for the ATLAS Upgrade","author":[{"family":"Lefebvre","given":"Benoit"}],"issued":{"date-parts":[["2018"]]}}}],"schema":"https://github.com/citation-style-language/schema/raw/master/csl-citation.json"} </w:instrText>
-      </w:r>
-      <w:r>
-        <w:fldChar w:fldCharType="separate"/>
-      </w:r>
-      <w:r>
-        <w:rPr>
-          <w:rFonts w:ascii="Calibri" w:hAnsi="Calibri" w:cs="Calibri"/>
-          <w:szCs w:val="24"/>
-        </w:rPr>
-        <w:t> [7]</w:t>
-      </w:r>
-      <w:r>
-        <w:fldChar w:fldCharType="end"/>
-      </w:r>
-      <w:r>
-        <w:t>, but we focus on rebuilding tracks</w:t>
-      </w:r>
-    </w:p>
-    <w:p>
-      <w:pPr>
-        <w:pStyle w:val="ListParagraph"/>
-        <w:numPr>
-          <w:ilvl w:val="0"/>
-          <w:numId w:val="1"/>
-        </w:numPr>
-      </w:pPr>
-      <w:r>
-        <w:t>Explain clustering</w:t>
-      </w:r>
-      <w:r>
-        <w:t xml:space="preserve"> and </w:t>
-      </w:r>
-      <w:proofErr w:type="spellStart"/>
-      <w:r>
-        <w:t>CosmicsAnalysis</w:t>
-      </w:r>
-      <w:proofErr w:type="spellEnd"/>
-      <w:r>
-        <w:t xml:space="preserve">, reference to </w:t>
-      </w:r>
-      <w:proofErr w:type="spellStart"/>
-      <w:r>
-        <w:t>reclustering</w:t>
-      </w:r>
-      <w:proofErr w:type="spellEnd"/>
-      <w:r>
-        <w:t xml:space="preserve"> appendix</w:t>
-      </w:r>
-      <w:r>
-        <w:t xml:space="preserve"> (would be good to have strip muon </w:t>
-      </w:r>
-      <w:proofErr w:type="gramStart"/>
-      <w:r>
-        <w:t>signal, but</w:t>
-      </w:r>
-      <w:proofErr w:type="gramEnd"/>
-      <w:r>
-        <w:t xml:space="preserve"> could skip.  Could use generic MWPC figure you have in snippet slides of CAP poster to show signals -&gt; PDO -&gt; cluster)</w:t>
-      </w:r>
-    </w:p>
-    <w:p>
-      <w:pPr>
-        <w:pStyle w:val="ListParagraph"/>
-        <w:numPr>
-          <w:ilvl w:val="0"/>
-          <w:numId w:val="1"/>
-        </w:numPr>
-      </w:pPr>
-      <w:r>
-        <w:lastRenderedPageBreak/>
-        <w:t xml:space="preserve">If required, could </w:t>
-      </w:r>
-      <w:r>
-        <w:t>use mechanical design schematic</w:t>
-      </w:r>
-      <w:r>
-        <w:t xml:space="preserve"> to introduce wire supports (don’t think I will need)</w:t>
-      </w:r>
-    </w:p>
-    <w:p>
-      <w:pPr>
-        <w:pStyle w:val="ListParagraph"/>
-        <w:numPr>
-          <w:ilvl w:val="0"/>
-          <w:numId w:val="1"/>
-        </w:numPr>
-      </w:pPr>
-      <w:r>
-        <w:t>Say how position is extracted based on nominal position of strips (and wires)</w:t>
-      </w:r>
-    </w:p>
-    <w:p>
-      <w:pPr>
-        <w:rPr>
-          <w:u w:val="single"/>
-        </w:rPr>
-      </w:pPr>
-      <w:r>
-        <w:rPr>
-          <w:u w:val="single"/>
-        </w:rPr>
-        <w:t>Datasets for</w:t>
-      </w:r>
-      <w:r>
-        <w:rPr>
-          <w:u w:val="single"/>
-        </w:rPr>
-        <w:t xml:space="preserve"> alignment studies</w:t>
-      </w:r>
-      <w:r>
-        <w:rPr>
-          <w:u w:val="single"/>
-        </w:rPr>
-        <w:t xml:space="preserve"> – CHAP3</w:t>
+        <w:t>: Characterization of sTGC modules using cosmic rays</w:t>
       </w:r>
     </w:p>
     <w:p>
@@ -842,273 +619,357 @@
           <w:i/>
           <w:iCs/>
         </w:rPr>
-        <w:t>Should I include a quick section on CMM data?</w:t>
-      </w:r>
-      <w:r>
+        <w:t>Chapter intro</w:t>
+      </w:r>
+    </w:p>
+    <w:p>
+      <w:pPr>
+        <w:pStyle w:val="ListParagraph"/>
+        <w:numPr>
+          <w:ilvl w:val="0"/>
+          <w:numId w:val="1"/>
+        </w:numPr>
+      </w:pPr>
+      <w:r>
+        <w:t>Canadian production line</w:t>
+      </w:r>
+    </w:p>
+    <w:p>
+      <w:pPr>
         <w:rPr>
           <w:i/>
           <w:iCs/>
         </w:rPr>
-        <w:br/>
-      </w:r>
+      </w:pPr>
       <w:r>
         <w:rPr>
           <w:i/>
           <w:iCs/>
         </w:rPr>
-        <w:br/>
-      </w:r>
-      <w:proofErr w:type="spellStart"/>
-      <w:r>
+        <w:t>Lab Infrastructure</w:t>
+      </w:r>
+    </w:p>
+    <w:p>
+      <w:pPr>
+        <w:pStyle w:val="ListParagraph"/>
+        <w:numPr>
+          <w:ilvl w:val="0"/>
+          <w:numId w:val="1"/>
+        </w:numPr>
+      </w:pPr>
+      <w:r>
+        <w:t>Cosmic muons, hodoscope</w:t>
+      </w:r>
+      <w:r>
+        <w:t xml:space="preserve"> (figure of test bench)</w:t>
+      </w:r>
+    </w:p>
+    <w:p>
+      <w:pPr>
+        <w:pStyle w:val="ListParagraph"/>
+        <w:numPr>
+          <w:ilvl w:val="0"/>
+          <w:numId w:val="1"/>
+        </w:numPr>
+      </w:pPr>
+      <w:r>
+        <w:t>How trigger works, pass to front end boards</w:t>
+      </w:r>
+    </w:p>
+    <w:p>
+      <w:pPr>
+        <w:pStyle w:val="ListParagraph"/>
+        <w:numPr>
+          <w:ilvl w:val="0"/>
+          <w:numId w:val="1"/>
+        </w:numPr>
+      </w:pPr>
+      <w:r>
+        <w:lastRenderedPageBreak/>
+        <w:t>Readout PDO for channels above threshold (footnote neighbour triggering)</w:t>
+      </w:r>
+      <w:r>
+        <w:t xml:space="preserve"> (</w:t>
+      </w:r>
+      <w:r>
+        <w:rPr>
+          <w:highlight w:val="green"/>
+        </w:rPr>
+        <w:t>prototype</w:t>
+      </w:r>
+      <w:r>
+        <w:rPr>
+          <w:highlight w:val="green"/>
+        </w:rPr>
+        <w:t xml:space="preserve"> board and</w:t>
+      </w:r>
+      <w:r>
+        <w:rPr>
+          <w:highlight w:val="green"/>
+        </w:rPr>
+        <w:t xml:space="preserve"> ASIC)</w:t>
+      </w:r>
+      <w:r>
+        <w:t xml:space="preserve"> – no need to mention decoder, data assembled based on detector geometry, note collaborators (citations not necessary)</w:t>
+      </w:r>
+    </w:p>
+    <w:p>
+      <w:pPr>
+        <w:pStyle w:val="ListParagraph"/>
+        <w:numPr>
+          <w:ilvl w:val="0"/>
+          <w:numId w:val="1"/>
+        </w:numPr>
+      </w:pPr>
+      <w:r>
+        <w:t>Each muon event corresponds to one trigger</w:t>
+      </w:r>
+    </w:p>
+    <w:p>
+      <w:pPr>
+        <w:pStyle w:val="ListParagraph"/>
+        <w:numPr>
+          <w:ilvl w:val="0"/>
+          <w:numId w:val="1"/>
+        </w:numPr>
+      </w:pPr>
+      <w:r>
+        <w:t>Chamber operation also requires gas system, slow control, HV.</w:t>
+      </w:r>
+    </w:p>
+    <w:p>
+      <w:pPr>
+        <w:pStyle w:val="ListParagraph"/>
+        <w:numPr>
+          <w:ilvl w:val="0"/>
+          <w:numId w:val="1"/>
+        </w:numPr>
+      </w:pPr>
+      <w:r>
+        <w:t>We run at 2900V</w:t>
+      </w:r>
+      <w:r>
+        <w:t xml:space="preserve"> (close to nominal)</w:t>
+      </w:r>
+      <w:r>
+        <w:t xml:space="preserve"> and 3100V – why?</w:t>
+      </w:r>
+      <w:r>
+        <w:t xml:space="preserve"> FEBs not optimized for pad readout</w:t>
+      </w:r>
+    </w:p>
+    <w:p>
+      <w:pPr>
+        <w:pStyle w:val="ListParagraph"/>
+        <w:numPr>
+          <w:ilvl w:val="0"/>
+          <w:numId w:val="1"/>
+        </w:numPr>
+      </w:pPr>
+      <w:r>
+        <w:rPr>
+          <w:highlight w:val="green"/>
+        </w:rPr>
+        <w:t>Collect</w:t>
+      </w:r>
+      <w:r>
+        <w:t xml:space="preserve"> 1 000 000 triggers / quadruplet, many metrics for characterization</w:t>
+      </w:r>
+      <w:r>
+        <w:fldChar w:fldCharType="begin"/>
+      </w:r>
+      <w:r>
+        <w:instrText xml:space="preserve"> ADDIN ZOTERO_ITEM CSL_CITATION {"citationID":"YrizYecV","properties":{"formattedCitation":"\\uc0\\u160{}[7]","plainCitation":" [7]","noteIndex":0},"citationItems":[{"id":63,"uris":["http://zotero.org/users/4348135/items/4J93AGLV"],"uri":["http://zotero.org/users/4348135/items/4J93AGLV"],"itemData":{"id":63,"type":"thesis","event-place":"Montreal, Canada","genre":"PhD Dissertation","language":"English","number-of-pages":"220","publisher":"McGill University","publisher-place":"Montreal, Canada","title":"Characterization studies of small-strip Thin Gap Chambers for the ATLAS Upgrade","author":[{"family":"Lefebvre","given":"Benoit"}],"issued":{"date-parts":[["2018"]]}}}],"schema":"https://github.com/citation-style-language/schema/raw/master/csl-citation.json"} </w:instrText>
+      </w:r>
+      <w:r>
+        <w:fldChar w:fldCharType="separate"/>
+      </w:r>
+      <w:r>
+        <w:rPr>
+          <w:rFonts w:ascii="Calibri" w:hAnsi="Calibri" w:cs="Calibri"/>
+          <w:szCs w:val="24"/>
+        </w:rPr>
+        <w:t> [7]</w:t>
+      </w:r>
+      <w:r>
+        <w:fldChar w:fldCharType="end"/>
+      </w:r>
+      <w:r>
+        <w:t>, but we focus on rebuilding track</w:t>
+      </w:r>
+      <w:r>
+        <w:t>s</w:t>
+      </w:r>
+    </w:p>
+    <w:p>
+      <w:pPr>
         <w:rPr>
           <w:i/>
           <w:iCs/>
         </w:rPr>
-        <w:t>Cosmics</w:t>
-      </w:r>
-      <w:proofErr w:type="spellEnd"/>
+      </w:pPr>
       <w:r>
         <w:rPr>
           <w:i/>
           <w:iCs/>
         </w:rPr>
-        <w:t xml:space="preserve"> data</w:t>
-      </w:r>
-    </w:p>
-    <w:p>
-      <w:pPr>
-        <w:pStyle w:val="ListParagraph"/>
-        <w:numPr>
-          <w:ilvl w:val="0"/>
-          <w:numId w:val="1"/>
-        </w:numPr>
-        <w:rPr>
-          <w:u w:val="single"/>
-        </w:rPr>
-      </w:pPr>
-      <w:r>
-        <w:t>Misalignments cause systematic shifts of the residual</w:t>
-      </w:r>
-      <w:r>
-        <w:fldChar w:fldCharType="begin"/>
-      </w:r>
-      <w:r>
-        <w:instrText xml:space="preserve"> ADDIN ZOTERO_ITEM CSL_CITATION {"citationID":"TWdm0LMc","properties":{"formattedCitation":"\\uc0\\u160{}[7]","plainCitation":" [7]","noteIndex":0},"citationItems":[{"id":63,"uris":["http://zotero.org/users/4348135/items/4J93AGLV"],"uri":["http://zotero.org/users/4348135/items/4J93AGLV"],"itemData":{"id":63,"type":"thesis","event-place":"Montreal, Canada","genre":"PhD Dissertation","language":"English","number-of-pages":"220","publisher":"McGill University","publisher-place":"Montreal, Canada","title":"Characterization studies of small-strip Thin Gap Chambers for the ATLAS Upgrade","author":[{"family":"Lefebvre","given":"Benoit"}],"issued":{"date-parts":[["2018"]]}}}],"schema":"https://github.com/citation-style-language/schema/raw/master/csl-citation.json"} </w:instrText>
-      </w:r>
-      <w:r>
-        <w:fldChar w:fldCharType="separate"/>
-      </w:r>
-      <w:r>
-        <w:rPr>
-          <w:rFonts w:ascii="Calibri" w:hAnsi="Calibri" w:cs="Calibri"/>
-          <w:szCs w:val="24"/>
-        </w:rPr>
-        <w:t> [7]</w:t>
-      </w:r>
-      <w:r>
-        <w:fldChar w:fldCharType="end"/>
-      </w:r>
-      <w:r>
-        <w:t xml:space="preserve"> </w:t>
-      </w:r>
-    </w:p>
-    <w:p>
-      <w:pPr>
-        <w:pStyle w:val="ListParagraph"/>
-        <w:numPr>
-          <w:ilvl w:val="0"/>
-          <w:numId w:val="1"/>
-        </w:numPr>
-        <w:rPr>
-          <w:u w:val="single"/>
-        </w:rPr>
-      </w:pPr>
-      <w:r>
-        <w:t>Relative coordinate system only</w:t>
-      </w:r>
-    </w:p>
-    <w:p>
-      <w:pPr>
-        <w:pStyle w:val="ListParagraph"/>
-        <w:numPr>
-          <w:ilvl w:val="0"/>
-          <w:numId w:val="1"/>
-        </w:numPr>
-        <w:rPr>
-          <w:u w:val="single"/>
-        </w:rPr>
-      </w:pPr>
-      <w:r>
-        <w:t>Fix two layers to build coordinate system</w:t>
-      </w:r>
-      <w:r>
-        <w:fldChar w:fldCharType="begin"/>
-      </w:r>
-      <w:r>
-        <w:instrText xml:space="preserve"> ADDIN ZOTERO_ITEM CSL_CITATION {"citationID":"AMRYEDCh","properties":{"formattedCitation":"\\uc0\\u160{}[7]","plainCitation":" [7]","noteIndex":0},"citationItems":[{"id":63,"uris":["http://zotero.org/users/4348135/items/4J93AGLV"],"uri":["http://zotero.org/users/4348135/items/4J93AGLV"],"itemData":{"id":63,"type":"thesis","event-place":"Montreal, Canada","genre":"PhD Dissertation","language":"English","number-of-pages":"220","publisher":"McGill University","publisher-place":"Montreal, Canada","title":"Characterization studies of small-strip Thin Gap Chambers for the ATLAS Upgrade","author":[{"family":"Lefebvre","given":"Benoit"}],"issued":{"date-parts":[["2018"]]}}}],"schema":"https://github.com/citation-style-language/schema/raw/master/csl-citation.json"} </w:instrText>
-      </w:r>
-      <w:r>
-        <w:fldChar w:fldCharType="separate"/>
-      </w:r>
-      <w:r>
-        <w:rPr>
-          <w:rFonts w:ascii="Calibri" w:hAnsi="Calibri" w:cs="Calibri"/>
-          <w:szCs w:val="24"/>
-        </w:rPr>
-        <w:t> [7]</w:t>
-      </w:r>
-      <w:r>
-        <w:fldChar w:fldCharType="end"/>
-      </w:r>
-    </w:p>
-    <w:p>
-      <w:pPr>
-        <w:pStyle w:val="ListParagraph"/>
-        <w:numPr>
-          <w:ilvl w:val="0"/>
-          <w:numId w:val="1"/>
-        </w:numPr>
-        <w:rPr>
-          <w:u w:val="single"/>
-        </w:rPr>
-      </w:pPr>
-      <w:r>
-        <w:t>Calculate residuals and take mean as proxy</w:t>
-      </w:r>
-      <w:r>
-        <w:t xml:space="preserve"> – reference to appendix A: residual histogram bin size (plot of </w:t>
-      </w:r>
-      <w:proofErr w:type="spellStart"/>
-      <w:r>
-        <w:t>mu_cosmics</w:t>
-      </w:r>
-      <w:proofErr w:type="spellEnd"/>
-      <w:r>
-        <w:t xml:space="preserve"> – </w:t>
-      </w:r>
-      <w:proofErr w:type="spellStart"/>
-      <w:r>
-        <w:t>mu_reclustering</w:t>
-      </w:r>
-      <w:proofErr w:type="spellEnd"/>
-      <w:r>
-        <w:t xml:space="preserve"> and how that makes residual uncertainties)</w:t>
-      </w:r>
-      <w:r>
-        <w:t xml:space="preserve"> – reference to appendix B: Gaussian fit vs double gaussian fit</w:t>
-      </w:r>
-    </w:p>
-    <w:p>
-      <w:pPr>
-        <w:pStyle w:val="ListParagraph"/>
-        <w:numPr>
-          <w:ilvl w:val="0"/>
-          <w:numId w:val="1"/>
-        </w:numPr>
-        <w:rPr>
-          <w:u w:val="single"/>
-        </w:rPr>
-      </w:pPr>
-      <w:r>
-        <w:t xml:space="preserve">Show </w:t>
-      </w:r>
-      <w:proofErr w:type="spellStart"/>
-      <w:r>
-        <w:t>resplot</w:t>
-      </w:r>
-      <w:proofErr w:type="spellEnd"/>
-      <w:r>
-        <w:t xml:space="preserve"> means TH2F for a single quadruplet (QL2C04), for a given tracking combination</w:t>
-      </w:r>
-      <w:r>
-        <w:t xml:space="preserve"> </w:t>
-      </w:r>
-    </w:p>
-    <w:p>
-      <w:pPr>
-        <w:pStyle w:val="ListParagraph"/>
-        <w:numPr>
-          <w:ilvl w:val="0"/>
-          <w:numId w:val="1"/>
-        </w:numPr>
-        <w:rPr>
-          <w:u w:val="single"/>
-        </w:rPr>
-      </w:pPr>
-      <w:r>
-        <w:t xml:space="preserve">[not shown] </w:t>
-      </w:r>
-      <w:r>
-        <w:t>Show num entries TH2F to see connection with patterns due to hodoscope acceptance angle and wire support positions on three involved layers</w:t>
-      </w:r>
-    </w:p>
-    <w:p>
-      <w:pPr>
-        <w:pStyle w:val="ListParagraph"/>
-        <w:numPr>
-          <w:ilvl w:val="0"/>
-          <w:numId w:val="1"/>
-        </w:numPr>
-        <w:rPr>
-          <w:u w:val="single"/>
-        </w:rPr>
-      </w:pPr>
-      <w:r>
-        <w:t xml:space="preserve">Section: systematics (reference </w:t>
-      </w:r>
-    </w:p>
-    <w:p>
-      <w:pPr>
-        <w:pStyle w:val="ListParagraph"/>
-        <w:numPr>
-          <w:ilvl w:val="1"/>
-          <w:numId w:val="1"/>
-        </w:numPr>
-      </w:pPr>
-      <w:r>
-        <w:t>2900 V vs 3100 V</w:t>
-      </w:r>
-    </w:p>
-    <w:p>
-      <w:pPr>
-        <w:pStyle w:val="ListParagraph"/>
-        <w:numPr>
-          <w:ilvl w:val="1"/>
-          <w:numId w:val="1"/>
-        </w:numPr>
-      </w:pPr>
-      <w:proofErr w:type="spellStart"/>
-      <w:r>
-        <w:t>Gaus</w:t>
-      </w:r>
-      <w:proofErr w:type="spellEnd"/>
-      <w:r>
-        <w:t xml:space="preserve"> vs </w:t>
-      </w:r>
-      <w:proofErr w:type="spellStart"/>
-      <w:r>
-        <w:t>doub</w:t>
-      </w:r>
-      <w:proofErr w:type="spellEnd"/>
-      <w:r>
-        <w:t xml:space="preserve"> </w:t>
-      </w:r>
-      <w:proofErr w:type="spellStart"/>
-      <w:r>
-        <w:t>gaus</w:t>
-      </w:r>
-      <w:proofErr w:type="spellEnd"/>
-    </w:p>
-    <w:p>
-      <w:pPr>
-        <w:pStyle w:val="ListParagraph"/>
-        <w:numPr>
-          <w:ilvl w:val="1"/>
-          <w:numId w:val="1"/>
-        </w:numPr>
-      </w:pPr>
-      <w:r>
-        <w:t>DNL</w:t>
+        <w:t>Tracking analysis</w:t>
+      </w:r>
+    </w:p>
+    <w:p>
+      <w:pPr>
+        <w:pStyle w:val="ListParagraph"/>
+        <w:numPr>
+          <w:ilvl w:val="0"/>
+          <w:numId w:val="1"/>
+        </w:numPr>
+      </w:pPr>
+      <w:r>
+        <w:t>CosmicsAnalysis calculates high-level characterization metrics</w:t>
+      </w:r>
+    </w:p>
+    <w:p>
+      <w:pPr>
+        <w:pStyle w:val="ListParagraph"/>
+        <w:numPr>
+          <w:ilvl w:val="0"/>
+          <w:numId w:val="1"/>
+        </w:numPr>
+      </w:pPr>
+      <w:r>
+        <w:t>Rebuilding tracks</w:t>
+      </w:r>
+    </w:p>
+    <w:p>
+      <w:pPr>
+        <w:pStyle w:val="ListParagraph"/>
+        <w:numPr>
+          <w:ilvl w:val="0"/>
+          <w:numId w:val="1"/>
+        </w:numPr>
+      </w:pPr>
+      <w:r>
+        <w:t>X-coordinate from wires, uncertainty in x</w:t>
+      </w:r>
+    </w:p>
+    <w:p>
+      <w:pPr>
+        <w:pStyle w:val="ListParagraph"/>
+        <w:numPr>
+          <w:ilvl w:val="0"/>
+          <w:numId w:val="1"/>
+        </w:numPr>
+      </w:pPr>
+      <w:r>
+        <w:t>Y-coordinate from strips</w:t>
+      </w:r>
+    </w:p>
+    <w:p>
+      <w:pPr>
+        <w:pStyle w:val="ListParagraph"/>
+        <w:numPr>
+          <w:ilvl w:val="0"/>
+          <w:numId w:val="1"/>
+        </w:numPr>
+      </w:pPr>
+      <w:r>
+        <w:t>Explain clustering</w:t>
+      </w:r>
+      <w:r>
+        <w:t xml:space="preserve"> and CosmicsAnalysis</w:t>
+      </w:r>
+      <w:r>
+        <w:t xml:space="preserve">, </w:t>
+      </w:r>
+    </w:p>
+    <w:p>
+      <w:pPr>
+        <w:pStyle w:val="ListParagraph"/>
+        <w:numPr>
+          <w:ilvl w:val="0"/>
+          <w:numId w:val="1"/>
+        </w:numPr>
+      </w:pPr>
+      <w:r>
+        <w:t xml:space="preserve">Motivate uncertainty in y, </w:t>
+      </w:r>
+      <w:r>
+        <w:t>reference to reclustering appendix</w:t>
+      </w:r>
+      <w:r>
+        <w:t xml:space="preserve"> (would be good to have strip muon signal, but could skip.  </w:t>
+      </w:r>
+      <w:r>
+        <w:br/>
+        <w:t xml:space="preserve">FIGURE: </w:t>
+      </w:r>
+      <w:r>
+        <w:t>generic MWPC figure you have in snippet slides of CAP poster to show signals -&gt; PDO -&gt; cluster)</w:t>
+      </w:r>
+      <w:r>
+        <w:br/>
+        <w:t>FIGURE: Sample cluster</w:t>
+      </w:r>
+    </w:p>
+    <w:p>
+      <w:pPr>
+        <w:pStyle w:val="ListParagraph"/>
+        <w:numPr>
+          <w:ilvl w:val="0"/>
+          <w:numId w:val="1"/>
+        </w:numPr>
+      </w:pPr>
+      <w:r>
+        <w:t xml:space="preserve">Say how </w:t>
+      </w:r>
+      <w:r>
+        <w:t>tracks are</w:t>
+      </w:r>
+      <w:r>
+        <w:t xml:space="preserve"> extracted based on nominal position of strips (and wires)</w:t>
+      </w:r>
+    </w:p>
+    <w:p>
+      <w:pPr>
+        <w:pStyle w:val="ListParagraph"/>
+        <w:numPr>
+          <w:ilvl w:val="0"/>
+          <w:numId w:val="1"/>
+        </w:numPr>
+      </w:pPr>
+      <w:r>
+        <w:t xml:space="preserve">If required, could </w:t>
+      </w:r>
+      <w:r>
+        <w:t>use mechanical design schematic</w:t>
+      </w:r>
+      <w:r>
+        <w:t xml:space="preserve"> to introduce wire supports (don’t think I will need)</w:t>
+      </w:r>
+    </w:p>
+    <w:p>
+      <w:pPr>
+        <w:rPr>
+          <w:u w:val="single"/>
+        </w:rPr>
+      </w:pPr>
+      <w:r>
+        <w:rPr>
+          <w:u w:val="single"/>
+        </w:rPr>
+        <w:t>Datasets for</w:t>
+      </w:r>
+      <w:r>
+        <w:rPr>
+          <w:u w:val="single"/>
+        </w:rPr>
+        <w:t xml:space="preserve"> alignment studies</w:t>
+      </w:r>
+      <w:r>
+        <w:rPr>
+          <w:u w:val="single"/>
+        </w:rPr>
+        <w:t xml:space="preserve"> – CHAP3</w:t>
       </w:r>
     </w:p>
     <w:p>
@@ -1123,6 +984,230 @@
           <w:i/>
           <w:iCs/>
         </w:rPr>
+        <w:t>Should I include a quick section on CMM data?</w:t>
+      </w:r>
+      <w:r>
+        <w:rPr>
+          <w:i/>
+          <w:iCs/>
+        </w:rPr>
+        <w:br/>
+      </w:r>
+      <w:r>
+        <w:rPr>
+          <w:i/>
+          <w:iCs/>
+        </w:rPr>
+        <w:br/>
+        <w:t>Cosmics data</w:t>
+      </w:r>
+    </w:p>
+    <w:p>
+      <w:pPr>
+        <w:pStyle w:val="ListParagraph"/>
+        <w:numPr>
+          <w:ilvl w:val="0"/>
+          <w:numId w:val="1"/>
+        </w:numPr>
+        <w:rPr>
+          <w:u w:val="single"/>
+        </w:rPr>
+      </w:pPr>
+      <w:r>
+        <w:t>Misalignments cause systematic shifts of the residual</w:t>
+      </w:r>
+      <w:r>
+        <w:fldChar w:fldCharType="begin"/>
+      </w:r>
+      <w:r>
+        <w:instrText xml:space="preserve"> ADDIN ZOTERO_ITEM CSL_CITATION {"citationID":"TWdm0LMc","properties":{"formattedCitation":"\\uc0\\u160{}[7]","plainCitation":" [7]","noteIndex":0},"citationItems":[{"id":63,"uris":["http://zotero.org/users/4348135/items/4J93AGLV"],"uri":["http://zotero.org/users/4348135/items/4J93AGLV"],"itemData":{"id":63,"type":"thesis","event-place":"Montreal, Canada","genre":"PhD Dissertation","language":"English","number-of-pages":"220","publisher":"McGill University","publisher-place":"Montreal, Canada","title":"Characterization studies of small-strip Thin Gap Chambers for the ATLAS Upgrade","author":[{"family":"Lefebvre","given":"Benoit"}],"issued":{"date-parts":[["2018"]]}}}],"schema":"https://github.com/citation-style-language/schema/raw/master/csl-citation.json"} </w:instrText>
+      </w:r>
+      <w:r>
+        <w:fldChar w:fldCharType="separate"/>
+      </w:r>
+      <w:r>
+        <w:rPr>
+          <w:rFonts w:ascii="Calibri" w:hAnsi="Calibri" w:cs="Calibri"/>
+          <w:szCs w:val="24"/>
+        </w:rPr>
+        <w:t> [7]</w:t>
+      </w:r>
+      <w:r>
+        <w:fldChar w:fldCharType="end"/>
+      </w:r>
+      <w:r>
+        <w:t xml:space="preserve"> </w:t>
+      </w:r>
+    </w:p>
+    <w:p>
+      <w:pPr>
+        <w:pStyle w:val="ListParagraph"/>
+        <w:numPr>
+          <w:ilvl w:val="0"/>
+          <w:numId w:val="1"/>
+        </w:numPr>
+        <w:rPr>
+          <w:u w:val="single"/>
+        </w:rPr>
+      </w:pPr>
+      <w:r>
+        <w:t>Relative coordinate system only</w:t>
+      </w:r>
+    </w:p>
+    <w:p>
+      <w:pPr>
+        <w:pStyle w:val="ListParagraph"/>
+        <w:numPr>
+          <w:ilvl w:val="0"/>
+          <w:numId w:val="1"/>
+        </w:numPr>
+        <w:rPr>
+          <w:u w:val="single"/>
+        </w:rPr>
+      </w:pPr>
+      <w:r>
+        <w:t>Fix two layers to build coordinate system</w:t>
+      </w:r>
+      <w:r>
+        <w:fldChar w:fldCharType="begin"/>
+      </w:r>
+      <w:r>
+        <w:instrText xml:space="preserve"> ADDIN ZOTERO_ITEM CSL_CITATION {"citationID":"AMRYEDCh","properties":{"formattedCitation":"\\uc0\\u160{}[7]","plainCitation":" [7]","noteIndex":0},"citationItems":[{"id":63,"uris":["http://zotero.org/users/4348135/items/4J93AGLV"],"uri":["http://zotero.org/users/4348135/items/4J93AGLV"],"itemData":{"id":63,"type":"thesis","event-place":"Montreal, Canada","genre":"PhD Dissertation","language":"English","number-of-pages":"220","publisher":"McGill University","publisher-place":"Montreal, Canada","title":"Characterization studies of small-strip Thin Gap Chambers for the ATLAS Upgrade","author":[{"family":"Lefebvre","given":"Benoit"}],"issued":{"date-parts":[["2018"]]}}}],"schema":"https://github.com/citation-style-language/schema/raw/master/csl-citation.json"} </w:instrText>
+      </w:r>
+      <w:r>
+        <w:fldChar w:fldCharType="separate"/>
+      </w:r>
+      <w:r>
+        <w:rPr>
+          <w:rFonts w:ascii="Calibri" w:hAnsi="Calibri" w:cs="Calibri"/>
+          <w:szCs w:val="24"/>
+        </w:rPr>
+        <w:t> [7]</w:t>
+      </w:r>
+      <w:r>
+        <w:fldChar w:fldCharType="end"/>
+      </w:r>
+    </w:p>
+    <w:p>
+      <w:pPr>
+        <w:pStyle w:val="ListParagraph"/>
+        <w:numPr>
+          <w:ilvl w:val="0"/>
+          <w:numId w:val="1"/>
+        </w:numPr>
+        <w:rPr>
+          <w:u w:val="single"/>
+        </w:rPr>
+      </w:pPr>
+      <w:r>
+        <w:t>Calculate residuals and take mean as proxy</w:t>
+      </w:r>
+      <w:r>
+        <w:t xml:space="preserve"> – reference to appendix A: residual histogram bin size (plot of mu_cosmics – mu_reclustering and how that makes residual uncertainties)</w:t>
+      </w:r>
+      <w:r>
+        <w:t xml:space="preserve"> – reference to appendix B: Gaussian fit vs double gaussian fit</w:t>
+      </w:r>
+    </w:p>
+    <w:p>
+      <w:pPr>
+        <w:pStyle w:val="ListParagraph"/>
+        <w:numPr>
+          <w:ilvl w:val="0"/>
+          <w:numId w:val="1"/>
+        </w:numPr>
+        <w:rPr>
+          <w:u w:val="single"/>
+        </w:rPr>
+      </w:pPr>
+      <w:r>
+        <w:t>Show resplot means TH2F for a single quadruplet (QL2C04), for a given tracking combination</w:t>
+      </w:r>
+      <w:r>
+        <w:t xml:space="preserve"> </w:t>
+      </w:r>
+    </w:p>
+    <w:p>
+      <w:pPr>
+        <w:pStyle w:val="ListParagraph"/>
+        <w:numPr>
+          <w:ilvl w:val="0"/>
+          <w:numId w:val="1"/>
+        </w:numPr>
+        <w:rPr>
+          <w:u w:val="single"/>
+        </w:rPr>
+      </w:pPr>
+      <w:r>
+        <w:t xml:space="preserve">[not shown] </w:t>
+      </w:r>
+      <w:r>
+        <w:t>Show num entries TH2F to see connection with patterns due to hodoscope acceptance angle and wire support positions on three involved layers</w:t>
+      </w:r>
+    </w:p>
+    <w:p>
+      <w:pPr>
+        <w:pStyle w:val="ListParagraph"/>
+        <w:numPr>
+          <w:ilvl w:val="0"/>
+          <w:numId w:val="1"/>
+        </w:numPr>
+        <w:rPr>
+          <w:u w:val="single"/>
+        </w:rPr>
+      </w:pPr>
+      <w:r>
+        <w:t xml:space="preserve">Section: systematics (reference </w:t>
+      </w:r>
+    </w:p>
+    <w:p>
+      <w:pPr>
+        <w:pStyle w:val="ListParagraph"/>
+        <w:numPr>
+          <w:ilvl w:val="1"/>
+          <w:numId w:val="1"/>
+        </w:numPr>
+      </w:pPr>
+      <w:r>
+        <w:t>2900 V vs 3100 V</w:t>
+      </w:r>
+    </w:p>
+    <w:p>
+      <w:pPr>
+        <w:pStyle w:val="ListParagraph"/>
+        <w:numPr>
+          <w:ilvl w:val="1"/>
+          <w:numId w:val="1"/>
+        </w:numPr>
+      </w:pPr>
+      <w:r>
+        <w:t>Gaus vs doub gaus</w:t>
+      </w:r>
+    </w:p>
+    <w:p>
+      <w:pPr>
+        <w:pStyle w:val="ListParagraph"/>
+        <w:numPr>
+          <w:ilvl w:val="1"/>
+          <w:numId w:val="1"/>
+        </w:numPr>
+      </w:pPr>
+      <w:r>
+        <w:t>DNL</w:t>
+      </w:r>
+    </w:p>
+    <w:p>
+      <w:pPr>
+        <w:rPr>
+          <w:i/>
+          <w:iCs/>
+        </w:rPr>
+      </w:pPr>
+      <w:r>
+        <w:rPr>
+          <w:i/>
+          <w:iCs/>
+        </w:rPr>
         <w:t>x-ray data</w:t>
       </w:r>
     </w:p>
@@ -1135,15 +1220,8 @@
         </w:numPr>
       </w:pPr>
       <w:r>
-        <w:t xml:space="preserve">Transition: The position of each strip in ATLAS must be known to within 100um. The alignment platforms </w:t>
-      </w:r>
-      <w:proofErr w:type="gramStart"/>
-      <w:r>
-        <w:t>are able to</w:t>
-      </w:r>
-      <w:proofErr w:type="gramEnd"/>
-      <w:r>
-        <w:t xml:space="preserve"> position the wedge surface to within </w:t>
+        <w:lastRenderedPageBreak/>
+        <w:t xml:space="preserve">Transition: The position of each strip in ATLAS must be known to within 100um. The alignment platforms are able to position the wedge surface to within </w:t>
       </w:r>
       <w:r>
         <w:rPr>
@@ -1164,15 +1242,7 @@
         <w:t>)</w:t>
       </w:r>
       <w:r>
-        <w:t xml:space="preserve"> so need strip positions </w:t>
-      </w:r>
-      <w:proofErr w:type="spellStart"/>
-      <w:r>
-        <w:t>wrt</w:t>
-      </w:r>
-      <w:proofErr w:type="spellEnd"/>
-      <w:r>
-        <w:t xml:space="preserve"> wedge surface</w:t>
+        <w:t xml:space="preserve"> so need strip positions wrt wedge surface</w:t>
       </w:r>
     </w:p>
     <w:p>
@@ -1212,23 +1282,7 @@
         </w:numPr>
       </w:pPr>
       <w:r>
-        <w:t xml:space="preserve">Interaction of x-rays with </w:t>
-      </w:r>
-      <w:proofErr w:type="spellStart"/>
-      <w:r>
-        <w:t>sTGC</w:t>
-      </w:r>
-      <w:proofErr w:type="spellEnd"/>
-      <w:r>
-        <w:t xml:space="preserve"> (</w:t>
-      </w:r>
-      <w:proofErr w:type="spellStart"/>
-      <w:r>
-        <w:t>photoeffect</w:t>
-      </w:r>
-      <w:proofErr w:type="spellEnd"/>
-      <w:r>
-        <w:t xml:space="preserve"> on copper, photoelectrons ionize gas and cause avalanches) -&gt; many more delta rays</w:t>
+        <w:t>Interaction of x-rays with sTGC (photoeffect on copper, photoelectrons ionize gas and cause avalanches) -&gt; many more delta rays</w:t>
       </w:r>
     </w:p>
     <w:p>
@@ -1397,8 +1451,254 @@
         </w:numPr>
       </w:pPr>
       <w:r>
+        <w:t>Presentation of theoretical method for comparison</w:t>
+      </w:r>
+    </w:p>
+    <w:p>
+      <w:pPr>
+        <w:pStyle w:val="ListParagraph"/>
+        <w:numPr>
+          <w:ilvl w:val="1"/>
+          <w:numId w:val="1"/>
+        </w:numPr>
+      </w:pPr>
+      <w:r>
+        <w:t>How we calculate the x-ray residuals and how it is different to cosmics</w:t>
+      </w:r>
+    </w:p>
+    <w:p>
+      <w:pPr>
+        <w:pStyle w:val="ListParagraph"/>
+        <w:numPr>
+          <w:ilvl w:val="0"/>
+          <w:numId w:val="1"/>
+        </w:numPr>
+      </w:pPr>
+      <w:r>
+        <w:t>Reference the residual TH2 from chap 3</w:t>
+      </w:r>
+      <w:r>
+        <w:t>, which should have x-ray positions on top</w:t>
+      </w:r>
+    </w:p>
+    <w:p>
+      <w:pPr>
+        <w:pStyle w:val="ListParagraph"/>
+        <w:numPr>
+          <w:ilvl w:val="0"/>
+          <w:numId w:val="1"/>
+        </w:numPr>
+      </w:pPr>
+      <w:r>
+        <w:t>We bin around the x-ray point</w:t>
+      </w:r>
+    </w:p>
+    <w:p>
+      <w:pPr>
+        <w:pStyle w:val="ListParagraph"/>
+        <w:numPr>
+          <w:ilvl w:val="0"/>
+          <w:numId w:val="1"/>
+        </w:numPr>
+      </w:pPr>
+      <w:r>
+        <w:rPr>
+          <w:highlight w:val="yellow"/>
+        </w:rPr>
+        <w:t>Choice of the area of the region of interest – ask Brigitte</w:t>
+      </w:r>
+    </w:p>
+    <w:p>
+      <w:pPr>
+        <w:pStyle w:val="ListParagraph"/>
+        <w:numPr>
+          <w:ilvl w:val="1"/>
+          <w:numId w:val="1"/>
+        </w:numPr>
+      </w:pPr>
+      <w:r>
+        <w:t>DON’T GO INTO THE WEEDS. Keep it simple: balance between statistical uncertainty and size of expected local offsets.</w:t>
+      </w:r>
+    </w:p>
+    <w:p>
+      <w:pPr>
+        <w:pStyle w:val="ListParagraph"/>
+        <w:numPr>
+          <w:ilvl w:val="1"/>
+          <w:numId w:val="1"/>
+        </w:numPr>
+      </w:pPr>
+      <w:r>
+        <w:t>Weeds:</w:t>
+      </w:r>
+    </w:p>
+    <w:p>
+      <w:pPr>
+        <w:pStyle w:val="ListParagraph"/>
+        <w:numPr>
+          <w:ilvl w:val="2"/>
+          <w:numId w:val="1"/>
+        </w:numPr>
+      </w:pPr>
+      <w:r>
+        <w:t>Same area as x-ray</w:t>
+      </w:r>
+      <w:r>
+        <w:t xml:space="preserve"> is ideal</w:t>
+      </w:r>
+    </w:p>
+    <w:p>
+      <w:pPr>
+        <w:pStyle w:val="ListParagraph"/>
+        <w:numPr>
+          <w:ilvl w:val="2"/>
+          <w:numId w:val="1"/>
+        </w:numPr>
+      </w:pPr>
+      <w:r>
+        <w:t>Statistical uncertainty ok</w:t>
+      </w:r>
+    </w:p>
+    <w:p>
+      <w:pPr>
+        <w:pStyle w:val="ListParagraph"/>
+        <w:numPr>
+          <w:ilvl w:val="2"/>
+          <w:numId w:val="1"/>
+        </w:numPr>
+      </w:pPr>
+      <w:r>
+        <w:t>Wider than 2 wire groups for smooth patterns in TH2F</w:t>
+      </w:r>
+    </w:p>
+    <w:p>
+      <w:pPr>
+        <w:pStyle w:val="ListParagraph"/>
+        <w:numPr>
+          <w:ilvl w:val="2"/>
+          <w:numId w:val="1"/>
+        </w:numPr>
+      </w:pPr>
+      <w:r>
+        <w:t>Smaller than scale on which we expect local offsets to vary</w:t>
+      </w:r>
+    </w:p>
+    <w:p>
+      <w:pPr>
+        <w:pStyle w:val="ListParagraph"/>
+        <w:numPr>
+          <w:ilvl w:val="0"/>
+          <w:numId w:val="1"/>
+        </w:numPr>
+      </w:pPr>
+    </w:p>
+    <w:p>
+      <w:pPr>
+        <w:pStyle w:val="ListParagraph"/>
+        <w:numPr>
+          <w:ilvl w:val="0"/>
+          <w:numId w:val="1"/>
+        </w:numPr>
+      </w:pPr>
+      <w:r>
+        <w:t>Show scatter plot comparing the two for all tracking combinations</w:t>
+      </w:r>
+    </w:p>
+    <w:p>
+      <w:pPr>
+        <w:pStyle w:val="ListParagraph"/>
+        <w:numPr>
+          <w:ilvl w:val="1"/>
+          <w:numId w:val="1"/>
+        </w:numPr>
+      </w:pPr>
+      <w:r>
+        <w:t>Uncertainty on cosmics is the sum in quadrature of the stat and sys error for mean cosmics residuals</w:t>
+      </w:r>
+    </w:p>
+    <w:p>
+      <w:pPr>
+        <w:pStyle w:val="ListParagraph"/>
+        <w:numPr>
+          <w:ilvl w:val="1"/>
+          <w:numId w:val="1"/>
+        </w:numPr>
+      </w:pPr>
+      <w:r>
+        <w:t>Uncertainty on x-rays track positions is from polation, uncertainty on x-ray hits is 120 um, uncertainty in residual is the sum in quadrature</w:t>
+      </w:r>
+    </w:p>
+    <w:p>
+      <w:pPr>
+        <w:pStyle w:val="ListParagraph"/>
+        <w:numPr>
+          <w:ilvl w:val="1"/>
+          <w:numId w:val="1"/>
+        </w:numPr>
+      </w:pPr>
+      <w:r>
+        <w:t>2 populations:</w:t>
+      </w:r>
+    </w:p>
+    <w:p>
+      <w:pPr>
+        <w:pStyle w:val="ListParagraph"/>
+        <w:numPr>
+          <w:ilvl w:val="2"/>
+          <w:numId w:val="1"/>
+        </w:numPr>
+      </w:pPr>
+      <w:r>
+        <w:t>Misaligned quad: can see correlation</w:t>
+      </w:r>
+    </w:p>
+    <w:p>
+      <w:pPr>
+        <w:pStyle w:val="ListParagraph"/>
+        <w:numPr>
+          <w:ilvl w:val="2"/>
+          <w:numId w:val="1"/>
+        </w:numPr>
+      </w:pPr>
+      <w:r>
+        <w:t>Not misaligned: not sensitive to relative misalignments smaller than ~ 100 um</w:t>
+      </w:r>
+    </w:p>
+    <w:p>
+      <w:pPr>
+        <w:pStyle w:val="ListParagraph"/>
+        <w:numPr>
+          <w:ilvl w:val="0"/>
+          <w:numId w:val="1"/>
+        </w:numPr>
+      </w:pPr>
+      <w:r>
+        <w:t>Limitations section</w:t>
+      </w:r>
+    </w:p>
+    <w:p>
+      <w:pPr>
+        <w:pStyle w:val="ListParagraph"/>
+        <w:numPr>
+          <w:ilvl w:val="1"/>
+          <w:numId w:val="1"/>
+        </w:numPr>
+      </w:pPr>
+      <w:r>
+        <w:t>Need at least 3 layers of data per x-ray point for this method</w:t>
+      </w:r>
+    </w:p>
+    <w:p>
+      <w:pPr>
+        <w:pStyle w:val="ListParagraph"/>
+        <w:numPr>
+          <w:ilvl w:val="1"/>
+          <w:numId w:val="1"/>
+        </w:numPr>
+      </w:pPr>
+      <w:r>
         <w:lastRenderedPageBreak/>
-        <w:t>Presentation of theoretical method for comparison</w:t>
+        <w:t>Some quadruplets do not have enough x-ray data</w:t>
       </w:r>
     </w:p>
     <w:p>
@@ -1410,54 +1710,7 @@
         </w:numPr>
       </w:pPr>
       <w:r>
-        <w:t xml:space="preserve">How we calculate the x-ray residuals and how it is different to </w:t>
-      </w:r>
-      <w:proofErr w:type="spellStart"/>
-      <w:r>
-        <w:t>cosmics</w:t>
-      </w:r>
-      <w:proofErr w:type="spellEnd"/>
-    </w:p>
-    <w:p>
-      <w:pPr>
-        <w:pStyle w:val="ListParagraph"/>
-        <w:numPr>
-          <w:ilvl w:val="0"/>
-          <w:numId w:val="1"/>
-        </w:numPr>
-      </w:pPr>
-      <w:r>
-        <w:t>Reference the residual TH2 from chap 3</w:t>
-      </w:r>
-      <w:r>
-        <w:t>, which should have x-ray positions on top</w:t>
-      </w:r>
-    </w:p>
-    <w:p>
-      <w:pPr>
-        <w:pStyle w:val="ListParagraph"/>
-        <w:numPr>
-          <w:ilvl w:val="0"/>
-          <w:numId w:val="1"/>
-        </w:numPr>
-      </w:pPr>
-      <w:r>
-        <w:t>We bin around the x-ray point</w:t>
-      </w:r>
-    </w:p>
-    <w:p>
-      <w:pPr>
-        <w:pStyle w:val="ListParagraph"/>
-        <w:numPr>
-          <w:ilvl w:val="0"/>
-          <w:numId w:val="1"/>
-        </w:numPr>
-      </w:pPr>
-      <w:r>
-        <w:rPr>
-          <w:highlight w:val="yellow"/>
-        </w:rPr>
-        <w:t>Choice of the area of the region of interest – ask Brigitte</w:t>
+        <w:t xml:space="preserve">Some countries don’t collect cosmics </w:t>
       </w:r>
     </w:p>
     <w:p>
@@ -1469,7 +1722,19 @@
         </w:numPr>
       </w:pPr>
       <w:r>
-        <w:t>DON’T GO INTO THE WEEDS. Keep it simple: balance between statistical uncertainty and size of expected local offsets.</w:t>
+        <w:t>Propagating the error in the x-ray residuals makes their error very large – lose precision</w:t>
+      </w:r>
+    </w:p>
+    <w:p>
+      <w:pPr>
+        <w:pStyle w:val="ListParagraph"/>
+        <w:numPr>
+          <w:ilvl w:val="0"/>
+          <w:numId w:val="1"/>
+        </w:numPr>
+      </w:pPr>
+      <w:r>
+        <w:t xml:space="preserve">Next steps: </w:t>
       </w:r>
     </w:p>
     <w:p>
@@ -1481,79 +1746,7 @@
         </w:numPr>
       </w:pPr>
       <w:r>
-        <w:t>Weeds:</w:t>
-      </w:r>
-    </w:p>
-    <w:p>
-      <w:pPr>
-        <w:pStyle w:val="ListParagraph"/>
-        <w:numPr>
-          <w:ilvl w:val="2"/>
-          <w:numId w:val="1"/>
-        </w:numPr>
-      </w:pPr>
-      <w:r>
-        <w:t>Same area as x-ray</w:t>
-      </w:r>
-      <w:r>
-        <w:t xml:space="preserve"> is ideal</w:t>
-      </w:r>
-    </w:p>
-    <w:p>
-      <w:pPr>
-        <w:pStyle w:val="ListParagraph"/>
-        <w:numPr>
-          <w:ilvl w:val="2"/>
-          <w:numId w:val="1"/>
-        </w:numPr>
-      </w:pPr>
-      <w:r>
-        <w:t>Statistical uncertainty ok</w:t>
-      </w:r>
-    </w:p>
-    <w:p>
-      <w:pPr>
-        <w:pStyle w:val="ListParagraph"/>
-        <w:numPr>
-          <w:ilvl w:val="2"/>
-          <w:numId w:val="1"/>
-        </w:numPr>
-      </w:pPr>
-      <w:r>
-        <w:t>Wider than 2 wire groups for smooth patterns in TH2F</w:t>
-      </w:r>
-    </w:p>
-    <w:p>
-      <w:pPr>
-        <w:pStyle w:val="ListParagraph"/>
-        <w:numPr>
-          <w:ilvl w:val="2"/>
-          <w:numId w:val="1"/>
-        </w:numPr>
-      </w:pPr>
-      <w:r>
-        <w:t>Smaller than scale on which we expect local offsets to vary</w:t>
-      </w:r>
-    </w:p>
-    <w:p>
-      <w:pPr>
-        <w:pStyle w:val="ListParagraph"/>
-        <w:numPr>
-          <w:ilvl w:val="0"/>
-          <w:numId w:val="1"/>
-        </w:numPr>
-      </w:pPr>
-    </w:p>
-    <w:p>
-      <w:pPr>
-        <w:pStyle w:val="ListParagraph"/>
-        <w:numPr>
-          <w:ilvl w:val="0"/>
-          <w:numId w:val="1"/>
-        </w:numPr>
-      </w:pPr>
-      <w:r>
-        <w:t>Show scatter plot comparing the two for all tracking combinations</w:t>
+        <w:t>run over all quadruplets</w:t>
       </w:r>
     </w:p>
     <w:p>
@@ -1565,23 +1758,16 @@
         </w:numPr>
       </w:pPr>
       <w:r>
-        <w:t xml:space="preserve">Uncertainty on </w:t>
-      </w:r>
-      <w:proofErr w:type="spellStart"/>
-      <w:r>
-        <w:t>cosmics</w:t>
-      </w:r>
-      <w:proofErr w:type="spellEnd"/>
-      <w:r>
-        <w:t xml:space="preserve"> is the sum in quadrature of the stat and sys error for mean </w:t>
-      </w:r>
-      <w:proofErr w:type="spellStart"/>
-      <w:r>
-        <w:t>cosmics</w:t>
-      </w:r>
-      <w:proofErr w:type="spellEnd"/>
-      <w:r>
-        <w:t xml:space="preserve"> residuals</w:t>
+        <w:t>Enjoy the</w:t>
+      </w:r>
+      <w:r>
+        <w:t xml:space="preserve"> confiden</w:t>
+      </w:r>
+      <w:r>
+        <w:t>ce</w:t>
+      </w:r>
+      <w:r>
+        <w:t xml:space="preserve"> in x-ray data</w:t>
       </w:r>
     </w:p>
     <w:p>
@@ -1593,23 +1779,13 @@
         </w:numPr>
       </w:pPr>
       <w:r>
-        <w:t xml:space="preserve">Uncertainty on x-rays track positions is from </w:t>
-      </w:r>
-      <w:proofErr w:type="spellStart"/>
-      <w:r>
-        <w:t>polation</w:t>
-      </w:r>
-      <w:proofErr w:type="spellEnd"/>
-      <w:r>
-        <w:t xml:space="preserve">, uncertainty on x-ray hits is 120 </w:t>
-      </w:r>
-      <w:proofErr w:type="gramStart"/>
-      <w:r>
-        <w:t>um</w:t>
-      </w:r>
-      <w:proofErr w:type="gramEnd"/>
-      <w:r>
-        <w:t>, uncertainty in residual is the sum in quadrature</w:t>
+        <w:t>Briefly e</w:t>
+      </w:r>
+      <w:r>
+        <w:t xml:space="preserve">xplain </w:t>
+      </w:r>
+      <w:r>
+        <w:t>progress on misalignment model in stgc-as-built-fit</w:t>
       </w:r>
     </w:p>
     <w:p>
@@ -1621,196 +1797,13 @@
         </w:numPr>
       </w:pPr>
       <w:r>
-        <w:t>2 populations:</w:t>
-      </w:r>
-    </w:p>
-    <w:p>
-      <w:pPr>
-        <w:pStyle w:val="ListParagraph"/>
-        <w:numPr>
-          <w:ilvl w:val="2"/>
-          <w:numId w:val="1"/>
-        </w:numPr>
-      </w:pPr>
-      <w:r>
-        <w:t>Misaligned quad: can see correlation</w:t>
-      </w:r>
-    </w:p>
-    <w:p>
-      <w:pPr>
-        <w:pStyle w:val="ListParagraph"/>
-        <w:numPr>
-          <w:ilvl w:val="2"/>
-          <w:numId w:val="1"/>
-        </w:numPr>
-      </w:pPr>
-      <w:r>
-        <w:t>Not misaligned: not sensitive to relative misalignments smaller than ~ 100 um</w:t>
-      </w:r>
-    </w:p>
-    <w:p>
-      <w:pPr>
-        <w:pStyle w:val="ListParagraph"/>
-        <w:numPr>
-          <w:ilvl w:val="0"/>
-          <w:numId w:val="1"/>
-        </w:numPr>
-      </w:pPr>
-      <w:r>
-        <w:t>Limitations section</w:t>
-      </w:r>
-    </w:p>
-    <w:p>
-      <w:pPr>
-        <w:pStyle w:val="ListParagraph"/>
-        <w:numPr>
-          <w:ilvl w:val="1"/>
-          <w:numId w:val="1"/>
-        </w:numPr>
-      </w:pPr>
-      <w:r>
-        <w:t>Need at least 3 layers of data per x-ray point for this method</w:t>
-      </w:r>
-    </w:p>
-    <w:p>
-      <w:pPr>
-        <w:pStyle w:val="ListParagraph"/>
-        <w:numPr>
-          <w:ilvl w:val="1"/>
-          <w:numId w:val="1"/>
-        </w:numPr>
-      </w:pPr>
-      <w:r>
-        <w:t>Some quadruplets do not have enough x-ray data</w:t>
-      </w:r>
-    </w:p>
-    <w:p>
-      <w:pPr>
-        <w:pStyle w:val="ListParagraph"/>
-        <w:numPr>
-          <w:ilvl w:val="1"/>
-          <w:numId w:val="1"/>
-        </w:numPr>
-      </w:pPr>
-      <w:r>
-        <w:t xml:space="preserve">Some countries don’t collect </w:t>
-      </w:r>
-      <w:proofErr w:type="spellStart"/>
-      <w:r>
-        <w:t>cosmics</w:t>
-      </w:r>
-      <w:proofErr w:type="spellEnd"/>
-      <w:r>
-        <w:t xml:space="preserve"> </w:t>
-      </w:r>
-    </w:p>
-    <w:p>
-      <w:pPr>
-        <w:pStyle w:val="ListParagraph"/>
-        <w:numPr>
-          <w:ilvl w:val="1"/>
-          <w:numId w:val="1"/>
-        </w:numPr>
-      </w:pPr>
-      <w:r>
-        <w:t>Propagating the error in the x-ray residuals makes their error very large – lose precision</w:t>
-      </w:r>
-    </w:p>
-    <w:p>
-      <w:pPr>
-        <w:pStyle w:val="ListParagraph"/>
-        <w:numPr>
-          <w:ilvl w:val="0"/>
-          <w:numId w:val="1"/>
-        </w:numPr>
-      </w:pPr>
-      <w:r>
-        <w:t xml:space="preserve">Next steps: </w:t>
-      </w:r>
-    </w:p>
-    <w:p>
-      <w:pPr>
-        <w:pStyle w:val="ListParagraph"/>
-        <w:numPr>
-          <w:ilvl w:val="1"/>
-          <w:numId w:val="1"/>
-        </w:numPr>
-      </w:pPr>
-      <w:r>
-        <w:t>run over all quadruplets</w:t>
-      </w:r>
-    </w:p>
-    <w:p>
-      <w:pPr>
-        <w:pStyle w:val="ListParagraph"/>
-        <w:numPr>
-          <w:ilvl w:val="1"/>
-          <w:numId w:val="1"/>
-        </w:numPr>
-      </w:pPr>
-      <w:r>
-        <w:t>Enjoy the</w:t>
-      </w:r>
-      <w:r>
-        <w:t xml:space="preserve"> confiden</w:t>
-      </w:r>
-      <w:r>
-        <w:t>ce</w:t>
-      </w:r>
-      <w:r>
-        <w:t xml:space="preserve"> in x-ray data</w:t>
-      </w:r>
-    </w:p>
-    <w:p>
-      <w:pPr>
-        <w:pStyle w:val="ListParagraph"/>
-        <w:numPr>
-          <w:ilvl w:val="1"/>
-          <w:numId w:val="1"/>
-        </w:numPr>
-      </w:pPr>
-      <w:r>
-        <w:t>Briefly e</w:t>
-      </w:r>
-      <w:r>
-        <w:t xml:space="preserve">xplain </w:t>
-      </w:r>
-      <w:r>
-        <w:t xml:space="preserve">progress on misalignment model in </w:t>
-      </w:r>
-      <w:proofErr w:type="spellStart"/>
-      <w:r>
-        <w:t>stgc</w:t>
-      </w:r>
-      <w:proofErr w:type="spellEnd"/>
-      <w:r>
-        <w:t>-as-built-fit</w:t>
-      </w:r>
-    </w:p>
-    <w:p>
-      <w:pPr>
-        <w:pStyle w:val="ListParagraph"/>
-        <w:numPr>
-          <w:ilvl w:val="1"/>
-          <w:numId w:val="1"/>
-        </w:numPr>
-      </w:pPr>
-      <w:r>
         <w:t xml:space="preserve">Explain </w:t>
       </w:r>
       <w:r>
         <w:t xml:space="preserve">potential </w:t>
       </w:r>
       <w:r>
-        <w:t xml:space="preserve">to constrain misalignment model with </w:t>
-      </w:r>
-      <w:proofErr w:type="spellStart"/>
-      <w:r>
-        <w:t>cosmics</w:t>
-      </w:r>
-      <w:proofErr w:type="spellEnd"/>
-      <w:r>
-        <w:t xml:space="preserve"> data</w:t>
+        <w:t>to constrain misalignment model with cosmics data</w:t>
       </w:r>
       <w:r>
         <w:t xml:space="preserve"> (BRIEF, no details)</w:t>
@@ -1924,23 +1917,7 @@
         </w:rPr>
       </w:pPr>
       <w:r>
-        <w:t xml:space="preserve">Add </w:t>
-      </w:r>
-      <w:proofErr w:type="spellStart"/>
-      <w:r>
-        <w:t>cosmics</w:t>
-      </w:r>
-      <w:proofErr w:type="spellEnd"/>
-      <w:r>
-        <w:t xml:space="preserve"> residuals to alignment parameter fit, since we know the mean </w:t>
-      </w:r>
-      <w:proofErr w:type="spellStart"/>
-      <w:r>
-        <w:t>cosmics</w:t>
-      </w:r>
-      <w:proofErr w:type="spellEnd"/>
-      <w:r>
-        <w:t xml:space="preserve"> residuals well and they give us relative alignment information</w:t>
+        <w:t>Add cosmics residuals to alignment parameter fit, since we know the mean cosmics residuals well and they give us relative alignment information</w:t>
       </w:r>
     </w:p>
     <w:p>
@@ -1998,7 +1975,6 @@
         <w:rPr>
           <w:u w:val="single"/>
         </w:rPr>
-        <w:lastRenderedPageBreak/>
         <w:t xml:space="preserve">Appendix </w:t>
       </w:r>
       <w:r>
@@ -2022,50 +1998,18 @@
         <w:t xml:space="preserve">residual distribution </w:t>
       </w:r>
       <w:r>
-        <w:t xml:space="preserve">bin size, need uncertainty on </w:t>
-      </w:r>
-      <w:proofErr w:type="spellStart"/>
-      <w:r>
-        <w:t>cosmics</w:t>
-      </w:r>
-      <w:proofErr w:type="spellEnd"/>
-      <w:r>
-        <w:t xml:space="preserve"> residuals =&gt; clustering uncertainty</w:t>
-      </w:r>
-    </w:p>
-    <w:p>
-      <w:r>
-        <w:t xml:space="preserve">Show </w:t>
-      </w:r>
-      <w:proofErr w:type="spellStart"/>
-      <w:r>
-        <w:t>mu_cosmics</w:t>
-      </w:r>
-      <w:proofErr w:type="spellEnd"/>
-      <w:r>
-        <w:t xml:space="preserve"> – </w:t>
-      </w:r>
-      <w:proofErr w:type="spellStart"/>
-      <w:r>
-        <w:t>mu_reclustering</w:t>
-      </w:r>
-      <w:proofErr w:type="spellEnd"/>
-      <w:r>
-        <w:t xml:space="preserve"> for a quad to motivate </w:t>
+        <w:t>bin size, need uncertainty on cosmics residuals =&gt; clustering uncertainty</w:t>
+      </w:r>
+    </w:p>
+    <w:p>
+      <w:r>
+        <w:t xml:space="preserve">Show mu_cosmics – mu_reclustering for a quad to motivate </w:t>
       </w:r>
       <w:r>
         <w:t>60</w:t>
       </w:r>
       <w:r>
-        <w:t xml:space="preserve"> um </w:t>
-      </w:r>
-      <w:proofErr w:type="gramStart"/>
-      <w:r>
-        <w:t>uncertainty</w:t>
-      </w:r>
-      <w:proofErr w:type="gramEnd"/>
-      <w:r>
-        <w:t xml:space="preserve"> on cluster position</w:t>
+        <w:t xml:space="preserve"> um uncertainty on cluster position</w:t>
       </w:r>
     </w:p>
     <w:p>
@@ -2108,15 +2052,7 @@
     </w:p>
     <w:p>
       <w:r>
-        <w:t xml:space="preserve">… </w:t>
-      </w:r>
-      <w:proofErr w:type="spellStart"/>
-      <w:r>
-        <w:t>residualsStudy</w:t>
-      </w:r>
-      <w:proofErr w:type="spellEnd"/>
-      <w:r>
-        <w:t>/QS3P18_stats/peakOfMeanErrorsDistVsTrigger.pdf</w:t>
+        <w:t>… residualsStudy/QS3P18_stats/peakOfMeanErrorsDistVsTrigger.pdf</w:t>
       </w:r>
     </w:p>
     <w:p>
@@ -2162,43 +2098,7 @@
           <w:iCs/>
           <w:lang w:val="fr-CA"/>
         </w:rPr>
-        <w:t xml:space="preserve">: </w:t>
-      </w:r>
-      <w:proofErr w:type="spellStart"/>
-      <w:r>
-        <w:rPr>
-          <w:i/>
-          <w:iCs/>
-          <w:lang w:val="fr-CA"/>
-        </w:rPr>
-        <w:t>Gaussian</w:t>
-      </w:r>
-      <w:proofErr w:type="spellEnd"/>
-      <w:r>
-        <w:rPr>
-          <w:i/>
-          <w:iCs/>
-          <w:lang w:val="fr-CA"/>
-        </w:rPr>
-        <w:t xml:space="preserve"> fit vs double </w:t>
-      </w:r>
-      <w:proofErr w:type="spellStart"/>
-      <w:r>
-        <w:rPr>
-          <w:i/>
-          <w:iCs/>
-          <w:lang w:val="fr-CA"/>
-        </w:rPr>
-        <w:t>gaussian</w:t>
-      </w:r>
-      <w:proofErr w:type="spellEnd"/>
-      <w:r>
-        <w:rPr>
-          <w:i/>
-          <w:iCs/>
-          <w:lang w:val="fr-CA"/>
-        </w:rPr>
-        <w:t xml:space="preserve"> fit</w:t>
+        <w:t>: Gaussian fit vs double gaussian fit</w:t>
       </w:r>
     </w:p>
     <w:p>
@@ -2595,7 +2495,6 @@
         <w:rPr>
           <w:rFonts w:ascii="Calibri" w:hAnsi="Calibri" w:cs="Calibri"/>
         </w:rPr>
-        <w:lastRenderedPageBreak/>
         <w:t>[8]</w:t>
       </w:r>
       <w:r>

</xml_diff>

<commit_message>
(barely) started writing chapter 1
</commit_message>
<xml_diff>
--- a/planning/thesis_brainstorm.docx
+++ b/planning/thesis_brainstorm.docx
@@ -23,6 +23,11 @@
       </w:r>
     </w:p>
     <w:p>
+      <w:pPr>
+        <w:rPr>
+          <w:u w:val="single"/>
+        </w:rPr>
+      </w:pPr>
       <w:r>
         <w:rPr>
           <w:u w:val="single"/>
@@ -38,6 +43,37 @@
     </w:p>
     <w:p>
       <w:pPr>
+        <w:rPr>
+          <w:i/>
+          <w:iCs/>
+        </w:rPr>
+      </w:pPr>
+      <w:r>
+        <w:rPr>
+          <w:i/>
+          <w:iCs/>
+        </w:rPr>
+        <w:t>Start it off with hi-</w:t>
+      </w:r>
+      <w:proofErr w:type="spellStart"/>
+      <w:r>
+        <w:rPr>
+          <w:i/>
+          <w:iCs/>
+        </w:rPr>
+        <w:t>lumi</w:t>
+      </w:r>
+      <w:proofErr w:type="spellEnd"/>
+      <w:r>
+        <w:rPr>
+          <w:i/>
+          <w:iCs/>
+        </w:rPr>
+        <w:t xml:space="preserve"> motivation</w:t>
+      </w:r>
+    </w:p>
+    <w:p>
+      <w:pPr>
         <w:pStyle w:val="ListParagraph"/>
         <w:numPr>
           <w:ilvl w:val="0"/>
@@ -175,7 +211,15 @@
         </w:numPr>
       </w:pPr>
       <w:r>
-        <w:t>NSW design (sTGC and MM)</w:t>
+        <w:t>NSW design (</w:t>
+      </w:r>
+      <w:proofErr w:type="spellStart"/>
+      <w:r>
+        <w:t>sTGC</w:t>
+      </w:r>
+      <w:proofErr w:type="spellEnd"/>
+      <w:r>
+        <w:t xml:space="preserve"> and MM)</w:t>
       </w:r>
       <w:r>
         <w:t xml:space="preserve"> </w:t>
@@ -220,8 +264,13 @@
           <w:numId w:val="1"/>
         </w:numPr>
       </w:pPr>
-      <w:r>
-        <w:t>sTGC details</w:t>
+      <w:proofErr w:type="spellStart"/>
+      <w:r>
+        <w:t>sTGC</w:t>
+      </w:r>
+      <w:proofErr w:type="spellEnd"/>
+      <w:r>
+        <w:t xml:space="preserve"> details</w:t>
       </w:r>
       <w:r>
         <w:fldChar w:fldCharType="begin"/>
@@ -255,7 +304,15 @@
         <w:t>Mechanical layout (pads, strips, wires)</w:t>
       </w:r>
       <w:r>
-        <w:t xml:space="preserve"> (zoom out of layer figure, or Perez-Codina 2016 fig. 2)</w:t>
+        <w:t xml:space="preserve"> (zoom out of layer figure, or Perez-</w:t>
+      </w:r>
+      <w:proofErr w:type="spellStart"/>
+      <w:r>
+        <w:t>Codina</w:t>
+      </w:r>
+      <w:proofErr w:type="spellEnd"/>
+      <w:r>
+        <w:t xml:space="preserve"> 2016 fig. 2)</w:t>
       </w:r>
     </w:p>
     <w:p>
@@ -426,8 +483,13 @@
       <w:r>
         <w:t xml:space="preserve">Result: </w:t>
       </w:r>
-      <w:r>
-        <w:t xml:space="preserve">sTGC </w:t>
+      <w:proofErr w:type="spellStart"/>
+      <w:r>
+        <w:t>sTGC</w:t>
+      </w:r>
+      <w:proofErr w:type="spellEnd"/>
+      <w:r>
+        <w:t xml:space="preserve"> </w:t>
       </w:r>
       <w:r>
         <w:t xml:space="preserve">strip </w:t>
@@ -509,7 +571,23 @@
         </w:numPr>
       </w:pPr>
       <w:r>
-        <w:t>Source plates and light fibres mounted on sTGC wedge</w:t>
+        <w:t xml:space="preserve">Source plates and light </w:t>
+      </w:r>
+      <w:proofErr w:type="spellStart"/>
+      <w:r>
+        <w:t>fibres</w:t>
+      </w:r>
+      <w:proofErr w:type="spellEnd"/>
+      <w:r>
+        <w:t xml:space="preserve"> mounted on </w:t>
+      </w:r>
+      <w:proofErr w:type="spellStart"/>
+      <w:r>
+        <w:t>sTGC</w:t>
+      </w:r>
+      <w:proofErr w:type="spellEnd"/>
+      <w:r>
+        <w:t xml:space="preserve"> wedge</w:t>
       </w:r>
     </w:p>
     <w:p>
@@ -588,11 +666,19 @@
           <w:u w:val="single"/>
         </w:rPr>
       </w:pPr>
-      <w:r>
-        <w:rPr>
-          <w:u w:val="single"/>
-        </w:rPr>
-        <w:t>Cosmics data</w:t>
+      <w:proofErr w:type="spellStart"/>
+      <w:r>
+        <w:rPr>
+          <w:u w:val="single"/>
+        </w:rPr>
+        <w:t>Cosmics</w:t>
+      </w:r>
+      <w:proofErr w:type="spellEnd"/>
+      <w:r>
+        <w:rPr>
+          <w:u w:val="single"/>
+        </w:rPr>
+        <w:t xml:space="preserve"> data</w:t>
       </w:r>
       <w:r>
         <w:rPr>
@@ -604,7 +690,43 @@
         <w:rPr>
           <w:u w:val="single"/>
         </w:rPr>
-        <w:t>: Characterization of sTGC modules using cosmic rays</w:t>
+        <w:t xml:space="preserve">: Characterization of </w:t>
+      </w:r>
+      <w:proofErr w:type="spellStart"/>
+      <w:r>
+        <w:rPr>
+          <w:u w:val="single"/>
+        </w:rPr>
+        <w:t>sTGC</w:t>
+      </w:r>
+      <w:proofErr w:type="spellEnd"/>
+      <w:r>
+        <w:rPr>
+          <w:u w:val="single"/>
+        </w:rPr>
+        <w:t xml:space="preserve"> modules using cosmic rays</w:t>
+      </w:r>
+    </w:p>
+    <w:p>
+      <w:r>
+        <w:rPr>
+          <w:highlight w:val="yellow"/>
+        </w:rPr>
+        <w:t xml:space="preserve">Do I need to include </w:t>
+      </w:r>
+      <w:proofErr w:type="spellStart"/>
+      <w:r>
+        <w:rPr>
+          <w:highlight w:val="yellow"/>
+        </w:rPr>
+        <w:t>cosmics</w:t>
+      </w:r>
+      <w:proofErr w:type="spellEnd"/>
+      <w:r>
+        <w:rPr>
+          <w:highlight w:val="yellow"/>
+        </w:rPr>
+        <w:t xml:space="preserve"> cuts? X-ray cuts?</w:t>
       </w:r>
     </w:p>
     <w:p>
@@ -646,6 +768,7 @@
           <w:i/>
           <w:iCs/>
         </w:rPr>
+        <w:lastRenderedPageBreak/>
         <w:t>Lab Infrastructure</w:t>
       </w:r>
     </w:p>
@@ -685,8 +808,15 @@
         </w:numPr>
       </w:pPr>
       <w:r>
-        <w:lastRenderedPageBreak/>
-        <w:t>Readout PDO for channels above threshold (footnote neighbour triggering)</w:t>
+        <w:t xml:space="preserve">Readout PDO for channels above threshold (footnote </w:t>
+      </w:r>
+      <w:proofErr w:type="spellStart"/>
+      <w:r>
+        <w:t>neighbour</w:t>
+      </w:r>
+      <w:proofErr w:type="spellEnd"/>
+      <w:r>
+        <w:t xml:space="preserve"> triggering)</w:t>
       </w:r>
       <w:r>
         <w:t xml:space="preserve"> (</w:t>
@@ -824,8 +954,13 @@
           <w:numId w:val="1"/>
         </w:numPr>
       </w:pPr>
-      <w:r>
-        <w:t>CosmicsAnalysis calculates high-level characterization metrics</w:t>
+      <w:proofErr w:type="spellStart"/>
+      <w:r>
+        <w:t>CosmicsAnalysis</w:t>
+      </w:r>
+      <w:proofErr w:type="spellEnd"/>
+      <w:r>
+        <w:t xml:space="preserve"> calculates high-level characterization metrics</w:t>
       </w:r>
     </w:p>
     <w:p>
@@ -876,8 +1011,13 @@
         <w:t>Explain clustering</w:t>
       </w:r>
       <w:r>
-        <w:t xml:space="preserve"> and CosmicsAnalysis</w:t>
-      </w:r>
+        <w:t xml:space="preserve"> and </w:t>
+      </w:r>
+      <w:proofErr w:type="spellStart"/>
+      <w:r>
+        <w:t>CosmicsAnalysis</w:t>
+      </w:r>
+      <w:proofErr w:type="spellEnd"/>
       <w:r>
         <w:t xml:space="preserve">, </w:t>
       </w:r>
@@ -894,10 +1034,26 @@
         <w:t xml:space="preserve">Motivate uncertainty in y, </w:t>
       </w:r>
       <w:r>
-        <w:t>reference to reclustering appendix</w:t>
-      </w:r>
-      <w:r>
-        <w:t xml:space="preserve"> (would be good to have strip muon signal, but could skip.  </w:t>
+        <w:t xml:space="preserve">reference to </w:t>
+      </w:r>
+      <w:proofErr w:type="spellStart"/>
+      <w:r>
+        <w:t>reclustering</w:t>
+      </w:r>
+      <w:proofErr w:type="spellEnd"/>
+      <w:r>
+        <w:t xml:space="preserve"> appendix</w:t>
+      </w:r>
+      <w:r>
+        <w:t xml:space="preserve"> (would be good to have strip muon </w:t>
+      </w:r>
+      <w:proofErr w:type="gramStart"/>
+      <w:r>
+        <w:t>signal, but</w:t>
+      </w:r>
+      <w:proofErr w:type="gramEnd"/>
+      <w:r>
+        <w:t xml:space="preserve"> could skip.  </w:t>
       </w:r>
       <w:r>
         <w:br/>
@@ -920,13 +1076,7 @@
         </w:numPr>
       </w:pPr>
       <w:r>
-        <w:t xml:space="preserve">Say how </w:t>
-      </w:r>
-      <w:r>
-        <w:t>tracks are</w:t>
-      </w:r>
-      <w:r>
-        <w:t xml:space="preserve"> extracted based on nominal position of strips (and wires)</w:t>
+        <w:t>Say how tracks are extracted based on nominal position of strips (and wires)</w:t>
       </w:r>
     </w:p>
     <w:p>
@@ -999,7 +1149,22 @@
           <w:iCs/>
         </w:rPr>
         <w:br/>
-        <w:t>Cosmics data</w:t>
+      </w:r>
+      <w:proofErr w:type="spellStart"/>
+      <w:r>
+        <w:rPr>
+          <w:i/>
+          <w:iCs/>
+        </w:rPr>
+        <w:t>Cosmics</w:t>
+      </w:r>
+      <w:proofErr w:type="spellEnd"/>
+      <w:r>
+        <w:rPr>
+          <w:i/>
+          <w:iCs/>
+        </w:rPr>
+        <w:t xml:space="preserve"> data</w:t>
       </w:r>
     </w:p>
     <w:p>
@@ -1103,7 +1268,23 @@
         <w:t>Calculate residuals and take mean as proxy</w:t>
       </w:r>
       <w:r>
-        <w:t xml:space="preserve"> – reference to appendix A: residual histogram bin size (plot of mu_cosmics – mu_reclustering and how that makes residual uncertainties)</w:t>
+        <w:t xml:space="preserve"> – reference to appendix A: residual histogram bin size (plot of </w:t>
+      </w:r>
+      <w:proofErr w:type="spellStart"/>
+      <w:r>
+        <w:t>mu_cosmics</w:t>
+      </w:r>
+      <w:proofErr w:type="spellEnd"/>
+      <w:r>
+        <w:t xml:space="preserve"> – </w:t>
+      </w:r>
+      <w:proofErr w:type="spellStart"/>
+      <w:r>
+        <w:t>mu_reclustering</w:t>
+      </w:r>
+      <w:proofErr w:type="spellEnd"/>
+      <w:r>
+        <w:t xml:space="preserve"> and how that makes residual uncertainties)</w:t>
       </w:r>
       <w:r>
         <w:t xml:space="preserve"> – reference to appendix B: Gaussian fit vs double gaussian fit</w:t>
@@ -1121,7 +1302,15 @@
         </w:rPr>
       </w:pPr>
       <w:r>
-        <w:t>Show resplot means TH2F for a single quadruplet (QL2C04), for a given tracking combination</w:t>
+        <w:t xml:space="preserve">Show </w:t>
+      </w:r>
+      <w:proofErr w:type="spellStart"/>
+      <w:r>
+        <w:t>resplot</w:t>
+      </w:r>
+      <w:proofErr w:type="spellEnd"/>
+      <w:r>
+        <w:t xml:space="preserve"> means TH2F for a single quadruplet (QL2C04), for a given tracking combination</w:t>
       </w:r>
       <w:r>
         <w:t xml:space="preserve"> </w:t>
@@ -1180,9 +1369,27 @@
           <w:numId w:val="1"/>
         </w:numPr>
       </w:pPr>
-      <w:r>
-        <w:t>Gaus vs doub gaus</w:t>
-      </w:r>
+      <w:proofErr w:type="spellStart"/>
+      <w:r>
+        <w:t>Gaus</w:t>
+      </w:r>
+      <w:proofErr w:type="spellEnd"/>
+      <w:r>
+        <w:t xml:space="preserve"> vs </w:t>
+      </w:r>
+      <w:proofErr w:type="spellStart"/>
+      <w:r>
+        <w:t>doub</w:t>
+      </w:r>
+      <w:proofErr w:type="spellEnd"/>
+      <w:r>
+        <w:t xml:space="preserve"> </w:t>
+      </w:r>
+      <w:proofErr w:type="spellStart"/>
+      <w:r>
+        <w:t>gaus</w:t>
+      </w:r>
+      <w:proofErr w:type="spellEnd"/>
     </w:p>
     <w:p>
       <w:pPr>
@@ -1193,6 +1400,7 @@
         </w:numPr>
       </w:pPr>
       <w:r>
+        <w:lastRenderedPageBreak/>
         <w:t>DNL</w:t>
       </w:r>
     </w:p>
@@ -1220,8 +1428,15 @@
         </w:numPr>
       </w:pPr>
       <w:r>
-        <w:lastRenderedPageBreak/>
-        <w:t xml:space="preserve">Transition: The position of each strip in ATLAS must be known to within 100um. The alignment platforms are able to position the wedge surface to within </w:t>
+        <w:t xml:space="preserve">Transition: The position of each strip in ATLAS must be known to within 100um. The alignment platforms </w:t>
+      </w:r>
+      <w:proofErr w:type="gramStart"/>
+      <w:r>
+        <w:t>are able to</w:t>
+      </w:r>
+      <w:proofErr w:type="gramEnd"/>
+      <w:r>
+        <w:t xml:space="preserve"> position the wedge surface to within </w:t>
       </w:r>
       <w:r>
         <w:rPr>
@@ -1242,7 +1457,15 @@
         <w:t>)</w:t>
       </w:r>
       <w:r>
-        <w:t xml:space="preserve"> so need strip positions wrt wedge surface</w:t>
+        <w:t xml:space="preserve"> so need strip positions </w:t>
+      </w:r>
+      <w:proofErr w:type="spellStart"/>
+      <w:r>
+        <w:t>wrt</w:t>
+      </w:r>
+      <w:proofErr w:type="spellEnd"/>
+      <w:r>
+        <w:t xml:space="preserve"> wedge surface</w:t>
       </w:r>
     </w:p>
     <w:p>
@@ -1282,7 +1505,23 @@
         </w:numPr>
       </w:pPr>
       <w:r>
-        <w:t>Interaction of x-rays with sTGC (photoeffect on copper, photoelectrons ionize gas and cause avalanches) -&gt; many more delta rays</w:t>
+        <w:t xml:space="preserve">Interaction of x-rays with </w:t>
+      </w:r>
+      <w:proofErr w:type="spellStart"/>
+      <w:r>
+        <w:t>sTGC</w:t>
+      </w:r>
+      <w:proofErr w:type="spellEnd"/>
+      <w:r>
+        <w:t xml:space="preserve"> (</w:t>
+      </w:r>
+      <w:proofErr w:type="spellStart"/>
+      <w:r>
+        <w:t>photoeffect</w:t>
+      </w:r>
+      <w:proofErr w:type="spellEnd"/>
+      <w:r>
+        <w:t xml:space="preserve"> on copper, photoelectrons ionize gas and cause avalanches) -&gt; many more delta rays</w:t>
       </w:r>
     </w:p>
     <w:p>
@@ -1463,8 +1702,13 @@
         </w:numPr>
       </w:pPr>
       <w:r>
-        <w:t>How we calculate the x-ray residuals and how it is different to cosmics</w:t>
-      </w:r>
+        <w:t xml:space="preserve">How we calculate the x-ray residuals and how it is different to </w:t>
+      </w:r>
+      <w:proofErr w:type="spellStart"/>
+      <w:r>
+        <w:t>cosmics</w:t>
+      </w:r>
+      <w:proofErr w:type="spellEnd"/>
     </w:p>
     <w:p>
       <w:pPr>
@@ -1613,7 +1857,23 @@
         </w:numPr>
       </w:pPr>
       <w:r>
-        <w:t>Uncertainty on cosmics is the sum in quadrature of the stat and sys error for mean cosmics residuals</w:t>
+        <w:t xml:space="preserve">Uncertainty on </w:t>
+      </w:r>
+      <w:proofErr w:type="spellStart"/>
+      <w:r>
+        <w:t>cosmics</w:t>
+      </w:r>
+      <w:proofErr w:type="spellEnd"/>
+      <w:r>
+        <w:t xml:space="preserve"> is the sum in quadrature of the stat and sys error for mean </w:t>
+      </w:r>
+      <w:proofErr w:type="spellStart"/>
+      <w:r>
+        <w:t>cosmics</w:t>
+      </w:r>
+      <w:proofErr w:type="spellEnd"/>
+      <w:r>
+        <w:t xml:space="preserve"> residuals</w:t>
       </w:r>
     </w:p>
     <w:p>
@@ -1625,7 +1885,23 @@
         </w:numPr>
       </w:pPr>
       <w:r>
-        <w:t>Uncertainty on x-rays track positions is from polation, uncertainty on x-ray hits is 120 um, uncertainty in residual is the sum in quadrature</w:t>
+        <w:t xml:space="preserve">Uncertainty on x-rays track positions is from </w:t>
+      </w:r>
+      <w:proofErr w:type="spellStart"/>
+      <w:r>
+        <w:t>polation</w:t>
+      </w:r>
+      <w:proofErr w:type="spellEnd"/>
+      <w:r>
+        <w:t xml:space="preserve">, uncertainty on x-ray hits is 120 </w:t>
+      </w:r>
+      <w:proofErr w:type="gramStart"/>
+      <w:r>
+        <w:t>um</w:t>
+      </w:r>
+      <w:proofErr w:type="gramEnd"/>
+      <w:r>
+        <w:t>, uncertainty in residual is the sum in quadrature</w:t>
       </w:r>
     </w:p>
     <w:p>
@@ -1661,6 +1937,7 @@
         </w:numPr>
       </w:pPr>
       <w:r>
+        <w:lastRenderedPageBreak/>
         <w:t>Not misaligned: not sensitive to relative misalignments smaller than ~ 100 um</w:t>
       </w:r>
     </w:p>
@@ -1697,7 +1974,6 @@
         </w:numPr>
       </w:pPr>
       <w:r>
-        <w:lastRenderedPageBreak/>
         <w:t>Some quadruplets do not have enough x-ray data</w:t>
       </w:r>
     </w:p>
@@ -1710,7 +1986,15 @@
         </w:numPr>
       </w:pPr>
       <w:r>
-        <w:t xml:space="preserve">Some countries don’t collect cosmics </w:t>
+        <w:t xml:space="preserve">Some countries don’t collect </w:t>
+      </w:r>
+      <w:proofErr w:type="spellStart"/>
+      <w:r>
+        <w:t>cosmics</w:t>
+      </w:r>
+      <w:proofErr w:type="spellEnd"/>
+      <w:r>
+        <w:t xml:space="preserve"> </w:t>
       </w:r>
     </w:p>
     <w:p>
@@ -1785,7 +2069,15 @@
         <w:t xml:space="preserve">xplain </w:t>
       </w:r>
       <w:r>
-        <w:t>progress on misalignment model in stgc-as-built-fit</w:t>
+        <w:t xml:space="preserve">progress on misalignment model in </w:t>
+      </w:r>
+      <w:proofErr w:type="spellStart"/>
+      <w:r>
+        <w:t>stgc</w:t>
+      </w:r>
+      <w:proofErr w:type="spellEnd"/>
+      <w:r>
+        <w:t>-as-built-fit</w:t>
       </w:r>
     </w:p>
     <w:p>
@@ -1803,7 +2095,15 @@
         <w:t xml:space="preserve">potential </w:t>
       </w:r>
       <w:r>
-        <w:t>to constrain misalignment model with cosmics data</w:t>
+        <w:t xml:space="preserve">to constrain misalignment model with </w:t>
+      </w:r>
+      <w:proofErr w:type="spellStart"/>
+      <w:r>
+        <w:t>cosmics</w:t>
+      </w:r>
+      <w:proofErr w:type="spellEnd"/>
+      <w:r>
+        <w:t xml:space="preserve"> data</w:t>
       </w:r>
       <w:r>
         <w:t xml:space="preserve"> (BRIEF, no details)</w:t>
@@ -1917,7 +2217,23 @@
         </w:rPr>
       </w:pPr>
       <w:r>
-        <w:t>Add cosmics residuals to alignment parameter fit, since we know the mean cosmics residuals well and they give us relative alignment information</w:t>
+        <w:t xml:space="preserve">Add </w:t>
+      </w:r>
+      <w:proofErr w:type="spellStart"/>
+      <w:r>
+        <w:t>cosmics</w:t>
+      </w:r>
+      <w:proofErr w:type="spellEnd"/>
+      <w:r>
+        <w:t xml:space="preserve"> residuals to alignment parameter fit, since we know the mean </w:t>
+      </w:r>
+      <w:proofErr w:type="spellStart"/>
+      <w:r>
+        <w:t>cosmics</w:t>
+      </w:r>
+      <w:proofErr w:type="spellEnd"/>
+      <w:r>
+        <w:t xml:space="preserve"> residuals well and they give us relative alignment information</w:t>
       </w:r>
     </w:p>
     <w:p>
@@ -1998,18 +2314,50 @@
         <w:t xml:space="preserve">residual distribution </w:t>
       </w:r>
       <w:r>
-        <w:t>bin size, need uncertainty on cosmics residuals =&gt; clustering uncertainty</w:t>
-      </w:r>
-    </w:p>
-    <w:p>
-      <w:r>
-        <w:t xml:space="preserve">Show mu_cosmics – mu_reclustering for a quad to motivate </w:t>
+        <w:t xml:space="preserve">bin size, need uncertainty on </w:t>
+      </w:r>
+      <w:proofErr w:type="spellStart"/>
+      <w:r>
+        <w:t>cosmics</w:t>
+      </w:r>
+      <w:proofErr w:type="spellEnd"/>
+      <w:r>
+        <w:t xml:space="preserve"> residuals =&gt; clustering uncertainty</w:t>
+      </w:r>
+    </w:p>
+    <w:p>
+      <w:r>
+        <w:t xml:space="preserve">Show </w:t>
+      </w:r>
+      <w:proofErr w:type="spellStart"/>
+      <w:r>
+        <w:t>mu_cosmics</w:t>
+      </w:r>
+      <w:proofErr w:type="spellEnd"/>
+      <w:r>
+        <w:t xml:space="preserve"> – </w:t>
+      </w:r>
+      <w:proofErr w:type="spellStart"/>
+      <w:r>
+        <w:t>mu_reclustering</w:t>
+      </w:r>
+      <w:proofErr w:type="spellEnd"/>
+      <w:r>
+        <w:t xml:space="preserve"> for a quad to motivate </w:t>
       </w:r>
       <w:r>
         <w:t>60</w:t>
       </w:r>
       <w:r>
-        <w:t xml:space="preserve"> um uncertainty on cluster position</w:t>
+        <w:t xml:space="preserve"> um </w:t>
+      </w:r>
+      <w:proofErr w:type="gramStart"/>
+      <w:r>
+        <w:t>uncertainty</w:t>
+      </w:r>
+      <w:proofErr w:type="gramEnd"/>
+      <w:r>
+        <w:t xml:space="preserve"> on cluster position</w:t>
       </w:r>
     </w:p>
     <w:p>
@@ -2052,7 +2400,15 @@
     </w:p>
     <w:p>
       <w:r>
-        <w:t>… residualsStudy/QS3P18_stats/peakOfMeanErrorsDistVsTrigger.pdf</w:t>
+        <w:t xml:space="preserve">… </w:t>
+      </w:r>
+      <w:proofErr w:type="spellStart"/>
+      <w:r>
+        <w:t>residualsStudy</w:t>
+      </w:r>
+      <w:proofErr w:type="spellEnd"/>
+      <w:r>
+        <w:t>/QS3P18_stats/peakOfMeanErrorsDistVsTrigger.pdf</w:t>
       </w:r>
     </w:p>
     <w:p>
@@ -2098,7 +2454,43 @@
           <w:iCs/>
           <w:lang w:val="fr-CA"/>
         </w:rPr>
-        <w:t>: Gaussian fit vs double gaussian fit</w:t>
+        <w:t xml:space="preserve">: </w:t>
+      </w:r>
+      <w:proofErr w:type="spellStart"/>
+      <w:r>
+        <w:rPr>
+          <w:i/>
+          <w:iCs/>
+          <w:lang w:val="fr-CA"/>
+        </w:rPr>
+        <w:t>Gaussian</w:t>
+      </w:r>
+      <w:proofErr w:type="spellEnd"/>
+      <w:r>
+        <w:rPr>
+          <w:i/>
+          <w:iCs/>
+          <w:lang w:val="fr-CA"/>
+        </w:rPr>
+        <w:t xml:space="preserve"> fit vs double </w:t>
+      </w:r>
+      <w:proofErr w:type="spellStart"/>
+      <w:r>
+        <w:rPr>
+          <w:i/>
+          <w:iCs/>
+          <w:lang w:val="fr-CA"/>
+        </w:rPr>
+        <w:t>gaussian</w:t>
+      </w:r>
+      <w:proofErr w:type="spellEnd"/>
+      <w:r>
+        <w:rPr>
+          <w:i/>
+          <w:iCs/>
+          <w:lang w:val="fr-CA"/>
+        </w:rPr>
+        <w:t xml:space="preserve"> fit</w:t>
       </w:r>
     </w:p>
     <w:p>
@@ -2188,6 +2580,7 @@
         <w:rPr>
           <w:strike/>
         </w:rPr>
+        <w:lastRenderedPageBreak/>
         <w:t>Can show rough calculation of scale on which alignments change</w:t>
       </w:r>
     </w:p>

</xml_diff>

<commit_message>
wrote very rough draft of LHC section of chap 1 - does not compile because of inverse femptobarns
</commit_message>
<xml_diff>
--- a/planning/thesis_brainstorm.docx
+++ b/planning/thesis_brainstorm.docx
@@ -728,6 +728,15 @@
         </w:rPr>
         <w:t xml:space="preserve"> cuts? X-ray cuts?</w:t>
       </w:r>
+      <w:r>
+        <w:t xml:space="preserve"> </w:t>
+      </w:r>
+      <w:r>
+        <w:sym w:font="Wingdings" w:char="F0E0"/>
+      </w:r>
+      <w:r>
+        <w:t xml:space="preserve"> Maybe another appendix</w:t>
+      </w:r>
     </w:p>
     <w:p>
       <w:pPr>
@@ -1045,15 +1054,7 @@
         <w:t xml:space="preserve"> appendix</w:t>
       </w:r>
       <w:r>
-        <w:t xml:space="preserve"> (would be good to have strip muon </w:t>
-      </w:r>
-      <w:proofErr w:type="gramStart"/>
-      <w:r>
-        <w:t>signal, but</w:t>
-      </w:r>
-      <w:proofErr w:type="gramEnd"/>
-      <w:r>
-        <w:t xml:space="preserve"> could skip.  </w:t>
+        <w:t xml:space="preserve"> (would be good to have strip muon signal, but could skip.  </w:t>
       </w:r>
       <w:r>
         <w:br/>
@@ -1428,15 +1429,7 @@
         </w:numPr>
       </w:pPr>
       <w:r>
-        <w:t xml:space="preserve">Transition: The position of each strip in ATLAS must be known to within 100um. The alignment platforms </w:t>
-      </w:r>
-      <w:proofErr w:type="gramStart"/>
-      <w:r>
-        <w:t>are able to</w:t>
-      </w:r>
-      <w:proofErr w:type="gramEnd"/>
-      <w:r>
-        <w:t xml:space="preserve"> position the wedge surface to within </w:t>
+        <w:t xml:space="preserve">Transition: The position of each strip in ATLAS must be known to within 100um. The alignment platforms are able to position the wedge surface to within </w:t>
       </w:r>
       <w:r>
         <w:rPr>
@@ -1893,15 +1886,7 @@
       </w:r>
       <w:proofErr w:type="spellEnd"/>
       <w:r>
-        <w:t xml:space="preserve">, uncertainty on x-ray hits is 120 </w:t>
-      </w:r>
-      <w:proofErr w:type="gramStart"/>
-      <w:r>
-        <w:t>um</w:t>
-      </w:r>
-      <w:proofErr w:type="gramEnd"/>
-      <w:r>
-        <w:t>, uncertainty in residual is the sum in quadrature</w:t>
+        <w:t>, uncertainty on x-ray hits is 120 um, uncertainty in residual is the sum in quadrature</w:t>
       </w:r>
     </w:p>
     <w:p>
@@ -2349,15 +2334,7 @@
         <w:t>60</w:t>
       </w:r>
       <w:r>
-        <w:t xml:space="preserve"> um </w:t>
-      </w:r>
-      <w:proofErr w:type="gramStart"/>
-      <w:r>
-        <w:t>uncertainty</w:t>
-      </w:r>
-      <w:proofErr w:type="gramEnd"/>
-      <w:r>
-        <w:t xml:space="preserve"> on cluster position</w:t>
+        <w:t xml:space="preserve"> um uncertainty on cluster position</w:t>
       </w:r>
     </w:p>
     <w:p>

</xml_diff>

<commit_message>
wrote most of ATLAS section of introduction
</commit_message>
<xml_diff>
--- a/planning/thesis_brainstorm.docx
+++ b/planning/thesis_brainstorm.docx
@@ -81,6 +81,43 @@
         </w:numPr>
       </w:pPr>
       <w:r>
+        <w:t>LHC</w:t>
+      </w:r>
+      <w:r>
+        <w:t xml:space="preserve"> and HL-LHC</w:t>
+      </w:r>
+      <w:r>
+        <w:fldChar w:fldCharType="begin"/>
+      </w:r>
+      <w:r>
+        <w:instrText xml:space="preserve"> ADDIN ZOTERO_ITEM CSL_CITATION {"citationID":"1PhS4r4D","properties":{"formattedCitation":"\\uc0\\u160{}[2]","plainCitation":" [2]","noteIndex":0},"citationItems":[{"id":62,"uris":["http://zotero.org/users/4348135/items/6T4EYFUS"],"uri":["http://zotero.org/users/4348135/items/6T4EYFUS"],"itemData":{"id":62,"type":"article-journal","container-title":"Journal of Instrumentation","issue":"S08001","journalAbbreviation":"J. Instrum.","title":"LHC Machine","volume":"3","author":[{"family":"Evans","given":"L"},{"family":"Bryant","given":"P"}],"issued":{"date-parts":[["2008"]]}}}],"schema":"https://github.com/citation-style-language/schema/raw/master/csl-citation.json"} </w:instrText>
+      </w:r>
+      <w:r>
+        <w:fldChar w:fldCharType="separate"/>
+      </w:r>
+      <w:r>
+        <w:rPr>
+          <w:rFonts w:ascii="Calibri" w:hAnsi="Calibri" w:cs="Calibri"/>
+          <w:szCs w:val="24"/>
+        </w:rPr>
+        <w:t> [2]</w:t>
+      </w:r>
+      <w:r>
+        <w:fldChar w:fldCharType="end"/>
+      </w:r>
+      <w:r>
+        <w:t xml:space="preserve"> </w:t>
+      </w:r>
+    </w:p>
+    <w:p>
+      <w:pPr>
+        <w:pStyle w:val="ListParagraph"/>
+        <w:numPr>
+          <w:ilvl w:val="0"/>
+          <w:numId w:val="1"/>
+        </w:numPr>
+      </w:pPr>
+      <w:r>
         <w:t>ATLAS</w:t>
       </w:r>
       <w:r>
@@ -102,14 +139,150 @@
       <w:r>
         <w:fldChar w:fldCharType="end"/>
       </w:r>
-      <w:r>
-        <w:t>, LHC</w:t>
+    </w:p>
+    <w:p>
+      <w:pPr>
+        <w:pStyle w:val="ListParagraph"/>
+        <w:numPr>
+          <w:ilvl w:val="1"/>
+          <w:numId w:val="1"/>
+        </w:numPr>
+      </w:pPr>
+      <w:r>
+        <w:t xml:space="preserve">Cylindrical </w:t>
+      </w:r>
+      <w:proofErr w:type="gramStart"/>
+      <w:r>
+        <w:t>general purpose</w:t>
+      </w:r>
+      <w:proofErr w:type="gramEnd"/>
+      <w:r>
+        <w:t xml:space="preserve"> detector</w:t>
+      </w:r>
+    </w:p>
+    <w:p>
+      <w:pPr>
+        <w:pStyle w:val="ListParagraph"/>
+        <w:numPr>
+          <w:ilvl w:val="1"/>
+          <w:numId w:val="1"/>
+        </w:numPr>
+      </w:pPr>
+      <w:proofErr w:type="spellStart"/>
+      <w:r>
+        <w:t>Partons</w:t>
+      </w:r>
+      <w:proofErr w:type="spellEnd"/>
+      <w:r>
+        <w:t xml:space="preserve"> collide, physics occurs</w:t>
+      </w:r>
+    </w:p>
+    <w:p>
+      <w:pPr>
+        <w:pStyle w:val="ListParagraph"/>
+        <w:numPr>
+          <w:ilvl w:val="1"/>
+          <w:numId w:val="1"/>
+        </w:numPr>
+      </w:pPr>
+      <w:r>
+        <w:t>Transverse momentum and energy are conserved</w:t>
+      </w:r>
+    </w:p>
+    <w:p>
+      <w:pPr>
+        <w:pStyle w:val="ListParagraph"/>
+        <w:numPr>
+          <w:ilvl w:val="1"/>
+          <w:numId w:val="1"/>
+        </w:numPr>
+      </w:pPr>
+      <w:r>
+        <w:t>Each detector subsystem in charge of a different group of particles</w:t>
+      </w:r>
+    </w:p>
+    <w:p>
+      <w:pPr>
+        <w:pStyle w:val="ListParagraph"/>
+        <w:numPr>
+          <w:ilvl w:val="1"/>
+          <w:numId w:val="1"/>
+        </w:numPr>
+      </w:pPr>
+      <w:r>
+        <w:t>Inner tracker basics</w:t>
+      </w:r>
+    </w:p>
+    <w:p>
+      <w:pPr>
+        <w:pStyle w:val="ListParagraph"/>
+        <w:numPr>
+          <w:ilvl w:val="1"/>
+          <w:numId w:val="1"/>
+        </w:numPr>
+      </w:pPr>
+      <w:r>
+        <w:t>Calorimeter basics</w:t>
+      </w:r>
+    </w:p>
+    <w:p>
+      <w:pPr>
+        <w:pStyle w:val="ListParagraph"/>
+        <w:numPr>
+          <w:ilvl w:val="1"/>
+          <w:numId w:val="1"/>
+        </w:numPr>
+      </w:pPr>
+      <w:r>
+        <w:t>Magnet system basics</w:t>
+      </w:r>
+    </w:p>
+    <w:p>
+      <w:pPr>
+        <w:pStyle w:val="ListParagraph"/>
+        <w:numPr>
+          <w:ilvl w:val="1"/>
+          <w:numId w:val="1"/>
+        </w:numPr>
+      </w:pPr>
+      <w:r>
+        <w:t>Trigger</w:t>
+      </w:r>
+    </w:p>
+    <w:p>
+      <w:pPr>
+        <w:pStyle w:val="ListParagraph"/>
+        <w:numPr>
+          <w:ilvl w:val="1"/>
+          <w:numId w:val="1"/>
+        </w:numPr>
+      </w:pPr>
+      <w:r>
+        <w:t>(</w:t>
+      </w:r>
+      <w:r>
+        <w:t>Mention Athena</w:t>
+      </w:r>
+      <w:r>
+        <w:t>)</w:t>
+      </w:r>
+    </w:p>
+    <w:p>
+      <w:pPr>
+        <w:pStyle w:val="ListParagraph"/>
+        <w:numPr>
+          <w:ilvl w:val="0"/>
+          <w:numId w:val="1"/>
+        </w:numPr>
+      </w:pPr>
+      <w:r>
+        <w:t>ATLAS muon spectrometer</w:t>
       </w:r>
       <w:r>
         <w:fldChar w:fldCharType="begin"/>
       </w:r>
       <w:r>
-        <w:instrText xml:space="preserve"> ADDIN ZOTERO_ITEM CSL_CITATION {"citationID":"1PhS4r4D","properties":{"formattedCitation":"\\uc0\\u160{}[2]","plainCitation":" [2]","noteIndex":0},"citationItems":[{"id":62,"uris":["http://zotero.org/users/4348135/items/6T4EYFUS"],"uri":["http://zotero.org/users/4348135/items/6T4EYFUS"],"itemData":{"id":62,"type":"article-journal","container-title":"Journal of Instrumentation","issue":"S08001","journalAbbreviation":"J. Instrum.","title":"LHC Machine","volume":"3","author":[{"family":"Evans","given":"L"},{"family":"Bryant","given":"P"}],"issued":{"date-parts":[["2008"]]}}}],"schema":"https://github.com/citation-style-language/schema/raw/master/csl-citation.json"} </w:instrText>
+        <w:instrText xml:space="preserve"> ADDIN ZOTERO_ITEM CSL_CITATION {"citationID":"u8NI8kB0","properties":{"formattedCitation":"\\uc0\\u160{}[3]","plainCitation":" [3]","noteIndex":0},"citationItems":[{"id":64,"uris":["http://zotero.org/users/4348135/items/PY544ZB8"],"uri":["http://zotero.org/users/4348135/items/PY544ZB8"],"itemData":{"id":64,"type":"report","collection-title":"Technical Design Report ATLAS","event-place":"Geneva","number":"CERN-LHCC-97-022","publisher":"CERN","publisher-place":"Geneva","title":"ATLAS Muon Spectrometer: Technical Design Report","URL":"http://cds.cern.ch/record/331068","author":[{"family":"ATLAS Collaboration","given":""}],"issued":{"date-parts":[["1997"]]}}}],"schema":"https://github.com/citation-style-language/schema/raw/master/csl-citation.json"} </w:instrText>
       </w:r>
       <w:r>
         <w:fldChar w:fldCharType="separate"/>
@@ -119,43 +292,70 @@
           <w:rFonts w:ascii="Calibri" w:hAnsi="Calibri" w:cs="Calibri"/>
           <w:szCs w:val="24"/>
         </w:rPr>
-        <w:t> [2]</w:t>
+        <w:t> [3]</w:t>
       </w:r>
       <w:r>
         <w:fldChar w:fldCharType="end"/>
       </w:r>
+    </w:p>
+    <w:p>
+      <w:pPr>
+        <w:pStyle w:val="ListParagraph"/>
+        <w:numPr>
+          <w:ilvl w:val="0"/>
+          <w:numId w:val="1"/>
+        </w:numPr>
+      </w:pPr>
+      <w:r>
+        <w:t>Motivation for replacing SW</w:t>
+      </w:r>
+      <w:r>
+        <w:fldChar w:fldCharType="begin"/>
+      </w:r>
+      <w:r>
+        <w:instrText xml:space="preserve"> ADDIN ZOTERO_ITEM CSL_CITATION {"citationID":"t0uXxRHQ","properties":{"formattedCitation":"\\uc0\\u160{}[4]","plainCitation":" [4]","noteIndex":0},"citationItems":[{"id":61,"uris":["http://zotero.org/users/4348135/items/8C47A3RG"],"uri":["http://zotero.org/users/4348135/items/8C47A3RG"],"itemData":{"id":61,"type":"report","collection-title":"Technical design report","event-place":"Geneva","genre":"Technical Design Report","number":"CERN-LHCC-2013-006","publisher":"CERN","publisher-place":"Geneva","title":"New Small Wheel Technical Design Report","URL":"http://cdsweb.cern.ch/record/1552862/","author":[{"family":"ATLAS Collaboration","given":"CERN. Generva. The LHC experiments Committee"}],"issued":{"date-parts":[["2013"]]}}}],"schema":"https://github.com/citation-style-language/schema/raw/master/csl-citation.json"} </w:instrText>
+      </w:r>
+      <w:r>
+        <w:fldChar w:fldCharType="separate"/>
+      </w:r>
+      <w:r>
+        <w:rPr>
+          <w:rFonts w:ascii="Calibri" w:hAnsi="Calibri" w:cs="Calibri"/>
+          <w:szCs w:val="24"/>
+        </w:rPr>
+        <w:t> [4]</w:t>
+      </w:r>
+      <w:r>
+        <w:fldChar w:fldCharType="end"/>
+      </w:r>
+    </w:p>
+    <w:p>
+      <w:pPr>
+        <w:pStyle w:val="ListParagraph"/>
+        <w:numPr>
+          <w:ilvl w:val="0"/>
+          <w:numId w:val="1"/>
+        </w:numPr>
+      </w:pPr>
+      <w:r>
+        <w:t>NSW design (</w:t>
+      </w:r>
+      <w:proofErr w:type="spellStart"/>
+      <w:r>
+        <w:t>sTGC</w:t>
+      </w:r>
+      <w:proofErr w:type="spellEnd"/>
+      <w:r>
+        <w:t xml:space="preserve"> and MM)</w:t>
+      </w:r>
       <w:r>
         <w:t xml:space="preserve"> </w:t>
       </w:r>
-    </w:p>
-    <w:p>
-      <w:pPr>
-        <w:pStyle w:val="ListParagraph"/>
-        <w:numPr>
-          <w:ilvl w:val="0"/>
-          <w:numId w:val="1"/>
-        </w:numPr>
-      </w:pPr>
-      <w:r>
-        <w:t>Mention Athena</w:t>
-      </w:r>
-    </w:p>
-    <w:p>
-      <w:pPr>
-        <w:pStyle w:val="ListParagraph"/>
-        <w:numPr>
-          <w:ilvl w:val="0"/>
-          <w:numId w:val="1"/>
-        </w:numPr>
-      </w:pPr>
-      <w:r>
-        <w:t>ATLAS muon spectrometer</w:t>
-      </w:r>
       <w:r>
         <w:fldChar w:fldCharType="begin"/>
       </w:r>
       <w:r>
-        <w:instrText xml:space="preserve"> ADDIN ZOTERO_ITEM CSL_CITATION {"citationID":"u8NI8kB0","properties":{"formattedCitation":"\\uc0\\u160{}[3]","plainCitation":" [3]","noteIndex":0},"citationItems":[{"id":64,"uris":["http://zotero.org/users/4348135/items/PY544ZB8"],"uri":["http://zotero.org/users/4348135/items/PY544ZB8"],"itemData":{"id":64,"type":"report","collection-title":"Technical Design Report ATLAS","event-place":"Geneva","number":"CERN-LHCC-97-022","publisher":"CERN","publisher-place":"Geneva","title":"ATLAS Muon Spectrometer: Technical Design Report","URL":"http://cds.cern.ch/record/331068","author":[{"family":"ATLAS Collaboration","given":""}],"issued":{"date-parts":[["1997"]]}}}],"schema":"https://github.com/citation-style-language/schema/raw/master/csl-citation.json"} </w:instrText>
+        <w:instrText xml:space="preserve"> ADDIN ZOTERO_ITEM CSL_CITATION {"citationID":"TKAUOJEa","properties":{"formattedCitation":"\\uc0\\u160{}[4]","plainCitation":" [4]","noteIndex":0},"citationItems":[{"id":61,"uris":["http://zotero.org/users/4348135/items/8C47A3RG"],"uri":["http://zotero.org/users/4348135/items/8C47A3RG"],"itemData":{"id":61,"type":"report","collection-title":"Technical design report","event-place":"Geneva","genre":"Technical Design Report","number":"CERN-LHCC-2013-006","publisher":"CERN","publisher-place":"Geneva","title":"New Small Wheel Technical Design Report","URL":"http://cdsweb.cern.ch/record/1552862/","author":[{"family":"ATLAS Collaboration","given":"CERN. Generva. The LHC experiments Committee"}],"issued":{"date-parts":[["2013"]]}}}],"schema":"https://github.com/citation-style-language/schema/raw/master/csl-citation.json"} </w:instrText>
       </w:r>
       <w:r>
         <w:fldChar w:fldCharType="separate"/>
@@ -165,7 +365,7 @@
           <w:rFonts w:ascii="Calibri" w:hAnsi="Calibri" w:cs="Calibri"/>
           <w:szCs w:val="24"/>
         </w:rPr>
-        <w:t> [3]</w:t>
+        <w:t> [4]</w:t>
       </w:r>
       <w:r>
         <w:fldChar w:fldCharType="end"/>
@@ -175,18 +375,35 @@
       <w:pPr>
         <w:pStyle w:val="ListParagraph"/>
         <w:numPr>
-          <w:ilvl w:val="0"/>
-          <w:numId w:val="1"/>
-        </w:numPr>
-      </w:pPr>
-      <w:r>
-        <w:t>Motivation for replacing SW</w:t>
+          <w:ilvl w:val="1"/>
+          <w:numId w:val="1"/>
+        </w:numPr>
+      </w:pPr>
+      <w:r>
+        <w:t>Introduce sector and wedge idea, large and small, quadruplet type</w:t>
+      </w:r>
+    </w:p>
+    <w:p>
+      <w:pPr>
+        <w:pStyle w:val="ListParagraph"/>
+        <w:numPr>
+          <w:ilvl w:val="0"/>
+          <w:numId w:val="1"/>
+        </w:numPr>
+      </w:pPr>
+      <w:proofErr w:type="spellStart"/>
+      <w:r>
+        <w:t>sTGC</w:t>
+      </w:r>
+      <w:proofErr w:type="spellEnd"/>
+      <w:r>
+        <w:t xml:space="preserve"> details</w:t>
       </w:r>
       <w:r>
         <w:fldChar w:fldCharType="begin"/>
       </w:r>
       <w:r>
-        <w:instrText xml:space="preserve"> ADDIN ZOTERO_ITEM CSL_CITATION {"citationID":"t0uXxRHQ","properties":{"formattedCitation":"\\uc0\\u160{}[4]","plainCitation":" [4]","noteIndex":0},"citationItems":[{"id":61,"uris":["http://zotero.org/users/4348135/items/8C47A3RG"],"uri":["http://zotero.org/users/4348135/items/8C47A3RG"],"itemData":{"id":61,"type":"report","collection-title":"Technical design report","event-place":"Geneva","genre":"Technical Design Report","number":"CERN-LHCC-2013-006","publisher":"CERN","publisher-place":"Geneva","title":"New Small Wheel Technical Design Report","URL":"http://cdsweb.cern.ch/record/1552862/","author":[{"family":"ATLAS Collaboration","given":"CERN. Generva. The LHC experiments Committee"}],"issued":{"date-parts":[["2013"]]}}}],"schema":"https://github.com/citation-style-language/schema/raw/master/csl-citation.json"} </w:instrText>
+        <w:instrText xml:space="preserve"> ADDIN ZOTERO_ITEM CSL_CITATION {"citationID":"3XoWx8t1","properties":{"formattedCitation":"\\uc0\\u160{}[4]","plainCitation":" [4]","noteIndex":0},"citationItems":[{"id":61,"uris":["http://zotero.org/users/4348135/items/8C47A3RG"],"uri":["http://zotero.org/users/4348135/items/8C47A3RG"],"itemData":{"id":61,"type":"report","collection-title":"Technical design report","event-place":"Geneva","genre":"Technical Design Report","number":"CERN-LHCC-2013-006","publisher":"CERN","publisher-place":"Geneva","title":"New Small Wheel Technical Design Report","URL":"http://cdsweb.cern.ch/record/1552862/","author":[{"family":"ATLAS Collaboration","given":"CERN. Generva. The LHC experiments Committee"}],"issued":{"date-parts":[["2013"]]}}}],"schema":"https://github.com/citation-style-language/schema/raw/master/csl-citation.json"} </w:instrText>
       </w:r>
       <w:r>
         <w:fldChar w:fldCharType="separate"/>
@@ -206,29 +423,236 @@
       <w:pPr>
         <w:pStyle w:val="ListParagraph"/>
         <w:numPr>
-          <w:ilvl w:val="0"/>
-          <w:numId w:val="1"/>
-        </w:numPr>
-      </w:pPr>
-      <w:r>
-        <w:t>NSW design (</w:t>
+          <w:ilvl w:val="1"/>
+          <w:numId w:val="1"/>
+        </w:numPr>
+      </w:pPr>
+      <w:r>
+        <w:t>Mechanical layout (pads, strips, wires)</w:t>
+      </w:r>
+      <w:r>
+        <w:t xml:space="preserve"> (zoom out of layer figure, or Perez-</w:t>
       </w:r>
       <w:proofErr w:type="spellStart"/>
       <w:r>
+        <w:t>Codina</w:t>
+      </w:r>
+      <w:proofErr w:type="spellEnd"/>
+      <w:r>
+        <w:t xml:space="preserve"> 2016 fig. 2)</w:t>
+      </w:r>
+    </w:p>
+    <w:p>
+      <w:pPr>
+        <w:pStyle w:val="ListParagraph"/>
+        <w:numPr>
+          <w:ilvl w:val="1"/>
+          <w:numId w:val="1"/>
+        </w:numPr>
+      </w:pPr>
+      <w:r>
+        <w:t>How it works: ionization, avalanche, charge spreading, gas mixture, HV</w:t>
+      </w:r>
+    </w:p>
+    <w:p>
+      <w:pPr>
+        <w:pStyle w:val="ListParagraph"/>
+        <w:numPr>
+          <w:ilvl w:val="1"/>
+          <w:numId w:val="1"/>
+        </w:numPr>
+      </w:pPr>
+      <w:r>
+        <w:t>Charge distribution on strips to extract y, wire fired to provide x</w:t>
+      </w:r>
+    </w:p>
+    <w:p>
+      <w:pPr>
+        <w:pStyle w:val="ListParagraph"/>
+        <w:numPr>
+          <w:ilvl w:val="0"/>
+          <w:numId w:val="1"/>
+        </w:numPr>
+      </w:pPr>
+      <w:r>
+        <w:t>Detector construction process?</w:t>
+      </w:r>
+      <w:r>
+        <w:t xml:space="preserve"> </w:t>
+      </w:r>
+      <w:r>
+        <w:sym w:font="Wingdings" w:char="F0E0"/>
+      </w:r>
+      <w:r>
+        <w:t xml:space="preserve"> 1 paragraph</w:t>
+      </w:r>
+    </w:p>
+    <w:p>
+      <w:pPr>
+        <w:pStyle w:val="ListParagraph"/>
+        <w:numPr>
+          <w:ilvl w:val="1"/>
+          <w:numId w:val="1"/>
+        </w:numPr>
+      </w:pPr>
+      <w:r>
+        <w:t>Five countries, including Canada</w:t>
+      </w:r>
+    </w:p>
+    <w:p>
+      <w:pPr>
+        <w:pStyle w:val="ListParagraph"/>
+        <w:numPr>
+          <w:ilvl w:val="1"/>
+          <w:numId w:val="1"/>
+        </w:numPr>
+      </w:pPr>
+      <w:r>
+        <w:t xml:space="preserve">Etching strip pattern </w:t>
+      </w:r>
+      <w:r>
+        <w:sym w:font="Wingdings" w:char="F0E0"/>
+      </w:r>
+      <w:r>
+        <w:t xml:space="preserve"> distortion</w:t>
+      </w:r>
+    </w:p>
+    <w:p>
+      <w:pPr>
+        <w:pStyle w:val="ListParagraph"/>
+        <w:numPr>
+          <w:ilvl w:val="1"/>
+          <w:numId w:val="1"/>
+        </w:numPr>
+      </w:pPr>
+      <w:r>
+        <w:t>Briefly point to Carlson’s thesis for CMM misalignment model, although simple offset and rotation model is often used as base</w:t>
+      </w:r>
+      <w:r>
+        <w:fldChar w:fldCharType="begin"/>
+      </w:r>
+      <w:r>
+        <w:instrText xml:space="preserve"> ADDIN ZOTERO_ITEM CSL_CITATION {"citationID":"cPnTcNsf","properties":{"formattedCitation":"\\uc0\\u160{}[5]","plainCitation":" [5]","noteIndex":0},"citationItems":[{"id":740,"uris":["http://zotero.org/users/4348135/items/GBRGTI43"],"uri":["http://zotero.org/users/4348135/items/GBRGTI43"],"itemData":{"id":740,"type":"thesis","abstract":"Over the course of the next ten years, the LHC will undergo upgrades that will more than triple its current luminosity. This increase in luminosity will put greater demands on the ATLAS trigger system. To meet these demands, the Small Wheels of the muon spectrometer will be replaced with the New Small Wheels (NSWs) during Long Shutdown 2. The NSWs employ two gaseous detector technologies - small-strip Thin Gap Chambers (sTGCs) and Micromegas. To characterize the sTGCs, a series of test beams were conducted on a production sTGC module at the H8 beamline of CERN’s Super Proton Synchrotron. The setup and results of the test beams are presented, and it has been found that the detector meets the performance requirements of the NSW for efficiency and multiplicity at several operating voltages. \n \nTo meet the performance requirements of the NSW, the positions of the detector elements must be precisely known. Quality control measurements were made during construction of the sTGC strip cathode boards to allow for the reconstruction of individual strip positions. A transformation from the nominal strip geometry to the as-built geometry is derived based on the QC measurements. This transformation was tested against microscope and cosmic ray misalignment measurements. The as-built predictions agree well with the misalignment measurements, demonstrating the ability to reconstruct the strip positions from the QC measurements.","event-place":"Victoria, British Columbia, Canada","genre":"Thesis","language":"en","note":"Accepted: 2019-07-16T17:20:40Z","number-of-pages":"132","publisher":"University of Victoria","publisher-place":"Victoria, British Columbia, Canada","source":"dspace.library.uvic.ca","title":"Results of the 2018 ATLAS sTGC test beam and internal strip alignment of sTGC detectors","URL":"https://dspace.library.uvic.ca/handle/1828/10973","author":[{"family":"Carlson","given":"Evan Michael"}],"accessed":{"date-parts":[["2021",5,12]]},"issued":{"date-parts":[["2019"]]}}}],"schema":"https://github.com/citation-style-language/schema/raw/master/csl-citation.json"} </w:instrText>
+      </w:r>
+      <w:r>
+        <w:fldChar w:fldCharType="separate"/>
+      </w:r>
+      <w:r>
+        <w:rPr>
+          <w:rFonts w:ascii="Calibri" w:hAnsi="Calibri" w:cs="Calibri"/>
+          <w:szCs w:val="24"/>
+        </w:rPr>
+        <w:t> [5]</w:t>
+      </w:r>
+      <w:r>
+        <w:fldChar w:fldCharType="end"/>
+      </w:r>
+      <w:r>
+        <w:t xml:space="preserve">. </w:t>
+      </w:r>
+    </w:p>
+    <w:p>
+      <w:pPr>
+        <w:pStyle w:val="ListParagraph"/>
+        <w:numPr>
+          <w:ilvl w:val="1"/>
+          <w:numId w:val="1"/>
+        </w:numPr>
+      </w:pPr>
+      <w:r>
+        <w:t>Cathode board (multilayer PCB) wound with wires, closed with another</w:t>
+      </w:r>
+      <w:r>
+        <w:t xml:space="preserve"> (gluing</w:t>
+      </w:r>
+      <w:r>
+        <w:t>, brasses</w:t>
+      </w:r>
+      <w:r>
+        <w:t>)</w:t>
+      </w:r>
+    </w:p>
+    <w:p>
+      <w:pPr>
+        <w:pStyle w:val="ListParagraph"/>
+        <w:numPr>
+          <w:ilvl w:val="1"/>
+          <w:numId w:val="1"/>
+        </w:numPr>
+      </w:pPr>
+      <w:r>
+        <w:t xml:space="preserve">Doublet </w:t>
+      </w:r>
+      <w:r>
+        <w:sym w:font="Wingdings" w:char="F0E0"/>
+      </w:r>
+      <w:r>
+        <w:t xml:space="preserve"> quadruplet (pins)</w:t>
+      </w:r>
+      <w:r>
+        <w:t xml:space="preserve"> (gluing</w:t>
+      </w:r>
+      <w:r>
+        <w:t>, brasses, microscope</w:t>
+      </w:r>
+      <w:r>
+        <w:t>)</w:t>
+      </w:r>
+    </w:p>
+    <w:p>
+      <w:pPr>
+        <w:pStyle w:val="ListParagraph"/>
+        <w:numPr>
+          <w:ilvl w:val="1"/>
+          <w:numId w:val="1"/>
+        </w:numPr>
+      </w:pPr>
+      <w:r>
+        <w:t xml:space="preserve">Result: </w:t>
+      </w:r>
+      <w:proofErr w:type="spellStart"/>
+      <w:r>
         <w:t>sTGC</w:t>
       </w:r>
       <w:proofErr w:type="spellEnd"/>
       <w:r>
-        <w:t xml:space="preserve"> and MM)</w:t>
-      </w:r>
-      <w:r>
         <w:t xml:space="preserve"> </w:t>
       </w:r>
       <w:r>
+        <w:t xml:space="preserve">strip </w:t>
+      </w:r>
+      <w:r>
+        <w:t>misalignments</w:t>
+      </w:r>
+    </w:p>
+    <w:p>
+      <w:pPr>
+        <w:pStyle w:val="ListParagraph"/>
+        <w:numPr>
+          <w:ilvl w:val="1"/>
+          <w:numId w:val="1"/>
+        </w:numPr>
+      </w:pPr>
+      <w:r>
+        <w:t>Cite TDR</w:t>
+      </w:r>
+    </w:p>
+    <w:p>
+      <w:pPr>
+        <w:pStyle w:val="ListParagraph"/>
+        <w:numPr>
+          <w:ilvl w:val="0"/>
+          <w:numId w:val="1"/>
+        </w:numPr>
+      </w:pPr>
+      <w:r>
+        <w:t>The alignment system</w:t>
+      </w:r>
+      <w:r>
         <w:fldChar w:fldCharType="begin"/>
       </w:r>
       <w:r>
-        <w:instrText xml:space="preserve"> ADDIN ZOTERO_ITEM CSL_CITATION {"citationID":"TKAUOJEa","properties":{"formattedCitation":"\\uc0\\u160{}[4]","plainCitation":" [4]","noteIndex":0},"citationItems":[{"id":61,"uris":["http://zotero.org/users/4348135/items/8C47A3RG"],"uri":["http://zotero.org/users/4348135/items/8C47A3RG"],"itemData":{"id":61,"type":"report","collection-title":"Technical design report","event-place":"Geneva","genre":"Technical Design Report","number":"CERN-LHCC-2013-006","publisher":"CERN","publisher-place":"Geneva","title":"New Small Wheel Technical Design Report","URL":"http://cdsweb.cern.ch/record/1552862/","author":[{"family":"ATLAS Collaboration","given":"CERN. Generva. The LHC experiments Committee"}],"issued":{"date-parts":[["2013"]]}}}],"schema":"https://github.com/citation-style-language/schema/raw/master/csl-citation.json"} </w:instrText>
+        <w:instrText xml:space="preserve"> ADDIN ZOTERO_ITEM CSL_CITATION {"citationID":"vMN9i1pF","properties":{"formattedCitation":"\\uc0\\u160{}[4,6]","plainCitation":" [4,6]","noteIndex":0},"citationItems":[{"id":61,"uris":["http://zotero.org/users/4348135/items/8C47A3RG"],"uri":["http://zotero.org/users/4348135/items/8C47A3RG"],"itemData":{"id":61,"type":"report","collection-title":"Technical design report","event-place":"Geneva","genre":"Technical Design Report","number":"CERN-LHCC-2013-006","publisher":"CERN","publisher-place":"Geneva","title":"New Small Wheel Technical Design Report","URL":"http://cdsweb.cern.ch/record/1552862/","author":[{"family":"ATLAS Collaboration","given":"CERN. Generva. The LHC experiments Committee"}],"issued":{"date-parts":[["2013"]]}}},{"id":704,"uris":["http://zotero.org/users/4348135/items/NMRT5447"],"uri":["http://zotero.org/users/4348135/items/NMRT5447"],"itemData":{"id":704,"type":"article-journal","abstract":"The muon spectrometer of the ATLAS detector at the Large Hadron Collider (LHC) at CERN consists of 1182 muon chambers for precision track measurements, arranged in three concentric cylinders in the barrel region, and in four wheels in each of the two endcaps. The endcap wheels are located between 7 m and 22 m from the interaction point, and have diameters between 13 m and 24 m. Muon chambers are equipped with a complex optical alignment system to monitor their positions and deformations during ATLAS data-taking. We describe the layout of the endcap part of the alignment system and the design and calibration of the optical sensors, as well as the various software components. About 1% of the system has been subjected to performance tests in the H8 beam line at CERN, and results of these tests are discussed. The installation and commissioning of the full system in the ATLAS cavern has been completed, and the analysis of the first data indicates that it performs already now at a level close to the goal of a 40 μm alignment accuracy, ultimately required for reconstructing high-momentum final-state muons with the desired momentum resolution of 10% at 1 TeV.","container-title":"Journal of Instrumentation","DOI":"10.1088/1748-0221/3/11/P11005","ISSN":"1748-0221","issue":"11","journalAbbreviation":"J. Inst.","language":"en","note":"publisher: IOP Publishing","page":"P11005–P11005","source":"Institute of Physics","title":"The Optical Alignment System of the ATLAS Muon Spectrometer Endcaps","volume":"3","author":[{"family":"Aefsky","given":"S."},{"family":"Amelung","given":"C."},{"family":"Bensinger","given":"J."},{"family":"Blocker","given":"C."},{"family":"Dushkin","given":"A."},{"family":"Gardner","given":"M."},{"family":"Hashemi","given":"K."},{"family":"Henry","given":"E."},{"family":"Kaplan","given":"B."},{"family":"Keselman","given":"P."},{"family":"Ketchum","given":"M."},{"family":"Landgraf","given":"U."},{"family":"Ostapchuk","given":"A."},{"family":"Rothberg","given":"J."},{"family":"Schricker","given":"A."},{"family":"Skvorodnev","given":"N."},{"family":"Wellenstein","given":"H."}],"issued":{"date-parts":[["2008",11]]}}}],"schema":"https://github.com/citation-style-language/schema/raw/master/csl-citation.json"} </w:instrText>
       </w:r>
       <w:r>
         <w:fldChar w:fldCharType="separate"/>
@@ -238,45 +662,77 @@
           <w:rFonts w:ascii="Calibri" w:hAnsi="Calibri" w:cs="Calibri"/>
           <w:szCs w:val="24"/>
         </w:rPr>
-        <w:t> [4]</w:t>
+        <w:t> [4,6]</w:t>
       </w:r>
       <w:r>
         <w:fldChar w:fldCharType="end"/>
       </w:r>
-    </w:p>
-    <w:p>
-      <w:pPr>
-        <w:pStyle w:val="ListParagraph"/>
-        <w:numPr>
-          <w:ilvl w:val="1"/>
-          <w:numId w:val="1"/>
-        </w:numPr>
-      </w:pPr>
-      <w:r>
-        <w:t>Introduce sector and wedge idea, large and small, quadruplet type</w:t>
-      </w:r>
-    </w:p>
-    <w:p>
-      <w:pPr>
-        <w:pStyle w:val="ListParagraph"/>
-        <w:numPr>
-          <w:ilvl w:val="0"/>
-          <w:numId w:val="1"/>
-        </w:numPr>
-      </w:pPr>
+      <w:r>
+        <w:t xml:space="preserve"> </w:t>
+      </w:r>
+      <w:r>
+        <w:sym w:font="Wingdings" w:char="F0E0"/>
+      </w:r>
+      <w:r>
+        <w:t xml:space="preserve"> Minimal</w:t>
+      </w:r>
+    </w:p>
+    <w:p>
+      <w:pPr>
+        <w:pStyle w:val="ListParagraph"/>
+        <w:numPr>
+          <w:ilvl w:val="1"/>
+          <w:numId w:val="1"/>
+        </w:numPr>
+      </w:pPr>
+      <w:r>
+        <w:t>Transition: once the quadruplets are tested, they are assembled into wedges and the alignment platforms attached</w:t>
+      </w:r>
+    </w:p>
+    <w:p>
+      <w:pPr>
+        <w:pStyle w:val="ListParagraph"/>
+        <w:numPr>
+          <w:ilvl w:val="1"/>
+          <w:numId w:val="1"/>
+        </w:numPr>
+      </w:pPr>
+      <w:r>
+        <w:t xml:space="preserve">Source plates and light </w:t>
+      </w:r>
       <w:proofErr w:type="spellStart"/>
       <w:r>
+        <w:t>fibres</w:t>
+      </w:r>
+      <w:proofErr w:type="spellEnd"/>
+      <w:r>
+        <w:t xml:space="preserve"> mounted on </w:t>
+      </w:r>
+      <w:proofErr w:type="spellStart"/>
+      <w:r>
         <w:t>sTGC</w:t>
       </w:r>
       <w:proofErr w:type="spellEnd"/>
       <w:r>
-        <w:t xml:space="preserve"> details</w:t>
+        <w:t xml:space="preserve"> wedge</w:t>
+      </w:r>
+    </w:p>
+    <w:p>
+      <w:pPr>
+        <w:pStyle w:val="ListParagraph"/>
+        <w:numPr>
+          <w:ilvl w:val="1"/>
+          <w:numId w:val="1"/>
+        </w:numPr>
+      </w:pPr>
+      <w:r>
+        <w:t>“chambers have internal alignment sensors to monitor their distortions, there is a global alignment system that monitors the positions of the chambers with respect to each other”</w:t>
       </w:r>
       <w:r>
         <w:fldChar w:fldCharType="begin"/>
       </w:r>
       <w:r>
-        <w:instrText xml:space="preserve"> ADDIN ZOTERO_ITEM CSL_CITATION {"citationID":"3XoWx8t1","properties":{"formattedCitation":"\\uc0\\u160{}[4]","plainCitation":" [4]","noteIndex":0},"citationItems":[{"id":61,"uris":["http://zotero.org/users/4348135/items/8C47A3RG"],"uri":["http://zotero.org/users/4348135/items/8C47A3RG"],"itemData":{"id":61,"type":"report","collection-title":"Technical design report","event-place":"Geneva","genre":"Technical Design Report","number":"CERN-LHCC-2013-006","publisher":"CERN","publisher-place":"Geneva","title":"New Small Wheel Technical Design Report","URL":"http://cdsweb.cern.ch/record/1552862/","author":[{"family":"ATLAS Collaboration","given":"CERN. Generva. The LHC experiments Committee"}],"issued":{"date-parts":[["2013"]]}}}],"schema":"https://github.com/citation-style-language/schema/raw/master/csl-citation.json"} </w:instrText>
+        <w:instrText xml:space="preserve"> ADDIN ZOTERO_ITEM CSL_CITATION {"citationID":"d1XvGb7I","properties":{"formattedCitation":"\\uc0\\u160{}[6]","plainCitation":" [6]","noteIndex":0},"citationItems":[{"id":704,"uris":["http://zotero.org/users/4348135/items/NMRT5447"],"uri":["http://zotero.org/users/4348135/items/NMRT5447"],"itemData":{"id":704,"type":"article-journal","abstract":"The muon spectrometer of the ATLAS detector at the Large Hadron Collider (LHC) at CERN consists of 1182 muon chambers for precision track measurements, arranged in three concentric cylinders in the barrel region, and in four wheels in each of the two endcaps. The endcap wheels are located between 7 m and 22 m from the interaction point, and have diameters between 13 m and 24 m. Muon chambers are equipped with a complex optical alignment system to monitor their positions and deformations during ATLAS data-taking. We describe the layout of the endcap part of the alignment system and the design and calibration of the optical sensors, as well as the various software components. About 1% of the system has been subjected to performance tests in the H8 beam line at CERN, and results of these tests are discussed. The installation and commissioning of the full system in the ATLAS cavern has been completed, and the analysis of the first data indicates that it performs already now at a level close to the goal of a 40 μm alignment accuracy, ultimately required for reconstructing high-momentum final-state muons with the desired momentum resolution of 10% at 1 TeV.","container-title":"Journal of Instrumentation","DOI":"10.1088/1748-0221/3/11/P11005","ISSN":"1748-0221","issue":"11","journalAbbreviation":"J. Inst.","language":"en","note":"publisher: IOP Publishing","page":"P11005–P11005","source":"Institute of Physics","title":"The Optical Alignment System of the ATLAS Muon Spectrometer Endcaps","volume":"3","author":[{"family":"Aefsky","given":"S."},{"family":"Amelung","given":"C."},{"family":"Bensinger","given":"J."},{"family":"Blocker","given":"C."},{"family":"Dushkin","given":"A."},{"family":"Gardner","given":"M."},{"family":"Hashemi","given":"K."},{"family":"Henry","given":"E."},{"family":"Kaplan","given":"B."},{"family":"Keselman","given":"P."},{"family":"Ketchum","given":"M."},{"family":"Landgraf","given":"U."},{"family":"Ostapchuk","given":"A."},{"family":"Rothberg","given":"J."},{"family":"Schricker","given":"A."},{"family":"Skvorodnev","given":"N."},{"family":"Wellenstein","given":"H."}],"issued":{"date-parts":[["2008",11]]}}}],"schema":"https://github.com/citation-style-language/schema/raw/master/csl-citation.json"} </w:instrText>
       </w:r>
       <w:r>
         <w:fldChar w:fldCharType="separate"/>
@@ -286,69 +742,119 @@
           <w:rFonts w:ascii="Calibri" w:hAnsi="Calibri" w:cs="Calibri"/>
           <w:szCs w:val="24"/>
         </w:rPr>
-        <w:t> [4]</w:t>
+        <w:t> [6]</w:t>
       </w:r>
       <w:r>
         <w:fldChar w:fldCharType="end"/>
       </w:r>
-    </w:p>
-    <w:p>
-      <w:pPr>
-        <w:pStyle w:val="ListParagraph"/>
-        <w:numPr>
-          <w:ilvl w:val="1"/>
-          <w:numId w:val="1"/>
-        </w:numPr>
-      </w:pPr>
-      <w:r>
-        <w:t>Mechanical layout (pads, strips, wires)</w:t>
-      </w:r>
-      <w:r>
-        <w:t xml:space="preserve"> (zoom out of layer figure, or Perez-</w:t>
-      </w:r>
+      <w:r>
+        <w:t xml:space="preserve"> </w:t>
+      </w:r>
+    </w:p>
+    <w:p>
+      <w:pPr>
+        <w:pStyle w:val="ListParagraph"/>
+        <w:numPr>
+          <w:ilvl w:val="1"/>
+          <w:numId w:val="1"/>
+        </w:numPr>
+      </w:pPr>
+      <w:r>
+        <w:lastRenderedPageBreak/>
+        <w:t>Summary: Alignment system positions wedge surface, positions must be with respect to alignment platforms</w:t>
+      </w:r>
+    </w:p>
+    <w:p>
+      <w:pPr>
+        <w:pStyle w:val="ListParagraph"/>
+        <w:numPr>
+          <w:ilvl w:val="0"/>
+          <w:numId w:val="1"/>
+        </w:numPr>
+      </w:pPr>
+      <w:r>
+        <w:t xml:space="preserve">Transition: Next, description of the datasets </w:t>
+      </w:r>
+      <w:r>
+        <w:t>used</w:t>
+      </w:r>
+      <w:r>
+        <w:t xml:space="preserve"> to characterize quadruplets</w:t>
+      </w:r>
+      <w:r>
+        <w:t xml:space="preserve"> in this work</w:t>
+      </w:r>
+      <w:r>
+        <w:t>.</w:t>
+      </w:r>
+    </w:p>
+    <w:p>
+      <w:pPr>
+        <w:rPr>
+          <w:u w:val="single"/>
+        </w:rPr>
+      </w:pPr>
       <w:proofErr w:type="spellStart"/>
       <w:r>
-        <w:t>Codina</w:t>
+        <w:rPr>
+          <w:u w:val="single"/>
+        </w:rPr>
+        <w:t>Cosmics</w:t>
       </w:r>
       <w:proofErr w:type="spellEnd"/>
       <w:r>
-        <w:t xml:space="preserve"> 2016 fig. 2)</w:t>
-      </w:r>
-    </w:p>
-    <w:p>
-      <w:pPr>
-        <w:pStyle w:val="ListParagraph"/>
-        <w:numPr>
-          <w:ilvl w:val="1"/>
-          <w:numId w:val="1"/>
-        </w:numPr>
-      </w:pPr>
-      <w:r>
-        <w:t>How it works: ionization, avalanche, charge spreading, gas mixture, HV</w:t>
-      </w:r>
-    </w:p>
-    <w:p>
-      <w:pPr>
-        <w:pStyle w:val="ListParagraph"/>
-        <w:numPr>
-          <w:ilvl w:val="1"/>
-          <w:numId w:val="1"/>
-        </w:numPr>
-      </w:pPr>
-      <w:r>
-        <w:t>Charge distribution on strips to extract y, wire fired to provide x</w:t>
-      </w:r>
-    </w:p>
-    <w:p>
-      <w:pPr>
-        <w:pStyle w:val="ListParagraph"/>
-        <w:numPr>
-          <w:ilvl w:val="0"/>
-          <w:numId w:val="1"/>
-        </w:numPr>
-      </w:pPr>
-      <w:r>
-        <w:t>Detector construction process?</w:t>
+        <w:rPr>
+          <w:u w:val="single"/>
+        </w:rPr>
+        <w:t xml:space="preserve"> data</w:t>
+      </w:r>
+      <w:r>
+        <w:rPr>
+          <w:u w:val="single"/>
+        </w:rPr>
+        <w:t xml:space="preserve"> – CHAP2</w:t>
+      </w:r>
+      <w:r>
+        <w:rPr>
+          <w:u w:val="single"/>
+        </w:rPr>
+        <w:t xml:space="preserve">: Characterization of </w:t>
+      </w:r>
+      <w:proofErr w:type="spellStart"/>
+      <w:r>
+        <w:rPr>
+          <w:u w:val="single"/>
+        </w:rPr>
+        <w:t>sTGC</w:t>
+      </w:r>
+      <w:proofErr w:type="spellEnd"/>
+      <w:r>
+        <w:rPr>
+          <w:u w:val="single"/>
+        </w:rPr>
+        <w:t xml:space="preserve"> modules using cosmic rays</w:t>
+      </w:r>
+    </w:p>
+    <w:p>
+      <w:r>
+        <w:rPr>
+          <w:highlight w:val="yellow"/>
+        </w:rPr>
+        <w:t xml:space="preserve">Do I need to include </w:t>
+      </w:r>
+      <w:proofErr w:type="spellStart"/>
+      <w:r>
+        <w:rPr>
+          <w:highlight w:val="yellow"/>
+        </w:rPr>
+        <w:t>cosmics</w:t>
+      </w:r>
+      <w:proofErr w:type="spellEnd"/>
+      <w:r>
+        <w:rPr>
+          <w:highlight w:val="yellow"/>
+        </w:rPr>
+        <w:t xml:space="preserve"> cuts? X-ray cuts?</w:t>
       </w:r>
       <w:r>
         <w:t xml:space="preserve"> </w:t>
@@ -357,55 +863,189 @@
         <w:sym w:font="Wingdings" w:char="F0E0"/>
       </w:r>
       <w:r>
-        <w:t xml:space="preserve"> 1 paragraph</w:t>
-      </w:r>
-    </w:p>
-    <w:p>
-      <w:pPr>
-        <w:pStyle w:val="ListParagraph"/>
-        <w:numPr>
-          <w:ilvl w:val="1"/>
-          <w:numId w:val="1"/>
-        </w:numPr>
-      </w:pPr>
-      <w:r>
-        <w:t>Five countries, including Canada</w:t>
-      </w:r>
-    </w:p>
-    <w:p>
-      <w:pPr>
-        <w:pStyle w:val="ListParagraph"/>
-        <w:numPr>
-          <w:ilvl w:val="1"/>
-          <w:numId w:val="1"/>
-        </w:numPr>
-      </w:pPr>
-      <w:r>
-        <w:t xml:space="preserve">Etching strip pattern </w:t>
-      </w:r>
-      <w:r>
-        <w:sym w:font="Wingdings" w:char="F0E0"/>
-      </w:r>
-      <w:r>
-        <w:t xml:space="preserve"> distortion</w:t>
-      </w:r>
-    </w:p>
-    <w:p>
-      <w:pPr>
-        <w:pStyle w:val="ListParagraph"/>
-        <w:numPr>
-          <w:ilvl w:val="1"/>
-          <w:numId w:val="1"/>
-        </w:numPr>
-      </w:pPr>
-      <w:r>
-        <w:t>Briefly point to Carlson’s thesis for CMM misalignment model, although simple offset and rotation model is often used as base</w:t>
+        <w:t xml:space="preserve"> Maybe another appendix</w:t>
+      </w:r>
+    </w:p>
+    <w:p>
+      <w:pPr>
+        <w:rPr>
+          <w:i/>
+          <w:iCs/>
+        </w:rPr>
+      </w:pPr>
+      <w:r>
+        <w:rPr>
+          <w:i/>
+          <w:iCs/>
+        </w:rPr>
+        <w:t>Chapter intro</w:t>
+      </w:r>
+    </w:p>
+    <w:p>
+      <w:pPr>
+        <w:pStyle w:val="ListParagraph"/>
+        <w:numPr>
+          <w:ilvl w:val="0"/>
+          <w:numId w:val="1"/>
+        </w:numPr>
+      </w:pPr>
+      <w:r>
+        <w:t>Canadian production line</w:t>
+      </w:r>
+    </w:p>
+    <w:p>
+      <w:pPr>
+        <w:rPr>
+          <w:i/>
+          <w:iCs/>
+        </w:rPr>
+      </w:pPr>
+      <w:r>
+        <w:rPr>
+          <w:i/>
+          <w:iCs/>
+        </w:rPr>
+        <w:t>Lab Infrastructure</w:t>
+      </w:r>
+    </w:p>
+    <w:p>
+      <w:pPr>
+        <w:pStyle w:val="ListParagraph"/>
+        <w:numPr>
+          <w:ilvl w:val="0"/>
+          <w:numId w:val="1"/>
+        </w:numPr>
+      </w:pPr>
+      <w:r>
+        <w:t>Cosmic muons, hodoscope</w:t>
+      </w:r>
+      <w:r>
+        <w:t xml:space="preserve"> (figure of test bench)</w:t>
+      </w:r>
+    </w:p>
+    <w:p>
+      <w:pPr>
+        <w:pStyle w:val="ListParagraph"/>
+        <w:numPr>
+          <w:ilvl w:val="0"/>
+          <w:numId w:val="1"/>
+        </w:numPr>
+      </w:pPr>
+      <w:r>
+        <w:t>How trigger works, pass to front end boards</w:t>
+      </w:r>
+    </w:p>
+    <w:p>
+      <w:pPr>
+        <w:pStyle w:val="ListParagraph"/>
+        <w:numPr>
+          <w:ilvl w:val="0"/>
+          <w:numId w:val="1"/>
+        </w:numPr>
+      </w:pPr>
+      <w:r>
+        <w:t xml:space="preserve">Readout PDO for channels above threshold (footnote </w:t>
+      </w:r>
+      <w:proofErr w:type="spellStart"/>
+      <w:r>
+        <w:t>neighbour</w:t>
+      </w:r>
+      <w:proofErr w:type="spellEnd"/>
+      <w:r>
+        <w:t xml:space="preserve"> triggering)</w:t>
+      </w:r>
+      <w:r>
+        <w:t xml:space="preserve"> (</w:t>
+      </w:r>
+      <w:r>
+        <w:rPr>
+          <w:highlight w:val="green"/>
+        </w:rPr>
+        <w:t>prototype</w:t>
+      </w:r>
+      <w:r>
+        <w:rPr>
+          <w:highlight w:val="green"/>
+        </w:rPr>
+        <w:t xml:space="preserve"> board and</w:t>
+      </w:r>
+      <w:r>
+        <w:rPr>
+          <w:highlight w:val="green"/>
+        </w:rPr>
+        <w:t xml:space="preserve"> ASIC)</w:t>
+      </w:r>
+      <w:r>
+        <w:t xml:space="preserve"> – no need to mention decoder, data assembled based on detector geometry, note collaborators (citations not necessary)</w:t>
+      </w:r>
+    </w:p>
+    <w:p>
+      <w:pPr>
+        <w:pStyle w:val="ListParagraph"/>
+        <w:numPr>
+          <w:ilvl w:val="0"/>
+          <w:numId w:val="1"/>
+        </w:numPr>
+      </w:pPr>
+      <w:r>
+        <w:t>Each muon event corresponds to one trigger</w:t>
+      </w:r>
+    </w:p>
+    <w:p>
+      <w:pPr>
+        <w:pStyle w:val="ListParagraph"/>
+        <w:numPr>
+          <w:ilvl w:val="0"/>
+          <w:numId w:val="1"/>
+        </w:numPr>
+      </w:pPr>
+      <w:r>
+        <w:t>Chamber operation also requires gas system, slow control, HV.</w:t>
+      </w:r>
+    </w:p>
+    <w:p>
+      <w:pPr>
+        <w:pStyle w:val="ListParagraph"/>
+        <w:numPr>
+          <w:ilvl w:val="0"/>
+          <w:numId w:val="1"/>
+        </w:numPr>
+      </w:pPr>
+      <w:r>
+        <w:t>We run at 2900V</w:t>
+      </w:r>
+      <w:r>
+        <w:t xml:space="preserve"> (close to nominal)</w:t>
+      </w:r>
+      <w:r>
+        <w:t xml:space="preserve"> and 3100V – why?</w:t>
+      </w:r>
+      <w:r>
+        <w:t xml:space="preserve"> FEBs not optimized for pad readout</w:t>
+      </w:r>
+    </w:p>
+    <w:p>
+      <w:pPr>
+        <w:pStyle w:val="ListParagraph"/>
+        <w:numPr>
+          <w:ilvl w:val="0"/>
+          <w:numId w:val="1"/>
+        </w:numPr>
+      </w:pPr>
+      <w:r>
+        <w:rPr>
+          <w:highlight w:val="green"/>
+        </w:rPr>
+        <w:t>Collect</w:t>
+      </w:r>
+      <w:r>
+        <w:t xml:space="preserve"> 1 000 000 triggers / quadruplet, many metrics for characterization</w:t>
       </w:r>
       <w:r>
         <w:fldChar w:fldCharType="begin"/>
       </w:r>
       <w:r>
-        <w:instrText xml:space="preserve"> ADDIN ZOTERO_ITEM CSL_CITATION {"citationID":"cPnTcNsf","properties":{"formattedCitation":"\\uc0\\u160{}[5]","plainCitation":" [5]","noteIndex":0},"citationItems":[{"id":740,"uris":["http://zotero.org/users/4348135/items/GBRGTI43"],"uri":["http://zotero.org/users/4348135/items/GBRGTI43"],"itemData":{"id":740,"type":"thesis","abstract":"Over the course of the next ten years, the LHC will undergo upgrades that will more than triple its current luminosity. This increase in luminosity will put greater demands on the ATLAS trigger system. To meet these demands, the Small Wheels of the muon spectrometer will be replaced with the New Small Wheels (NSWs) during Long Shutdown 2. The NSWs employ two gaseous detector technologies - small-strip Thin Gap Chambers (sTGCs) and Micromegas. To characterize the sTGCs, a series of test beams were conducted on a production sTGC module at the H8 beamline of CERN’s Super Proton Synchrotron. The setup and results of the test beams are presented, and it has been found that the detector meets the performance requirements of the NSW for efficiency and multiplicity at several operating voltages. \n \nTo meet the performance requirements of the NSW, the positions of the detector elements must be precisely known. Quality control measurements were made during construction of the sTGC strip cathode boards to allow for the reconstruction of individual strip positions. A transformation from the nominal strip geometry to the as-built geometry is derived based on the QC measurements. This transformation was tested against microscope and cosmic ray misalignment measurements. The as-built predictions agree well with the misalignment measurements, demonstrating the ability to reconstruct the strip positions from the QC measurements.","event-place":"Victoria, British Columbia, Canada","genre":"Thesis","language":"en","note":"Accepted: 2019-07-16T17:20:40Z","number-of-pages":"132","publisher":"University of Victoria","publisher-place":"Victoria, British Columbia, Canada","source":"dspace.library.uvic.ca","title":"Results of the 2018 ATLAS sTGC test beam and internal strip alignment of sTGC detectors","URL":"https://dspace.library.uvic.ca/handle/1828/10973","author":[{"family":"Carlson","given":"Evan Michael"}],"accessed":{"date-parts":[["2021",5,12]]},"issued":{"date-parts":[["2019"]]}}}],"schema":"https://github.com/citation-style-language/schema/raw/master/csl-citation.json"} </w:instrText>
+        <w:instrText xml:space="preserve"> ADDIN ZOTERO_ITEM CSL_CITATION {"citationID":"YrizYecV","properties":{"formattedCitation":"\\uc0\\u160{}[7]","plainCitation":" [7]","noteIndex":0},"citationItems":[{"id":63,"uris":["http://zotero.org/users/4348135/items/4J93AGLV"],"uri":["http://zotero.org/users/4348135/items/4J93AGLV"],"itemData":{"id":63,"type":"thesis","event-place":"Montreal, Canada","genre":"PhD Dissertation","language":"English","number-of-pages":"220","publisher":"McGill University","publisher-place":"Montreal, Canada","title":"Characterization studies of small-strip Thin Gap Chambers for the ATLAS Upgrade","author":[{"family":"Lefebvre","given":"Benoit"}],"issued":{"date-parts":[["2018"]]}}}],"schema":"https://github.com/citation-style-language/schema/raw/master/csl-citation.json"} </w:instrText>
       </w:r>
       <w:r>
         <w:fldChar w:fldCharType="separate"/>
@@ -415,646 +1055,141 @@
           <w:rFonts w:ascii="Calibri" w:hAnsi="Calibri" w:cs="Calibri"/>
           <w:szCs w:val="24"/>
         </w:rPr>
-        <w:t> [5]</w:t>
+        <w:t> [7]</w:t>
       </w:r>
       <w:r>
         <w:fldChar w:fldCharType="end"/>
       </w:r>
       <w:r>
-        <w:t xml:space="preserve">. </w:t>
-      </w:r>
-    </w:p>
-    <w:p>
-      <w:pPr>
-        <w:pStyle w:val="ListParagraph"/>
-        <w:numPr>
-          <w:ilvl w:val="1"/>
-          <w:numId w:val="1"/>
-        </w:numPr>
-      </w:pPr>
-      <w:r>
-        <w:t>Cathode board (multilayer PCB) wound with wires, closed with another</w:t>
-      </w:r>
-      <w:r>
-        <w:t xml:space="preserve"> (gluing</w:t>
-      </w:r>
-      <w:r>
-        <w:t>, brasses</w:t>
-      </w:r>
-      <w:r>
-        <w:t>)</w:t>
-      </w:r>
-    </w:p>
-    <w:p>
-      <w:pPr>
-        <w:pStyle w:val="ListParagraph"/>
-        <w:numPr>
-          <w:ilvl w:val="1"/>
-          <w:numId w:val="1"/>
-        </w:numPr>
-      </w:pPr>
-      <w:r>
-        <w:t xml:space="preserve">Doublet </w:t>
-      </w:r>
-      <w:r>
-        <w:sym w:font="Wingdings" w:char="F0E0"/>
-      </w:r>
-      <w:r>
-        <w:t xml:space="preserve"> quadruplet (pins)</w:t>
-      </w:r>
-      <w:r>
-        <w:t xml:space="preserve"> (gluing</w:t>
-      </w:r>
-      <w:r>
-        <w:t>, brasses, microscope</w:t>
-      </w:r>
-      <w:r>
-        <w:t>)</w:t>
-      </w:r>
-    </w:p>
-    <w:p>
-      <w:pPr>
-        <w:pStyle w:val="ListParagraph"/>
-        <w:numPr>
-          <w:ilvl w:val="1"/>
-          <w:numId w:val="1"/>
-        </w:numPr>
-      </w:pPr>
-      <w:r>
-        <w:t xml:space="preserve">Result: </w:t>
-      </w:r>
+        <w:t>, but we focus on rebuilding track</w:t>
+      </w:r>
+      <w:r>
+        <w:t>s</w:t>
+      </w:r>
+    </w:p>
+    <w:p>
+      <w:pPr>
+        <w:rPr>
+          <w:i/>
+          <w:iCs/>
+        </w:rPr>
+      </w:pPr>
+      <w:r>
+        <w:rPr>
+          <w:i/>
+          <w:iCs/>
+        </w:rPr>
+        <w:t>Tracking analysis</w:t>
+      </w:r>
+    </w:p>
+    <w:p>
+      <w:pPr>
+        <w:pStyle w:val="ListParagraph"/>
+        <w:numPr>
+          <w:ilvl w:val="0"/>
+          <w:numId w:val="1"/>
+        </w:numPr>
+      </w:pPr>
       <w:proofErr w:type="spellStart"/>
       <w:r>
-        <w:t>sTGC</w:t>
+        <w:t>CosmicsAnalysis</w:t>
       </w:r>
       <w:proofErr w:type="spellEnd"/>
       <w:r>
-        <w:t xml:space="preserve"> </w:t>
-      </w:r>
-      <w:r>
-        <w:t xml:space="preserve">strip </w:t>
-      </w:r>
-      <w:r>
-        <w:t>misalignments</w:t>
-      </w:r>
-    </w:p>
-    <w:p>
-      <w:pPr>
-        <w:pStyle w:val="ListParagraph"/>
-        <w:numPr>
-          <w:ilvl w:val="1"/>
-          <w:numId w:val="1"/>
-        </w:numPr>
-      </w:pPr>
-      <w:r>
-        <w:t>Cite TDR</w:t>
-      </w:r>
-    </w:p>
-    <w:p>
-      <w:pPr>
-        <w:pStyle w:val="ListParagraph"/>
-        <w:numPr>
-          <w:ilvl w:val="0"/>
-          <w:numId w:val="1"/>
-        </w:numPr>
-      </w:pPr>
-      <w:r>
-        <w:t>The alignment system</w:t>
-      </w:r>
-      <w:r>
-        <w:fldChar w:fldCharType="begin"/>
-      </w:r>
-      <w:r>
-        <w:instrText xml:space="preserve"> ADDIN ZOTERO_ITEM CSL_CITATION {"citationID":"vMN9i1pF","properties":{"formattedCitation":"\\uc0\\u160{}[4,6]","plainCitation":" [4,6]","noteIndex":0},"citationItems":[{"id":61,"uris":["http://zotero.org/users/4348135/items/8C47A3RG"],"uri":["http://zotero.org/users/4348135/items/8C47A3RG"],"itemData":{"id":61,"type":"report","collection-title":"Technical design report","event-place":"Geneva","genre":"Technical Design Report","number":"CERN-LHCC-2013-006","publisher":"CERN","publisher-place":"Geneva","title":"New Small Wheel Technical Design Report","URL":"http://cdsweb.cern.ch/record/1552862/","author":[{"family":"ATLAS Collaboration","given":"CERN. Generva. The LHC experiments Committee"}],"issued":{"date-parts":[["2013"]]}}},{"id":704,"uris":["http://zotero.org/users/4348135/items/NMRT5447"],"uri":["http://zotero.org/users/4348135/items/NMRT5447"],"itemData":{"id":704,"type":"article-journal","abstract":"The muon spectrometer of the ATLAS detector at the Large Hadron Collider (LHC) at CERN consists of 1182 muon chambers for precision track measurements, arranged in three concentric cylinders in the barrel region, and in four wheels in each of the two endcaps. The endcap wheels are located between 7 m and 22 m from the interaction point, and have diameters between 13 m and 24 m. Muon chambers are equipped with a complex optical alignment system to monitor their positions and deformations during ATLAS data-taking. We describe the layout of the endcap part of the alignment system and the design and calibration of the optical sensors, as well as the various software components. About 1% of the system has been subjected to performance tests in the H8 beam line at CERN, and results of these tests are discussed. The installation and commissioning of the full system in the ATLAS cavern has been completed, and the analysis of the first data indicates that it performs already now at a level close to the goal of a 40 μm alignment accuracy, ultimately required for reconstructing high-momentum final-state muons with the desired momentum resolution of 10% at 1 TeV.","container-title":"Journal of Instrumentation","DOI":"10.1088/1748-0221/3/11/P11005","ISSN":"1748-0221","issue":"11","journalAbbreviation":"J. Inst.","language":"en","note":"publisher: IOP Publishing","page":"P11005–P11005","source":"Institute of Physics","title":"The Optical Alignment System of the ATLAS Muon Spectrometer Endcaps","volume":"3","author":[{"family":"Aefsky","given":"S."},{"family":"Amelung","given":"C."},{"family":"Bensinger","given":"J."},{"family":"Blocker","given":"C."},{"family":"Dushkin","given":"A."},{"family":"Gardner","given":"M."},{"family":"Hashemi","given":"K."},{"family":"Henry","given":"E."},{"family":"Kaplan","given":"B."},{"family":"Keselman","given":"P."},{"family":"Ketchum","given":"M."},{"family":"Landgraf","given":"U."},{"family":"Ostapchuk","given":"A."},{"family":"Rothberg","given":"J."},{"family":"Schricker","given":"A."},{"family":"Skvorodnev","given":"N."},{"family":"Wellenstein","given":"H."}],"issued":{"date-parts":[["2008",11]]}}}],"schema":"https://github.com/citation-style-language/schema/raw/master/csl-citation.json"} </w:instrText>
-      </w:r>
-      <w:r>
-        <w:fldChar w:fldCharType="separate"/>
-      </w:r>
-      <w:r>
-        <w:rPr>
-          <w:rFonts w:ascii="Calibri" w:hAnsi="Calibri" w:cs="Calibri"/>
-          <w:szCs w:val="24"/>
-        </w:rPr>
-        <w:t> [4,6]</w:t>
-      </w:r>
-      <w:r>
-        <w:fldChar w:fldCharType="end"/>
-      </w:r>
-      <w:r>
-        <w:t xml:space="preserve"> </w:t>
-      </w:r>
-      <w:r>
-        <w:sym w:font="Wingdings" w:char="F0E0"/>
-      </w:r>
-      <w:r>
-        <w:t xml:space="preserve"> Minimal</w:t>
-      </w:r>
-    </w:p>
-    <w:p>
-      <w:pPr>
-        <w:pStyle w:val="ListParagraph"/>
-        <w:numPr>
-          <w:ilvl w:val="1"/>
-          <w:numId w:val="1"/>
-        </w:numPr>
-      </w:pPr>
-      <w:r>
-        <w:t>Transition: once the quadruplets are tested, they are assembled into wedges and the alignment platforms attached</w:t>
-      </w:r>
-    </w:p>
-    <w:p>
-      <w:pPr>
-        <w:pStyle w:val="ListParagraph"/>
-        <w:numPr>
-          <w:ilvl w:val="1"/>
-          <w:numId w:val="1"/>
-        </w:numPr>
-      </w:pPr>
-      <w:r>
-        <w:t xml:space="preserve">Source plates and light </w:t>
+        <w:t xml:space="preserve"> calculates high-level characterization metrics</w:t>
+      </w:r>
+    </w:p>
+    <w:p>
+      <w:pPr>
+        <w:pStyle w:val="ListParagraph"/>
+        <w:numPr>
+          <w:ilvl w:val="0"/>
+          <w:numId w:val="1"/>
+        </w:numPr>
+      </w:pPr>
+      <w:r>
+        <w:t>Rebuilding tracks</w:t>
+      </w:r>
+    </w:p>
+    <w:p>
+      <w:pPr>
+        <w:pStyle w:val="ListParagraph"/>
+        <w:numPr>
+          <w:ilvl w:val="0"/>
+          <w:numId w:val="1"/>
+        </w:numPr>
+      </w:pPr>
+      <w:r>
+        <w:t>X-coordinate from wires, uncertainty in x</w:t>
+      </w:r>
+    </w:p>
+    <w:p>
+      <w:pPr>
+        <w:pStyle w:val="ListParagraph"/>
+        <w:numPr>
+          <w:ilvl w:val="0"/>
+          <w:numId w:val="1"/>
+        </w:numPr>
+      </w:pPr>
+      <w:r>
+        <w:t>Y-coordinate from strips</w:t>
+      </w:r>
+    </w:p>
+    <w:p>
+      <w:pPr>
+        <w:pStyle w:val="ListParagraph"/>
+        <w:numPr>
+          <w:ilvl w:val="0"/>
+          <w:numId w:val="1"/>
+        </w:numPr>
+      </w:pPr>
+      <w:r>
+        <w:t>Explain clustering</w:t>
+      </w:r>
+      <w:r>
+        <w:t xml:space="preserve"> and </w:t>
       </w:r>
       <w:proofErr w:type="spellStart"/>
       <w:r>
-        <w:t>fibres</w:t>
+        <w:t>CosmicsAnalysis</w:t>
       </w:r>
       <w:proofErr w:type="spellEnd"/>
       <w:r>
-        <w:t xml:space="preserve"> mounted on </w:t>
+        <w:t xml:space="preserve">, </w:t>
+      </w:r>
+    </w:p>
+    <w:p>
+      <w:pPr>
+        <w:pStyle w:val="ListParagraph"/>
+        <w:numPr>
+          <w:ilvl w:val="0"/>
+          <w:numId w:val="1"/>
+        </w:numPr>
+      </w:pPr>
+      <w:r>
+        <w:t xml:space="preserve">Motivate uncertainty in y, </w:t>
+      </w:r>
+      <w:r>
+        <w:t xml:space="preserve">reference to </w:t>
       </w:r>
       <w:proofErr w:type="spellStart"/>
       <w:r>
-        <w:t>sTGC</w:t>
+        <w:t>reclustering</w:t>
       </w:r>
       <w:proofErr w:type="spellEnd"/>
       <w:r>
-        <w:t xml:space="preserve"> wedge</w:t>
-      </w:r>
-    </w:p>
-    <w:p>
-      <w:pPr>
-        <w:pStyle w:val="ListParagraph"/>
-        <w:numPr>
-          <w:ilvl w:val="1"/>
-          <w:numId w:val="1"/>
-        </w:numPr>
-      </w:pPr>
-      <w:r>
-        <w:t>“chambers have internal alignment sensors to monitor their distortions, there is a global alignment system that monitors the positions of the chambers with respect to each other”</w:t>
-      </w:r>
-      <w:r>
-        <w:fldChar w:fldCharType="begin"/>
-      </w:r>
-      <w:r>
-        <w:instrText xml:space="preserve"> ADDIN ZOTERO_ITEM CSL_CITATION {"citationID":"d1XvGb7I","properties":{"formattedCitation":"\\uc0\\u160{}[6]","plainCitation":" [6]","noteIndex":0},"citationItems":[{"id":704,"uris":["http://zotero.org/users/4348135/items/NMRT5447"],"uri":["http://zotero.org/users/4348135/items/NMRT5447"],"itemData":{"id":704,"type":"article-journal","abstract":"The muon spectrometer of the ATLAS detector at the Large Hadron Collider (LHC) at CERN consists of 1182 muon chambers for precision track measurements, arranged in three concentric cylinders in the barrel region, and in four wheels in each of the two endcaps. The endcap wheels are located between 7 m and 22 m from the interaction point, and have diameters between 13 m and 24 m. Muon chambers are equipped with a complex optical alignment system to monitor their positions and deformations during ATLAS data-taking. We describe the layout of the endcap part of the alignment system and the design and calibration of the optical sensors, as well as the various software components. About 1% of the system has been subjected to performance tests in the H8 beam line at CERN, and results of these tests are discussed. The installation and commissioning of the full system in the ATLAS cavern has been completed, and the analysis of the first data indicates that it performs already now at a level close to the goal of a 40 μm alignment accuracy, ultimately required for reconstructing high-momentum final-state muons with the desired momentum resolution of 10% at 1 TeV.","container-title":"Journal of Instrumentation","DOI":"10.1088/1748-0221/3/11/P11005","ISSN":"1748-0221","issue":"11","journalAbbreviation":"J. Inst.","language":"en","note":"publisher: IOP Publishing","page":"P11005–P11005","source":"Institute of Physics","title":"The Optical Alignment System of the ATLAS Muon Spectrometer Endcaps","volume":"3","author":[{"family":"Aefsky","given":"S."},{"family":"Amelung","given":"C."},{"family":"Bensinger","given":"J."},{"family":"Blocker","given":"C."},{"family":"Dushkin","given":"A."},{"family":"Gardner","given":"M."},{"family":"Hashemi","given":"K."},{"family":"Henry","given":"E."},{"family":"Kaplan","given":"B."},{"family":"Keselman","given":"P."},{"family":"Ketchum","given":"M."},{"family":"Landgraf","given":"U."},{"family":"Ostapchuk","given":"A."},{"family":"Rothberg","given":"J."},{"family":"Schricker","given":"A."},{"family":"Skvorodnev","given":"N."},{"family":"Wellenstein","given":"H."}],"issued":{"date-parts":[["2008",11]]}}}],"schema":"https://github.com/citation-style-language/schema/raw/master/csl-citation.json"} </w:instrText>
-      </w:r>
-      <w:r>
-        <w:fldChar w:fldCharType="separate"/>
-      </w:r>
-      <w:r>
-        <w:rPr>
-          <w:rFonts w:ascii="Calibri" w:hAnsi="Calibri" w:cs="Calibri"/>
-          <w:szCs w:val="24"/>
-        </w:rPr>
-        <w:t> [6]</w:t>
-      </w:r>
-      <w:r>
-        <w:fldChar w:fldCharType="end"/>
-      </w:r>
-      <w:r>
-        <w:t xml:space="preserve"> </w:t>
-      </w:r>
-    </w:p>
-    <w:p>
-      <w:pPr>
-        <w:pStyle w:val="ListParagraph"/>
-        <w:numPr>
-          <w:ilvl w:val="1"/>
-          <w:numId w:val="1"/>
-        </w:numPr>
-      </w:pPr>
-      <w:r>
-        <w:t>Summary: Alignment system positions wedge surface, positions must be with respect to alignment platforms</w:t>
-      </w:r>
-    </w:p>
-    <w:p>
-      <w:pPr>
-        <w:pStyle w:val="ListParagraph"/>
-        <w:numPr>
-          <w:ilvl w:val="0"/>
-          <w:numId w:val="1"/>
-        </w:numPr>
-      </w:pPr>
-      <w:r>
-        <w:t xml:space="preserve">Transition: Next, description of the datasets </w:t>
-      </w:r>
-      <w:r>
-        <w:t>used</w:t>
-      </w:r>
-      <w:r>
-        <w:t xml:space="preserve"> to characterize quadruplets</w:t>
-      </w:r>
-      <w:r>
-        <w:t xml:space="preserve"> in this work</w:t>
-      </w:r>
-      <w:r>
-        <w:t>.</w:t>
-      </w:r>
-    </w:p>
-    <w:p>
-      <w:pPr>
-        <w:rPr>
-          <w:u w:val="single"/>
-        </w:rPr>
-      </w:pPr>
-      <w:proofErr w:type="spellStart"/>
-      <w:r>
-        <w:rPr>
-          <w:u w:val="single"/>
-        </w:rPr>
-        <w:t>Cosmics</w:t>
-      </w:r>
-      <w:proofErr w:type="spellEnd"/>
-      <w:r>
-        <w:rPr>
-          <w:u w:val="single"/>
-        </w:rPr>
-        <w:t xml:space="preserve"> data</w:t>
-      </w:r>
-      <w:r>
-        <w:rPr>
-          <w:u w:val="single"/>
-        </w:rPr>
-        <w:t xml:space="preserve"> – CHAP2</w:t>
-      </w:r>
-      <w:r>
-        <w:rPr>
-          <w:u w:val="single"/>
-        </w:rPr>
-        <w:t xml:space="preserve">: Characterization of </w:t>
-      </w:r>
-      <w:proofErr w:type="spellStart"/>
-      <w:r>
-        <w:rPr>
-          <w:u w:val="single"/>
-        </w:rPr>
-        <w:t>sTGC</w:t>
-      </w:r>
-      <w:proofErr w:type="spellEnd"/>
-      <w:r>
-        <w:rPr>
-          <w:u w:val="single"/>
-        </w:rPr>
-        <w:t xml:space="preserve"> modules using cosmic rays</w:t>
-      </w:r>
-    </w:p>
-    <w:p>
-      <w:r>
-        <w:rPr>
-          <w:highlight w:val="yellow"/>
-        </w:rPr>
-        <w:t xml:space="preserve">Do I need to include </w:t>
-      </w:r>
-      <w:proofErr w:type="spellStart"/>
-      <w:r>
-        <w:rPr>
-          <w:highlight w:val="yellow"/>
-        </w:rPr>
-        <w:t>cosmics</w:t>
-      </w:r>
-      <w:proofErr w:type="spellEnd"/>
-      <w:r>
-        <w:rPr>
-          <w:highlight w:val="yellow"/>
-        </w:rPr>
-        <w:t xml:space="preserve"> cuts? X-ray cuts?</w:t>
-      </w:r>
-      <w:r>
-        <w:t xml:space="preserve"> </w:t>
-      </w:r>
-      <w:r>
-        <w:sym w:font="Wingdings" w:char="F0E0"/>
-      </w:r>
-      <w:r>
-        <w:t xml:space="preserve"> Maybe another appendix</w:t>
-      </w:r>
-    </w:p>
-    <w:p>
-      <w:pPr>
-        <w:rPr>
-          <w:i/>
-          <w:iCs/>
-        </w:rPr>
-      </w:pPr>
-      <w:r>
-        <w:rPr>
-          <w:i/>
-          <w:iCs/>
-        </w:rPr>
-        <w:t>Chapter intro</w:t>
-      </w:r>
-    </w:p>
-    <w:p>
-      <w:pPr>
-        <w:pStyle w:val="ListParagraph"/>
-        <w:numPr>
-          <w:ilvl w:val="0"/>
-          <w:numId w:val="1"/>
-        </w:numPr>
-      </w:pPr>
-      <w:r>
-        <w:t>Canadian production line</w:t>
-      </w:r>
-    </w:p>
-    <w:p>
-      <w:pPr>
-        <w:rPr>
-          <w:i/>
-          <w:iCs/>
-        </w:rPr>
-      </w:pPr>
-      <w:r>
-        <w:rPr>
-          <w:i/>
-          <w:iCs/>
-        </w:rPr>
-        <w:lastRenderedPageBreak/>
-        <w:t>Lab Infrastructure</w:t>
-      </w:r>
-    </w:p>
-    <w:p>
-      <w:pPr>
-        <w:pStyle w:val="ListParagraph"/>
-        <w:numPr>
-          <w:ilvl w:val="0"/>
-          <w:numId w:val="1"/>
-        </w:numPr>
-      </w:pPr>
-      <w:r>
-        <w:t>Cosmic muons, hodoscope</w:t>
-      </w:r>
-      <w:r>
-        <w:t xml:space="preserve"> (figure of test bench)</w:t>
-      </w:r>
-    </w:p>
-    <w:p>
-      <w:pPr>
-        <w:pStyle w:val="ListParagraph"/>
-        <w:numPr>
-          <w:ilvl w:val="0"/>
-          <w:numId w:val="1"/>
-        </w:numPr>
-      </w:pPr>
-      <w:r>
-        <w:t>How trigger works, pass to front end boards</w:t>
-      </w:r>
-    </w:p>
-    <w:p>
-      <w:pPr>
-        <w:pStyle w:val="ListParagraph"/>
-        <w:numPr>
-          <w:ilvl w:val="0"/>
-          <w:numId w:val="1"/>
-        </w:numPr>
-      </w:pPr>
-      <w:r>
-        <w:t xml:space="preserve">Readout PDO for channels above threshold (footnote </w:t>
-      </w:r>
-      <w:proofErr w:type="spellStart"/>
-      <w:r>
-        <w:t>neighbour</w:t>
-      </w:r>
-      <w:proofErr w:type="spellEnd"/>
-      <w:r>
-        <w:t xml:space="preserve"> triggering)</w:t>
-      </w:r>
-      <w:r>
-        <w:t xml:space="preserve"> (</w:t>
-      </w:r>
-      <w:r>
-        <w:rPr>
-          <w:highlight w:val="green"/>
-        </w:rPr>
-        <w:t>prototype</w:t>
-      </w:r>
-      <w:r>
-        <w:rPr>
-          <w:highlight w:val="green"/>
-        </w:rPr>
-        <w:t xml:space="preserve"> board and</w:t>
-      </w:r>
-      <w:r>
-        <w:rPr>
-          <w:highlight w:val="green"/>
-        </w:rPr>
-        <w:t xml:space="preserve"> ASIC)</w:t>
-      </w:r>
-      <w:r>
-        <w:t xml:space="preserve"> – no need to mention decoder, data assembled based on detector geometry, note collaborators (citations not necessary)</w:t>
-      </w:r>
-    </w:p>
-    <w:p>
-      <w:pPr>
-        <w:pStyle w:val="ListParagraph"/>
-        <w:numPr>
-          <w:ilvl w:val="0"/>
-          <w:numId w:val="1"/>
-        </w:numPr>
-      </w:pPr>
-      <w:r>
-        <w:t>Each muon event corresponds to one trigger</w:t>
-      </w:r>
-    </w:p>
-    <w:p>
-      <w:pPr>
-        <w:pStyle w:val="ListParagraph"/>
-        <w:numPr>
-          <w:ilvl w:val="0"/>
-          <w:numId w:val="1"/>
-        </w:numPr>
-      </w:pPr>
-      <w:r>
-        <w:t>Chamber operation also requires gas system, slow control, HV.</w:t>
-      </w:r>
-    </w:p>
-    <w:p>
-      <w:pPr>
-        <w:pStyle w:val="ListParagraph"/>
-        <w:numPr>
-          <w:ilvl w:val="0"/>
-          <w:numId w:val="1"/>
-        </w:numPr>
-      </w:pPr>
-      <w:r>
-        <w:t>We run at 2900V</w:t>
-      </w:r>
-      <w:r>
-        <w:t xml:space="preserve"> (close to nominal)</w:t>
-      </w:r>
-      <w:r>
-        <w:t xml:space="preserve"> and 3100V – why?</w:t>
-      </w:r>
-      <w:r>
-        <w:t xml:space="preserve"> FEBs not optimized for pad readout</w:t>
-      </w:r>
-    </w:p>
-    <w:p>
-      <w:pPr>
-        <w:pStyle w:val="ListParagraph"/>
-        <w:numPr>
-          <w:ilvl w:val="0"/>
-          <w:numId w:val="1"/>
-        </w:numPr>
-      </w:pPr>
-      <w:r>
-        <w:rPr>
-          <w:highlight w:val="green"/>
-        </w:rPr>
-        <w:t>Collect</w:t>
-      </w:r>
-      <w:r>
-        <w:t xml:space="preserve"> 1 000 000 triggers / quadruplet, many metrics for characterization</w:t>
-      </w:r>
-      <w:r>
-        <w:fldChar w:fldCharType="begin"/>
-      </w:r>
-      <w:r>
-        <w:instrText xml:space="preserve"> ADDIN ZOTERO_ITEM CSL_CITATION {"citationID":"YrizYecV","properties":{"formattedCitation":"\\uc0\\u160{}[7]","plainCitation":" [7]","noteIndex":0},"citationItems":[{"id":63,"uris":["http://zotero.org/users/4348135/items/4J93AGLV"],"uri":["http://zotero.org/users/4348135/items/4J93AGLV"],"itemData":{"id":63,"type":"thesis","event-place":"Montreal, Canada","genre":"PhD Dissertation","language":"English","number-of-pages":"220","publisher":"McGill University","publisher-place":"Montreal, Canada","title":"Characterization studies of small-strip Thin Gap Chambers for the ATLAS Upgrade","author":[{"family":"Lefebvre","given":"Benoit"}],"issued":{"date-parts":[["2018"]]}}}],"schema":"https://github.com/citation-style-language/schema/raw/master/csl-citation.json"} </w:instrText>
-      </w:r>
-      <w:r>
-        <w:fldChar w:fldCharType="separate"/>
-      </w:r>
-      <w:r>
-        <w:rPr>
-          <w:rFonts w:ascii="Calibri" w:hAnsi="Calibri" w:cs="Calibri"/>
-          <w:szCs w:val="24"/>
-        </w:rPr>
-        <w:t> [7]</w:t>
-      </w:r>
-      <w:r>
-        <w:fldChar w:fldCharType="end"/>
-      </w:r>
-      <w:r>
-        <w:t>, but we focus on rebuilding track</w:t>
-      </w:r>
-      <w:r>
-        <w:t>s</w:t>
-      </w:r>
-    </w:p>
-    <w:p>
-      <w:pPr>
-        <w:rPr>
-          <w:i/>
-          <w:iCs/>
-        </w:rPr>
-      </w:pPr>
-      <w:r>
-        <w:rPr>
-          <w:i/>
-          <w:iCs/>
-        </w:rPr>
-        <w:t>Tracking analysis</w:t>
-      </w:r>
-    </w:p>
-    <w:p>
-      <w:pPr>
-        <w:pStyle w:val="ListParagraph"/>
-        <w:numPr>
-          <w:ilvl w:val="0"/>
-          <w:numId w:val="1"/>
-        </w:numPr>
-      </w:pPr>
-      <w:proofErr w:type="spellStart"/>
-      <w:r>
-        <w:t>CosmicsAnalysis</w:t>
-      </w:r>
-      <w:proofErr w:type="spellEnd"/>
-      <w:r>
-        <w:t xml:space="preserve"> calculates high-level characterization metrics</w:t>
-      </w:r>
-    </w:p>
-    <w:p>
-      <w:pPr>
-        <w:pStyle w:val="ListParagraph"/>
-        <w:numPr>
-          <w:ilvl w:val="0"/>
-          <w:numId w:val="1"/>
-        </w:numPr>
-      </w:pPr>
-      <w:r>
-        <w:t>Rebuilding tracks</w:t>
-      </w:r>
-    </w:p>
-    <w:p>
-      <w:pPr>
-        <w:pStyle w:val="ListParagraph"/>
-        <w:numPr>
-          <w:ilvl w:val="0"/>
-          <w:numId w:val="1"/>
-        </w:numPr>
-      </w:pPr>
-      <w:r>
-        <w:t>X-coordinate from wires, uncertainty in x</w:t>
-      </w:r>
-    </w:p>
-    <w:p>
-      <w:pPr>
-        <w:pStyle w:val="ListParagraph"/>
-        <w:numPr>
-          <w:ilvl w:val="0"/>
-          <w:numId w:val="1"/>
-        </w:numPr>
-      </w:pPr>
-      <w:r>
-        <w:t>Y-coordinate from strips</w:t>
-      </w:r>
-    </w:p>
-    <w:p>
-      <w:pPr>
-        <w:pStyle w:val="ListParagraph"/>
-        <w:numPr>
-          <w:ilvl w:val="0"/>
-          <w:numId w:val="1"/>
-        </w:numPr>
-      </w:pPr>
-      <w:r>
-        <w:t>Explain clustering</w:t>
-      </w:r>
-      <w:r>
-        <w:t xml:space="preserve"> and </w:t>
-      </w:r>
-      <w:proofErr w:type="spellStart"/>
-      <w:r>
-        <w:t>CosmicsAnalysis</w:t>
-      </w:r>
-      <w:proofErr w:type="spellEnd"/>
-      <w:r>
-        <w:t xml:space="preserve">, </w:t>
-      </w:r>
-    </w:p>
-    <w:p>
-      <w:pPr>
-        <w:pStyle w:val="ListParagraph"/>
-        <w:numPr>
-          <w:ilvl w:val="0"/>
-          <w:numId w:val="1"/>
-        </w:numPr>
-      </w:pPr>
-      <w:r>
-        <w:t xml:space="preserve">Motivate uncertainty in y, </w:t>
-      </w:r>
-      <w:r>
-        <w:t xml:space="preserve">reference to </w:t>
-      </w:r>
-      <w:proofErr w:type="spellStart"/>
-      <w:r>
-        <w:t>reclustering</w:t>
-      </w:r>
-      <w:proofErr w:type="spellEnd"/>
-      <w:r>
         <w:t xml:space="preserve"> appendix</w:t>
       </w:r>
       <w:r>
-        <w:t xml:space="preserve"> (would be good to have strip muon signal, but could skip.  </w:t>
+        <w:t xml:space="preserve"> (would be good to have strip muon </w:t>
+      </w:r>
+      <w:proofErr w:type="gramStart"/>
+      <w:r>
+        <w:t>signal, but</w:t>
+      </w:r>
+      <w:proofErr w:type="gramEnd"/>
+      <w:r>
+        <w:t xml:space="preserve"> could skip.  </w:t>
       </w:r>
       <w:r>
         <w:br/>
@@ -1232,6 +1367,7 @@
         </w:rPr>
       </w:pPr>
       <w:r>
+        <w:lastRenderedPageBreak/>
         <w:t>Fix two layers to build coordinate system</w:t>
       </w:r>
       <w:r>
@@ -1401,7 +1537,6 @@
         </w:numPr>
       </w:pPr>
       <w:r>
-        <w:lastRenderedPageBreak/>
         <w:t>DNL</w:t>
       </w:r>
     </w:p>
@@ -1429,7 +1564,15 @@
         </w:numPr>
       </w:pPr>
       <w:r>
-        <w:t xml:space="preserve">Transition: The position of each strip in ATLAS must be known to within 100um. The alignment platforms are able to position the wedge surface to within </w:t>
+        <w:t xml:space="preserve">Transition: The position of each strip in ATLAS must be known to within 100um. The alignment platforms </w:t>
+      </w:r>
+      <w:proofErr w:type="gramStart"/>
+      <w:r>
+        <w:t>are able to</w:t>
+      </w:r>
+      <w:proofErr w:type="gramEnd"/>
+      <w:r>
+        <w:t xml:space="preserve"> position the wedge surface to within </w:t>
       </w:r>
       <w:r>
         <w:rPr>
@@ -1805,6 +1948,7 @@
         </w:numPr>
       </w:pPr>
       <w:r>
+        <w:lastRenderedPageBreak/>
         <w:t>Wider than 2 wire groups for smooth patterns in TH2F</w:t>
       </w:r>
     </w:p>
@@ -1886,7 +2030,15 @@
       </w:r>
       <w:proofErr w:type="spellEnd"/>
       <w:r>
-        <w:t>, uncertainty on x-ray hits is 120 um, uncertainty in residual is the sum in quadrature</w:t>
+        <w:t xml:space="preserve">, uncertainty on x-ray hits is 120 </w:t>
+      </w:r>
+      <w:proofErr w:type="gramStart"/>
+      <w:r>
+        <w:t>um</w:t>
+      </w:r>
+      <w:proofErr w:type="gramEnd"/>
+      <w:r>
+        <w:t>, uncertainty in residual is the sum in quadrature</w:t>
       </w:r>
     </w:p>
     <w:p>
@@ -1922,7 +2074,6 @@
         </w:numPr>
       </w:pPr>
       <w:r>
-        <w:lastRenderedPageBreak/>
         <w:t>Not misaligned: not sensitive to relative misalignments smaller than ~ 100 um</w:t>
       </w:r>
     </w:p>
@@ -2334,7 +2485,15 @@
         <w:t>60</w:t>
       </w:r>
       <w:r>
-        <w:t xml:space="preserve"> um uncertainty on cluster position</w:t>
+        <w:t xml:space="preserve"> um </w:t>
+      </w:r>
+      <w:proofErr w:type="gramStart"/>
+      <w:r>
+        <w:t>uncertainty</w:t>
+      </w:r>
+      <w:proofErr w:type="gramEnd"/>
+      <w:r>
+        <w:t xml:space="preserve"> on cluster position</w:t>
       </w:r>
     </w:p>
     <w:p>
@@ -2377,6 +2536,7 @@
     </w:p>
     <w:p>
       <w:r>
+        <w:lastRenderedPageBreak/>
         <w:t xml:space="preserve">… </w:t>
       </w:r>
       <w:proofErr w:type="spellStart"/>
@@ -2557,7 +2717,6 @@
         <w:rPr>
           <w:strike/>
         </w:rPr>
-        <w:lastRenderedPageBreak/>
         <w:t>Can show rough calculation of scale on which alignments change</w:t>
       </w:r>
     </w:p>

</xml_diff>

<commit_message>
work on sTGC section of introduction
</commit_message>
<xml_diff>
--- a/planning/thesis_brainstorm.docx
+++ b/planning/thesis_brainstorm.docx
@@ -23,6 +23,145 @@
       </w:r>
     </w:p>
     <w:p>
+      <w:r>
+        <w:t>STATUS:</w:t>
+      </w:r>
+      <w:r>
+        <w:br/>
+      </w:r>
+      <w:r>
+        <w:rPr>
+          <w:b/>
+          <w:bCs/>
+          <w:color w:val="7030A0"/>
+        </w:rPr>
+        <w:t>[Writing]</w:t>
+      </w:r>
+      <w:r>
+        <w:rPr>
+          <w:color w:val="7030A0"/>
+        </w:rPr>
+        <w:t xml:space="preserve"> </w:t>
+      </w:r>
+      <w:r>
+        <w:t>Chap 1: Introduction and background</w:t>
+      </w:r>
+    </w:p>
+    <w:p>
+      <w:r>
+        <w:rPr>
+          <w:b/>
+          <w:bCs/>
+          <w:color w:val="4472C4" w:themeColor="accent1"/>
+        </w:rPr>
+        <w:t>[Written, pending send]</w:t>
+      </w:r>
+      <w:r>
+        <w:rPr>
+          <w:color w:val="4472C4" w:themeColor="accent1"/>
+        </w:rPr>
+        <w:t xml:space="preserve"> </w:t>
+      </w:r>
+      <w:r>
+        <w:t>Chap</w:t>
+      </w:r>
+      <w:r>
+        <w:t xml:space="preserve"> 2: Characterization of </w:t>
+      </w:r>
+      <w:proofErr w:type="spellStart"/>
+      <w:r>
+        <w:t>sTGCs</w:t>
+      </w:r>
+      <w:proofErr w:type="spellEnd"/>
+      <w:r>
+        <w:t xml:space="preserve"> using cosmic rays</w:t>
+      </w:r>
+    </w:p>
+    <w:p>
+      <w:pPr>
+        <w:pStyle w:val="ListParagraph"/>
+        <w:numPr>
+          <w:ilvl w:val="0"/>
+          <w:numId w:val="7"/>
+        </w:numPr>
+      </w:pPr>
+      <w:r>
+        <w:t xml:space="preserve">Waiting for your opinion on how / where to include </w:t>
+      </w:r>
+      <w:proofErr w:type="spellStart"/>
+      <w:r>
+        <w:t>cosmics</w:t>
+      </w:r>
+      <w:proofErr w:type="spellEnd"/>
+      <w:r>
+        <w:t xml:space="preserve"> cuts and x-ray data cuts</w:t>
+      </w:r>
+    </w:p>
+    <w:p>
+      <w:r>
+        <w:rPr>
+          <w:b/>
+          <w:bCs/>
+          <w:color w:val="00B050"/>
+        </w:rPr>
+        <w:t>[Written, sent to you]</w:t>
+      </w:r>
+      <w:r>
+        <w:rPr>
+          <w:b/>
+          <w:bCs/>
+        </w:rPr>
+        <w:t xml:space="preserve"> </w:t>
+      </w:r>
+      <w:r>
+        <w:t>Chap 3: Datasets used for alignment studies</w:t>
+      </w:r>
+    </w:p>
+    <w:p>
+      <w:pPr>
+        <w:pStyle w:val="ListParagraph"/>
+        <w:numPr>
+          <w:ilvl w:val="0"/>
+          <w:numId w:val="7"/>
+        </w:numPr>
+      </w:pPr>
+      <w:r>
+        <w:t>Probably will separate description of x-ray data into its own chapter</w:t>
+      </w:r>
+    </w:p>
+    <w:p>
+      <w:r>
+        <w:rPr>
+          <w:b/>
+          <w:bCs/>
+          <w:color w:val="00B050"/>
+        </w:rPr>
+        <w:t>[Written, sent to you]</w:t>
+      </w:r>
+      <w:r>
+        <w:t xml:space="preserve"> Chap 4: Validating x-ray</w:t>
+      </w:r>
+      <w:r>
+        <w:t xml:space="preserve"> alignment parameters </w:t>
+      </w:r>
+      <w:r>
+        <w:t>with cosmic muon data</w:t>
+      </w:r>
+    </w:p>
+    <w:p>
+      <w:r>
+        <w:rPr>
+          <w:b/>
+          <w:bCs/>
+          <w:color w:val="00B050"/>
+        </w:rPr>
+        <w:t xml:space="preserve">[Written, sent to you] </w:t>
+      </w:r>
+      <w:r>
+        <w:t>Chap 5: Summary and outlook</w:t>
+      </w:r>
+    </w:p>
+    <w:p>
       <w:pPr>
         <w:rPr>
           <w:u w:val="single"/>
@@ -560,6 +699,7 @@
         </w:numPr>
       </w:pPr>
       <w:r>
+        <w:lastRenderedPageBreak/>
         <w:t>Cathode board (multilayer PCB) wound with wires, closed with another</w:t>
       </w:r>
       <w:r>
@@ -760,7 +900,6 @@
         </w:numPr>
       </w:pPr>
       <w:r>
-        <w:lastRenderedPageBreak/>
         <w:t>Summary: Alignment system positions wedge surface, positions must be with respect to alignment platforms</w:t>
       </w:r>
     </w:p>
@@ -797,6 +936,7 @@
       <w:proofErr w:type="spellStart"/>
       <w:r>
         <w:rPr>
+          <w:highlight w:val="cyan"/>
           <w:u w:val="single"/>
         </w:rPr>
         <w:t>Cosmics</w:t>
@@ -804,18 +944,21 @@
       <w:proofErr w:type="spellEnd"/>
       <w:r>
         <w:rPr>
+          <w:highlight w:val="cyan"/>
           <w:u w:val="single"/>
         </w:rPr>
         <w:t xml:space="preserve"> data</w:t>
       </w:r>
       <w:r>
         <w:rPr>
+          <w:highlight w:val="cyan"/>
           <w:u w:val="single"/>
         </w:rPr>
         <w:t xml:space="preserve"> – CHAP2</w:t>
       </w:r>
       <w:r>
         <w:rPr>
+          <w:highlight w:val="cyan"/>
           <w:u w:val="single"/>
         </w:rPr>
         <w:t xml:space="preserve">: Characterization of </w:t>
@@ -823,6 +966,7 @@
       <w:proofErr w:type="spellStart"/>
       <w:r>
         <w:rPr>
+          <w:highlight w:val="cyan"/>
           <w:u w:val="single"/>
         </w:rPr>
         <w:t>sTGC</w:t>
@@ -830,10 +974,18 @@
       <w:proofErr w:type="spellEnd"/>
       <w:r>
         <w:rPr>
+          <w:highlight w:val="cyan"/>
           <w:u w:val="single"/>
         </w:rPr>
         <w:t xml:space="preserve"> modules using cosmic rays</w:t>
       </w:r>
+      <w:r>
+        <w:rPr>
+          <w:highlight w:val="cyan"/>
+          <w:u w:val="single"/>
+        </w:rPr>
+        <w:t xml:space="preserve"> – WRITTEN NOT SENT</w:t>
+      </w:r>
     </w:p>
     <w:p>
       <w:r>
@@ -955,24 +1107,12 @@
         <w:t xml:space="preserve"> triggering)</w:t>
       </w:r>
       <w:r>
-        <w:t xml:space="preserve"> (</w:t>
-      </w:r>
-      <w:r>
-        <w:rPr>
-          <w:highlight w:val="green"/>
-        </w:rPr>
-        <w:t>prototype</w:t>
-      </w:r>
-      <w:r>
-        <w:rPr>
-          <w:highlight w:val="green"/>
-        </w:rPr>
+        <w:t xml:space="preserve"> (prototype</w:t>
+      </w:r>
+      <w:r>
         <w:t xml:space="preserve"> board and</w:t>
       </w:r>
       <w:r>
-        <w:rPr>
-          <w:highlight w:val="green"/>
-        </w:rPr>
         <w:t xml:space="preserve"> ASIC)</w:t>
       </w:r>
       <w:r>
@@ -1033,13 +1173,10 @@
         </w:numPr>
       </w:pPr>
       <w:r>
-        <w:rPr>
-          <w:highlight w:val="green"/>
-        </w:rPr>
-        <w:t>Collect</w:t>
-      </w:r>
-      <w:r>
-        <w:t xml:space="preserve"> 1 000 000 triggers / quadruplet, many metrics for characterization</w:t>
+        <w:t>Collect 1</w:t>
+      </w:r>
+      <w:r>
+        <w:t xml:space="preserve"> 000 000 triggers / quadruplet, many metrics for characterization</w:t>
       </w:r>
       <w:r>
         <w:fldChar w:fldCharType="begin"/>
@@ -1212,6 +1349,7 @@
         </w:numPr>
       </w:pPr>
       <w:r>
+        <w:lastRenderedPageBreak/>
         <w:t>Say how tracks are extracted based on nominal position of strips (and wires)</w:t>
       </w:r>
     </w:p>
@@ -1241,22 +1379,32 @@
       </w:pPr>
       <w:r>
         <w:rPr>
+          <w:highlight w:val="green"/>
           <w:u w:val="single"/>
         </w:rPr>
         <w:t>Datasets for</w:t>
       </w:r>
       <w:r>
         <w:rPr>
+          <w:highlight w:val="green"/>
           <w:u w:val="single"/>
         </w:rPr>
         <w:t xml:space="preserve"> alignment studies</w:t>
       </w:r>
       <w:r>
         <w:rPr>
+          <w:highlight w:val="green"/>
           <w:u w:val="single"/>
         </w:rPr>
         <w:t xml:space="preserve"> – CHAP3</w:t>
       </w:r>
+      <w:r>
+        <w:rPr>
+          <w:highlight w:val="green"/>
+          <w:u w:val="single"/>
+        </w:rPr>
+        <w:t xml:space="preserve"> – SENT TO BRIGITTE</w:t>
+      </w:r>
     </w:p>
     <w:p>
       <w:pPr>
@@ -1367,7 +1515,6 @@
         </w:rPr>
       </w:pPr>
       <w:r>
-        <w:lastRenderedPageBreak/>
         <w:t>Fix two layers to build coordinate system</w:t>
       </w:r>
       <w:r>
@@ -1572,28 +1719,16 @@
       </w:r>
       <w:proofErr w:type="gramEnd"/>
       <w:r>
-        <w:t xml:space="preserve"> position the wedge surface to within </w:t>
-      </w:r>
-      <w:r>
-        <w:rPr>
-          <w:highlight w:val="yellow"/>
-        </w:rPr>
-        <w:t>X um, (maybe in TDR?</w:t>
-      </w:r>
-      <w:r>
-        <w:rPr>
-          <w:highlight w:val="yellow"/>
-        </w:rPr>
+        <w:t xml:space="preserve"> position the wedge surface to </w:t>
+      </w:r>
+      <w:r>
+        <w:t>within X um, (maybe in TDR?</w:t>
+      </w:r>
+      <w:r>
         <w:t xml:space="preserve"> Ask people</w:t>
       </w:r>
       <w:r>
-        <w:rPr>
-          <w:highlight w:val="yellow"/>
-        </w:rPr>
-        <w:t>)</w:t>
-      </w:r>
-      <w:r>
-        <w:t xml:space="preserve"> so need strip positions </w:t>
+        <w:t xml:space="preserve">) so need strip positions </w:t>
       </w:r>
       <w:proofErr w:type="spellStart"/>
       <w:r>
@@ -1800,32 +1935,43 @@
       </w:pPr>
       <w:r>
         <w:rPr>
+          <w:highlight w:val="green"/>
           <w:u w:val="single"/>
         </w:rPr>
         <w:t>Comparison results</w:t>
       </w:r>
       <w:r>
         <w:rPr>
+          <w:highlight w:val="green"/>
           <w:u w:val="single"/>
         </w:rPr>
         <w:t xml:space="preserve"> – CHAP</w:t>
       </w:r>
       <w:r>
         <w:rPr>
+          <w:highlight w:val="green"/>
           <w:u w:val="single"/>
         </w:rPr>
         <w:t>4</w:t>
       </w:r>
-    </w:p>
-    <w:p>
-      <w:pPr>
-        <w:pStyle w:val="ListParagraph"/>
-        <w:numPr>
-          <w:ilvl w:val="0"/>
-          <w:numId w:val="1"/>
-        </w:numPr>
-      </w:pPr>
-      <w:r>
+      <w:r>
+        <w:rPr>
+          <w:highlight w:val="green"/>
+          <w:u w:val="single"/>
+        </w:rPr>
+        <w:t xml:space="preserve"> – SENT TO BRIGITTE</w:t>
+      </w:r>
+    </w:p>
+    <w:p>
+      <w:pPr>
+        <w:pStyle w:val="ListParagraph"/>
+        <w:numPr>
+          <w:ilvl w:val="0"/>
+          <w:numId w:val="1"/>
+        </w:numPr>
+      </w:pPr>
+      <w:r>
+        <w:lastRenderedPageBreak/>
         <w:t>Presentation of theoretical method for comparison</w:t>
       </w:r>
     </w:p>
@@ -1855,10 +2001,7 @@
         </w:numPr>
       </w:pPr>
       <w:r>
-        <w:t>Reference the residual TH2 from chap 3</w:t>
-      </w:r>
-      <w:r>
-        <w:t>, which should have x-ray positions on top</w:t>
+        <w:t>Reference the residual TH2 from chap 3, which should have x-ray positions on top</w:t>
       </w:r>
     </w:p>
     <w:p>
@@ -1882,9 +2025,6 @@
         </w:numPr>
       </w:pPr>
       <w:r>
-        <w:rPr>
-          <w:highlight w:val="yellow"/>
-        </w:rPr>
         <w:t>Choice of the area of the region of interest – ask Brigitte</w:t>
       </w:r>
     </w:p>
@@ -1948,7 +2088,6 @@
         </w:numPr>
       </w:pPr>
       <w:r>
-        <w:lastRenderedPageBreak/>
         <w:t>Wider than 2 wire groups for smooth patterns in TH2F</w:t>
       </w:r>
     </w:p>
@@ -2267,15 +2406,17 @@
       </w:pPr>
       <w:r>
         <w:rPr>
+          <w:highlight w:val="green"/>
           <w:u w:val="single"/>
         </w:rPr>
         <w:t>Outlook and Summary</w:t>
       </w:r>
       <w:r>
         <w:rPr>
-          <w:u w:val="single"/>
-        </w:rPr>
-        <w:t>:</w:t>
+          <w:highlight w:val="green"/>
+          <w:u w:val="single"/>
+        </w:rPr>
+        <w:t xml:space="preserve"> – SENT TO BRIGITTE</w:t>
       </w:r>
     </w:p>
     <w:p>
@@ -2427,6 +2568,7 @@
         <w:rPr>
           <w:u w:val="single"/>
         </w:rPr>
+        <w:lastRenderedPageBreak/>
         <w:t xml:space="preserve">Appendix </w:t>
       </w:r>
       <w:r>
@@ -2536,7 +2678,6 @@
     </w:p>
     <w:p>
       <w:r>
-        <w:lastRenderedPageBreak/>
         <w:t xml:space="preserve">… </w:t>
       </w:r>
       <w:proofErr w:type="spellStart"/>
@@ -3024,6 +3165,7 @@
         <w:rPr>
           <w:rFonts w:ascii="Calibri" w:hAnsi="Calibri" w:cs="Calibri"/>
         </w:rPr>
+        <w:lastRenderedPageBreak/>
         <w:t>[8]</w:t>
       </w:r>
       <w:r>
@@ -3128,6 +3270,118 @@
 <file path=word/numbering.xml><?xml version="1.0" encoding="utf-8"?>
 <w:numbering xmlns:wpc="http://schemas.microsoft.com/office/word/2010/wordprocessingCanvas" xmlns:cx="http://schemas.microsoft.com/office/drawing/2014/chartex" xmlns:cx1="http://schemas.microsoft.com/office/drawing/2015/9/8/chartex" xmlns:cx2="http://schemas.microsoft.com/office/drawing/2015/10/21/chartex" xmlns:cx3="http://schemas.microsoft.com/office/drawing/2016/5/9/chartex" xmlns:cx4="http://schemas.microsoft.com/office/drawing/2016/5/10/chartex" xmlns:cx5="http://schemas.microsoft.com/office/drawing/2016/5/11/chartex" xmlns:cx6="http://schemas.microsoft.com/office/drawing/2016/5/12/chartex" xmlns:cx7="http://schemas.microsoft.com/office/drawing/2016/5/13/chartex" xmlns:cx8="http://schemas.microsoft.com/office/drawing/2016/5/14/chartex" xmlns:mc="http://schemas.openxmlformats.org/markup-compatibility/2006" xmlns:aink="http://schemas.microsoft.com/office/drawing/2016/ink" xmlns:am3d="http://schemas.microsoft.com/office/drawing/2017/model3d" xmlns:o="urn:schemas-microsoft-com:office:office" xmlns:r="http://schemas.openxmlformats.org/officeDocument/2006/relationships" xmlns:m="http://schemas.openxmlformats.org/officeDocument/2006/math" xmlns:v="urn:schemas-microsoft-com:vml" xmlns:wp14="http://schemas.microsoft.com/office/word/2010/wordprocessingDrawing" xmlns:wp="http://schemas.openxmlformats.org/drawingml/2006/wordprocessingDrawing" xmlns:w10="urn:schemas-microsoft-com:office:word" xmlns:w="http://schemas.openxmlformats.org/wordprocessingml/2006/main" xmlns:w14="http://schemas.microsoft.com/office/word/2010/wordml" xmlns:w15="http://schemas.microsoft.com/office/word/2012/wordml" xmlns:w16cex="http://schemas.microsoft.com/office/word/2018/wordml/cex" xmlns:w16cid="http://schemas.microsoft.com/office/word/2016/wordml/cid" xmlns:w16="http://schemas.microsoft.com/office/word/2018/wordml" xmlns:w16sdtdh="http://schemas.microsoft.com/office/word/2020/wordml/sdtdatahash" xmlns:w16se="http://schemas.microsoft.com/office/word/2015/wordml/symex" xmlns:wpg="http://schemas.microsoft.com/office/word/2010/wordprocessingGroup" xmlns:wpi="http://schemas.microsoft.com/office/word/2010/wordprocessingInk" xmlns:wne="http://schemas.microsoft.com/office/word/2006/wordml" xmlns:wps="http://schemas.microsoft.com/office/word/2010/wordprocessingShape" mc:Ignorable="w14 w15 w16se w16cid w16 w16cex w16sdtdh wp14">
   <w:abstractNum w:abstractNumId="0" w15:restartNumberingAfterBreak="0">
+    <w:nsid w:val="083877AD"/>
+    <w:multiLevelType w:val="hybridMultilevel"/>
+    <w:tmpl w:val="E94CAEDA"/>
+    <w:lvl w:ilvl="0" w:tplc="254C3D8E">
+      <w:numFmt w:val="bullet"/>
+      <w:lvlText w:val="-"/>
+      <w:lvlJc w:val="left"/>
+      <w:pPr>
+        <w:ind w:left="1080" w:hanging="360"/>
+      </w:pPr>
+      <w:rPr>
+        <w:rFonts w:ascii="Calibri" w:eastAsiaTheme="minorHAnsi" w:hAnsi="Calibri" w:cs="Calibri" w:hint="default"/>
+      </w:rPr>
+    </w:lvl>
+    <w:lvl w:ilvl="1" w:tplc="04090003" w:tentative="1">
+      <w:start w:val="1"/>
+      <w:numFmt w:val="bullet"/>
+      <w:lvlText w:val="o"/>
+      <w:lvlJc w:val="left"/>
+      <w:pPr>
+        <w:ind w:left="1800" w:hanging="360"/>
+      </w:pPr>
+      <w:rPr>
+        <w:rFonts w:ascii="Courier New" w:hAnsi="Courier New" w:cs="Courier New" w:hint="default"/>
+      </w:rPr>
+    </w:lvl>
+    <w:lvl w:ilvl="2" w:tplc="04090005" w:tentative="1">
+      <w:start w:val="1"/>
+      <w:numFmt w:val="bullet"/>
+      <w:lvlText w:val=""/>
+      <w:lvlJc w:val="left"/>
+      <w:pPr>
+        <w:ind w:left="2520" w:hanging="360"/>
+      </w:pPr>
+      <w:rPr>
+        <w:rFonts w:ascii="Wingdings" w:hAnsi="Wingdings" w:hint="default"/>
+      </w:rPr>
+    </w:lvl>
+    <w:lvl w:ilvl="3" w:tplc="04090001" w:tentative="1">
+      <w:start w:val="1"/>
+      <w:numFmt w:val="bullet"/>
+      <w:lvlText w:val=""/>
+      <w:lvlJc w:val="left"/>
+      <w:pPr>
+        <w:ind w:left="3240" w:hanging="360"/>
+      </w:pPr>
+      <w:rPr>
+        <w:rFonts w:ascii="Symbol" w:hAnsi="Symbol" w:hint="default"/>
+      </w:rPr>
+    </w:lvl>
+    <w:lvl w:ilvl="4" w:tplc="04090003" w:tentative="1">
+      <w:start w:val="1"/>
+      <w:numFmt w:val="bullet"/>
+      <w:lvlText w:val="o"/>
+      <w:lvlJc w:val="left"/>
+      <w:pPr>
+        <w:ind w:left="3960" w:hanging="360"/>
+      </w:pPr>
+      <w:rPr>
+        <w:rFonts w:ascii="Courier New" w:hAnsi="Courier New" w:cs="Courier New" w:hint="default"/>
+      </w:rPr>
+    </w:lvl>
+    <w:lvl w:ilvl="5" w:tplc="04090005" w:tentative="1">
+      <w:start w:val="1"/>
+      <w:numFmt w:val="bullet"/>
+      <w:lvlText w:val=""/>
+      <w:lvlJc w:val="left"/>
+      <w:pPr>
+        <w:ind w:left="4680" w:hanging="360"/>
+      </w:pPr>
+      <w:rPr>
+        <w:rFonts w:ascii="Wingdings" w:hAnsi="Wingdings" w:hint="default"/>
+      </w:rPr>
+    </w:lvl>
+    <w:lvl w:ilvl="6" w:tplc="04090001" w:tentative="1">
+      <w:start w:val="1"/>
+      <w:numFmt w:val="bullet"/>
+      <w:lvlText w:val=""/>
+      <w:lvlJc w:val="left"/>
+      <w:pPr>
+        <w:ind w:left="5400" w:hanging="360"/>
+      </w:pPr>
+      <w:rPr>
+        <w:rFonts w:ascii="Symbol" w:hAnsi="Symbol" w:hint="default"/>
+      </w:rPr>
+    </w:lvl>
+    <w:lvl w:ilvl="7" w:tplc="04090003" w:tentative="1">
+      <w:start w:val="1"/>
+      <w:numFmt w:val="bullet"/>
+      <w:lvlText w:val="o"/>
+      <w:lvlJc w:val="left"/>
+      <w:pPr>
+        <w:ind w:left="6120" w:hanging="360"/>
+      </w:pPr>
+      <w:rPr>
+        <w:rFonts w:ascii="Courier New" w:hAnsi="Courier New" w:cs="Courier New" w:hint="default"/>
+      </w:rPr>
+    </w:lvl>
+    <w:lvl w:ilvl="8" w:tplc="04090005" w:tentative="1">
+      <w:start w:val="1"/>
+      <w:numFmt w:val="bullet"/>
+      <w:lvlText w:val=""/>
+      <w:lvlJc w:val="left"/>
+      <w:pPr>
+        <w:ind w:left="6840" w:hanging="360"/>
+      </w:pPr>
+      <w:rPr>
+        <w:rFonts w:ascii="Wingdings" w:hAnsi="Wingdings" w:hint="default"/>
+      </w:rPr>
+    </w:lvl>
+  </w:abstractNum>
+  <w:abstractNum w:abstractNumId="1" w15:restartNumberingAfterBreak="0">
     <w:nsid w:val="1150540C"/>
     <w:multiLevelType w:val="hybridMultilevel"/>
     <w:tmpl w:val="4E520B2C"/>
@@ -3240,7 +3494,7 @@
       </w:rPr>
     </w:lvl>
   </w:abstractNum>
-  <w:abstractNum w:abstractNumId="1" w15:restartNumberingAfterBreak="0">
+  <w:abstractNum w:abstractNumId="2" w15:restartNumberingAfterBreak="0">
     <w:nsid w:val="22054165"/>
     <w:multiLevelType w:val="hybridMultilevel"/>
     <w:tmpl w:val="E2880E24"/>
@@ -3353,7 +3607,7 @@
       </w:rPr>
     </w:lvl>
   </w:abstractNum>
-  <w:abstractNum w:abstractNumId="2" w15:restartNumberingAfterBreak="0">
+  <w:abstractNum w:abstractNumId="3" w15:restartNumberingAfterBreak="0">
     <w:nsid w:val="32BC2406"/>
     <w:multiLevelType w:val="hybridMultilevel"/>
     <w:tmpl w:val="D102E0D0"/>
@@ -3465,7 +3719,7 @@
       </w:rPr>
     </w:lvl>
   </w:abstractNum>
-  <w:abstractNum w:abstractNumId="3" w15:restartNumberingAfterBreak="0">
+  <w:abstractNum w:abstractNumId="4" w15:restartNumberingAfterBreak="0">
     <w:nsid w:val="380675DF"/>
     <w:multiLevelType w:val="hybridMultilevel"/>
     <w:tmpl w:val="863C4E50"/>
@@ -3578,7 +3832,7 @@
       </w:rPr>
     </w:lvl>
   </w:abstractNum>
-  <w:abstractNum w:abstractNumId="4" w15:restartNumberingAfterBreak="0">
+  <w:abstractNum w:abstractNumId="5" w15:restartNumberingAfterBreak="0">
     <w:nsid w:val="6951093A"/>
     <w:multiLevelType w:val="hybridMultilevel"/>
     <w:tmpl w:val="5C548832"/>
@@ -3691,7 +3945,7 @@
       </w:rPr>
     </w:lvl>
   </w:abstractNum>
-  <w:abstractNum w:abstractNumId="5" w15:restartNumberingAfterBreak="0">
+  <w:abstractNum w:abstractNumId="6" w15:restartNumberingAfterBreak="0">
     <w:nsid w:val="72FF65D7"/>
     <w:multiLevelType w:val="hybridMultilevel"/>
     <w:tmpl w:val="7E52AEDA"/>
@@ -3805,22 +4059,25 @@
     </w:lvl>
   </w:abstractNum>
   <w:num w:numId="1">
+    <w:abstractNumId w:val="3"/>
+  </w:num>
+  <w:num w:numId="2">
+    <w:abstractNumId w:val="1"/>
+  </w:num>
+  <w:num w:numId="3">
+    <w:abstractNumId w:val="4"/>
+  </w:num>
+  <w:num w:numId="4">
+    <w:abstractNumId w:val="6"/>
+  </w:num>
+  <w:num w:numId="5">
     <w:abstractNumId w:val="2"/>
   </w:num>
-  <w:num w:numId="2">
-    <w:abstractNumId w:val="0"/>
-  </w:num>
-  <w:num w:numId="3">
-    <w:abstractNumId w:val="3"/>
-  </w:num>
-  <w:num w:numId="4">
+  <w:num w:numId="6">
     <w:abstractNumId w:val="5"/>
   </w:num>
-  <w:num w:numId="5">
-    <w:abstractNumId w:val="1"/>
-  </w:num>
-  <w:num w:numId="6">
-    <w:abstractNumId w:val="4"/>
+  <w:num w:numId="7">
+    <w:abstractNumId w:val="0"/>
   </w:num>
 </w:numbering>
 </file>

</xml_diff>

<commit_message>
wrote the sTGC construction section
</commit_message>
<xml_diff>
--- a/planning/thesis_brainstorm.docx
+++ b/planning/thesis_brainstorm.docx
@@ -54,7 +54,23 @@
           <w:bCs/>
           <w:color w:val="4472C4" w:themeColor="accent1"/>
         </w:rPr>
-        <w:t>[Written, pending send]</w:t>
+        <w:t xml:space="preserve">[Written, </w:t>
+      </w:r>
+      <w:r>
+        <w:rPr>
+          <w:b/>
+          <w:bCs/>
+          <w:color w:val="4472C4" w:themeColor="accent1"/>
+        </w:rPr>
+        <w:t>sent to you</w:t>
+      </w:r>
+      <w:r>
+        <w:rPr>
+          <w:b/>
+          <w:bCs/>
+          <w:color w:val="4472C4" w:themeColor="accent1"/>
+        </w:rPr>
+        <w:t>]</w:t>
       </w:r>
       <w:r>
         <w:rPr>
@@ -288,15 +304,7 @@
         </w:numPr>
       </w:pPr>
       <w:r>
-        <w:t xml:space="preserve">Cylindrical </w:t>
-      </w:r>
-      <w:proofErr w:type="gramStart"/>
-      <w:r>
-        <w:t>general purpose</w:t>
-      </w:r>
-      <w:proofErr w:type="gramEnd"/>
-      <w:r>
-        <w:t xml:space="preserve"> detector</w:t>
+        <w:t>Cylindrical general purpose detector</w:t>
       </w:r>
     </w:p>
     <w:p>
@@ -887,446 +895,435 @@
       <w:r>
         <w:fldChar w:fldCharType="end"/>
       </w:r>
+    </w:p>
+    <w:p>
+      <w:pPr>
+        <w:pStyle w:val="ListParagraph"/>
+        <w:numPr>
+          <w:ilvl w:val="1"/>
+          <w:numId w:val="1"/>
+        </w:numPr>
+      </w:pPr>
+      <w:r>
+        <w:t>Summary: Alignment system positions wedge surface, positions must be with respect to alignment platforms</w:t>
+      </w:r>
+    </w:p>
+    <w:p>
+      <w:pPr>
+        <w:pStyle w:val="ListParagraph"/>
+        <w:numPr>
+          <w:ilvl w:val="0"/>
+          <w:numId w:val="1"/>
+        </w:numPr>
+      </w:pPr>
+      <w:r>
+        <w:t xml:space="preserve">Transition: Next, description of the datasets </w:t>
+      </w:r>
+      <w:r>
+        <w:t>used</w:t>
+      </w:r>
+      <w:r>
+        <w:t xml:space="preserve"> to characterize quadruplets</w:t>
+      </w:r>
+      <w:r>
+        <w:t xml:space="preserve"> in this work</w:t>
+      </w:r>
+      <w:r>
+        <w:t>.</w:t>
+      </w:r>
+    </w:p>
+    <w:p>
+      <w:pPr>
+        <w:rPr>
+          <w:u w:val="single"/>
+        </w:rPr>
+      </w:pPr>
+      <w:proofErr w:type="spellStart"/>
+      <w:r>
+        <w:rPr>
+          <w:highlight w:val="cyan"/>
+          <w:u w:val="single"/>
+        </w:rPr>
+        <w:t>Cosmics</w:t>
+      </w:r>
+      <w:proofErr w:type="spellEnd"/>
+      <w:r>
+        <w:rPr>
+          <w:highlight w:val="cyan"/>
+          <w:u w:val="single"/>
+        </w:rPr>
+        <w:t xml:space="preserve"> data</w:t>
+      </w:r>
+      <w:r>
+        <w:rPr>
+          <w:highlight w:val="cyan"/>
+          <w:u w:val="single"/>
+        </w:rPr>
+        <w:t xml:space="preserve"> – CHAP2</w:t>
+      </w:r>
+      <w:r>
+        <w:rPr>
+          <w:highlight w:val="cyan"/>
+          <w:u w:val="single"/>
+        </w:rPr>
+        <w:t xml:space="preserve">: Characterization of </w:t>
+      </w:r>
+      <w:proofErr w:type="spellStart"/>
+      <w:r>
+        <w:rPr>
+          <w:highlight w:val="cyan"/>
+          <w:u w:val="single"/>
+        </w:rPr>
+        <w:t>sTGC</w:t>
+      </w:r>
+      <w:proofErr w:type="spellEnd"/>
+      <w:r>
+        <w:rPr>
+          <w:highlight w:val="cyan"/>
+          <w:u w:val="single"/>
+        </w:rPr>
+        <w:t xml:space="preserve"> modules using cosmic rays</w:t>
+      </w:r>
+      <w:r>
+        <w:rPr>
+          <w:highlight w:val="cyan"/>
+          <w:u w:val="single"/>
+        </w:rPr>
+        <w:t xml:space="preserve"> – WRITTEN NOT SENT</w:t>
+      </w:r>
+    </w:p>
+    <w:p>
+      <w:r>
+        <w:rPr>
+          <w:highlight w:val="yellow"/>
+        </w:rPr>
+        <w:t xml:space="preserve">Do I need to include </w:t>
+      </w:r>
+      <w:proofErr w:type="spellStart"/>
+      <w:r>
+        <w:rPr>
+          <w:highlight w:val="yellow"/>
+        </w:rPr>
+        <w:t>cosmics</w:t>
+      </w:r>
+      <w:proofErr w:type="spellEnd"/>
+      <w:r>
+        <w:rPr>
+          <w:highlight w:val="yellow"/>
+        </w:rPr>
+        <w:t xml:space="preserve"> cuts? X-ray cuts?</w:t>
+      </w:r>
       <w:r>
         <w:t xml:space="preserve"> </w:t>
       </w:r>
-    </w:p>
-    <w:p>
-      <w:pPr>
-        <w:pStyle w:val="ListParagraph"/>
-        <w:numPr>
-          <w:ilvl w:val="1"/>
-          <w:numId w:val="1"/>
-        </w:numPr>
-      </w:pPr>
-      <w:r>
-        <w:t>Summary: Alignment system positions wedge surface, positions must be with respect to alignment platforms</w:t>
-      </w:r>
-    </w:p>
-    <w:p>
-      <w:pPr>
-        <w:pStyle w:val="ListParagraph"/>
-        <w:numPr>
-          <w:ilvl w:val="0"/>
-          <w:numId w:val="1"/>
-        </w:numPr>
-      </w:pPr>
-      <w:r>
-        <w:t xml:space="preserve">Transition: Next, description of the datasets </w:t>
-      </w:r>
-      <w:r>
-        <w:t>used</w:t>
-      </w:r>
-      <w:r>
-        <w:t xml:space="preserve"> to characterize quadruplets</w:t>
-      </w:r>
-      <w:r>
-        <w:t xml:space="preserve"> in this work</w:t>
-      </w:r>
-      <w:r>
-        <w:t>.</w:t>
-      </w:r>
-    </w:p>
-    <w:p>
-      <w:pPr>
-        <w:rPr>
-          <w:u w:val="single"/>
-        </w:rPr>
-      </w:pPr>
+      <w:r>
+        <w:sym w:font="Wingdings" w:char="F0E0"/>
+      </w:r>
+      <w:r>
+        <w:t xml:space="preserve"> Maybe another appendix</w:t>
+      </w:r>
+    </w:p>
+    <w:p>
+      <w:pPr>
+        <w:rPr>
+          <w:i/>
+          <w:iCs/>
+        </w:rPr>
+      </w:pPr>
+      <w:r>
+        <w:rPr>
+          <w:i/>
+          <w:iCs/>
+        </w:rPr>
+        <w:t>Chapter intro</w:t>
+      </w:r>
+    </w:p>
+    <w:p>
+      <w:pPr>
+        <w:pStyle w:val="ListParagraph"/>
+        <w:numPr>
+          <w:ilvl w:val="0"/>
+          <w:numId w:val="1"/>
+        </w:numPr>
+      </w:pPr>
+      <w:r>
+        <w:t>Canadian production line</w:t>
+      </w:r>
+    </w:p>
+    <w:p>
+      <w:pPr>
+        <w:rPr>
+          <w:i/>
+          <w:iCs/>
+        </w:rPr>
+      </w:pPr>
+      <w:r>
+        <w:rPr>
+          <w:i/>
+          <w:iCs/>
+        </w:rPr>
+        <w:t>Lab Infrastructure</w:t>
+      </w:r>
+    </w:p>
+    <w:p>
+      <w:pPr>
+        <w:pStyle w:val="ListParagraph"/>
+        <w:numPr>
+          <w:ilvl w:val="0"/>
+          <w:numId w:val="1"/>
+        </w:numPr>
+      </w:pPr>
+      <w:r>
+        <w:t>Cosmic muons, hodoscope</w:t>
+      </w:r>
+      <w:r>
+        <w:t xml:space="preserve"> (figure of test bench)</w:t>
+      </w:r>
+    </w:p>
+    <w:p>
+      <w:pPr>
+        <w:pStyle w:val="ListParagraph"/>
+        <w:numPr>
+          <w:ilvl w:val="0"/>
+          <w:numId w:val="1"/>
+        </w:numPr>
+      </w:pPr>
+      <w:r>
+        <w:t>How trigger works, pass to front end boards</w:t>
+      </w:r>
+    </w:p>
+    <w:p>
+      <w:pPr>
+        <w:pStyle w:val="ListParagraph"/>
+        <w:numPr>
+          <w:ilvl w:val="0"/>
+          <w:numId w:val="1"/>
+        </w:numPr>
+      </w:pPr>
+      <w:r>
+        <w:t xml:space="preserve">Readout PDO for channels above threshold (footnote </w:t>
+      </w:r>
       <w:proofErr w:type="spellStart"/>
       <w:r>
-        <w:rPr>
-          <w:highlight w:val="cyan"/>
-          <w:u w:val="single"/>
-        </w:rPr>
-        <w:t>Cosmics</w:t>
+        <w:t>neighbour</w:t>
       </w:r>
       <w:proofErr w:type="spellEnd"/>
       <w:r>
-        <w:rPr>
-          <w:highlight w:val="cyan"/>
-          <w:u w:val="single"/>
-        </w:rPr>
-        <w:t xml:space="preserve"> data</w:t>
-      </w:r>
-      <w:r>
-        <w:rPr>
-          <w:highlight w:val="cyan"/>
-          <w:u w:val="single"/>
-        </w:rPr>
-        <w:t xml:space="preserve"> – CHAP2</w:t>
-      </w:r>
-      <w:r>
-        <w:rPr>
-          <w:highlight w:val="cyan"/>
-          <w:u w:val="single"/>
-        </w:rPr>
-        <w:t xml:space="preserve">: Characterization of </w:t>
-      </w:r>
+        <w:t xml:space="preserve"> triggering)</w:t>
+      </w:r>
+      <w:r>
+        <w:t xml:space="preserve"> (prototype</w:t>
+      </w:r>
+      <w:r>
+        <w:t xml:space="preserve"> board and</w:t>
+      </w:r>
+      <w:r>
+        <w:t xml:space="preserve"> ASIC)</w:t>
+      </w:r>
+      <w:r>
+        <w:t xml:space="preserve"> – no need to mention decoder, data assembled based on detector geometry, note collaborators (citations not necessary)</w:t>
+      </w:r>
+    </w:p>
+    <w:p>
+      <w:pPr>
+        <w:pStyle w:val="ListParagraph"/>
+        <w:numPr>
+          <w:ilvl w:val="0"/>
+          <w:numId w:val="1"/>
+        </w:numPr>
+      </w:pPr>
+      <w:r>
+        <w:t>Each muon event corresponds to one trigger</w:t>
+      </w:r>
+    </w:p>
+    <w:p>
+      <w:pPr>
+        <w:pStyle w:val="ListParagraph"/>
+        <w:numPr>
+          <w:ilvl w:val="0"/>
+          <w:numId w:val="1"/>
+        </w:numPr>
+      </w:pPr>
+      <w:r>
+        <w:t>Chamber operation also requires gas system, slow control, HV.</w:t>
+      </w:r>
+    </w:p>
+    <w:p>
+      <w:pPr>
+        <w:pStyle w:val="ListParagraph"/>
+        <w:numPr>
+          <w:ilvl w:val="0"/>
+          <w:numId w:val="1"/>
+        </w:numPr>
+      </w:pPr>
+      <w:r>
+        <w:t>We run at 2900V</w:t>
+      </w:r>
+      <w:r>
+        <w:t xml:space="preserve"> (close to nominal)</w:t>
+      </w:r>
+      <w:r>
+        <w:t xml:space="preserve"> and 3100V – why?</w:t>
+      </w:r>
+      <w:r>
+        <w:t xml:space="preserve"> FEBs not optimized for pad readout</w:t>
+      </w:r>
+    </w:p>
+    <w:p>
+      <w:pPr>
+        <w:pStyle w:val="ListParagraph"/>
+        <w:numPr>
+          <w:ilvl w:val="0"/>
+          <w:numId w:val="1"/>
+        </w:numPr>
+      </w:pPr>
+      <w:r>
+        <w:t>Collect 1</w:t>
+      </w:r>
+      <w:r>
+        <w:t xml:space="preserve"> 000 000 triggers / quadruplet, many metrics for characterization</w:t>
+      </w:r>
+      <w:r>
+        <w:fldChar w:fldCharType="begin"/>
+      </w:r>
+      <w:r>
+        <w:instrText xml:space="preserve"> ADDIN ZOTERO_ITEM CSL_CITATION {"citationID":"YrizYecV","properties":{"formattedCitation":"\\uc0\\u160{}[7]","plainCitation":" [7]","noteIndex":0},"citationItems":[{"id":63,"uris":["http://zotero.org/users/4348135/items/4J93AGLV"],"uri":["http://zotero.org/users/4348135/items/4J93AGLV"],"itemData":{"id":63,"type":"thesis","event-place":"Montreal, Canada","genre":"PhD Dissertation","language":"English","number-of-pages":"220","publisher":"McGill University","publisher-place":"Montreal, Canada","title":"Characterization studies of small-strip Thin Gap Chambers for the ATLAS Upgrade","author":[{"family":"Lefebvre","given":"Benoit"}],"issued":{"date-parts":[["2018"]]}}}],"schema":"https://github.com/citation-style-language/schema/raw/master/csl-citation.json"} </w:instrText>
+      </w:r>
+      <w:r>
+        <w:fldChar w:fldCharType="separate"/>
+      </w:r>
+      <w:r>
+        <w:rPr>
+          <w:rFonts w:ascii="Calibri" w:hAnsi="Calibri" w:cs="Calibri"/>
+          <w:szCs w:val="24"/>
+        </w:rPr>
+        <w:t> [7]</w:t>
+      </w:r>
+      <w:r>
+        <w:fldChar w:fldCharType="end"/>
+      </w:r>
+      <w:r>
+        <w:t>, but we focus on rebuilding track</w:t>
+      </w:r>
+      <w:r>
+        <w:t>s</w:t>
+      </w:r>
+    </w:p>
+    <w:p>
+      <w:pPr>
+        <w:rPr>
+          <w:i/>
+          <w:iCs/>
+        </w:rPr>
+      </w:pPr>
+      <w:r>
+        <w:rPr>
+          <w:i/>
+          <w:iCs/>
+        </w:rPr>
+        <w:t>Tracking analysis</w:t>
+      </w:r>
+    </w:p>
+    <w:p>
+      <w:pPr>
+        <w:pStyle w:val="ListParagraph"/>
+        <w:numPr>
+          <w:ilvl w:val="0"/>
+          <w:numId w:val="1"/>
+        </w:numPr>
+      </w:pPr>
       <w:proofErr w:type="spellStart"/>
       <w:r>
-        <w:rPr>
-          <w:highlight w:val="cyan"/>
-          <w:u w:val="single"/>
-        </w:rPr>
-        <w:t>sTGC</w:t>
+        <w:t>CosmicsAnalysis</w:t>
       </w:r>
       <w:proofErr w:type="spellEnd"/>
       <w:r>
-        <w:rPr>
-          <w:highlight w:val="cyan"/>
-          <w:u w:val="single"/>
-        </w:rPr>
-        <w:t xml:space="preserve"> modules using cosmic rays</w:t>
-      </w:r>
-      <w:r>
-        <w:rPr>
-          <w:highlight w:val="cyan"/>
-          <w:u w:val="single"/>
-        </w:rPr>
-        <w:t xml:space="preserve"> – WRITTEN NOT SENT</w:t>
-      </w:r>
-    </w:p>
-    <w:p>
-      <w:r>
-        <w:rPr>
-          <w:highlight w:val="yellow"/>
-        </w:rPr>
-        <w:t xml:space="preserve">Do I need to include </w:t>
+        <w:t xml:space="preserve"> calculates high-level characterization metrics</w:t>
+      </w:r>
+    </w:p>
+    <w:p>
+      <w:pPr>
+        <w:pStyle w:val="ListParagraph"/>
+        <w:numPr>
+          <w:ilvl w:val="0"/>
+          <w:numId w:val="1"/>
+        </w:numPr>
+      </w:pPr>
+      <w:r>
+        <w:t>Rebuilding tracks</w:t>
+      </w:r>
+    </w:p>
+    <w:p>
+      <w:pPr>
+        <w:pStyle w:val="ListParagraph"/>
+        <w:numPr>
+          <w:ilvl w:val="0"/>
+          <w:numId w:val="1"/>
+        </w:numPr>
+      </w:pPr>
+      <w:r>
+        <w:t>X-coordinate from wires, uncertainty in x</w:t>
+      </w:r>
+    </w:p>
+    <w:p>
+      <w:pPr>
+        <w:pStyle w:val="ListParagraph"/>
+        <w:numPr>
+          <w:ilvl w:val="0"/>
+          <w:numId w:val="1"/>
+        </w:numPr>
+      </w:pPr>
+      <w:r>
+        <w:t>Y-coordinate from strips</w:t>
+      </w:r>
+    </w:p>
+    <w:p>
+      <w:pPr>
+        <w:pStyle w:val="ListParagraph"/>
+        <w:numPr>
+          <w:ilvl w:val="0"/>
+          <w:numId w:val="1"/>
+        </w:numPr>
+      </w:pPr>
+      <w:r>
+        <w:t>Explain clustering</w:t>
+      </w:r>
+      <w:r>
+        <w:t xml:space="preserve"> and </w:t>
       </w:r>
       <w:proofErr w:type="spellStart"/>
       <w:r>
-        <w:rPr>
-          <w:highlight w:val="yellow"/>
-        </w:rPr>
-        <w:t>cosmics</w:t>
+        <w:t>CosmicsAnalysis</w:t>
       </w:r>
       <w:proofErr w:type="spellEnd"/>
       <w:r>
-        <w:rPr>
-          <w:highlight w:val="yellow"/>
-        </w:rPr>
-        <w:t xml:space="preserve"> cuts? X-ray cuts?</w:t>
-      </w:r>
-      <w:r>
-        <w:t xml:space="preserve"> </w:t>
-      </w:r>
-      <w:r>
-        <w:sym w:font="Wingdings" w:char="F0E0"/>
-      </w:r>
-      <w:r>
-        <w:t xml:space="preserve"> Maybe another appendix</w:t>
-      </w:r>
-    </w:p>
-    <w:p>
-      <w:pPr>
-        <w:rPr>
-          <w:i/>
-          <w:iCs/>
-        </w:rPr>
-      </w:pPr>
-      <w:r>
-        <w:rPr>
-          <w:i/>
-          <w:iCs/>
-        </w:rPr>
-        <w:t>Chapter intro</w:t>
-      </w:r>
-    </w:p>
-    <w:p>
-      <w:pPr>
-        <w:pStyle w:val="ListParagraph"/>
-        <w:numPr>
-          <w:ilvl w:val="0"/>
-          <w:numId w:val="1"/>
-        </w:numPr>
-      </w:pPr>
-      <w:r>
-        <w:t>Canadian production line</w:t>
-      </w:r>
-    </w:p>
-    <w:p>
-      <w:pPr>
-        <w:rPr>
-          <w:i/>
-          <w:iCs/>
-        </w:rPr>
-      </w:pPr>
-      <w:r>
-        <w:rPr>
-          <w:i/>
-          <w:iCs/>
-        </w:rPr>
-        <w:t>Lab Infrastructure</w:t>
-      </w:r>
-    </w:p>
-    <w:p>
-      <w:pPr>
-        <w:pStyle w:val="ListParagraph"/>
-        <w:numPr>
-          <w:ilvl w:val="0"/>
-          <w:numId w:val="1"/>
-        </w:numPr>
-      </w:pPr>
-      <w:r>
-        <w:t>Cosmic muons, hodoscope</w:t>
-      </w:r>
-      <w:r>
-        <w:t xml:space="preserve"> (figure of test bench)</w:t>
-      </w:r>
-    </w:p>
-    <w:p>
-      <w:pPr>
-        <w:pStyle w:val="ListParagraph"/>
-        <w:numPr>
-          <w:ilvl w:val="0"/>
-          <w:numId w:val="1"/>
-        </w:numPr>
-      </w:pPr>
-      <w:r>
-        <w:t>How trigger works, pass to front end boards</w:t>
-      </w:r>
-    </w:p>
-    <w:p>
-      <w:pPr>
-        <w:pStyle w:val="ListParagraph"/>
-        <w:numPr>
-          <w:ilvl w:val="0"/>
-          <w:numId w:val="1"/>
-        </w:numPr>
-      </w:pPr>
-      <w:r>
-        <w:t xml:space="preserve">Readout PDO for channels above threshold (footnote </w:t>
+        <w:t xml:space="preserve">, </w:t>
+      </w:r>
+    </w:p>
+    <w:p>
+      <w:pPr>
+        <w:pStyle w:val="ListParagraph"/>
+        <w:numPr>
+          <w:ilvl w:val="0"/>
+          <w:numId w:val="1"/>
+        </w:numPr>
+      </w:pPr>
+      <w:r>
+        <w:t xml:space="preserve">Motivate uncertainty in y, </w:t>
+      </w:r>
+      <w:r>
+        <w:t xml:space="preserve">reference to </w:t>
       </w:r>
       <w:proofErr w:type="spellStart"/>
       <w:r>
-        <w:t>neighbour</w:t>
+        <w:t>reclustering</w:t>
       </w:r>
       <w:proofErr w:type="spellEnd"/>
       <w:r>
-        <w:t xml:space="preserve"> triggering)</w:t>
-      </w:r>
-      <w:r>
-        <w:t xml:space="preserve"> (prototype</w:t>
-      </w:r>
-      <w:r>
-        <w:t xml:space="preserve"> board and</w:t>
-      </w:r>
-      <w:r>
-        <w:t xml:space="preserve"> ASIC)</w:t>
-      </w:r>
-      <w:r>
-        <w:t xml:space="preserve"> – no need to mention decoder, data assembled based on detector geometry, note collaborators (citations not necessary)</w:t>
-      </w:r>
-    </w:p>
-    <w:p>
-      <w:pPr>
-        <w:pStyle w:val="ListParagraph"/>
-        <w:numPr>
-          <w:ilvl w:val="0"/>
-          <w:numId w:val="1"/>
-        </w:numPr>
-      </w:pPr>
-      <w:r>
-        <w:t>Each muon event corresponds to one trigger</w:t>
-      </w:r>
-    </w:p>
-    <w:p>
-      <w:pPr>
-        <w:pStyle w:val="ListParagraph"/>
-        <w:numPr>
-          <w:ilvl w:val="0"/>
-          <w:numId w:val="1"/>
-        </w:numPr>
-      </w:pPr>
-      <w:r>
-        <w:t>Chamber operation also requires gas system, slow control, HV.</w:t>
-      </w:r>
-    </w:p>
-    <w:p>
-      <w:pPr>
-        <w:pStyle w:val="ListParagraph"/>
-        <w:numPr>
-          <w:ilvl w:val="0"/>
-          <w:numId w:val="1"/>
-        </w:numPr>
-      </w:pPr>
-      <w:r>
-        <w:t>We run at 2900V</w:t>
-      </w:r>
-      <w:r>
-        <w:t xml:space="preserve"> (close to nominal)</w:t>
-      </w:r>
-      <w:r>
-        <w:t xml:space="preserve"> and 3100V – why?</w:t>
-      </w:r>
-      <w:r>
-        <w:t xml:space="preserve"> FEBs not optimized for pad readout</w:t>
-      </w:r>
-    </w:p>
-    <w:p>
-      <w:pPr>
-        <w:pStyle w:val="ListParagraph"/>
-        <w:numPr>
-          <w:ilvl w:val="0"/>
-          <w:numId w:val="1"/>
-        </w:numPr>
-      </w:pPr>
-      <w:r>
-        <w:t>Collect 1</w:t>
-      </w:r>
-      <w:r>
-        <w:t xml:space="preserve"> 000 000 triggers / quadruplet, many metrics for characterization</w:t>
-      </w:r>
-      <w:r>
-        <w:fldChar w:fldCharType="begin"/>
-      </w:r>
-      <w:r>
-        <w:instrText xml:space="preserve"> ADDIN ZOTERO_ITEM CSL_CITATION {"citationID":"YrizYecV","properties":{"formattedCitation":"\\uc0\\u160{}[7]","plainCitation":" [7]","noteIndex":0},"citationItems":[{"id":63,"uris":["http://zotero.org/users/4348135/items/4J93AGLV"],"uri":["http://zotero.org/users/4348135/items/4J93AGLV"],"itemData":{"id":63,"type":"thesis","event-place":"Montreal, Canada","genre":"PhD Dissertation","language":"English","number-of-pages":"220","publisher":"McGill University","publisher-place":"Montreal, Canada","title":"Characterization studies of small-strip Thin Gap Chambers for the ATLAS Upgrade","author":[{"family":"Lefebvre","given":"Benoit"}],"issued":{"date-parts":[["2018"]]}}}],"schema":"https://github.com/citation-style-language/schema/raw/master/csl-citation.json"} </w:instrText>
-      </w:r>
-      <w:r>
-        <w:fldChar w:fldCharType="separate"/>
-      </w:r>
-      <w:r>
-        <w:rPr>
-          <w:rFonts w:ascii="Calibri" w:hAnsi="Calibri" w:cs="Calibri"/>
-          <w:szCs w:val="24"/>
-        </w:rPr>
-        <w:t> [7]</w:t>
-      </w:r>
-      <w:r>
-        <w:fldChar w:fldCharType="end"/>
-      </w:r>
-      <w:r>
-        <w:t>, but we focus on rebuilding track</w:t>
-      </w:r>
-      <w:r>
-        <w:t>s</w:t>
-      </w:r>
-    </w:p>
-    <w:p>
-      <w:pPr>
-        <w:rPr>
-          <w:i/>
-          <w:iCs/>
-        </w:rPr>
-      </w:pPr>
-      <w:r>
-        <w:rPr>
-          <w:i/>
-          <w:iCs/>
-        </w:rPr>
-        <w:t>Tracking analysis</w:t>
-      </w:r>
-    </w:p>
-    <w:p>
-      <w:pPr>
-        <w:pStyle w:val="ListParagraph"/>
-        <w:numPr>
-          <w:ilvl w:val="0"/>
-          <w:numId w:val="1"/>
-        </w:numPr>
-      </w:pPr>
-      <w:proofErr w:type="spellStart"/>
-      <w:r>
-        <w:t>CosmicsAnalysis</w:t>
-      </w:r>
-      <w:proofErr w:type="spellEnd"/>
-      <w:r>
-        <w:t xml:space="preserve"> calculates high-level characterization metrics</w:t>
-      </w:r>
-    </w:p>
-    <w:p>
-      <w:pPr>
-        <w:pStyle w:val="ListParagraph"/>
-        <w:numPr>
-          <w:ilvl w:val="0"/>
-          <w:numId w:val="1"/>
-        </w:numPr>
-      </w:pPr>
-      <w:r>
-        <w:t>Rebuilding tracks</w:t>
-      </w:r>
-    </w:p>
-    <w:p>
-      <w:pPr>
-        <w:pStyle w:val="ListParagraph"/>
-        <w:numPr>
-          <w:ilvl w:val="0"/>
-          <w:numId w:val="1"/>
-        </w:numPr>
-      </w:pPr>
-      <w:r>
-        <w:t>X-coordinate from wires, uncertainty in x</w:t>
-      </w:r>
-    </w:p>
-    <w:p>
-      <w:pPr>
-        <w:pStyle w:val="ListParagraph"/>
-        <w:numPr>
-          <w:ilvl w:val="0"/>
-          <w:numId w:val="1"/>
-        </w:numPr>
-      </w:pPr>
-      <w:r>
-        <w:t>Y-coordinate from strips</w:t>
-      </w:r>
-    </w:p>
-    <w:p>
-      <w:pPr>
-        <w:pStyle w:val="ListParagraph"/>
-        <w:numPr>
-          <w:ilvl w:val="0"/>
-          <w:numId w:val="1"/>
-        </w:numPr>
-      </w:pPr>
-      <w:r>
-        <w:t>Explain clustering</w:t>
-      </w:r>
-      <w:r>
-        <w:t xml:space="preserve"> and </w:t>
-      </w:r>
-      <w:proofErr w:type="spellStart"/>
-      <w:r>
-        <w:t>CosmicsAnalysis</w:t>
-      </w:r>
-      <w:proofErr w:type="spellEnd"/>
-      <w:r>
-        <w:t xml:space="preserve">, </w:t>
-      </w:r>
-    </w:p>
-    <w:p>
-      <w:pPr>
-        <w:pStyle w:val="ListParagraph"/>
-        <w:numPr>
-          <w:ilvl w:val="0"/>
-          <w:numId w:val="1"/>
-        </w:numPr>
-      </w:pPr>
-      <w:r>
-        <w:t xml:space="preserve">Motivate uncertainty in y, </w:t>
-      </w:r>
-      <w:r>
-        <w:t xml:space="preserve">reference to </w:t>
-      </w:r>
-      <w:proofErr w:type="spellStart"/>
-      <w:r>
-        <w:t>reclustering</w:t>
-      </w:r>
-      <w:proofErr w:type="spellEnd"/>
-      <w:r>
         <w:t xml:space="preserve"> appendix</w:t>
       </w:r>
       <w:r>
-        <w:t xml:space="preserve"> (would be good to have strip muon </w:t>
-      </w:r>
-      <w:proofErr w:type="gramStart"/>
-      <w:r>
-        <w:t>signal, but</w:t>
-      </w:r>
-      <w:proofErr w:type="gramEnd"/>
-      <w:r>
-        <w:t xml:space="preserve"> could skip.  </w:t>
+        <w:t xml:space="preserve"> (would be good to have strip muon signal, but could skip.  </w:t>
       </w:r>
       <w:r>
         <w:br/>
@@ -1711,15 +1708,7 @@
         </w:numPr>
       </w:pPr>
       <w:r>
-        <w:t xml:space="preserve">Transition: The position of each strip in ATLAS must be known to within 100um. The alignment platforms </w:t>
-      </w:r>
-      <w:proofErr w:type="gramStart"/>
-      <w:r>
-        <w:t>are able to</w:t>
-      </w:r>
-      <w:proofErr w:type="gramEnd"/>
-      <w:r>
-        <w:t xml:space="preserve"> position the wedge surface to </w:t>
+        <w:t xml:space="preserve">Transition: The position of each strip in ATLAS must be known to within 100um. The alignment platforms are able to position the wedge surface to </w:t>
       </w:r>
       <w:r>
         <w:t>within X um, (maybe in TDR?</w:t>
@@ -2169,15 +2158,7 @@
       </w:r>
       <w:proofErr w:type="spellEnd"/>
       <w:r>
-        <w:t xml:space="preserve">, uncertainty on x-ray hits is 120 </w:t>
-      </w:r>
-      <w:proofErr w:type="gramStart"/>
-      <w:r>
-        <w:t>um</w:t>
-      </w:r>
-      <w:proofErr w:type="gramEnd"/>
-      <w:r>
-        <w:t>, uncertainty in residual is the sum in quadrature</w:t>
+        <w:t>, uncertainty on x-ray hits is 120 um, uncertainty in residual is the sum in quadrature</w:t>
       </w:r>
     </w:p>
     <w:p>
@@ -2627,15 +2608,7 @@
         <w:t>60</w:t>
       </w:r>
       <w:r>
-        <w:t xml:space="preserve"> um </w:t>
-      </w:r>
-      <w:proofErr w:type="gramStart"/>
-      <w:r>
-        <w:t>uncertainty</w:t>
-      </w:r>
-      <w:proofErr w:type="gramEnd"/>
-      <w:r>
-        <w:t xml:space="preserve"> on cluster position</w:t>
+        <w:t xml:space="preserve"> um uncertainty on cluster position</w:t>
       </w:r>
     </w:p>
     <w:p>

</xml_diff>

<commit_message>
a very very rough physics motivation
</commit_message>
<xml_diff>
--- a/planning/thesis_brainstorm.docx
+++ b/planning/thesis_brainstorm.docx
@@ -170,6 +170,147 @@
           <w:ilvl w:val="0"/>
           <w:numId w:val="1"/>
         </w:numPr>
+        <w:rPr>
+          <w:i/>
+          <w:iCs/>
+          <w:u w:val="single"/>
+        </w:rPr>
+      </w:pPr>
+      <w:r>
+        <w:rPr>
+          <w:i/>
+          <w:iCs/>
+          <w:u w:val="single"/>
+        </w:rPr>
+        <w:t>Physics Motivation [NEW, 2021-09-30]</w:t>
+      </w:r>
+    </w:p>
+    <w:p>
+      <w:pPr>
+        <w:pStyle w:val="ListParagraph"/>
+        <w:numPr>
+          <w:ilvl w:val="0"/>
+          <w:numId w:val="1"/>
+        </w:numPr>
+        <w:rPr>
+          <w:i/>
+          <w:iCs/>
+          <w:u w:val="single"/>
+        </w:rPr>
+      </w:pPr>
+      <w:r>
+        <w:t>OPTIONS: Physics motivation section 2.1</w:t>
+      </w:r>
+    </w:p>
+    <w:p>
+      <w:pPr>
+        <w:pStyle w:val="ListParagraph"/>
+        <w:numPr>
+          <w:ilvl w:val="1"/>
+          <w:numId w:val="1"/>
+        </w:numPr>
+        <w:rPr>
+          <w:i/>
+          <w:iCs/>
+          <w:u w:val="single"/>
+        </w:rPr>
+      </w:pPr>
+      <w:r>
+        <w:t>Goal: explain in broad strokes why studying particle physics at colliders is worth studying</w:t>
+      </w:r>
+    </w:p>
+    <w:p>
+      <w:pPr>
+        <w:pStyle w:val="ListParagraph"/>
+        <w:numPr>
+          <w:ilvl w:val="1"/>
+          <w:numId w:val="1"/>
+        </w:numPr>
+        <w:rPr>
+          <w:i/>
+          <w:iCs/>
+          <w:u w:val="single"/>
+        </w:rPr>
+      </w:pPr>
+      <w:r>
+        <w:t>Need to establish the particles of the standard model, BSM theories</w:t>
+      </w:r>
+    </w:p>
+    <w:p>
+      <w:pPr>
+        <w:pStyle w:val="ListParagraph"/>
+        <w:numPr>
+          <w:ilvl w:val="1"/>
+          <w:numId w:val="1"/>
+        </w:numPr>
+        <w:rPr>
+          <w:i/>
+          <w:iCs/>
+          <w:u w:val="single"/>
+        </w:rPr>
+      </w:pPr>
+      <w:r>
+        <w:t>Establish the standard model and beyond the standard model</w:t>
+      </w:r>
+    </w:p>
+    <w:p>
+      <w:pPr>
+        <w:pStyle w:val="ListParagraph"/>
+        <w:numPr>
+          <w:ilvl w:val="2"/>
+          <w:numId w:val="1"/>
+        </w:numPr>
+        <w:rPr>
+          <w:i/>
+          <w:iCs/>
+          <w:u w:val="single"/>
+        </w:rPr>
+      </w:pPr>
+      <w:r>
+        <w:t>One sentence what is the standard model</w:t>
+      </w:r>
+    </w:p>
+    <w:p>
+      <w:pPr>
+        <w:pStyle w:val="ListParagraph"/>
+        <w:numPr>
+          <w:ilvl w:val="2"/>
+          <w:numId w:val="1"/>
+        </w:numPr>
+        <w:rPr>
+          <w:i/>
+          <w:iCs/>
+          <w:u w:val="single"/>
+        </w:rPr>
+      </w:pPr>
+      <w:r>
+        <w:t>Explain the particles</w:t>
+      </w:r>
+    </w:p>
+    <w:p>
+      <w:pPr>
+        <w:pStyle w:val="ListParagraph"/>
+        <w:numPr>
+          <w:ilvl w:val="2"/>
+          <w:numId w:val="1"/>
+        </w:numPr>
+        <w:rPr>
+          <w:i/>
+          <w:iCs/>
+          <w:u w:val="single"/>
+        </w:rPr>
+      </w:pPr>
+      <w:r>
+        <w:t>Establish the power of accelerators to study the standard model (Higgs, SM measurements, searches)</w:t>
+      </w:r>
+    </w:p>
+    <w:p>
+      <w:pPr>
+        <w:pStyle w:val="ListParagraph"/>
+        <w:numPr>
+          <w:ilvl w:val="0"/>
+          <w:numId w:val="1"/>
+        </w:numPr>
       </w:pPr>
       <w:r>
         <w:t>LHC</w:t>
@@ -274,6 +415,75 @@
       <w:r>
         <w:t>Importance of upgrade is that LHC is energy frontier</w:t>
       </w:r>
+      <w:r>
+        <w:t xml:space="preserve"> </w:t>
+      </w:r>
+      <w:r>
+        <w:rPr>
+          <w:highlight w:val="yellow"/>
+        </w:rPr>
+        <w:t>[expand]</w:t>
+      </w:r>
+    </w:p>
+    <w:p>
+      <w:pPr>
+        <w:pStyle w:val="ListParagraph"/>
+        <w:numPr>
+          <w:ilvl w:val="2"/>
+          <w:numId w:val="1"/>
+        </w:numPr>
+        <w:rPr>
+          <w:i/>
+          <w:iCs/>
+          <w:u w:val="single"/>
+        </w:rPr>
+      </w:pPr>
+      <w:r>
+        <w:t>LHC is Higgs and top factory</w:t>
+      </w:r>
+    </w:p>
+    <w:p>
+      <w:pPr>
+        <w:pStyle w:val="ListParagraph"/>
+        <w:numPr>
+          <w:ilvl w:val="2"/>
+          <w:numId w:val="1"/>
+        </w:numPr>
+        <w:rPr>
+          <w:i/>
+          <w:iCs/>
+          <w:u w:val="single"/>
+        </w:rPr>
+      </w:pPr>
+      <w:r>
+        <w:t>Accelerators at energy frontier have a long history of discovery</w:t>
+      </w:r>
+    </w:p>
+    <w:p>
+      <w:pPr>
+        <w:pStyle w:val="ListParagraph"/>
+        <w:numPr>
+          <w:ilvl w:val="2"/>
+          <w:numId w:val="1"/>
+        </w:numPr>
+        <w:rPr>
+          <w:i/>
+          <w:iCs/>
+          <w:u w:val="single"/>
+        </w:rPr>
+      </w:pPr>
+      <w:r>
+        <w:t>Unique globally</w:t>
+      </w:r>
+    </w:p>
+    <w:p>
+      <w:pPr>
+        <w:pStyle w:val="ListParagraph"/>
+        <w:numPr>
+          <w:ilvl w:val="2"/>
+          <w:numId w:val="1"/>
+        </w:numPr>
+      </w:pPr>
     </w:p>
     <w:p>
       <w:pPr>
@@ -315,7 +525,70 @@
         </w:numPr>
       </w:pPr>
       <w:r>
-        <w:t>Cylindrical general purpose detector</w:t>
+        <w:t xml:space="preserve">Cylindrical </w:t>
+      </w:r>
+      <w:proofErr w:type="gramStart"/>
+      <w:r>
+        <w:t>general purpose</w:t>
+      </w:r>
+      <w:proofErr w:type="gramEnd"/>
+      <w:r>
+        <w:t xml:space="preserve"> detector</w:t>
+      </w:r>
+    </w:p>
+    <w:p>
+      <w:pPr>
+        <w:pStyle w:val="ListParagraph"/>
+        <w:numPr>
+          <w:ilvl w:val="1"/>
+          <w:numId w:val="1"/>
+        </w:numPr>
+        <w:rPr>
+          <w:i/>
+          <w:iCs/>
+          <w:highlight w:val="yellow"/>
+          <w:u w:val="single"/>
+        </w:rPr>
+      </w:pPr>
+      <w:r>
+        <w:rPr>
+          <w:highlight w:val="yellow"/>
+        </w:rPr>
+        <w:t>Establish the power of ATLAS</w:t>
+      </w:r>
+    </w:p>
+    <w:p>
+      <w:pPr>
+        <w:pStyle w:val="ListParagraph"/>
+        <w:numPr>
+          <w:ilvl w:val="2"/>
+          <w:numId w:val="1"/>
+        </w:numPr>
+        <w:rPr>
+          <w:i/>
+          <w:iCs/>
+          <w:u w:val="single"/>
+        </w:rPr>
+      </w:pPr>
+      <w:r>
+        <w:t>Cross section measurement plot</w:t>
+      </w:r>
+    </w:p>
+    <w:p>
+      <w:pPr>
+        <w:pStyle w:val="ListParagraph"/>
+        <w:numPr>
+          <w:ilvl w:val="2"/>
+          <w:numId w:val="1"/>
+        </w:numPr>
+        <w:rPr>
+          <w:i/>
+          <w:iCs/>
+          <w:u w:val="single"/>
+        </w:rPr>
+      </w:pPr>
+      <w:r>
+        <w:t>Historical discoveries on ATLAS timeline</w:t>
       </w:r>
     </w:p>
     <w:p>
@@ -373,6 +646,7 @@
         </w:numPr>
       </w:pPr>
       <w:r>
+        <w:lastRenderedPageBreak/>
         <w:t>Transverse momentum and energy are conserved</w:t>
       </w:r>
     </w:p>
@@ -651,26 +925,814 @@
         <w:t>Triggering condition in endcaps: In run-2 added requirement for coincidence in small-wheel</w:t>
       </w:r>
       <w:r>
-        <w:t xml:space="preserve"> because of high fake rate from background particles generated in </w:t>
-      </w:r>
+        <w:t xml:space="preserve"> because of high fake rate from background particles generated in end-cap toroid</w:t>
+      </w:r>
+      <w:r>
+        <w:t xml:space="preserve">. </w:t>
+      </w:r>
+      <w:r>
+        <w:t>Requirement h</w:t>
+      </w:r>
+      <w:r>
+        <w:t>elps, but limited eta coverage and position resolution in current TGC layer</w:t>
+      </w:r>
+      <w:r>
+        <w:fldChar w:fldCharType="begin"/>
+      </w:r>
+      <w:r>
+        <w:instrText xml:space="preserve"> ADDIN ZOTERO_ITEM CSL_CITATION {"citationID":"qGj95jt7","properties":{"formattedCitation":"\\uc0\\u160{}[7]","plainCitation":" [7]","noteIndex":0},"citationItems":[{"id":656,"uris":["http://zotero.org/users/4348135/items/KRJ9DXN2"],"uri":["http://zotero.org/users/4348135/items/KRJ9DXN2"],"itemData":{"id":656,"type":"webpage","abstract":"In order to benefit from the expected high luminosity performance that will be provided by the Phase-I upgraded LHC, the first station of the ATLAS muon end-cap system (Small Wheel,SW) will need to be replaced. The New Small Wheel (NSW) will have to operate in a high background radiation region (up to 15 kHz=cm2) while reconstructing muon tracks with high precision, as well as furnishing information for the Level-1 trigger. These performance criteria are demanding. In particular, the precision reconstruction of tracks for offline analysis requires a spatial resolution of about 100microns, and the Level-1 trigger track segments have to be reconstructed online with an angular resolution of approximately 1mrad. The NSW will have two chamber technologies, one primarily devoted to the Level-1 trigger function (small-strip Thin Gap Chambers, sTGC) and one dedicated to precision tracking (Micromegas detectors, MM). The sTGC are primarily deployed for triggering given their single bunch crossing identification capability. The MM detectors have exceptional precision tracking capabilities due to their small gap (5mm) and strip pitch (approximately 0.5mm). Such a precision is crucial to maintain the current ATLAS muon momentum resolution in the high background environment of the upgraded LHC. The MM chambers can, at the same time, confirm the existence of track segments found by the muon end-cap middle station (Big Wheels) online. The sTGC also has the ability to measure offline muon tracks with good precision, so the sTGC-MM chamber technology combination forms a fully redundant detector system for triggering and tracking both for online and offline functions. This detector combination has been designed to be able to also provide excellent performance for the eventual High Luminosity LHC upgrade.","container-title":"CERN Document Server","language":"en","note":"source: cds.cern.ch\nnumber: CERN-LHCC-2013-006","title":"New Small Wheel Technical Design Report","URL":"https://cds.cern.ch/record/1552862","author":[{"family":"Kawamoto","given":"T."},{"family":"Vlachos","given":"S."},{"family":"Levinson","given":"L."},{"family":"Amelung","given":"C."},{"family":"Mikenberg","given":"G."},{"family":"Pontecorvo","given":"L."},{"family":"Lellouch","given":"D."},{"family":"Dubbert","given":"J."},{"family":"Dallapiccola","given":"C."},{"family":"Richter","given":"R."},{"family":"Iengo","given":"P."}],"accessed":{"date-parts":[["2020",3,27]]},"issued":{"date-parts":[["2013",6,3]]}}}],"schema":"https://github.com/citation-style-language/schema/raw/master/csl-citation.json"} </w:instrText>
+      </w:r>
+      <w:r>
+        <w:fldChar w:fldCharType="separate"/>
+      </w:r>
+      <w:r>
+        <w:rPr>
+          <w:rFonts w:ascii="Calibri" w:hAnsi="Calibri" w:cs="Calibri"/>
+          <w:szCs w:val="24"/>
+        </w:rPr>
+        <w:t> [7]</w:t>
+      </w:r>
+      <w:r>
+        <w:fldChar w:fldCharType="end"/>
+      </w:r>
+    </w:p>
+    <w:p>
+      <w:pPr>
+        <w:pStyle w:val="ListParagraph"/>
+        <w:numPr>
+          <w:ilvl w:val="0"/>
+          <w:numId w:val="1"/>
+        </w:numPr>
+      </w:pPr>
+      <w:r>
+        <w:t>Motivation for replacing SW</w:t>
+      </w:r>
+      <w:r>
+        <w:fldChar w:fldCharType="begin"/>
+      </w:r>
+      <w:r>
+        <w:instrText xml:space="preserve"> ADDIN ZOTERO_ITEM CSL_CITATION {"citationID":"t0uXxRHQ","properties":{"formattedCitation":"\\uc0\\u160{}[8]","plainCitation":" [8]","noteIndex":0},"citationItems":[{"id":61,"uris":["http://zotero.org/users/4348135/items/8C47A3RG"],"uri":["http://zotero.org/users/4348135/items/8C47A3RG"],"itemData":{"id":61,"type":"report","collection-title":"Technical design report","event-place":"Geneva","genre":"Technical Design Report","number":"CERN-LHCC-2013-006","publisher":"CERN","publisher-place":"Geneva","title":"New Small Wheel Technical Design Report","URL":"http://cdsweb.cern.ch/record/1552862/","author":[{"family":"ATLAS Collaboration","given":"CERN. Generva. The LHC experiments Committee"}],"issued":{"date-parts":[["2013"]]}}}],"schema":"https://github.com/citation-style-language/schema/raw/master/csl-citation.json"} </w:instrText>
+      </w:r>
+      <w:r>
+        <w:fldChar w:fldCharType="separate"/>
+      </w:r>
+      <w:r>
+        <w:rPr>
+          <w:rFonts w:ascii="Calibri" w:hAnsi="Calibri" w:cs="Calibri"/>
+          <w:szCs w:val="24"/>
+        </w:rPr>
+        <w:t> [8]</w:t>
+      </w:r>
+      <w:r>
+        <w:fldChar w:fldCharType="end"/>
+      </w:r>
+    </w:p>
+    <w:p>
+      <w:pPr>
+        <w:pStyle w:val="ListParagraph"/>
+        <w:numPr>
+          <w:ilvl w:val="1"/>
+          <w:numId w:val="1"/>
+        </w:numPr>
+      </w:pPr>
+      <w:r>
+        <w:t>7-fold increase in luminosity</w:t>
+      </w:r>
+    </w:p>
+    <w:p>
+      <w:pPr>
+        <w:pStyle w:val="ListParagraph"/>
+        <w:numPr>
+          <w:ilvl w:val="1"/>
+          <w:numId w:val="1"/>
+        </w:numPr>
+      </w:pPr>
+      <w:r>
+        <w:t>Background rate increases linearly, which is a problem for triggering and tracking</w:t>
+      </w:r>
+    </w:p>
+    <w:p>
+      <w:pPr>
+        <w:pStyle w:val="ListParagraph"/>
+        <w:numPr>
+          <w:ilvl w:val="2"/>
+          <w:numId w:val="1"/>
+        </w:numPr>
+      </w:pPr>
+      <w:r>
+        <w:t xml:space="preserve">Tracking: MDT efficiency decreases by 35% at current highest hit rate (300 kHz) </w:t>
+      </w:r>
+    </w:p>
+    <w:p>
+      <w:pPr>
+        <w:pStyle w:val="ListParagraph"/>
+        <w:numPr>
+          <w:ilvl w:val="3"/>
+          <w:numId w:val="1"/>
+        </w:numPr>
+      </w:pPr>
+      <w:r>
+        <w:t>At hi-</w:t>
+      </w:r>
+      <w:proofErr w:type="spellStart"/>
+      <w:r>
+        <w:t>lumi</w:t>
+      </w:r>
+      <w:proofErr w:type="spellEnd"/>
+      <w:r>
+        <w:t xml:space="preserve"> 300 kHz a </w:t>
+      </w:r>
+      <w:proofErr w:type="gramStart"/>
+      <w:r>
+        <w:t>pretty normal</w:t>
+      </w:r>
+      <w:proofErr w:type="gramEnd"/>
+      <w:r>
+        <w:t xml:space="preserve"> hit rate</w:t>
+      </w:r>
+    </w:p>
+    <w:p>
+      <w:pPr>
+        <w:pStyle w:val="ListParagraph"/>
+        <w:numPr>
+          <w:ilvl w:val="3"/>
+          <w:numId w:val="1"/>
+        </w:numPr>
+      </w:pPr>
+      <w:r>
+        <w:t>Means we’ll lose hits in the small wheel, degrading muon momentum resolution</w:t>
+      </w:r>
+    </w:p>
+    <w:p>
+      <w:pPr>
+        <w:pStyle w:val="ListParagraph"/>
+        <w:numPr>
+          <w:ilvl w:val="3"/>
+          <w:numId w:val="1"/>
+        </w:numPr>
+      </w:pPr>
+      <w:r>
+        <w:t>Affect searches for Z’, W’, pseudo-scalar Higgs</w:t>
+      </w:r>
+      <w:r>
+        <w:fldChar w:fldCharType="begin"/>
+      </w:r>
+      <w:r>
+        <w:instrText xml:space="preserve"> ADDIN ZOTERO_ITEM CSL_CITATION {"citationID":"cTpeylP1","properties":{"formattedCitation":"\\uc0\\u160{}[7]","plainCitation":" [7]","noteIndex":0},"citationItems":[{"id":656,"uris":["http://zotero.org/users/4348135/items/KRJ9DXN2"],"uri":["http://zotero.org/users/4348135/items/KRJ9DXN2"],"itemData":{"id":656,"type":"webpage","abstract":"In order to benefit from the expected high luminosity performance that will be provided by the Phase-I upgraded LHC, the first station of the ATLAS muon end-cap system (Small Wheel,SW) will need to be replaced. The New Small Wheel (NSW) will have to operate in a high background radiation region (up to 15 kHz=cm2) while reconstructing muon tracks with high precision, as well as furnishing information for the Level-1 trigger. These performance criteria are demanding. In particular, the precision reconstruction of tracks for offline analysis requires a spatial resolution of about 100microns, and the Level-1 trigger track segments have to be reconstructed online with an angular resolution of approximately 1mrad. The NSW will have two chamber technologies, one primarily devoted to the Level-1 trigger function (small-strip Thin Gap Chambers, sTGC) and one dedicated to precision tracking (Micromegas detectors, MM). The sTGC are primarily deployed for triggering given their single bunch crossing identification capability. The MM detectors have exceptional precision tracking capabilities due to their small gap (5mm) and strip pitch (approximately 0.5mm). Such a precision is crucial to maintain the current ATLAS muon momentum resolution in the high background environment of the upgraded LHC. The MM chambers can, at the same time, confirm the existence of track segments found by the muon end-cap middle station (Big Wheels) online. The sTGC also has the ability to measure offline muon tracks with good precision, so the sTGC-MM chamber technology combination forms a fully redundant detector system for triggering and tracking both for online and offline functions. This detector combination has been designed to be able to also provide excellent performance for the eventual High Luminosity LHC upgrade.","container-title":"CERN Document Server","language":"en","note":"source: cds.cern.ch\nnumber: CERN-LHCC-2013-006","title":"New Small Wheel Technical Design Report","URL":"https://cds.cern.ch/record/1552862","author":[{"family":"Kawamoto","given":"T."},{"family":"Vlachos","given":"S."},{"family":"Levinson","given":"L."},{"family":"Amelung","given":"C."},{"family":"Mikenberg","given":"G."},{"family":"Pontecorvo","given":"L."},{"family":"Lellouch","given":"D."},{"family":"Dubbert","given":"J."},{"family":"Dallapiccola","given":"C."},{"family":"Richter","given":"R."},{"family":"Iengo","given":"P."}],"accessed":{"date-parts":[["2020",3,27]]},"issued":{"date-parts":[["2013",6,3]]}}}],"schema":"https://github.com/citation-style-language/schema/raw/master/csl-citation.json"} </w:instrText>
+      </w:r>
+      <w:r>
+        <w:fldChar w:fldCharType="separate"/>
+      </w:r>
+      <w:r>
+        <w:rPr>
+          <w:rFonts w:ascii="Calibri" w:hAnsi="Calibri" w:cs="Calibri"/>
+          <w:szCs w:val="24"/>
+        </w:rPr>
+        <w:t> [7]</w:t>
+      </w:r>
+      <w:r>
+        <w:fldChar w:fldCharType="end"/>
+      </w:r>
+    </w:p>
+    <w:p>
+      <w:pPr>
+        <w:pStyle w:val="ListParagraph"/>
+        <w:numPr>
+          <w:ilvl w:val="2"/>
+          <w:numId w:val="1"/>
+        </w:numPr>
+      </w:pPr>
+      <w:r>
+        <w:t>Triggering: At run-3 luminosity, 60 kHz of max 100 kHz acceptable at L1 will be from SW</w:t>
+      </w:r>
+    </w:p>
+    <w:p>
+      <w:pPr>
+        <w:pStyle w:val="ListParagraph"/>
+        <w:numPr>
+          <w:ilvl w:val="3"/>
+          <w:numId w:val="1"/>
+        </w:numPr>
+      </w:pPr>
+      <w:r>
+        <w:t xml:space="preserve">Just raising the muon </w:t>
+      </w:r>
+      <w:proofErr w:type="spellStart"/>
+      <w:r>
+        <w:t>p_T</w:t>
+      </w:r>
+      <w:proofErr w:type="spellEnd"/>
+      <w:r>
+        <w:t xml:space="preserve"> threshold helps, but you lose interesting physics</w:t>
+      </w:r>
+    </w:p>
+    <w:p>
+      <w:pPr>
+        <w:pStyle w:val="ListParagraph"/>
+        <w:numPr>
+          <w:ilvl w:val="1"/>
+          <w:numId w:val="1"/>
+        </w:numPr>
+      </w:pPr>
+      <w:r>
+        <w:t>Figure: quarter cut of ATLAS showing three muon tracks</w:t>
+      </w:r>
+    </w:p>
+    <w:p>
+      <w:pPr>
+        <w:pStyle w:val="ListParagraph"/>
+        <w:numPr>
+          <w:ilvl w:val="1"/>
+          <w:numId w:val="1"/>
+        </w:numPr>
+      </w:pPr>
+      <w:r>
+        <w:t>NSW solves these problems with tracking chambers designed for high rate and triggering chambers with better eta coverage and angular resolution</w:t>
+      </w:r>
+    </w:p>
+    <w:p>
+      <w:pPr>
+        <w:pStyle w:val="ListParagraph"/>
+        <w:numPr>
+          <w:ilvl w:val="0"/>
+          <w:numId w:val="1"/>
+        </w:numPr>
+      </w:pPr>
+      <w:r>
+        <w:t>NSW design</w:t>
+      </w:r>
+      <w:r>
+        <w:fldChar w:fldCharType="begin"/>
+      </w:r>
+      <w:r>
+        <w:instrText xml:space="preserve"> ADDIN ZOTERO_ITEM CSL_CITATION {"citationID":"TKAUOJEa","properties":{"formattedCitation":"\\uc0\\u160{}[8]","plainCitation":" [8]","noteIndex":0},"citationItems":[{"id":61,"uris":["http://zotero.org/users/4348135/items/8C47A3RG"],"uri":["http://zotero.org/users/4348135/items/8C47A3RG"],"itemData":{"id":61,"type":"report","collection-title":"Technical design report","event-place":"Geneva","genre":"Technical Design Report","number":"CERN-LHCC-2013-006","publisher":"CERN","publisher-place":"Geneva","title":"New Small Wheel Technical Design Report","URL":"http://cdsweb.cern.ch/record/1552862/","author":[{"family":"ATLAS Collaboration","given":"CERN. Generva. The LHC experiments Committee"}],"issued":{"date-parts":[["2013"]]}}}],"schema":"https://github.com/citation-style-language/schema/raw/master/csl-citation.json"} </w:instrText>
+      </w:r>
+      <w:r>
+        <w:fldChar w:fldCharType="separate"/>
+      </w:r>
+      <w:r>
+        <w:rPr>
+          <w:rFonts w:ascii="Calibri" w:hAnsi="Calibri" w:cs="Calibri"/>
+          <w:szCs w:val="24"/>
+        </w:rPr>
+        <w:t> [8]</w:t>
+      </w:r>
+      <w:r>
+        <w:fldChar w:fldCharType="end"/>
+      </w:r>
+    </w:p>
+    <w:p>
+      <w:pPr>
+        <w:pStyle w:val="ListParagraph"/>
+        <w:numPr>
+          <w:ilvl w:val="1"/>
+          <w:numId w:val="1"/>
+        </w:numPr>
+      </w:pPr>
+      <w:r>
+        <w:t xml:space="preserve">Two technologies, </w:t>
+      </w:r>
+      <w:proofErr w:type="spellStart"/>
+      <w:r>
+        <w:t>sTGC</w:t>
+      </w:r>
+      <w:proofErr w:type="spellEnd"/>
+      <w:r>
+        <w:t xml:space="preserve"> (primary trigger) and MM (primary tracker), but both do either for redundancy</w:t>
+      </w:r>
+    </w:p>
+    <w:p>
+      <w:pPr>
+        <w:pStyle w:val="ListParagraph"/>
+        <w:numPr>
+          <w:ilvl w:val="1"/>
+          <w:numId w:val="1"/>
+        </w:numPr>
+      </w:pPr>
+      <w:r>
+        <w:t>100 um position resolution per detector plane (100 um is the current working goal, in TDR desired resolution is 40 um)</w:t>
+      </w:r>
+    </w:p>
+    <w:p>
+      <w:pPr>
+        <w:pStyle w:val="ListParagraph"/>
+        <w:numPr>
+          <w:ilvl w:val="1"/>
+          <w:numId w:val="1"/>
+        </w:numPr>
+      </w:pPr>
+      <w:r>
+        <w:t>4 detector planes of each type make quadruplets</w:t>
+      </w:r>
+    </w:p>
+    <w:p>
+      <w:pPr>
+        <w:pStyle w:val="ListParagraph"/>
+        <w:numPr>
+          <w:ilvl w:val="1"/>
+          <w:numId w:val="1"/>
+        </w:numPr>
+      </w:pPr>
+      <w:r>
+        <w:t>Wedges</w:t>
+      </w:r>
+    </w:p>
+    <w:p>
+      <w:pPr>
+        <w:pStyle w:val="ListParagraph"/>
+        <w:numPr>
+          <w:ilvl w:val="1"/>
+          <w:numId w:val="1"/>
+        </w:numPr>
+      </w:pPr>
+      <w:r>
+        <w:t>Sectors</w:t>
+      </w:r>
+    </w:p>
+    <w:p>
+      <w:pPr>
+        <w:pStyle w:val="ListParagraph"/>
+        <w:numPr>
+          <w:ilvl w:val="1"/>
+          <w:numId w:val="1"/>
+        </w:numPr>
+      </w:pPr>
+      <w:r>
+        <w:t>Figure: Quad, wedge, sector, NSW</w:t>
+      </w:r>
+    </w:p>
+    <w:p>
+      <w:pPr>
+        <w:pStyle w:val="ListParagraph"/>
+        <w:numPr>
+          <w:ilvl w:val="0"/>
+          <w:numId w:val="1"/>
+        </w:numPr>
+      </w:pPr>
+      <w:r>
+        <w:t>MM details</w:t>
+      </w:r>
+    </w:p>
+    <w:p>
+      <w:pPr>
+        <w:pStyle w:val="ListParagraph"/>
+        <w:numPr>
+          <w:ilvl w:val="1"/>
+          <w:numId w:val="1"/>
+        </w:numPr>
+      </w:pPr>
+      <w:r>
+        <w:t>Brief operating principle</w:t>
+      </w:r>
+    </w:p>
+    <w:p>
+      <w:pPr>
+        <w:pStyle w:val="ListParagraph"/>
+        <w:numPr>
+          <w:ilvl w:val="1"/>
+          <w:numId w:val="1"/>
+        </w:numPr>
+      </w:pPr>
       <w:r>
         <w:lastRenderedPageBreak/>
-        <w:t>end-cap toroid</w:t>
+        <w:t xml:space="preserve">Optimal for </w:t>
+      </w:r>
+      <w:proofErr w:type="gramStart"/>
+      <w:r>
+        <w:t>high rate</w:t>
+      </w:r>
+      <w:proofErr w:type="gramEnd"/>
+      <w:r>
+        <w:t xml:space="preserve"> environment, precision tracking</w:t>
+      </w:r>
+    </w:p>
+    <w:p>
+      <w:pPr>
+        <w:pStyle w:val="ListParagraph"/>
+        <w:numPr>
+          <w:ilvl w:val="1"/>
+          <w:numId w:val="1"/>
+        </w:numPr>
+      </w:pPr>
+      <w:r>
+        <w:t>Figure of operating principle from NSW TDR</w:t>
+      </w:r>
+    </w:p>
+    <w:p>
+      <w:pPr>
+        <w:pStyle w:val="ListParagraph"/>
+        <w:numPr>
+          <w:ilvl w:val="0"/>
+          <w:numId w:val="1"/>
+        </w:numPr>
+      </w:pPr>
+      <w:proofErr w:type="spellStart"/>
+      <w:r>
+        <w:t>sTGC</w:t>
+      </w:r>
+      <w:proofErr w:type="spellEnd"/>
+      <w:r>
+        <w:t xml:space="preserve"> details</w:t>
+      </w:r>
+      <w:r>
+        <w:fldChar w:fldCharType="begin"/>
+      </w:r>
+      <w:r>
+        <w:instrText xml:space="preserve"> ADDIN ZOTERO_ITEM CSL_CITATION {"citationID":"3XoWx8t1","properties":{"formattedCitation":"\\uc0\\u160{}[8]","plainCitation":" [8]","noteIndex":0},"citationItems":[{"id":61,"uris":["http://zotero.org/users/4348135/items/8C47A3RG"],"uri":["http://zotero.org/users/4348135/items/8C47A3RG"],"itemData":{"id":61,"type":"report","collection-title":"Technical design report","event-place":"Geneva","genre":"Technical Design Report","number":"CERN-LHCC-2013-006","publisher":"CERN","publisher-place":"Geneva","title":"New Small Wheel Technical Design Report","URL":"http://cdsweb.cern.ch/record/1552862/","author":[{"family":"ATLAS Collaboration","given":"CERN. Generva. The LHC experiments Committee"}],"issued":{"date-parts":[["2013"]]}}}],"schema":"https://github.com/citation-style-language/schema/raw/master/csl-citation.json"} </w:instrText>
+      </w:r>
+      <w:r>
+        <w:fldChar w:fldCharType="separate"/>
+      </w:r>
+      <w:r>
+        <w:rPr>
+          <w:rFonts w:ascii="Calibri" w:hAnsi="Calibri" w:cs="Calibri"/>
+          <w:szCs w:val="24"/>
+        </w:rPr>
+        <w:t> [8]</w:t>
+      </w:r>
+      <w:r>
+        <w:fldChar w:fldCharType="end"/>
+      </w:r>
+      <w:r>
+        <w:t xml:space="preserve">, figure: </w:t>
+      </w:r>
+      <w:proofErr w:type="spellStart"/>
+      <w:r>
+        <w:t>sTGC</w:t>
+      </w:r>
+      <w:proofErr w:type="spellEnd"/>
+      <w:r>
+        <w:t xml:space="preserve"> internals from Benoit</w:t>
+      </w:r>
+    </w:p>
+    <w:p>
+      <w:pPr>
+        <w:pStyle w:val="ListParagraph"/>
+        <w:numPr>
+          <w:ilvl w:val="1"/>
+          <w:numId w:val="1"/>
+        </w:numPr>
+      </w:pPr>
+      <w:r>
+        <w:t>Gas ionization, gas mixture</w:t>
+      </w:r>
+    </w:p>
+    <w:p>
+      <w:pPr>
+        <w:pStyle w:val="ListParagraph"/>
+        <w:numPr>
+          <w:ilvl w:val="1"/>
+          <w:numId w:val="1"/>
+        </w:numPr>
+      </w:pPr>
+      <w:r>
+        <w:t>Wires between two cathode boards</w:t>
+      </w:r>
+    </w:p>
+    <w:p>
+      <w:pPr>
+        <w:pStyle w:val="ListParagraph"/>
+        <w:numPr>
+          <w:ilvl w:val="1"/>
+          <w:numId w:val="1"/>
+        </w:numPr>
+      </w:pPr>
+      <w:r>
+        <w:t>Pads, strips</w:t>
+      </w:r>
+    </w:p>
+    <w:p>
+      <w:pPr>
+        <w:pStyle w:val="ListParagraph"/>
+        <w:numPr>
+          <w:ilvl w:val="1"/>
+          <w:numId w:val="1"/>
+        </w:numPr>
+      </w:pPr>
+      <w:r>
+        <w:t>HV on wires, ionization, avalanche, electrodes pick up signal, cross hatching of wires and strips gives position</w:t>
+      </w:r>
+    </w:p>
+    <w:p>
+      <w:pPr>
+        <w:pStyle w:val="ListParagraph"/>
+        <w:numPr>
+          <w:ilvl w:val="1"/>
+          <w:numId w:val="1"/>
+        </w:numPr>
+      </w:pPr>
+      <w:r>
+        <w:t xml:space="preserve">Wire position resolution is 10mm, strip position resolution is 45 </w:t>
+      </w:r>
+      <w:proofErr w:type="gramStart"/>
+      <w:r>
+        <w:t>um</w:t>
+      </w:r>
+      <w:proofErr w:type="gramEnd"/>
+    </w:p>
+    <w:p>
+      <w:pPr>
+        <w:pStyle w:val="ListParagraph"/>
+        <w:numPr>
+          <w:ilvl w:val="1"/>
+          <w:numId w:val="1"/>
+        </w:numPr>
+      </w:pPr>
+      <w:r>
+        <w:t xml:space="preserve">Quadruplet angular resolution of 1 </w:t>
+      </w:r>
+      <w:proofErr w:type="spellStart"/>
+      <w:r>
+        <w:t>mrad</w:t>
+      </w:r>
+      <w:proofErr w:type="spellEnd"/>
+      <w:r>
+        <w:t xml:space="preserve"> is achievable</w:t>
+      </w:r>
+      <w:r>
+        <w:fldChar w:fldCharType="begin"/>
+      </w:r>
+      <w:r>
+        <w:instrText xml:space="preserve"> ADDIN ZOTERO_ITEM CSL_CITATION {"citationID":"HsvBFcqh","properties":{"formattedCitation":"\\uc0\\u160{}[7,9]","plainCitation":" [7,9]","noteIndex":0},"citationItems":[{"id":656,"uris":["http://zotero.org/users/4348135/items/KRJ9DXN2"],"uri":["http://zotero.org/users/4348135/items/KRJ9DXN2"],"itemData":{"id":656,"type":"webpage","abstract":"In order to benefit from the expected high luminosity performance that will be provided by the Phase-I upgraded LHC, the first station of the ATLAS muon end-cap system (Small Wheel,SW) will need to be replaced. The New Small Wheel (NSW) will have to operate in a high background radiation region (up to 15 kHz=cm2) while reconstructing muon tracks with high precision, as well as furnishing information for the Level-1 trigger. These performance criteria are demanding. In particular, the precision reconstruction of tracks for offline analysis requires a spatial resolution of about 100microns, and the Level-1 trigger track segments have to be reconstructed online with an angular resolution of approximately 1mrad. The NSW will have two chamber technologies, one primarily devoted to the Level-1 trigger function (small-strip Thin Gap Chambers, sTGC) and one dedicated to precision tracking (Micromegas detectors, MM). The sTGC are primarily deployed for triggering given their single bunch crossing identification capability. The MM detectors have exceptional precision tracking capabilities due to their small gap (5mm) and strip pitch (approximately 0.5mm). Such a precision is crucial to maintain the current ATLAS muon momentum resolution in the high background environment of the upgraded LHC. The MM chambers can, at the same time, confirm the existence of track segments found by the muon end-cap middle station (Big Wheels) online. The sTGC also has the ability to measure offline muon tracks with good precision, so the sTGC-MM chamber technology combination forms a fully redundant detector system for triggering and tracking both for online and offline functions. This detector combination has been designed to be able to also provide excellent performance for the eventual High Luminosity LHC upgrade.","container-title":"CERN Document Server","language":"en","note":"source: cds.cern.ch\nnumber: CERN-LHCC-2013-006","title":"New Small Wheel Technical Design Report","URL":"https://cds.cern.ch/record/1552862","author":[{"family":"Kawamoto","given":"T."},{"family":"Vlachos","given":"S."},{"family":"Levinson","given":"L."},{"family":"Amelung","given":"C."},{"family":"Mikenberg","given":"G."},{"family":"Pontecorvo","given":"L."},{"family":"Lellouch","given":"D."},{"family":"Dubbert","given":"J."},{"family":"Dallapiccola","given":"C."},{"family":"Richter","given":"R."},{"family":"Iengo","given":"P."}],"accessed":{"date-parts":[["2020",3,27]]},"issued":{"date-parts":[["2013",6,3]]}}},{"id":79,"uris":["http://zotero.org/users/4348135/items/U2IV3VLI"],"uri":["http://zotero.org/users/4348135/items/U2IV3VLI"],"itemData":{"id":79,"type":"article-journal","abstract":"The ATLAS muon system upgrade to be installed during the LHC long shutdown in 2018/19, the so-called New Small Wheel (NSW), is designed to cope with the increased instantaneous luminosity in LHC Run 3. The small-strip Thin Gap Chambers (sTGC) will provide the NSW with a fast trigger and high precision tracking. The construction protocol has been validated by test beam experiments on a full-size prototype sTGC detector, showing the performance requirements are met. The intrinsic spatial resolution for a single layer has been found to be about 45 μm for a perpendicular incident angle, and the transition region between pads has been measured to be about 4 mm.","container-title":"Nuclear Instruments and Methods in Physics Research Section A: Accelerators, Spectrometers, Detectors and Associated Equipment","DOI":"10.1016/j.nima.2015.11.095","ISSN":"01689002","language":"en","page":"559-561","source":"Crossref","title":"Small-strip Thin Gap Chambers for the muon spectrometer upgrade of the ATLAS experiment","volume":"824","author":[{"family":"Perez Codina","given":"E."}],"issued":{"date-parts":[["2016",7]]}}}],"schema":"https://github.com/citation-style-language/schema/raw/master/csl-citation.json"} </w:instrText>
+      </w:r>
+      <w:r>
+        <w:fldChar w:fldCharType="separate"/>
+      </w:r>
+      <w:r>
+        <w:rPr>
+          <w:rFonts w:ascii="Calibri" w:hAnsi="Calibri" w:cs="Calibri"/>
+          <w:szCs w:val="24"/>
+        </w:rPr>
+        <w:t> [7,9]</w:t>
+      </w:r>
+      <w:r>
+        <w:fldChar w:fldCharType="end"/>
+      </w:r>
+    </w:p>
+    <w:p>
+      <w:pPr>
+        <w:pStyle w:val="ListParagraph"/>
+        <w:numPr>
+          <w:ilvl w:val="1"/>
+          <w:numId w:val="1"/>
+        </w:numPr>
+      </w:pPr>
+      <w:r>
+        <w:t>Strip boards have brass inserts for alignment</w:t>
+      </w:r>
+    </w:p>
+    <w:p>
+      <w:pPr>
+        <w:pStyle w:val="ListParagraph"/>
+        <w:numPr>
+          <w:ilvl w:val="1"/>
+          <w:numId w:val="1"/>
+        </w:numPr>
+      </w:pPr>
+      <w:r>
+        <w:t>Brass inserts supposed to provide an external reference to be used in ATLAS alignment system</w:t>
+      </w:r>
+    </w:p>
+    <w:p>
+      <w:pPr>
+        <w:pStyle w:val="ListParagraph"/>
+        <w:numPr>
+          <w:ilvl w:val="0"/>
+          <w:numId w:val="1"/>
+        </w:numPr>
+      </w:pPr>
+      <w:r>
+        <w:t>Detector construction process</w:t>
+      </w:r>
+    </w:p>
+    <w:p>
+      <w:pPr>
+        <w:rPr>
+          <w:i/>
+          <w:iCs/>
+        </w:rPr>
+      </w:pPr>
+      <w:r>
+        <w:rPr>
+          <w:i/>
+          <w:iCs/>
+          <w:highlight w:val="yellow"/>
+        </w:rPr>
+        <w:t xml:space="preserve">Originally Brigitte, you had said to keep this very short. So </w:t>
+      </w:r>
+      <w:proofErr w:type="gramStart"/>
+      <w:r>
+        <w:rPr>
+          <w:i/>
+          <w:iCs/>
+          <w:highlight w:val="yellow"/>
+        </w:rPr>
+        <w:t>far</w:t>
+      </w:r>
+      <w:proofErr w:type="gramEnd"/>
+      <w:r>
+        <w:rPr>
+          <w:i/>
+          <w:iCs/>
+          <w:highlight w:val="yellow"/>
+        </w:rPr>
+        <w:t xml:space="preserve"> I have not.</w:t>
+      </w:r>
+    </w:p>
+    <w:p>
+      <w:pPr>
+        <w:pStyle w:val="ListParagraph"/>
+        <w:numPr>
+          <w:ilvl w:val="1"/>
+          <w:numId w:val="1"/>
+        </w:numPr>
+      </w:pPr>
+      <w:r>
+        <w:t>Five countries, including Canada</w:t>
+      </w:r>
+      <w:r>
+        <w:t>. Focus on Canadian process</w:t>
+      </w:r>
+    </w:p>
+    <w:p>
+      <w:pPr>
+        <w:pStyle w:val="ListParagraph"/>
+        <w:numPr>
+          <w:ilvl w:val="1"/>
+          <w:numId w:val="1"/>
+        </w:numPr>
+      </w:pPr>
+      <w:r>
+        <w:t>Cathode boards are multilayer PCB with electrodes etched on</w:t>
+      </w:r>
+    </w:p>
+    <w:p>
+      <w:pPr>
+        <w:pStyle w:val="ListParagraph"/>
+        <w:numPr>
+          <w:ilvl w:val="1"/>
+          <w:numId w:val="1"/>
+        </w:numPr>
+      </w:pPr>
+      <w:r>
+        <w:t xml:space="preserve">Etching strip pattern </w:t>
+      </w:r>
+      <w:r>
+        <w:sym w:font="Wingdings" w:char="F0E0"/>
+      </w:r>
+      <w:r>
+        <w:t xml:space="preserve"> distortion</w:t>
+      </w:r>
+      <w:r>
+        <w:t>; shape of brasses distorted</w:t>
+      </w:r>
+    </w:p>
+    <w:p>
+      <w:pPr>
+        <w:pStyle w:val="ListParagraph"/>
+        <w:numPr>
+          <w:ilvl w:val="1"/>
+          <w:numId w:val="1"/>
+        </w:numPr>
+      </w:pPr>
+      <w:r>
+        <w:t>Briefly point to Carlson’s thesis for CMM misalignment model, although simple offset and rotation model is often used as base</w:t>
+      </w:r>
+      <w:r>
+        <w:fldChar w:fldCharType="begin"/>
+      </w:r>
+      <w:r>
+        <w:instrText xml:space="preserve"> ADDIN ZOTERO_ITEM CSL_CITATION {"citationID":"cPnTcNsf","properties":{"formattedCitation":"\\uc0\\u160{}[10]","plainCitation":" [10]","noteIndex":0},"citationItems":[{"id":740,"uris":["http://zotero.org/users/4348135/items/GBRGTI43"],"uri":["http://zotero.org/users/4348135/items/GBRGTI43"],"itemData":{"id":740,"type":"thesis","abstract":"Over the course of the next ten years, the LHC will undergo upgrades that will more than triple its current luminosity. This increase in luminosity will put greater demands on the ATLAS trigger system. To meet these demands, the Small Wheels of the muon spectrometer will be replaced with the New Small Wheels (NSWs) during Long Shutdown 2. The NSWs employ two gaseous detector technologies - small-strip Thin Gap Chambers (sTGCs) and Micromegas. To characterize the sTGCs, a series of test beams were conducted on a production sTGC module at the H8 beamline of CERN’s Super Proton Synchrotron. The setup and results of the test beams are presented, and it has been found that the detector meets the performance requirements of the NSW for efficiency and multiplicity at several operating voltages. \n \nTo meet the performance requirements of the NSW, the positions of the detector elements must be precisely known. Quality control measurements were made during construction of the sTGC strip cathode boards to allow for the reconstruction of individual strip positions. A transformation from the nominal strip geometry to the as-built geometry is derived based on the QC measurements. This transformation was tested against microscope and cosmic ray misalignment measurements. The as-built predictions agree well with the misalignment measurements, demonstrating the ability to reconstruct the strip positions from the QC measurements.","event-place":"Victoria, British Columbia, Canada","genre":"Thesis","language":"en","note":"Accepted: 2019-07-16T17:20:40Z","number-of-pages":"132","publisher":"University of Victoria","publisher-place":"Victoria, British Columbia, Canada","source":"dspace.library.uvic.ca","title":"Results of the 2018 ATLAS sTGC test beam and internal strip alignment of sTGC detectors","URL":"https://dspace.library.uvic.ca/handle/1828/10973","author":[{"family":"Carlson","given":"Evan Michael"}],"accessed":{"date-parts":[["2021",5,12]]},"issued":{"date-parts":[["2019"]]}}}],"schema":"https://github.com/citation-style-language/schema/raw/master/csl-citation.json"} </w:instrText>
+      </w:r>
+      <w:r>
+        <w:fldChar w:fldCharType="separate"/>
+      </w:r>
+      <w:r>
+        <w:rPr>
+          <w:rFonts w:ascii="Calibri" w:hAnsi="Calibri" w:cs="Calibri"/>
+          <w:szCs w:val="24"/>
+        </w:rPr>
+        <w:t> [10]</w:t>
+      </w:r>
+      <w:r>
+        <w:fldChar w:fldCharType="end"/>
       </w:r>
       <w:r>
         <w:t xml:space="preserve">. </w:t>
       </w:r>
-      <w:r>
-        <w:t>Requirement h</w:t>
-      </w:r>
-      <w:r>
-        <w:t>elps, but limited eta coverage and position resolution in current TGC layer</w:t>
+    </w:p>
+    <w:p>
+      <w:pPr>
+        <w:pStyle w:val="ListParagraph"/>
+        <w:numPr>
+          <w:ilvl w:val="1"/>
+          <w:numId w:val="1"/>
+        </w:numPr>
+      </w:pPr>
+      <w:r>
+        <w:t>Cathode board (multilayer PCB) wound with wires, closed with another</w:t>
+      </w:r>
+      <w:r>
+        <w:t xml:space="preserve"> (gluing</w:t>
+      </w:r>
+      <w:r>
+        <w:t>, brasses</w:t>
+      </w:r>
+      <w:r>
+        <w:t>)</w:t>
+      </w:r>
+    </w:p>
+    <w:p>
+      <w:pPr>
+        <w:pStyle w:val="ListParagraph"/>
+        <w:numPr>
+          <w:ilvl w:val="1"/>
+          <w:numId w:val="1"/>
+        </w:numPr>
+      </w:pPr>
+      <w:r>
+        <w:t xml:space="preserve">Doublet </w:t>
+      </w:r>
+      <w:r>
+        <w:sym w:font="Wingdings" w:char="F0E0"/>
+      </w:r>
+      <w:r>
+        <w:t xml:space="preserve"> quadruplet (pins)</w:t>
+      </w:r>
+      <w:r>
+        <w:t xml:space="preserve"> (gluing</w:t>
+      </w:r>
+      <w:r>
+        <w:t>, brasses, microscope</w:t>
+      </w:r>
+      <w:r>
+        <w:t>)</w:t>
+      </w:r>
+    </w:p>
+    <w:p>
+      <w:pPr>
+        <w:pStyle w:val="ListParagraph"/>
+        <w:numPr>
+          <w:ilvl w:val="1"/>
+          <w:numId w:val="1"/>
+        </w:numPr>
+      </w:pPr>
+      <w:r>
+        <w:t>Quads to McGill for cosmic ray testing</w:t>
+      </w:r>
+    </w:p>
+    <w:p>
+      <w:pPr>
+        <w:pStyle w:val="ListParagraph"/>
+        <w:numPr>
+          <w:ilvl w:val="1"/>
+          <w:numId w:val="1"/>
+        </w:numPr>
+      </w:pPr>
+      <w:r>
+        <w:t>Quads to CERN to be installed on NSW</w:t>
+      </w:r>
+    </w:p>
+    <w:p>
+      <w:pPr>
+        <w:pStyle w:val="ListParagraph"/>
+        <w:numPr>
+          <w:ilvl w:val="1"/>
+          <w:numId w:val="1"/>
+        </w:numPr>
+      </w:pPr>
+      <w:r>
+        <w:t>Time-of-writing status update: NSW-A lowered</w:t>
+      </w:r>
+    </w:p>
+    <w:p>
+      <w:pPr>
+        <w:pStyle w:val="ListParagraph"/>
+        <w:numPr>
+          <w:ilvl w:val="1"/>
+          <w:numId w:val="1"/>
+        </w:numPr>
+      </w:pPr>
+      <w:r>
+        <w:t>Cite TDR</w:t>
+      </w:r>
+    </w:p>
+    <w:p>
+      <w:pPr>
+        <w:pStyle w:val="ListParagraph"/>
+        <w:numPr>
+          <w:ilvl w:val="0"/>
+          <w:numId w:val="1"/>
+        </w:numPr>
+      </w:pPr>
+      <w:r>
+        <w:t>The alignment system</w:t>
       </w:r>
       <w:r>
         <w:fldChar w:fldCharType="begin"/>
       </w:r>
       <w:r>
-        <w:instrText xml:space="preserve"> ADDIN ZOTERO_ITEM CSL_CITATION {"citationID":"qGj95jt7","properties":{"formattedCitation":"\\uc0\\u160{}[7]","plainCitation":" [7]","noteIndex":0},"citationItems":[{"id":656,"uris":["http://zotero.org/users/4348135/items/KRJ9DXN2"],"uri":["http://zotero.org/users/4348135/items/KRJ9DXN2"],"itemData":{"id":656,"type":"webpage","abstract":"In order to benefit from the expected high luminosity performance that will be provided by the Phase-I upgraded LHC, the first station of the ATLAS muon end-cap system (Small Wheel,SW) will need to be replaced. The New Small Wheel (NSW) will have to operate in a high background radiation region (up to 15 kHz=cm2) while reconstructing muon tracks with high precision, as well as furnishing information for the Level-1 trigger. These performance criteria are demanding. In particular, the precision reconstruction of tracks for offline analysis requires a spatial resolution of about 100microns, and the Level-1 trigger track segments have to be reconstructed online with an angular resolution of approximately 1mrad. The NSW will have two chamber technologies, one primarily devoted to the Level-1 trigger function (small-strip Thin Gap Chambers, sTGC) and one dedicated to precision tracking (Micromegas detectors, MM). The sTGC are primarily deployed for triggering given their single bunch crossing identification capability. The MM detectors have exceptional precision tracking capabilities due to their small gap (5mm) and strip pitch (approximately 0.5mm). Such a precision is crucial to maintain the current ATLAS muon momentum resolution in the high background environment of the upgraded LHC. The MM chambers can, at the same time, confirm the existence of track segments found by the muon end-cap middle station (Big Wheels) online. The sTGC also has the ability to measure offline muon tracks with good precision, so the sTGC-MM chamber technology combination forms a fully redundant detector system for triggering and tracking both for online and offline functions. This detector combination has been designed to be able to also provide excellent performance for the eventual High Luminosity LHC upgrade.","container-title":"CERN Document Server","language":"en","note":"source: cds.cern.ch\nnumber: CERN-LHCC-2013-006","title":"New Small Wheel Technical Design Report","URL":"https://cds.cern.ch/record/1552862","author":[{"family":"Kawamoto","given":"T."},{"family":"Vlachos","given":"S."},{"family":"Levinson","given":"L."},{"family":"Amelung","given":"C."},{"family":"Mikenberg","given":"G."},{"family":"Pontecorvo","given":"L."},{"family":"Lellouch","given":"D."},{"family":"Dubbert","given":"J."},{"family":"Dallapiccola","given":"C."},{"family":"Richter","given":"R."},{"family":"Iengo","given":"P."}],"accessed":{"date-parts":[["2020",3,27]]},"issued":{"date-parts":[["2013",6,3]]}}}],"schema":"https://github.com/citation-style-language/schema/raw/master/csl-citation.json"} </w:instrText>
+        <w:instrText xml:space="preserve"> ADDIN ZOTERO_ITEM CSL_CITATION {"citationID":"vMN9i1pF","properties":{"formattedCitation":"\\uc0\\u160{}[8,11]","plainCitation":" [8,11]","noteIndex":0},"citationItems":[{"id":61,"uris":["http://zotero.org/users/4348135/items/8C47A3RG"],"uri":["http://zotero.org/users/4348135/items/8C47A3RG"],"itemData":{"id":61,"type":"report","collection-title":"Technical design report","event-place":"Geneva","genre":"Technical Design Report","number":"CERN-LHCC-2013-006","publisher":"CERN","publisher-place":"Geneva","title":"New Small Wheel Technical Design Report","URL":"http://cdsweb.cern.ch/record/1552862/","author":[{"family":"ATLAS Collaboration","given":"CERN. Generva. The LHC experiments Committee"}],"issued":{"date-parts":[["2013"]]}}},{"id":704,"uris":["http://zotero.org/users/4348135/items/NMRT5447"],"uri":["http://zotero.org/users/4348135/items/NMRT5447"],"itemData":{"id":704,"type":"article-journal","abstract":"The muon spectrometer of the ATLAS detector at the Large Hadron Collider (LHC) at CERN consists of 1182 muon chambers for precision track measurements, arranged in three concentric cylinders in the barrel region, and in four wheels in each of the two endcaps. The endcap wheels are located between 7 m and 22 m from the interaction point, and have diameters between 13 m and 24 m. Muon chambers are equipped with a complex optical alignment system to monitor their positions and deformations during ATLAS data-taking. We describe the layout of the endcap part of the alignment system and the design and calibration of the optical sensors, as well as the various software components. About 1% of the system has been subjected to performance tests in the H8 beam line at CERN, and results of these tests are discussed. The installation and commissioning of the full system in the ATLAS cavern has been completed, and the analysis of the first data indicates that it performs already now at a level close to the goal of a 40 μm alignment accuracy, ultimately required for reconstructing high-momentum final-state muons with the desired momentum resolution of 10% at 1 TeV.","container-title":"Journal of Instrumentation","DOI":"10.1088/1748-0221/3/11/P11005","ISSN":"1748-0221","issue":"11","journalAbbreviation":"J. Inst.","language":"en","note":"publisher: IOP Publishing","page":"P11005–P11005","source":"Institute of Physics","title":"The Optical Alignment System of the ATLAS Muon Spectrometer Endcaps","volume":"3","author":[{"family":"Aefsky","given":"S."},{"family":"Amelung","given":"C."},{"family":"Bensinger","given":"J."},{"family":"Blocker","given":"C."},{"family":"Dushkin","given":"A."},{"family":"Gardner","given":"M."},{"family":"Hashemi","given":"K."},{"family":"Henry","given":"E."},{"family":"Kaplan","given":"B."},{"family":"Keselman","given":"P."},{"family":"Ketchum","given":"M."},{"family":"Landgraf","given":"U."},{"family":"Ostapchuk","given":"A."},{"family":"Rothberg","given":"J."},{"family":"Schricker","given":"A."},{"family":"Skvorodnev","given":"N."},{"family":"Wellenstein","given":"H."}],"issued":{"date-parts":[["2008",11]]}}}],"schema":"https://github.com/citation-style-language/schema/raw/master/csl-citation.json"} </w:instrText>
       </w:r>
       <w:r>
         <w:fldChar w:fldCharType="separate"/>
@@ -680,6 +1742,74 @@
           <w:rFonts w:ascii="Calibri" w:hAnsi="Calibri" w:cs="Calibri"/>
           <w:szCs w:val="24"/>
         </w:rPr>
+        <w:t> [8,11]</w:t>
+      </w:r>
+      <w:r>
+        <w:fldChar w:fldCharType="end"/>
+      </w:r>
+      <w:r>
+        <w:t xml:space="preserve"> </w:t>
+      </w:r>
+      <w:r>
+        <w:sym w:font="Wingdings" w:char="F0E0"/>
+      </w:r>
+      <w:r>
+        <w:t xml:space="preserve"> Minimal</w:t>
+      </w:r>
+    </w:p>
+    <w:p>
+      <w:pPr>
+        <w:pStyle w:val="ListParagraph"/>
+        <w:numPr>
+          <w:ilvl w:val="1"/>
+          <w:numId w:val="1"/>
+        </w:numPr>
+      </w:pPr>
+      <w:r>
+        <w:t xml:space="preserve">NSW TDR only gives idea of alignment </w:t>
+      </w:r>
+      <w:proofErr w:type="gramStart"/>
+      <w:r>
+        <w:t>system,</w:t>
+      </w:r>
+      <w:proofErr w:type="gramEnd"/>
+      <w:r>
+        <w:t xml:space="preserve"> details have been presented internally.</w:t>
+      </w:r>
+    </w:p>
+    <w:p>
+      <w:pPr>
+        <w:pStyle w:val="ListParagraph"/>
+        <w:numPr>
+          <w:ilvl w:val="1"/>
+          <w:numId w:val="1"/>
+        </w:numPr>
+      </w:pPr>
+      <w:r>
+        <w:t xml:space="preserve">Original goal: Position of any 3 chambers traversable by a track </w:t>
+      </w:r>
+      <w:proofErr w:type="spellStart"/>
+      <w:r>
+        <w:t>wrt</w:t>
+      </w:r>
+      <w:proofErr w:type="spellEnd"/>
+      <w:r>
+        <w:t xml:space="preserve"> one another in eta with accuracy of 40 um</w:t>
+      </w:r>
+      <w:r>
+        <w:fldChar w:fldCharType="begin"/>
+      </w:r>
+      <w:r>
+        <w:instrText xml:space="preserve"> ADDIN ZOTERO_ITEM CSL_CITATION {"citationID":"EQGxcyD6","properties":{"formattedCitation":"\\uc0\\u160{}[7]","plainCitation":" [7]","noteIndex":0},"citationItems":[{"id":656,"uris":["http://zotero.org/users/4348135/items/KRJ9DXN2"],"uri":["http://zotero.org/users/4348135/items/KRJ9DXN2"],"itemData":{"id":656,"type":"webpage","abstract":"In order to benefit from the expected high luminosity performance that will be provided by the Phase-I upgraded LHC, the first station of the ATLAS muon end-cap system (Small Wheel,SW) will need to be replaced. The New Small Wheel (NSW) will have to operate in a high background radiation region (up to 15 kHz=cm2) while reconstructing muon tracks with high precision, as well as furnishing information for the Level-1 trigger. These performance criteria are demanding. In particular, the precision reconstruction of tracks for offline analysis requires a spatial resolution of about 100microns, and the Level-1 trigger track segments have to be reconstructed online with an angular resolution of approximately 1mrad. The NSW will have two chamber technologies, one primarily devoted to the Level-1 trigger function (small-strip Thin Gap Chambers, sTGC) and one dedicated to precision tracking (Micromegas detectors, MM). The sTGC are primarily deployed for triggering given their single bunch crossing identification capability. The MM detectors have exceptional precision tracking capabilities due to their small gap (5mm) and strip pitch (approximately 0.5mm). Such a precision is crucial to maintain the current ATLAS muon momentum resolution in the high background environment of the upgraded LHC. The MM chambers can, at the same time, confirm the existence of track segments found by the muon end-cap middle station (Big Wheels) online. The sTGC also has the ability to measure offline muon tracks with good precision, so the sTGC-MM chamber technology combination forms a fully redundant detector system for triggering and tracking both for online and offline functions. This detector combination has been designed to be able to also provide excellent performance for the eventual High Luminosity LHC upgrade.","container-title":"CERN Document Server","language":"en","note":"source: cds.cern.ch\nnumber: CERN-LHCC-2013-006","title":"New Small Wheel Technical Design Report","URL":"https://cds.cern.ch/record/1552862","author":[{"family":"Kawamoto","given":"T."},{"family":"Vlachos","given":"S."},{"family":"Levinson","given":"L."},{"family":"Amelung","given":"C."},{"family":"Mikenberg","given":"G."},{"family":"Pontecorvo","given":"L."},{"family":"Lellouch","given":"D."},{"family":"Dubbert","given":"J."},{"family":"Dallapiccola","given":"C."},{"family":"Richter","given":"R."},{"family":"Iengo","given":"P."}],"accessed":{"date-parts":[["2020",3,27]]},"issued":{"date-parts":[["2013",6,3]]}}}],"schema":"https://github.com/citation-style-language/schema/raw/master/csl-citation.json"} </w:instrText>
+      </w:r>
+      <w:r>
+        <w:fldChar w:fldCharType="separate"/>
+      </w:r>
+      <w:r>
+        <w:rPr>
+          <w:rFonts w:ascii="Calibri" w:hAnsi="Calibri" w:cs="Calibri"/>
+          <w:szCs w:val="24"/>
+        </w:rPr>
         <w:t> [7]</w:t>
       </w:r>
       <w:r>
@@ -690,18 +1820,495 @@
       <w:pPr>
         <w:pStyle w:val="ListParagraph"/>
         <w:numPr>
+          <w:ilvl w:val="1"/>
+          <w:numId w:val="1"/>
+        </w:numPr>
+      </w:pPr>
+      <w:r>
+        <w:t>Alignment platforms installed on wedges</w:t>
+      </w:r>
+    </w:p>
+    <w:p>
+      <w:pPr>
+        <w:pStyle w:val="ListParagraph"/>
+        <w:numPr>
+          <w:ilvl w:val="1"/>
+          <w:numId w:val="1"/>
+        </w:numPr>
+      </w:pPr>
+      <w:r>
+        <w:t xml:space="preserve">Light </w:t>
+      </w:r>
+      <w:proofErr w:type="spellStart"/>
+      <w:r>
+        <w:t>fibres</w:t>
+      </w:r>
+      <w:proofErr w:type="spellEnd"/>
+      <w:r>
+        <w:t xml:space="preserve"> routed to alignment platforms</w:t>
+      </w:r>
+    </w:p>
+    <w:p>
+      <w:pPr>
+        <w:pStyle w:val="ListParagraph"/>
+        <w:numPr>
+          <w:ilvl w:val="1"/>
+          <w:numId w:val="1"/>
+        </w:numPr>
+      </w:pPr>
+      <w:r>
+        <w:t xml:space="preserve">Light from </w:t>
+      </w:r>
+      <w:proofErr w:type="spellStart"/>
+      <w:r>
+        <w:t>fibres</w:t>
+      </w:r>
+      <w:proofErr w:type="spellEnd"/>
+      <w:r>
+        <w:t xml:space="preserve"> monitored during operation by BCAMs</w:t>
+      </w:r>
+    </w:p>
+    <w:p>
+      <w:pPr>
+        <w:pStyle w:val="ListParagraph"/>
+        <w:numPr>
+          <w:ilvl w:val="1"/>
+          <w:numId w:val="1"/>
+        </w:numPr>
+      </w:pPr>
+      <w:r>
+        <w:t>Monitoring position of alignment platforms would have been sufficient if chamber internal alignment controlled to within 40um</w:t>
+      </w:r>
+      <w:r>
+        <w:fldChar w:fldCharType="begin"/>
+      </w:r>
+      <w:r>
+        <w:instrText xml:space="preserve"> ADDIN ZOTERO_ITEM CSL_CITATION {"citationID":"fRxSiuwt","properties":{"formattedCitation":"\\uc0\\u160{}[8]","plainCitation":" [8]","noteIndex":0},"citationItems":[{"id":61,"uris":["http://zotero.org/users/4348135/items/8C47A3RG"],"uri":["http://zotero.org/users/4348135/items/8C47A3RG"],"itemData":{"id":61,"type":"report","collection-title":"Technical design report","event-place":"Geneva","genre":"Technical Design Report","number":"CERN-LHCC-2013-006","publisher":"CERN","publisher-place":"Geneva","title":"New Small Wheel Technical Design Report","URL":"http://cdsweb.cern.ch/record/1552862/","author":[{"family":"ATLAS Collaboration","given":"CERN. Generva. The LHC experiments Committee"}],"issued":{"date-parts":[["2013"]]}}}],"schema":"https://github.com/citation-style-language/schema/raw/master/csl-citation.json"} </w:instrText>
+      </w:r>
+      <w:r>
+        <w:fldChar w:fldCharType="separate"/>
+      </w:r>
+      <w:r>
+        <w:rPr>
+          <w:rFonts w:ascii="Calibri" w:hAnsi="Calibri" w:cs="Calibri"/>
+          <w:szCs w:val="24"/>
+        </w:rPr>
+        <w:t> [8]</w:t>
+      </w:r>
+      <w:r>
+        <w:fldChar w:fldCharType="end"/>
+      </w:r>
+    </w:p>
+    <w:p>
+      <w:pPr>
+        <w:pStyle w:val="ListParagraph"/>
+        <w:numPr>
+          <w:ilvl w:val="2"/>
+          <w:numId w:val="1"/>
+        </w:numPr>
+      </w:pPr>
+      <w:r>
+        <w:t xml:space="preserve">Didn’t </w:t>
+      </w:r>
+      <w:proofErr w:type="gramStart"/>
+      <w:r>
+        <w:t>happen:</w:t>
+      </w:r>
+      <w:proofErr w:type="gramEnd"/>
+      <w:r>
+        <w:t xml:space="preserve"> non-conformities in etched strip pattern, misalignment from brasses</w:t>
+      </w:r>
+    </w:p>
+    <w:p>
+      <w:pPr>
+        <w:pStyle w:val="ListParagraph"/>
+        <w:numPr>
+          <w:ilvl w:val="1"/>
+          <w:numId w:val="1"/>
+        </w:numPr>
+      </w:pPr>
+      <w:r>
+        <w:t xml:space="preserve">Useful quote: </w:t>
+      </w:r>
+      <w:r>
+        <w:t>“chambers have internal alignment sensors to monitor their distortions, there is a global alignment system that monitors the positions of the chambers with respect to each other”</w:t>
+      </w:r>
+      <w:r>
+        <w:fldChar w:fldCharType="begin"/>
+      </w:r>
+      <w:r>
+        <w:instrText xml:space="preserve"> ADDIN ZOTERO_ITEM CSL_CITATION {"citationID":"d1XvGb7I","properties":{"formattedCitation":"\\uc0\\u160{}[11]","plainCitation":" [11]","noteIndex":0},"citationItems":[{"id":704,"uris":["http://zotero.org/users/4348135/items/NMRT5447"],"uri":["http://zotero.org/users/4348135/items/NMRT5447"],"itemData":{"id":704,"type":"article-journal","abstract":"The muon spectrometer of the ATLAS detector at the Large Hadron Collider (LHC) at CERN consists of 1182 muon chambers for precision track measurements, arranged in three concentric cylinders in the barrel region, and in four wheels in each of the two endcaps. The endcap wheels are located between 7 m and 22 m from the interaction point, and have diameters between 13 m and 24 m. Muon chambers are equipped with a complex optical alignment system to monitor their positions and deformations during ATLAS data-taking. We describe the layout of the endcap part of the alignment system and the design and calibration of the optical sensors, as well as the various software components. About 1% of the system has been subjected to performance tests in the H8 beam line at CERN, and results of these tests are discussed. The installation and commissioning of the full system in the ATLAS cavern has been completed, and the analysis of the first data indicates that it performs already now at a level close to the goal of a 40 μm alignment accuracy, ultimately required for reconstructing high-momentum final-state muons with the desired momentum resolution of 10% at 1 TeV.","container-title":"Journal of Instrumentation","DOI":"10.1088/1748-0221/3/11/P11005","ISSN":"1748-0221","issue":"11","journalAbbreviation":"J. Inst.","language":"en","note":"publisher: IOP Publishing","page":"P11005–P11005","source":"Institute of Physics","title":"The Optical Alignment System of the ATLAS Muon Spectrometer Endcaps","volume":"3","author":[{"family":"Aefsky","given":"S."},{"family":"Amelung","given":"C."},{"family":"Bensinger","given":"J."},{"family":"Blocker","given":"C."},{"family":"Dushkin","given":"A."},{"family":"Gardner","given":"M."},{"family":"Hashemi","given":"K."},{"family":"Henry","given":"E."},{"family":"Kaplan","given":"B."},{"family":"Keselman","given":"P."},{"family":"Ketchum","given":"M."},{"family":"Landgraf","given":"U."},{"family":"Ostapchuk","given":"A."},{"family":"Rothberg","given":"J."},{"family":"Schricker","given":"A."},{"family":"Skvorodnev","given":"N."},{"family":"Wellenstein","given":"H."}],"issued":{"date-parts":[["2008",11]]}}}],"schema":"https://github.com/citation-style-language/schema/raw/master/csl-citation.json"} </w:instrText>
+      </w:r>
+      <w:r>
+        <w:fldChar w:fldCharType="separate"/>
+      </w:r>
+      <w:r>
+        <w:rPr>
+          <w:rFonts w:ascii="Calibri" w:hAnsi="Calibri" w:cs="Calibri"/>
+          <w:szCs w:val="24"/>
+        </w:rPr>
+        <w:t> [11]</w:t>
+      </w:r>
+      <w:r>
+        <w:fldChar w:fldCharType="end"/>
+      </w:r>
+    </w:p>
+    <w:p>
+      <w:pPr>
+        <w:pStyle w:val="ListParagraph"/>
+        <w:numPr>
+          <w:ilvl w:val="1"/>
+          <w:numId w:val="1"/>
+        </w:numPr>
+      </w:pPr>
+      <w:r>
+        <w:t>Misalignments in Canadian quads random</w:t>
+      </w:r>
+      <w:r>
+        <w:fldChar w:fldCharType="begin"/>
+      </w:r>
+      <w:r>
+        <w:instrText xml:space="preserve"> ADDIN ZOTERO_ITEM CSL_CITATION {"citationID":"gfVa9ad3","properties":{"formattedCitation":"\\uc0\\u160{}[10]","plainCitation":" [10]","noteIndex":0},"citationItems":[{"id":740,"uris":["http://zotero.org/users/4348135/items/GBRGTI43"],"uri":["http://zotero.org/users/4348135/items/GBRGTI43"],"itemData":{"id":740,"type":"thesis","abstract":"Over the course of the next ten years, the LHC will undergo upgrades that will more than triple its current luminosity. This increase in luminosity will put greater demands on the ATLAS trigger system. To meet these demands, the Small Wheels of the muon spectrometer will be replaced with the New Small Wheels (NSWs) during Long Shutdown 2. The NSWs employ two gaseous detector technologies - small-strip Thin Gap Chambers (sTGCs) and Micromegas. To characterize the sTGCs, a series of test beams were conducted on a production sTGC module at the H8 beamline of CERN’s Super Proton Synchrotron. The setup and results of the test beams are presented, and it has been found that the detector meets the performance requirements of the NSW for efficiency and multiplicity at several operating voltages. \n \nTo meet the performance requirements of the NSW, the positions of the detector elements must be precisely known. Quality control measurements were made during construction of the sTGC strip cathode boards to allow for the reconstruction of individual strip positions. A transformation from the nominal strip geometry to the as-built geometry is derived based on the QC measurements. This transformation was tested against microscope and cosmic ray misalignment measurements. The as-built predictions agree well with the misalignment measurements, demonstrating the ability to reconstruct the strip positions from the QC measurements.","event-place":"Victoria, British Columbia, Canada","genre":"Thesis","language":"en","note":"Accepted: 2019-07-16T17:20:40Z","number-of-pages":"132","publisher":"University of Victoria","publisher-place":"Victoria, British Columbia, Canada","source":"dspace.library.uvic.ca","title":"Results of the 2018 ATLAS sTGC test beam and internal strip alignment of sTGC detectors","URL":"https://dspace.library.uvic.ca/handle/1828/10973","author":[{"family":"Carlson","given":"Evan Michael"}],"accessed":{"date-parts":[["2021",5,12]]},"issued":{"date-parts":[["2019"]]}}}],"schema":"https://github.com/citation-style-language/schema/raw/master/csl-citation.json"} </w:instrText>
+      </w:r>
+      <w:r>
+        <w:fldChar w:fldCharType="separate"/>
+      </w:r>
+      <w:r>
+        <w:rPr>
+          <w:rFonts w:ascii="Calibri" w:hAnsi="Calibri" w:cs="Calibri"/>
+          <w:szCs w:val="24"/>
+        </w:rPr>
+        <w:t> [10]</w:t>
+      </w:r>
+      <w:r>
+        <w:fldChar w:fldCharType="end"/>
+      </w:r>
+    </w:p>
+    <w:p>
+      <w:pPr>
+        <w:pStyle w:val="ListParagraph"/>
+        <w:numPr>
+          <w:ilvl w:val="1"/>
+          <w:numId w:val="1"/>
+        </w:numPr>
+      </w:pPr>
+      <w:r>
+        <w:t>Now trying to measure local strip pattern offsets with respect to alignment platforms with x-ray data, skipping brasses as alignment reference</w:t>
+      </w:r>
+    </w:p>
+    <w:p>
+      <w:pPr>
+        <w:pStyle w:val="ListParagraph"/>
+        <w:numPr>
+          <w:ilvl w:val="1"/>
+          <w:numId w:val="1"/>
+        </w:numPr>
+      </w:pPr>
+      <w:r>
+        <w:lastRenderedPageBreak/>
+        <w:t xml:space="preserve">Figure: Alignment scheme (BCAMS -&gt; light </w:t>
+      </w:r>
+      <w:proofErr w:type="spellStart"/>
+      <w:r>
+        <w:t>fibres</w:t>
+      </w:r>
+      <w:proofErr w:type="spellEnd"/>
+      <w:r>
+        <w:t xml:space="preserve"> -&gt; </w:t>
+      </w:r>
+      <w:r>
+        <w:rPr>
+          <w:strike/>
+        </w:rPr>
+        <w:t>brasses</w:t>
+      </w:r>
+      <w:r>
+        <w:t xml:space="preserve"> / x-ray data -&gt; strips</w:t>
+      </w:r>
+    </w:p>
+    <w:p>
+      <w:pPr>
+        <w:pStyle w:val="ListParagraph"/>
+        <w:numPr>
+          <w:ilvl w:val="1"/>
+          <w:numId w:val="1"/>
+        </w:numPr>
+      </w:pPr>
+      <w:r>
+        <w:t>GOAL OF THESIS: VALIDATE X-RAY DATASET</w:t>
+      </w:r>
+    </w:p>
+    <w:p>
+      <w:pPr>
+        <w:pStyle w:val="ListParagraph"/>
+        <w:numPr>
           <w:ilvl w:val="0"/>
           <w:numId w:val="1"/>
         </w:numPr>
       </w:pPr>
       <w:r>
-        <w:t>Motivation for replacing SW</w:t>
+        <w:t xml:space="preserve">Transition: </w:t>
+      </w:r>
+      <w:r>
+        <w:t>Chapter breakdown</w:t>
+      </w:r>
+    </w:p>
+    <w:p>
+      <w:pPr>
+        <w:rPr>
+          <w:u w:val="single"/>
+        </w:rPr>
+      </w:pPr>
+      <w:proofErr w:type="spellStart"/>
+      <w:r>
+        <w:rPr>
+          <w:highlight w:val="green"/>
+          <w:u w:val="single"/>
+        </w:rPr>
+        <w:t>Cosmics</w:t>
+      </w:r>
+      <w:proofErr w:type="spellEnd"/>
+      <w:r>
+        <w:rPr>
+          <w:highlight w:val="green"/>
+          <w:u w:val="single"/>
+        </w:rPr>
+        <w:t xml:space="preserve"> data</w:t>
+      </w:r>
+      <w:r>
+        <w:rPr>
+          <w:highlight w:val="green"/>
+          <w:u w:val="single"/>
+        </w:rPr>
+        <w:t xml:space="preserve"> – CHAP2</w:t>
+      </w:r>
+      <w:r>
+        <w:rPr>
+          <w:highlight w:val="green"/>
+          <w:u w:val="single"/>
+        </w:rPr>
+        <w:t xml:space="preserve">: Characterization of </w:t>
+      </w:r>
+      <w:proofErr w:type="spellStart"/>
+      <w:r>
+        <w:rPr>
+          <w:highlight w:val="green"/>
+          <w:u w:val="single"/>
+        </w:rPr>
+        <w:t>sTGC</w:t>
+      </w:r>
+      <w:proofErr w:type="spellEnd"/>
+      <w:r>
+        <w:rPr>
+          <w:highlight w:val="green"/>
+          <w:u w:val="single"/>
+        </w:rPr>
+        <w:t xml:space="preserve"> modules using cosmic rays</w:t>
+      </w:r>
+      <w:r>
+        <w:rPr>
+          <w:highlight w:val="green"/>
+          <w:u w:val="single"/>
+        </w:rPr>
+        <w:t xml:space="preserve"> – WRITTEN NOT SENT</w:t>
+      </w:r>
+    </w:p>
+    <w:p>
+      <w:r>
+        <w:rPr>
+          <w:highlight w:val="yellow"/>
+        </w:rPr>
+        <w:t xml:space="preserve">Do I need to include </w:t>
+      </w:r>
+      <w:proofErr w:type="spellStart"/>
+      <w:r>
+        <w:rPr>
+          <w:highlight w:val="yellow"/>
+        </w:rPr>
+        <w:t>cosmics</w:t>
+      </w:r>
+      <w:proofErr w:type="spellEnd"/>
+      <w:r>
+        <w:rPr>
+          <w:highlight w:val="yellow"/>
+        </w:rPr>
+        <w:t xml:space="preserve"> cuts? X-ray cuts?</w:t>
+      </w:r>
+      <w:r>
+        <w:t xml:space="preserve"> </w:t>
+      </w:r>
+      <w:r>
+        <w:sym w:font="Wingdings" w:char="F0E0"/>
+      </w:r>
+      <w:r>
+        <w:t xml:space="preserve"> Maybe another appendix</w:t>
+      </w:r>
+    </w:p>
+    <w:p>
+      <w:pPr>
+        <w:rPr>
+          <w:i/>
+          <w:iCs/>
+        </w:rPr>
+      </w:pPr>
+      <w:r>
+        <w:rPr>
+          <w:i/>
+          <w:iCs/>
+        </w:rPr>
+        <w:t>Chapter intro</w:t>
+      </w:r>
+    </w:p>
+    <w:p>
+      <w:pPr>
+        <w:pStyle w:val="ListParagraph"/>
+        <w:numPr>
+          <w:ilvl w:val="0"/>
+          <w:numId w:val="1"/>
+        </w:numPr>
+      </w:pPr>
+      <w:r>
+        <w:t>Canadian production line</w:t>
+      </w:r>
+    </w:p>
+    <w:p>
+      <w:pPr>
+        <w:rPr>
+          <w:i/>
+          <w:iCs/>
+        </w:rPr>
+      </w:pPr>
+      <w:r>
+        <w:rPr>
+          <w:i/>
+          <w:iCs/>
+        </w:rPr>
+        <w:t>Lab Infrastructure</w:t>
+      </w:r>
+    </w:p>
+    <w:p>
+      <w:pPr>
+        <w:pStyle w:val="ListParagraph"/>
+        <w:numPr>
+          <w:ilvl w:val="0"/>
+          <w:numId w:val="1"/>
+        </w:numPr>
+      </w:pPr>
+      <w:r>
+        <w:t>Cosmic muons, hodoscope</w:t>
+      </w:r>
+      <w:r>
+        <w:t xml:space="preserve"> (figure of test bench)</w:t>
+      </w:r>
+    </w:p>
+    <w:p>
+      <w:pPr>
+        <w:pStyle w:val="ListParagraph"/>
+        <w:numPr>
+          <w:ilvl w:val="0"/>
+          <w:numId w:val="1"/>
+        </w:numPr>
+      </w:pPr>
+      <w:r>
+        <w:t>How trigger works, pass to front end boards</w:t>
+      </w:r>
+    </w:p>
+    <w:p>
+      <w:pPr>
+        <w:pStyle w:val="ListParagraph"/>
+        <w:numPr>
+          <w:ilvl w:val="0"/>
+          <w:numId w:val="1"/>
+        </w:numPr>
+      </w:pPr>
+      <w:r>
+        <w:t xml:space="preserve">Readout PDO for channels above threshold (footnote </w:t>
+      </w:r>
+      <w:proofErr w:type="spellStart"/>
+      <w:r>
+        <w:t>neighbour</w:t>
+      </w:r>
+      <w:proofErr w:type="spellEnd"/>
+      <w:r>
+        <w:t xml:space="preserve"> triggering)</w:t>
+      </w:r>
+      <w:r>
+        <w:t xml:space="preserve"> (prototype</w:t>
+      </w:r>
+      <w:r>
+        <w:t xml:space="preserve"> board and</w:t>
+      </w:r>
+      <w:r>
+        <w:t xml:space="preserve"> ASIC)</w:t>
+      </w:r>
+      <w:r>
+        <w:t xml:space="preserve"> – no need to mention decoder, data assembled based on detector geometry, note collaborators (citations not necessary)</w:t>
+      </w:r>
+    </w:p>
+    <w:p>
+      <w:pPr>
+        <w:pStyle w:val="ListParagraph"/>
+        <w:numPr>
+          <w:ilvl w:val="0"/>
+          <w:numId w:val="1"/>
+        </w:numPr>
+      </w:pPr>
+      <w:r>
+        <w:t>Each muon event corresponds to one trigger</w:t>
+      </w:r>
+    </w:p>
+    <w:p>
+      <w:pPr>
+        <w:pStyle w:val="ListParagraph"/>
+        <w:numPr>
+          <w:ilvl w:val="0"/>
+          <w:numId w:val="1"/>
+        </w:numPr>
+      </w:pPr>
+      <w:r>
+        <w:t>Chamber operation also requires gas system, slow control, HV.</w:t>
+      </w:r>
+    </w:p>
+    <w:p>
+      <w:pPr>
+        <w:pStyle w:val="ListParagraph"/>
+        <w:numPr>
+          <w:ilvl w:val="0"/>
+          <w:numId w:val="1"/>
+        </w:numPr>
+      </w:pPr>
+      <w:r>
+        <w:t>We run at 2900V</w:t>
+      </w:r>
+      <w:r>
+        <w:t xml:space="preserve"> (close to nominal)</w:t>
+      </w:r>
+      <w:r>
+        <w:t xml:space="preserve"> and 3100V – why?</w:t>
+      </w:r>
+      <w:r>
+        <w:t xml:space="preserve"> FEBs not optimized for pad readout</w:t>
+      </w:r>
+    </w:p>
+    <w:p>
+      <w:pPr>
+        <w:pStyle w:val="ListParagraph"/>
+        <w:numPr>
+          <w:ilvl w:val="0"/>
+          <w:numId w:val="1"/>
+        </w:numPr>
+      </w:pPr>
+      <w:r>
+        <w:t>Collect 1</w:t>
+      </w:r>
+      <w:r>
+        <w:t xml:space="preserve"> 000 000 triggers / quadruplet, many metrics for characterization</w:t>
       </w:r>
       <w:r>
         <w:fldChar w:fldCharType="begin"/>
       </w:r>
       <w:r>
-        <w:instrText xml:space="preserve"> ADDIN ZOTERO_ITEM CSL_CITATION {"citationID":"t0uXxRHQ","properties":{"formattedCitation":"\\uc0\\u160{}[8]","plainCitation":" [8]","noteIndex":0},"citationItems":[{"id":61,"uris":["http://zotero.org/users/4348135/items/8C47A3RG"],"uri":["http://zotero.org/users/4348135/items/8C47A3RG"],"itemData":{"id":61,"type":"report","collection-title":"Technical design report","event-place":"Geneva","genre":"Technical Design Report","number":"CERN-LHCC-2013-006","publisher":"CERN","publisher-place":"Geneva","title":"New Small Wheel Technical Design Report","URL":"http://cdsweb.cern.ch/record/1552862/","author":[{"family":"ATLAS Collaboration","given":"CERN. Generva. The LHC experiments Committee"}],"issued":{"date-parts":[["2013"]]}}}],"schema":"https://github.com/citation-style-language/schema/raw/master/csl-citation.json"} </w:instrText>
+        <w:instrText xml:space="preserve"> ADDIN ZOTERO_ITEM CSL_CITATION {"citationID":"YrizYecV","properties":{"formattedCitation":"\\uc0\\u160{}[12]","plainCitation":" [12]","noteIndex":0},"citationItems":[{"id":63,"uris":["http://zotero.org/users/4348135/items/4J93AGLV"],"uri":["http://zotero.org/users/4348135/items/4J93AGLV"],"itemData":{"id":63,"type":"thesis","event-place":"Montreal, Canada","genre":"PhD Dissertation","language":"English","number-of-pages":"220","publisher":"McGill University","publisher-place":"Montreal, Canada","title":"Characterization studies of small-strip Thin Gap Chambers for the ATLAS Upgrade","author":[{"family":"Lefebvre","given":"Benoit"}],"issued":{"date-parts":[["2018"]]}}}],"schema":"https://github.com/citation-style-language/schema/raw/master/csl-citation.json"} </w:instrText>
       </w:r>
       <w:r>
         <w:fldChar w:fldCharType="separate"/>
@@ -711,165 +2318,107 @@
           <w:rFonts w:ascii="Calibri" w:hAnsi="Calibri" w:cs="Calibri"/>
           <w:szCs w:val="24"/>
         </w:rPr>
-        <w:t> [8]</w:t>
+        <w:t> [12]</w:t>
       </w:r>
       <w:r>
         <w:fldChar w:fldCharType="end"/>
       </w:r>
-    </w:p>
-    <w:p>
-      <w:pPr>
-        <w:pStyle w:val="ListParagraph"/>
-        <w:numPr>
-          <w:ilvl w:val="1"/>
-          <w:numId w:val="1"/>
-        </w:numPr>
-      </w:pPr>
-      <w:r>
-        <w:t>7-fold increase in luminosity</w:t>
-      </w:r>
-    </w:p>
-    <w:p>
-      <w:pPr>
-        <w:pStyle w:val="ListParagraph"/>
-        <w:numPr>
-          <w:ilvl w:val="1"/>
-          <w:numId w:val="1"/>
-        </w:numPr>
-      </w:pPr>
-      <w:r>
-        <w:t>Background rate increases linearly, which is a problem for triggering and tracking</w:t>
-      </w:r>
-    </w:p>
-    <w:p>
-      <w:pPr>
-        <w:pStyle w:val="ListParagraph"/>
-        <w:numPr>
-          <w:ilvl w:val="2"/>
-          <w:numId w:val="1"/>
-        </w:numPr>
-      </w:pPr>
-      <w:r>
-        <w:t xml:space="preserve">Tracking: MDT efficiency decreases by 35% at current highest hit rate (300 kHz) </w:t>
-      </w:r>
-    </w:p>
-    <w:p>
-      <w:pPr>
-        <w:pStyle w:val="ListParagraph"/>
-        <w:numPr>
-          <w:ilvl w:val="3"/>
-          <w:numId w:val="1"/>
-        </w:numPr>
-      </w:pPr>
-      <w:r>
-        <w:t>At hi-</w:t>
-      </w:r>
+      <w:r>
+        <w:t>, but we focus on rebuilding track</w:t>
+      </w:r>
+      <w:r>
+        <w:t>s</w:t>
+      </w:r>
+    </w:p>
+    <w:p>
+      <w:pPr>
+        <w:rPr>
+          <w:i/>
+          <w:iCs/>
+        </w:rPr>
+      </w:pPr>
+      <w:r>
+        <w:rPr>
+          <w:i/>
+          <w:iCs/>
+        </w:rPr>
+        <w:t>Tracking analysis</w:t>
+      </w:r>
+    </w:p>
+    <w:p>
+      <w:pPr>
+        <w:pStyle w:val="ListParagraph"/>
+        <w:numPr>
+          <w:ilvl w:val="0"/>
+          <w:numId w:val="1"/>
+        </w:numPr>
+      </w:pPr>
       <w:proofErr w:type="spellStart"/>
       <w:r>
-        <w:t>lumi</w:t>
+        <w:t>CosmicsAnalysis</w:t>
       </w:r>
       <w:proofErr w:type="spellEnd"/>
       <w:r>
-        <w:t xml:space="preserve"> 300 kHz a pretty normal hit rate</w:t>
-      </w:r>
-    </w:p>
-    <w:p>
-      <w:pPr>
-        <w:pStyle w:val="ListParagraph"/>
-        <w:numPr>
-          <w:ilvl w:val="3"/>
-          <w:numId w:val="1"/>
-        </w:numPr>
-      </w:pPr>
-      <w:r>
-        <w:t>Means we’ll lose hits in the small wheel, degrading muon momentum resolution</w:t>
-      </w:r>
-    </w:p>
-    <w:p>
-      <w:pPr>
-        <w:pStyle w:val="ListParagraph"/>
-        <w:numPr>
-          <w:ilvl w:val="3"/>
-          <w:numId w:val="1"/>
-        </w:numPr>
-      </w:pPr>
-      <w:r>
-        <w:t>Affect searches for Z’, W’, pseudo-scalar Higgs</w:t>
-      </w:r>
-      <w:r>
-        <w:fldChar w:fldCharType="begin"/>
-      </w:r>
-      <w:r>
-        <w:instrText xml:space="preserve"> ADDIN ZOTERO_ITEM CSL_CITATION {"citationID":"cTpeylP1","properties":{"formattedCitation":"\\uc0\\u160{}[7]","plainCitation":" [7]","noteIndex":0},"citationItems":[{"id":656,"uris":["http://zotero.org/users/4348135/items/KRJ9DXN2"],"uri":["http://zotero.org/users/4348135/items/KRJ9DXN2"],"itemData":{"id":656,"type":"webpage","abstract":"In order to benefit from the expected high luminosity performance that will be provided by the Phase-I upgraded LHC, the first station of the ATLAS muon end-cap system (Small Wheel,SW) will need to be replaced. The New Small Wheel (NSW) will have to operate in a high background radiation region (up to 15 kHz=cm2) while reconstructing muon tracks with high precision, as well as furnishing information for the Level-1 trigger. These performance criteria are demanding. In particular, the precision reconstruction of tracks for offline analysis requires a spatial resolution of about 100microns, and the Level-1 trigger track segments have to be reconstructed online with an angular resolution of approximately 1mrad. The NSW will have two chamber technologies, one primarily devoted to the Level-1 trigger function (small-strip Thin Gap Chambers, sTGC) and one dedicated to precision tracking (Micromegas detectors, MM). The sTGC are primarily deployed for triggering given their single bunch crossing identification capability. The MM detectors have exceptional precision tracking capabilities due to their small gap (5mm) and strip pitch (approximately 0.5mm). Such a precision is crucial to maintain the current ATLAS muon momentum resolution in the high background environment of the upgraded LHC. The MM chambers can, at the same time, confirm the existence of track segments found by the muon end-cap middle station (Big Wheels) online. The sTGC also has the ability to measure offline muon tracks with good precision, so the sTGC-MM chamber technology combination forms a fully redundant detector system for triggering and tracking both for online and offline functions. This detector combination has been designed to be able to also provide excellent performance for the eventual High Luminosity LHC upgrade.","container-title":"CERN Document Server","language":"en","note":"source: cds.cern.ch\nnumber: CERN-LHCC-2013-006","title":"New Small Wheel Technical Design Report","URL":"https://cds.cern.ch/record/1552862","author":[{"family":"Kawamoto","given":"T."},{"family":"Vlachos","given":"S."},{"family":"Levinson","given":"L."},{"family":"Amelung","given":"C."},{"family":"Mikenberg","given":"G."},{"family":"Pontecorvo","given":"L."},{"family":"Lellouch","given":"D."},{"family":"Dubbert","given":"J."},{"family":"Dallapiccola","given":"C."},{"family":"Richter","given":"R."},{"family":"Iengo","given":"P."}],"accessed":{"date-parts":[["2020",3,27]]},"issued":{"date-parts":[["2013",6,3]]}}}],"schema":"https://github.com/citation-style-language/schema/raw/master/csl-citation.json"} </w:instrText>
-      </w:r>
-      <w:r>
-        <w:fldChar w:fldCharType="separate"/>
-      </w:r>
-      <w:r>
-        <w:rPr>
-          <w:rFonts w:ascii="Calibri" w:hAnsi="Calibri" w:cs="Calibri"/>
-          <w:szCs w:val="24"/>
-        </w:rPr>
-        <w:t> [7]</w:t>
-      </w:r>
-      <w:r>
-        <w:fldChar w:fldCharType="end"/>
-      </w:r>
-    </w:p>
-    <w:p>
-      <w:pPr>
-        <w:pStyle w:val="ListParagraph"/>
-        <w:numPr>
-          <w:ilvl w:val="2"/>
-          <w:numId w:val="1"/>
-        </w:numPr>
-      </w:pPr>
-      <w:r>
-        <w:t>Triggering: At run-3 luminosity, 60 kHz of max 100 kHz acceptable at L1 will be from SW</w:t>
-      </w:r>
-    </w:p>
-    <w:p>
-      <w:pPr>
-        <w:pStyle w:val="ListParagraph"/>
-        <w:numPr>
-          <w:ilvl w:val="3"/>
-          <w:numId w:val="1"/>
-        </w:numPr>
-      </w:pPr>
-      <w:r>
-        <w:t xml:space="preserve">Just raising the muon </w:t>
+        <w:t xml:space="preserve"> calculates high-level characterization metrics</w:t>
+      </w:r>
+    </w:p>
+    <w:p>
+      <w:pPr>
+        <w:pStyle w:val="ListParagraph"/>
+        <w:numPr>
+          <w:ilvl w:val="0"/>
+          <w:numId w:val="1"/>
+        </w:numPr>
+      </w:pPr>
+      <w:r>
+        <w:t>Rebuilding tracks</w:t>
+      </w:r>
+    </w:p>
+    <w:p>
+      <w:pPr>
+        <w:pStyle w:val="ListParagraph"/>
+        <w:numPr>
+          <w:ilvl w:val="0"/>
+          <w:numId w:val="1"/>
+        </w:numPr>
+      </w:pPr>
+      <w:r>
+        <w:t>X-coordinate from wires, uncertainty in x</w:t>
+      </w:r>
+    </w:p>
+    <w:p>
+      <w:pPr>
+        <w:pStyle w:val="ListParagraph"/>
+        <w:numPr>
+          <w:ilvl w:val="0"/>
+          <w:numId w:val="1"/>
+        </w:numPr>
+      </w:pPr>
+      <w:r>
+        <w:t>Y-coordinate from strips</w:t>
+      </w:r>
+    </w:p>
+    <w:p>
+      <w:pPr>
+        <w:pStyle w:val="ListParagraph"/>
+        <w:numPr>
+          <w:ilvl w:val="0"/>
+          <w:numId w:val="1"/>
+        </w:numPr>
+      </w:pPr>
+      <w:r>
+        <w:t>Explain clustering</w:t>
+      </w:r>
+      <w:r>
+        <w:t xml:space="preserve"> and </w:t>
       </w:r>
       <w:proofErr w:type="spellStart"/>
       <w:r>
-        <w:t>p_T</w:t>
+        <w:t>CosmicsAnalysis</w:t>
       </w:r>
       <w:proofErr w:type="spellEnd"/>
       <w:r>
-        <w:t xml:space="preserve"> threshold helps, but you lose interesting physics</w:t>
-      </w:r>
-    </w:p>
-    <w:p>
-      <w:pPr>
-        <w:pStyle w:val="ListParagraph"/>
-        <w:numPr>
-          <w:ilvl w:val="1"/>
-          <w:numId w:val="1"/>
-        </w:numPr>
-      </w:pPr>
-      <w:r>
-        <w:t>Figure: quarter cut of ATLAS showing three muon tracks</w:t>
-      </w:r>
-    </w:p>
-    <w:p>
-      <w:pPr>
-        <w:pStyle w:val="ListParagraph"/>
-        <w:numPr>
-          <w:ilvl w:val="1"/>
-          <w:numId w:val="1"/>
-        </w:numPr>
-      </w:pPr>
-      <w:r>
-        <w:t>NSW solves these problems with tracking chambers designed for high rate and triggering chambers with better eta coverage and angular resolution</w:t>
+        <w:t xml:space="preserve">, </w:t>
       </w:r>
     </w:p>
     <w:p>
@@ -881,1245 +2430,29 @@
         </w:numPr>
       </w:pPr>
       <w:r>
-        <w:t>NSW design</w:t>
-      </w:r>
-      <w:r>
-        <w:fldChar w:fldCharType="begin"/>
-      </w:r>
-      <w:r>
-        <w:instrText xml:space="preserve"> ADDIN ZOTERO_ITEM CSL_CITATION {"citationID":"TKAUOJEa","properties":{"formattedCitation":"\\uc0\\u160{}[8]","plainCitation":" [8]","noteIndex":0},"citationItems":[{"id":61,"uris":["http://zotero.org/users/4348135/items/8C47A3RG"],"uri":["http://zotero.org/users/4348135/items/8C47A3RG"],"itemData":{"id":61,"type":"report","collection-title":"Technical design report","event-place":"Geneva","genre":"Technical Design Report","number":"CERN-LHCC-2013-006","publisher":"CERN","publisher-place":"Geneva","title":"New Small Wheel Technical Design Report","URL":"http://cdsweb.cern.ch/record/1552862/","author":[{"family":"ATLAS Collaboration","given":"CERN. Generva. The LHC experiments Committee"}],"issued":{"date-parts":[["2013"]]}}}],"schema":"https://github.com/citation-style-language/schema/raw/master/csl-citation.json"} </w:instrText>
-      </w:r>
-      <w:r>
-        <w:fldChar w:fldCharType="separate"/>
-      </w:r>
-      <w:r>
-        <w:rPr>
-          <w:rFonts w:ascii="Calibri" w:hAnsi="Calibri" w:cs="Calibri"/>
-          <w:szCs w:val="24"/>
-        </w:rPr>
-        <w:t> [8]</w:t>
-      </w:r>
-      <w:r>
-        <w:fldChar w:fldCharType="end"/>
-      </w:r>
-    </w:p>
-    <w:p>
-      <w:pPr>
-        <w:pStyle w:val="ListParagraph"/>
-        <w:numPr>
-          <w:ilvl w:val="1"/>
-          <w:numId w:val="1"/>
-        </w:numPr>
-      </w:pPr>
-      <w:r>
-        <w:t xml:space="preserve">Two technologies, </w:t>
+        <w:t xml:space="preserve">Motivate uncertainty in y, </w:t>
+      </w:r>
+      <w:r>
+        <w:t xml:space="preserve">reference to </w:t>
       </w:r>
       <w:proofErr w:type="spellStart"/>
       <w:r>
-        <w:t>sTGC</w:t>
+        <w:t>reclustering</w:t>
       </w:r>
       <w:proofErr w:type="spellEnd"/>
       <w:r>
-        <w:t xml:space="preserve"> (primary trigger) and MM (primary tracker), but both do either for redundancy</w:t>
-      </w:r>
-    </w:p>
-    <w:p>
-      <w:pPr>
-        <w:pStyle w:val="ListParagraph"/>
-        <w:numPr>
-          <w:ilvl w:val="1"/>
-          <w:numId w:val="1"/>
-        </w:numPr>
-      </w:pPr>
-      <w:r>
-        <w:t>100 um position resolution per detector plane (100 um is the current working goal, in TDR desired resolution is 40 um)</w:t>
-      </w:r>
-    </w:p>
-    <w:p>
-      <w:pPr>
-        <w:pStyle w:val="ListParagraph"/>
-        <w:numPr>
-          <w:ilvl w:val="1"/>
-          <w:numId w:val="1"/>
-        </w:numPr>
-      </w:pPr>
-      <w:r>
-        <w:t>4 detector planes of each type make quadruplets</w:t>
-      </w:r>
-    </w:p>
-    <w:p>
-      <w:pPr>
-        <w:pStyle w:val="ListParagraph"/>
-        <w:numPr>
-          <w:ilvl w:val="1"/>
-          <w:numId w:val="1"/>
-        </w:numPr>
-      </w:pPr>
-      <w:r>
-        <w:t>Wedges</w:t>
-      </w:r>
-    </w:p>
-    <w:p>
-      <w:pPr>
-        <w:pStyle w:val="ListParagraph"/>
-        <w:numPr>
-          <w:ilvl w:val="1"/>
-          <w:numId w:val="1"/>
-        </w:numPr>
-      </w:pPr>
-      <w:r>
-        <w:t>Sectors</w:t>
-      </w:r>
-    </w:p>
-    <w:p>
-      <w:pPr>
-        <w:pStyle w:val="ListParagraph"/>
-        <w:numPr>
-          <w:ilvl w:val="1"/>
-          <w:numId w:val="1"/>
-        </w:numPr>
-      </w:pPr>
-      <w:r>
-        <w:t>Figure: Quad, wedge, sector, NSW</w:t>
-      </w:r>
-    </w:p>
-    <w:p>
-      <w:pPr>
-        <w:pStyle w:val="ListParagraph"/>
-        <w:numPr>
-          <w:ilvl w:val="0"/>
-          <w:numId w:val="1"/>
-        </w:numPr>
-      </w:pPr>
-      <w:r>
-        <w:t>MM details</w:t>
-      </w:r>
-    </w:p>
-    <w:p>
-      <w:pPr>
-        <w:pStyle w:val="ListParagraph"/>
-        <w:numPr>
-          <w:ilvl w:val="1"/>
-          <w:numId w:val="1"/>
-        </w:numPr>
-      </w:pPr>
-      <w:r>
-        <w:t>Brief operating principle</w:t>
-      </w:r>
-    </w:p>
-    <w:p>
-      <w:pPr>
-        <w:pStyle w:val="ListParagraph"/>
-        <w:numPr>
-          <w:ilvl w:val="1"/>
-          <w:numId w:val="1"/>
-        </w:numPr>
-      </w:pPr>
-      <w:r>
-        <w:t>Optimal for high rate environment, precision tracking</w:t>
-      </w:r>
-    </w:p>
-    <w:p>
-      <w:pPr>
-        <w:pStyle w:val="ListParagraph"/>
-        <w:numPr>
-          <w:ilvl w:val="1"/>
-          <w:numId w:val="1"/>
-        </w:numPr>
-      </w:pPr>
-      <w:r>
-        <w:t>Figure of operating principle from NSW TDR</w:t>
-      </w:r>
-    </w:p>
-    <w:p>
-      <w:pPr>
-        <w:pStyle w:val="ListParagraph"/>
-        <w:numPr>
-          <w:ilvl w:val="0"/>
-          <w:numId w:val="1"/>
-        </w:numPr>
-      </w:pPr>
-      <w:proofErr w:type="spellStart"/>
-      <w:r>
-        <w:t>sTGC</w:t>
-      </w:r>
-      <w:proofErr w:type="spellEnd"/>
-      <w:r>
-        <w:t xml:space="preserve"> details</w:t>
-      </w:r>
-      <w:r>
-        <w:fldChar w:fldCharType="begin"/>
-      </w:r>
-      <w:r>
-        <w:instrText xml:space="preserve"> ADDIN ZOTERO_ITEM CSL_CITATION {"citationID":"3XoWx8t1","properties":{"formattedCitation":"\\uc0\\u160{}[8]","plainCitation":" [8]","noteIndex":0},"citationItems":[{"id":61,"uris":["http://zotero.org/users/4348135/items/8C47A3RG"],"uri":["http://zotero.org/users/4348135/items/8C47A3RG"],"itemData":{"id":61,"type":"report","collection-title":"Technical design report","event-place":"Geneva","genre":"Technical Design Report","number":"CERN-LHCC-2013-006","publisher":"CERN","publisher-place":"Geneva","title":"New Small Wheel Technical Design Report","URL":"http://cdsweb.cern.ch/record/1552862/","author":[{"family":"ATLAS Collaboration","given":"CERN. Generva. The LHC experiments Committee"}],"issued":{"date-parts":[["2013"]]}}}],"schema":"https://github.com/citation-style-language/schema/raw/master/csl-citation.json"} </w:instrText>
-      </w:r>
-      <w:r>
-        <w:fldChar w:fldCharType="separate"/>
-      </w:r>
-      <w:r>
-        <w:rPr>
-          <w:rFonts w:ascii="Calibri" w:hAnsi="Calibri" w:cs="Calibri"/>
-          <w:szCs w:val="24"/>
-        </w:rPr>
-        <w:t> [8]</w:t>
-      </w:r>
-      <w:r>
-        <w:fldChar w:fldCharType="end"/>
-      </w:r>
-      <w:r>
-        <w:t xml:space="preserve">, figure: </w:t>
-      </w:r>
-      <w:proofErr w:type="spellStart"/>
-      <w:r>
-        <w:t>sTGC</w:t>
-      </w:r>
-      <w:proofErr w:type="spellEnd"/>
-      <w:r>
-        <w:t xml:space="preserve"> internals from Benoit</w:t>
-      </w:r>
-    </w:p>
-    <w:p>
-      <w:pPr>
-        <w:pStyle w:val="ListParagraph"/>
-        <w:numPr>
-          <w:ilvl w:val="1"/>
-          <w:numId w:val="1"/>
-        </w:numPr>
-      </w:pPr>
-      <w:r>
-        <w:t>Gas ionization, gas mixture</w:t>
-      </w:r>
-    </w:p>
-    <w:p>
-      <w:pPr>
-        <w:pStyle w:val="ListParagraph"/>
-        <w:numPr>
-          <w:ilvl w:val="1"/>
-          <w:numId w:val="1"/>
-        </w:numPr>
-      </w:pPr>
-      <w:r>
-        <w:t>Wires between two cathode boards</w:t>
-      </w:r>
-    </w:p>
-    <w:p>
-      <w:pPr>
-        <w:pStyle w:val="ListParagraph"/>
-        <w:numPr>
-          <w:ilvl w:val="1"/>
-          <w:numId w:val="1"/>
-        </w:numPr>
-      </w:pPr>
-      <w:r>
-        <w:t>Pads, strips</w:t>
-      </w:r>
-    </w:p>
-    <w:p>
-      <w:pPr>
-        <w:pStyle w:val="ListParagraph"/>
-        <w:numPr>
-          <w:ilvl w:val="1"/>
-          <w:numId w:val="1"/>
-        </w:numPr>
-      </w:pPr>
-      <w:r>
-        <w:t>HV on wires, ionization, avalanche, electrodes pick up signal, cross hatching of wires and strips gives position</w:t>
-      </w:r>
-    </w:p>
-    <w:p>
-      <w:pPr>
-        <w:pStyle w:val="ListParagraph"/>
-        <w:numPr>
-          <w:ilvl w:val="1"/>
-          <w:numId w:val="1"/>
-        </w:numPr>
-      </w:pPr>
-      <w:r>
-        <w:t>Wire position resolution is 10mm, strip position resolution is 45 um</w:t>
-      </w:r>
-    </w:p>
-    <w:p>
-      <w:pPr>
-        <w:pStyle w:val="ListParagraph"/>
-        <w:numPr>
-          <w:ilvl w:val="1"/>
-          <w:numId w:val="1"/>
-        </w:numPr>
-      </w:pPr>
-      <w:r>
-        <w:t xml:space="preserve">Quadruplet angular resolution of 1 </w:t>
-      </w:r>
-      <w:proofErr w:type="spellStart"/>
-      <w:r>
-        <w:t>mrad</w:t>
-      </w:r>
-      <w:proofErr w:type="spellEnd"/>
-      <w:r>
-        <w:t xml:space="preserve"> is achievable</w:t>
-      </w:r>
-      <w:r>
-        <w:fldChar w:fldCharType="begin"/>
-      </w:r>
-      <w:r>
-        <w:instrText xml:space="preserve"> ADDIN ZOTERO_ITEM CSL_CITATION {"citationID":"HsvBFcqh","properties":{"formattedCitation":"\\uc0\\u160{}[7,9]","plainCitation":" [7,9]","noteIndex":0},"citationItems":[{"id":656,"uris":["http://zotero.org/users/4348135/items/KRJ9DXN2"],"uri":["http://zotero.org/users/4348135/items/KRJ9DXN2"],"itemData":{"id":656,"type":"webpage","abstract":"In order to benefit from the expected high luminosity performance that will be provided by the Phase-I upgraded LHC, the first station of the ATLAS muon end-cap system (Small Wheel,SW) will need to be replaced. The New Small Wheel (NSW) will have to operate in a high background radiation region (up to 15 kHz=cm2) while reconstructing muon tracks with high precision, as well as furnishing information for the Level-1 trigger. These performance criteria are demanding. In particular, the precision reconstruction of tracks for offline analysis requires a spatial resolution of about 100microns, and the Level-1 trigger track segments have to be reconstructed online with an angular resolution of approximately 1mrad. The NSW will have two chamber technologies, one primarily devoted to the Level-1 trigger function (small-strip Thin Gap Chambers, sTGC) and one dedicated to precision tracking (Micromegas detectors, MM). The sTGC are primarily deployed for triggering given their single bunch crossing identification capability. The MM detectors have exceptional precision tracking capabilities due to their small gap (5mm) and strip pitch (approximately 0.5mm). Such a precision is crucial to maintain the current ATLAS muon momentum resolution in the high background environment of the upgraded LHC. The MM chambers can, at the same time, confirm the existence of track segments found by the muon end-cap middle station (Big Wheels) online. The sTGC also has the ability to measure offline muon tracks with good precision, so the sTGC-MM chamber technology combination forms a fully redundant detector system for triggering and tracking both for online and offline functions. This detector combination has been designed to be able to also provide excellent performance for the eventual High Luminosity LHC upgrade.","container-title":"CERN Document Server","language":"en","note":"source: cds.cern.ch\nnumber: CERN-LHCC-2013-006","title":"New Small Wheel Technical Design Report","URL":"https://cds.cern.ch/record/1552862","author":[{"family":"Kawamoto","given":"T."},{"family":"Vlachos","given":"S."},{"family":"Levinson","given":"L."},{"family":"Amelung","given":"C."},{"family":"Mikenberg","given":"G."},{"family":"Pontecorvo","given":"L."},{"family":"Lellouch","given":"D."},{"family":"Dubbert","given":"J."},{"family":"Dallapiccola","given":"C."},{"family":"Richter","given":"R."},{"family":"Iengo","given":"P."}],"accessed":{"date-parts":[["2020",3,27]]},"issued":{"date-parts":[["2013",6,3]]}}},{"id":79,"uris":["http://zotero.org/users/4348135/items/U2IV3VLI"],"uri":["http://zotero.org/users/4348135/items/U2IV3VLI"],"itemData":{"id":79,"type":"article-journal","abstract":"The ATLAS muon system upgrade to be installed during the LHC long shutdown in 2018/19, the so-called New Small Wheel (NSW), is designed to cope with the increased instantaneous luminosity in LHC Run 3. The small-strip Thin Gap Chambers (sTGC) will provide the NSW with a fast trigger and high precision tracking. The construction protocol has been validated by test beam experiments on a full-size prototype sTGC detector, showing the performance requirements are met. The intrinsic spatial resolution for a single layer has been found to be about 45 μm for a perpendicular incident angle, and the transition region between pads has been measured to be about 4 mm.","container-title":"Nuclear Instruments and Methods in Physics Research Section A: Accelerators, Spectrometers, Detectors and Associated Equipment","DOI":"10.1016/j.nima.2015.11.095","ISSN":"01689002","language":"en","page":"559-561","source":"Crossref","title":"Small-strip Thin Gap Chambers for the muon spectrometer upgrade of the ATLAS experiment","volume":"824","author":[{"family":"Perez Codina","given":"E."}],"issued":{"date-parts":[["2016",7]]}}}],"schema":"https://github.com/citation-style-language/schema/raw/master/csl-citation.json"} </w:instrText>
-      </w:r>
-      <w:r>
-        <w:fldChar w:fldCharType="separate"/>
-      </w:r>
-      <w:r>
-        <w:rPr>
-          <w:rFonts w:ascii="Calibri" w:hAnsi="Calibri" w:cs="Calibri"/>
-          <w:szCs w:val="24"/>
-        </w:rPr>
-        <w:t> [7,9]</w:t>
-      </w:r>
-      <w:r>
-        <w:fldChar w:fldCharType="end"/>
-      </w:r>
-    </w:p>
-    <w:p>
-      <w:pPr>
-        <w:pStyle w:val="ListParagraph"/>
-        <w:numPr>
-          <w:ilvl w:val="1"/>
-          <w:numId w:val="1"/>
-        </w:numPr>
-      </w:pPr>
-      <w:r>
-        <w:t>Strip boards have brass inserts for alignment</w:t>
-      </w:r>
-    </w:p>
-    <w:p>
-      <w:pPr>
-        <w:pStyle w:val="ListParagraph"/>
-        <w:numPr>
-          <w:ilvl w:val="1"/>
-          <w:numId w:val="1"/>
-        </w:numPr>
-      </w:pPr>
-      <w:r>
-        <w:t>Brass inserts supposed to provide an external reference to be used in ATLAS alignment system</w:t>
-      </w:r>
-    </w:p>
-    <w:p>
-      <w:pPr>
-        <w:pStyle w:val="ListParagraph"/>
-        <w:numPr>
-          <w:ilvl w:val="0"/>
-          <w:numId w:val="1"/>
-        </w:numPr>
-      </w:pPr>
-      <w:r>
-        <w:t>Detector construction process</w:t>
-      </w:r>
-    </w:p>
-    <w:p>
-      <w:pPr>
-        <w:rPr>
-          <w:i/>
-          <w:iCs/>
-        </w:rPr>
-      </w:pPr>
-      <w:r>
-        <w:rPr>
-          <w:i/>
-          <w:iCs/>
-          <w:highlight w:val="yellow"/>
-        </w:rPr>
-        <w:t>Originally Brigitte, you had said to keep this very short. So far I have not.</w:t>
-      </w:r>
-    </w:p>
-    <w:p>
-      <w:pPr>
-        <w:pStyle w:val="ListParagraph"/>
-        <w:numPr>
-          <w:ilvl w:val="1"/>
-          <w:numId w:val="1"/>
-        </w:numPr>
-      </w:pPr>
-      <w:r>
-        <w:lastRenderedPageBreak/>
-        <w:t>Five countries, including Canada</w:t>
-      </w:r>
-      <w:r>
-        <w:t>. Focus on Canadian process</w:t>
-      </w:r>
-    </w:p>
-    <w:p>
-      <w:pPr>
-        <w:pStyle w:val="ListParagraph"/>
-        <w:numPr>
-          <w:ilvl w:val="1"/>
-          <w:numId w:val="1"/>
-        </w:numPr>
-      </w:pPr>
-      <w:r>
-        <w:t>Cathode boards are multilayer PCB with electrodes etched on</w:t>
-      </w:r>
-    </w:p>
-    <w:p>
-      <w:pPr>
-        <w:pStyle w:val="ListParagraph"/>
-        <w:numPr>
-          <w:ilvl w:val="1"/>
-          <w:numId w:val="1"/>
-        </w:numPr>
-      </w:pPr>
-      <w:r>
-        <w:t xml:space="preserve">Etching strip pattern </w:t>
-      </w:r>
-      <w:r>
-        <w:sym w:font="Wingdings" w:char="F0E0"/>
-      </w:r>
-      <w:r>
-        <w:t xml:space="preserve"> distortion</w:t>
-      </w:r>
-      <w:r>
-        <w:t>; shape of brasses distorted</w:t>
-      </w:r>
-    </w:p>
-    <w:p>
-      <w:pPr>
-        <w:pStyle w:val="ListParagraph"/>
-        <w:numPr>
-          <w:ilvl w:val="1"/>
-          <w:numId w:val="1"/>
-        </w:numPr>
-      </w:pPr>
-      <w:r>
-        <w:t>Briefly point to Carlson’s thesis for CMM misalignment model, although simple offset and rotation model is often used as base</w:t>
-      </w:r>
-      <w:r>
-        <w:fldChar w:fldCharType="begin"/>
-      </w:r>
-      <w:r>
-        <w:instrText xml:space="preserve"> ADDIN ZOTERO_ITEM CSL_CITATION {"citationID":"cPnTcNsf","properties":{"formattedCitation":"\\uc0\\u160{}[10]","plainCitation":" [10]","noteIndex":0},"citationItems":[{"id":740,"uris":["http://zotero.org/users/4348135/items/GBRGTI43"],"uri":["http://zotero.org/users/4348135/items/GBRGTI43"],"itemData":{"id":740,"type":"thesis","abstract":"Over the course of the next ten years, the LHC will undergo upgrades that will more than triple its current luminosity. This increase in luminosity will put greater demands on the ATLAS trigger system. To meet these demands, the Small Wheels of the muon spectrometer will be replaced with the New Small Wheels (NSWs) during Long Shutdown 2. The NSWs employ two gaseous detector technologies - small-strip Thin Gap Chambers (sTGCs) and Micromegas. To characterize the sTGCs, a series of test beams were conducted on a production sTGC module at the H8 beamline of CERN’s Super Proton Synchrotron. The setup and results of the test beams are presented, and it has been found that the detector meets the performance requirements of the NSW for efficiency and multiplicity at several operating voltages. \n \nTo meet the performance requirements of the NSW, the positions of the detector elements must be precisely known. Quality control measurements were made during construction of the sTGC strip cathode boards to allow for the reconstruction of individual strip positions. A transformation from the nominal strip geometry to the as-built geometry is derived based on the QC measurements. This transformation was tested against microscope and cosmic ray misalignment measurements. The as-built predictions agree well with the misalignment measurements, demonstrating the ability to reconstruct the strip positions from the QC measurements.","event-place":"Victoria, British Columbia, Canada","genre":"Thesis","language":"en","note":"Accepted: 2019-07-16T17:20:40Z","number-of-pages":"132","publisher":"University of Victoria","publisher-place":"Victoria, British Columbia, Canada","source":"dspace.library.uvic.ca","title":"Results of the 2018 ATLAS sTGC test beam and internal strip alignment of sTGC detectors","URL":"https://dspace.library.uvic.ca/handle/1828/10973","author":[{"family":"Carlson","given":"Evan Michael"}],"accessed":{"date-parts":[["2021",5,12]]},"issued":{"date-parts":[["2019"]]}}}],"schema":"https://github.com/citation-style-language/schema/raw/master/csl-citation.json"} </w:instrText>
-      </w:r>
-      <w:r>
-        <w:fldChar w:fldCharType="separate"/>
-      </w:r>
-      <w:r>
-        <w:rPr>
-          <w:rFonts w:ascii="Calibri" w:hAnsi="Calibri" w:cs="Calibri"/>
-          <w:szCs w:val="24"/>
-        </w:rPr>
-        <w:t> [10]</w:t>
-      </w:r>
-      <w:r>
-        <w:fldChar w:fldCharType="end"/>
-      </w:r>
-      <w:r>
-        <w:t xml:space="preserve">. </w:t>
-      </w:r>
-    </w:p>
-    <w:p>
-      <w:pPr>
-        <w:pStyle w:val="ListParagraph"/>
-        <w:numPr>
-          <w:ilvl w:val="1"/>
-          <w:numId w:val="1"/>
-        </w:numPr>
-      </w:pPr>
-      <w:r>
-        <w:t>Cathode board (multilayer PCB) wound with wires, closed with another</w:t>
-      </w:r>
-      <w:r>
-        <w:t xml:space="preserve"> (gluing</w:t>
-      </w:r>
-      <w:r>
-        <w:t>, brasses</w:t>
-      </w:r>
-      <w:r>
-        <w:t>)</w:t>
-      </w:r>
-    </w:p>
-    <w:p>
-      <w:pPr>
-        <w:pStyle w:val="ListParagraph"/>
-        <w:numPr>
-          <w:ilvl w:val="1"/>
-          <w:numId w:val="1"/>
-        </w:numPr>
-      </w:pPr>
-      <w:r>
-        <w:t xml:space="preserve">Doublet </w:t>
-      </w:r>
-      <w:r>
-        <w:sym w:font="Wingdings" w:char="F0E0"/>
-      </w:r>
-      <w:r>
-        <w:t xml:space="preserve"> quadruplet (pins)</w:t>
-      </w:r>
-      <w:r>
-        <w:t xml:space="preserve"> (gluing</w:t>
-      </w:r>
-      <w:r>
-        <w:t>, brasses, microscope</w:t>
-      </w:r>
-      <w:r>
-        <w:t>)</w:t>
-      </w:r>
-    </w:p>
-    <w:p>
-      <w:pPr>
-        <w:pStyle w:val="ListParagraph"/>
-        <w:numPr>
-          <w:ilvl w:val="1"/>
-          <w:numId w:val="1"/>
-        </w:numPr>
-      </w:pPr>
-      <w:r>
-        <w:t>Quads to McGill for cosmic ray testing</w:t>
-      </w:r>
-    </w:p>
-    <w:p>
-      <w:pPr>
-        <w:pStyle w:val="ListParagraph"/>
-        <w:numPr>
-          <w:ilvl w:val="1"/>
-          <w:numId w:val="1"/>
-        </w:numPr>
-      </w:pPr>
-      <w:r>
-        <w:t>Quads to CERN to be installed on NSW</w:t>
-      </w:r>
-    </w:p>
-    <w:p>
-      <w:pPr>
-        <w:pStyle w:val="ListParagraph"/>
-        <w:numPr>
-          <w:ilvl w:val="1"/>
-          <w:numId w:val="1"/>
-        </w:numPr>
-      </w:pPr>
-      <w:r>
-        <w:t>Time-of-writing status update: NSW-A lowered</w:t>
-      </w:r>
-    </w:p>
-    <w:p>
-      <w:pPr>
-        <w:pStyle w:val="ListParagraph"/>
-        <w:numPr>
-          <w:ilvl w:val="1"/>
-          <w:numId w:val="1"/>
-        </w:numPr>
-      </w:pPr>
-      <w:r>
-        <w:t>Cite TDR</w:t>
-      </w:r>
-    </w:p>
-    <w:p>
-      <w:pPr>
-        <w:pStyle w:val="ListParagraph"/>
-        <w:numPr>
-          <w:ilvl w:val="0"/>
-          <w:numId w:val="1"/>
-        </w:numPr>
-      </w:pPr>
-      <w:r>
-        <w:t>The alignment system</w:t>
-      </w:r>
-      <w:r>
-        <w:fldChar w:fldCharType="begin"/>
-      </w:r>
-      <w:r>
-        <w:instrText xml:space="preserve"> ADDIN ZOTERO_ITEM CSL_CITATION {"citationID":"vMN9i1pF","properties":{"formattedCitation":"\\uc0\\u160{}[8,11]","plainCitation":" [8,11]","noteIndex":0},"citationItems":[{"id":61,"uris":["http://zotero.org/users/4348135/items/8C47A3RG"],"uri":["http://zotero.org/users/4348135/items/8C47A3RG"],"itemData":{"id":61,"type":"report","collection-title":"Technical design report","event-place":"Geneva","genre":"Technical Design Report","number":"CERN-LHCC-2013-006","publisher":"CERN","publisher-place":"Geneva","title":"New Small Wheel Technical Design Report","URL":"http://cdsweb.cern.ch/record/1552862/","author":[{"family":"ATLAS Collaboration","given":"CERN. Generva. The LHC experiments Committee"}],"issued":{"date-parts":[["2013"]]}}},{"id":704,"uris":["http://zotero.org/users/4348135/items/NMRT5447"],"uri":["http://zotero.org/users/4348135/items/NMRT5447"],"itemData":{"id":704,"type":"article-journal","abstract":"The muon spectrometer of the ATLAS detector at the Large Hadron Collider (LHC) at CERN consists of 1182 muon chambers for precision track measurements, arranged in three concentric cylinders in the barrel region, and in four wheels in each of the two endcaps. The endcap wheels are located between 7 m and 22 m from the interaction point, and have diameters between 13 m and 24 m. Muon chambers are equipped with a complex optical alignment system to monitor their positions and deformations during ATLAS data-taking. We describe the layout of the endcap part of the alignment system and the design and calibration of the optical sensors, as well as the various software components. About 1% of the system has been subjected to performance tests in the H8 beam line at CERN, and results of these tests are discussed. The installation and commissioning of the full system in the ATLAS cavern has been completed, and the analysis of the first data indicates that it performs already now at a level close to the goal of a 40 μm alignment accuracy, ultimately required for reconstructing high-momentum final-state muons with the desired momentum resolution of 10% at 1 TeV.","container-title":"Journal of Instrumentation","DOI":"10.1088/1748-0221/3/11/P11005","ISSN":"1748-0221","issue":"11","journalAbbreviation":"J. Inst.","language":"en","note":"publisher: IOP Publishing","page":"P11005–P11005","source":"Institute of Physics","title":"The Optical Alignment System of the ATLAS Muon Spectrometer Endcaps","volume":"3","author":[{"family":"Aefsky","given":"S."},{"family":"Amelung","given":"C."},{"family":"Bensinger","given":"J."},{"family":"Blocker","given":"C."},{"family":"Dushkin","given":"A."},{"family":"Gardner","given":"M."},{"family":"Hashemi","given":"K."},{"family":"Henry","given":"E."},{"family":"Kaplan","given":"B."},{"family":"Keselman","given":"P."},{"family":"Ketchum","given":"M."},{"family":"Landgraf","given":"U."},{"family":"Ostapchuk","given":"A."},{"family":"Rothberg","given":"J."},{"family":"Schricker","given":"A."},{"family":"Skvorodnev","given":"N."},{"family":"Wellenstein","given":"H."}],"issued":{"date-parts":[["2008",11]]}}}],"schema":"https://github.com/citation-style-language/schema/raw/master/csl-citation.json"} </w:instrText>
-      </w:r>
-      <w:r>
-        <w:fldChar w:fldCharType="separate"/>
-      </w:r>
-      <w:r>
-        <w:rPr>
-          <w:rFonts w:ascii="Calibri" w:hAnsi="Calibri" w:cs="Calibri"/>
-          <w:szCs w:val="24"/>
-        </w:rPr>
-        <w:t> [8,11]</w:t>
-      </w:r>
-      <w:r>
-        <w:fldChar w:fldCharType="end"/>
-      </w:r>
-      <w:r>
-        <w:t xml:space="preserve"> </w:t>
-      </w:r>
-      <w:r>
-        <w:sym w:font="Wingdings" w:char="F0E0"/>
-      </w:r>
-      <w:r>
-        <w:t xml:space="preserve"> Minimal</w:t>
-      </w:r>
-    </w:p>
-    <w:p>
-      <w:pPr>
-        <w:pStyle w:val="ListParagraph"/>
-        <w:numPr>
-          <w:ilvl w:val="1"/>
-          <w:numId w:val="1"/>
-        </w:numPr>
-      </w:pPr>
-      <w:r>
-        <w:t>NSW TDR only gives idea of alignment system, details have been presented internally.</w:t>
-      </w:r>
-    </w:p>
-    <w:p>
-      <w:pPr>
-        <w:pStyle w:val="ListParagraph"/>
-        <w:numPr>
-          <w:ilvl w:val="1"/>
-          <w:numId w:val="1"/>
-        </w:numPr>
-      </w:pPr>
-      <w:r>
-        <w:t xml:space="preserve">Original goal: Position of any 3 chambers traversable by a track </w:t>
-      </w:r>
-      <w:proofErr w:type="spellStart"/>
-      <w:r>
-        <w:t>wrt</w:t>
-      </w:r>
-      <w:proofErr w:type="spellEnd"/>
-      <w:r>
-        <w:t xml:space="preserve"> one another in eta with accuracy of 40 um</w:t>
-      </w:r>
-      <w:r>
-        <w:fldChar w:fldCharType="begin"/>
-      </w:r>
-      <w:r>
-        <w:instrText xml:space="preserve"> ADDIN ZOTERO_ITEM CSL_CITATION {"citationID":"EQGxcyD6","properties":{"formattedCitation":"\\uc0\\u160{}[7]","plainCitation":" [7]","noteIndex":0},"citationItems":[{"id":656,"uris":["http://zotero.org/users/4348135/items/KRJ9DXN2"],"uri":["http://zotero.org/users/4348135/items/KRJ9DXN2"],"itemData":{"id":656,"type":"webpage","abstract":"In order to benefit from the expected high luminosity performance that will be provided by the Phase-I upgraded LHC, the first station of the ATLAS muon end-cap system (Small Wheel,SW) will need to be replaced. The New Small Wheel (NSW) will have to operate in a high background radiation region (up to 15 kHz=cm2) while reconstructing muon tracks with high precision, as well as furnishing information for the Level-1 trigger. These performance criteria are demanding. In particular, the precision reconstruction of tracks for offline analysis requires a spatial resolution of about 100microns, and the Level-1 trigger track segments have to be reconstructed online with an angular resolution of approximately 1mrad. The NSW will have two chamber technologies, one primarily devoted to the Level-1 trigger function (small-strip Thin Gap Chambers, sTGC) and one dedicated to precision tracking (Micromegas detectors, MM). The sTGC are primarily deployed for triggering given their single bunch crossing identification capability. The MM detectors have exceptional precision tracking capabilities due to their small gap (5mm) and strip pitch (approximately 0.5mm). Such a precision is crucial to maintain the current ATLAS muon momentum resolution in the high background environment of the upgraded LHC. The MM chambers can, at the same time, confirm the existence of track segments found by the muon end-cap middle station (Big Wheels) online. The sTGC also has the ability to measure offline muon tracks with good precision, so the sTGC-MM chamber technology combination forms a fully redundant detector system for triggering and tracking both for online and offline functions. This detector combination has been designed to be able to also provide excellent performance for the eventual High Luminosity LHC upgrade.","container-title":"CERN Document Server","language":"en","note":"source: cds.cern.ch\nnumber: CERN-LHCC-2013-006","title":"New Small Wheel Technical Design Report","URL":"https://cds.cern.ch/record/1552862","author":[{"family":"Kawamoto","given":"T."},{"family":"Vlachos","given":"S."},{"family":"Levinson","given":"L."},{"family":"Amelung","given":"C."},{"family":"Mikenberg","given":"G."},{"family":"Pontecorvo","given":"L."},{"family":"Lellouch","given":"D."},{"family":"Dubbert","given":"J."},{"family":"Dallapiccola","given":"C."},{"family":"Richter","given":"R."},{"family":"Iengo","given":"P."}],"accessed":{"date-parts":[["2020",3,27]]},"issued":{"date-parts":[["2013",6,3]]}}}],"schema":"https://github.com/citation-style-language/schema/raw/master/csl-citation.json"} </w:instrText>
-      </w:r>
-      <w:r>
-        <w:fldChar w:fldCharType="separate"/>
-      </w:r>
-      <w:r>
-        <w:rPr>
-          <w:rFonts w:ascii="Calibri" w:hAnsi="Calibri" w:cs="Calibri"/>
-          <w:szCs w:val="24"/>
-        </w:rPr>
-        <w:t> [7]</w:t>
-      </w:r>
-      <w:r>
-        <w:fldChar w:fldCharType="end"/>
-      </w:r>
-    </w:p>
-    <w:p>
-      <w:pPr>
-        <w:pStyle w:val="ListParagraph"/>
-        <w:numPr>
-          <w:ilvl w:val="1"/>
-          <w:numId w:val="1"/>
-        </w:numPr>
-      </w:pPr>
-      <w:r>
-        <w:t>Alignment platforms installed on wedges</w:t>
-      </w:r>
-    </w:p>
-    <w:p>
-      <w:pPr>
-        <w:pStyle w:val="ListParagraph"/>
-        <w:numPr>
-          <w:ilvl w:val="1"/>
-          <w:numId w:val="1"/>
-        </w:numPr>
-      </w:pPr>
-      <w:r>
-        <w:t xml:space="preserve">Light </w:t>
-      </w:r>
-      <w:proofErr w:type="spellStart"/>
-      <w:r>
-        <w:t>fibres</w:t>
-      </w:r>
-      <w:proofErr w:type="spellEnd"/>
-      <w:r>
-        <w:t xml:space="preserve"> routed to alignment platforms</w:t>
-      </w:r>
-    </w:p>
-    <w:p>
-      <w:pPr>
-        <w:pStyle w:val="ListParagraph"/>
-        <w:numPr>
-          <w:ilvl w:val="1"/>
-          <w:numId w:val="1"/>
-        </w:numPr>
-      </w:pPr>
-      <w:r>
-        <w:t xml:space="preserve">Light from </w:t>
-      </w:r>
-      <w:proofErr w:type="spellStart"/>
-      <w:r>
-        <w:t>fibres</w:t>
-      </w:r>
-      <w:proofErr w:type="spellEnd"/>
-      <w:r>
-        <w:t xml:space="preserve"> monitored during operation by BCAMs</w:t>
-      </w:r>
-    </w:p>
-    <w:p>
-      <w:pPr>
-        <w:pStyle w:val="ListParagraph"/>
-        <w:numPr>
-          <w:ilvl w:val="1"/>
-          <w:numId w:val="1"/>
-        </w:numPr>
-      </w:pPr>
-      <w:r>
-        <w:t>Monitoring position of alignment platforms would have been sufficient if chamber internal alignment controlled to within 40um</w:t>
-      </w:r>
-      <w:r>
-        <w:fldChar w:fldCharType="begin"/>
-      </w:r>
-      <w:r>
-        <w:instrText xml:space="preserve"> ADDIN ZOTERO_ITEM CSL_CITATION {"citationID":"fRxSiuwt","properties":{"formattedCitation":"\\uc0\\u160{}[8]","plainCitation":" [8]","noteIndex":0},"citationItems":[{"id":61,"uris":["http://zotero.org/users/4348135/items/8C47A3RG"],"uri":["http://zotero.org/users/4348135/items/8C47A3RG"],"itemData":{"id":61,"type":"report","collection-title":"Technical design report","event-place":"Geneva","genre":"Technical Design Report","number":"CERN-LHCC-2013-006","publisher":"CERN","publisher-place":"Geneva","title":"New Small Wheel Technical Design Report","URL":"http://cdsweb.cern.ch/record/1552862/","author":[{"family":"ATLAS Collaboration","given":"CERN. Generva. The LHC experiments Committee"}],"issued":{"date-parts":[["2013"]]}}}],"schema":"https://github.com/citation-style-language/schema/raw/master/csl-citation.json"} </w:instrText>
-      </w:r>
-      <w:r>
-        <w:fldChar w:fldCharType="separate"/>
-      </w:r>
-      <w:r>
-        <w:rPr>
-          <w:rFonts w:ascii="Calibri" w:hAnsi="Calibri" w:cs="Calibri"/>
-          <w:szCs w:val="24"/>
-        </w:rPr>
-        <w:t> [8]</w:t>
-      </w:r>
-      <w:r>
-        <w:fldChar w:fldCharType="end"/>
-      </w:r>
-    </w:p>
-    <w:p>
-      <w:pPr>
-        <w:pStyle w:val="ListParagraph"/>
-        <w:numPr>
-          <w:ilvl w:val="2"/>
-          <w:numId w:val="1"/>
-        </w:numPr>
-      </w:pPr>
-      <w:r>
-        <w:t>Didn’t happen: non-conformities in etched strip pattern, misalignment from brasses</w:t>
-      </w:r>
-    </w:p>
-    <w:p>
-      <w:pPr>
-        <w:pStyle w:val="ListParagraph"/>
-        <w:numPr>
-          <w:ilvl w:val="1"/>
-          <w:numId w:val="1"/>
-        </w:numPr>
-      </w:pPr>
-      <w:r>
-        <w:t xml:space="preserve">Useful quote: </w:t>
-      </w:r>
-      <w:r>
-        <w:t>“chambers have internal alignment sensors to monitor their distortions, there is a global alignment system that monitors the positions of the chambers with respect to each other”</w:t>
-      </w:r>
-      <w:r>
-        <w:fldChar w:fldCharType="begin"/>
-      </w:r>
-      <w:r>
-        <w:instrText xml:space="preserve"> ADDIN ZOTERO_ITEM CSL_CITATION {"citationID":"d1XvGb7I","properties":{"formattedCitation":"\\uc0\\u160{}[11]","plainCitation":" [11]","noteIndex":0},"citationItems":[{"id":704,"uris":["http://zotero.org/users/4348135/items/NMRT5447"],"uri":["http://zotero.org/users/4348135/items/NMRT5447"],"itemData":{"id":704,"type":"article-journal","abstract":"The muon spectrometer of the ATLAS detector at the Large Hadron Collider (LHC) at CERN consists of 1182 muon chambers for precision track measurements, arranged in three concentric cylinders in the barrel region, and in four wheels in each of the two endcaps. The endcap wheels are located between 7 m and 22 m from the interaction point, and have diameters between 13 m and 24 m. Muon chambers are equipped with a complex optical alignment system to monitor their positions and deformations during ATLAS data-taking. We describe the layout of the endcap part of the alignment system and the design and calibration of the optical sensors, as well as the various software components. About 1% of the system has been subjected to performance tests in the H8 beam line at CERN, and results of these tests are discussed. The installation and commissioning of the full system in the ATLAS cavern has been completed, and the analysis of the first data indicates that it performs already now at a level close to the goal of a 40 μm alignment accuracy, ultimately required for reconstructing high-momentum final-state muons with the desired momentum resolution of 10% at 1 TeV.","container-title":"Journal of Instrumentation","DOI":"10.1088/1748-0221/3/11/P11005","ISSN":"1748-0221","issue":"11","journalAbbreviation":"J. Inst.","language":"en","note":"publisher: IOP Publishing","page":"P11005–P11005","source":"Institute of Physics","title":"The Optical Alignment System of the ATLAS Muon Spectrometer Endcaps","volume":"3","author":[{"family":"Aefsky","given":"S."},{"family":"Amelung","given":"C."},{"family":"Bensinger","given":"J."},{"family":"Blocker","given":"C."},{"family":"Dushkin","given":"A."},{"family":"Gardner","given":"M."},{"family":"Hashemi","given":"K."},{"family":"Henry","given":"E."},{"family":"Kaplan","given":"B."},{"family":"Keselman","given":"P."},{"family":"Ketchum","given":"M."},{"family":"Landgraf","given":"U."},{"family":"Ostapchuk","given":"A."},{"family":"Rothberg","given":"J."},{"family":"Schricker","given":"A."},{"family":"Skvorodnev","given":"N."},{"family":"Wellenstein","given":"H."}],"issued":{"date-parts":[["2008",11]]}}}],"schema":"https://github.com/citation-style-language/schema/raw/master/csl-citation.json"} </w:instrText>
-      </w:r>
-      <w:r>
-        <w:fldChar w:fldCharType="separate"/>
-      </w:r>
-      <w:r>
-        <w:rPr>
-          <w:rFonts w:ascii="Calibri" w:hAnsi="Calibri" w:cs="Calibri"/>
-          <w:szCs w:val="24"/>
-        </w:rPr>
-        <w:t> [11]</w:t>
-      </w:r>
-      <w:r>
-        <w:fldChar w:fldCharType="end"/>
-      </w:r>
-    </w:p>
-    <w:p>
-      <w:pPr>
-        <w:pStyle w:val="ListParagraph"/>
-        <w:numPr>
-          <w:ilvl w:val="1"/>
-          <w:numId w:val="1"/>
-        </w:numPr>
-      </w:pPr>
-      <w:r>
-        <w:t>Misalignments in Canadian quads random</w:t>
-      </w:r>
-      <w:r>
-        <w:fldChar w:fldCharType="begin"/>
-      </w:r>
-      <w:r>
-        <w:instrText xml:space="preserve"> ADDIN ZOTERO_ITEM CSL_CITATION {"citationID":"gfVa9ad3","properties":{"formattedCitation":"\\uc0\\u160{}[10]","plainCitation":" [10]","noteIndex":0},"citationItems":[{"id":740,"uris":["http://zotero.org/users/4348135/items/GBRGTI43"],"uri":["http://zotero.org/users/4348135/items/GBRGTI43"],"itemData":{"id":740,"type":"thesis","abstract":"Over the course of the next ten years, the LHC will undergo upgrades that will more than triple its current luminosity. This increase in luminosity will put greater demands on the ATLAS trigger system. To meet these demands, the Small Wheels of the muon spectrometer will be replaced with the New Small Wheels (NSWs) during Long Shutdown 2. The NSWs employ two gaseous detector technologies - small-strip Thin Gap Chambers (sTGCs) and Micromegas. To characterize the sTGCs, a series of test beams were conducted on a production sTGC module at the H8 beamline of CERN’s Super Proton Synchrotron. The setup and results of the test beams are presented, and it has been found that the detector meets the performance requirements of the NSW for efficiency and multiplicity at several operating voltages. \n \nTo meet the performance requirements of the NSW, the positions of the detector elements must be precisely known. Quality control measurements were made during construction of the sTGC strip cathode boards to allow for the reconstruction of individual strip positions. A transformation from the nominal strip geometry to the as-built geometry is derived based on the QC measurements. This transformation was tested against microscope and cosmic ray misalignment measurements. The as-built predictions agree well with the misalignment measurements, demonstrating the ability to reconstruct the strip positions from the QC measurements.","event-place":"Victoria, British Columbia, Canada","genre":"Thesis","language":"en","note":"Accepted: 2019-07-16T17:20:40Z","number-of-pages":"132","publisher":"University of Victoria","publisher-place":"Victoria, British Columbia, Canada","source":"dspace.library.uvic.ca","title":"Results of the 2018 ATLAS sTGC test beam and internal strip alignment of sTGC detectors","URL":"https://dspace.library.uvic.ca/handle/1828/10973","author":[{"family":"Carlson","given":"Evan Michael"}],"accessed":{"date-parts":[["2021",5,12]]},"issued":{"date-parts":[["2019"]]}}}],"schema":"https://github.com/citation-style-language/schema/raw/master/csl-citation.json"} </w:instrText>
-      </w:r>
-      <w:r>
-        <w:fldChar w:fldCharType="separate"/>
-      </w:r>
-      <w:r>
-        <w:rPr>
-          <w:rFonts w:ascii="Calibri" w:hAnsi="Calibri" w:cs="Calibri"/>
-          <w:szCs w:val="24"/>
-        </w:rPr>
-        <w:t> [10]</w:t>
-      </w:r>
-      <w:r>
-        <w:fldChar w:fldCharType="end"/>
-      </w:r>
-    </w:p>
-    <w:p>
-      <w:pPr>
-        <w:pStyle w:val="ListParagraph"/>
-        <w:numPr>
-          <w:ilvl w:val="1"/>
-          <w:numId w:val="1"/>
-        </w:numPr>
-      </w:pPr>
-      <w:r>
-        <w:t>Now trying to measure local strip pattern offsets with respect to alignment platforms with x-ray data, skipping brasses as alignment reference</w:t>
-      </w:r>
-    </w:p>
-    <w:p>
-      <w:pPr>
-        <w:pStyle w:val="ListParagraph"/>
-        <w:numPr>
-          <w:ilvl w:val="1"/>
-          <w:numId w:val="1"/>
-        </w:numPr>
-      </w:pPr>
-      <w:r>
-        <w:t xml:space="preserve">Figure: Alignment scheme (BCAMS -&gt; light </w:t>
-      </w:r>
-      <w:proofErr w:type="spellStart"/>
-      <w:r>
-        <w:t>fibres</w:t>
-      </w:r>
-      <w:proofErr w:type="spellEnd"/>
-      <w:r>
-        <w:t xml:space="preserve"> -&gt; </w:t>
-      </w:r>
-      <w:r>
-        <w:rPr>
-          <w:strike/>
-        </w:rPr>
-        <w:t>brasses</w:t>
-      </w:r>
-      <w:r>
-        <w:t xml:space="preserve"> / x-ray data -&gt; strips</w:t>
-      </w:r>
-    </w:p>
-    <w:p>
-      <w:pPr>
-        <w:pStyle w:val="ListParagraph"/>
-        <w:numPr>
-          <w:ilvl w:val="1"/>
-          <w:numId w:val="1"/>
-        </w:numPr>
-      </w:pPr>
-      <w:r>
-        <w:t>GOAL OF THESIS: VALIDATE X-RAY DATASET</w:t>
-      </w:r>
-    </w:p>
-    <w:p>
-      <w:pPr>
-        <w:pStyle w:val="ListParagraph"/>
-        <w:numPr>
-          <w:ilvl w:val="0"/>
-          <w:numId w:val="1"/>
-        </w:numPr>
-      </w:pPr>
-      <w:r>
-        <w:t xml:space="preserve">Transition: </w:t>
-      </w:r>
-      <w:r>
-        <w:t>Chapter breakdown</w:t>
-      </w:r>
-    </w:p>
-    <w:p>
-      <w:pPr>
-        <w:rPr>
-          <w:u w:val="single"/>
-        </w:rPr>
-      </w:pPr>
-      <w:proofErr w:type="spellStart"/>
-      <w:r>
-        <w:rPr>
-          <w:highlight w:val="green"/>
-          <w:u w:val="single"/>
-        </w:rPr>
-        <w:t>Cosmics</w:t>
-      </w:r>
-      <w:proofErr w:type="spellEnd"/>
-      <w:r>
-        <w:rPr>
-          <w:highlight w:val="green"/>
-          <w:u w:val="single"/>
-        </w:rPr>
-        <w:t xml:space="preserve"> data</w:t>
-      </w:r>
-      <w:r>
-        <w:rPr>
-          <w:highlight w:val="green"/>
-          <w:u w:val="single"/>
-        </w:rPr>
-        <w:t xml:space="preserve"> – CHAP2</w:t>
-      </w:r>
-      <w:r>
-        <w:rPr>
-          <w:highlight w:val="green"/>
-          <w:u w:val="single"/>
-        </w:rPr>
-        <w:t xml:space="preserve">: Characterization of </w:t>
-      </w:r>
-      <w:proofErr w:type="spellStart"/>
-      <w:r>
-        <w:rPr>
-          <w:highlight w:val="green"/>
-          <w:u w:val="single"/>
-        </w:rPr>
-        <w:t>sTGC</w:t>
-      </w:r>
-      <w:proofErr w:type="spellEnd"/>
-      <w:r>
-        <w:rPr>
-          <w:highlight w:val="green"/>
-          <w:u w:val="single"/>
-        </w:rPr>
-        <w:t xml:space="preserve"> modules using cosmic rays</w:t>
-      </w:r>
-      <w:r>
-        <w:rPr>
-          <w:highlight w:val="green"/>
-          <w:u w:val="single"/>
-        </w:rPr>
-        <w:t xml:space="preserve"> – WRITTEN NOT SENT</w:t>
-      </w:r>
-    </w:p>
-    <w:p>
-      <w:r>
-        <w:rPr>
-          <w:highlight w:val="yellow"/>
-        </w:rPr>
-        <w:t xml:space="preserve">Do I need to include </w:t>
-      </w:r>
-      <w:proofErr w:type="spellStart"/>
-      <w:r>
-        <w:rPr>
-          <w:highlight w:val="yellow"/>
-        </w:rPr>
-        <w:t>cosmics</w:t>
-      </w:r>
-      <w:proofErr w:type="spellEnd"/>
-      <w:r>
-        <w:rPr>
-          <w:highlight w:val="yellow"/>
-        </w:rPr>
-        <w:t xml:space="preserve"> cuts? X-ray cuts?</w:t>
-      </w:r>
-      <w:r>
-        <w:t xml:space="preserve"> </w:t>
-      </w:r>
-      <w:r>
-        <w:sym w:font="Wingdings" w:char="F0E0"/>
-      </w:r>
-      <w:r>
-        <w:t xml:space="preserve"> Maybe another appendix</w:t>
-      </w:r>
-    </w:p>
-    <w:p>
-      <w:pPr>
-        <w:rPr>
-          <w:i/>
-          <w:iCs/>
-        </w:rPr>
-      </w:pPr>
-      <w:r>
-        <w:rPr>
-          <w:i/>
-          <w:iCs/>
-        </w:rPr>
-        <w:t>Chapter intro</w:t>
-      </w:r>
-    </w:p>
-    <w:p>
-      <w:pPr>
-        <w:pStyle w:val="ListParagraph"/>
-        <w:numPr>
-          <w:ilvl w:val="0"/>
-          <w:numId w:val="1"/>
-        </w:numPr>
-      </w:pPr>
-      <w:r>
-        <w:t>Canadian production line</w:t>
-      </w:r>
-    </w:p>
-    <w:p>
-      <w:pPr>
-        <w:rPr>
-          <w:i/>
-          <w:iCs/>
-        </w:rPr>
-      </w:pPr>
-      <w:r>
-        <w:rPr>
-          <w:i/>
-          <w:iCs/>
-        </w:rPr>
-        <w:t>Lab Infrastructure</w:t>
-      </w:r>
-    </w:p>
-    <w:p>
-      <w:pPr>
-        <w:pStyle w:val="ListParagraph"/>
-        <w:numPr>
-          <w:ilvl w:val="0"/>
-          <w:numId w:val="1"/>
-        </w:numPr>
-      </w:pPr>
-      <w:r>
-        <w:t>Cosmic muons, hodoscope</w:t>
-      </w:r>
-      <w:r>
-        <w:t xml:space="preserve"> (figure of test bench)</w:t>
-      </w:r>
-    </w:p>
-    <w:p>
-      <w:pPr>
-        <w:pStyle w:val="ListParagraph"/>
-        <w:numPr>
-          <w:ilvl w:val="0"/>
-          <w:numId w:val="1"/>
-        </w:numPr>
-      </w:pPr>
-      <w:r>
-        <w:t>How trigger works, pass to front end boards</w:t>
-      </w:r>
-    </w:p>
-    <w:p>
-      <w:pPr>
-        <w:pStyle w:val="ListParagraph"/>
-        <w:numPr>
-          <w:ilvl w:val="0"/>
-          <w:numId w:val="1"/>
-        </w:numPr>
-      </w:pPr>
-      <w:r>
-        <w:t xml:space="preserve">Readout PDO for channels above threshold (footnote </w:t>
-      </w:r>
-      <w:proofErr w:type="spellStart"/>
-      <w:r>
-        <w:t>neighbour</w:t>
-      </w:r>
-      <w:proofErr w:type="spellEnd"/>
-      <w:r>
-        <w:t xml:space="preserve"> triggering)</w:t>
-      </w:r>
-      <w:r>
-        <w:t xml:space="preserve"> (prototype</w:t>
-      </w:r>
-      <w:r>
-        <w:t xml:space="preserve"> board and</w:t>
-      </w:r>
-      <w:r>
-        <w:t xml:space="preserve"> ASIC)</w:t>
-      </w:r>
-      <w:r>
-        <w:t xml:space="preserve"> – no need to mention decoder, data assembled based on detector geometry, note collaborators (citations not necessary)</w:t>
-      </w:r>
-    </w:p>
-    <w:p>
-      <w:pPr>
-        <w:pStyle w:val="ListParagraph"/>
-        <w:numPr>
-          <w:ilvl w:val="0"/>
-          <w:numId w:val="1"/>
-        </w:numPr>
-      </w:pPr>
-      <w:r>
-        <w:lastRenderedPageBreak/>
-        <w:t>Each muon event corresponds to one trigger</w:t>
-      </w:r>
-    </w:p>
-    <w:p>
-      <w:pPr>
-        <w:pStyle w:val="ListParagraph"/>
-        <w:numPr>
-          <w:ilvl w:val="0"/>
-          <w:numId w:val="1"/>
-        </w:numPr>
-      </w:pPr>
-      <w:r>
-        <w:t>Chamber operation also requires gas system, slow control, HV.</w:t>
-      </w:r>
-    </w:p>
-    <w:p>
-      <w:pPr>
-        <w:pStyle w:val="ListParagraph"/>
-        <w:numPr>
-          <w:ilvl w:val="0"/>
-          <w:numId w:val="1"/>
-        </w:numPr>
-      </w:pPr>
-      <w:r>
-        <w:t>We run at 2900V</w:t>
-      </w:r>
-      <w:r>
-        <w:t xml:space="preserve"> (close to nominal)</w:t>
-      </w:r>
-      <w:r>
-        <w:t xml:space="preserve"> and 3100V – why?</w:t>
-      </w:r>
-      <w:r>
-        <w:t xml:space="preserve"> FEBs not optimized for pad readout</w:t>
-      </w:r>
-    </w:p>
-    <w:p>
-      <w:pPr>
-        <w:pStyle w:val="ListParagraph"/>
-        <w:numPr>
-          <w:ilvl w:val="0"/>
-          <w:numId w:val="1"/>
-        </w:numPr>
-      </w:pPr>
-      <w:r>
-        <w:t>Collect 1</w:t>
-      </w:r>
-      <w:r>
-        <w:t xml:space="preserve"> 000 000 triggers / quadruplet, many metrics for characterization</w:t>
-      </w:r>
-      <w:r>
-        <w:fldChar w:fldCharType="begin"/>
-      </w:r>
-      <w:r>
-        <w:instrText xml:space="preserve"> ADDIN ZOTERO_ITEM CSL_CITATION {"citationID":"YrizYecV","properties":{"formattedCitation":"\\uc0\\u160{}[12]","plainCitation":" [12]","noteIndex":0},"citationItems":[{"id":63,"uris":["http://zotero.org/users/4348135/items/4J93AGLV"],"uri":["http://zotero.org/users/4348135/items/4J93AGLV"],"itemData":{"id":63,"type":"thesis","event-place":"Montreal, Canada","genre":"PhD Dissertation","language":"English","number-of-pages":"220","publisher":"McGill University","publisher-place":"Montreal, Canada","title":"Characterization studies of small-strip Thin Gap Chambers for the ATLAS Upgrade","author":[{"family":"Lefebvre","given":"Benoit"}],"issued":{"date-parts":[["2018"]]}}}],"schema":"https://github.com/citation-style-language/schema/raw/master/csl-citation.json"} </w:instrText>
-      </w:r>
-      <w:r>
-        <w:fldChar w:fldCharType="separate"/>
-      </w:r>
-      <w:r>
-        <w:rPr>
-          <w:rFonts w:ascii="Calibri" w:hAnsi="Calibri" w:cs="Calibri"/>
-          <w:szCs w:val="24"/>
-        </w:rPr>
-        <w:t> [12]</w:t>
-      </w:r>
-      <w:r>
-        <w:fldChar w:fldCharType="end"/>
-      </w:r>
-      <w:r>
-        <w:t>, but we focus on rebuilding track</w:t>
-      </w:r>
-      <w:r>
-        <w:t>s</w:t>
-      </w:r>
-    </w:p>
-    <w:p>
-      <w:pPr>
-        <w:rPr>
-          <w:i/>
-          <w:iCs/>
-        </w:rPr>
-      </w:pPr>
-      <w:r>
-        <w:rPr>
-          <w:i/>
-          <w:iCs/>
-        </w:rPr>
-        <w:t>Tracking analysis</w:t>
-      </w:r>
-    </w:p>
-    <w:p>
-      <w:pPr>
-        <w:pStyle w:val="ListParagraph"/>
-        <w:numPr>
-          <w:ilvl w:val="0"/>
-          <w:numId w:val="1"/>
-        </w:numPr>
-      </w:pPr>
-      <w:proofErr w:type="spellStart"/>
-      <w:r>
-        <w:t>CosmicsAnalysis</w:t>
-      </w:r>
-      <w:proofErr w:type="spellEnd"/>
-      <w:r>
-        <w:t xml:space="preserve"> calculates high-level characterization metrics</w:t>
-      </w:r>
-    </w:p>
-    <w:p>
-      <w:pPr>
-        <w:pStyle w:val="ListParagraph"/>
-        <w:numPr>
-          <w:ilvl w:val="0"/>
-          <w:numId w:val="1"/>
-        </w:numPr>
-      </w:pPr>
-      <w:r>
-        <w:t>Rebuilding tracks</w:t>
-      </w:r>
-    </w:p>
-    <w:p>
-      <w:pPr>
-        <w:pStyle w:val="ListParagraph"/>
-        <w:numPr>
-          <w:ilvl w:val="0"/>
-          <w:numId w:val="1"/>
-        </w:numPr>
-      </w:pPr>
-      <w:r>
-        <w:t>X-coordinate from wires, uncertainty in x</w:t>
-      </w:r>
-    </w:p>
-    <w:p>
-      <w:pPr>
-        <w:pStyle w:val="ListParagraph"/>
-        <w:numPr>
-          <w:ilvl w:val="0"/>
-          <w:numId w:val="1"/>
-        </w:numPr>
-      </w:pPr>
-      <w:r>
-        <w:t>Y-coordinate from strips</w:t>
-      </w:r>
-    </w:p>
-    <w:p>
-      <w:pPr>
-        <w:pStyle w:val="ListParagraph"/>
-        <w:numPr>
-          <w:ilvl w:val="0"/>
-          <w:numId w:val="1"/>
-        </w:numPr>
-      </w:pPr>
-      <w:r>
-        <w:t>Explain clustering</w:t>
-      </w:r>
-      <w:r>
-        <w:t xml:space="preserve"> and </w:t>
-      </w:r>
-      <w:proofErr w:type="spellStart"/>
-      <w:r>
-        <w:t>CosmicsAnalysis</w:t>
-      </w:r>
-      <w:proofErr w:type="spellEnd"/>
-      <w:r>
-        <w:t xml:space="preserve">, </w:t>
-      </w:r>
-    </w:p>
-    <w:p>
-      <w:pPr>
-        <w:pStyle w:val="ListParagraph"/>
-        <w:numPr>
-          <w:ilvl w:val="0"/>
-          <w:numId w:val="1"/>
-        </w:numPr>
-      </w:pPr>
-      <w:r>
-        <w:t xml:space="preserve">Motivate uncertainty in y, </w:t>
-      </w:r>
-      <w:r>
-        <w:t xml:space="preserve">reference to </w:t>
-      </w:r>
-      <w:proofErr w:type="spellStart"/>
-      <w:r>
-        <w:t>reclustering</w:t>
-      </w:r>
-      <w:proofErr w:type="spellEnd"/>
-      <w:r>
         <w:t xml:space="preserve"> appendix</w:t>
       </w:r>
       <w:r>
-        <w:t xml:space="preserve"> (would be good to have strip muon signal, but could skip.  </w:t>
+        <w:t xml:space="preserve"> (would be good to have strip muon </w:t>
+      </w:r>
+      <w:proofErr w:type="gramStart"/>
+      <w:r>
+        <w:t>signal, but</w:t>
+      </w:r>
+      <w:proofErr w:type="gramEnd"/>
+      <w:r>
+        <w:t xml:space="preserve"> could skip.  </w:t>
       </w:r>
       <w:r>
         <w:br/>
@@ -2307,6 +2640,7 @@
         </w:rPr>
       </w:pPr>
       <w:r>
+        <w:lastRenderedPageBreak/>
         <w:t>Fix two layers to build coordinate system</w:t>
       </w:r>
       <w:r>
@@ -2503,7 +2837,15 @@
         </w:numPr>
       </w:pPr>
       <w:r>
-        <w:t xml:space="preserve">Transition: The position of each strip in ATLAS must be known to within 100um. The alignment platforms are able to position the wedge surface to </w:t>
+        <w:t xml:space="preserve">Transition: The position of each strip in ATLAS must be known to within 100um. The alignment platforms </w:t>
+      </w:r>
+      <w:proofErr w:type="gramStart"/>
+      <w:r>
+        <w:t>are able to</w:t>
+      </w:r>
+      <w:proofErr w:type="gramEnd"/>
+      <w:r>
+        <w:t xml:space="preserve"> position the wedge surface to </w:t>
       </w:r>
       <w:r>
         <w:t>within X um, (maybe in TDR?</w:t>
@@ -2532,7 +2874,6 @@
         </w:numPr>
       </w:pPr>
       <w:r>
-        <w:lastRenderedPageBreak/>
         <w:t>Assembled wedges</w:t>
       </w:r>
     </w:p>
@@ -2872,6 +3213,7 @@
         </w:numPr>
       </w:pPr>
       <w:r>
+        <w:lastRenderedPageBreak/>
         <w:t>Wider than 2 wire groups for smooth patterns in TH2F</w:t>
       </w:r>
     </w:p>
@@ -2953,7 +3295,15 @@
       </w:r>
       <w:proofErr w:type="spellEnd"/>
       <w:r>
-        <w:t>, uncertainty on x-ray hits is 120 um, uncertainty in residual is the sum in quadrature</w:t>
+        <w:t xml:space="preserve">, uncertainty on x-ray hits is 120 </w:t>
+      </w:r>
+      <w:proofErr w:type="gramStart"/>
+      <w:r>
+        <w:t>um</w:t>
+      </w:r>
+      <w:proofErr w:type="gramEnd"/>
+      <w:r>
+        <w:t>, uncertainty in residual is the sum in quadrature</w:t>
       </w:r>
     </w:p>
     <w:p>
@@ -3069,7 +3419,6 @@
         </w:numPr>
       </w:pPr>
       <w:r>
-        <w:lastRenderedPageBreak/>
         <w:t xml:space="preserve">Next steps: </w:t>
       </w:r>
     </w:p>
@@ -3403,7 +3752,15 @@
         <w:t>60</w:t>
       </w:r>
       <w:r>
-        <w:t xml:space="preserve"> um uncertainty on cluster position</w:t>
+        <w:t xml:space="preserve"> um </w:t>
+      </w:r>
+      <w:proofErr w:type="gramStart"/>
+      <w:r>
+        <w:t>uncertainty</w:t>
+      </w:r>
+      <w:proofErr w:type="gramEnd"/>
+      <w:r>
+        <w:t xml:space="preserve"> on cluster position</w:t>
       </w:r>
     </w:p>
     <w:p>
@@ -3446,6 +3803,7 @@
     </w:p>
     <w:p>
       <w:r>
+        <w:lastRenderedPageBreak/>
         <w:t xml:space="preserve">… </w:t>
       </w:r>
       <w:proofErr w:type="spellStart"/>
@@ -3672,7 +4030,6 @@
         <w:rPr>
           <w:lang w:val="fr-CA"/>
         </w:rPr>
-        <w:lastRenderedPageBreak/>
         <w:fldChar w:fldCharType="begin"/>
       </w:r>
       <w:r>
@@ -3753,7 +4110,7 @@
           <w:szCs w:val="24"/>
         </w:rPr>
         <w:tab/>
-        <w:t xml:space="preserve">T. A. Collaboration, E. Abat, J. Abdallah, A. A. Abdelalim, A. Abdesselam, O. Abdinov, B. A. Abi, M Abolins, H. Abramowicz, E. Acerbi, B. S. Acharya, R. Achenbach, M. Ackers, D. L. Adams, F. Adamyan, T. N. Addy, M Aderholz, C. Adorisio, P. Adragna, M. Aharrouche, S. P. Ahlen, F. Ahles, A. Ahmad, H. Ahmed, G. Aielli, P. F. Åkesson, T. P. A. Åkesson, A. V. Akimov, S. M. Alam, J. Albert, S. Albrand, M. Aleksa, I. N. Aleksandrov, M. Aleppo, F. Alessandria, C Alexa, G. Alexander, T. Alexopoulos, G. Alimonti, M. Aliyev, P. P. Allport, S. E. Allwood-Spiers, A. Aloisio, J Alonso, R. Alves, M. G. Alviggi, K. Amako, P. Amaral, S. P. Amaral, G. Ambrosini, G. Ambrosio, C. Amelung, V. V. Ammosov, A. Amorim, N. Amram, C. Anastopoulos, B. Anderson, K. J. Anderson, E. C. Anderssen, A. Andreazza, V. Andrei, L Andricek, M.-L. Andrieux, X. S. Anduaga, F. Anghinolfi, A. Antonaki, M. Antonelli, S. Antonelli, R. Apsimon, G Arabidze, I. Aracena, Y. Arai, A. T. H. Arce, J. P. Archambault, J.-F. Arguin, E. Arik, M. Arik, K. E. Arms, S. R. Armstrong, M. Arnaud, C. Arnault, A. Artamonov, S. Asai, S. Ask, B. Åsman, D. Asner, L. Asquith, K. Assamagan, A Astbury, B. Athar, T. Atkinson, B. Aubert, B. Auerbach, E. Auge, K. Augsten, V. M. Aulchenko, N. Austin, G. Avolio, R Avramidou, A. Axen, C. Ay, G. Azuelos, G. Baccaglioni, C. Bacci, H. Bachacou, K. Bachas, G. Bachy, E. Badescu, P Bagnaia, D. C. Bailey, J. T. Baines, O. K. Baker, F. Ballester, F. B. D. S. Pedrosa, E. Banas, D. Banfi, A Bangert, V. Bansal, S. P. Baranov, S. Baranov, A. Barashkou, E. L. Barberio, D. Barberis, G. Barbier, P. Barclay, D. Y. Bardin, P. Bargassa, T. Barillari, M. Barisonzi, B. M. Barnett, R. M. Barnett, S. Baron, A. Baroncelli, M. Barone, A. J. Barr, F. Barreiro, J. B. G. da Costa, P. Barrillon, A. B. Poy, N. Barros, V. Bartheld, H Bartko, R. Bartoldus, S. Basiladze, J. Bastos, L. E. Batchelor, R. L. Bates, J. R. Batley, S. Batraneanu, M Battistin, G. Battistoni, V. Batusov, F. Bauer, B. Bauss, D. E. Baynham, M. Bazalova, A. Bazan, P. H. Beauchemin, B Beaugiraud, R. B. Beccherle, G. A. Beck, H. P. Beck, K. H. Becks, I. Bedajanek, A. J. Beddall, A. Beddall, P. Bednár, V. A. Bednyakov, C. Bee, S. B. Harpaz, G. A. N. Belanger, C. Belanger-Champagne, B. Belhorma, P. J. Bell, W. H. Bell, G Bella, F. Bellachia, L. Bellagamba, F. Bellina, G. Bellomo, M. Bellomo, O. Beltramello, A. Belymam, S. B. Ami, M. B. Moshe, O. Benary, D. Benchekroun, C. Benchouk, M. Bendel, B. H. Benedict, N. Benekos, J. Benes, Y. Benhammou, G. P. Benincasa, D. P. Benjamin, J. R. Bensinger, K. Benslama, S. Bentvelsen, M. Beretta, D. Berge, E. Bergeaas, N. Berger, F Berghaus, S. Berglund, F. Bergsma, J. Beringer, J. Bernabéu, K. Bernardet, C. Berriaud, T. Berry, H. Bertelsen, A Bertin, F. Bertinelli, S. Bertolucci, N. Besson, A. Beteille, S. Bethke, W. Bialas, R. M. Bianchi, M. Bianco, O Biebel, M. Bieri, M. Biglietti, H. Bilokon, M. Binder, S. Binet, N. Bingefors, A. Bingul, C. Bini, C. Biscarat, R Bischof, M. Bischofberger, A. Bitadze, J. P. Bizzell, K. M. Black, R. E. Blair, J. J. Blaising, O. Blanch, G. Blanchot, C Blocker, J. Blocki, A. Blondel, W. Blum, U. Blumenschein, C. Boaretto, G. J. Bobbink, A. Bocci, D. Bocian, R. Bock, M Boehm, J. Boek, J. A. Bogaerts, A. Bogouch, C. Bohm, J. Bohm, V. Boisvert, T. Bold, V. Boldea, V. G. Bondarenko, R Bonino, J. Bonis, W. Bonivento, P. Bonneau, M. Boonekamp, G. Boorman, M. Boosten, C. N. Booth, P. S. L. Booth, P. Booth, J. R. A. Booth, K. Borer, A. Borisov, I. Borjanovic, K. Bos, D. Boscherini, F. Bosi, M. Bosman, M. Bosteels, B. Botchev, H Boterenbrood, D. Botterill, J. Boudreau, E. V. Bouhova-Thacker, C. Boulahouache, C. Bourdarios, M. Boutemeur, K Bouzakis, G. R. Boyd, J. Boyd, B. H. Boyer, I. R. Boyko, N. I. Bozhko, S. Braccini, A. Braem, P. Branchini, G. W. Brandenburg, A. Brandt, O. Brandt, U. Bratzler, H. M. Braun, S. Bravo, I. P. Brawn, B. Brelier, J. Bremer, R. Brenner, S Bressler, D. Breton, N. D. Brett, P. Breugnon, P. G. Bright-Thomas, F. M. Brochu, I. Brock, R. Brock, T. J. Brodbeck, E Brodet, F. Broggi, Z. Broklova, C. Bromberg, G. Brooijmans, G. Brouwer, J. Broz, E. Brubaker, P. A. B. de Renstrom, D. Bruncko, A. Bruni, G. Bruni, M. Bruschi, T. Buanes, N. J. Buchanan, P. Buchholz, I. A. Budagov, V Büscher, L. Bugge, D. Buira-Clark, E. J. Buis, F. Bujor, T. Buran, H. Burckhart, D. Burckhart-Chromek, S. Burdin, R Burns, E. Busato, J. J. F. Buskop, K. P. Buszello, F. Butin, J. M. Butler, C. M. Buttar, J. Butterworth, J. M. Butterworth, T. Byatt, S. C. Urbán, E. C. Casas, M. </w:t>
+        <w:t xml:space="preserve">T. A. Collaboration, E. Abat, J. Abdallah, A. A. Abdelalim, A. Abdesselam, O. Abdinov, B. A. Abi, M Abolins, H. Abramowicz, E. Acerbi, B. S. Acharya, R. Achenbach, M. Ackers, D. L. Adams, F. Adamyan, T. N. Addy, M Aderholz, C. Adorisio, P. Adragna, M. Aharrouche, S. P. Ahlen, F. Ahles, A. Ahmad, H. Ahmed, G. Aielli, P. F. Åkesson, T. P. A. Åkesson, A. V. Akimov, S. M. Alam, J. Albert, S. Albrand, M. Aleksa, I. N. Aleksandrov, M. Aleppo, F. Alessandria, C Alexa, G. Alexander, T. Alexopoulos, G. Alimonti, M. Aliyev, P. P. Allport, S. E. Allwood-Spiers, A. Aloisio, J Alonso, R. Alves, M. G. Alviggi, K. Amako, P. Amaral, S. P. Amaral, G. Ambrosini, G. Ambrosio, C. Amelung, V. V. Ammosov, A. Amorim, N. Amram, C. Anastopoulos, B. Anderson, K. J. Anderson, E. C. Anderssen, A. Andreazza, V. Andrei, L Andricek, M.-L. Andrieux, X. S. Anduaga, F. Anghinolfi, A. Antonaki, M. Antonelli, S. Antonelli, R. Apsimon, G Arabidze, I. Aracena, Y. Arai, A. T. H. Arce, J. P. Archambault, J.-F. Arguin, E. Arik, M. Arik, K. E. Arms, S. R. Armstrong, M. Arnaud, C. Arnault, A. Artamonov, S. Asai, S. Ask, B. Åsman, D. Asner, L. Asquith, K. Assamagan, A Astbury, B. Athar, T. Atkinson, B. Aubert, B. Auerbach, E. Auge, K. Augsten, V. M. Aulchenko, N. Austin, G. Avolio, R Avramidou, A. Axen, C. Ay, G. Azuelos, G. Baccaglioni, C. Bacci, H. Bachacou, K. Bachas, G. Bachy, E. Badescu, P Bagnaia, D. C. Bailey, J. T. Baines, O. K. Baker, F. Ballester, F. B. D. S. Pedrosa, E. Banas, D. Banfi, A Bangert, V. Bansal, S. P. Baranov, S. Baranov, A. Barashkou, E. L. Barberio, D. Barberis, G. Barbier, P. Barclay, D. Y. Bardin, P. Bargassa, T. Barillari, M. Barisonzi, B. M. Barnett, R. M. Barnett, S. Baron, A. Baroncelli, M. Barone, A. J. Barr, F. Barreiro, J. B. G. da Costa, P. Barrillon, A. B. Poy, N. Barros, V. Bartheld, H Bartko, R. Bartoldus, S. Basiladze, J. Bastos, L. E. Batchelor, R. L. Bates, J. R. Batley, S. Batraneanu, M Battistin, G. Battistoni, V. Batusov, F. Bauer, B. Bauss, D. E. Baynham, M. Bazalova, A. Bazan, P. H. Beauchemin, B Beaugiraud, R. B. Beccherle, G. A. Beck, H. P. Beck, K. H. Becks, I. Bedajanek, A. J. Beddall, A. Beddall, P. Bednár, V. A. Bednyakov, C. Bee, S. B. Harpaz, G. A. N. Belanger, C. Belanger-Champagne, B. Belhorma, P. J. Bell, W. H. Bell, G Bella, F. Bellachia, L. Bellagamba, F. Bellina, G. Bellomo, M. Bellomo, O. Beltramello, A. Belymam, S. B. Ami, M. B. Moshe, O. Benary, D. Benchekroun, C. Benchouk, M. Bendel, B. H. Benedict, N. Benekos, J. Benes, Y. Benhammou, G. P. Benincasa, D. P. Benjamin, J. R. Bensinger, K. Benslama, S. Bentvelsen, M. Beretta, D. Berge, E. Bergeaas, N. Berger, F Berghaus, S. Berglund, F. Bergsma, J. Beringer, J. Bernabéu, K. Bernardet, C. Berriaud, T. Berry, H. Bertelsen, A Bertin, F. Bertinelli, S. Bertolucci, N. Besson, A. Beteille, S. Bethke, W. Bialas, R. M. Bianchi, </w:t>
       </w:r>
       <w:r>
         <w:rPr>
@@ -3761,7 +4118,7 @@
           <w:szCs w:val="24"/>
         </w:rPr>
         <w:lastRenderedPageBreak/>
-        <w:t xml:space="preserve">Caccia, D. Caforio, O. Cakir, P. Calafiura, G Calderini, D. C. Terol, J. Callahan, L. P. Caloba, R. Caloi, D. Calvet, A. Camard, F. Camarena, P. Camarri, M Cambiaghi, D. Cameron, J. Cammin, F. C. Segura, S. Campana, V. Canale, J. Cantero, M. D. M. C. Garrido, I. Caprini, M. Caprini, M. Caprio, D. Caracinha, C. Caramarcu, Y. Carcagno, R. Cardarelli, C. Cardeira, L. C. Sas, A. Cardini, T. Carli, G. Carlino, L. Carminati, B. Caron, S. Caron, C. Carpentieri, F. S. Carr, A. A. Carter, J. R. Carter, J. Carvalho, D. Casadei, M. P. Casado, M. Cascella, C. Caso, J. Castelo, V. C. Gimenez, N Castro, F. Castrovillari, G. Cataldi, F. Cataneo, A. Catinaccio, J. R. Catmore, A. Cattai, S. Caughron, D. Cauz, A Cavallari, P. Cavalleri, D. Cavalli, M. Cavalli-Sforza, V. Cavasinni, F. Ceradini, C. Cerna, C. Cernoch, A. S. Cerqueira, A. Cerri, F. Cerutti, M. Cervetto, S. A. Cetin, F. Cevenini, M. Chalifour, M. C. llatas, A. Chan, J. W. Chapman, D. G. Charlton, S. Charron, S. V. Chekulaev, G. A. Chelkov, H. Chen, L. Chen, T. Chen, X. Chen, S. Cheng, T. L. Cheng, A. Cheplakov, V. F. Chepurnov, R. C. E. Moursli, D. Chesneanu, E. Cheu, L. Chevalier, J. L. Chevalley, F. Chevallier, V. Chiarella, G. Chiefari, L. Chikovani, A. Chilingarov, G. Chiodini, S. Chouridou, D Chren, T. Christiansen, I. A. Christidi, A. Christov, M. L. Chu, J. Chudoba, A. G. Chuguev, G. Ciapetti, E. Cicalini, A. K. Ciftci, V. Cindro, M. D. Ciobotaru, A. Ciocio, M. Cirilli, M. Citterio, M. Ciubancan, J. V. Civera, A. Clark, W Cleland, J. C. Clemens, B. C. Clement, C. Clément, D. Clements, R. W. Clifft, M. Cobal, A. Coccaro, J. Cochran, R. Coco, P Coe, S. Coelli, E. Cogneras, C. D. Cojocaru, J. Colas, A. P. Colijn, C. Collard, C. Collins-Tooth, J. Collot, R Coluccia, G. Comune, P. C. Muiño, E. Coniavitis, M. Consonni, S. Constantinescu, C. Conta, F. A. Conventi, J Cook, M. Cooke, N. J. Cooper-Smith, T. Cornelissen, M. Corradi, S. Correard, A. Corso-Radu, J. Coss, G. Costa, M. J. Costa, D. Costanzo, T. Costin, R. C. Torres, L. Courneyea, C. Couyoumtzelis, G. Cowan, B. E. Cox, J. Cox, D. A. Cragg, K. Cranmer, J. Cranshaw, M. Cristinziani, G. Crosetti, C. C. Almenar, S. Cuneo, A. Cunha, M. Curatolo, C. J. Curtis, P. Cwetanski, Z. Czyczula, S. D’Auria, M. D’Onofrio, A. D. R. G. Mello, P. V. M. D. Silva, R. D. Silva, W. Dabrowski, A. Dael, A. Dahlhoff, T. Dai, C. Dallapiccola, S. J. Dallison, J. Dalmau, C. H. Daly, M. Dam, D Damazio, M. Dameri, K. M. Danielsen, H. O. Danielsson, R. Dankers, D. Dannheim, G. Darbo, P. Dargent, C. Daum, J. P. Dauvergne, M. David, T. Davidek, N. Davidson, R. Davidson, I. Dawson, J. W. Dawson, R. K. Daya, K. De, R. de Asmundis, R. de Boer, S. D. Castro, N. D. Groot, P. de Jong, X. de L. Broise, E. D. L. Cruz-Burelo, C. D. L. Taille, B. D. Lotto, M. D. O. Branco, D. D. Pedis, P. de Saintignon, A. D. Salvo, U. D. Sanctis, A. D. Santo, J. B. D. V. D. Regie, G. D. Zorzi, S. Dean, G. Dedes, D. V. Dedovich, P. O. Defay, R. Degele, M. Dehchar, M. Deile, C. D. Papa, J. D. Peso, T. D. Prete, E. Delagnes, P. Delebecque, A. Dell’Acqua, M. D. Pietra, D. della Volpe, M Delmastro, P. Delpierre, N. Delruelle, P. A. Delsart, C. D. Silberberg, S. Demers, M. Demichev, P. Demierre, B Demirköz, W. Deng, S. P. Denisov, C. Dennis, C. J. Densham, M. Dentan, J. E. Derkaoui, F. Derue, P. Dervan, K. K. Desch, A Dewhurst, A. D. Ciaccio, L. D. Ciaccio, A. D. Domenico, A. D. Girolamo, B. D. Girolamo, S. D. Luise, A. D. Mattia, A. D. Simone, M. M. D. Gomez, E. B. Diehl, H. Dietl, J. Dietrich, W. Dietsche, S. Diglio, M. Dima, K. Dindar, B Dinkespiler, C. Dionisi, R. Dipanjan, P. Dita, S. Dita, F. Dittus, S. D. Dixon, F. Djama, R. Djilkibaev, T. Djobava, M. A. B. do Vale, M. Dobbs, R. Dobinson, D. Dobos, E. Dobson, M. Dobson, J. Dodd, O. B. Dogan, T. Doherty, Y. Doi, J. Dolejsi, I Dolenc, Z. Dolezal, B. A. Dolgoshein, E. Domingo, M. Donega, J. Dopke, D. E. Dorfan, O. Dorholt, A. Doria, A. D. Anjos, M. Dosil, A. Dotti, M. T. Dova, J. D. Dowell, A. T. Doyle, G. Drake, D. Drakoulakos, Z. Drasal, J. Drees, N Dressnandt, H. Drevermann, C. Driouichi, M. Dris, J. G. Drohan, J. Dubbert, T. Dubbs, E. Duchovni, G. Duckeck, A Dudarev, M. Dührssen, H. Dür, I. P. Duerdoth, S. Duffin, L. Duflot, M.-A. Dufour, N. D. Dayot, H. D. Yildiz, D Durand, A. Dushkin, R. Duxfield, M. Dwuznik, F. Dydak, D. Dzahini, S. D. Cornell, M. Düren, W. L. Ebenstein, S Eckert, S. Eckweiler, P. Eerola, I. Efthymiopoulos, U. Egede, K. Egorov, W. Ehrenfeld, T. Eifert, G. Eigen, K Einsweiler, E. Eisenhandler, T. Ekelof, L. M. Eklund, M. E. Kacimi, M. Ellert, S. Elles, N. Ellis, J. Elmsheuser, M Elsing, R. Ely, D. Emeliyanov, R. Engelmann, M. Engström, P. Ennes, B. Epp, A. Eppig, V. S. Epshteyn, A. Ereditato, V </w:t>
+        <w:t xml:space="preserve">M. Bianco, O Biebel, M. Bieri, M. Biglietti, H. Bilokon, M. Binder, S. Binet, N. Bingefors, A. Bingul, C. Bini, C. Biscarat, R Bischof, M. Bischofberger, A. Bitadze, J. P. Bizzell, K. M. Black, R. E. Blair, J. J. Blaising, O. Blanch, G. Blanchot, C Blocker, J. Blocki, A. Blondel, W. Blum, U. Blumenschein, C. Boaretto, G. J. Bobbink, A. Bocci, D. Bocian, R. Bock, M Boehm, J. Boek, J. A. Bogaerts, A. Bogouch, C. Bohm, J. Bohm, V. Boisvert, T. Bold, V. Boldea, V. G. Bondarenko, R Bonino, J. Bonis, W. Bonivento, P. Bonneau, M. Boonekamp, G. Boorman, M. Boosten, C. N. Booth, P. S. L. Booth, P. Booth, J. R. A. Booth, K. Borer, A. Borisov, I. Borjanovic, K. Bos, D. Boscherini, F. Bosi, M. Bosman, M. Bosteels, B. Botchev, H Boterenbrood, D. Botterill, J. Boudreau, E. V. Bouhova-Thacker, C. Boulahouache, C. Bourdarios, M. Boutemeur, K Bouzakis, G. R. Boyd, J. Boyd, B. H. Boyer, I. R. Boyko, N. I. Bozhko, S. Braccini, A. Braem, P. Branchini, G. W. Brandenburg, A. Brandt, O. Brandt, U. Bratzler, H. M. Braun, S. Bravo, I. P. Brawn, B. Brelier, J. Bremer, R. Brenner, S Bressler, D. Breton, N. D. Brett, P. Breugnon, P. G. Bright-Thomas, F. M. Brochu, I. Brock, R. Brock, T. J. Brodbeck, E Brodet, F. Broggi, Z. Broklova, C. Bromberg, G. Brooijmans, G. Brouwer, J. Broz, E. Brubaker, P. A. B. de Renstrom, D. Bruncko, A. Bruni, G. Bruni, M. Bruschi, T. Buanes, N. J. Buchanan, P. Buchholz, I. A. Budagov, V Büscher, L. Bugge, D. Buira-Clark, E. J. Buis, F. Bujor, T. Buran, H. Burckhart, D. Burckhart-Chromek, S. Burdin, R Burns, E. Busato, J. J. F. Buskop, K. P. Buszello, F. Butin, J. M. Butler, C. M. Buttar, J. Butterworth, J. M. Butterworth, T. Byatt, S. C. Urbán, E. C. Casas, M. Caccia, D. Caforio, O. Cakir, P. Calafiura, G Calderini, D. C. Terol, J. Callahan, L. P. Caloba, R. Caloi, D. Calvet, A. Camard, F. Camarena, P. Camarri, M Cambiaghi, D. Cameron, J. Cammin, F. C. Segura, S. Campana, V. Canale, J. Cantero, M. D. M. C. Garrido, I. Caprini, M. Caprini, M. Caprio, D. Caracinha, C. Caramarcu, Y. Carcagno, R. Cardarelli, C. Cardeira, L. C. Sas, A. Cardini, T. Carli, G. Carlino, L. Carminati, B. Caron, S. Caron, C. Carpentieri, F. S. Carr, A. A. Carter, J. R. Carter, J. Carvalho, D. Casadei, M. P. Casado, M. Cascella, C. Caso, J. Castelo, V. C. Gimenez, N Castro, F. Castrovillari, G. Cataldi, F. Cataneo, A. Catinaccio, J. R. Catmore, A. Cattai, S. Caughron, D. Cauz, A Cavallari, P. Cavalleri, D. Cavalli, M. Cavalli-Sforza, V. Cavasinni, F. Ceradini, C. Cerna, C. Cernoch, A. S. Cerqueira, A. Cerri, F. Cerutti, M. Cervetto, S. A. Cetin, F. Cevenini, M. Chalifour, M. C. llatas, A. Chan, J. W. Chapman, D. G. Charlton, S. Charron, S. V. Chekulaev, G. A. Chelkov, H. Chen, L. Chen, T. Chen, X. Chen, S. Cheng, T. L. Cheng, A. Cheplakov, V. F. Chepurnov, R. C. E. Moursli, D. Chesneanu, E. Cheu, L. Chevalier, J. L. Chevalley, F. Chevallier, V. Chiarella, G. Chiefari, L. Chikovani, A. Chilingarov, G. Chiodini, S. Chouridou, D Chren, T. Christiansen, I. A. Christidi, A. Christov, M. L. Chu, J. Chudoba, A. G. Chuguev, G. Ciapetti, E. Cicalini, A. K. Ciftci, V. Cindro, M. D. Ciobotaru, A. Ciocio, M. Cirilli, M. Citterio, M. Ciubancan, J. V. Civera, A. Clark, W Cleland, J. C. Clemens, B. C. Clement, C. Clément, D. Clements, R. W. Clifft, M. Cobal, A. Coccaro, J. Cochran, R. Coco, P Coe, S. Coelli, E. Cogneras, C. D. Cojocaru, J. Colas, A. P. Colijn, C. Collard, C. Collins-Tooth, J. Collot, R Coluccia, G. Comune, P. C. Muiño, E. Coniavitis, M. Consonni, S. Constantinescu, C. Conta, F. A. Conventi, J Cook, M. Cooke, N. J. Cooper-Smith, T. Cornelissen, M. Corradi, S. Correard, A. Corso-Radu, J. Coss, G. Costa, M. J. Costa, D. Costanzo, T. Costin, R. C. Torres, L. Courneyea, C. Couyoumtzelis, G. Cowan, B. E. Cox, J. Cox, D. A. Cragg, K. Cranmer, J. Cranshaw, M. Cristinziani, G. Crosetti, C. C. Almenar, S. Cuneo, A. Cunha, M. Curatolo, C. J. Curtis, P. Cwetanski, Z. Czyczula, S. D’Auria, M. D’Onofrio, A. D. R. G. Mello, P. V. M. D. Silva, R. D. Silva, W. Dabrowski, A. Dael, A. Dahlhoff, T. Dai, C. Dallapiccola, S. J. Dallison, J. Dalmau, C. H. Daly, M. Dam, D Damazio, M. Dameri, K. M. Danielsen, H. O. Danielsson, R. Dankers, D. Dannheim, G. Darbo, P. Dargent, C. Daum, J. P. Dauvergne, M. David, T. Davidek, N. Davidson, R. Davidson, I. Dawson, J. W. Dawson, R. K. Daya, K. De, R. de Asmundis, R. de Boer, S. D. Castro, N. D. Groot, P. de Jong, X. de L. Broise, E. D. L. Cruz-Burelo, C. D. L. Taille, B. D. Lotto, M. D. O. Branco, D. D. Pedis, P. de Saintignon, A. D. Salvo, U. D. Sanctis, A. D. Santo, J. B. D. V. D. Regie, G. D. Zorzi, S. Dean, G. Dedes, D. V. Dedovich, P. O. Defay, R. Degele, M. Dehchar, M. Deile, C. D. Papa, J. D. Peso, T. D. Prete, E. </w:t>
       </w:r>
       <w:r>
         <w:rPr>
@@ -3769,7 +4126,7 @@
           <w:szCs w:val="24"/>
         </w:rPr>
         <w:lastRenderedPageBreak/>
-        <w:t xml:space="preserve">Eremin, D. Eriksson, I. Ermoline, J. Ernwein, D. Errede, S. Errede, M. Escalier, C. Escobar, X. E. Curull, B Esposito, F. Esteves, F. Etienne, A. I. Etienvre, E. Etzion, H. Evans, V. N. Evdokimov, P. Evtoukhovitch, A. Eyring, L Fabbri, C. W. Fabjan, C. Fabre, P. Faccioli, K. Facius, V. Fadeyev, R. M. Fakhrutdinov, S. Falciano, I. Falleau, A. C. Falou, Y. Fang, M. Fanti, A. Farbin, A. Farilla, J. Farrell, P. Farthouat, D. Fasching, F. Fassi, P. Fassnacht, D Fassouliotis, F. Fawzi, L. Fayard, F. Fayette, R. Febbraro, O. L. Fedin, I. Fedorko, L. Feld, G. Feldman, L Feligioni, C. Feng, E. J. Feng, J. Fent, A. B. Fenyuk, J. Ferencei, D. Ferguson, J. Ferland, W. Fernando, S. Ferrag, A Ferrari, P. Ferrari, R. Ferrari, A. Ferrer, M. L. Ferrer, D. Ferrere, C. Ferretti, F. Ferro, M. Fiascaris, S. Fichet, F Fiedler, V. Filimonov, A. Filipčič, A. Filippas, F. Filthaut, M. Fincke-Keeler, G. Finocchiaro, L. Fiorini, A Firan, P. Fischer, M. J. Fisher, S. M. Fisher, V. Flaminio, J. Flammer, M. Flechl, I. Fleck, W. Flegel, P. Fleischmann, S Fleischmann, C. M. F. Corral, F. Fleuret, T. Flick, J. Flix, L. R. F. Castillo, M. J. Flowerdew, F. Föhlisch, M Fokitis, T. M. F. Martin, J. Fopma, D. A. Forbush, A. Formica, J. M. Foster, D. Fournier, A. Foussat, A. J. Fowler, H. Fox, P. Francavilla, D. Francis, S. Franz, J. T. Fraser, M. Fraternali, S. Fratianni, J. Freestone, R. S. French, K. Fritsch, D. Froidevaux, J. A. Frost, C. Fukunaga, J. Fulachier, E. F. Torregrosa, J. Fuster, C Gabaldon, S. Gadomski, G. Gagliardi, P. Gagnon, E. J. Gallas, M. V. Gallas, B. J. Gallop, K. K. Gan, F. C. Gannaway, Y. S. Gao, V. A. Gapienko, A. Gaponenko, C. Garciá, M. Garcia-Sciveres, J. E. G. Navarro, V. Garde, R. W. Gardner, N Garelli, H. Garitaonandia, V. G. Garonne, J. Garvey, C. Gatti, G. Gaudio, O. Gaumer, V. Gautard, P. Gauzzi, I. L. Gavrilenko, C. Gay, J.-C. Gayde, E. N. Gazis, E. Gazo, C. N. P. Gee, C. Geich-Gimbel, K. Gellerstedt, C. Gemme, M. H. Genest, S. Gentile, M. A. George, S. George, P. Gerlach, Y. Gernizky, C. Geweniger, H. Ghazlane, V. M. Ghete, P. Ghez, N Ghodbane, B. Giacobbe, S. Giagu, V. Giakoumopoulou, V. Giangiobbe, F. Gianotti, B. Gibbard, A. Gibson, M. D. Gibson, S. M. Gibson, G. F. Gieraltowski, I. G. Botella, L. M. Gilbert, M. Gilchriese, O. Gildemeister, V. Gilewsky, A. R. Gillman, D. M. Gingrich, J. Ginzburg, N. Giokaris, M. P. Giordani, C. G. Girard, P. F. Giraud, P. Girtler, D. Giugni, P Giusti, B. K. Gjelsten, C. Glasman, A. Glazov, K. W. Glitza, G. L. Glonti, K. G. Gnanvo, J. Godlewski, T. Göpfert, C Gössling, T. Göttfert, S. Goldfarb, D. Goldin, N. Goldschmidt, T. Golling, N. P. Gollub, P. J. Golonka, S. N. Golovnia, A. Gomes, J. Gomes, R. Gonçalo, A. Gongadze, A. Gonidec, S. Gonzalez, S. G. de la Hoz, V. G. Millán, M. L. G. Silva, B. Gonzalez-Pineiro, S. González-Sevilla, M. J. Goodrick, J. J. Goodson, L Goossens, P. A. Gorbounov, A. Gordeev, H. Gordon, I. Gorelov, G. Gorfine, B. Gorini, E. Gorini, A. Gorišek, E Gornicki, S. A. Gorokhov, B. T. Gorski, S. V. Goryachev, V. N. Goryachev, M. Gosselink, M. I. Gostkin, M. Gouanère, I. G. Eschrich, D. Goujdami, M. Goulette, I. Gousakov, J. Gouveia, S. Gowdy, C. Goy, I. Grabowska-Bold, V. Grabski, P Grafström, C. Grah, K.-J. Grahn, F. Grancagnolo, S. Grancagnolo, H. Grassmann, V. Gratchev, H. M. Gray, E. Graziani, B Green, A. Greenall, D. Greenfield, D. Greenwood, I. M. Gregor, A. Grewal, E. Griesmayer, N. Grigalashvili, C Grigson, A. A. Grillo, F. Grimaldi, K. Grimm, P. L. Y. Gris, Y. Grishkevich, H. Groenstege, L. S. Groer, J. Grognuz, M Groh, E. Gross, J. Grosse-Knetter, M. E. M. Grothe, J. Grudzinski, C. Gruse, M. Gruwe, K. Grybel, P. Grybos, E. M. Gschwendtner, V. J. Guarino, C. J. Guicheney, G. Guilhem, T. Guillemin, J. Gunther, B. Guo, A. Gupta, L. Gurriana, V. N. Gushchin, P. Gutierrez, L. Guy, C. Guyot, C. Gwenlan, C. B. Gwilliam, A. Haas, S. Haas, C. Haber, G. Haboubi, R Hackenburg, E. Hadash, H. K. Hadavand, C. Haeberli, R. Härtel, R. Haggerty, F. Hahn, S. Haider, Z. Hajduk, M. Hakimi, H Hakobyan, H. Hakobyan, J. Haller, G. D. Hallewell, B. Hallgren, K. Hamacher, A. Hamilton, H. Han, L. Han, K. Hanagaki, M Hance, P. Hanke, C. J. Hansen, F. H. Hansen, J. R. Hansen, J. B. Hansen, J. D. Hansen, P. H. Hansen, T. Hansl-Kozanecka, G Hanson, P. Hansson, K. Hara, S. Harder, A. Harel, T. Harenberg, R. Harper, J. C. Hart, R. G. G. Hart, F. Hartjes, N Hartman, T. Haruyama, A. Harvey, Y. Hasegawa, K. Hashemi, S. Hassani, M. Hatch, R. W. Hatley, T. G. Haubold, D. Hauff, F Haug, S. Haug, M. Hauschild, R. Hauser, C. Hauviller, M. Havranek, B. M. Hawes, R. J. Hawkings, D. Hawkins, T. Hayler, H. S. Hayward, S. J. Haywood, E. Hazen, M. He, Y. P. He, S. J. Head, V. Hedberg, L. Heelan, F. E. W. Heinemann, </w:t>
+        <w:t xml:space="preserve">Delagnes, P. Delebecque, A. Dell’Acqua, M. D. Pietra, D. della Volpe, M Delmastro, P. Delpierre, N. Delruelle, P. A. Delsart, C. D. Silberberg, S. Demers, M. Demichev, P. Demierre, B Demirköz, W. Deng, S. P. Denisov, C. Dennis, C. J. Densham, M. Dentan, J. E. Derkaoui, F. Derue, P. Dervan, K. K. Desch, A Dewhurst, A. D. Ciaccio, L. D. Ciaccio, A. D. Domenico, A. D. Girolamo, B. D. Girolamo, S. D. Luise, A. D. Mattia, A. D. Simone, M. M. D. Gomez, E. B. Diehl, H. Dietl, J. Dietrich, W. Dietsche, S. Diglio, M. Dima, K. Dindar, B Dinkespiler, C. Dionisi, R. Dipanjan, P. Dita, S. Dita, F. Dittus, S. D. Dixon, F. Djama, R. Djilkibaev, T. Djobava, M. A. B. do Vale, M. Dobbs, R. Dobinson, D. Dobos, E. Dobson, M. Dobson, J. Dodd, O. B. Dogan, T. Doherty, Y. Doi, J. Dolejsi, I Dolenc, Z. Dolezal, B. A. Dolgoshein, E. Domingo, M. Donega, J. Dopke, D. E. Dorfan, O. Dorholt, A. Doria, A. D. Anjos, M. Dosil, A. Dotti, M. T. Dova, J. D. Dowell, A. T. Doyle, G. Drake, D. Drakoulakos, Z. Drasal, J. Drees, N Dressnandt, H. Drevermann, C. Driouichi, M. Dris, J. G. Drohan, J. Dubbert, T. Dubbs, E. Duchovni, G. Duckeck, A Dudarev, M. Dührssen, H. Dür, I. P. Duerdoth, S. Duffin, L. Duflot, M.-A. Dufour, N. D. Dayot, H. D. Yildiz, D Durand, A. Dushkin, R. Duxfield, M. Dwuznik, F. Dydak, D. Dzahini, S. D. Cornell, M. Düren, W. L. Ebenstein, S Eckert, S. Eckweiler, P. Eerola, I. Efthymiopoulos, U. Egede, K. Egorov, W. Ehrenfeld, T. Eifert, G. Eigen, K Einsweiler, E. Eisenhandler, T. Ekelof, L. M. Eklund, M. E. Kacimi, M. Ellert, S. Elles, N. Ellis, J. Elmsheuser, M Elsing, R. Ely, D. Emeliyanov, R. Engelmann, M. Engström, P. Ennes, B. Epp, A. Eppig, V. S. Epshteyn, A. Ereditato, V Eremin, D. Eriksson, I. Ermoline, J. Ernwein, D. Errede, S. Errede, M. Escalier, C. Escobar, X. E. Curull, B Esposito, F. Esteves, F. Etienne, A. I. Etienvre, E. Etzion, H. Evans, V. N. Evdokimov, P. Evtoukhovitch, A. Eyring, L Fabbri, C. W. Fabjan, C. Fabre, P. Faccioli, K. Facius, V. Fadeyev, R. M. Fakhrutdinov, S. Falciano, I. Falleau, A. C. Falou, Y. Fang, M. Fanti, A. Farbin, A. Farilla, J. Farrell, P. Farthouat, D. Fasching, F. Fassi, P. Fassnacht, D Fassouliotis, F. Fawzi, L. Fayard, F. Fayette, R. Febbraro, O. L. Fedin, I. Fedorko, L. Feld, G. Feldman, L Feligioni, C. Feng, E. J. Feng, J. Fent, A. B. Fenyuk, J. Ferencei, D. Ferguson, J. Ferland, W. Fernando, S. Ferrag, A Ferrari, P. Ferrari, R. Ferrari, A. Ferrer, M. L. Ferrer, D. Ferrere, C. Ferretti, F. Ferro, M. Fiascaris, S. Fichet, F Fiedler, V. Filimonov, A. Filipčič, A. Filippas, F. Filthaut, M. Fincke-Keeler, G. Finocchiaro, L. Fiorini, A Firan, P. Fischer, M. J. Fisher, S. M. Fisher, V. Flaminio, J. Flammer, M. Flechl, I. Fleck, W. Flegel, P. Fleischmann, S Fleischmann, C. M. F. Corral, F. Fleuret, T. Flick, J. Flix, L. R. F. Castillo, M. J. Flowerdew, F. Föhlisch, M Fokitis, T. M. F. Martin, J. Fopma, D. A. Forbush, A. Formica, J. M. Foster, D. Fournier, A. Foussat, A. J. Fowler, H. Fox, P. Francavilla, D. Francis, S. Franz, J. T. Fraser, M. Fraternali, S. Fratianni, J. Freestone, R. S. French, K. Fritsch, D. Froidevaux, J. A. Frost, C. Fukunaga, J. Fulachier, E. F. Torregrosa, J. Fuster, C Gabaldon, S. Gadomski, G. Gagliardi, P. Gagnon, E. J. Gallas, M. V. Gallas, B. J. Gallop, K. K. Gan, F. C. Gannaway, Y. S. Gao, V. A. Gapienko, A. Gaponenko, C. Garciá, M. Garcia-Sciveres, J. E. G. Navarro, V. Garde, R. W. Gardner, N Garelli, H. Garitaonandia, V. G. Garonne, J. Garvey, C. Gatti, G. Gaudio, O. Gaumer, V. Gautard, P. Gauzzi, I. L. Gavrilenko, C. Gay, J.-C. Gayde, E. N. Gazis, E. Gazo, C. N. P. Gee, C. Geich-Gimbel, K. Gellerstedt, C. Gemme, M. H. Genest, S. Gentile, M. A. George, S. George, P. Gerlach, Y. Gernizky, C. Geweniger, H. Ghazlane, V. M. Ghete, P. Ghez, N Ghodbane, B. Giacobbe, S. Giagu, V. Giakoumopoulou, V. Giangiobbe, F. Gianotti, B. Gibbard, A. Gibson, M. D. Gibson, S. M. Gibson, G. F. Gieraltowski, I. G. Botella, L. M. Gilbert, M. Gilchriese, O. Gildemeister, V. Gilewsky, A. R. Gillman, D. M. Gingrich, J. Ginzburg, N. Giokaris, M. P. Giordani, C. G. Girard, P. F. Giraud, P. Girtler, D. Giugni, P Giusti, B. K. Gjelsten, C. Glasman, A. Glazov, K. W. Glitza, G. L. Glonti, K. G. Gnanvo, J. Godlewski, T. Göpfert, C Gössling, T. Göttfert, S. Goldfarb, D. Goldin, N. Goldschmidt, T. Golling, N. P. Gollub, P. J. Golonka, S. N. Golovnia, A. Gomes, J. Gomes, R. Gonçalo, A. Gongadze, A. Gonidec, S. Gonzalez, S. G. de la Hoz, V. G. Millán, M. L. G. Silva, B. Gonzalez-Pineiro, S. González-Sevilla, M. J. Goodrick, J. J. Goodson, L Goossens, P. A. Gorbounov, A. Gordeev, H. Gordon, I. Gorelov, G. Gorfine, B. Gorini, E. Gorini, A. Gorišek, E Gornicki, S. A. Gorokhov, B. T. Gorski, S. V. Goryachev, V. N. Goryachev, M. Gosselink, M. I. </w:t>
       </w:r>
       <w:r>
         <w:rPr>
@@ -3777,7 +4134,7 @@
           <w:szCs w:val="24"/>
         </w:rPr>
         <w:lastRenderedPageBreak/>
-        <w:t xml:space="preserve">M. Heldmann, S Hellman, C. Helsens, R. C. W. Henderson, P. J. Hendriks, A. M. H. Correia, S. Henrot-Versille, F Henry-Couannier, T. Henß, G. Herten, R. Hertenberger, L. Hervas, M. Hess, N. P. Hessey, A. Hicheur, A. Hidvegi, E Higón-Rodriguez, D. Hill, J. Hill, J. C. Hill, N. Hill, S. J. Hillier, I. Hinchliffe, D. Hindson, C. Hinkelbein, T. A. Hodges, M. C. Hodgkinson, P. Hodgson, A. Hoecker, M. R. Hoeferkamp, J. Hoffman, A. E. Hoffmann, D. Hoffmann, H. F. Hoffmann, M. Holder, T. I. Hollins, G. Hollyman, A. Holmes, S. O. Holmgren, R. Holt, E. Holtom, T. Holy, R. J. Homer, Y Homma, P. Homola, W. Honerbach, A. Honma, I. Hooton, T. Horazdovsky, C. Horn, S. Horvat, J.-Y. Hostachy, T. Hott, S Hou, M. A. Houlden, A. Hoummada, J. Hover, D. F. Howell, J. Hrivnac, I. Hruska, T. Hryn’ova, G. S. Huang, Z. Hubacek, F Hubaut, F. Huegging, B. T. Huffman, E. Hughes, G. Hughes, R. E. Hughes-Jones, W. Hulsbergen, P. Hurst, M. Hurwitz, T Huse, N. Huseynov, J. Huston, J. Huth, G. Iacobucci, M. Ibbotson, I. Ibragimov, R. Ichimiya, L. Iconomidou-Fayard, J Idarraga, M. Idzik, P. Iengo, M. C. I. Escudero, O. Igonkina, Y. Ikegami, M. Ikeno, Y. Ilchenko, Y Ilyushenka, D. Imbault, P. Imbert, M. Imhaeuser, M. Imori, T. Ince, J. Inigo-Golfin, K. Inoue, P. Ioannou, M. Iodice, G Ionescu, K. Ishii, M. Ishino, Y. Ishizawa, R. Ishmukhametov, C. Issever, H. Ito, A. V. Ivashin, W. Iwanski, H Iwasaki, J. M. Izen, V. Izzo, J. Jackson, J. N. Jackson, M. Jaekel, S. Jagielski, M. Jahoda, V. Jain, K. Jakobs, J Jakubek, E. Jansen, P. P. M. Jansweijer, R. C. Jared, G. Jarlskog, S. Jarp, P. Jarron, K. Jelen, I. J.-L. Plante, P Jenni, A. Jeremie, P. Jez, S. Jézéquel, Y. Jiang, G. Jin, S. Jin, O. Jinnouchi, D. Joffe, L. G. Johansen, M. Johansen, K. E. Johansson, P. Johansson, K. A. Johns, K. Jon-And, M. Jones, R. Jones, R. W. L. Jones, T. W. Jones, T. J. Jones, A. Jones, O Jonsson, K. K. Joo, D. Joos, M. Joos, C. Joram, S. Jorgensen, J. Joseph, P. Jovanovic, S. S. Junnarkar, V. Juranek, P Jussel, V. V. Kabachenko, S. Kabana, M. Kaci, A. Kaczmarska, M. Kado, H. Kagan, S. Kagawa, S. Kaiser, E. Kajomovitz, S Kakurin, L. V. Kalinovskaya, S. Kama, H. Kambara, N. Kanaya, A. Kandasamy, S. Kandasamy, M. Kaneda, V. A. Kantserov, J Kanzaki, B. Kaplan, A. Kapliy, J. Kaplon, M. Karagounis, M. K. Unel, K. Karr, P. Karst, V. Kartvelishvili, A. N. Karyukhin, L. Kashif, A. Kasmi, R. D. Kass, A. Kastanas, M. Kataoka, Y. Kataoka, E. Katsoufis, S. Katunin, K. Kawagoe, M Kawai, T. Kawamoto, F. Kayumov, V. A. Kazanin, M. Y. Kazarinov, A. Kazarov, S. I. Kazi, J. R. Keates, R. Keeler, P. T. Keener, R. Kehoe, M. Keil, G. D. Kekelidze, M. Kelly, J. Kennedy, M. Kenyon, O. Kepka, N. Kerschen, B. P. Kerševan, S Kersten, C. Ketterer, M. Khakzad, F. Khalilzade, H. Khandanyan, A. Khanov, D. Kharchenko, A. Khodinov, A. G. Kholodenko, A. Khomich, V. P. Khomutnikov, G. Khoriauli, N. Khovanskiy, V. Khovanskiy, E. Khramov, J. Khubua, G Kieft, J. A. Kierstead, G. Kilvington, H. Kim, H. Kim, S. H. Kim, P. Kind, B. T. King, J. Kirk, G. P. Kirsch, L. E. Kirsch, A. E. Kiryunin, D. Kisielewska, B. Kisielewski, T. Kittelmann, A. M. Kiver, H. Kiyamura, E. Kladiva, J Klaiber-Lodewigs, K. Kleinknecht, A. Klier, A. Klimentov, C. R. Kline, R. Klingenberg, E. B. Klinkby, T Klioutchnikova, P. F. Klok, S. Klous, E.-E. Kluge, P. Kluit, M. Klute, S. Kluth, N. K. Knecht, E. Kneringer, E. Knezo, J Knobloch, B. R. Ko, T. Kobayashi, M. Kobel, P. Kodys, A. C. König, S. König, L. Köpke, F. Koetsveld, T. Koffas, E Koffeman, Z. Kohout, T. Kohriki, T. Kokott, G. M. Kolachev, H. Kolanoski, V. Kolesnikov, I. Koletsou, M. Kollefrath, S Kolos, S. D. Kolya, A. A. Komar, J. R. Komaragiri, T. Kondo, Y. Kondo, N. V. Kondratyeva, T. Kono, A. I. Kononov, R Konoplich, S. P. Konovalov, N. Konstantinidis, A. Kootz, S. Koperny, S. V. Kopikov, K. Korcyl, K. Kordas, V Koreshev, A. Korn, I. Korolkov, V. A. Korotkov, H. Korsmo, O. Kortner, M. E. Kostrikov, V. V. Kostyukhin, M. J. Kotamäki, D. Kotchetkov, S. Kotov, V. M. Kotov, K. Y. Kotov, C. Kourkoumelis, A. Koutsman, S. Kovalenko, R Kowalewski, H. Kowalski, T. Z. Kowalski, W. Kozanecki, A. S. Kozhin, V. Kral, V. Kramarenko, G. Kramberger, A Kramer, O. Krasel, M. W. Krasny, A. Krasznahorkay, A. Krepouri, P. Krieger, P. Krivkova, G. Krobath, H. Kroha, J Krstic, U. Kruchonak, H. Krüger, K. Kruger, Z. V. Krumshteyn, P. Kubik, W. Kubischta, T. Kubota, L. G. Kudin, J Kudlaty, A. Kugel, T. Kuhl, D. Kuhn, V. Kukhtin, Y. Kulchitsky, N. Kundu, A. Kupco, M. Kupper, H. Kurashige, L. L. Kurchaninov, Y. A. Kurochkin, V. Kus, W. Kuykendall, P. Kuzhir, E. K. Kuznetsova, O. Kvasnicka, R. Kwee, D. L. Marra, M. L. Rosa, L. L. Rotonda, L. Labarga, J. A. Labbe, C. Lacasta, F. Lacava, H. </w:t>
+        <w:t xml:space="preserve">Gostkin, M. Gouanère, I. G. Eschrich, D. Goujdami, M. Goulette, I. Gousakov, J. Gouveia, S. Gowdy, C. Goy, I. Grabowska-Bold, V. Grabski, P Grafström, C. Grah, K.-J. Grahn, F. Grancagnolo, S. Grancagnolo, H. Grassmann, V. Gratchev, H. M. Gray, E. Graziani, B Green, A. Greenall, D. Greenfield, D. Greenwood, I. M. Gregor, A. Grewal, E. Griesmayer, N. Grigalashvili, C Grigson, A. A. Grillo, F. Grimaldi, K. Grimm, P. L. Y. Gris, Y. Grishkevich, H. Groenstege, L. S. Groer, J. Grognuz, M Groh, E. Gross, J. Grosse-Knetter, M. E. M. Grothe, J. Grudzinski, C. Gruse, M. Gruwe, K. Grybel, P. Grybos, E. M. Gschwendtner, V. J. Guarino, C. J. Guicheney, G. Guilhem, T. Guillemin, J. Gunther, B. Guo, A. Gupta, L. Gurriana, V. N. Gushchin, P. Gutierrez, L. Guy, C. Guyot, C. Gwenlan, C. B. Gwilliam, A. Haas, S. Haas, C. Haber, G. Haboubi, R Hackenburg, E. Hadash, H. K. Hadavand, C. Haeberli, R. Härtel, R. Haggerty, F. Hahn, S. Haider, Z. Hajduk, M. Hakimi, H Hakobyan, H. Hakobyan, J. Haller, G. D. Hallewell, B. Hallgren, K. Hamacher, A. Hamilton, H. Han, L. Han, K. Hanagaki, M Hance, P. Hanke, C. J. Hansen, F. H. Hansen, J. R. Hansen, J. B. Hansen, J. D. Hansen, P. H. Hansen, T. Hansl-Kozanecka, G Hanson, P. Hansson, K. Hara, S. Harder, A. Harel, T. Harenberg, R. Harper, J. C. Hart, R. G. G. Hart, F. Hartjes, N Hartman, T. Haruyama, A. Harvey, Y. Hasegawa, K. Hashemi, S. Hassani, M. Hatch, R. W. Hatley, T. G. Haubold, D. Hauff, F Haug, S. Haug, M. Hauschild, R. Hauser, C. Hauviller, M. Havranek, B. M. Hawes, R. J. Hawkings, D. Hawkins, T. Hayler, H. S. Hayward, S. J. Haywood, E. Hazen, M. He, Y. P. He, S. J. Head, V. Hedberg, L. Heelan, F. E. W. Heinemann, M. Heldmann, S Hellman, C. Helsens, R. C. W. Henderson, P. J. Hendriks, A. M. H. Correia, S. Henrot-Versille, F Henry-Couannier, T. Henß, G. Herten, R. Hertenberger, L. Hervas, M. Hess, N. P. Hessey, A. Hicheur, A. Hidvegi, E Higón-Rodriguez, D. Hill, J. Hill, J. C. Hill, N. Hill, S. J. Hillier, I. Hinchliffe, D. Hindson, C. Hinkelbein, T. A. Hodges, M. C. Hodgkinson, P. Hodgson, A. Hoecker, M. R. Hoeferkamp, J. Hoffman, A. E. Hoffmann, D. Hoffmann, H. F. Hoffmann, M. Holder, T. I. Hollins, G. Hollyman, A. Holmes, S. O. Holmgren, R. Holt, E. Holtom, T. Holy, R. J. Homer, Y Homma, P. Homola, W. Honerbach, A. Honma, I. Hooton, T. Horazdovsky, C. Horn, S. Horvat, J.-Y. Hostachy, T. Hott, S Hou, M. A. Houlden, A. Hoummada, J. Hover, D. F. Howell, J. Hrivnac, I. Hruska, T. Hryn’ova, G. S. Huang, Z. Hubacek, F Hubaut, F. Huegging, B. T. Huffman, E. Hughes, G. Hughes, R. E. Hughes-Jones, W. Hulsbergen, P. Hurst, M. Hurwitz, T Huse, N. Huseynov, J. Huston, J. Huth, G. Iacobucci, M. Ibbotson, I. Ibragimov, R. Ichimiya, L. Iconomidou-Fayard, J Idarraga, M. Idzik, P. Iengo, M. C. I. Escudero, O. Igonkina, Y. Ikegami, M. Ikeno, Y. Ilchenko, Y Ilyushenka, D. Imbault, P. Imbert, M. Imhaeuser, M. Imori, T. Ince, J. Inigo-Golfin, K. Inoue, P. Ioannou, M. Iodice, G Ionescu, K. Ishii, M. Ishino, Y. Ishizawa, R. Ishmukhametov, C. Issever, H. Ito, A. V. Ivashin, W. Iwanski, H Iwasaki, J. M. Izen, V. Izzo, J. Jackson, J. N. Jackson, M. Jaekel, S. Jagielski, M. Jahoda, V. Jain, K. Jakobs, J Jakubek, E. Jansen, P. P. M. Jansweijer, R. C. Jared, G. Jarlskog, S. Jarp, P. Jarron, K. Jelen, I. J.-L. Plante, P Jenni, A. Jeremie, P. Jez, S. Jézéquel, Y. Jiang, G. Jin, S. Jin, O. Jinnouchi, D. Joffe, L. G. Johansen, M. Johansen, K. E. Johansson, P. Johansson, K. A. Johns, K. Jon-And, M. Jones, R. Jones, R. W. L. Jones, T. W. Jones, T. J. Jones, A. Jones, O Jonsson, K. K. Joo, D. Joos, M. Joos, C. Joram, S. Jorgensen, J. Joseph, P. Jovanovic, S. S. Junnarkar, V. Juranek, P Jussel, V. V. Kabachenko, S. Kabana, M. Kaci, A. Kaczmarska, M. Kado, H. Kagan, S. Kagawa, S. Kaiser, E. Kajomovitz, S Kakurin, L. V. Kalinovskaya, S. Kama, H. Kambara, N. Kanaya, A. Kandasamy, S. Kandasamy, M. Kaneda, V. A. Kantserov, J Kanzaki, B. Kaplan, A. Kapliy, J. Kaplon, M. Karagounis, M. K. Unel, K. Karr, P. Karst, V. Kartvelishvili, A. N. Karyukhin, L. Kashif, A. Kasmi, R. D. Kass, A. Kastanas, M. Kataoka, Y. Kataoka, E. Katsoufis, S. Katunin, K. Kawagoe, M Kawai, T. Kawamoto, F. Kayumov, V. A. Kazanin, M. Y. Kazarinov, A. Kazarov, S. I. Kazi, J. R. Keates, R. Keeler, P. T. Keener, R. Kehoe, M. Keil, G. D. Kekelidze, M. Kelly, J. Kennedy, M. Kenyon, O. Kepka, N. Kerschen, B. P. Kerševan, S Kersten, C. Ketterer, M. Khakzad, F. Khalilzade, H. Khandanyan, A. Khanov, D. Kharchenko, A. Khodinov, A. G. Kholodenko, A. Khomich, V. P. Khomutnikov, G. Khoriauli, N. Khovanskiy, V. Khovanskiy, E. Khramov, J. Khubua, G Kieft, J. A. Kierstead, G. Kilvington, H. Kim, H. Kim, S. H. Kim, P. Kind, B. T. King, </w:t>
       </w:r>
       <w:r>
         <w:rPr>
@@ -3785,7 +4142,7 @@
           <w:szCs w:val="24"/>
         </w:rPr>
         <w:lastRenderedPageBreak/>
-        <w:t xml:space="preserve">Lacker, D. Lacour, V. R. Lacuesta, E Ladygin, R. Lafaye, B. Laforge, T. Lagouri, S. Lai, E. Lamanna, M. Lambacher, F. Lambert, W. Lampl, E. Lancon, U Landgraf, M. P. J. Landon, H. Landsman, R. R. Langstaff, A. J. Lankford, F. Lanni, K. Lantzsch, A. Lanza, V. V. Lapin, S Laplace, J. F. Laporte, V. Lara, T. Lari, A. V. Larionov, C. Lasseur, W. Lau, P. Laurelli, A. Lavorato, W. Lavrijsen, A. B. Lazarev, A.-C. L. Bihan, O. L. Dortz, C. L. Maner, M. L. Vine, L. Leahu, M. Leahu, C. Lebel, M. Lechowski, T LeCompte, F. Ledroit-Guillon, H. Lee, J. S. H. Lee, S. C. Lee, M. Lefebvre, R. P. Lefevre, M. Legendre, A. Leger, B. C. LeGeyt, C. Leggett, M. Lehmacher, G. L. Miotto, M. Lehto, R. Leitner, D. Lelas, D. Lellouch, M. Leltchouk, V Lendermann, K. J. C. Leney, T. Lenz, G. Lenzen, J. Lepidis, C. Leroy, J.-R. Lessard, J. Lesser, C. G. Lester, M Letheren, A. L. F. Cheong, J. Levêque, D. Levin, L. J. Levinson, M. S. Levitski, M. Lewandowska, M. Leyton, J Li, W. Li, M. Liabline, Z. Liang, Z. Liang, B. Liberti, P. Lichard, W. Liebig, R. Lifshitz, D. Liko, H. Lim, M. Limper, S. C. Lin, A. Lindahl, F. Linde, L. Lindquist, S. W. Lindsay, V. Linhart, A. J. Lintern, A. Liolios, A. Lipniacka, T. M. Liss, A Lissauer, J. List, A. M. Litke, S. Liu, T. Liu, Y. Liu, M. Livan, A. Lleres, G. L. Llácer, S. L. Lloyd, F. Lobkowicz, P Loch, W. S. Lockman, T. Loddenkoetter, F. K. Loebinger, A. Loginov, C. W. Loh, T. Lohse, K. Lohwasser, M. Lokajicek, J Loken, S. Lokwitz, M. C. Long, L. Lopes, D. L. Mateos, M. J. Losty, X. Lou, K. F. Loureiro, L. Lovas, J. Love, A. Lowe, M. L. Fantoba, F. Lu, J. Lu, L. Lu, H. J. Lubatti, S. Lucas, C. Luci, A. Lucotte, A. Ludwig, I. Ludwig, J. Ludwig, F Luehring, D. Lüke, G. Luijckx, L. Luisa, D. Lumb, L. Luminari, E. Lund, B. Lund-Jensen, B. Lundberg, J. Lundquist, A Lupi, N. Lupu, G. Lutz, D. Lynn, J. Lynn, J. Lys, V. Lysan, E. Lytken, J. M. López-Amengual, H. Ma, L. L. Ma, M. M. en, G Maccarrone, G. G. R. Mace, D. Macina, R. Mackeprang, A. Macpherson, D. MacQueen, C. Macwaters, R. J. Madaras, W. F. Mader, R. Maenner, T. Maeno, P. Mättig, S. Mättig, C. A. Magrath, Y. Mahalalel, K. Mahboubi, G. Mahout, C Maidantchik, A. Maio, G. M. Mair, K. Mair, Y. Makida, D. Makowiecki, P. Malecki, V. P. Maleev, F. Malek, D. Malon, S Maltezos, V. Malychev, S. Malyukov, M. Mambelli, R. Mameghani, J. Mamuzic, A. Manabe, A. Manara, G. Manca, L Mandelli, I. Mandić, M. Mandl, J. Maneira, M. Maneira, P. S. Mangeard, M. Mangin-Brinet, I. D. Manjavidze, W. A. Mann, S Manolopoulos, A. Manousakis-Katsikakis, B. Mansoulie, A. Manz, A. Mapelli, L. Mapelli, L. March, J. F. Marchand, M Marchesotti, M. Marcisovsky, A. Marin, C. N. Marques, F. Marroquim, R. Marshall, Z. Marshall, F. K. Martens, S. M. i Garcia, A. J. Martin, B. Martin, B. Martin, F. F. Martin, J. P. Martin, P. Martin, G. Martinez, C. M. Lacambra, V. M. Outschoorn, A. Martini, J. Martins, T. Maruyama, F. Marzano, T. Mashimo, R. Mashinistov, J Masik, A. L. Maslennikov, M. Maß, I. Massa, G. Massaro, N. Massol, M. Mathes, J. Matheson, P. Matricon, H. Matsumoto, H Matsunaga, J. M. Maugain, S. J. Maxfield, E. N. May, J. K. Mayer, C. Mayri, R. Mazini, M. Mazzanti, P. Mazzanti, E Mazzoni, F. Mazzucato, S. P. M. Kee, R. L. McCarthy, C. McCormick, N. A. McCubbin, J. McDonald, K. W. McFarlane, S McGarvie, H. McGlone, R. A. McLaren, S. J. McMahon, T. R. McMahon, T. J. McMahon, R. A. McPherson, M. Mechtel, D Meder-Marouelli, M. Medinnis, R. Meera-Lebbai, C. Meessen, R. Mehdiyev, A. Mehta, K. Meier, H. Meinhard, J Meinhardt, C. Meirosu, F. Meisel, A. Melamed-Katz, B. R. M. Garcia, P. M. Jorge, P. Mendez, S. Menke, C Menot, E. Meoni, D. Merkl, L. Merola, C. Meroni, F. S. Merritt, I. Messmer, J. Metcalfe, S. Meuser, J.-P. Meyer, T. C. Meyer, W. T. Meyer, V. Mialkovski, M. Michelotto, L. Micu, R. Middleton, P. Miele, A. Migliaccio, L. Mijović, G Mikenberg, M. Mikestikova, M. Mikestikova, B. Mikulec, M. Mikuž, D. W. Miller, R. J. Miller, W. Miller, M Milosavljevic, D. A. Milstead, S. Mima, A. A. Minaenko, M. Minano, I. A. Minashvili, A. I. Mincer, B. Mindur, M Mineev, L. M. Mir, G. Mirabelli, L. M. Verge, S. Misawa, S. Miscetti, A. Misiejuk, A. Mitra, G. Y. Mitrofanov, V. A. Mitsou, P. S. Miyagawa, Y. Miyazaki, J. U. Mjörnmark, S. Mkrtchyan, D. Mladenov, T. Moa, M. Moch, A. Mochizuki, P Mockett, P. Modesto, S. Moed, K. Mönig, N. Möser, B. Mohn, W. Mohr, S. Mohrdieck-Möck, A. M. Moisseev, R. M. M. Valls, J. Molina-Perez, A. Moll, G. Moloney, R. Mommsen, L. Moneta, E. Monnier, G. Montarou, S. Montesano, F Monticelli, R. W. Moore, T. B. Moore, G. F. Moorhead, A. Moraes, J. Morel, </w:t>
+        <w:t xml:space="preserve">J. Kirk, G. P. Kirsch, L. E. Kirsch, A. E. Kiryunin, D. Kisielewska, B. Kisielewski, T. Kittelmann, A. M. Kiver, H. Kiyamura, E. Kladiva, J Klaiber-Lodewigs, K. Kleinknecht, A. Klier, A. Klimentov, C. R. Kline, R. Klingenberg, E. B. Klinkby, T Klioutchnikova, P. F. Klok, S. Klous, E.-E. Kluge, P. Kluit, M. Klute, S. Kluth, N. K. Knecht, E. Kneringer, E. Knezo, J Knobloch, B. R. Ko, T. Kobayashi, M. Kobel, P. Kodys, A. C. König, S. König, L. Köpke, F. Koetsveld, T. Koffas, E Koffeman, Z. Kohout, T. Kohriki, T. Kokott, G. M. Kolachev, H. Kolanoski, V. Kolesnikov, I. Koletsou, M. Kollefrath, S Kolos, S. D. Kolya, A. A. Komar, J. R. Komaragiri, T. Kondo, Y. Kondo, N. V. Kondratyeva, T. Kono, A. I. Kononov, R Konoplich, S. P. Konovalov, N. Konstantinidis, A. Kootz, S. Koperny, S. V. Kopikov, K. Korcyl, K. Kordas, V Koreshev, A. Korn, I. Korolkov, V. A. Korotkov, H. Korsmo, O. Kortner, M. E. Kostrikov, V. V. Kostyukhin, M. J. Kotamäki, D. Kotchetkov, S. Kotov, V. M. Kotov, K. Y. Kotov, C. Kourkoumelis, A. Koutsman, S. Kovalenko, R Kowalewski, H. Kowalski, T. Z. Kowalski, W. Kozanecki, A. S. Kozhin, V. Kral, V. Kramarenko, G. Kramberger, A Kramer, O. Krasel, M. W. Krasny, A. Krasznahorkay, A. Krepouri, P. Krieger, P. Krivkova, G. Krobath, H. Kroha, J Krstic, U. Kruchonak, H. Krüger, K. Kruger, Z. V. Krumshteyn, P. Kubik, W. Kubischta, T. Kubota, L. G. Kudin, J Kudlaty, A. Kugel, T. Kuhl, D. Kuhn, V. Kukhtin, Y. Kulchitsky, N. Kundu, A. Kupco, M. Kupper, H. Kurashige, L. L. Kurchaninov, Y. A. Kurochkin, V. Kus, W. Kuykendall, P. Kuzhir, E. K. Kuznetsova, O. Kvasnicka, R. Kwee, D. L. Marra, M. L. Rosa, L. L. Rotonda, L. Labarga, J. A. Labbe, C. Lacasta, F. Lacava, H. Lacker, D. Lacour, V. R. Lacuesta, E Ladygin, R. Lafaye, B. Laforge, T. Lagouri, S. Lai, E. Lamanna, M. Lambacher, F. Lambert, W. Lampl, E. Lancon, U Landgraf, M. P. J. Landon, H. Landsman, R. R. Langstaff, A. J. Lankford, F. Lanni, K. Lantzsch, A. Lanza, V. V. Lapin, S Laplace, J. F. Laporte, V. Lara, T. Lari, A. V. Larionov, C. Lasseur, W. Lau, P. Laurelli, A. Lavorato, W. Lavrijsen, A. B. Lazarev, A.-C. L. Bihan, O. L. Dortz, C. L. Maner, M. L. Vine, L. Leahu, M. Leahu, C. Lebel, M. Lechowski, T LeCompte, F. Ledroit-Guillon, H. Lee, J. S. H. Lee, S. C. Lee, M. Lefebvre, R. P. Lefevre, M. Legendre, A. Leger, B. C. LeGeyt, C. Leggett, M. Lehmacher, G. L. Miotto, M. Lehto, R. Leitner, D. Lelas, D. Lellouch, M. Leltchouk, V Lendermann, K. J. C. Leney, T. Lenz, G. Lenzen, J. Lepidis, C. Leroy, J.-R. Lessard, J. Lesser, C. G. Lester, M Letheren, A. L. F. Cheong, J. Levêque, D. Levin, L. J. Levinson, M. S. Levitski, M. Lewandowska, M. Leyton, J Li, W. Li, M. Liabline, Z. Liang, Z. Liang, B. Liberti, P. Lichard, W. Liebig, R. Lifshitz, D. Liko, H. Lim, M. Limper, S. C. Lin, A. Lindahl, F. Linde, L. Lindquist, S. W. Lindsay, V. Linhart, A. J. Lintern, A. Liolios, A. Lipniacka, T. M. Liss, A Lissauer, J. List, A. M. Litke, S. Liu, T. Liu, Y. Liu, M. Livan, A. Lleres, G. L. Llácer, S. L. Lloyd, F. Lobkowicz, P Loch, W. S. Lockman, T. Loddenkoetter, F. K. Loebinger, A. Loginov, C. W. Loh, T. Lohse, K. Lohwasser, M. Lokajicek, J Loken, S. Lokwitz, M. C. Long, L. Lopes, D. L. Mateos, M. J. Losty, X. Lou, K. F. Loureiro, L. Lovas, J. Love, A. Lowe, M. L. Fantoba, F. Lu, J. Lu, L. Lu, H. J. Lubatti, S. Lucas, C. Luci, A. Lucotte, A. Ludwig, I. Ludwig, J. Ludwig, F Luehring, D. Lüke, G. Luijckx, L. Luisa, D. Lumb, L. Luminari, E. Lund, B. Lund-Jensen, B. Lundberg, J. Lundquist, A Lupi, N. Lupu, G. Lutz, D. Lynn, J. Lynn, J. Lys, V. Lysan, E. Lytken, J. M. López-Amengual, H. Ma, L. L. Ma, M. M. en, G Maccarrone, G. G. R. Mace, D. Macina, R. Mackeprang, A. Macpherson, D. MacQueen, C. Macwaters, R. J. Madaras, W. F. Mader, R. Maenner, T. Maeno, P. Mättig, S. Mättig, C. A. Magrath, Y. Mahalalel, K. Mahboubi, G. Mahout, C Maidantchik, A. Maio, G. M. Mair, K. Mair, Y. Makida, D. Makowiecki, P. Malecki, V. P. Maleev, F. Malek, D. Malon, S Maltezos, V. Malychev, S. Malyukov, M. Mambelli, R. Mameghani, J. Mamuzic, A. Manabe, A. Manara, G. Manca, L Mandelli, I. Mandić, M. Mandl, J. Maneira, M. Maneira, P. S. Mangeard, M. Mangin-Brinet, I. D. Manjavidze, W. A. Mann, S Manolopoulos, A. Manousakis-Katsikakis, B. Mansoulie, A. Manz, A. Mapelli, L. Mapelli, L. March, J. F. Marchand, M Marchesotti, M. Marcisovsky, A. Marin, C. N. Marques, F. Marroquim, R. Marshall, Z. Marshall, F. K. Martens, S. M. i Garcia, A. J. Martin, B. Martin, B. Martin, F. F. Martin, J. P. Martin, P. Martin, G. Martinez, C. M. Lacambra, V. M. Outschoorn, A. Martini, J. Martins, T. Maruyama, F. Marzano, T. Mashimo, R. Mashinistov, J Masik, A. L. Maslennikov, M. Maß, I. </w:t>
       </w:r>
       <w:r>
         <w:rPr>
@@ -3793,7 +4150,7 @@
           <w:szCs w:val="24"/>
         </w:rPr>
         <w:lastRenderedPageBreak/>
-        <w:t xml:space="preserve">A. Moreno, D. Moreno, P. Morettini, D Morgan, M. Morii, J. Morin, A. K. Morley, G. Mornacchi, M.-C. Morone, S. V. Morozov, E. J. Morris, J. Morris, M. C. Morrissey, H. G. Moser, M. Mosidze, A. Moszczynski, S. V. Mouraviev, T. Mouthuy, T. H. Moye, E. J. W. Moyse, J. Mueller, M Müller, A. Muijs, T. R. Muller, A. Munar, D. J. Munday, K. Murakami, R. M. Garcia, W. J. Murray, A. G. Myagkov, M Myska, K. Nagai, Y. Nagai, K. Nagano, Y. Nagasaka, A. M. Nairz, D. Naito, K. Nakamura, Y. Nakamura, I. Nakano, G Nanava, A. Napier, M. Nassiakou, I. Nasteva, N. R. Nation, T. Naumann, F. Nauyock, S. K. Nderitu, H. A. Neal, E. Nebot, P Nechaeva, A. Neganov, A. Negri, S. Negroni, C. Nelson, S. Nemecek, P. Nemethy, A. A. Nepomuceno, M. Nessi, S. Y. Nesterov, L. Neukermans, P. Nevski, F. M. Newcomer, A. Nichols, C. Nicholson, R. Nicholson, R. B. Nickerson, R Nicolaidou, G. Nicoletti, B. Nicquevert, M. Niculescu, J. Nielsen, T. Niinikoski, M. J. Niinimaki, N. Nikitin, K Nikolaev, I. Nikolic-Audit, K. Nikolopoulos, H. Nilsen, B. S. Nilsson, P. Nilsson, A. Nisati, R. Nisius, L. J. Nodulman, M. Nomachi, H. Nomoto, J.-M. Noppe, M. Nordberg, O. N. Francisco, P. R. Norton, J. Novakova, M Nowak, M. Nozaki, R. Nunes, G. N. Hanninger, T. Nunnemann, T. Nyman, P. O’Connor, S. W. O’Neale, D. C. O’Neil, M O’Neill, V. O’Shea, F. G. Oakham, H. Oberlack, M. Obermaier, A. Ochi, W. Ockenfels, S. Odaka, I. Odenthal, G. A. Odino, H. Ogren, S. H. Oh, T. Ohshima, H. Ohshita, H. Okawa, M. Olcese, A. G. Olchevski, C. Oliver, J. Oliver, M. O. Gomez, A. Olszewski, J. Olszowska, C. Omachi, A. Onea, A. Onofre, C. J. Oram, G. Ordonez, M. J. Oreglia, F. Orellana, Y Oren, D. Orestano, I. O. Orlov, R. S. Orr, F. Orsini, L. S. Osborne, B. Osculati, C. Osuna, R. Otec, R. Othegraven, B Ottewell, F. Ould-Saada, A. Ouraou, Q. Ouyang, O. K. Øye, V. E. Ozcan, K. Ozone, N. Ozturk, A. P. Pages, S. Padhi, C. P. Aranda, E. Paganis, F. Paige, P. M. Pailler, K. Pajchel, S. Palestini, J. Palla, D. Pallin, M. J. Palmer, Y. B. Pan, N. Panikashvili, V. N. Panin, S. Panitkin, D. Pantea, M. Panuskova, V. Paolone, A. Paoloni, I. Papadopoulos, T Papadopoulou, I. Park, W. Park, M. A. Parker, S. Parker, C. Parkman, F. Parodi, J. A. Parsons, U. Parzefall, E Pasqualucci, G. Passardi, A. Passeri, M. S. Passmore, F. Pastore, F. Pastore, S. Pataraia, D. Pate, J. R. Pater, S Patricelli, T. Pauly, E. Pauna, L. S. Peak, S. J. M. Peeters, M. Peez, E. Pei, S. V. Peleganchuk, G. Pellegrini, R Pengo, J. Pequenao, M. Perantoni, A. Perazzo, A. Pereira, E. Perepelkin, V. J. O. Perera, E. P. Codina, V. P. Reale, I. Peric, L. Perini, H. Pernegger, E. Perrin, R. Perrino, P. Perrodo, G. Perrot, P. Perus, V. D. Peshekhonov, E Petereit, J. Petersen, T. C. Petersen, P. J. F. Petit, C. Petridou, E. Petrolo, F. Petrucci, R. Petti, M. Pezzetti, B Pfeifer, A. Phan, A. W. Phillips, P. W. Phillips, G. Piacquadio, M. Piccinini, A. Pickford, R. Piegaia, S. Pier, J. E. Pilcher, A. D. Pilkington, M. A. P. D. Santos, J. Pina, J. L. Pinfold, J. Ping, J. Pinhão, B. Pinto, O. Pirotte, R Placakyte, A. Placci, M. Plamondon, W. G. Plano, M.-A. Pleier, A. V. Pleskach, S. Podkladkin, F. Podlyski, P Poffenberger, L. Poggioli, M. Pohl, I. Polak, G. Polesello, A. Policicchio, A. Polini, V. Polychronakos, D. M. Pomarede, K. Pommès, P. Ponsot, L. Pontecorvo, B. G. Pope, R. Popescu, D. S. Popovic, A. Poppleton, J. Popule, X. P. Bueso, C. Posch, G. E. Pospelov, P. Pospichal, S. Pospisil, M. Postranecky, I. N. Potrap, C. J. Potter, G Poulard, A. Pousada, J. Poveda, R. Prabhu, P. Pralavorio, S. Prasad, J. Prast, S. Prat, M. Prata, R. Pravahan, T Preda, K. Pretzl, L. Pribyl, D. Price, L. E. Price, M. J. Price, P. M. Prichard, D. Prieur, M. Primavera, D. Primor, K Prokofiev, E. Prosso, J. Proudfoot, H. Przysiezniak, C. Puigdengoles, J. Purdham, M. Purohit, P. Puzo, A. N. Pylaev, Y Pylypchenko, M. Qi, J. Qian, W. Qian, Z. Qian, D. Qing, A. Quadt, D. R. Quarrie, W. B. Quayle, J. J. Rabbers, V. Radeka, J. M. Rafi, F. Ragusa, A. M. Rahimi, D. Rahm, C. Raine, B. Raith, S. Rajagopalan, S. Rajek, H. Rammer, M. Ramstedt, S. Rangod, P. N. Ratoff, T. Raufer, F. Rauscher, E. Rauter, M. Raymond, A. L. Reads, D. Rebuzzi, G. R. Redlinger, K. Reeves, M. Rehak, A Reichold, E. Reinherz-Aronis, I. Reisinger, D. Reljic, C. Rembser, Z. Ren, S. R. C. Renaudin-Crepe, P. Renkel, B Rensch, S. Rescia, M. Rescigno, S. Resconi, B. Resende, P. Rewiersma, J. Rey, M. Rey-Campagnolle, E. Rezaie, P Reznicek, R. A. Richards, J.-P. Richer, R. H. Richter, R. Richter, E. Richter-Was, M. Ridel, W. Riegler, S. Rieke, M Rijpstra, M. Rijssenbeek, A. Rimoldi, R. R. Rios, I. R. Dachs, M. Rivline, G. Rivoltella, F. </w:t>
+        <w:t xml:space="preserve">Massa, G. Massaro, N. Massol, M. Mathes, J. Matheson, P. Matricon, H. Matsumoto, H Matsunaga, J. M. Maugain, S. J. Maxfield, E. N. May, J. K. Mayer, C. Mayri, R. Mazini, M. Mazzanti, P. Mazzanti, E Mazzoni, F. Mazzucato, S. P. M. Kee, R. L. McCarthy, C. McCormick, N. A. McCubbin, J. McDonald, K. W. McFarlane, S McGarvie, H. McGlone, R. A. McLaren, S. J. McMahon, T. R. McMahon, T. J. McMahon, R. A. McPherson, M. Mechtel, D Meder-Marouelli, M. Medinnis, R. Meera-Lebbai, C. Meessen, R. Mehdiyev, A. Mehta, K. Meier, H. Meinhard, J Meinhardt, C. Meirosu, F. Meisel, A. Melamed-Katz, B. R. M. Garcia, P. M. Jorge, P. Mendez, S. Menke, C Menot, E. Meoni, D. Merkl, L. Merola, C. Meroni, F. S. Merritt, I. Messmer, J. Metcalfe, S. Meuser, J.-P. Meyer, T. C. Meyer, W. T. Meyer, V. Mialkovski, M. Michelotto, L. Micu, R. Middleton, P. Miele, A. Migliaccio, L. Mijović, G Mikenberg, M. Mikestikova, M. Mikestikova, B. Mikulec, M. Mikuž, D. W. Miller, R. J. Miller, W. Miller, M Milosavljevic, D. A. Milstead, S. Mima, A. A. Minaenko, M. Minano, I. A. Minashvili, A. I. Mincer, B. Mindur, M Mineev, L. M. Mir, G. Mirabelli, L. M. Verge, S. Misawa, S. Miscetti, A. Misiejuk, A. Mitra, G. Y. Mitrofanov, V. A. Mitsou, P. S. Miyagawa, Y. Miyazaki, J. U. Mjörnmark, S. Mkrtchyan, D. Mladenov, T. Moa, M. Moch, A. Mochizuki, P Mockett, P. Modesto, S. Moed, K. Mönig, N. Möser, B. Mohn, W. Mohr, S. Mohrdieck-Möck, A. M. Moisseev, R. M. M. Valls, J. Molina-Perez, A. Moll, G. Moloney, R. Mommsen, L. Moneta, E. Monnier, G. Montarou, S. Montesano, F Monticelli, R. W. Moore, T. B. Moore, G. F. Moorhead, A. Moraes, J. Morel, A. Moreno, D. Moreno, P. Morettini, D Morgan, M. Morii, J. Morin, A. K. Morley, G. Mornacchi, M.-C. Morone, S. V. Morozov, E. J. Morris, J. Morris, M. C. Morrissey, H. G. Moser, M. Mosidze, A. Moszczynski, S. V. Mouraviev, T. Mouthuy, T. H. Moye, E. J. W. Moyse, J. Mueller, M Müller, A. Muijs, T. R. Muller, A. Munar, D. J. Munday, K. Murakami, R. M. Garcia, W. J. Murray, A. G. Myagkov, M Myska, K. Nagai, Y. Nagai, K. Nagano, Y. Nagasaka, A. M. Nairz, D. Naito, K. Nakamura, Y. Nakamura, I. Nakano, G Nanava, A. Napier, M. Nassiakou, I. Nasteva, N. R. Nation, T. Naumann, F. Nauyock, S. K. Nderitu, H. A. Neal, E. Nebot, P Nechaeva, A. Neganov, A. Negri, S. Negroni, C. Nelson, S. Nemecek, P. Nemethy, A. A. Nepomuceno, M. Nessi, S. Y. Nesterov, L. Neukermans, P. Nevski, F. M. Newcomer, A. Nichols, C. Nicholson, R. Nicholson, R. B. Nickerson, R Nicolaidou, G. Nicoletti, B. Nicquevert, M. Niculescu, J. Nielsen, T. Niinikoski, M. J. Niinimaki, N. Nikitin, K Nikolaev, I. Nikolic-Audit, K. Nikolopoulos, H. Nilsen, B. S. Nilsson, P. Nilsson, A. Nisati, R. Nisius, L. J. Nodulman, M. Nomachi, H. Nomoto, J.-M. Noppe, M. Nordberg, O. N. Francisco, P. R. Norton, J. Novakova, M Nowak, M. Nozaki, R. Nunes, G. N. Hanninger, T. Nunnemann, T. Nyman, P. O’Connor, S. W. O’Neale, D. C. O’Neil, M O’Neill, V. O’Shea, F. G. Oakham, H. Oberlack, M. Obermaier, A. Ochi, W. Ockenfels, S. Odaka, I. Odenthal, G. A. Odino, H. Ogren, S. H. Oh, T. Ohshima, H. Ohshita, H. Okawa, M. Olcese, A. G. Olchevski, C. Oliver, J. Oliver, M. O. Gomez, A. Olszewski, J. Olszowska, C. Omachi, A. Onea, A. Onofre, C. J. Oram, G. Ordonez, M. J. Oreglia, F. Orellana, Y Oren, D. Orestano, I. O. Orlov, R. S. Orr, F. Orsini, L. S. Osborne, B. Osculati, C. Osuna, R. Otec, R. Othegraven, B Ottewell, F. Ould-Saada, A. Ouraou, Q. Ouyang, O. K. Øye, V. E. Ozcan, K. Ozone, N. Ozturk, A. P. Pages, S. Padhi, C. P. Aranda, E. Paganis, F. Paige, P. M. Pailler, K. Pajchel, S. Palestini, J. Palla, D. Pallin, M. J. Palmer, Y. B. Pan, N. Panikashvili, V. N. Panin, S. Panitkin, D. Pantea, M. Panuskova, V. Paolone, A. Paoloni, I. Papadopoulos, T Papadopoulou, I. Park, W. Park, M. A. Parker, S. Parker, C. Parkman, F. Parodi, J. A. Parsons, U. Parzefall, E Pasqualucci, G. Passardi, A. Passeri, M. S. Passmore, F. Pastore, F. Pastore, S. Pataraia, D. Pate, J. R. Pater, S Patricelli, T. Pauly, E. Pauna, L. S. Peak, S. J. M. Peeters, M. Peez, E. Pei, S. V. Peleganchuk, G. Pellegrini, R Pengo, J. Pequenao, M. Perantoni, A. Perazzo, A. Pereira, E. Perepelkin, V. J. O. Perera, E. P. Codina, V. P. Reale, I. Peric, L. Perini, H. Pernegger, E. Perrin, R. Perrino, P. Perrodo, G. Perrot, P. Perus, V. D. Peshekhonov, E Petereit, J. Petersen, T. C. Petersen, P. J. F. Petit, C. Petridou, E. Petrolo, F. Petrucci, R. Petti, M. Pezzetti, B Pfeifer, A. Phan, A. W. Phillips, P. W. Phillips, G. Piacquadio, M. Piccinini, A. Pickford, R. Piegaia, S. Pier, J. E. Pilcher, A. D. </w:t>
       </w:r>
       <w:r>
         <w:rPr>
@@ -3801,7 +4158,7 @@
           <w:szCs w:val="24"/>
         </w:rPr>
         <w:lastRenderedPageBreak/>
-        <w:t xml:space="preserve">Rizatdinova, S. H. Robertson, A. Robichaud-Veronneau, S. Robins, D. Robinson, A. Robson, J. H. Rochford, C. Roda, S. Rodier, S. Roe, O Røhne, F. Rohrbach, J. Roldán, S. Rolli, J. B. Romance, A. Romaniouk, V. M. Romanov, G. Romeo, L. Roos, E. Ros, S Rosati, F. Rosenbaum, G. A. Rosenbaum, E. I. Rosenberg, L. Rosselet, L. P. Rossi, L. Rossi, M. Rotaru, J. Rothberg, I Rottländer, D. Rousseau, A. Rozanov, Y. Rozen, R. Ruber, B. Ruckert, G. Rudolph, F. Rühr, F. Ruggieri, G. Ruggiero, H Ruiz, A. Ruiz-Martinez, E. Rulikowska-Zarebska, V. Rumiantsev, L. Rumyantsev, K. Runge, O. Runolfsson, N. A. Rusakovich, D. R. Rust, J. P. Rutherfoord, C. Ruwiedel, Y. F. Ryabov, V. Ryadovikov, P. Ryan, G. Rybkine, J. S. da Costa, A. F. Saavedra, S. Saboumazrag, H. F.-W. Sadrozinski, R. Sadykov, H. Sakamoto, P. Sala, A. Salamon, M. Saleem, D Salihagic, J. Salt, O. S. Bauza, B. M. S. Ferrando, D. Salvatore, A. Salzburger, D. Sampsonidis, B. H. Samset, C. A. S. Sánchez, M. A. S. Lozano, E. S. Peris, H. Sandaker, H. G. Sander, M. Sandhoff, S Sandvoss, D. P. C. Sankey, B. Sanny, S. Sansone, A. Sansoni, C. S. Rios, J. Santander, L. Santi, C. Santoni, R Santonico, J. Santos, M. Sapinski, J. G. Saraiva, F. Sarri, O. Sasaki, T. Sasaki, N. Sasao, I. Satsounkevitch, D Sauvage, G. Sauvage, P. Savard, A. Y. Savine, V. Savinov, A. Savoy-Navarro, P. Savva, D. H. Saxon, L. P. Says, C Sbarra, E. Sbrissa, A. Sbrizzi, D. A. Scannicchio, J. Schaarschmidt, P. Schacht, U. Schäfer, A. C. Schaffer, D Schaile, M. Schaller, A. G. Schamov, V. A. Schegelsky, D. Scheirich, M. Schernau, M. I. Scherzer, C. Schiavi, H Schick, J. Schieck, P. Schieferdecker, M. Schioppa, G. Schlager, S. Schlenker, J. L. Schlereth, P. Schmid, M. P. Schmidt, C. Schmitt, K. Schmitt, M. Schmitz, H. Schmücker, T. Schoerner, R. C. Scholte, M. Schott, D. Schouten, M Schram, A. Schricker, D. Schroff, S. Schuh, H. W. Schuijlenburg, G. Schuler, J. Schultes, H.-C. Schultz-Coulon, J Schumacher, M. Schumacher, P. Schune, A. Schwartzman, D. Schweiger, P. Schwemling, C. Schwick, R. Schwienhorst, R Schwierz, J. Schwindling, W. G. Scott, H. Secker, E. Sedykh, N. Seguin-Moreau, E. Segura, S. C. Seidel, A. Seiden, J. M. Seixas, G. Sekhniaidze, D. M. Seliverstov, B. Selldén, M. Seman, N. Semprini-Cesari, C. Serfon, L. Serin, R Seuster, H. Severini, M. E. Sevior, K. A. Sexton, A. Sfyrla, T. P. Shah, L. Shan, J. T. Shank, M. Shapiro, P. B. Shatalov, L Shaver, C. Shaw, T. G. Shears, P. Sherwood, A. Shibata, P. Shield, S. Shilov, M. Shimojima, T. Shin, M. Shiyakova, A Shmeleva, M. Shoa, M. J. Shochet, M. A. Shupe, P. Sicho, A. Sidoti, A. Siebel, M. Siebel, J. Siegrist, D. Sijacki, J Silva, S. B. Silverstein, V. Simak, L. Simic, S. Simion, B. Simmons, M. Simonyan, P. Sinervo, V. Sipica, G. Siragusa, A. N. Sisakyan, S. Sivoklokov, J. Sjölin, P. Skubic, N. Skvorodnev, P. Slattery, T. Slavicek, K. Sliwa, T. J. Sloan, J Sloper, V. Smakhtin, A. Small, S. Y. Smirnov, Y. Smirnov, L. Smirnova, O. Smirnova, N. A. Smith, B. C. Smith, D. S. Smith, J. Smith, K. M. Smith, B. Smith, M. Smizanska, K. Smolek, A. A. Snesarev, S. W. Snow, J. Snow, J. Snuverink, S Snyder, M. Soares, S. Soares, R. Sobie, J. Sodomka, M. Söderberg, A. Soffer, C. A. Solans, M. Solar, D. Sole, E. S. Camillocci, A. A. Solodkov, O. V. Solov’yanov, I. Soloviev, R. Soluk, J. Sondericker, V. Sopko, B. Sopko, M Sorbi, J. S. Medel, M. Sosebee, V. V. Sosnovtsev, L. S. Suay, A. Soukharev, J. Soukup, S. Spagnolo, F Spano, P. Speckmayer, M. Spegel, E. Spencer, R. Spighi, G. Spigo, F. Spila, E. Spiriti, R. Spiwoks, L. Spogli, M Spousta, G. Sprachmann, B. Spurlock, R. D. S. Denis, T. Stahl, R. J. Staley, R. Stamen, S. N. Stancu, E. Stanecka, R. W. Stanek, C. Stanescu, S. Stapnes, E. A. Starchenko, P. Staroba, J. Stastny, A. Staude, P. Stavina, M. Stavrianakou, G Stavropoulos, E. Stefanidis, J. L. Steffens, I. Stekl, H. J. Stelzer, H. Stenzel, G. Stewart, T. D. Stewart, W Stiller, T. Stockmanns, M. Stodulski, S. Stonjek, A. Stradling, A. Straessner, J. Strandberg, A. Strandlie, M Strauss, V. Strickland, D. Striegel, P. Strizenec, R. Ströhmer, D. M. Strom, J. A. Strong, R. Stroynowski, B. Stugu, I Stumer, D. Su, S. Subramania, S. I. Suchkov, Y. Sugaya, T. Sugimoto, M. Suk, V. V. Sulin, S. Sultanov, Z. Sun, B. Sundal, S Sushkov, G. Susinno, P. Sutcliffe, M. R. Sutton, Y. M. Sviridov, I. Sykora, R. R. Szczygiel, B. Szeless, T. Szymocha, J Sánchez, D. Ta, S. T. Gameiro, M. Tadel, R. Tafirout, A. Taga, H. Takai, R. Takashima, H. Takeda, T. Takeshita, M Talby, A. Talyshev, M. C. Tamsett, J. Tanaka, K. Tanaka, R. Tanaka, S. Tanaka, S. Tanaka, Y. Tanaka, G. P. Tappern, S Tapprogge, S. Tarem, F. Tarrade, J. Tarrant, G. Tartarelli, P. Tas, M. </w:t>
+        <w:t xml:space="preserve">Pilkington, M. A. P. D. Santos, J. Pina, J. L. Pinfold, J. Ping, J. Pinhão, B. Pinto, O. Pirotte, R Placakyte, A. Placci, M. Plamondon, W. G. Plano, M.-A. Pleier, A. V. Pleskach, S. Podkladkin, F. Podlyski, P Poffenberger, L. Poggioli, M. Pohl, I. Polak, G. Polesello, A. Policicchio, A. Polini, V. Polychronakos, D. M. Pomarede, K. Pommès, P. Ponsot, L. Pontecorvo, B. G. Pope, R. Popescu, D. S. Popovic, A. Poppleton, J. Popule, X. P. Bueso, C. Posch, G. E. Pospelov, P. Pospichal, S. Pospisil, M. Postranecky, I. N. Potrap, C. J. Potter, G Poulard, A. Pousada, J. Poveda, R. Prabhu, P. Pralavorio, S. Prasad, J. Prast, S. Prat, M. Prata, R. Pravahan, T Preda, K. Pretzl, L. Pribyl, D. Price, L. E. Price, M. J. Price, P. M. Prichard, D. Prieur, M. Primavera, D. Primor, K Prokofiev, E. Prosso, J. Proudfoot, H. Przysiezniak, C. Puigdengoles, J. Purdham, M. Purohit, P. Puzo, A. N. Pylaev, Y Pylypchenko, M. Qi, J. Qian, W. Qian, Z. Qian, D. Qing, A. Quadt, D. R. Quarrie, W. B. Quayle, J. J. Rabbers, V. Radeka, J. M. Rafi, F. Ragusa, A. M. Rahimi, D. Rahm, C. Raine, B. Raith, S. Rajagopalan, S. Rajek, H. Rammer, M. Ramstedt, S. Rangod, P. N. Ratoff, T. Raufer, F. Rauscher, E. Rauter, M. Raymond, A. L. Reads, D. Rebuzzi, G. R. Redlinger, K. Reeves, M. Rehak, A Reichold, E. Reinherz-Aronis, I. Reisinger, D. Reljic, C. Rembser, Z. Ren, S. R. C. Renaudin-Crepe, P. Renkel, B Rensch, S. Rescia, M. Rescigno, S. Resconi, B. Resende, P. Rewiersma, J. Rey, M. Rey-Campagnolle, E. Rezaie, P Reznicek, R. A. Richards, J.-P. Richer, R. H. Richter, R. Richter, E. Richter-Was, M. Ridel, W. Riegler, S. Rieke, M Rijpstra, M. Rijssenbeek, A. Rimoldi, R. R. Rios, I. R. Dachs, M. Rivline, G. Rivoltella, F. Rizatdinova, S. H. Robertson, A. Robichaud-Veronneau, S. Robins, D. Robinson, A. Robson, J. H. Rochford, C. Roda, S. Rodier, S. Roe, O Røhne, F. Rohrbach, J. Roldán, S. Rolli, J. B. Romance, A. Romaniouk, V. M. Romanov, G. Romeo, L. Roos, E. Ros, S Rosati, F. Rosenbaum, G. A. Rosenbaum, E. I. Rosenberg, L. Rosselet, L. P. Rossi, L. Rossi, M. Rotaru, J. Rothberg, I Rottländer, D. Rousseau, A. Rozanov, Y. Rozen, R. Ruber, B. Ruckert, G. Rudolph, F. Rühr, F. Ruggieri, G. Ruggiero, H Ruiz, A. Ruiz-Martinez, E. Rulikowska-Zarebska, V. Rumiantsev, L. Rumyantsev, K. Runge, O. Runolfsson, N. A. Rusakovich, D. R. Rust, J. P. Rutherfoord, C. Ruwiedel, Y. F. Ryabov, V. Ryadovikov, P. Ryan, G. Rybkine, J. S. da Costa, A. F. Saavedra, S. Saboumazrag, H. F.-W. Sadrozinski, R. Sadykov, H. Sakamoto, P. Sala, A. Salamon, M. Saleem, D Salihagic, J. Salt, O. S. Bauza, B. M. S. Ferrando, D. Salvatore, A. Salzburger, D. Sampsonidis, B. H. Samset, C. A. S. Sánchez, M. A. S. Lozano, E. S. Peris, H. Sandaker, H. G. Sander, M. Sandhoff, S Sandvoss, D. P. C. Sankey, B. Sanny, S. Sansone, A. Sansoni, C. S. Rios, J. Santander, L. Santi, C. Santoni, R Santonico, J. Santos, M. Sapinski, J. G. Saraiva, F. Sarri, O. Sasaki, T. Sasaki, N. Sasao, I. Satsounkevitch, D Sauvage, G. Sauvage, P. Savard, A. Y. Savine, V. Savinov, A. Savoy-Navarro, P. Savva, D. H. Saxon, L. P. Says, C Sbarra, E. Sbrissa, A. Sbrizzi, D. A. Scannicchio, J. Schaarschmidt, P. Schacht, U. Schäfer, A. C. Schaffer, D Schaile, M. Schaller, A. G. Schamov, V. A. Schegelsky, D. Scheirich, M. Schernau, M. I. Scherzer, C. Schiavi, H Schick, J. Schieck, P. Schieferdecker, M. Schioppa, G. Schlager, S. Schlenker, J. L. Schlereth, P. Schmid, M. P. Schmidt, C. Schmitt, K. Schmitt, M. Schmitz, H. Schmücker, T. Schoerner, R. C. Scholte, M. Schott, D. Schouten, M Schram, A. Schricker, D. Schroff, S. Schuh, H. W. Schuijlenburg, G. Schuler, J. Schultes, H.-C. Schultz-Coulon, J Schumacher, M. Schumacher, P. Schune, A. Schwartzman, D. Schweiger, P. Schwemling, C. Schwick, R. Schwienhorst, R Schwierz, J. Schwindling, W. G. Scott, H. Secker, E. Sedykh, N. Seguin-Moreau, E. Segura, S. C. Seidel, A. Seiden, J. M. Seixas, G. Sekhniaidze, D. M. Seliverstov, B. Selldén, M. Seman, N. Semprini-Cesari, C. Serfon, L. Serin, R Seuster, H. Severini, M. E. Sevior, K. A. Sexton, A. Sfyrla, T. P. Shah, L. Shan, J. T. Shank, M. Shapiro, P. B. Shatalov, L Shaver, C. Shaw, T. G. Shears, P. Sherwood, A. Shibata, P. Shield, S. Shilov, M. Shimojima, T. Shin, M. Shiyakova, A Shmeleva, M. Shoa, M. J. Shochet, M. A. Shupe, P. Sicho, A. Sidoti, A. Siebel, M. Siebel, J. Siegrist, D. Sijacki, J Silva, S. B. Silverstein, V. Simak, L. Simic, S. Simion, B. Simmons, M. Simonyan, P. Sinervo, V. Sipica, G. Siragusa, A. N. Sisakyan, S. Sivoklokov, J. Sjölin, P. Skubic, N. Skvorodnev, P. Slattery, T. Slavicek, K. Sliwa, T. J. Sloan, J Sloper, V. Smakhtin, A. Small, S. Y. Smirnov, Y. Smirnov, L. Smirnova, O. Smirnova, N. A. Smith, B. </w:t>
       </w:r>
       <w:r>
         <w:rPr>
@@ -3809,7 +4166,7 @@
           <w:szCs w:val="24"/>
         </w:rPr>
         <w:lastRenderedPageBreak/>
-        <w:t xml:space="preserve">Tasevsky, Y. Tayalati, F. E. Taylor, G. Taylor, G. N. Taylor, R. P. Taylor, V. Tcherniatine, F. Tegenfeldt, P. Teixeira-Dias, H. T. Kate, P. K. Teng, R. Ter-Antonyan, S Terada, J. Terron, M. Terwort, R. J. Teuscher, C. M. Tevlin, J. Thadome, J. Thion, M. Thioye, A. Thomas, J. P. Thomas, T. L. Thomas, E. Thomas, R. J. Thompson, A. S. Thompson, R. P. Thun, T. Tic, V. O. Tikhomirov, Y. A. Tikhonov, S. Timm, C. J. W. P. Timmermans, P. Tipton, F. J. T. A. Viegas, S. Tisserant, M. Titov, J. Tobias, V. M. Tocut, B. Toczek, S Todorova-Nova, J. Tojo, S. Tokár, K. Tokushuku, L. Tomasek, M. Tomasek, F. Tomasz, M. Tomoto, D. Tompkins, L Tompkins, K. Toms, A. Tonazzo, G. Tong, A. Tonoyan, C. Topfel, N. D. Topilin, E. Torrence, J. G. T. Pais, J. Toth, F Touchard, D. R. Tovey, S. N. Tovey, E. F. Towndrow, T. Trefzger, M. Treichel, J. Treis, L. Tremblet, W. Tribanek, A Tricoli, I. M. Trigger, G. Trilling, S. Trincaz-Duvoid, M. F. Tripiana, W. Trischuk, Z. Trka, B. Trocmé, C. Troncon, J. C.-L. Tseng, I. Tsiafis, P. V. Tsiareshka, G. Tsipolitis, E. G. Tskhadadze, I. I. Tsukerman, V. Tsulaia, S. Tsuno, M Turala, I. T. Cakir, E. Turlay, P. M. Tuts, M. S. Twomey, M. Tyndel, D. Typaldos, H. Tyrvainen, E. Tzamarioudaki, G Tzanakos, I. Ueda, M. Uhrmacher, F. Ukegawa, M. U. Comes, G. Unal, D. G. Underwood, A. Undrus, G. Unel, Y. Unno, E Urkovsky, G. Usai, Y. Usov, L. Vacavant, V. Vacek, B. Vachon, S. Vahsen, C. Valderanis, J. Valenta, P. Valente, A Valero, S. Valkar, J. A. V. Ferrer, H. V. der Bij, H. van der Graaf, E. van der Kraaij, B. V. Eijk, N. van Eldik, P. van Gemmeren, Z. van Kesteren, I. van Vulpen, R. VanBerg, W. Vandelli, G. Vandoni, A. Vaniachine, F Vannucci, M. Varanda, F. V. Rodriguez, R. Vari, E. W. Varnes, D. Varouchas, A. Vartapetian, K. E. Varvell, V. I. Vassilakopoulos, L. Vassilieva, E. Vataga, L. Vaz, F. Vazeille, P. Vedrine, G. Vegni, J. J. Veillet, C. Vellidis, F Veloso, R. Veness, S. Veneziano, A. Ventura, S. Ventura, V. Vercesi, M. Verducci, W. Verkerke, J. C. Vermeulen, L Vertogardov, M. C. Vetterli, I. Vichou, T. Vickey, G. H. A. Viehhauser, E. Vigeolas, M. Villa, E. G. Villani, J Villate, I. Villella, E. Vilucchi, P. Vincent, H. Vincke, M. G. Vincter, V. B. Vinogradov, M. Virchaux, S. Viret, J Virzi, A. Vitale, I. Vivarelli, R. Vives, F. V. Vaques, S. Vlachos, H. Vogt, P. Vokac, C. F. Vollmer, M. Volpi, G Volpini, R. von Boehn-Buchholz, H. von der Schmitt, E. von Toerne, V. Vorobel, A. P. Vorobiev, A. S. Vorozhtsov, S. B. Vorozhtsov, M. Vos, K. C. Voss, R. Voss, J. H. Vossebeld, A. S. Vovenko, N. Vranjes, V. Vrba, M. Vreeswijk, T. V. Anh, B Vuaridel, M. Vudragovic, V. Vuillemin, R. Vuillermet, A. Wänanen, H. Wahlen, J. Walbersloh, R. Walker, W Walkowiak, R. Wall, R. S. Wallny, S. Walsh, C. Wang, J. C. Wang, F. Wappler, A. Warburton, C. P. Ward, G. P. Warner, M Warren, M. Warsinsky, R. Wastie, P. M. Watkins, A. T. Watson, G. Watts, A. T. Waugh, B. M. Waugh, C. Weaverdyck, M Webel, G. Weber, J. Weber, M. Weber, P. Weber, A. R. Weidberg, P. M. Weilhammer, J. Weingarten, C. Weiser, H Wellenstein, H. P. Wellisch, P. S. Wells, A. Wemans, M. Wen, T. Wenaus, S. Wendler, T. Wengler, S. Wenig, N. Wermes, P Werneke, P. Werner, U. Werthenbach, S. J. Wheeler-Ellis, S. P. Whitaker, A. White, M. J. White, S. White, D Whittington, F. Wicek, D. Wicke, F. J. Wickens, W. Wiedenmann, M. Wielers, P. Wienemann, M. Wiesmann, M. Wiesmann, T Wijnen, A. Wildauer, I. Wilhelm, H. G. Wilkens, H. H. Williams, W. Willis, S. Willocq, I. Wilmut, J. A. Wilson, A Wilson, I. Wingerter-Seez, L. Winton, W. Witzeling, T. Wlodek, E. Woehrling, M. W. Wolter, H. Wolters, B. Wosiek, J Wotschack, M. J. Woudstra, C. Wright, S. L. Wu, X. Wu, J. Wuestenfeld, R. Wunstorf, S. Xella-Hansen, A. Xiang, S. Xie, Y Xie, G. Xu, N. Xu, A. Yamamoto, S. Yamamoto, H. Yamaoka, Y. Yamazaki, Z. Yan, H. Yang, J. C. Yang, S. Yang, U. K. Yang, Y Yang, Z. Yang, W.-M. Yao, Y. Yao, K. Yarradoddi, Y. Yasu, J. Ye, M. Yilmaz, R. Yoosoofmiya, K. Yorita, H. Yoshida, R Yoshida, C. Young, S. P. Youssef, D. Yu, J. Yu, M. Yu, X. Yu, J. Yuan, A. Yurkewicz, V. G. Zaets, R. Zaidan, A. M. Zaitsev, J Zajac, Z. Zajacova, A. Y. Zalite, Y. K. Zalite, L. Zanello, P. Zarzhitsky, A. Zaytsev, M. Zdrazil, C. Zeitnitz, M Zeller, P. F. Zema, C. Zendler, A. V. Zenin, T. Zenis, Z. Zenonos, S. Zenz, D. Zerwas, H. Zhang, J. Zhang, W. Zheng, X Zhang, L. Zhao, T. Zhao, X. Zhao, Z. Zhao, A. Zhelezko, A. Zhemchugov, S. Zheng, L. Zhichao, B. Zhou, N. Zhou, S. Zhou, Y Zhou, C. G. Zhu, H. Z. Zhu, X. A. Zhuang, V. Zhuravlov, B. Zilka, N. I. Zimin, S. Zimmermann, M. Ziolkowski, R. Zitoun, L Zivkovic, V. V. Zmouchko, G. Zobernig, A. Zoccoli, M. </w:t>
+        <w:t xml:space="preserve">C. Smith, D. S. Smith, J. Smith, K. M. Smith, B. Smith, M. Smizanska, K. Smolek, A. A. Snesarev, S. W. Snow, J. Snow, J. Snuverink, S Snyder, M. Soares, S. Soares, R. Sobie, J. Sodomka, M. Söderberg, A. Soffer, C. A. Solans, M. Solar, D. Sole, E. S. Camillocci, A. A. Solodkov, O. V. Solov’yanov, I. Soloviev, R. Soluk, J. Sondericker, V. Sopko, B. Sopko, M Sorbi, J. S. Medel, M. Sosebee, V. V. Sosnovtsev, L. S. Suay, A. Soukharev, J. Soukup, S. Spagnolo, F Spano, P. Speckmayer, M. Spegel, E. Spencer, R. Spighi, G. Spigo, F. Spila, E. Spiriti, R. Spiwoks, L. Spogli, M Spousta, G. Sprachmann, B. Spurlock, R. D. S. Denis, T. Stahl, R. J. Staley, R. Stamen, S. N. Stancu, E. Stanecka, R. W. Stanek, C. Stanescu, S. Stapnes, E. A. Starchenko, P. Staroba, J. Stastny, A. Staude, P. Stavina, M. Stavrianakou, G Stavropoulos, E. Stefanidis, J. L. Steffens, I. Stekl, H. J. Stelzer, H. Stenzel, G. Stewart, T. D. Stewart, W Stiller, T. Stockmanns, M. Stodulski, S. Stonjek, A. Stradling, A. Straessner, J. Strandberg, A. Strandlie, M Strauss, V. Strickland, D. Striegel, P. Strizenec, R. Ströhmer, D. M. Strom, J. A. Strong, R. Stroynowski, B. Stugu, I Stumer, D. Su, S. Subramania, S. I. Suchkov, Y. Sugaya, T. Sugimoto, M. Suk, V. V. Sulin, S. Sultanov, Z. Sun, B. Sundal, S Sushkov, G. Susinno, P. Sutcliffe, M. R. Sutton, Y. M. Sviridov, I. Sykora, R. R. Szczygiel, B. Szeless, T. Szymocha, J Sánchez, D. Ta, S. T. Gameiro, M. Tadel, R. Tafirout, A. Taga, H. Takai, R. Takashima, H. Takeda, T. Takeshita, M Talby, A. Talyshev, M. C. Tamsett, J. Tanaka, K. Tanaka, R. Tanaka, S. Tanaka, S. Tanaka, Y. Tanaka, G. P. Tappern, S Tapprogge, S. Tarem, F. Tarrade, J. Tarrant, G. Tartarelli, P. Tas, M. Tasevsky, Y. Tayalati, F. E. Taylor, G. Taylor, G. N. Taylor, R. P. Taylor, V. Tcherniatine, F. Tegenfeldt, P. Teixeira-Dias, H. T. Kate, P. K. Teng, R. Ter-Antonyan, S Terada, J. Terron, M. Terwort, R. J. Teuscher, C. M. Tevlin, J. Thadome, J. Thion, M. Thioye, A. Thomas, J. P. Thomas, T. L. Thomas, E. Thomas, R. J. Thompson, A. S. Thompson, R. P. Thun, T. Tic, V. O. Tikhomirov, Y. A. Tikhonov, S. Timm, C. J. W. P. Timmermans, P. Tipton, F. J. T. A. Viegas, S. Tisserant, M. Titov, J. Tobias, V. M. Tocut, B. Toczek, S Todorova-Nova, J. Tojo, S. Tokár, K. Tokushuku, L. Tomasek, M. Tomasek, F. Tomasz, M. Tomoto, D. Tompkins, L Tompkins, K. Toms, A. Tonazzo, G. Tong, A. Tonoyan, C. Topfel, N. D. Topilin, E. Torrence, J. G. T. Pais, J. Toth, F Touchard, D. R. Tovey, S. N. Tovey, E. F. Towndrow, T. Trefzger, M. Treichel, J. Treis, L. Tremblet, W. Tribanek, A Tricoli, I. M. Trigger, G. Trilling, S. Trincaz-Duvoid, M. F. Tripiana, W. Trischuk, Z. Trka, B. Trocmé, C. Troncon, J. C.-L. Tseng, I. Tsiafis, P. V. Tsiareshka, G. Tsipolitis, E. G. Tskhadadze, I. I. Tsukerman, V. Tsulaia, S. Tsuno, M Turala, I. T. Cakir, E. Turlay, P. M. Tuts, M. S. Twomey, M. Tyndel, D. Typaldos, H. Tyrvainen, E. Tzamarioudaki, G Tzanakos, I. Ueda, M. Uhrmacher, F. Ukegawa, M. U. Comes, G. Unal, D. G. Underwood, A. Undrus, G. Unel, Y. Unno, E Urkovsky, G. Usai, Y. Usov, L. Vacavant, V. Vacek, B. Vachon, S. Vahsen, C. Valderanis, J. Valenta, P. Valente, A Valero, S. Valkar, J. A. V. Ferrer, H. V. der Bij, H. van der Graaf, E. van der Kraaij, B. V. Eijk, N. van Eldik, P. van Gemmeren, Z. van Kesteren, I. van Vulpen, R. VanBerg, W. Vandelli, G. Vandoni, A. Vaniachine, F Vannucci, M. Varanda, F. V. Rodriguez, R. Vari, E. W. Varnes, D. Varouchas, A. Vartapetian, K. E. Varvell, V. I. Vassilakopoulos, L. Vassilieva, E. Vataga, L. Vaz, F. Vazeille, P. Vedrine, G. Vegni, J. J. Veillet, C. Vellidis, F Veloso, R. Veness, S. Veneziano, A. Ventura, S. Ventura, V. Vercesi, M. Verducci, W. Verkerke, J. C. Vermeulen, L Vertogardov, M. C. Vetterli, I. Vichou, T. Vickey, G. H. A. Viehhauser, E. Vigeolas, M. Villa, E. G. Villani, J Villate, I. Villella, E. Vilucchi, P. Vincent, H. Vincke, M. G. Vincter, V. B. Vinogradov, M. Virchaux, S. Viret, J Virzi, A. Vitale, I. Vivarelli, R. Vives, F. V. Vaques, S. Vlachos, H. Vogt, P. Vokac, C. F. Vollmer, M. Volpi, G Volpini, R. von Boehn-Buchholz, H. von der Schmitt, E. von Toerne, V. Vorobel, A. P. Vorobiev, A. S. Vorozhtsov, S. B. Vorozhtsov, M. Vos, K. C. Voss, R. Voss, J. H. Vossebeld, A. S. Vovenko, N. Vranjes, V. Vrba, M. Vreeswijk, T. V. Anh, B Vuaridel, M. Vudragovic, V. Vuillemin, R. Vuillermet, A. Wänanen, H. Wahlen, J. Walbersloh, R. Walker, W Walkowiak, R. Wall, R. S. Wallny, S. Walsh, C. Wang, J. C. Wang, F. Wappler, A. Warburton, C. P. Ward, G. P. Warner, M Warren, M. Warsinsky, R. Wastie, P. M. Watkins, A. T. Watson, G. Watts, A. T. Waugh, B. M. Waugh, C. Weaverdyck, M Webel, G. Weber, J. Weber, M. Weber, P. Weber, A. R. </w:t>
       </w:r>
       <w:r>
         <w:rPr>
@@ -3817,7 +4174,7 @@
           <w:szCs w:val="24"/>
         </w:rPr>
         <w:lastRenderedPageBreak/>
-        <w:t xml:space="preserve">M. Zoeller, Y. Zolnierowski, A. Zsenei, M. zur Nedden, and V Zychacek, </w:t>
+        <w:t xml:space="preserve">Weidberg, P. M. Weilhammer, J. Weingarten, C. Weiser, H Wellenstein, H. P. Wellisch, P. S. Wells, A. Wemans, M. Wen, T. Wenaus, S. Wendler, T. Wengler, S. Wenig, N. Wermes, P Werneke, P. Werner, U. Werthenbach, S. J. Wheeler-Ellis, S. P. Whitaker, A. White, M. J. White, S. White, D Whittington, F. Wicek, D. Wicke, F. J. Wickens, W. Wiedenmann, M. Wielers, P. Wienemann, M. Wiesmann, M. Wiesmann, T Wijnen, A. Wildauer, I. Wilhelm, H. G. Wilkens, H. H. Williams, W. Willis, S. Willocq, I. Wilmut, J. A. Wilson, A Wilson, I. Wingerter-Seez, L. Winton, W. Witzeling, T. Wlodek, E. Woehrling, M. W. Wolter, H. Wolters, B. Wosiek, J Wotschack, M. J. Woudstra, C. Wright, S. L. Wu, X. Wu, J. Wuestenfeld, R. Wunstorf, S. Xella-Hansen, A. Xiang, S. Xie, Y Xie, G. Xu, N. Xu, A. Yamamoto, S. Yamamoto, H. Yamaoka, Y. Yamazaki, Z. Yan, H. Yang, J. C. Yang, S. Yang, U. K. Yang, Y Yang, Z. Yang, W.-M. Yao, Y. Yao, K. Yarradoddi, Y. Yasu, J. Ye, M. Yilmaz, R. Yoosoofmiya, K. Yorita, H. Yoshida, R Yoshida, C. Young, S. P. Youssef, D. Yu, J. Yu, M. Yu, X. Yu, J. Yuan, A. Yurkewicz, V. G. Zaets, R. Zaidan, A. M. Zaitsev, J Zajac, Z. Zajacova, A. Y. Zalite, Y. K. Zalite, L. Zanello, P. Zarzhitsky, A. Zaytsev, M. Zdrazil, C. Zeitnitz, M Zeller, P. F. Zema, C. Zendler, A. V. Zenin, T. Zenis, Z. Zenonos, S. Zenz, D. Zerwas, H. Zhang, J. Zhang, W. Zheng, X Zhang, L. Zhao, T. Zhao, X. Zhao, Z. Zhao, A. Zhelezko, A. Zhemchugov, S. Zheng, L. Zhichao, B. Zhou, N. Zhou, S. Zhou, Y Zhou, C. G. Zhu, H. Z. Zhu, X. A. Zhuang, V. Zhuravlov, B. Zilka, N. I. Zimin, S. Zimmermann, M. Ziolkowski, R. Zitoun, L Zivkovic, V. V. Zmouchko, G. Zobernig, A. Zoccoli, M. M. Zoeller, Y. Zolnierowski, A. Zsenei, M. zur Nedden, and V Zychacek, </w:t>
       </w:r>
       <w:r>
         <w:rPr>
@@ -4193,6 +4550,7 @@
           <w:rFonts w:ascii="Calibri" w:hAnsi="Calibri" w:cs="Calibri"/>
           <w:szCs w:val="24"/>
         </w:rPr>
+        <w:lastRenderedPageBreak/>
         <w:t>[12]</w:t>
       </w:r>
       <w:r>

</xml_diff>

<commit_message>
work on physics motivation. Next step: cross check examples with NSW TDR examples of physics of interest
</commit_message>
<xml_diff>
--- a/planning/thesis_brainstorm.docx
+++ b/planning/thesis_brainstorm.docx
@@ -25,15 +25,7 @@
         <w:br/>
       </w:r>
       <w:r>
-        <w:t xml:space="preserve">Just missing a section on </w:t>
-      </w:r>
-      <w:proofErr w:type="spellStart"/>
-      <w:r>
-        <w:t>cosmics</w:t>
-      </w:r>
-      <w:proofErr w:type="spellEnd"/>
-      <w:r>
-        <w:t xml:space="preserve"> rays and physics motivation for LHC &amp; ATLAS</w:t>
+        <w:t>Just missing a section on cosmics rays and physics motivation for LHC &amp; ATLAS</w:t>
       </w:r>
     </w:p>
     <w:p>
@@ -50,15 +42,7 @@
         </w:numPr>
       </w:pPr>
       <w:r>
-        <w:t xml:space="preserve">The x-ray method is validated by the </w:t>
-      </w:r>
-      <w:proofErr w:type="spellStart"/>
-      <w:r>
-        <w:t>cosmics</w:t>
-      </w:r>
-      <w:proofErr w:type="spellEnd"/>
-      <w:r>
-        <w:t xml:space="preserve"> method</w:t>
+        <w:t>The x-ray method is validated by the cosmics method</w:t>
       </w:r>
     </w:p>
     <w:p>
@@ -69,13 +53,8 @@
           <w:numId w:val="8"/>
         </w:numPr>
       </w:pPr>
-      <w:proofErr w:type="spellStart"/>
-      <w:r>
-        <w:t>Cosmics</w:t>
-      </w:r>
-      <w:proofErr w:type="spellEnd"/>
-      <w:r>
-        <w:t xml:space="preserve"> provides relative alignment info complementary to alignment info from other characterization datasets</w:t>
+      <w:r>
+        <w:t>Cosmics provides relative alignment info complementary to alignment info from other characterization datasets</w:t>
       </w:r>
     </w:p>
     <w:p>
@@ -87,15 +66,7 @@
         </w:numPr>
       </w:pPr>
       <w:r>
-        <w:t>NSW is a necessary part of hi-</w:t>
-      </w:r>
-      <w:proofErr w:type="spellStart"/>
-      <w:r>
-        <w:t>lumi</w:t>
-      </w:r>
-      <w:proofErr w:type="spellEnd"/>
-      <w:r>
-        <w:t xml:space="preserve"> upgrade that ensures the future of particle physics at the energy frontier, which motivates my project</w:t>
+        <w:t>NSW is a necessary part of hi-lumi upgrade that ensures the future of particle physics at the energy frontier, which motivates my project</w:t>
       </w:r>
     </w:p>
     <w:p>
@@ -129,23 +100,7 @@
           <w:i/>
           <w:iCs/>
         </w:rPr>
-        <w:t>Intro: Brief overview, starting with Hi-</w:t>
-      </w:r>
-      <w:proofErr w:type="spellStart"/>
-      <w:r>
-        <w:rPr>
-          <w:i/>
-          <w:iCs/>
-        </w:rPr>
-        <w:t>Lumi</w:t>
-      </w:r>
-      <w:proofErr w:type="spellEnd"/>
-      <w:r>
-        <w:rPr>
-          <w:i/>
-          <w:iCs/>
-        </w:rPr>
-        <w:t xml:space="preserve"> motivation</w:t>
+        <w:t>Intro: Brief overview, starting with Hi-Lumi motivation</w:t>
       </w:r>
     </w:p>
     <w:p>
@@ -525,15 +480,7 @@
         </w:numPr>
       </w:pPr>
       <w:r>
-        <w:t xml:space="preserve">Cylindrical </w:t>
-      </w:r>
-      <w:proofErr w:type="gramStart"/>
-      <w:r>
-        <w:t>general purpose</w:t>
-      </w:r>
-      <w:proofErr w:type="gramEnd"/>
-      <w:r>
-        <w:t xml:space="preserve"> detector</w:t>
+        <w:t>Cylindrical general purpose detector</w:t>
       </w:r>
     </w:p>
     <w:p>
@@ -612,29 +559,19 @@
         </w:numPr>
       </w:pPr>
       <w:r>
-        <w:t xml:space="preserve">ATLAS </w:t>
-      </w:r>
-      <w:proofErr w:type="spellStart"/>
-      <w:r>
-        <w:t>coords</w:t>
-      </w:r>
-      <w:proofErr w:type="spellEnd"/>
-    </w:p>
-    <w:p>
-      <w:pPr>
-        <w:pStyle w:val="ListParagraph"/>
-        <w:numPr>
-          <w:ilvl w:val="1"/>
-          <w:numId w:val="1"/>
-        </w:numPr>
-      </w:pPr>
-      <w:proofErr w:type="spellStart"/>
-      <w:r>
-        <w:t>Partons</w:t>
-      </w:r>
-      <w:proofErr w:type="spellEnd"/>
-      <w:r>
-        <w:t xml:space="preserve"> collide, physics occurs</w:t>
+        <w:t>ATLAS coords</w:t>
+      </w:r>
+    </w:p>
+    <w:p>
+      <w:pPr>
+        <w:pStyle w:val="ListParagraph"/>
+        <w:numPr>
+          <w:ilvl w:val="1"/>
+          <w:numId w:val="1"/>
+        </w:numPr>
+      </w:pPr>
+      <w:r>
+        <w:t>Partons collide, physics occurs</w:t>
       </w:r>
     </w:p>
     <w:p>
@@ -1032,23 +969,7 @@
         </w:numPr>
       </w:pPr>
       <w:r>
-        <w:t>At hi-</w:t>
-      </w:r>
-      <w:proofErr w:type="spellStart"/>
-      <w:r>
-        <w:t>lumi</w:t>
-      </w:r>
-      <w:proofErr w:type="spellEnd"/>
-      <w:r>
-        <w:t xml:space="preserve"> 300 kHz a </w:t>
-      </w:r>
-      <w:proofErr w:type="gramStart"/>
-      <w:r>
-        <w:t>pretty normal</w:t>
-      </w:r>
-      <w:proofErr w:type="gramEnd"/>
-      <w:r>
-        <w:t xml:space="preserve"> hit rate</w:t>
+        <w:t>At hi-lumi 300 kHz a pretty normal hit rate</w:t>
       </w:r>
     </w:p>
     <w:p>
@@ -1115,15 +1036,7 @@
         </w:numPr>
       </w:pPr>
       <w:r>
-        <w:t xml:space="preserve">Just raising the muon </w:t>
-      </w:r>
-      <w:proofErr w:type="spellStart"/>
-      <w:r>
-        <w:t>p_T</w:t>
-      </w:r>
-      <w:proofErr w:type="spellEnd"/>
-      <w:r>
-        <w:t xml:space="preserve"> threshold helps, but you lose interesting physics</w:t>
+        <w:t>Just raising the muon p_T threshold helps, but you lose interesting physics</w:t>
       </w:r>
     </w:p>
     <w:p>
@@ -1190,15 +1103,7 @@
         </w:numPr>
       </w:pPr>
       <w:r>
-        <w:t xml:space="preserve">Two technologies, </w:t>
-      </w:r>
-      <w:proofErr w:type="spellStart"/>
-      <w:r>
-        <w:t>sTGC</w:t>
-      </w:r>
-      <w:proofErr w:type="spellEnd"/>
-      <w:r>
-        <w:t xml:space="preserve"> (primary trigger) and MM (primary tracker), but both do either for redundancy</w:t>
+        <w:t>Two technologies, sTGC (primary trigger) and MM (primary tracker), but both do either for redundancy</w:t>
       </w:r>
     </w:p>
     <w:p>
@@ -1295,15 +1200,7 @@
       </w:pPr>
       <w:r>
         <w:lastRenderedPageBreak/>
-        <w:t xml:space="preserve">Optimal for </w:t>
-      </w:r>
-      <w:proofErr w:type="gramStart"/>
-      <w:r>
-        <w:t>high rate</w:t>
-      </w:r>
-      <w:proofErr w:type="gramEnd"/>
-      <w:r>
-        <w:t xml:space="preserve"> environment, precision tracking</w:t>
+        <w:t>Optimal for high rate environment, precision tracking</w:t>
       </w:r>
     </w:p>
     <w:p>
@@ -1326,13 +1223,8 @@
           <w:numId w:val="1"/>
         </w:numPr>
       </w:pPr>
-      <w:proofErr w:type="spellStart"/>
-      <w:r>
-        <w:t>sTGC</w:t>
-      </w:r>
-      <w:proofErr w:type="spellEnd"/>
-      <w:r>
-        <w:t xml:space="preserve"> details</w:t>
+      <w:r>
+        <w:t>sTGC details</w:t>
       </w:r>
       <w:r>
         <w:fldChar w:fldCharType="begin"/>
@@ -1354,15 +1246,7 @@
         <w:fldChar w:fldCharType="end"/>
       </w:r>
       <w:r>
-        <w:t xml:space="preserve">, figure: </w:t>
-      </w:r>
-      <w:proofErr w:type="spellStart"/>
-      <w:r>
-        <w:t>sTGC</w:t>
-      </w:r>
-      <w:proofErr w:type="spellEnd"/>
-      <w:r>
-        <w:t xml:space="preserve"> internals from Benoit</w:t>
+        <w:t>, figure: sTGC internals from Benoit</w:t>
       </w:r>
     </w:p>
     <w:p>
@@ -1422,32 +1306,19 @@
         </w:numPr>
       </w:pPr>
       <w:r>
-        <w:t xml:space="preserve">Wire position resolution is 10mm, strip position resolution is 45 </w:t>
-      </w:r>
-      <w:proofErr w:type="gramStart"/>
-      <w:r>
-        <w:t>um</w:t>
-      </w:r>
-      <w:proofErr w:type="gramEnd"/>
-    </w:p>
-    <w:p>
-      <w:pPr>
-        <w:pStyle w:val="ListParagraph"/>
-        <w:numPr>
-          <w:ilvl w:val="1"/>
-          <w:numId w:val="1"/>
-        </w:numPr>
-      </w:pPr>
-      <w:r>
-        <w:t xml:space="preserve">Quadruplet angular resolution of 1 </w:t>
-      </w:r>
-      <w:proofErr w:type="spellStart"/>
-      <w:r>
-        <w:t>mrad</w:t>
-      </w:r>
-      <w:proofErr w:type="spellEnd"/>
-      <w:r>
-        <w:t xml:space="preserve"> is achievable</w:t>
+        <w:t>Wire position resolution is 10mm, strip position resolution is 45 um</w:t>
+      </w:r>
+    </w:p>
+    <w:p>
+      <w:pPr>
+        <w:pStyle w:val="ListParagraph"/>
+        <w:numPr>
+          <w:ilvl w:val="1"/>
+          <w:numId w:val="1"/>
+        </w:numPr>
+      </w:pPr>
+      <w:r>
+        <w:t>Quadruplet angular resolution of 1 mrad is achievable</w:t>
       </w:r>
       <w:r>
         <w:fldChar w:fldCharType="begin"/>
@@ -1518,91 +1389,699 @@
           <w:iCs/>
           <w:highlight w:val="yellow"/>
         </w:rPr>
-        <w:t xml:space="preserve">Originally Brigitte, you had said to keep this very short. So </w:t>
-      </w:r>
-      <w:proofErr w:type="gramStart"/>
-      <w:r>
-        <w:rPr>
-          <w:i/>
-          <w:iCs/>
+        <w:t>Originally Brigitte, you had said to keep this very short. So far I have not.</w:t>
+      </w:r>
+    </w:p>
+    <w:p>
+      <w:pPr>
+        <w:pStyle w:val="ListParagraph"/>
+        <w:numPr>
+          <w:ilvl w:val="1"/>
+          <w:numId w:val="1"/>
+        </w:numPr>
+      </w:pPr>
+      <w:r>
+        <w:t>Five countries, including Canada</w:t>
+      </w:r>
+      <w:r>
+        <w:t>. Focus on Canadian process</w:t>
+      </w:r>
+    </w:p>
+    <w:p>
+      <w:pPr>
+        <w:pStyle w:val="ListParagraph"/>
+        <w:numPr>
+          <w:ilvl w:val="1"/>
+          <w:numId w:val="1"/>
+        </w:numPr>
+      </w:pPr>
+      <w:r>
+        <w:t>Cathode boards are multilayer PCB with electrodes etched on</w:t>
+      </w:r>
+    </w:p>
+    <w:p>
+      <w:pPr>
+        <w:pStyle w:val="ListParagraph"/>
+        <w:numPr>
+          <w:ilvl w:val="1"/>
+          <w:numId w:val="1"/>
+        </w:numPr>
+      </w:pPr>
+      <w:r>
+        <w:t xml:space="preserve">Etching strip pattern </w:t>
+      </w:r>
+      <w:r>
+        <w:sym w:font="Wingdings" w:char="F0E0"/>
+      </w:r>
+      <w:r>
+        <w:t xml:space="preserve"> distortion</w:t>
+      </w:r>
+      <w:r>
+        <w:t>; shape of brasses distorted</w:t>
+      </w:r>
+    </w:p>
+    <w:p>
+      <w:pPr>
+        <w:pStyle w:val="ListParagraph"/>
+        <w:numPr>
+          <w:ilvl w:val="1"/>
+          <w:numId w:val="1"/>
+        </w:numPr>
+      </w:pPr>
+      <w:r>
+        <w:t>Briefly point to Carlson’s thesis for CMM misalignment model, although simple offset and rotation model is often used as base</w:t>
+      </w:r>
+      <w:r>
+        <w:fldChar w:fldCharType="begin"/>
+      </w:r>
+      <w:r>
+        <w:instrText xml:space="preserve"> ADDIN ZOTERO_ITEM CSL_CITATION {"citationID":"cPnTcNsf","properties":{"formattedCitation":"\\uc0\\u160{}[10]","plainCitation":" [10]","noteIndex":0},"citationItems":[{"id":740,"uris":["http://zotero.org/users/4348135/items/GBRGTI43"],"uri":["http://zotero.org/users/4348135/items/GBRGTI43"],"itemData":{"id":740,"type":"thesis","abstract":"Over the course of the next ten years, the LHC will undergo upgrades that will more than triple its current luminosity. This increase in luminosity will put greater demands on the ATLAS trigger system. To meet these demands, the Small Wheels of the muon spectrometer will be replaced with the New Small Wheels (NSWs) during Long Shutdown 2. The NSWs employ two gaseous detector technologies - small-strip Thin Gap Chambers (sTGCs) and Micromegas. To characterize the sTGCs, a series of test beams were conducted on a production sTGC module at the H8 beamline of CERN’s Super Proton Synchrotron. The setup and results of the test beams are presented, and it has been found that the detector meets the performance requirements of the NSW for efficiency and multiplicity at several operating voltages. \n \nTo meet the performance requirements of the NSW, the positions of the detector elements must be precisely known. Quality control measurements were made during construction of the sTGC strip cathode boards to allow for the reconstruction of individual strip positions. A transformation from the nominal strip geometry to the as-built geometry is derived based on the QC measurements. This transformation was tested against microscope and cosmic ray misalignment measurements. The as-built predictions agree well with the misalignment measurements, demonstrating the ability to reconstruct the strip positions from the QC measurements.","event-place":"Victoria, British Columbia, Canada","genre":"Thesis","language":"en","note":"Accepted: 2019-07-16T17:20:40Z","number-of-pages":"132","publisher":"University of Victoria","publisher-place":"Victoria, British Columbia, Canada","source":"dspace.library.uvic.ca","title":"Results of the 2018 ATLAS sTGC test beam and internal strip alignment of sTGC detectors","URL":"https://dspace.library.uvic.ca/handle/1828/10973","author":[{"family":"Carlson","given":"Evan Michael"}],"accessed":{"date-parts":[["2021",5,12]]},"issued":{"date-parts":[["2019"]]}}}],"schema":"https://github.com/citation-style-language/schema/raw/master/csl-citation.json"} </w:instrText>
+      </w:r>
+      <w:r>
+        <w:fldChar w:fldCharType="separate"/>
+      </w:r>
+      <w:r>
+        <w:rPr>
+          <w:rFonts w:ascii="Calibri" w:hAnsi="Calibri" w:cs="Calibri"/>
+          <w:szCs w:val="24"/>
+        </w:rPr>
+        <w:t> [10]</w:t>
+      </w:r>
+      <w:r>
+        <w:fldChar w:fldCharType="end"/>
+      </w:r>
+      <w:r>
+        <w:t xml:space="preserve">. </w:t>
+      </w:r>
+    </w:p>
+    <w:p>
+      <w:pPr>
+        <w:pStyle w:val="ListParagraph"/>
+        <w:numPr>
+          <w:ilvl w:val="1"/>
+          <w:numId w:val="1"/>
+        </w:numPr>
+      </w:pPr>
+      <w:r>
+        <w:t>Cathode board (multilayer PCB) wound with wires, closed with another</w:t>
+      </w:r>
+      <w:r>
+        <w:t xml:space="preserve"> (gluing</w:t>
+      </w:r>
+      <w:r>
+        <w:t>, brasses</w:t>
+      </w:r>
+      <w:r>
+        <w:t>)</w:t>
+      </w:r>
+    </w:p>
+    <w:p>
+      <w:pPr>
+        <w:pStyle w:val="ListParagraph"/>
+        <w:numPr>
+          <w:ilvl w:val="1"/>
+          <w:numId w:val="1"/>
+        </w:numPr>
+      </w:pPr>
+      <w:r>
+        <w:t xml:space="preserve">Doublet </w:t>
+      </w:r>
+      <w:r>
+        <w:sym w:font="Wingdings" w:char="F0E0"/>
+      </w:r>
+      <w:r>
+        <w:t xml:space="preserve"> quadruplet (pins)</w:t>
+      </w:r>
+      <w:r>
+        <w:t xml:space="preserve"> (gluing</w:t>
+      </w:r>
+      <w:r>
+        <w:t>, brasses, microscope</w:t>
+      </w:r>
+      <w:r>
+        <w:t>)</w:t>
+      </w:r>
+    </w:p>
+    <w:p>
+      <w:pPr>
+        <w:pStyle w:val="ListParagraph"/>
+        <w:numPr>
+          <w:ilvl w:val="1"/>
+          <w:numId w:val="1"/>
+        </w:numPr>
+      </w:pPr>
+      <w:r>
+        <w:t>Quads to McGill for cosmic ray testing</w:t>
+      </w:r>
+    </w:p>
+    <w:p>
+      <w:pPr>
+        <w:pStyle w:val="ListParagraph"/>
+        <w:numPr>
+          <w:ilvl w:val="1"/>
+          <w:numId w:val="1"/>
+        </w:numPr>
+      </w:pPr>
+      <w:r>
+        <w:t>Quads to CERN to be installed on NSW</w:t>
+      </w:r>
+    </w:p>
+    <w:p>
+      <w:pPr>
+        <w:pStyle w:val="ListParagraph"/>
+        <w:numPr>
+          <w:ilvl w:val="1"/>
+          <w:numId w:val="1"/>
+        </w:numPr>
+      </w:pPr>
+      <w:r>
+        <w:t>Time-of-writing status update: NSW-A lowered</w:t>
+      </w:r>
+    </w:p>
+    <w:p>
+      <w:pPr>
+        <w:pStyle w:val="ListParagraph"/>
+        <w:numPr>
+          <w:ilvl w:val="1"/>
+          <w:numId w:val="1"/>
+        </w:numPr>
+      </w:pPr>
+      <w:r>
+        <w:t>Cite TDR</w:t>
+      </w:r>
+    </w:p>
+    <w:p>
+      <w:pPr>
+        <w:pStyle w:val="ListParagraph"/>
+        <w:numPr>
+          <w:ilvl w:val="0"/>
+          <w:numId w:val="1"/>
+        </w:numPr>
+      </w:pPr>
+      <w:r>
+        <w:t>The alignment system</w:t>
+      </w:r>
+      <w:r>
+        <w:fldChar w:fldCharType="begin"/>
+      </w:r>
+      <w:r>
+        <w:instrText xml:space="preserve"> ADDIN ZOTERO_ITEM CSL_CITATION {"citationID":"vMN9i1pF","properties":{"formattedCitation":"\\uc0\\u160{}[8,11]","plainCitation":" [8,11]","noteIndex":0},"citationItems":[{"id":61,"uris":["http://zotero.org/users/4348135/items/8C47A3RG"],"uri":["http://zotero.org/users/4348135/items/8C47A3RG"],"itemData":{"id":61,"type":"report","collection-title":"Technical design report","event-place":"Geneva","genre":"Technical Design Report","number":"CERN-LHCC-2013-006","publisher":"CERN","publisher-place":"Geneva","title":"New Small Wheel Technical Design Report","URL":"http://cdsweb.cern.ch/record/1552862/","author":[{"family":"ATLAS Collaboration","given":"CERN. Generva. The LHC experiments Committee"}],"issued":{"date-parts":[["2013"]]}}},{"id":704,"uris":["http://zotero.org/users/4348135/items/NMRT5447"],"uri":["http://zotero.org/users/4348135/items/NMRT5447"],"itemData":{"id":704,"type":"article-journal","abstract":"The muon spectrometer of the ATLAS detector at the Large Hadron Collider (LHC) at CERN consists of 1182 muon chambers for precision track measurements, arranged in three concentric cylinders in the barrel region, and in four wheels in each of the two endcaps. The endcap wheels are located between 7 m and 22 m from the interaction point, and have diameters between 13 m and 24 m. Muon chambers are equipped with a complex optical alignment system to monitor their positions and deformations during ATLAS data-taking. We describe the layout of the endcap part of the alignment system and the design and calibration of the optical sensors, as well as the various software components. About 1% of the system has been subjected to performance tests in the H8 beam line at CERN, and results of these tests are discussed. The installation and commissioning of the full system in the ATLAS cavern has been completed, and the analysis of the first data indicates that it performs already now at a level close to the goal of a 40 μm alignment accuracy, ultimately required for reconstructing high-momentum final-state muons with the desired momentum resolution of 10% at 1 TeV.","container-title":"Journal of Instrumentation","DOI":"10.1088/1748-0221/3/11/P11005","ISSN":"1748-0221","issue":"11","journalAbbreviation":"J. Inst.","language":"en","note":"publisher: IOP Publishing","page":"P11005–P11005","source":"Institute of Physics","title":"The Optical Alignment System of the ATLAS Muon Spectrometer Endcaps","volume":"3","author":[{"family":"Aefsky","given":"S."},{"family":"Amelung","given":"C."},{"family":"Bensinger","given":"J."},{"family":"Blocker","given":"C."},{"family":"Dushkin","given":"A."},{"family":"Gardner","given":"M."},{"family":"Hashemi","given":"K."},{"family":"Henry","given":"E."},{"family":"Kaplan","given":"B."},{"family":"Keselman","given":"P."},{"family":"Ketchum","given":"M."},{"family":"Landgraf","given":"U."},{"family":"Ostapchuk","given":"A."},{"family":"Rothberg","given":"J."},{"family":"Schricker","given":"A."},{"family":"Skvorodnev","given":"N."},{"family":"Wellenstein","given":"H."}],"issued":{"date-parts":[["2008",11]]}}}],"schema":"https://github.com/citation-style-language/schema/raw/master/csl-citation.json"} </w:instrText>
+      </w:r>
+      <w:r>
+        <w:fldChar w:fldCharType="separate"/>
+      </w:r>
+      <w:r>
+        <w:rPr>
+          <w:rFonts w:ascii="Calibri" w:hAnsi="Calibri" w:cs="Calibri"/>
+          <w:szCs w:val="24"/>
+        </w:rPr>
+        <w:t> [8,11]</w:t>
+      </w:r>
+      <w:r>
+        <w:fldChar w:fldCharType="end"/>
+      </w:r>
+      <w:r>
+        <w:t xml:space="preserve"> </w:t>
+      </w:r>
+      <w:r>
+        <w:sym w:font="Wingdings" w:char="F0E0"/>
+      </w:r>
+      <w:r>
+        <w:t xml:space="preserve"> Minimal</w:t>
+      </w:r>
+    </w:p>
+    <w:p>
+      <w:pPr>
+        <w:pStyle w:val="ListParagraph"/>
+        <w:numPr>
+          <w:ilvl w:val="1"/>
+          <w:numId w:val="1"/>
+        </w:numPr>
+      </w:pPr>
+      <w:r>
+        <w:t>NSW TDR only gives idea of alignment system, details have been presented internally.</w:t>
+      </w:r>
+    </w:p>
+    <w:p>
+      <w:pPr>
+        <w:pStyle w:val="ListParagraph"/>
+        <w:numPr>
+          <w:ilvl w:val="1"/>
+          <w:numId w:val="1"/>
+        </w:numPr>
+      </w:pPr>
+      <w:r>
+        <w:t>Original goal: Position of any 3 chambers traversable by a track wrt one another in eta with accuracy of 40 um</w:t>
+      </w:r>
+      <w:r>
+        <w:fldChar w:fldCharType="begin"/>
+      </w:r>
+      <w:r>
+        <w:instrText xml:space="preserve"> ADDIN ZOTERO_ITEM CSL_CITATION {"citationID":"EQGxcyD6","properties":{"formattedCitation":"\\uc0\\u160{}[7]","plainCitation":" [7]","noteIndex":0},"citationItems":[{"id":656,"uris":["http://zotero.org/users/4348135/items/KRJ9DXN2"],"uri":["http://zotero.org/users/4348135/items/KRJ9DXN2"],"itemData":{"id":656,"type":"webpage","abstract":"In order to benefit from the expected high luminosity performance that will be provided by the Phase-I upgraded LHC, the first station of the ATLAS muon end-cap system (Small Wheel,SW) will need to be replaced. The New Small Wheel (NSW) will have to operate in a high background radiation region (up to 15 kHz=cm2) while reconstructing muon tracks with high precision, as well as furnishing information for the Level-1 trigger. These performance criteria are demanding. In particular, the precision reconstruction of tracks for offline analysis requires a spatial resolution of about 100microns, and the Level-1 trigger track segments have to be reconstructed online with an angular resolution of approximately 1mrad. The NSW will have two chamber technologies, one primarily devoted to the Level-1 trigger function (small-strip Thin Gap Chambers, sTGC) and one dedicated to precision tracking (Micromegas detectors, MM). The sTGC are primarily deployed for triggering given their single bunch crossing identification capability. The MM detectors have exceptional precision tracking capabilities due to their small gap (5mm) and strip pitch (approximately 0.5mm). Such a precision is crucial to maintain the current ATLAS muon momentum resolution in the high background environment of the upgraded LHC. The MM chambers can, at the same time, confirm the existence of track segments found by the muon end-cap middle station (Big Wheels) online. The sTGC also has the ability to measure offline muon tracks with good precision, so the sTGC-MM chamber technology combination forms a fully redundant detector system for triggering and tracking both for online and offline functions. This detector combination has been designed to be able to also provide excellent performance for the eventual High Luminosity LHC upgrade.","container-title":"CERN Document Server","language":"en","note":"source: cds.cern.ch\nnumber: CERN-LHCC-2013-006","title":"New Small Wheel Technical Design Report","URL":"https://cds.cern.ch/record/1552862","author":[{"family":"Kawamoto","given":"T."},{"family":"Vlachos","given":"S."},{"family":"Levinson","given":"L."},{"family":"Amelung","given":"C."},{"family":"Mikenberg","given":"G."},{"family":"Pontecorvo","given":"L."},{"family":"Lellouch","given":"D."},{"family":"Dubbert","given":"J."},{"family":"Dallapiccola","given":"C."},{"family":"Richter","given":"R."},{"family":"Iengo","given":"P."}],"accessed":{"date-parts":[["2020",3,27]]},"issued":{"date-parts":[["2013",6,3]]}}}],"schema":"https://github.com/citation-style-language/schema/raw/master/csl-citation.json"} </w:instrText>
+      </w:r>
+      <w:r>
+        <w:fldChar w:fldCharType="separate"/>
+      </w:r>
+      <w:r>
+        <w:rPr>
+          <w:rFonts w:ascii="Calibri" w:hAnsi="Calibri" w:cs="Calibri"/>
+          <w:szCs w:val="24"/>
+        </w:rPr>
+        <w:t> [7]</w:t>
+      </w:r>
+      <w:r>
+        <w:fldChar w:fldCharType="end"/>
+      </w:r>
+    </w:p>
+    <w:p>
+      <w:pPr>
+        <w:pStyle w:val="ListParagraph"/>
+        <w:numPr>
+          <w:ilvl w:val="1"/>
+          <w:numId w:val="1"/>
+        </w:numPr>
+      </w:pPr>
+      <w:r>
+        <w:t>Alignment platforms installed on wedges</w:t>
+      </w:r>
+    </w:p>
+    <w:p>
+      <w:pPr>
+        <w:pStyle w:val="ListParagraph"/>
+        <w:numPr>
+          <w:ilvl w:val="1"/>
+          <w:numId w:val="1"/>
+        </w:numPr>
+      </w:pPr>
+      <w:r>
+        <w:t>Light fibres routed to alignment platforms</w:t>
+      </w:r>
+    </w:p>
+    <w:p>
+      <w:pPr>
+        <w:pStyle w:val="ListParagraph"/>
+        <w:numPr>
+          <w:ilvl w:val="1"/>
+          <w:numId w:val="1"/>
+        </w:numPr>
+      </w:pPr>
+      <w:r>
+        <w:t>Light from fibres monitored during operation by BCAMs</w:t>
+      </w:r>
+    </w:p>
+    <w:p>
+      <w:pPr>
+        <w:pStyle w:val="ListParagraph"/>
+        <w:numPr>
+          <w:ilvl w:val="1"/>
+          <w:numId w:val="1"/>
+        </w:numPr>
+      </w:pPr>
+      <w:r>
+        <w:t>Monitoring position of alignment platforms would have been sufficient if chamber internal alignment controlled to within 40um</w:t>
+      </w:r>
+      <w:r>
+        <w:fldChar w:fldCharType="begin"/>
+      </w:r>
+      <w:r>
+        <w:instrText xml:space="preserve"> ADDIN ZOTERO_ITEM CSL_CITATION {"citationID":"fRxSiuwt","properties":{"formattedCitation":"\\uc0\\u160{}[8]","plainCitation":" [8]","noteIndex":0},"citationItems":[{"id":61,"uris":["http://zotero.org/users/4348135/items/8C47A3RG"],"uri":["http://zotero.org/users/4348135/items/8C47A3RG"],"itemData":{"id":61,"type":"report","collection-title":"Technical design report","event-place":"Geneva","genre":"Technical Design Report","number":"CERN-LHCC-2013-006","publisher":"CERN","publisher-place":"Geneva","title":"New Small Wheel Technical Design Report","URL":"http://cdsweb.cern.ch/record/1552862/","author":[{"family":"ATLAS Collaboration","given":"CERN. Generva. The LHC experiments Committee"}],"issued":{"date-parts":[["2013"]]}}}],"schema":"https://github.com/citation-style-language/schema/raw/master/csl-citation.json"} </w:instrText>
+      </w:r>
+      <w:r>
+        <w:fldChar w:fldCharType="separate"/>
+      </w:r>
+      <w:r>
+        <w:rPr>
+          <w:rFonts w:ascii="Calibri" w:hAnsi="Calibri" w:cs="Calibri"/>
+          <w:szCs w:val="24"/>
+        </w:rPr>
+        <w:t> [8]</w:t>
+      </w:r>
+      <w:r>
+        <w:fldChar w:fldCharType="end"/>
+      </w:r>
+    </w:p>
+    <w:p>
+      <w:pPr>
+        <w:pStyle w:val="ListParagraph"/>
+        <w:numPr>
+          <w:ilvl w:val="2"/>
+          <w:numId w:val="1"/>
+        </w:numPr>
+      </w:pPr>
+      <w:r>
+        <w:t>Didn’t happen: non-conformities in etched strip pattern, misalignment from brasses</w:t>
+      </w:r>
+    </w:p>
+    <w:p>
+      <w:pPr>
+        <w:pStyle w:val="ListParagraph"/>
+        <w:numPr>
+          <w:ilvl w:val="1"/>
+          <w:numId w:val="1"/>
+        </w:numPr>
+      </w:pPr>
+      <w:r>
+        <w:t xml:space="preserve">Useful quote: </w:t>
+      </w:r>
+      <w:r>
+        <w:t>“chambers have internal alignment sensors to monitor their distortions, there is a global alignment system that monitors the positions of the chambers with respect to each other”</w:t>
+      </w:r>
+      <w:r>
+        <w:fldChar w:fldCharType="begin"/>
+      </w:r>
+      <w:r>
+        <w:instrText xml:space="preserve"> ADDIN ZOTERO_ITEM CSL_CITATION {"citationID":"d1XvGb7I","properties":{"formattedCitation":"\\uc0\\u160{}[11]","plainCitation":" [11]","noteIndex":0},"citationItems":[{"id":704,"uris":["http://zotero.org/users/4348135/items/NMRT5447"],"uri":["http://zotero.org/users/4348135/items/NMRT5447"],"itemData":{"id":704,"type":"article-journal","abstract":"The muon spectrometer of the ATLAS detector at the Large Hadron Collider (LHC) at CERN consists of 1182 muon chambers for precision track measurements, arranged in three concentric cylinders in the barrel region, and in four wheels in each of the two endcaps. The endcap wheels are located between 7 m and 22 m from the interaction point, and have diameters between 13 m and 24 m. Muon chambers are equipped with a complex optical alignment system to monitor their positions and deformations during ATLAS data-taking. We describe the layout of the endcap part of the alignment system and the design and calibration of the optical sensors, as well as the various software components. About 1% of the system has been subjected to performance tests in the H8 beam line at CERN, and results of these tests are discussed. The installation and commissioning of the full system in the ATLAS cavern has been completed, and the analysis of the first data indicates that it performs already now at a level close to the goal of a 40 μm alignment accuracy, ultimately required for reconstructing high-momentum final-state muons with the desired momentum resolution of 10% at 1 TeV.","container-title":"Journal of Instrumentation","DOI":"10.1088/1748-0221/3/11/P11005","ISSN":"1748-0221","issue":"11","journalAbbreviation":"J. Inst.","language":"en","note":"publisher: IOP Publishing","page":"P11005–P11005","source":"Institute of Physics","title":"The Optical Alignment System of the ATLAS Muon Spectrometer Endcaps","volume":"3","author":[{"family":"Aefsky","given":"S."},{"family":"Amelung","given":"C."},{"family":"Bensinger","given":"J."},{"family":"Blocker","given":"C."},{"family":"Dushkin","given":"A."},{"family":"Gardner","given":"M."},{"family":"Hashemi","given":"K."},{"family":"Henry","given":"E."},{"family":"Kaplan","given":"B."},{"family":"Keselman","given":"P."},{"family":"Ketchum","given":"M."},{"family":"Landgraf","given":"U."},{"family":"Ostapchuk","given":"A."},{"family":"Rothberg","given":"J."},{"family":"Schricker","given":"A."},{"family":"Skvorodnev","given":"N."},{"family":"Wellenstein","given":"H."}],"issued":{"date-parts":[["2008",11]]}}}],"schema":"https://github.com/citation-style-language/schema/raw/master/csl-citation.json"} </w:instrText>
+      </w:r>
+      <w:r>
+        <w:fldChar w:fldCharType="separate"/>
+      </w:r>
+      <w:r>
+        <w:rPr>
+          <w:rFonts w:ascii="Calibri" w:hAnsi="Calibri" w:cs="Calibri"/>
+          <w:szCs w:val="24"/>
+        </w:rPr>
+        <w:t> [11]</w:t>
+      </w:r>
+      <w:r>
+        <w:fldChar w:fldCharType="end"/>
+      </w:r>
+    </w:p>
+    <w:p>
+      <w:pPr>
+        <w:pStyle w:val="ListParagraph"/>
+        <w:numPr>
+          <w:ilvl w:val="1"/>
+          <w:numId w:val="1"/>
+        </w:numPr>
+      </w:pPr>
+      <w:r>
+        <w:t>Misalignments in Canadian quads random</w:t>
+      </w:r>
+      <w:r>
+        <w:fldChar w:fldCharType="begin"/>
+      </w:r>
+      <w:r>
+        <w:instrText xml:space="preserve"> ADDIN ZOTERO_ITEM CSL_CITATION {"citationID":"gfVa9ad3","properties":{"formattedCitation":"\\uc0\\u160{}[10]","plainCitation":" [10]","noteIndex":0},"citationItems":[{"id":740,"uris":["http://zotero.org/users/4348135/items/GBRGTI43"],"uri":["http://zotero.org/users/4348135/items/GBRGTI43"],"itemData":{"id":740,"type":"thesis","abstract":"Over the course of the next ten years, the LHC will undergo upgrades that will more than triple its current luminosity. This increase in luminosity will put greater demands on the ATLAS trigger system. To meet these demands, the Small Wheels of the muon spectrometer will be replaced with the New Small Wheels (NSWs) during Long Shutdown 2. The NSWs employ two gaseous detector technologies - small-strip Thin Gap Chambers (sTGCs) and Micromegas. To characterize the sTGCs, a series of test beams were conducted on a production sTGC module at the H8 beamline of CERN’s Super Proton Synchrotron. The setup and results of the test beams are presented, and it has been found that the detector meets the performance requirements of the NSW for efficiency and multiplicity at several operating voltages. \n \nTo meet the performance requirements of the NSW, the positions of the detector elements must be precisely known. Quality control measurements were made during construction of the sTGC strip cathode boards to allow for the reconstruction of individual strip positions. A transformation from the nominal strip geometry to the as-built geometry is derived based on the QC measurements. This transformation was tested against microscope and cosmic ray misalignment measurements. The as-built predictions agree well with the misalignment measurements, demonstrating the ability to reconstruct the strip positions from the QC measurements.","event-place":"Victoria, British Columbia, Canada","genre":"Thesis","language":"en","note":"Accepted: 2019-07-16T17:20:40Z","number-of-pages":"132","publisher":"University of Victoria","publisher-place":"Victoria, British Columbia, Canada","source":"dspace.library.uvic.ca","title":"Results of the 2018 ATLAS sTGC test beam and internal strip alignment of sTGC detectors","URL":"https://dspace.library.uvic.ca/handle/1828/10973","author":[{"family":"Carlson","given":"Evan Michael"}],"accessed":{"date-parts":[["2021",5,12]]},"issued":{"date-parts":[["2019"]]}}}],"schema":"https://github.com/citation-style-language/schema/raw/master/csl-citation.json"} </w:instrText>
+      </w:r>
+      <w:r>
+        <w:fldChar w:fldCharType="separate"/>
+      </w:r>
+      <w:r>
+        <w:rPr>
+          <w:rFonts w:ascii="Calibri" w:hAnsi="Calibri" w:cs="Calibri"/>
+          <w:szCs w:val="24"/>
+        </w:rPr>
+        <w:t> [10]</w:t>
+      </w:r>
+      <w:r>
+        <w:fldChar w:fldCharType="end"/>
+      </w:r>
+    </w:p>
+    <w:p>
+      <w:pPr>
+        <w:pStyle w:val="ListParagraph"/>
+        <w:numPr>
+          <w:ilvl w:val="1"/>
+          <w:numId w:val="1"/>
+        </w:numPr>
+      </w:pPr>
+      <w:r>
+        <w:t>Now trying to measure local strip pattern offsets with respect to alignment platforms with x-ray data, skipping brasses as alignment reference</w:t>
+      </w:r>
+    </w:p>
+    <w:p>
+      <w:pPr>
+        <w:pStyle w:val="ListParagraph"/>
+        <w:numPr>
+          <w:ilvl w:val="1"/>
+          <w:numId w:val="1"/>
+        </w:numPr>
+      </w:pPr>
+      <w:r>
+        <w:lastRenderedPageBreak/>
+        <w:t xml:space="preserve">Figure: Alignment scheme (BCAMS -&gt; light fibres -&gt; </w:t>
+      </w:r>
+      <w:r>
+        <w:rPr>
+          <w:strike/>
+        </w:rPr>
+        <w:t>brasses</w:t>
+      </w:r>
+      <w:r>
+        <w:t xml:space="preserve"> / x-ray data -&gt; strips</w:t>
+      </w:r>
+    </w:p>
+    <w:p>
+      <w:pPr>
+        <w:pStyle w:val="ListParagraph"/>
+        <w:numPr>
+          <w:ilvl w:val="1"/>
+          <w:numId w:val="1"/>
+        </w:numPr>
+      </w:pPr>
+      <w:r>
+        <w:t>GOAL OF THESIS: VALIDATE X-RAY DATASET</w:t>
+      </w:r>
+    </w:p>
+    <w:p>
+      <w:pPr>
+        <w:pStyle w:val="ListParagraph"/>
+        <w:numPr>
+          <w:ilvl w:val="0"/>
+          <w:numId w:val="1"/>
+        </w:numPr>
+      </w:pPr>
+      <w:r>
+        <w:t xml:space="preserve">Transition: </w:t>
+      </w:r>
+      <w:r>
+        <w:t>Chapter breakdown</w:t>
+      </w:r>
+    </w:p>
+    <w:p>
+      <w:pPr>
+        <w:rPr>
+          <w:u w:val="single"/>
+        </w:rPr>
+      </w:pPr>
+      <w:r>
+        <w:rPr>
+          <w:highlight w:val="green"/>
+          <w:u w:val="single"/>
+        </w:rPr>
+        <w:t>Cosmics data</w:t>
+      </w:r>
+      <w:r>
+        <w:rPr>
+          <w:highlight w:val="green"/>
+          <w:u w:val="single"/>
+        </w:rPr>
+        <w:t xml:space="preserve"> – CHAP2</w:t>
+      </w:r>
+      <w:r>
+        <w:rPr>
+          <w:highlight w:val="green"/>
+          <w:u w:val="single"/>
+        </w:rPr>
+        <w:t>: Characterization of sTGC modules using cosmic rays</w:t>
+      </w:r>
+      <w:r>
+        <w:rPr>
+          <w:highlight w:val="green"/>
+          <w:u w:val="single"/>
+        </w:rPr>
+        <w:t xml:space="preserve"> – WRITTEN NOT SENT</w:t>
+      </w:r>
+    </w:p>
+    <w:p>
+      <w:r>
+        <w:rPr>
           <w:highlight w:val="yellow"/>
         </w:rPr>
-        <w:t>far</w:t>
-      </w:r>
-      <w:proofErr w:type="gramEnd"/>
-      <w:r>
-        <w:rPr>
-          <w:i/>
-          <w:iCs/>
-          <w:highlight w:val="yellow"/>
-        </w:rPr>
-        <w:t xml:space="preserve"> I have not.</w:t>
-      </w:r>
-    </w:p>
-    <w:p>
-      <w:pPr>
-        <w:pStyle w:val="ListParagraph"/>
-        <w:numPr>
-          <w:ilvl w:val="1"/>
-          <w:numId w:val="1"/>
-        </w:numPr>
-      </w:pPr>
-      <w:r>
-        <w:t>Five countries, including Canada</w:t>
-      </w:r>
-      <w:r>
-        <w:t>. Focus on Canadian process</w:t>
-      </w:r>
-    </w:p>
-    <w:p>
-      <w:pPr>
-        <w:pStyle w:val="ListParagraph"/>
-        <w:numPr>
-          <w:ilvl w:val="1"/>
-          <w:numId w:val="1"/>
-        </w:numPr>
-      </w:pPr>
-      <w:r>
-        <w:t>Cathode boards are multilayer PCB with electrodes etched on</w:t>
-      </w:r>
-    </w:p>
-    <w:p>
-      <w:pPr>
-        <w:pStyle w:val="ListParagraph"/>
-        <w:numPr>
-          <w:ilvl w:val="1"/>
-          <w:numId w:val="1"/>
-        </w:numPr>
-      </w:pPr>
-      <w:r>
-        <w:t xml:space="preserve">Etching strip pattern </w:t>
+        <w:t>Do I need to include cosmics cuts? X-ray cuts?</w:t>
+      </w:r>
+      <w:r>
+        <w:t xml:space="preserve"> </w:t>
       </w:r>
       <w:r>
         <w:sym w:font="Wingdings" w:char="F0E0"/>
       </w:r>
       <w:r>
-        <w:t xml:space="preserve"> distortion</w:t>
-      </w:r>
-      <w:r>
-        <w:t>; shape of brasses distorted</w:t>
-      </w:r>
-    </w:p>
-    <w:p>
-      <w:pPr>
-        <w:pStyle w:val="ListParagraph"/>
-        <w:numPr>
-          <w:ilvl w:val="1"/>
-          <w:numId w:val="1"/>
-        </w:numPr>
-      </w:pPr>
-      <w:r>
-        <w:t>Briefly point to Carlson’s thesis for CMM misalignment model, although simple offset and rotation model is often used as base</w:t>
+        <w:t xml:space="preserve"> Maybe another appendix</w:t>
+      </w:r>
+    </w:p>
+    <w:p>
+      <w:pPr>
+        <w:rPr>
+          <w:i/>
+          <w:iCs/>
+        </w:rPr>
+      </w:pPr>
+      <w:r>
+        <w:rPr>
+          <w:i/>
+          <w:iCs/>
+        </w:rPr>
+        <w:t>Chapter intro</w:t>
+      </w:r>
+    </w:p>
+    <w:p>
+      <w:pPr>
+        <w:pStyle w:val="ListParagraph"/>
+        <w:numPr>
+          <w:ilvl w:val="0"/>
+          <w:numId w:val="1"/>
+        </w:numPr>
+      </w:pPr>
+      <w:r>
+        <w:t>Canadian production line</w:t>
+      </w:r>
+    </w:p>
+    <w:p>
+      <w:pPr>
+        <w:rPr>
+          <w:i/>
+          <w:iCs/>
+        </w:rPr>
+      </w:pPr>
+      <w:r>
+        <w:rPr>
+          <w:i/>
+          <w:iCs/>
+        </w:rPr>
+        <w:t>Cosmic rays [NEW 2021-09-30]</w:t>
+      </w:r>
+    </w:p>
+    <w:p>
+      <w:pPr>
+        <w:rPr>
+          <w:i/>
+          <w:iCs/>
+        </w:rPr>
+      </w:pPr>
+      <w:r>
+        <w:rPr>
+          <w:i/>
+          <w:iCs/>
+        </w:rPr>
+        <w:t>Lab Infrastructure</w:t>
+      </w:r>
+    </w:p>
+    <w:p>
+      <w:pPr>
+        <w:pStyle w:val="ListParagraph"/>
+        <w:numPr>
+          <w:ilvl w:val="0"/>
+          <w:numId w:val="1"/>
+        </w:numPr>
+      </w:pPr>
+      <w:r>
+        <w:t>Cosmic muons, hodoscope</w:t>
+      </w:r>
+      <w:r>
+        <w:t xml:space="preserve"> (figure of test bench)</w:t>
+      </w:r>
+    </w:p>
+    <w:p>
+      <w:pPr>
+        <w:pStyle w:val="ListParagraph"/>
+        <w:numPr>
+          <w:ilvl w:val="0"/>
+          <w:numId w:val="1"/>
+        </w:numPr>
+      </w:pPr>
+      <w:r>
+        <w:t>How trigger works, pass to front end boards</w:t>
+      </w:r>
+    </w:p>
+    <w:p>
+      <w:pPr>
+        <w:pStyle w:val="ListParagraph"/>
+        <w:numPr>
+          <w:ilvl w:val="0"/>
+          <w:numId w:val="1"/>
+        </w:numPr>
+      </w:pPr>
+      <w:r>
+        <w:t>Readout PDO for channels above threshold (footnote neighbour triggering)</w:t>
+      </w:r>
+      <w:r>
+        <w:t xml:space="preserve"> (prototype</w:t>
+      </w:r>
+      <w:r>
+        <w:t xml:space="preserve"> board and</w:t>
+      </w:r>
+      <w:r>
+        <w:t xml:space="preserve"> ASIC)</w:t>
+      </w:r>
+      <w:r>
+        <w:t xml:space="preserve"> – no need to mention decoder, data assembled based on detector geometry, note collaborators (citations not necessary)</w:t>
+      </w:r>
+    </w:p>
+    <w:p>
+      <w:pPr>
+        <w:pStyle w:val="ListParagraph"/>
+        <w:numPr>
+          <w:ilvl w:val="0"/>
+          <w:numId w:val="1"/>
+        </w:numPr>
+      </w:pPr>
+      <w:r>
+        <w:t>Each muon event corresponds to one trigger</w:t>
+      </w:r>
+    </w:p>
+    <w:p>
+      <w:pPr>
+        <w:pStyle w:val="ListParagraph"/>
+        <w:numPr>
+          <w:ilvl w:val="0"/>
+          <w:numId w:val="1"/>
+        </w:numPr>
+      </w:pPr>
+      <w:r>
+        <w:t>Chamber operation also requires gas system, slow control, HV.</w:t>
+      </w:r>
+    </w:p>
+    <w:p>
+      <w:pPr>
+        <w:pStyle w:val="ListParagraph"/>
+        <w:numPr>
+          <w:ilvl w:val="0"/>
+          <w:numId w:val="1"/>
+        </w:numPr>
+      </w:pPr>
+      <w:r>
+        <w:t>We run at 2900V</w:t>
+      </w:r>
+      <w:r>
+        <w:t xml:space="preserve"> (close to nominal)</w:t>
+      </w:r>
+      <w:r>
+        <w:t xml:space="preserve"> and 3100V – why?</w:t>
+      </w:r>
+      <w:r>
+        <w:t xml:space="preserve"> FEBs not optimized for pad readout</w:t>
+      </w:r>
+    </w:p>
+    <w:p>
+      <w:pPr>
+        <w:pStyle w:val="ListParagraph"/>
+        <w:numPr>
+          <w:ilvl w:val="0"/>
+          <w:numId w:val="1"/>
+        </w:numPr>
+      </w:pPr>
+      <w:r>
+        <w:t>Collect 1</w:t>
+      </w:r>
+      <w:r>
+        <w:t xml:space="preserve"> 000 000 triggers / quadruplet, many metrics for characterization</w:t>
       </w:r>
       <w:r>
         <w:fldChar w:fldCharType="begin"/>
       </w:r>
       <w:r>
-        <w:instrText xml:space="preserve"> ADDIN ZOTERO_ITEM CSL_CITATION {"citationID":"cPnTcNsf","properties":{"formattedCitation":"\\uc0\\u160{}[10]","plainCitation":" [10]","noteIndex":0},"citationItems":[{"id":740,"uris":["http://zotero.org/users/4348135/items/GBRGTI43"],"uri":["http://zotero.org/users/4348135/items/GBRGTI43"],"itemData":{"id":740,"type":"thesis","abstract":"Over the course of the next ten years, the LHC will undergo upgrades that will more than triple its current luminosity. This increase in luminosity will put greater demands on the ATLAS trigger system. To meet these demands, the Small Wheels of the muon spectrometer will be replaced with the New Small Wheels (NSWs) during Long Shutdown 2. The NSWs employ two gaseous detector technologies - small-strip Thin Gap Chambers (sTGCs) and Micromegas. To characterize the sTGCs, a series of test beams were conducted on a production sTGC module at the H8 beamline of CERN’s Super Proton Synchrotron. The setup and results of the test beams are presented, and it has been found that the detector meets the performance requirements of the NSW for efficiency and multiplicity at several operating voltages. \n \nTo meet the performance requirements of the NSW, the positions of the detector elements must be precisely known. Quality control measurements were made during construction of the sTGC strip cathode boards to allow for the reconstruction of individual strip positions. A transformation from the nominal strip geometry to the as-built geometry is derived based on the QC measurements. This transformation was tested against microscope and cosmic ray misalignment measurements. The as-built predictions agree well with the misalignment measurements, demonstrating the ability to reconstruct the strip positions from the QC measurements.","event-place":"Victoria, British Columbia, Canada","genre":"Thesis","language":"en","note":"Accepted: 2019-07-16T17:20:40Z","number-of-pages":"132","publisher":"University of Victoria","publisher-place":"Victoria, British Columbia, Canada","source":"dspace.library.uvic.ca","title":"Results of the 2018 ATLAS sTGC test beam and internal strip alignment of sTGC detectors","URL":"https://dspace.library.uvic.ca/handle/1828/10973","author":[{"family":"Carlson","given":"Evan Michael"}],"accessed":{"date-parts":[["2021",5,12]]},"issued":{"date-parts":[["2019"]]}}}],"schema":"https://github.com/citation-style-language/schema/raw/master/csl-citation.json"} </w:instrText>
+        <w:instrText xml:space="preserve"> ADDIN ZOTERO_ITEM CSL_CITATION {"citationID":"YrizYecV","properties":{"formattedCitation":"\\uc0\\u160{}[12]","plainCitation":" [12]","noteIndex":0},"citationItems":[{"id":63,"uris":["http://zotero.org/users/4348135/items/4J93AGLV"],"uri":["http://zotero.org/users/4348135/items/4J93AGLV"],"itemData":{"id":63,"type":"thesis","event-place":"Montreal, Canada","genre":"PhD Dissertation","language":"English","number-of-pages":"220","publisher":"McGill University","publisher-place":"Montreal, Canada","title":"Characterization studies of small-strip Thin Gap Chambers for the ATLAS Upgrade","author":[{"family":"Lefebvre","given":"Benoit"}],"issued":{"date-parts":[["2018"]]}}}],"schema":"https://github.com/citation-style-language/schema/raw/master/csl-citation.json"} </w:instrText>
       </w:r>
       <w:r>
         <w:fldChar w:fldCharType="separate"/>
@@ -1612,109 +2091,31 @@
           <w:rFonts w:ascii="Calibri" w:hAnsi="Calibri" w:cs="Calibri"/>
           <w:szCs w:val="24"/>
         </w:rPr>
-        <w:t> [10]</w:t>
+        <w:t> [12]</w:t>
       </w:r>
       <w:r>
         <w:fldChar w:fldCharType="end"/>
       </w:r>
       <w:r>
-        <w:t xml:space="preserve">. </w:t>
-      </w:r>
-    </w:p>
-    <w:p>
-      <w:pPr>
-        <w:pStyle w:val="ListParagraph"/>
-        <w:numPr>
-          <w:ilvl w:val="1"/>
-          <w:numId w:val="1"/>
-        </w:numPr>
-      </w:pPr>
-      <w:r>
-        <w:t>Cathode board (multilayer PCB) wound with wires, closed with another</w:t>
-      </w:r>
-      <w:r>
-        <w:t xml:space="preserve"> (gluing</w:t>
-      </w:r>
-      <w:r>
-        <w:t>, brasses</w:t>
-      </w:r>
-      <w:r>
-        <w:t>)</w:t>
-      </w:r>
-    </w:p>
-    <w:p>
-      <w:pPr>
-        <w:pStyle w:val="ListParagraph"/>
-        <w:numPr>
-          <w:ilvl w:val="1"/>
-          <w:numId w:val="1"/>
-        </w:numPr>
-      </w:pPr>
-      <w:r>
-        <w:t xml:space="preserve">Doublet </w:t>
-      </w:r>
-      <w:r>
-        <w:sym w:font="Wingdings" w:char="F0E0"/>
-      </w:r>
-      <w:r>
-        <w:t xml:space="preserve"> quadruplet (pins)</w:t>
-      </w:r>
-      <w:r>
-        <w:t xml:space="preserve"> (gluing</w:t>
-      </w:r>
-      <w:r>
-        <w:t>, brasses, microscope</w:t>
-      </w:r>
-      <w:r>
-        <w:t>)</w:t>
-      </w:r>
-    </w:p>
-    <w:p>
-      <w:pPr>
-        <w:pStyle w:val="ListParagraph"/>
-        <w:numPr>
-          <w:ilvl w:val="1"/>
-          <w:numId w:val="1"/>
-        </w:numPr>
-      </w:pPr>
-      <w:r>
-        <w:t>Quads to McGill for cosmic ray testing</w:t>
-      </w:r>
-    </w:p>
-    <w:p>
-      <w:pPr>
-        <w:pStyle w:val="ListParagraph"/>
-        <w:numPr>
-          <w:ilvl w:val="1"/>
-          <w:numId w:val="1"/>
-        </w:numPr>
-      </w:pPr>
-      <w:r>
-        <w:t>Quads to CERN to be installed on NSW</w:t>
-      </w:r>
-    </w:p>
-    <w:p>
-      <w:pPr>
-        <w:pStyle w:val="ListParagraph"/>
-        <w:numPr>
-          <w:ilvl w:val="1"/>
-          <w:numId w:val="1"/>
-        </w:numPr>
-      </w:pPr>
-      <w:r>
-        <w:t>Time-of-writing status update: NSW-A lowered</w:t>
-      </w:r>
-    </w:p>
-    <w:p>
-      <w:pPr>
-        <w:pStyle w:val="ListParagraph"/>
-        <w:numPr>
-          <w:ilvl w:val="1"/>
-          <w:numId w:val="1"/>
-        </w:numPr>
-      </w:pPr>
-      <w:r>
-        <w:t>Cite TDR</w:t>
+        <w:t>, but we focus on rebuilding track</w:t>
+      </w:r>
+      <w:r>
+        <w:t>s</w:t>
+      </w:r>
+    </w:p>
+    <w:p>
+      <w:pPr>
+        <w:rPr>
+          <w:i/>
+          <w:iCs/>
+        </w:rPr>
+      </w:pPr>
+      <w:r>
+        <w:rPr>
+          <w:i/>
+          <w:iCs/>
+        </w:rPr>
+        <w:t>Tracking analysis</w:t>
       </w:r>
     </w:p>
     <w:p>
@@ -1726,316 +2127,7 @@
         </w:numPr>
       </w:pPr>
       <w:r>
-        <w:t>The alignment system</w:t>
-      </w:r>
-      <w:r>
-        <w:fldChar w:fldCharType="begin"/>
-      </w:r>
-      <w:r>
-        <w:instrText xml:space="preserve"> ADDIN ZOTERO_ITEM CSL_CITATION {"citationID":"vMN9i1pF","properties":{"formattedCitation":"\\uc0\\u160{}[8,11]","plainCitation":" [8,11]","noteIndex":0},"citationItems":[{"id":61,"uris":["http://zotero.org/users/4348135/items/8C47A3RG"],"uri":["http://zotero.org/users/4348135/items/8C47A3RG"],"itemData":{"id":61,"type":"report","collection-title":"Technical design report","event-place":"Geneva","genre":"Technical Design Report","number":"CERN-LHCC-2013-006","publisher":"CERN","publisher-place":"Geneva","title":"New Small Wheel Technical Design Report","URL":"http://cdsweb.cern.ch/record/1552862/","author":[{"family":"ATLAS Collaboration","given":"CERN. Generva. The LHC experiments Committee"}],"issued":{"date-parts":[["2013"]]}}},{"id":704,"uris":["http://zotero.org/users/4348135/items/NMRT5447"],"uri":["http://zotero.org/users/4348135/items/NMRT5447"],"itemData":{"id":704,"type":"article-journal","abstract":"The muon spectrometer of the ATLAS detector at the Large Hadron Collider (LHC) at CERN consists of 1182 muon chambers for precision track measurements, arranged in three concentric cylinders in the barrel region, and in four wheels in each of the two endcaps. The endcap wheels are located between 7 m and 22 m from the interaction point, and have diameters between 13 m and 24 m. Muon chambers are equipped with a complex optical alignment system to monitor their positions and deformations during ATLAS data-taking. We describe the layout of the endcap part of the alignment system and the design and calibration of the optical sensors, as well as the various software components. About 1% of the system has been subjected to performance tests in the H8 beam line at CERN, and results of these tests are discussed. The installation and commissioning of the full system in the ATLAS cavern has been completed, and the analysis of the first data indicates that it performs already now at a level close to the goal of a 40 μm alignment accuracy, ultimately required for reconstructing high-momentum final-state muons with the desired momentum resolution of 10% at 1 TeV.","container-title":"Journal of Instrumentation","DOI":"10.1088/1748-0221/3/11/P11005","ISSN":"1748-0221","issue":"11","journalAbbreviation":"J. Inst.","language":"en","note":"publisher: IOP Publishing","page":"P11005–P11005","source":"Institute of Physics","title":"The Optical Alignment System of the ATLAS Muon Spectrometer Endcaps","volume":"3","author":[{"family":"Aefsky","given":"S."},{"family":"Amelung","given":"C."},{"family":"Bensinger","given":"J."},{"family":"Blocker","given":"C."},{"family":"Dushkin","given":"A."},{"family":"Gardner","given":"M."},{"family":"Hashemi","given":"K."},{"family":"Henry","given":"E."},{"family":"Kaplan","given":"B."},{"family":"Keselman","given":"P."},{"family":"Ketchum","given":"M."},{"family":"Landgraf","given":"U."},{"family":"Ostapchuk","given":"A."},{"family":"Rothberg","given":"J."},{"family":"Schricker","given":"A."},{"family":"Skvorodnev","given":"N."},{"family":"Wellenstein","given":"H."}],"issued":{"date-parts":[["2008",11]]}}}],"schema":"https://github.com/citation-style-language/schema/raw/master/csl-citation.json"} </w:instrText>
-      </w:r>
-      <w:r>
-        <w:fldChar w:fldCharType="separate"/>
-      </w:r>
-      <w:r>
-        <w:rPr>
-          <w:rFonts w:ascii="Calibri" w:hAnsi="Calibri" w:cs="Calibri"/>
-          <w:szCs w:val="24"/>
-        </w:rPr>
-        <w:t> [8,11]</w:t>
-      </w:r>
-      <w:r>
-        <w:fldChar w:fldCharType="end"/>
-      </w:r>
-      <w:r>
-        <w:t xml:space="preserve"> </w:t>
-      </w:r>
-      <w:r>
-        <w:sym w:font="Wingdings" w:char="F0E0"/>
-      </w:r>
-      <w:r>
-        <w:t xml:space="preserve"> Minimal</w:t>
-      </w:r>
-    </w:p>
-    <w:p>
-      <w:pPr>
-        <w:pStyle w:val="ListParagraph"/>
-        <w:numPr>
-          <w:ilvl w:val="1"/>
-          <w:numId w:val="1"/>
-        </w:numPr>
-      </w:pPr>
-      <w:r>
-        <w:t xml:space="preserve">NSW TDR only gives idea of alignment </w:t>
-      </w:r>
-      <w:proofErr w:type="gramStart"/>
-      <w:r>
-        <w:t>system,</w:t>
-      </w:r>
-      <w:proofErr w:type="gramEnd"/>
-      <w:r>
-        <w:t xml:space="preserve"> details have been presented internally.</w:t>
-      </w:r>
-    </w:p>
-    <w:p>
-      <w:pPr>
-        <w:pStyle w:val="ListParagraph"/>
-        <w:numPr>
-          <w:ilvl w:val="1"/>
-          <w:numId w:val="1"/>
-        </w:numPr>
-      </w:pPr>
-      <w:r>
-        <w:t xml:space="preserve">Original goal: Position of any 3 chambers traversable by a track </w:t>
-      </w:r>
-      <w:proofErr w:type="spellStart"/>
-      <w:r>
-        <w:t>wrt</w:t>
-      </w:r>
-      <w:proofErr w:type="spellEnd"/>
-      <w:r>
-        <w:t xml:space="preserve"> one another in eta with accuracy of 40 um</w:t>
-      </w:r>
-      <w:r>
-        <w:fldChar w:fldCharType="begin"/>
-      </w:r>
-      <w:r>
-        <w:instrText xml:space="preserve"> ADDIN ZOTERO_ITEM CSL_CITATION {"citationID":"EQGxcyD6","properties":{"formattedCitation":"\\uc0\\u160{}[7]","plainCitation":" [7]","noteIndex":0},"citationItems":[{"id":656,"uris":["http://zotero.org/users/4348135/items/KRJ9DXN2"],"uri":["http://zotero.org/users/4348135/items/KRJ9DXN2"],"itemData":{"id":656,"type":"webpage","abstract":"In order to benefit from the expected high luminosity performance that will be provided by the Phase-I upgraded LHC, the first station of the ATLAS muon end-cap system (Small Wheel,SW) will need to be replaced. The New Small Wheel (NSW) will have to operate in a high background radiation region (up to 15 kHz=cm2) while reconstructing muon tracks with high precision, as well as furnishing information for the Level-1 trigger. These performance criteria are demanding. In particular, the precision reconstruction of tracks for offline analysis requires a spatial resolution of about 100microns, and the Level-1 trigger track segments have to be reconstructed online with an angular resolution of approximately 1mrad. The NSW will have two chamber technologies, one primarily devoted to the Level-1 trigger function (small-strip Thin Gap Chambers, sTGC) and one dedicated to precision tracking (Micromegas detectors, MM). The sTGC are primarily deployed for triggering given their single bunch crossing identification capability. The MM detectors have exceptional precision tracking capabilities due to their small gap (5mm) and strip pitch (approximately 0.5mm). Such a precision is crucial to maintain the current ATLAS muon momentum resolution in the high background environment of the upgraded LHC. The MM chambers can, at the same time, confirm the existence of track segments found by the muon end-cap middle station (Big Wheels) online. The sTGC also has the ability to measure offline muon tracks with good precision, so the sTGC-MM chamber technology combination forms a fully redundant detector system for triggering and tracking both for online and offline functions. This detector combination has been designed to be able to also provide excellent performance for the eventual High Luminosity LHC upgrade.","container-title":"CERN Document Server","language":"en","note":"source: cds.cern.ch\nnumber: CERN-LHCC-2013-006","title":"New Small Wheel Technical Design Report","URL":"https://cds.cern.ch/record/1552862","author":[{"family":"Kawamoto","given":"T."},{"family":"Vlachos","given":"S."},{"family":"Levinson","given":"L."},{"family":"Amelung","given":"C."},{"family":"Mikenberg","given":"G."},{"family":"Pontecorvo","given":"L."},{"family":"Lellouch","given":"D."},{"family":"Dubbert","given":"J."},{"family":"Dallapiccola","given":"C."},{"family":"Richter","given":"R."},{"family":"Iengo","given":"P."}],"accessed":{"date-parts":[["2020",3,27]]},"issued":{"date-parts":[["2013",6,3]]}}}],"schema":"https://github.com/citation-style-language/schema/raw/master/csl-citation.json"} </w:instrText>
-      </w:r>
-      <w:r>
-        <w:fldChar w:fldCharType="separate"/>
-      </w:r>
-      <w:r>
-        <w:rPr>
-          <w:rFonts w:ascii="Calibri" w:hAnsi="Calibri" w:cs="Calibri"/>
-          <w:szCs w:val="24"/>
-        </w:rPr>
-        <w:t> [7]</w:t>
-      </w:r>
-      <w:r>
-        <w:fldChar w:fldCharType="end"/>
-      </w:r>
-    </w:p>
-    <w:p>
-      <w:pPr>
-        <w:pStyle w:val="ListParagraph"/>
-        <w:numPr>
-          <w:ilvl w:val="1"/>
-          <w:numId w:val="1"/>
-        </w:numPr>
-      </w:pPr>
-      <w:r>
-        <w:t>Alignment platforms installed on wedges</w:t>
-      </w:r>
-    </w:p>
-    <w:p>
-      <w:pPr>
-        <w:pStyle w:val="ListParagraph"/>
-        <w:numPr>
-          <w:ilvl w:val="1"/>
-          <w:numId w:val="1"/>
-        </w:numPr>
-      </w:pPr>
-      <w:r>
-        <w:t xml:space="preserve">Light </w:t>
-      </w:r>
-      <w:proofErr w:type="spellStart"/>
-      <w:r>
-        <w:t>fibres</w:t>
-      </w:r>
-      <w:proofErr w:type="spellEnd"/>
-      <w:r>
-        <w:t xml:space="preserve"> routed to alignment platforms</w:t>
-      </w:r>
-    </w:p>
-    <w:p>
-      <w:pPr>
-        <w:pStyle w:val="ListParagraph"/>
-        <w:numPr>
-          <w:ilvl w:val="1"/>
-          <w:numId w:val="1"/>
-        </w:numPr>
-      </w:pPr>
-      <w:r>
-        <w:t xml:space="preserve">Light from </w:t>
-      </w:r>
-      <w:proofErr w:type="spellStart"/>
-      <w:r>
-        <w:t>fibres</w:t>
-      </w:r>
-      <w:proofErr w:type="spellEnd"/>
-      <w:r>
-        <w:t xml:space="preserve"> monitored during operation by BCAMs</w:t>
-      </w:r>
-    </w:p>
-    <w:p>
-      <w:pPr>
-        <w:pStyle w:val="ListParagraph"/>
-        <w:numPr>
-          <w:ilvl w:val="1"/>
-          <w:numId w:val="1"/>
-        </w:numPr>
-      </w:pPr>
-      <w:r>
-        <w:t>Monitoring position of alignment platforms would have been sufficient if chamber internal alignment controlled to within 40um</w:t>
-      </w:r>
-      <w:r>
-        <w:fldChar w:fldCharType="begin"/>
-      </w:r>
-      <w:r>
-        <w:instrText xml:space="preserve"> ADDIN ZOTERO_ITEM CSL_CITATION {"citationID":"fRxSiuwt","properties":{"formattedCitation":"\\uc0\\u160{}[8]","plainCitation":" [8]","noteIndex":0},"citationItems":[{"id":61,"uris":["http://zotero.org/users/4348135/items/8C47A3RG"],"uri":["http://zotero.org/users/4348135/items/8C47A3RG"],"itemData":{"id":61,"type":"report","collection-title":"Technical design report","event-place":"Geneva","genre":"Technical Design Report","number":"CERN-LHCC-2013-006","publisher":"CERN","publisher-place":"Geneva","title":"New Small Wheel Technical Design Report","URL":"http://cdsweb.cern.ch/record/1552862/","author":[{"family":"ATLAS Collaboration","given":"CERN. Generva. The LHC experiments Committee"}],"issued":{"date-parts":[["2013"]]}}}],"schema":"https://github.com/citation-style-language/schema/raw/master/csl-citation.json"} </w:instrText>
-      </w:r>
-      <w:r>
-        <w:fldChar w:fldCharType="separate"/>
-      </w:r>
-      <w:r>
-        <w:rPr>
-          <w:rFonts w:ascii="Calibri" w:hAnsi="Calibri" w:cs="Calibri"/>
-          <w:szCs w:val="24"/>
-        </w:rPr>
-        <w:t> [8]</w:t>
-      </w:r>
-      <w:r>
-        <w:fldChar w:fldCharType="end"/>
-      </w:r>
-    </w:p>
-    <w:p>
-      <w:pPr>
-        <w:pStyle w:val="ListParagraph"/>
-        <w:numPr>
-          <w:ilvl w:val="2"/>
-          <w:numId w:val="1"/>
-        </w:numPr>
-      </w:pPr>
-      <w:r>
-        <w:t xml:space="preserve">Didn’t </w:t>
-      </w:r>
-      <w:proofErr w:type="gramStart"/>
-      <w:r>
-        <w:t>happen:</w:t>
-      </w:r>
-      <w:proofErr w:type="gramEnd"/>
-      <w:r>
-        <w:t xml:space="preserve"> non-conformities in etched strip pattern, misalignment from brasses</w:t>
-      </w:r>
-    </w:p>
-    <w:p>
-      <w:pPr>
-        <w:pStyle w:val="ListParagraph"/>
-        <w:numPr>
-          <w:ilvl w:val="1"/>
-          <w:numId w:val="1"/>
-        </w:numPr>
-      </w:pPr>
-      <w:r>
-        <w:t xml:space="preserve">Useful quote: </w:t>
-      </w:r>
-      <w:r>
-        <w:t>“chambers have internal alignment sensors to monitor their distortions, there is a global alignment system that monitors the positions of the chambers with respect to each other”</w:t>
-      </w:r>
-      <w:r>
-        <w:fldChar w:fldCharType="begin"/>
-      </w:r>
-      <w:r>
-        <w:instrText xml:space="preserve"> ADDIN ZOTERO_ITEM CSL_CITATION {"citationID":"d1XvGb7I","properties":{"formattedCitation":"\\uc0\\u160{}[11]","plainCitation":" [11]","noteIndex":0},"citationItems":[{"id":704,"uris":["http://zotero.org/users/4348135/items/NMRT5447"],"uri":["http://zotero.org/users/4348135/items/NMRT5447"],"itemData":{"id":704,"type":"article-journal","abstract":"The muon spectrometer of the ATLAS detector at the Large Hadron Collider (LHC) at CERN consists of 1182 muon chambers for precision track measurements, arranged in three concentric cylinders in the barrel region, and in four wheels in each of the two endcaps. The endcap wheels are located between 7 m and 22 m from the interaction point, and have diameters between 13 m and 24 m. Muon chambers are equipped with a complex optical alignment system to monitor their positions and deformations during ATLAS data-taking. We describe the layout of the endcap part of the alignment system and the design and calibration of the optical sensors, as well as the various software components. About 1% of the system has been subjected to performance tests in the H8 beam line at CERN, and results of these tests are discussed. The installation and commissioning of the full system in the ATLAS cavern has been completed, and the analysis of the first data indicates that it performs already now at a level close to the goal of a 40 μm alignment accuracy, ultimately required for reconstructing high-momentum final-state muons with the desired momentum resolution of 10% at 1 TeV.","container-title":"Journal of Instrumentation","DOI":"10.1088/1748-0221/3/11/P11005","ISSN":"1748-0221","issue":"11","journalAbbreviation":"J. Inst.","language":"en","note":"publisher: IOP Publishing","page":"P11005–P11005","source":"Institute of Physics","title":"The Optical Alignment System of the ATLAS Muon Spectrometer Endcaps","volume":"3","author":[{"family":"Aefsky","given":"S."},{"family":"Amelung","given":"C."},{"family":"Bensinger","given":"J."},{"family":"Blocker","given":"C."},{"family":"Dushkin","given":"A."},{"family":"Gardner","given":"M."},{"family":"Hashemi","given":"K."},{"family":"Henry","given":"E."},{"family":"Kaplan","given":"B."},{"family":"Keselman","given":"P."},{"family":"Ketchum","given":"M."},{"family":"Landgraf","given":"U."},{"family":"Ostapchuk","given":"A."},{"family":"Rothberg","given":"J."},{"family":"Schricker","given":"A."},{"family":"Skvorodnev","given":"N."},{"family":"Wellenstein","given":"H."}],"issued":{"date-parts":[["2008",11]]}}}],"schema":"https://github.com/citation-style-language/schema/raw/master/csl-citation.json"} </w:instrText>
-      </w:r>
-      <w:r>
-        <w:fldChar w:fldCharType="separate"/>
-      </w:r>
-      <w:r>
-        <w:rPr>
-          <w:rFonts w:ascii="Calibri" w:hAnsi="Calibri" w:cs="Calibri"/>
-          <w:szCs w:val="24"/>
-        </w:rPr>
-        <w:t> [11]</w:t>
-      </w:r>
-      <w:r>
-        <w:fldChar w:fldCharType="end"/>
-      </w:r>
-    </w:p>
-    <w:p>
-      <w:pPr>
-        <w:pStyle w:val="ListParagraph"/>
-        <w:numPr>
-          <w:ilvl w:val="1"/>
-          <w:numId w:val="1"/>
-        </w:numPr>
-      </w:pPr>
-      <w:r>
-        <w:t>Misalignments in Canadian quads random</w:t>
-      </w:r>
-      <w:r>
-        <w:fldChar w:fldCharType="begin"/>
-      </w:r>
-      <w:r>
-        <w:instrText xml:space="preserve"> ADDIN ZOTERO_ITEM CSL_CITATION {"citationID":"gfVa9ad3","properties":{"formattedCitation":"\\uc0\\u160{}[10]","plainCitation":" [10]","noteIndex":0},"citationItems":[{"id":740,"uris":["http://zotero.org/users/4348135/items/GBRGTI43"],"uri":["http://zotero.org/users/4348135/items/GBRGTI43"],"itemData":{"id":740,"type":"thesis","abstract":"Over the course of the next ten years, the LHC will undergo upgrades that will more than triple its current luminosity. This increase in luminosity will put greater demands on the ATLAS trigger system. To meet these demands, the Small Wheels of the muon spectrometer will be replaced with the New Small Wheels (NSWs) during Long Shutdown 2. The NSWs employ two gaseous detector technologies - small-strip Thin Gap Chambers (sTGCs) and Micromegas. To characterize the sTGCs, a series of test beams were conducted on a production sTGC module at the H8 beamline of CERN’s Super Proton Synchrotron. The setup and results of the test beams are presented, and it has been found that the detector meets the performance requirements of the NSW for efficiency and multiplicity at several operating voltages. \n \nTo meet the performance requirements of the NSW, the positions of the detector elements must be precisely known. Quality control measurements were made during construction of the sTGC strip cathode boards to allow for the reconstruction of individual strip positions. A transformation from the nominal strip geometry to the as-built geometry is derived based on the QC measurements. This transformation was tested against microscope and cosmic ray misalignment measurements. The as-built predictions agree well with the misalignment measurements, demonstrating the ability to reconstruct the strip positions from the QC measurements.","event-place":"Victoria, British Columbia, Canada","genre":"Thesis","language":"en","note":"Accepted: 2019-07-16T17:20:40Z","number-of-pages":"132","publisher":"University of Victoria","publisher-place":"Victoria, British Columbia, Canada","source":"dspace.library.uvic.ca","title":"Results of the 2018 ATLAS sTGC test beam and internal strip alignment of sTGC detectors","URL":"https://dspace.library.uvic.ca/handle/1828/10973","author":[{"family":"Carlson","given":"Evan Michael"}],"accessed":{"date-parts":[["2021",5,12]]},"issued":{"date-parts":[["2019"]]}}}],"schema":"https://github.com/citation-style-language/schema/raw/master/csl-citation.json"} </w:instrText>
-      </w:r>
-      <w:r>
-        <w:fldChar w:fldCharType="separate"/>
-      </w:r>
-      <w:r>
-        <w:rPr>
-          <w:rFonts w:ascii="Calibri" w:hAnsi="Calibri" w:cs="Calibri"/>
-          <w:szCs w:val="24"/>
-        </w:rPr>
-        <w:t> [10]</w:t>
-      </w:r>
-      <w:r>
-        <w:fldChar w:fldCharType="end"/>
-      </w:r>
-    </w:p>
-    <w:p>
-      <w:pPr>
-        <w:pStyle w:val="ListParagraph"/>
-        <w:numPr>
-          <w:ilvl w:val="1"/>
-          <w:numId w:val="1"/>
-        </w:numPr>
-      </w:pPr>
-      <w:r>
-        <w:t>Now trying to measure local strip pattern offsets with respect to alignment platforms with x-ray data, skipping brasses as alignment reference</w:t>
-      </w:r>
-    </w:p>
-    <w:p>
-      <w:pPr>
-        <w:pStyle w:val="ListParagraph"/>
-        <w:numPr>
-          <w:ilvl w:val="1"/>
-          <w:numId w:val="1"/>
-        </w:numPr>
-      </w:pPr>
-      <w:r>
-        <w:lastRenderedPageBreak/>
-        <w:t xml:space="preserve">Figure: Alignment scheme (BCAMS -&gt; light </w:t>
-      </w:r>
-      <w:proofErr w:type="spellStart"/>
-      <w:r>
-        <w:t>fibres</w:t>
-      </w:r>
-      <w:proofErr w:type="spellEnd"/>
-      <w:r>
-        <w:t xml:space="preserve"> -&gt; </w:t>
-      </w:r>
-      <w:r>
-        <w:rPr>
-          <w:strike/>
-        </w:rPr>
-        <w:t>brasses</w:t>
-      </w:r>
-      <w:r>
-        <w:t xml:space="preserve"> / x-ray data -&gt; strips</w:t>
-      </w:r>
-    </w:p>
-    <w:p>
-      <w:pPr>
-        <w:pStyle w:val="ListParagraph"/>
-        <w:numPr>
-          <w:ilvl w:val="1"/>
-          <w:numId w:val="1"/>
-        </w:numPr>
-      </w:pPr>
-      <w:r>
-        <w:t>GOAL OF THESIS: VALIDATE X-RAY DATASET</w:t>
+        <w:t>CosmicsAnalysis calculates high-level characterization metrics</w:t>
       </w:r>
     </w:p>
     <w:p>
@@ -2047,116 +2139,7 @@
         </w:numPr>
       </w:pPr>
       <w:r>
-        <w:t xml:space="preserve">Transition: </w:t>
-      </w:r>
-      <w:r>
-        <w:t>Chapter breakdown</w:t>
-      </w:r>
-    </w:p>
-    <w:p>
-      <w:pPr>
-        <w:rPr>
-          <w:u w:val="single"/>
-        </w:rPr>
-      </w:pPr>
-      <w:proofErr w:type="spellStart"/>
-      <w:r>
-        <w:rPr>
-          <w:highlight w:val="green"/>
-          <w:u w:val="single"/>
-        </w:rPr>
-        <w:t>Cosmics</w:t>
-      </w:r>
-      <w:proofErr w:type="spellEnd"/>
-      <w:r>
-        <w:rPr>
-          <w:highlight w:val="green"/>
-          <w:u w:val="single"/>
-        </w:rPr>
-        <w:t xml:space="preserve"> data</w:t>
-      </w:r>
-      <w:r>
-        <w:rPr>
-          <w:highlight w:val="green"/>
-          <w:u w:val="single"/>
-        </w:rPr>
-        <w:t xml:space="preserve"> – CHAP2</w:t>
-      </w:r>
-      <w:r>
-        <w:rPr>
-          <w:highlight w:val="green"/>
-          <w:u w:val="single"/>
-        </w:rPr>
-        <w:t xml:space="preserve">: Characterization of </w:t>
-      </w:r>
-      <w:proofErr w:type="spellStart"/>
-      <w:r>
-        <w:rPr>
-          <w:highlight w:val="green"/>
-          <w:u w:val="single"/>
-        </w:rPr>
-        <w:t>sTGC</w:t>
-      </w:r>
-      <w:proofErr w:type="spellEnd"/>
-      <w:r>
-        <w:rPr>
-          <w:highlight w:val="green"/>
-          <w:u w:val="single"/>
-        </w:rPr>
-        <w:t xml:space="preserve"> modules using cosmic rays</w:t>
-      </w:r>
-      <w:r>
-        <w:rPr>
-          <w:highlight w:val="green"/>
-          <w:u w:val="single"/>
-        </w:rPr>
-        <w:t xml:space="preserve"> – WRITTEN NOT SENT</w:t>
-      </w:r>
-    </w:p>
-    <w:p>
-      <w:r>
-        <w:rPr>
-          <w:highlight w:val="yellow"/>
-        </w:rPr>
-        <w:t xml:space="preserve">Do I need to include </w:t>
-      </w:r>
-      <w:proofErr w:type="spellStart"/>
-      <w:r>
-        <w:rPr>
-          <w:highlight w:val="yellow"/>
-        </w:rPr>
-        <w:t>cosmics</w:t>
-      </w:r>
-      <w:proofErr w:type="spellEnd"/>
-      <w:r>
-        <w:rPr>
-          <w:highlight w:val="yellow"/>
-        </w:rPr>
-        <w:t xml:space="preserve"> cuts? X-ray cuts?</w:t>
-      </w:r>
-      <w:r>
-        <w:t xml:space="preserve"> </w:t>
-      </w:r>
-      <w:r>
-        <w:sym w:font="Wingdings" w:char="F0E0"/>
-      </w:r>
-      <w:r>
-        <w:t xml:space="preserve"> Maybe another appendix</w:t>
-      </w:r>
-    </w:p>
-    <w:p>
-      <w:pPr>
-        <w:rPr>
-          <w:i/>
-          <w:iCs/>
-        </w:rPr>
-      </w:pPr>
-      <w:r>
-        <w:rPr>
-          <w:i/>
-          <w:iCs/>
-        </w:rPr>
-        <w:t>Chapter intro</w:t>
+        <w:t>Rebuilding tracks</w:t>
       </w:r>
     </w:p>
     <w:p>
@@ -2168,22 +2151,7 @@
         </w:numPr>
       </w:pPr>
       <w:r>
-        <w:t>Canadian production line</w:t>
-      </w:r>
-    </w:p>
-    <w:p>
-      <w:pPr>
-        <w:rPr>
-          <w:i/>
-          <w:iCs/>
-        </w:rPr>
-      </w:pPr>
-      <w:r>
-        <w:rPr>
-          <w:i/>
-          <w:iCs/>
-        </w:rPr>
-        <w:t>Lab Infrastructure</w:t>
+        <w:t>X-coordinate from wires, uncertainty in x</w:t>
       </w:r>
     </w:p>
     <w:p>
@@ -2195,10 +2163,7 @@
         </w:numPr>
       </w:pPr>
       <w:r>
-        <w:t>Cosmic muons, hodoscope</w:t>
-      </w:r>
-      <w:r>
-        <w:t xml:space="preserve"> (figure of test bench)</w:t>
+        <w:t>Y-coordinate from strips</w:t>
       </w:r>
     </w:p>
     <w:p>
@@ -2210,7 +2175,13 @@
         </w:numPr>
       </w:pPr>
       <w:r>
-        <w:t>How trigger works, pass to front end boards</w:t>
+        <w:t>Explain clustering</w:t>
+      </w:r>
+      <w:r>
+        <w:t xml:space="preserve"> and CosmicsAnalysis</w:t>
+      </w:r>
+      <w:r>
+        <w:t xml:space="preserve">, </w:t>
       </w:r>
     </w:p>
     <w:p>
@@ -2222,237 +2193,13 @@
         </w:numPr>
       </w:pPr>
       <w:r>
-        <w:t xml:space="preserve">Readout PDO for channels above threshold (footnote </w:t>
-      </w:r>
-      <w:proofErr w:type="spellStart"/>
-      <w:r>
-        <w:t>neighbour</w:t>
-      </w:r>
-      <w:proofErr w:type="spellEnd"/>
-      <w:r>
-        <w:t xml:space="preserve"> triggering)</w:t>
-      </w:r>
-      <w:r>
-        <w:t xml:space="preserve"> (prototype</w:t>
-      </w:r>
-      <w:r>
-        <w:t xml:space="preserve"> board and</w:t>
-      </w:r>
-      <w:r>
-        <w:t xml:space="preserve"> ASIC)</w:t>
-      </w:r>
-      <w:r>
-        <w:t xml:space="preserve"> – no need to mention decoder, data assembled based on detector geometry, note collaborators (citations not necessary)</w:t>
-      </w:r>
-    </w:p>
-    <w:p>
-      <w:pPr>
-        <w:pStyle w:val="ListParagraph"/>
-        <w:numPr>
-          <w:ilvl w:val="0"/>
-          <w:numId w:val="1"/>
-        </w:numPr>
-      </w:pPr>
-      <w:r>
-        <w:t>Each muon event corresponds to one trigger</w:t>
-      </w:r>
-    </w:p>
-    <w:p>
-      <w:pPr>
-        <w:pStyle w:val="ListParagraph"/>
-        <w:numPr>
-          <w:ilvl w:val="0"/>
-          <w:numId w:val="1"/>
-        </w:numPr>
-      </w:pPr>
-      <w:r>
-        <w:t>Chamber operation also requires gas system, slow control, HV.</w:t>
-      </w:r>
-    </w:p>
-    <w:p>
-      <w:pPr>
-        <w:pStyle w:val="ListParagraph"/>
-        <w:numPr>
-          <w:ilvl w:val="0"/>
-          <w:numId w:val="1"/>
-        </w:numPr>
-      </w:pPr>
-      <w:r>
-        <w:t>We run at 2900V</w:t>
-      </w:r>
-      <w:r>
-        <w:t xml:space="preserve"> (close to nominal)</w:t>
-      </w:r>
-      <w:r>
-        <w:t xml:space="preserve"> and 3100V – why?</w:t>
-      </w:r>
-      <w:r>
-        <w:t xml:space="preserve"> FEBs not optimized for pad readout</w:t>
-      </w:r>
-    </w:p>
-    <w:p>
-      <w:pPr>
-        <w:pStyle w:val="ListParagraph"/>
-        <w:numPr>
-          <w:ilvl w:val="0"/>
-          <w:numId w:val="1"/>
-        </w:numPr>
-      </w:pPr>
-      <w:r>
-        <w:t>Collect 1</w:t>
-      </w:r>
-      <w:r>
-        <w:t xml:space="preserve"> 000 000 triggers / quadruplet, many metrics for characterization</w:t>
-      </w:r>
-      <w:r>
-        <w:fldChar w:fldCharType="begin"/>
-      </w:r>
-      <w:r>
-        <w:instrText xml:space="preserve"> ADDIN ZOTERO_ITEM CSL_CITATION {"citationID":"YrizYecV","properties":{"formattedCitation":"\\uc0\\u160{}[12]","plainCitation":" [12]","noteIndex":0},"citationItems":[{"id":63,"uris":["http://zotero.org/users/4348135/items/4J93AGLV"],"uri":["http://zotero.org/users/4348135/items/4J93AGLV"],"itemData":{"id":63,"type":"thesis","event-place":"Montreal, Canada","genre":"PhD Dissertation","language":"English","number-of-pages":"220","publisher":"McGill University","publisher-place":"Montreal, Canada","title":"Characterization studies of small-strip Thin Gap Chambers for the ATLAS Upgrade","author":[{"family":"Lefebvre","given":"Benoit"}],"issued":{"date-parts":[["2018"]]}}}],"schema":"https://github.com/citation-style-language/schema/raw/master/csl-citation.json"} </w:instrText>
-      </w:r>
-      <w:r>
-        <w:fldChar w:fldCharType="separate"/>
-      </w:r>
-      <w:r>
-        <w:rPr>
-          <w:rFonts w:ascii="Calibri" w:hAnsi="Calibri" w:cs="Calibri"/>
-          <w:szCs w:val="24"/>
-        </w:rPr>
-        <w:t> [12]</w:t>
-      </w:r>
-      <w:r>
-        <w:fldChar w:fldCharType="end"/>
-      </w:r>
-      <w:r>
-        <w:t>, but we focus on rebuilding track</w:t>
-      </w:r>
-      <w:r>
-        <w:t>s</w:t>
-      </w:r>
-    </w:p>
-    <w:p>
-      <w:pPr>
-        <w:rPr>
-          <w:i/>
-          <w:iCs/>
-        </w:rPr>
-      </w:pPr>
-      <w:r>
-        <w:rPr>
-          <w:i/>
-          <w:iCs/>
-        </w:rPr>
-        <w:t>Tracking analysis</w:t>
-      </w:r>
-    </w:p>
-    <w:p>
-      <w:pPr>
-        <w:pStyle w:val="ListParagraph"/>
-        <w:numPr>
-          <w:ilvl w:val="0"/>
-          <w:numId w:val="1"/>
-        </w:numPr>
-      </w:pPr>
-      <w:proofErr w:type="spellStart"/>
-      <w:r>
-        <w:t>CosmicsAnalysis</w:t>
-      </w:r>
-      <w:proofErr w:type="spellEnd"/>
-      <w:r>
-        <w:t xml:space="preserve"> calculates high-level characterization metrics</w:t>
-      </w:r>
-    </w:p>
-    <w:p>
-      <w:pPr>
-        <w:pStyle w:val="ListParagraph"/>
-        <w:numPr>
-          <w:ilvl w:val="0"/>
-          <w:numId w:val="1"/>
-        </w:numPr>
-      </w:pPr>
-      <w:r>
-        <w:t>Rebuilding tracks</w:t>
-      </w:r>
-    </w:p>
-    <w:p>
-      <w:pPr>
-        <w:pStyle w:val="ListParagraph"/>
-        <w:numPr>
-          <w:ilvl w:val="0"/>
-          <w:numId w:val="1"/>
-        </w:numPr>
-      </w:pPr>
-      <w:r>
-        <w:t>X-coordinate from wires, uncertainty in x</w:t>
-      </w:r>
-    </w:p>
-    <w:p>
-      <w:pPr>
-        <w:pStyle w:val="ListParagraph"/>
-        <w:numPr>
-          <w:ilvl w:val="0"/>
-          <w:numId w:val="1"/>
-        </w:numPr>
-      </w:pPr>
-      <w:r>
-        <w:t>Y-coordinate from strips</w:t>
-      </w:r>
-    </w:p>
-    <w:p>
-      <w:pPr>
-        <w:pStyle w:val="ListParagraph"/>
-        <w:numPr>
-          <w:ilvl w:val="0"/>
-          <w:numId w:val="1"/>
-        </w:numPr>
-      </w:pPr>
-      <w:r>
-        <w:t>Explain clustering</w:t>
-      </w:r>
-      <w:r>
-        <w:t xml:space="preserve"> and </w:t>
-      </w:r>
-      <w:proofErr w:type="spellStart"/>
-      <w:r>
-        <w:t>CosmicsAnalysis</w:t>
-      </w:r>
-      <w:proofErr w:type="spellEnd"/>
-      <w:r>
-        <w:t xml:space="preserve">, </w:t>
-      </w:r>
-    </w:p>
-    <w:p>
-      <w:pPr>
-        <w:pStyle w:val="ListParagraph"/>
-        <w:numPr>
-          <w:ilvl w:val="0"/>
-          <w:numId w:val="1"/>
-        </w:numPr>
-      </w:pPr>
-      <w:r>
         <w:t xml:space="preserve">Motivate uncertainty in y, </w:t>
       </w:r>
       <w:r>
-        <w:t xml:space="preserve">reference to </w:t>
-      </w:r>
-      <w:proofErr w:type="spellStart"/>
-      <w:r>
-        <w:t>reclustering</w:t>
-      </w:r>
-      <w:proofErr w:type="spellEnd"/>
-      <w:r>
-        <w:t xml:space="preserve"> appendix</w:t>
-      </w:r>
-      <w:r>
-        <w:t xml:space="preserve"> (would be good to have strip muon </w:t>
-      </w:r>
-      <w:proofErr w:type="gramStart"/>
-      <w:r>
-        <w:t>signal, but</w:t>
-      </w:r>
-      <w:proofErr w:type="gramEnd"/>
-      <w:r>
-        <w:t xml:space="preserve"> could skip.  </w:t>
+        <w:t>reference to reclustering appendix</w:t>
+      </w:r>
+      <w:r>
+        <w:t xml:space="preserve"> (would be good to have strip muon signal, but could skip.  </w:t>
       </w:r>
       <w:r>
         <w:br/>
@@ -2558,22 +2305,7 @@
           <w:iCs/>
         </w:rPr>
         <w:br/>
-      </w:r>
-      <w:proofErr w:type="spellStart"/>
-      <w:r>
-        <w:rPr>
-          <w:i/>
-          <w:iCs/>
-        </w:rPr>
-        <w:t>Cosmics</w:t>
-      </w:r>
-      <w:proofErr w:type="spellEnd"/>
-      <w:r>
-        <w:rPr>
-          <w:i/>
-          <w:iCs/>
-        </w:rPr>
-        <w:t xml:space="preserve"> data</w:t>
+        <w:t>Cosmics data</w:t>
       </w:r>
     </w:p>
     <w:p>
@@ -2625,6 +2357,7 @@
         </w:rPr>
       </w:pPr>
       <w:r>
+        <w:lastRenderedPageBreak/>
         <w:t>Relative coordinate system only</w:t>
       </w:r>
     </w:p>
@@ -2640,7 +2373,6 @@
         </w:rPr>
       </w:pPr>
       <w:r>
-        <w:lastRenderedPageBreak/>
         <w:t>Fix two layers to build coordinate system</w:t>
       </w:r>
       <w:r>
@@ -2678,23 +2410,7 @@
         <w:t>Calculate residuals and take mean as proxy</w:t>
       </w:r>
       <w:r>
-        <w:t xml:space="preserve"> – reference to appendix A: residual histogram bin size (plot of </w:t>
-      </w:r>
-      <w:proofErr w:type="spellStart"/>
-      <w:r>
-        <w:t>mu_cosmics</w:t>
-      </w:r>
-      <w:proofErr w:type="spellEnd"/>
-      <w:r>
-        <w:t xml:space="preserve"> – </w:t>
-      </w:r>
-      <w:proofErr w:type="spellStart"/>
-      <w:r>
-        <w:t>mu_reclustering</w:t>
-      </w:r>
-      <w:proofErr w:type="spellEnd"/>
-      <w:r>
-        <w:t xml:space="preserve"> and how that makes residual uncertainties)</w:t>
+        <w:t xml:space="preserve"> – reference to appendix A: residual histogram bin size (plot of mu_cosmics – mu_reclustering and how that makes residual uncertainties)</w:t>
       </w:r>
       <w:r>
         <w:t xml:space="preserve"> – reference to appendix B: Gaussian fit vs double gaussian fit</w:t>
@@ -2712,15 +2428,7 @@
         </w:rPr>
       </w:pPr>
       <w:r>
-        <w:t xml:space="preserve">Show </w:t>
-      </w:r>
-      <w:proofErr w:type="spellStart"/>
-      <w:r>
-        <w:t>resplot</w:t>
-      </w:r>
-      <w:proofErr w:type="spellEnd"/>
-      <w:r>
-        <w:t xml:space="preserve"> means TH2F for a single quadruplet (QL2C04), for a given tracking combination</w:t>
+        <w:t>Show resplot means TH2F for a single quadruplet (QL2C04), for a given tracking combination</w:t>
       </w:r>
       <w:r>
         <w:t xml:space="preserve"> </w:t>
@@ -2779,27 +2487,9 @@
           <w:numId w:val="1"/>
         </w:numPr>
       </w:pPr>
-      <w:proofErr w:type="spellStart"/>
-      <w:r>
-        <w:t>Gaus</w:t>
-      </w:r>
-      <w:proofErr w:type="spellEnd"/>
-      <w:r>
-        <w:t xml:space="preserve"> vs </w:t>
-      </w:r>
-      <w:proofErr w:type="spellStart"/>
-      <w:r>
-        <w:t>doub</w:t>
-      </w:r>
-      <w:proofErr w:type="spellEnd"/>
-      <w:r>
-        <w:t xml:space="preserve"> </w:t>
-      </w:r>
-      <w:proofErr w:type="spellStart"/>
-      <w:r>
-        <w:t>gaus</w:t>
-      </w:r>
-      <w:proofErr w:type="spellEnd"/>
+      <w:r>
+        <w:t>Gaus vs doub gaus</w:t>
+      </w:r>
     </w:p>
     <w:p>
       <w:pPr>
@@ -2837,15 +2527,7 @@
         </w:numPr>
       </w:pPr>
       <w:r>
-        <w:t xml:space="preserve">Transition: The position of each strip in ATLAS must be known to within 100um. The alignment platforms </w:t>
-      </w:r>
-      <w:proofErr w:type="gramStart"/>
-      <w:r>
-        <w:t>are able to</w:t>
-      </w:r>
-      <w:proofErr w:type="gramEnd"/>
-      <w:r>
-        <w:t xml:space="preserve"> position the wedge surface to </w:t>
+        <w:t xml:space="preserve">Transition: The position of each strip in ATLAS must be known to within 100um. The alignment platforms are able to position the wedge surface to </w:t>
       </w:r>
       <w:r>
         <w:t>within X um, (maybe in TDR?</w:t>
@@ -2854,15 +2536,7 @@
         <w:t xml:space="preserve"> Ask people</w:t>
       </w:r>
       <w:r>
-        <w:t xml:space="preserve">) so need strip positions </w:t>
-      </w:r>
-      <w:proofErr w:type="spellStart"/>
-      <w:r>
-        <w:t>wrt</w:t>
-      </w:r>
-      <w:proofErr w:type="spellEnd"/>
-      <w:r>
-        <w:t xml:space="preserve"> wedge surface</w:t>
+        <w:t>) so need strip positions wrt wedge surface</w:t>
       </w:r>
     </w:p>
     <w:p>
@@ -2902,23 +2576,7 @@
         </w:numPr>
       </w:pPr>
       <w:r>
-        <w:t xml:space="preserve">Interaction of x-rays with </w:t>
-      </w:r>
-      <w:proofErr w:type="spellStart"/>
-      <w:r>
-        <w:t>sTGC</w:t>
-      </w:r>
-      <w:proofErr w:type="spellEnd"/>
-      <w:r>
-        <w:t xml:space="preserve"> (</w:t>
-      </w:r>
-      <w:proofErr w:type="spellStart"/>
-      <w:r>
-        <w:t>photoeffect</w:t>
-      </w:r>
-      <w:proofErr w:type="spellEnd"/>
-      <w:r>
-        <w:t xml:space="preserve"> on copper, photoelectrons ionize gas and cause avalanches) -&gt; many more delta rays</w:t>
+        <w:t>Interaction of x-rays with sTGC (photoeffect on copper, photoelectrons ionize gas and cause avalanches) -&gt; many more delta rays</w:t>
       </w:r>
     </w:p>
     <w:p>
@@ -3109,13 +2767,8 @@
         </w:numPr>
       </w:pPr>
       <w:r>
-        <w:t xml:space="preserve">How we calculate the x-ray residuals and how it is different to </w:t>
-      </w:r>
-      <w:proofErr w:type="spellStart"/>
-      <w:r>
-        <w:t>cosmics</w:t>
-      </w:r>
-      <w:proofErr w:type="spellEnd"/>
+        <w:t>How we calculate the x-ray residuals and how it is different to cosmics</w:t>
+      </w:r>
     </w:p>
     <w:p>
       <w:pPr>
@@ -3201,6 +2854,7 @@
         </w:numPr>
       </w:pPr>
       <w:r>
+        <w:lastRenderedPageBreak/>
         <w:t>Statistical uncertainty ok</w:t>
       </w:r>
     </w:p>
@@ -3213,7 +2867,6 @@
         </w:numPr>
       </w:pPr>
       <w:r>
-        <w:lastRenderedPageBreak/>
         <w:t>Wider than 2 wire groups for smooth patterns in TH2F</w:t>
       </w:r>
     </w:p>
@@ -3259,51 +2912,19 @@
         </w:numPr>
       </w:pPr>
       <w:r>
-        <w:t xml:space="preserve">Uncertainty on </w:t>
-      </w:r>
-      <w:proofErr w:type="spellStart"/>
-      <w:r>
-        <w:t>cosmics</w:t>
-      </w:r>
-      <w:proofErr w:type="spellEnd"/>
-      <w:r>
-        <w:t xml:space="preserve"> is the sum in quadrature of the stat and sys error for mean </w:t>
-      </w:r>
-      <w:proofErr w:type="spellStart"/>
-      <w:r>
-        <w:t>cosmics</w:t>
-      </w:r>
-      <w:proofErr w:type="spellEnd"/>
-      <w:r>
-        <w:t xml:space="preserve"> residuals</w:t>
-      </w:r>
-    </w:p>
-    <w:p>
-      <w:pPr>
-        <w:pStyle w:val="ListParagraph"/>
-        <w:numPr>
-          <w:ilvl w:val="1"/>
-          <w:numId w:val="1"/>
-        </w:numPr>
-      </w:pPr>
-      <w:r>
-        <w:t xml:space="preserve">Uncertainty on x-rays track positions is from </w:t>
-      </w:r>
-      <w:proofErr w:type="spellStart"/>
-      <w:r>
-        <w:t>polation</w:t>
-      </w:r>
-      <w:proofErr w:type="spellEnd"/>
-      <w:r>
-        <w:t xml:space="preserve">, uncertainty on x-ray hits is 120 </w:t>
-      </w:r>
-      <w:proofErr w:type="gramStart"/>
-      <w:r>
-        <w:t>um</w:t>
-      </w:r>
-      <w:proofErr w:type="gramEnd"/>
-      <w:r>
-        <w:t>, uncertainty in residual is the sum in quadrature</w:t>
+        <w:t>Uncertainty on cosmics is the sum in quadrature of the stat and sys error for mean cosmics residuals</w:t>
+      </w:r>
+    </w:p>
+    <w:p>
+      <w:pPr>
+        <w:pStyle w:val="ListParagraph"/>
+        <w:numPr>
+          <w:ilvl w:val="1"/>
+          <w:numId w:val="1"/>
+        </w:numPr>
+      </w:pPr>
+      <w:r>
+        <w:t>Uncertainty on x-rays track positions is from polation, uncertainty on x-ray hits is 120 um, uncertainty in residual is the sum in quadrature</w:t>
       </w:r>
     </w:p>
     <w:p>
@@ -3387,15 +3008,7 @@
         </w:numPr>
       </w:pPr>
       <w:r>
-        <w:t xml:space="preserve">Some countries don’t collect </w:t>
-      </w:r>
-      <w:proofErr w:type="spellStart"/>
-      <w:r>
-        <w:t>cosmics</w:t>
-      </w:r>
-      <w:proofErr w:type="spellEnd"/>
-      <w:r>
-        <w:t xml:space="preserve"> </w:t>
+        <w:t xml:space="preserve">Some countries don’t collect cosmics </w:t>
       </w:r>
     </w:p>
     <w:p>
@@ -3470,15 +3083,7 @@
         <w:t xml:space="preserve">xplain </w:t>
       </w:r>
       <w:r>
-        <w:t xml:space="preserve">progress on misalignment model in </w:t>
-      </w:r>
-      <w:proofErr w:type="spellStart"/>
-      <w:r>
-        <w:t>stgc</w:t>
-      </w:r>
-      <w:proofErr w:type="spellEnd"/>
-      <w:r>
-        <w:t>-as-built-fit</w:t>
+        <w:t>progress on misalignment model in stgc-as-built-fit</w:t>
       </w:r>
     </w:p>
     <w:p>
@@ -3496,15 +3101,7 @@
         <w:t xml:space="preserve">potential </w:t>
       </w:r>
       <w:r>
-        <w:t xml:space="preserve">to constrain misalignment model with </w:t>
-      </w:r>
-      <w:proofErr w:type="spellStart"/>
-      <w:r>
-        <w:t>cosmics</w:t>
-      </w:r>
-      <w:proofErr w:type="spellEnd"/>
-      <w:r>
-        <w:t xml:space="preserve"> data</w:t>
+        <w:t>to constrain misalignment model with cosmics data</w:t>
       </w:r>
       <w:r>
         <w:t xml:space="preserve"> (BRIEF, no details)</w:t>
@@ -3620,23 +3217,7 @@
         </w:rPr>
       </w:pPr>
       <w:r>
-        <w:t xml:space="preserve">Add </w:t>
-      </w:r>
-      <w:proofErr w:type="spellStart"/>
-      <w:r>
-        <w:t>cosmics</w:t>
-      </w:r>
-      <w:proofErr w:type="spellEnd"/>
-      <w:r>
-        <w:t xml:space="preserve"> residuals to alignment parameter fit, since we know the mean </w:t>
-      </w:r>
-      <w:proofErr w:type="spellStart"/>
-      <w:r>
-        <w:t>cosmics</w:t>
-      </w:r>
-      <w:proofErr w:type="spellEnd"/>
-      <w:r>
-        <w:t xml:space="preserve"> residuals well and they give us relative alignment information</w:t>
+        <w:t>Add cosmics residuals to alignment parameter fit, since we know the mean cosmics residuals well and they give us relative alignment information</w:t>
       </w:r>
     </w:p>
     <w:p>
@@ -3717,50 +3298,18 @@
         <w:t xml:space="preserve">residual distribution </w:t>
       </w:r>
       <w:r>
-        <w:t xml:space="preserve">bin size, need uncertainty on </w:t>
-      </w:r>
-      <w:proofErr w:type="spellStart"/>
-      <w:r>
-        <w:t>cosmics</w:t>
-      </w:r>
-      <w:proofErr w:type="spellEnd"/>
-      <w:r>
-        <w:t xml:space="preserve"> residuals =&gt; clustering uncertainty</w:t>
-      </w:r>
-    </w:p>
-    <w:p>
-      <w:r>
-        <w:t xml:space="preserve">Show </w:t>
-      </w:r>
-      <w:proofErr w:type="spellStart"/>
-      <w:r>
-        <w:t>mu_cosmics</w:t>
-      </w:r>
-      <w:proofErr w:type="spellEnd"/>
-      <w:r>
-        <w:t xml:space="preserve"> – </w:t>
-      </w:r>
-      <w:proofErr w:type="spellStart"/>
-      <w:r>
-        <w:t>mu_reclustering</w:t>
-      </w:r>
-      <w:proofErr w:type="spellEnd"/>
-      <w:r>
-        <w:t xml:space="preserve"> for a quad to motivate </w:t>
+        <w:t>bin size, need uncertainty on cosmics residuals =&gt; clustering uncertainty</w:t>
+      </w:r>
+    </w:p>
+    <w:p>
+      <w:r>
+        <w:t xml:space="preserve">Show mu_cosmics – mu_reclustering for a quad to motivate </w:t>
       </w:r>
       <w:r>
         <w:t>60</w:t>
       </w:r>
       <w:r>
-        <w:t xml:space="preserve"> um </w:t>
-      </w:r>
-      <w:proofErr w:type="gramStart"/>
-      <w:r>
-        <w:t>uncertainty</w:t>
-      </w:r>
-      <w:proofErr w:type="gramEnd"/>
-      <w:r>
-        <w:t xml:space="preserve"> on cluster position</w:t>
+        <w:t xml:space="preserve"> um uncertainty on cluster position</w:t>
       </w:r>
     </w:p>
     <w:p>
@@ -3786,6 +3335,7 @@
         <w:rPr>
           <w:u w:val="single"/>
         </w:rPr>
+        <w:lastRenderedPageBreak/>
         <w:t xml:space="preserve">Appendix </w:t>
       </w:r>
       <w:r>
@@ -3803,16 +3353,7 @@
     </w:p>
     <w:p>
       <w:r>
-        <w:lastRenderedPageBreak/>
-        <w:t xml:space="preserve">… </w:t>
-      </w:r>
-      <w:proofErr w:type="spellStart"/>
-      <w:r>
-        <w:t>residualsStudy</w:t>
-      </w:r>
-      <w:proofErr w:type="spellEnd"/>
-      <w:r>
-        <w:t>/QS3P18_stats/peakOfMeanErrorsDistVsTrigger.pdf</w:t>
+        <w:t>… residualsStudy/QS3P18_stats/peakOfMeanErrorsDistVsTrigger.pdf</w:t>
       </w:r>
     </w:p>
     <w:p>
@@ -3858,43 +3399,7 @@
           <w:iCs/>
           <w:lang w:val="fr-CA"/>
         </w:rPr>
-        <w:t xml:space="preserve">: </w:t>
-      </w:r>
-      <w:proofErr w:type="spellStart"/>
-      <w:r>
-        <w:rPr>
-          <w:i/>
-          <w:iCs/>
-          <w:lang w:val="fr-CA"/>
-        </w:rPr>
-        <w:t>Gaussian</w:t>
-      </w:r>
-      <w:proofErr w:type="spellEnd"/>
-      <w:r>
-        <w:rPr>
-          <w:i/>
-          <w:iCs/>
-          <w:lang w:val="fr-CA"/>
-        </w:rPr>
-        <w:t xml:space="preserve"> fit vs double </w:t>
-      </w:r>
-      <w:proofErr w:type="spellStart"/>
-      <w:r>
-        <w:rPr>
-          <w:i/>
-          <w:iCs/>
-          <w:lang w:val="fr-CA"/>
-        </w:rPr>
-        <w:t>gaussian</w:t>
-      </w:r>
-      <w:proofErr w:type="spellEnd"/>
-      <w:r>
-        <w:rPr>
-          <w:i/>
-          <w:iCs/>
-          <w:lang w:val="fr-CA"/>
-        </w:rPr>
-        <w:t xml:space="preserve"> fit</w:t>
+        <w:t>: Gaussian fit vs double gaussian fit</w:t>
       </w:r>
     </w:p>
     <w:p>
@@ -4110,7 +3615,7 @@
           <w:szCs w:val="24"/>
         </w:rPr>
         <w:tab/>
-        <w:t xml:space="preserve">T. A. Collaboration, E. Abat, J. Abdallah, A. A. Abdelalim, A. Abdesselam, O. Abdinov, B. A. Abi, M Abolins, H. Abramowicz, E. Acerbi, B. S. Acharya, R. Achenbach, M. Ackers, D. L. Adams, F. Adamyan, T. N. Addy, M Aderholz, C. Adorisio, P. Adragna, M. Aharrouche, S. P. Ahlen, F. Ahles, A. Ahmad, H. Ahmed, G. Aielli, P. F. Åkesson, T. P. A. Åkesson, A. V. Akimov, S. M. Alam, J. Albert, S. Albrand, M. Aleksa, I. N. Aleksandrov, M. Aleppo, F. Alessandria, C Alexa, G. Alexander, T. Alexopoulos, G. Alimonti, M. Aliyev, P. P. Allport, S. E. Allwood-Spiers, A. Aloisio, J Alonso, R. Alves, M. G. Alviggi, K. Amako, P. Amaral, S. P. Amaral, G. Ambrosini, G. Ambrosio, C. Amelung, V. V. Ammosov, A. Amorim, N. Amram, C. Anastopoulos, B. Anderson, K. J. Anderson, E. C. Anderssen, A. Andreazza, V. Andrei, L Andricek, M.-L. Andrieux, X. S. Anduaga, F. Anghinolfi, A. Antonaki, M. Antonelli, S. Antonelli, R. Apsimon, G Arabidze, I. Aracena, Y. Arai, A. T. H. Arce, J. P. Archambault, J.-F. Arguin, E. Arik, M. Arik, K. E. Arms, S. R. Armstrong, M. Arnaud, C. Arnault, A. Artamonov, S. Asai, S. Ask, B. Åsman, D. Asner, L. Asquith, K. Assamagan, A Astbury, B. Athar, T. Atkinson, B. Aubert, B. Auerbach, E. Auge, K. Augsten, V. M. Aulchenko, N. Austin, G. Avolio, R Avramidou, A. Axen, C. Ay, G. Azuelos, G. Baccaglioni, C. Bacci, H. Bachacou, K. Bachas, G. Bachy, E. Badescu, P Bagnaia, D. C. Bailey, J. T. Baines, O. K. Baker, F. Ballester, F. B. D. S. Pedrosa, E. Banas, D. Banfi, A Bangert, V. Bansal, S. P. Baranov, S. Baranov, A. Barashkou, E. L. Barberio, D. Barberis, G. Barbier, P. Barclay, D. Y. Bardin, P. Bargassa, T. Barillari, M. Barisonzi, B. M. Barnett, R. M. Barnett, S. Baron, A. Baroncelli, M. Barone, A. J. Barr, F. Barreiro, J. B. G. da Costa, P. Barrillon, A. B. Poy, N. Barros, V. Bartheld, H Bartko, R. Bartoldus, S. Basiladze, J. Bastos, L. E. Batchelor, R. L. Bates, J. R. Batley, S. Batraneanu, M Battistin, G. Battistoni, V. Batusov, F. Bauer, B. Bauss, D. E. Baynham, M. Bazalova, A. Bazan, P. H. Beauchemin, B Beaugiraud, R. B. Beccherle, G. A. Beck, H. P. Beck, K. H. Becks, I. Bedajanek, A. J. Beddall, A. Beddall, P. Bednár, V. A. Bednyakov, C. Bee, S. B. Harpaz, G. A. N. Belanger, C. Belanger-Champagne, B. Belhorma, P. J. Bell, W. H. Bell, G Bella, F. Bellachia, L. Bellagamba, F. Bellina, G. Bellomo, M. Bellomo, O. Beltramello, A. Belymam, S. B. Ami, M. B. Moshe, O. Benary, D. Benchekroun, C. Benchouk, M. Bendel, B. H. Benedict, N. Benekos, J. Benes, Y. Benhammou, G. P. Benincasa, D. P. Benjamin, J. R. Bensinger, K. Benslama, S. Bentvelsen, M. Beretta, D. Berge, E. Bergeaas, N. Berger, F Berghaus, S. Berglund, F. Bergsma, J. Beringer, J. Bernabéu, K. Bernardet, C. Berriaud, T. Berry, H. Bertelsen, A Bertin, F. Bertinelli, S. Bertolucci, N. Besson, A. Beteille, S. Bethke, W. Bialas, R. M. Bianchi, </w:t>
+        <w:t xml:space="preserve">T. A. Collaboration, E. Abat, J. Abdallah, A. A. Abdelalim, A. Abdesselam, O. Abdinov, B. A. Abi, M Abolins, H. Abramowicz, E. Acerbi, B. S. Acharya, R. Achenbach, M. Ackers, D. L. Adams, F. Adamyan, T. N. Addy, M Aderholz, C. Adorisio, P. Adragna, M. Aharrouche, S. P. Ahlen, F. Ahles, A. Ahmad, H. Ahmed, G. Aielli, P. F. Åkesson, T. P. A. Åkesson, A. V. Akimov, S. M. Alam, J. Albert, S. Albrand, M. Aleksa, I. N. Aleksandrov, M. Aleppo, F. Alessandria, C Alexa, G. Alexander, T. Alexopoulos, G. Alimonti, M. Aliyev, P. P. Allport, S. E. Allwood-Spiers, A. Aloisio, J Alonso, R. Alves, M. G. Alviggi, K. Amako, P. Amaral, S. P. Amaral, G. Ambrosini, G. Ambrosio, C. Amelung, V. V. Ammosov, A. Amorim, N. Amram, C. Anastopoulos, B. Anderson, K. J. Anderson, E. C. Anderssen, A. Andreazza, V. Andrei, L Andricek, M.-L. Andrieux, X. S. Anduaga, F. Anghinolfi, A. Antonaki, M. Antonelli, S. Antonelli, R. Apsimon, G Arabidze, I. Aracena, Y. Arai, A. T. H. Arce, J. P. Archambault, J.-F. Arguin, E. Arik, M. Arik, K. E. Arms, S. R. Armstrong, M. Arnaud, C. Arnault, A. Artamonov, S. Asai, S. Ask, B. Åsman, D. Asner, L. Asquith, K. Assamagan, A Astbury, B. Athar, T. Atkinson, B. Aubert, B. Auerbach, E. Auge, K. Augsten, V. M. Aulchenko, N. Austin, G. Avolio, R Avramidou, A. Axen, C. Ay, G. Azuelos, G. Baccaglioni, C. Bacci, H. Bachacou, K. Bachas, G. Bachy, E. Badescu, P Bagnaia, D. C. Bailey, J. T. Baines, O. K. Baker, F. Ballester, F. B. D. S. Pedrosa, E. Banas, D. Banfi, A Bangert, V. Bansal, S. P. Baranov, S. Baranov, A. Barashkou, E. L. Barberio, D. Barberis, G. Barbier, P. Barclay, D. Y. Bardin, P. Bargassa, T. Barillari, M. Barisonzi, B. M. Barnett, R. M. Barnett, S. Baron, A. Baroncelli, M. Barone, A. J. Barr, F. Barreiro, J. B. G. da Costa, P. Barrillon, A. B. Poy, N. Barros, V. Bartheld, H Bartko, R. Bartoldus, S. Basiladze, J. Bastos, L. E. Batchelor, R. L. Bates, J. R. Batley, S. Batraneanu, M Battistin, G. Battistoni, V. Batusov, F. Bauer, B. Bauss, D. E. Baynham, M. Bazalova, A. Bazan, P. H. Beauchemin, B Beaugiraud, R. B. Beccherle, G. A. Beck, H. P. Beck, K. H. Becks, I. Bedajanek, A. J. Beddall, A. Beddall, P. Bednár, V. A. Bednyakov, C. Bee, S. B. Harpaz, G. A. N. Belanger, C. Belanger-Champagne, B. Belhorma, P. J. Bell, W. H. Bell, G Bella, F. Bellachia, L. Bellagamba, F. Bellina, G. Bellomo, M. Bellomo, O. Beltramello, A. Belymam, S. B. Ami, M. B. Moshe, O. Benary, D. Benchekroun, C. Benchouk, M. Bendel, B. H. Benedict, N. Benekos, J. Benes, Y. Benhammou, G. P. Benincasa, D. P. Benjamin, J. R. Bensinger, K. Benslama, S. Bentvelsen, M. Beretta, D. Berge, E. Bergeaas, N. Berger, F Berghaus, S. Berglund, F. Bergsma, J. Beringer, J. Bernabéu, K. Bernardet, C. Berriaud, T. Berry, H. </w:t>
       </w:r>
       <w:r>
         <w:rPr>
@@ -4118,7 +3623,7 @@
           <w:szCs w:val="24"/>
         </w:rPr>
         <w:lastRenderedPageBreak/>
-        <w:t xml:space="preserve">M. Bianco, O Biebel, M. Bieri, M. Biglietti, H. Bilokon, M. Binder, S. Binet, N. Bingefors, A. Bingul, C. Bini, C. Biscarat, R Bischof, M. Bischofberger, A. Bitadze, J. P. Bizzell, K. M. Black, R. E. Blair, J. J. Blaising, O. Blanch, G. Blanchot, C Blocker, J. Blocki, A. Blondel, W. Blum, U. Blumenschein, C. Boaretto, G. J. Bobbink, A. Bocci, D. Bocian, R. Bock, M Boehm, J. Boek, J. A. Bogaerts, A. Bogouch, C. Bohm, J. Bohm, V. Boisvert, T. Bold, V. Boldea, V. G. Bondarenko, R Bonino, J. Bonis, W. Bonivento, P. Bonneau, M. Boonekamp, G. Boorman, M. Boosten, C. N. Booth, P. S. L. Booth, P. Booth, J. R. A. Booth, K. Borer, A. Borisov, I. Borjanovic, K. Bos, D. Boscherini, F. Bosi, M. Bosman, M. Bosteels, B. Botchev, H Boterenbrood, D. Botterill, J. Boudreau, E. V. Bouhova-Thacker, C. Boulahouache, C. Bourdarios, M. Boutemeur, K Bouzakis, G. R. Boyd, J. Boyd, B. H. Boyer, I. R. Boyko, N. I. Bozhko, S. Braccini, A. Braem, P. Branchini, G. W. Brandenburg, A. Brandt, O. Brandt, U. Bratzler, H. M. Braun, S. Bravo, I. P. Brawn, B. Brelier, J. Bremer, R. Brenner, S Bressler, D. Breton, N. D. Brett, P. Breugnon, P. G. Bright-Thomas, F. M. Brochu, I. Brock, R. Brock, T. J. Brodbeck, E Brodet, F. Broggi, Z. Broklova, C. Bromberg, G. Brooijmans, G. Brouwer, J. Broz, E. Brubaker, P. A. B. de Renstrom, D. Bruncko, A. Bruni, G. Bruni, M. Bruschi, T. Buanes, N. J. Buchanan, P. Buchholz, I. A. Budagov, V Büscher, L. Bugge, D. Buira-Clark, E. J. Buis, F. Bujor, T. Buran, H. Burckhart, D. Burckhart-Chromek, S. Burdin, R Burns, E. Busato, J. J. F. Buskop, K. P. Buszello, F. Butin, J. M. Butler, C. M. Buttar, J. Butterworth, J. M. Butterworth, T. Byatt, S. C. Urbán, E. C. Casas, M. Caccia, D. Caforio, O. Cakir, P. Calafiura, G Calderini, D. C. Terol, J. Callahan, L. P. Caloba, R. Caloi, D. Calvet, A. Camard, F. Camarena, P. Camarri, M Cambiaghi, D. Cameron, J. Cammin, F. C. Segura, S. Campana, V. Canale, J. Cantero, M. D. M. C. Garrido, I. Caprini, M. Caprini, M. Caprio, D. Caracinha, C. Caramarcu, Y. Carcagno, R. Cardarelli, C. Cardeira, L. C. Sas, A. Cardini, T. Carli, G. Carlino, L. Carminati, B. Caron, S. Caron, C. Carpentieri, F. S. Carr, A. A. Carter, J. R. Carter, J. Carvalho, D. Casadei, M. P. Casado, M. Cascella, C. Caso, J. Castelo, V. C. Gimenez, N Castro, F. Castrovillari, G. Cataldi, F. Cataneo, A. Catinaccio, J. R. Catmore, A. Cattai, S. Caughron, D. Cauz, A Cavallari, P. Cavalleri, D. Cavalli, M. Cavalli-Sforza, V. Cavasinni, F. Ceradini, C. Cerna, C. Cernoch, A. S. Cerqueira, A. Cerri, F. Cerutti, M. Cervetto, S. A. Cetin, F. Cevenini, M. Chalifour, M. C. llatas, A. Chan, J. W. Chapman, D. G. Charlton, S. Charron, S. V. Chekulaev, G. A. Chelkov, H. Chen, L. Chen, T. Chen, X. Chen, S. Cheng, T. L. Cheng, A. Cheplakov, V. F. Chepurnov, R. C. E. Moursli, D. Chesneanu, E. Cheu, L. Chevalier, J. L. Chevalley, F. Chevallier, V. Chiarella, G. Chiefari, L. Chikovani, A. Chilingarov, G. Chiodini, S. Chouridou, D Chren, T. Christiansen, I. A. Christidi, A. Christov, M. L. Chu, J. Chudoba, A. G. Chuguev, G. Ciapetti, E. Cicalini, A. K. Ciftci, V. Cindro, M. D. Ciobotaru, A. Ciocio, M. Cirilli, M. Citterio, M. Ciubancan, J. V. Civera, A. Clark, W Cleland, J. C. Clemens, B. C. Clement, C. Clément, D. Clements, R. W. Clifft, M. Cobal, A. Coccaro, J. Cochran, R. Coco, P Coe, S. Coelli, E. Cogneras, C. D. Cojocaru, J. Colas, A. P. Colijn, C. Collard, C. Collins-Tooth, J. Collot, R Coluccia, G. Comune, P. C. Muiño, E. Coniavitis, M. Consonni, S. Constantinescu, C. Conta, F. A. Conventi, J Cook, M. Cooke, N. J. Cooper-Smith, T. Cornelissen, M. Corradi, S. Correard, A. Corso-Radu, J. Coss, G. Costa, M. J. Costa, D. Costanzo, T. Costin, R. C. Torres, L. Courneyea, C. Couyoumtzelis, G. Cowan, B. E. Cox, J. Cox, D. A. Cragg, K. Cranmer, J. Cranshaw, M. Cristinziani, G. Crosetti, C. C. Almenar, S. Cuneo, A. Cunha, M. Curatolo, C. J. Curtis, P. Cwetanski, Z. Czyczula, S. D’Auria, M. D’Onofrio, A. D. R. G. Mello, P. V. M. D. Silva, R. D. Silva, W. Dabrowski, A. Dael, A. Dahlhoff, T. Dai, C. Dallapiccola, S. J. Dallison, J. Dalmau, C. H. Daly, M. Dam, D Damazio, M. Dameri, K. M. Danielsen, H. O. Danielsson, R. Dankers, D. Dannheim, G. Darbo, P. Dargent, C. Daum, J. P. Dauvergne, M. David, T. Davidek, N. Davidson, R. Davidson, I. Dawson, J. W. Dawson, R. K. Daya, K. De, R. de Asmundis, R. de Boer, S. D. Castro, N. D. Groot, P. de Jong, X. de L. Broise, E. D. L. Cruz-Burelo, C. D. L. Taille, B. D. Lotto, M. D. O. Branco, D. D. Pedis, P. de Saintignon, A. D. Salvo, U. D. Sanctis, A. D. Santo, J. B. D. V. D. Regie, G. D. Zorzi, S. Dean, G. Dedes, D. V. Dedovich, P. O. Defay, R. Degele, M. Dehchar, M. Deile, C. D. Papa, J. D. Peso, T. D. Prete, E. </w:t>
+        <w:t xml:space="preserve">Bertelsen, A Bertin, F. Bertinelli, S. Bertolucci, N. Besson, A. Beteille, S. Bethke, W. Bialas, R. M. Bianchi, M. Bianco, O Biebel, M. Bieri, M. Biglietti, H. Bilokon, M. Binder, S. Binet, N. Bingefors, A. Bingul, C. Bini, C. Biscarat, R Bischof, M. Bischofberger, A. Bitadze, J. P. Bizzell, K. M. Black, R. E. Blair, J. J. Blaising, O. Blanch, G. Blanchot, C Blocker, J. Blocki, A. Blondel, W. Blum, U. Blumenschein, C. Boaretto, G. J. Bobbink, A. Bocci, D. Bocian, R. Bock, M Boehm, J. Boek, J. A. Bogaerts, A. Bogouch, C. Bohm, J. Bohm, V. Boisvert, T. Bold, V. Boldea, V. G. Bondarenko, R Bonino, J. Bonis, W. Bonivento, P. Bonneau, M. Boonekamp, G. Boorman, M. Boosten, C. N. Booth, P. S. L. Booth, P. Booth, J. R. A. Booth, K. Borer, A. Borisov, I. Borjanovic, K. Bos, D. Boscherini, F. Bosi, M. Bosman, M. Bosteels, B. Botchev, H Boterenbrood, D. Botterill, J. Boudreau, E. V. Bouhova-Thacker, C. Boulahouache, C. Bourdarios, M. Boutemeur, K Bouzakis, G. R. Boyd, J. Boyd, B. H. Boyer, I. R. Boyko, N. I. Bozhko, S. Braccini, A. Braem, P. Branchini, G. W. Brandenburg, A. Brandt, O. Brandt, U. Bratzler, H. M. Braun, S. Bravo, I. P. Brawn, B. Brelier, J. Bremer, R. Brenner, S Bressler, D. Breton, N. D. Brett, P. Breugnon, P. G. Bright-Thomas, F. M. Brochu, I. Brock, R. Brock, T. J. Brodbeck, E Brodet, F. Broggi, Z. Broklova, C. Bromberg, G. Brooijmans, G. Brouwer, J. Broz, E. Brubaker, P. A. B. de Renstrom, D. Bruncko, A. Bruni, G. Bruni, M. Bruschi, T. Buanes, N. J. Buchanan, P. Buchholz, I. A. Budagov, V Büscher, L. Bugge, D. Buira-Clark, E. J. Buis, F. Bujor, T. Buran, H. Burckhart, D. Burckhart-Chromek, S. Burdin, R Burns, E. Busato, J. J. F. Buskop, K. P. Buszello, F. Butin, J. M. Butler, C. M. Buttar, J. Butterworth, J. M. Butterworth, T. Byatt, S. C. Urbán, E. C. Casas, M. Caccia, D. Caforio, O. Cakir, P. Calafiura, G Calderini, D. C. Terol, J. Callahan, L. P. Caloba, R. Caloi, D. Calvet, A. Camard, F. Camarena, P. Camarri, M Cambiaghi, D. Cameron, J. Cammin, F. C. Segura, S. Campana, V. Canale, J. Cantero, M. D. M. C. Garrido, I. Caprini, M. Caprini, M. Caprio, D. Caracinha, C. Caramarcu, Y. Carcagno, R. Cardarelli, C. Cardeira, L. C. Sas, A. Cardini, T. Carli, G. Carlino, L. Carminati, B. Caron, S. Caron, C. Carpentieri, F. S. Carr, A. A. Carter, J. R. Carter, J. Carvalho, D. Casadei, M. P. Casado, M. Cascella, C. Caso, J. Castelo, V. C. Gimenez, N Castro, F. Castrovillari, G. Cataldi, F. Cataneo, A. Catinaccio, J. R. Catmore, A. Cattai, S. Caughron, D. Cauz, A Cavallari, P. Cavalleri, D. Cavalli, M. Cavalli-Sforza, V. Cavasinni, F. Ceradini, C. Cerna, C. Cernoch, A. S. Cerqueira, A. Cerri, F. Cerutti, M. Cervetto, S. A. Cetin, F. Cevenini, M. Chalifour, M. C. llatas, A. Chan, J. W. Chapman, D. G. Charlton, S. Charron, S. V. Chekulaev, G. A. Chelkov, H. Chen, L. Chen, T. Chen, X. Chen, S. Cheng, T. L. Cheng, A. Cheplakov, V. F. Chepurnov, R. C. E. Moursli, D. Chesneanu, E. Cheu, L. Chevalier, J. L. Chevalley, F. Chevallier, V. Chiarella, G. Chiefari, L. Chikovani, A. Chilingarov, G. Chiodini, S. Chouridou, D Chren, T. Christiansen, I. A. Christidi, A. Christov, M. L. Chu, J. Chudoba, A. G. Chuguev, G. Ciapetti, E. Cicalini, A. K. Ciftci, V. Cindro, M. D. Ciobotaru, A. Ciocio, M. Cirilli, M. Citterio, M. Ciubancan, J. V. Civera, A. Clark, W Cleland, J. C. Clemens, B. C. Clement, C. Clément, D. Clements, R. W. Clifft, M. Cobal, A. Coccaro, J. Cochran, R. Coco, P Coe, S. Coelli, E. Cogneras, C. D. Cojocaru, J. Colas, A. P. Colijn, C. Collard, C. Collins-Tooth, J. Collot, R Coluccia, G. Comune, P. C. Muiño, E. Coniavitis, M. Consonni, S. Constantinescu, C. Conta, F. A. Conventi, J Cook, M. Cooke, N. J. Cooper-Smith, T. Cornelissen, M. Corradi, S. Correard, A. Corso-Radu, J. Coss, G. Costa, M. J. Costa, D. Costanzo, T. Costin, R. C. Torres, L. Courneyea, C. Couyoumtzelis, G. Cowan, B. E. Cox, J. Cox, D. A. Cragg, K. Cranmer, J. Cranshaw, M. Cristinziani, G. Crosetti, C. C. Almenar, S. Cuneo, A. Cunha, M. Curatolo, C. J. Curtis, P. Cwetanski, Z. Czyczula, S. D’Auria, M. D’Onofrio, A. D. R. G. Mello, P. V. M. D. Silva, R. D. Silva, W. Dabrowski, A. Dael, A. Dahlhoff, T. Dai, C. Dallapiccola, S. J. Dallison, J. Dalmau, C. H. Daly, M. Dam, D Damazio, M. Dameri, K. M. Danielsen, H. O. Danielsson, R. Dankers, D. Dannheim, G. Darbo, P. Dargent, C. Daum, J. P. Dauvergne, M. David, T. Davidek, N. Davidson, R. Davidson, I. Dawson, J. W. Dawson, R. K. Daya, K. De, R. de Asmundis, R. de Boer, S. D. Castro, N. D. Groot, P. de Jong, X. de L. Broise, E. D. L. Cruz-Burelo, C. D. L. Taille, B. D. Lotto, M. D. O. Branco, D. D. Pedis, P. de Saintignon, A. D. Salvo, U. D. Sanctis, A. D. Santo, J. B. D. V. D. Regie, G. D. Zorzi, S. Dean, G. </w:t>
       </w:r>
       <w:r>
         <w:rPr>
@@ -4126,7 +3631,7 @@
           <w:szCs w:val="24"/>
         </w:rPr>
         <w:lastRenderedPageBreak/>
-        <w:t xml:space="preserve">Delagnes, P. Delebecque, A. Dell’Acqua, M. D. Pietra, D. della Volpe, M Delmastro, P. Delpierre, N. Delruelle, P. A. Delsart, C. D. Silberberg, S. Demers, M. Demichev, P. Demierre, B Demirköz, W. Deng, S. P. Denisov, C. Dennis, C. J. Densham, M. Dentan, J. E. Derkaoui, F. Derue, P. Dervan, K. K. Desch, A Dewhurst, A. D. Ciaccio, L. D. Ciaccio, A. D. Domenico, A. D. Girolamo, B. D. Girolamo, S. D. Luise, A. D. Mattia, A. D. Simone, M. M. D. Gomez, E. B. Diehl, H. Dietl, J. Dietrich, W. Dietsche, S. Diglio, M. Dima, K. Dindar, B Dinkespiler, C. Dionisi, R. Dipanjan, P. Dita, S. Dita, F. Dittus, S. D. Dixon, F. Djama, R. Djilkibaev, T. Djobava, M. A. B. do Vale, M. Dobbs, R. Dobinson, D. Dobos, E. Dobson, M. Dobson, J. Dodd, O. B. Dogan, T. Doherty, Y. Doi, J. Dolejsi, I Dolenc, Z. Dolezal, B. A. Dolgoshein, E. Domingo, M. Donega, J. Dopke, D. E. Dorfan, O. Dorholt, A. Doria, A. D. Anjos, M. Dosil, A. Dotti, M. T. Dova, J. D. Dowell, A. T. Doyle, G. Drake, D. Drakoulakos, Z. Drasal, J. Drees, N Dressnandt, H. Drevermann, C. Driouichi, M. Dris, J. G. Drohan, J. Dubbert, T. Dubbs, E. Duchovni, G. Duckeck, A Dudarev, M. Dührssen, H. Dür, I. P. Duerdoth, S. Duffin, L. Duflot, M.-A. Dufour, N. D. Dayot, H. D. Yildiz, D Durand, A. Dushkin, R. Duxfield, M. Dwuznik, F. Dydak, D. Dzahini, S. D. Cornell, M. Düren, W. L. Ebenstein, S Eckert, S. Eckweiler, P. Eerola, I. Efthymiopoulos, U. Egede, K. Egorov, W. Ehrenfeld, T. Eifert, G. Eigen, K Einsweiler, E. Eisenhandler, T. Ekelof, L. M. Eklund, M. E. Kacimi, M. Ellert, S. Elles, N. Ellis, J. Elmsheuser, M Elsing, R. Ely, D. Emeliyanov, R. Engelmann, M. Engström, P. Ennes, B. Epp, A. Eppig, V. S. Epshteyn, A. Ereditato, V Eremin, D. Eriksson, I. Ermoline, J. Ernwein, D. Errede, S. Errede, M. Escalier, C. Escobar, X. E. Curull, B Esposito, F. Esteves, F. Etienne, A. I. Etienvre, E. Etzion, H. Evans, V. N. Evdokimov, P. Evtoukhovitch, A. Eyring, L Fabbri, C. W. Fabjan, C. Fabre, P. Faccioli, K. Facius, V. Fadeyev, R. M. Fakhrutdinov, S. Falciano, I. Falleau, A. C. Falou, Y. Fang, M. Fanti, A. Farbin, A. Farilla, J. Farrell, P. Farthouat, D. Fasching, F. Fassi, P. Fassnacht, D Fassouliotis, F. Fawzi, L. Fayard, F. Fayette, R. Febbraro, O. L. Fedin, I. Fedorko, L. Feld, G. Feldman, L Feligioni, C. Feng, E. J. Feng, J. Fent, A. B. Fenyuk, J. Ferencei, D. Ferguson, J. Ferland, W. Fernando, S. Ferrag, A Ferrari, P. Ferrari, R. Ferrari, A. Ferrer, M. L. Ferrer, D. Ferrere, C. Ferretti, F. Ferro, M. Fiascaris, S. Fichet, F Fiedler, V. Filimonov, A. Filipčič, A. Filippas, F. Filthaut, M. Fincke-Keeler, G. Finocchiaro, L. Fiorini, A Firan, P. Fischer, M. J. Fisher, S. M. Fisher, V. Flaminio, J. Flammer, M. Flechl, I. Fleck, W. Flegel, P. Fleischmann, S Fleischmann, C. M. F. Corral, F. Fleuret, T. Flick, J. Flix, L. R. F. Castillo, M. J. Flowerdew, F. Föhlisch, M Fokitis, T. M. F. Martin, J. Fopma, D. A. Forbush, A. Formica, J. M. Foster, D. Fournier, A. Foussat, A. J. Fowler, H. Fox, P. Francavilla, D. Francis, S. Franz, J. T. Fraser, M. Fraternali, S. Fratianni, J. Freestone, R. S. French, K. Fritsch, D. Froidevaux, J. A. Frost, C. Fukunaga, J. Fulachier, E. F. Torregrosa, J. Fuster, C Gabaldon, S. Gadomski, G. Gagliardi, P. Gagnon, E. J. Gallas, M. V. Gallas, B. J. Gallop, K. K. Gan, F. C. Gannaway, Y. S. Gao, V. A. Gapienko, A. Gaponenko, C. Garciá, M. Garcia-Sciveres, J. E. G. Navarro, V. Garde, R. W. Gardner, N Garelli, H. Garitaonandia, V. G. Garonne, J. Garvey, C. Gatti, G. Gaudio, O. Gaumer, V. Gautard, P. Gauzzi, I. L. Gavrilenko, C. Gay, J.-C. Gayde, E. N. Gazis, E. Gazo, C. N. P. Gee, C. Geich-Gimbel, K. Gellerstedt, C. Gemme, M. H. Genest, S. Gentile, M. A. George, S. George, P. Gerlach, Y. Gernizky, C. Geweniger, H. Ghazlane, V. M. Ghete, P. Ghez, N Ghodbane, B. Giacobbe, S. Giagu, V. Giakoumopoulou, V. Giangiobbe, F. Gianotti, B. Gibbard, A. Gibson, M. D. Gibson, S. M. Gibson, G. F. Gieraltowski, I. G. Botella, L. M. Gilbert, M. Gilchriese, O. Gildemeister, V. Gilewsky, A. R. Gillman, D. M. Gingrich, J. Ginzburg, N. Giokaris, M. P. Giordani, C. G. Girard, P. F. Giraud, P. Girtler, D. Giugni, P Giusti, B. K. Gjelsten, C. Glasman, A. Glazov, K. W. Glitza, G. L. Glonti, K. G. Gnanvo, J. Godlewski, T. Göpfert, C Gössling, T. Göttfert, S. Goldfarb, D. Goldin, N. Goldschmidt, T. Golling, N. P. Gollub, P. J. Golonka, S. N. Golovnia, A. Gomes, J. Gomes, R. Gonçalo, A. Gongadze, A. Gonidec, S. Gonzalez, S. G. de la Hoz, V. G. Millán, M. L. G. Silva, B. Gonzalez-Pineiro, S. González-Sevilla, M. J. Goodrick, J. J. Goodson, L Goossens, P. A. Gorbounov, A. Gordeev, H. Gordon, I. Gorelov, G. Gorfine, B. Gorini, E. Gorini, A. Gorišek, E Gornicki, S. A. Gorokhov, B. T. Gorski, S. V. Goryachev, V. N. Goryachev, M. Gosselink, M. I. </w:t>
+        <w:t xml:space="preserve">Dedes, D. V. Dedovich, P. O. Defay, R. Degele, M. Dehchar, M. Deile, C. D. Papa, J. D. Peso, T. D. Prete, E. Delagnes, P. Delebecque, A. Dell’Acqua, M. D. Pietra, D. della Volpe, M Delmastro, P. Delpierre, N. Delruelle, P. A. Delsart, C. D. Silberberg, S. Demers, M. Demichev, P. Demierre, B Demirköz, W. Deng, S. P. Denisov, C. Dennis, C. J. Densham, M. Dentan, J. E. Derkaoui, F. Derue, P. Dervan, K. K. Desch, A Dewhurst, A. D. Ciaccio, L. D. Ciaccio, A. D. Domenico, A. D. Girolamo, B. D. Girolamo, S. D. Luise, A. D. Mattia, A. D. Simone, M. M. D. Gomez, E. B. Diehl, H. Dietl, J. Dietrich, W. Dietsche, S. Diglio, M. Dima, K. Dindar, B Dinkespiler, C. Dionisi, R. Dipanjan, P. Dita, S. Dita, F. Dittus, S. D. Dixon, F. Djama, R. Djilkibaev, T. Djobava, M. A. B. do Vale, M. Dobbs, R. Dobinson, D. Dobos, E. Dobson, M. Dobson, J. Dodd, O. B. Dogan, T. Doherty, Y. Doi, J. Dolejsi, I Dolenc, Z. Dolezal, B. A. Dolgoshein, E. Domingo, M. Donega, J. Dopke, D. E. Dorfan, O. Dorholt, A. Doria, A. D. Anjos, M. Dosil, A. Dotti, M. T. Dova, J. D. Dowell, A. T. Doyle, G. Drake, D. Drakoulakos, Z. Drasal, J. Drees, N Dressnandt, H. Drevermann, C. Driouichi, M. Dris, J. G. Drohan, J. Dubbert, T. Dubbs, E. Duchovni, G. Duckeck, A Dudarev, M. Dührssen, H. Dür, I. P. Duerdoth, S. Duffin, L. Duflot, M.-A. Dufour, N. D. Dayot, H. D. Yildiz, D Durand, A. Dushkin, R. Duxfield, M. Dwuznik, F. Dydak, D. Dzahini, S. D. Cornell, M. Düren, W. L. Ebenstein, S Eckert, S. Eckweiler, P. Eerola, I. Efthymiopoulos, U. Egede, K. Egorov, W. Ehrenfeld, T. Eifert, G. Eigen, K Einsweiler, E. Eisenhandler, T. Ekelof, L. M. Eklund, M. E. Kacimi, M. Ellert, S. Elles, N. Ellis, J. Elmsheuser, M Elsing, R. Ely, D. Emeliyanov, R. Engelmann, M. Engström, P. Ennes, B. Epp, A. Eppig, V. S. Epshteyn, A. Ereditato, V Eremin, D. Eriksson, I. Ermoline, J. Ernwein, D. Errede, S. Errede, M. Escalier, C. Escobar, X. E. Curull, B Esposito, F. Esteves, F. Etienne, A. I. Etienvre, E. Etzion, H. Evans, V. N. Evdokimov, P. Evtoukhovitch, A. Eyring, L Fabbri, C. W. Fabjan, C. Fabre, P. Faccioli, K. Facius, V. Fadeyev, R. M. Fakhrutdinov, S. Falciano, I. Falleau, A. C. Falou, Y. Fang, M. Fanti, A. Farbin, A. Farilla, J. Farrell, P. Farthouat, D. Fasching, F. Fassi, P. Fassnacht, D Fassouliotis, F. Fawzi, L. Fayard, F. Fayette, R. Febbraro, O. L. Fedin, I. Fedorko, L. Feld, G. Feldman, L Feligioni, C. Feng, E. J. Feng, J. Fent, A. B. Fenyuk, J. Ferencei, D. Ferguson, J. Ferland, W. Fernando, S. Ferrag, A Ferrari, P. Ferrari, R. Ferrari, A. Ferrer, M. L. Ferrer, D. Ferrere, C. Ferretti, F. Ferro, M. Fiascaris, S. Fichet, F Fiedler, V. Filimonov, A. Filipčič, A. Filippas, F. Filthaut, M. Fincke-Keeler, G. Finocchiaro, L. Fiorini, A Firan, P. Fischer, M. J. Fisher, S. M. Fisher, V. Flaminio, J. Flammer, M. Flechl, I. Fleck, W. Flegel, P. Fleischmann, S Fleischmann, C. M. F. Corral, F. Fleuret, T. Flick, J. Flix, L. R. F. Castillo, M. J. Flowerdew, F. Föhlisch, M Fokitis, T. M. F. Martin, J. Fopma, D. A. Forbush, A. Formica, J. M. Foster, D. Fournier, A. Foussat, A. J. Fowler, H. Fox, P. Francavilla, D. Francis, S. Franz, J. T. Fraser, M. Fraternali, S. Fratianni, J. Freestone, R. S. French, K. Fritsch, D. Froidevaux, J. A. Frost, C. Fukunaga, J. Fulachier, E. F. Torregrosa, J. Fuster, C Gabaldon, S. Gadomski, G. Gagliardi, P. Gagnon, E. J. Gallas, M. V. Gallas, B. J. Gallop, K. K. Gan, F. C. Gannaway, Y. S. Gao, V. A. Gapienko, A. Gaponenko, C. Garciá, M. Garcia-Sciveres, J. E. G. Navarro, V. Garde, R. W. Gardner, N Garelli, H. Garitaonandia, V. G. Garonne, J. Garvey, C. Gatti, G. Gaudio, O. Gaumer, V. Gautard, P. Gauzzi, I. L. Gavrilenko, C. Gay, J.-C. Gayde, E. N. Gazis, E. Gazo, C. N. P. Gee, C. Geich-Gimbel, K. Gellerstedt, C. Gemme, M. H. Genest, S. Gentile, M. A. George, S. George, P. Gerlach, Y. Gernizky, C. Geweniger, H. Ghazlane, V. M. Ghete, P. Ghez, N Ghodbane, B. Giacobbe, S. Giagu, V. Giakoumopoulou, V. Giangiobbe, F. Gianotti, B. Gibbard, A. Gibson, M. D. Gibson, S. M. Gibson, G. F. Gieraltowski, I. G. Botella, L. M. Gilbert, M. Gilchriese, O. Gildemeister, V. Gilewsky, A. R. Gillman, D. M. Gingrich, J. Ginzburg, N. Giokaris, M. P. Giordani, C. G. Girard, P. F. Giraud, P. Girtler, D. Giugni, P Giusti, B. K. Gjelsten, C. Glasman, A. Glazov, K. W. Glitza, G. L. Glonti, K. G. Gnanvo, J. Godlewski, T. Göpfert, C Gössling, T. Göttfert, S. Goldfarb, D. Goldin, N. Goldschmidt, T. Golling, N. P. Gollub, P. J. Golonka, S. N. Golovnia, A. Gomes, J. Gomes, R. Gonçalo, A. Gongadze, A. Gonidec, S. Gonzalez, S. G. de la Hoz, V. G. Millán, M. L. G. Silva, B. Gonzalez-Pineiro, S. González-Sevilla, M. J. Goodrick, J. J. Goodson, L Goossens, P. A. Gorbounov, A. Gordeev, H. Gordon, I. Gorelov, G. Gorfine, B. Gorini, E. Gorini, A. </w:t>
       </w:r>
       <w:r>
         <w:rPr>
@@ -4134,7 +3639,7 @@
           <w:szCs w:val="24"/>
         </w:rPr>
         <w:lastRenderedPageBreak/>
-        <w:t xml:space="preserve">Gostkin, M. Gouanère, I. G. Eschrich, D. Goujdami, M. Goulette, I. Gousakov, J. Gouveia, S. Gowdy, C. Goy, I. Grabowska-Bold, V. Grabski, P Grafström, C. Grah, K.-J. Grahn, F. Grancagnolo, S. Grancagnolo, H. Grassmann, V. Gratchev, H. M. Gray, E. Graziani, B Green, A. Greenall, D. Greenfield, D. Greenwood, I. M. Gregor, A. Grewal, E. Griesmayer, N. Grigalashvili, C Grigson, A. A. Grillo, F. Grimaldi, K. Grimm, P. L. Y. Gris, Y. Grishkevich, H. Groenstege, L. S. Groer, J. Grognuz, M Groh, E. Gross, J. Grosse-Knetter, M. E. M. Grothe, J. Grudzinski, C. Gruse, M. Gruwe, K. Grybel, P. Grybos, E. M. Gschwendtner, V. J. Guarino, C. J. Guicheney, G. Guilhem, T. Guillemin, J. Gunther, B. Guo, A. Gupta, L. Gurriana, V. N. Gushchin, P. Gutierrez, L. Guy, C. Guyot, C. Gwenlan, C. B. Gwilliam, A. Haas, S. Haas, C. Haber, G. Haboubi, R Hackenburg, E. Hadash, H. K. Hadavand, C. Haeberli, R. Härtel, R. Haggerty, F. Hahn, S. Haider, Z. Hajduk, M. Hakimi, H Hakobyan, H. Hakobyan, J. Haller, G. D. Hallewell, B. Hallgren, K. Hamacher, A. Hamilton, H. Han, L. Han, K. Hanagaki, M Hance, P. Hanke, C. J. Hansen, F. H. Hansen, J. R. Hansen, J. B. Hansen, J. D. Hansen, P. H. Hansen, T. Hansl-Kozanecka, G Hanson, P. Hansson, K. Hara, S. Harder, A. Harel, T. Harenberg, R. Harper, J. C. Hart, R. G. G. Hart, F. Hartjes, N Hartman, T. Haruyama, A. Harvey, Y. Hasegawa, K. Hashemi, S. Hassani, M. Hatch, R. W. Hatley, T. G. Haubold, D. Hauff, F Haug, S. Haug, M. Hauschild, R. Hauser, C. Hauviller, M. Havranek, B. M. Hawes, R. J. Hawkings, D. Hawkins, T. Hayler, H. S. Hayward, S. J. Haywood, E. Hazen, M. He, Y. P. He, S. J. Head, V. Hedberg, L. Heelan, F. E. W. Heinemann, M. Heldmann, S Hellman, C. Helsens, R. C. W. Henderson, P. J. Hendriks, A. M. H. Correia, S. Henrot-Versille, F Henry-Couannier, T. Henß, G. Herten, R. Hertenberger, L. Hervas, M. Hess, N. P. Hessey, A. Hicheur, A. Hidvegi, E Higón-Rodriguez, D. Hill, J. Hill, J. C. Hill, N. Hill, S. J. Hillier, I. Hinchliffe, D. Hindson, C. Hinkelbein, T. A. Hodges, M. C. Hodgkinson, P. Hodgson, A. Hoecker, M. R. Hoeferkamp, J. Hoffman, A. E. Hoffmann, D. Hoffmann, H. F. Hoffmann, M. Holder, T. I. Hollins, G. Hollyman, A. Holmes, S. O. Holmgren, R. Holt, E. Holtom, T. Holy, R. J. Homer, Y Homma, P. Homola, W. Honerbach, A. Honma, I. Hooton, T. Horazdovsky, C. Horn, S. Horvat, J.-Y. Hostachy, T. Hott, S Hou, M. A. Houlden, A. Hoummada, J. Hover, D. F. Howell, J. Hrivnac, I. Hruska, T. Hryn’ova, G. S. Huang, Z. Hubacek, F Hubaut, F. Huegging, B. T. Huffman, E. Hughes, G. Hughes, R. E. Hughes-Jones, W. Hulsbergen, P. Hurst, M. Hurwitz, T Huse, N. Huseynov, J. Huston, J. Huth, G. Iacobucci, M. Ibbotson, I. Ibragimov, R. Ichimiya, L. Iconomidou-Fayard, J Idarraga, M. Idzik, P. Iengo, M. C. I. Escudero, O. Igonkina, Y. Ikegami, M. Ikeno, Y. Ilchenko, Y Ilyushenka, D. Imbault, P. Imbert, M. Imhaeuser, M. Imori, T. Ince, J. Inigo-Golfin, K. Inoue, P. Ioannou, M. Iodice, G Ionescu, K. Ishii, M. Ishino, Y. Ishizawa, R. Ishmukhametov, C. Issever, H. Ito, A. V. Ivashin, W. Iwanski, H Iwasaki, J. M. Izen, V. Izzo, J. Jackson, J. N. Jackson, M. Jaekel, S. Jagielski, M. Jahoda, V. Jain, K. Jakobs, J Jakubek, E. Jansen, P. P. M. Jansweijer, R. C. Jared, G. Jarlskog, S. Jarp, P. Jarron, K. Jelen, I. J.-L. Plante, P Jenni, A. Jeremie, P. Jez, S. Jézéquel, Y. Jiang, G. Jin, S. Jin, O. Jinnouchi, D. Joffe, L. G. Johansen, M. Johansen, K. E. Johansson, P. Johansson, K. A. Johns, K. Jon-And, M. Jones, R. Jones, R. W. L. Jones, T. W. Jones, T. J. Jones, A. Jones, O Jonsson, K. K. Joo, D. Joos, M. Joos, C. Joram, S. Jorgensen, J. Joseph, P. Jovanovic, S. S. Junnarkar, V. Juranek, P Jussel, V. V. Kabachenko, S. Kabana, M. Kaci, A. Kaczmarska, M. Kado, H. Kagan, S. Kagawa, S. Kaiser, E. Kajomovitz, S Kakurin, L. V. Kalinovskaya, S. Kama, H. Kambara, N. Kanaya, A. Kandasamy, S. Kandasamy, M. Kaneda, V. A. Kantserov, J Kanzaki, B. Kaplan, A. Kapliy, J. Kaplon, M. Karagounis, M. K. Unel, K. Karr, P. Karst, V. Kartvelishvili, A. N. Karyukhin, L. Kashif, A. Kasmi, R. D. Kass, A. Kastanas, M. Kataoka, Y. Kataoka, E. Katsoufis, S. Katunin, K. Kawagoe, M Kawai, T. Kawamoto, F. Kayumov, V. A. Kazanin, M. Y. Kazarinov, A. Kazarov, S. I. Kazi, J. R. Keates, R. Keeler, P. T. Keener, R. Kehoe, M. Keil, G. D. Kekelidze, M. Kelly, J. Kennedy, M. Kenyon, O. Kepka, N. Kerschen, B. P. Kerševan, S Kersten, C. Ketterer, M. Khakzad, F. Khalilzade, H. Khandanyan, A. Khanov, D. Kharchenko, A. Khodinov, A. G. Kholodenko, A. Khomich, V. P. Khomutnikov, G. Khoriauli, N. Khovanskiy, V. Khovanskiy, E. Khramov, J. Khubua, G Kieft, J. A. Kierstead, G. Kilvington, H. Kim, H. Kim, S. H. Kim, P. Kind, B. T. King, </w:t>
+        <w:t xml:space="preserve">Gorišek, E Gornicki, S. A. Gorokhov, B. T. Gorski, S. V. Goryachev, V. N. Goryachev, M. Gosselink, M. I. Gostkin, M. Gouanère, I. G. Eschrich, D. Goujdami, M. Goulette, I. Gousakov, J. Gouveia, S. Gowdy, C. Goy, I. Grabowska-Bold, V. Grabski, P Grafström, C. Grah, K.-J. Grahn, F. Grancagnolo, S. Grancagnolo, H. Grassmann, V. Gratchev, H. M. Gray, E. Graziani, B Green, A. Greenall, D. Greenfield, D. Greenwood, I. M. Gregor, A. Grewal, E. Griesmayer, N. Grigalashvili, C Grigson, A. A. Grillo, F. Grimaldi, K. Grimm, P. L. Y. Gris, Y. Grishkevich, H. Groenstege, L. S. Groer, J. Grognuz, M Groh, E. Gross, J. Grosse-Knetter, M. E. M. Grothe, J. Grudzinski, C. Gruse, M. Gruwe, K. Grybel, P. Grybos, E. M. Gschwendtner, V. J. Guarino, C. J. Guicheney, G. Guilhem, T. Guillemin, J. Gunther, B. Guo, A. Gupta, L. Gurriana, V. N. Gushchin, P. Gutierrez, L. Guy, C. Guyot, C. Gwenlan, C. B. Gwilliam, A. Haas, S. Haas, C. Haber, G. Haboubi, R Hackenburg, E. Hadash, H. K. Hadavand, C. Haeberli, R. Härtel, R. Haggerty, F. Hahn, S. Haider, Z. Hajduk, M. Hakimi, H Hakobyan, H. Hakobyan, J. Haller, G. D. Hallewell, B. Hallgren, K. Hamacher, A. Hamilton, H. Han, L. Han, K. Hanagaki, M Hance, P. Hanke, C. J. Hansen, F. H. Hansen, J. R. Hansen, J. B. Hansen, J. D. Hansen, P. H. Hansen, T. Hansl-Kozanecka, G Hanson, P. Hansson, K. Hara, S. Harder, A. Harel, T. Harenberg, R. Harper, J. C. Hart, R. G. G. Hart, F. Hartjes, N Hartman, T. Haruyama, A. Harvey, Y. Hasegawa, K. Hashemi, S. Hassani, M. Hatch, R. W. Hatley, T. G. Haubold, D. Hauff, F Haug, S. Haug, M. Hauschild, R. Hauser, C. Hauviller, M. Havranek, B. M. Hawes, R. J. Hawkings, D. Hawkins, T. Hayler, H. S. Hayward, S. J. Haywood, E. Hazen, M. He, Y. P. He, S. J. Head, V. Hedberg, L. Heelan, F. E. W. Heinemann, M. Heldmann, S Hellman, C. Helsens, R. C. W. Henderson, P. J. Hendriks, A. M. H. Correia, S. Henrot-Versille, F Henry-Couannier, T. Henß, G. Herten, R. Hertenberger, L. Hervas, M. Hess, N. P. Hessey, A. Hicheur, A. Hidvegi, E Higón-Rodriguez, D. Hill, J. Hill, J. C. Hill, N. Hill, S. J. Hillier, I. Hinchliffe, D. Hindson, C. Hinkelbein, T. A. Hodges, M. C. Hodgkinson, P. Hodgson, A. Hoecker, M. R. Hoeferkamp, J. Hoffman, A. E. Hoffmann, D. Hoffmann, H. F. Hoffmann, M. Holder, T. I. Hollins, G. Hollyman, A. Holmes, S. O. Holmgren, R. Holt, E. Holtom, T. Holy, R. J. Homer, Y Homma, P. Homola, W. Honerbach, A. Honma, I. Hooton, T. Horazdovsky, C. Horn, S. Horvat, J.-Y. Hostachy, T. Hott, S Hou, M. A. Houlden, A. Hoummada, J. Hover, D. F. Howell, J. Hrivnac, I. Hruska, T. Hryn’ova, G. S. Huang, Z. Hubacek, F Hubaut, F. Huegging, B. T. Huffman, E. Hughes, G. Hughes, R. E. Hughes-Jones, W. Hulsbergen, P. Hurst, M. Hurwitz, T Huse, N. Huseynov, J. Huston, J. Huth, G. Iacobucci, M. Ibbotson, I. Ibragimov, R. Ichimiya, L. Iconomidou-Fayard, J Idarraga, M. Idzik, P. Iengo, M. C. I. Escudero, O. Igonkina, Y. Ikegami, M. Ikeno, Y. Ilchenko, Y Ilyushenka, D. Imbault, P. Imbert, M. Imhaeuser, M. Imori, T. Ince, J. Inigo-Golfin, K. Inoue, P. Ioannou, M. Iodice, G Ionescu, K. Ishii, M. Ishino, Y. Ishizawa, R. Ishmukhametov, C. Issever, H. Ito, A. V. Ivashin, W. Iwanski, H Iwasaki, J. M. Izen, V. Izzo, J. Jackson, J. N. Jackson, M. Jaekel, S. Jagielski, M. Jahoda, V. Jain, K. Jakobs, J Jakubek, E. Jansen, P. P. M. Jansweijer, R. C. Jared, G. Jarlskog, S. Jarp, P. Jarron, K. Jelen, I. J.-L. Plante, P Jenni, A. Jeremie, P. Jez, S. Jézéquel, Y. Jiang, G. Jin, S. Jin, O. Jinnouchi, D. Joffe, L. G. Johansen, M. Johansen, K. E. Johansson, P. Johansson, K. A. Johns, K. Jon-And, M. Jones, R. Jones, R. W. L. Jones, T. W. Jones, T. J. Jones, A. Jones, O Jonsson, K. K. Joo, D. Joos, M. Joos, C. Joram, S. Jorgensen, J. Joseph, P. Jovanovic, S. S. Junnarkar, V. Juranek, P Jussel, V. V. Kabachenko, S. Kabana, M. Kaci, A. Kaczmarska, M. Kado, H. Kagan, S. Kagawa, S. Kaiser, E. Kajomovitz, S Kakurin, L. V. Kalinovskaya, S. Kama, H. Kambara, N. Kanaya, A. Kandasamy, S. Kandasamy, M. Kaneda, V. A. Kantserov, J Kanzaki, B. Kaplan, A. Kapliy, J. Kaplon, M. Karagounis, M. K. Unel, K. Karr, P. Karst, V. Kartvelishvili, A. N. Karyukhin, L. Kashif, A. Kasmi, R. D. Kass, A. Kastanas, M. Kataoka, Y. Kataoka, E. Katsoufis, S. Katunin, K. Kawagoe, M Kawai, T. Kawamoto, F. Kayumov, V. A. Kazanin, M. Y. Kazarinov, A. Kazarov, S. I. Kazi, J. R. Keates, R. Keeler, P. T. Keener, R. Kehoe, M. Keil, G. D. Kekelidze, M. Kelly, J. Kennedy, M. Kenyon, O. Kepka, N. Kerschen, B. P. Kerševan, S Kersten, C. Ketterer, M. Khakzad, F. Khalilzade, H. Khandanyan, A. Khanov, D. Kharchenko, A. Khodinov, A. G. Kholodenko, A. Khomich, V. P. Khomutnikov, G. Khoriauli, N. Khovanskiy, V. Khovanskiy, </w:t>
       </w:r>
       <w:r>
         <w:rPr>
@@ -4142,7 +3647,7 @@
           <w:szCs w:val="24"/>
         </w:rPr>
         <w:lastRenderedPageBreak/>
-        <w:t xml:space="preserve">J. Kirk, G. P. Kirsch, L. E. Kirsch, A. E. Kiryunin, D. Kisielewska, B. Kisielewski, T. Kittelmann, A. M. Kiver, H. Kiyamura, E. Kladiva, J Klaiber-Lodewigs, K. Kleinknecht, A. Klier, A. Klimentov, C. R. Kline, R. Klingenberg, E. B. Klinkby, T Klioutchnikova, P. F. Klok, S. Klous, E.-E. Kluge, P. Kluit, M. Klute, S. Kluth, N. K. Knecht, E. Kneringer, E. Knezo, J Knobloch, B. R. Ko, T. Kobayashi, M. Kobel, P. Kodys, A. C. König, S. König, L. Köpke, F. Koetsveld, T. Koffas, E Koffeman, Z. Kohout, T. Kohriki, T. Kokott, G. M. Kolachev, H. Kolanoski, V. Kolesnikov, I. Koletsou, M. Kollefrath, S Kolos, S. D. Kolya, A. A. Komar, J. R. Komaragiri, T. Kondo, Y. Kondo, N. V. Kondratyeva, T. Kono, A. I. Kononov, R Konoplich, S. P. Konovalov, N. Konstantinidis, A. Kootz, S. Koperny, S. V. Kopikov, K. Korcyl, K. Kordas, V Koreshev, A. Korn, I. Korolkov, V. A. Korotkov, H. Korsmo, O. Kortner, M. E. Kostrikov, V. V. Kostyukhin, M. J. Kotamäki, D. Kotchetkov, S. Kotov, V. M. Kotov, K. Y. Kotov, C. Kourkoumelis, A. Koutsman, S. Kovalenko, R Kowalewski, H. Kowalski, T. Z. Kowalski, W. Kozanecki, A. S. Kozhin, V. Kral, V. Kramarenko, G. Kramberger, A Kramer, O. Krasel, M. W. Krasny, A. Krasznahorkay, A. Krepouri, P. Krieger, P. Krivkova, G. Krobath, H. Kroha, J Krstic, U. Kruchonak, H. Krüger, K. Kruger, Z. V. Krumshteyn, P. Kubik, W. Kubischta, T. Kubota, L. G. Kudin, J Kudlaty, A. Kugel, T. Kuhl, D. Kuhn, V. Kukhtin, Y. Kulchitsky, N. Kundu, A. Kupco, M. Kupper, H. Kurashige, L. L. Kurchaninov, Y. A. Kurochkin, V. Kus, W. Kuykendall, P. Kuzhir, E. K. Kuznetsova, O. Kvasnicka, R. Kwee, D. L. Marra, M. L. Rosa, L. L. Rotonda, L. Labarga, J. A. Labbe, C. Lacasta, F. Lacava, H. Lacker, D. Lacour, V. R. Lacuesta, E Ladygin, R. Lafaye, B. Laforge, T. Lagouri, S. Lai, E. Lamanna, M. Lambacher, F. Lambert, W. Lampl, E. Lancon, U Landgraf, M. P. J. Landon, H. Landsman, R. R. Langstaff, A. J. Lankford, F. Lanni, K. Lantzsch, A. Lanza, V. V. Lapin, S Laplace, J. F. Laporte, V. Lara, T. Lari, A. V. Larionov, C. Lasseur, W. Lau, P. Laurelli, A. Lavorato, W. Lavrijsen, A. B. Lazarev, A.-C. L. Bihan, O. L. Dortz, C. L. Maner, M. L. Vine, L. Leahu, M. Leahu, C. Lebel, M. Lechowski, T LeCompte, F. Ledroit-Guillon, H. Lee, J. S. H. Lee, S. C. Lee, M. Lefebvre, R. P. Lefevre, M. Legendre, A. Leger, B. C. LeGeyt, C. Leggett, M. Lehmacher, G. L. Miotto, M. Lehto, R. Leitner, D. Lelas, D. Lellouch, M. Leltchouk, V Lendermann, K. J. C. Leney, T. Lenz, G. Lenzen, J. Lepidis, C. Leroy, J.-R. Lessard, J. Lesser, C. G. Lester, M Letheren, A. L. F. Cheong, J. Levêque, D. Levin, L. J. Levinson, M. S. Levitski, M. Lewandowska, M. Leyton, J Li, W. Li, M. Liabline, Z. Liang, Z. Liang, B. Liberti, P. Lichard, W. Liebig, R. Lifshitz, D. Liko, H. Lim, M. Limper, S. C. Lin, A. Lindahl, F. Linde, L. Lindquist, S. W. Lindsay, V. Linhart, A. J. Lintern, A. Liolios, A. Lipniacka, T. M. Liss, A Lissauer, J. List, A. M. Litke, S. Liu, T. Liu, Y. Liu, M. Livan, A. Lleres, G. L. Llácer, S. L. Lloyd, F. Lobkowicz, P Loch, W. S. Lockman, T. Loddenkoetter, F. K. Loebinger, A. Loginov, C. W. Loh, T. Lohse, K. Lohwasser, M. Lokajicek, J Loken, S. Lokwitz, M. C. Long, L. Lopes, D. L. Mateos, M. J. Losty, X. Lou, K. F. Loureiro, L. Lovas, J. Love, A. Lowe, M. L. Fantoba, F. Lu, J. Lu, L. Lu, H. J. Lubatti, S. Lucas, C. Luci, A. Lucotte, A. Ludwig, I. Ludwig, J. Ludwig, F Luehring, D. Lüke, G. Luijckx, L. Luisa, D. Lumb, L. Luminari, E. Lund, B. Lund-Jensen, B. Lundberg, J. Lundquist, A Lupi, N. Lupu, G. Lutz, D. Lynn, J. Lynn, J. Lys, V. Lysan, E. Lytken, J. M. López-Amengual, H. Ma, L. L. Ma, M. M. en, G Maccarrone, G. G. R. Mace, D. Macina, R. Mackeprang, A. Macpherson, D. MacQueen, C. Macwaters, R. J. Madaras, W. F. Mader, R. Maenner, T. Maeno, P. Mättig, S. Mättig, C. A. Magrath, Y. Mahalalel, K. Mahboubi, G. Mahout, C Maidantchik, A. Maio, G. M. Mair, K. Mair, Y. Makida, D. Makowiecki, P. Malecki, V. P. Maleev, F. Malek, D. Malon, S Maltezos, V. Malychev, S. Malyukov, M. Mambelli, R. Mameghani, J. Mamuzic, A. Manabe, A. Manara, G. Manca, L Mandelli, I. Mandić, M. Mandl, J. Maneira, M. Maneira, P. S. Mangeard, M. Mangin-Brinet, I. D. Manjavidze, W. A. Mann, S Manolopoulos, A. Manousakis-Katsikakis, B. Mansoulie, A. Manz, A. Mapelli, L. Mapelli, L. March, J. F. Marchand, M Marchesotti, M. Marcisovsky, A. Marin, C. N. Marques, F. Marroquim, R. Marshall, Z. Marshall, F. K. Martens, S. M. i Garcia, A. J. Martin, B. Martin, B. Martin, F. F. Martin, J. P. Martin, P. Martin, G. Martinez, C. M. Lacambra, V. M. Outschoorn, A. Martini, J. Martins, T. Maruyama, F. Marzano, T. Mashimo, R. Mashinistov, J Masik, A. L. Maslennikov, M. Maß, I. </w:t>
+        <w:t xml:space="preserve">E. Khramov, J. Khubua, G Kieft, J. A. Kierstead, G. Kilvington, H. Kim, H. Kim, S. H. Kim, P. Kind, B. T. King, J. Kirk, G. P. Kirsch, L. E. Kirsch, A. E. Kiryunin, D. Kisielewska, B. Kisielewski, T. Kittelmann, A. M. Kiver, H. Kiyamura, E. Kladiva, J Klaiber-Lodewigs, K. Kleinknecht, A. Klier, A. Klimentov, C. R. Kline, R. Klingenberg, E. B. Klinkby, T Klioutchnikova, P. F. Klok, S. Klous, E.-E. Kluge, P. Kluit, M. Klute, S. Kluth, N. K. Knecht, E. Kneringer, E. Knezo, J Knobloch, B. R. Ko, T. Kobayashi, M. Kobel, P. Kodys, A. C. König, S. König, L. Köpke, F. Koetsveld, T. Koffas, E Koffeman, Z. Kohout, T. Kohriki, T. Kokott, G. M. Kolachev, H. Kolanoski, V. Kolesnikov, I. Koletsou, M. Kollefrath, S Kolos, S. D. Kolya, A. A. Komar, J. R. Komaragiri, T. Kondo, Y. Kondo, N. V. Kondratyeva, T. Kono, A. I. Kononov, R Konoplich, S. P. Konovalov, N. Konstantinidis, A. Kootz, S. Koperny, S. V. Kopikov, K. Korcyl, K. Kordas, V Koreshev, A. Korn, I. Korolkov, V. A. Korotkov, H. Korsmo, O. Kortner, M. E. Kostrikov, V. V. Kostyukhin, M. J. Kotamäki, D. Kotchetkov, S. Kotov, V. M. Kotov, K. Y. Kotov, C. Kourkoumelis, A. Koutsman, S. Kovalenko, R Kowalewski, H. Kowalski, T. Z. Kowalski, W. Kozanecki, A. S. Kozhin, V. Kral, V. Kramarenko, G. Kramberger, A Kramer, O. Krasel, M. W. Krasny, A. Krasznahorkay, A. Krepouri, P. Krieger, P. Krivkova, G. Krobath, H. Kroha, J Krstic, U. Kruchonak, H. Krüger, K. Kruger, Z. V. Krumshteyn, P. Kubik, W. Kubischta, T. Kubota, L. G. Kudin, J Kudlaty, A. Kugel, T. Kuhl, D. Kuhn, V. Kukhtin, Y. Kulchitsky, N. Kundu, A. Kupco, M. Kupper, H. Kurashige, L. L. Kurchaninov, Y. A. Kurochkin, V. Kus, W. Kuykendall, P. Kuzhir, E. K. Kuznetsova, O. Kvasnicka, R. Kwee, D. L. Marra, M. L. Rosa, L. L. Rotonda, L. Labarga, J. A. Labbe, C. Lacasta, F. Lacava, H. Lacker, D. Lacour, V. R. Lacuesta, E Ladygin, R. Lafaye, B. Laforge, T. Lagouri, S. Lai, E. Lamanna, M. Lambacher, F. Lambert, W. Lampl, E. Lancon, U Landgraf, M. P. J. Landon, H. Landsman, R. R. Langstaff, A. J. Lankford, F. Lanni, K. Lantzsch, A. Lanza, V. V. Lapin, S Laplace, J. F. Laporte, V. Lara, T. Lari, A. V. Larionov, C. Lasseur, W. Lau, P. Laurelli, A. Lavorato, W. Lavrijsen, A. B. Lazarev, A.-C. L. Bihan, O. L. Dortz, C. L. Maner, M. L. Vine, L. Leahu, M. Leahu, C. Lebel, M. Lechowski, T LeCompte, F. Ledroit-Guillon, H. Lee, J. S. H. Lee, S. C. Lee, M. Lefebvre, R. P. Lefevre, M. Legendre, A. Leger, B. C. LeGeyt, C. Leggett, M. Lehmacher, G. L. Miotto, M. Lehto, R. Leitner, D. Lelas, D. Lellouch, M. Leltchouk, V Lendermann, K. J. C. Leney, T. Lenz, G. Lenzen, J. Lepidis, C. Leroy, J.-R. Lessard, J. Lesser, C. G. Lester, M Letheren, A. L. F. Cheong, J. Levêque, D. Levin, L. J. Levinson, M. S. Levitski, M. Lewandowska, M. Leyton, J Li, W. Li, M. Liabline, Z. Liang, Z. Liang, B. Liberti, P. Lichard, W. Liebig, R. Lifshitz, D. Liko, H. Lim, M. Limper, S. C. Lin, A. Lindahl, F. Linde, L. Lindquist, S. W. Lindsay, V. Linhart, A. J. Lintern, A. Liolios, A. Lipniacka, T. M. Liss, A Lissauer, J. List, A. M. Litke, S. Liu, T. Liu, Y. Liu, M. Livan, A. Lleres, G. L. Llácer, S. L. Lloyd, F. Lobkowicz, P Loch, W. S. Lockman, T. Loddenkoetter, F. K. Loebinger, A. Loginov, C. W. Loh, T. Lohse, K. Lohwasser, M. Lokajicek, J Loken, S. Lokwitz, M. C. Long, L. Lopes, D. L. Mateos, M. J. Losty, X. Lou, K. F. Loureiro, L. Lovas, J. Love, A. Lowe, M. L. Fantoba, F. Lu, J. Lu, L. Lu, H. J. Lubatti, S. Lucas, C. Luci, A. Lucotte, A. Ludwig, I. Ludwig, J. Ludwig, F Luehring, D. Lüke, G. Luijckx, L. Luisa, D. Lumb, L. Luminari, E. Lund, B. Lund-Jensen, B. Lundberg, J. Lundquist, A Lupi, N. Lupu, G. Lutz, D. Lynn, J. Lynn, J. Lys, V. Lysan, E. Lytken, J. M. López-Amengual, H. Ma, L. L. Ma, M. M. en, G Maccarrone, G. G. R. Mace, D. Macina, R. Mackeprang, A. Macpherson, D. MacQueen, C. Macwaters, R. J. Madaras, W. F. Mader, R. Maenner, T. Maeno, P. Mättig, S. Mättig, C. A. Magrath, Y. Mahalalel, K. Mahboubi, G. Mahout, C Maidantchik, A. Maio, G. M. Mair, K. Mair, Y. Makida, D. Makowiecki, P. Malecki, V. P. Maleev, F. Malek, D. Malon, S Maltezos, V. Malychev, S. Malyukov, M. Mambelli, R. Mameghani, J. Mamuzic, A. Manabe, A. Manara, G. Manca, L Mandelli, I. Mandić, M. Mandl, J. Maneira, M. Maneira, P. S. Mangeard, M. Mangin-Brinet, I. D. Manjavidze, W. A. Mann, S Manolopoulos, A. Manousakis-Katsikakis, B. Mansoulie, A. Manz, A. Mapelli, L. Mapelli, L. March, J. F. Marchand, M Marchesotti, M. Marcisovsky, A. Marin, C. N. Marques, F. Marroquim, R. Marshall, Z. Marshall, F. K. Martens, S. M. i Garcia, A. J. Martin, B. Martin, B. Martin, F. F. Martin, J. P. Martin, P. Martin, G. Martinez, C. M. Lacambra, V. M. Outschoorn, A. Martini, J. </w:t>
       </w:r>
       <w:r>
         <w:rPr>
@@ -4150,7 +3655,7 @@
           <w:szCs w:val="24"/>
         </w:rPr>
         <w:lastRenderedPageBreak/>
-        <w:t xml:space="preserve">Massa, G. Massaro, N. Massol, M. Mathes, J. Matheson, P. Matricon, H. Matsumoto, H Matsunaga, J. M. Maugain, S. J. Maxfield, E. N. May, J. K. Mayer, C. Mayri, R. Mazini, M. Mazzanti, P. Mazzanti, E Mazzoni, F. Mazzucato, S. P. M. Kee, R. L. McCarthy, C. McCormick, N. A. McCubbin, J. McDonald, K. W. McFarlane, S McGarvie, H. McGlone, R. A. McLaren, S. J. McMahon, T. R. McMahon, T. J. McMahon, R. A. McPherson, M. Mechtel, D Meder-Marouelli, M. Medinnis, R. Meera-Lebbai, C. Meessen, R. Mehdiyev, A. Mehta, K. Meier, H. Meinhard, J Meinhardt, C. Meirosu, F. Meisel, A. Melamed-Katz, B. R. M. Garcia, P. M. Jorge, P. Mendez, S. Menke, C Menot, E. Meoni, D. Merkl, L. Merola, C. Meroni, F. S. Merritt, I. Messmer, J. Metcalfe, S. Meuser, J.-P. Meyer, T. C. Meyer, W. T. Meyer, V. Mialkovski, M. Michelotto, L. Micu, R. Middleton, P. Miele, A. Migliaccio, L. Mijović, G Mikenberg, M. Mikestikova, M. Mikestikova, B. Mikulec, M. Mikuž, D. W. Miller, R. J. Miller, W. Miller, M Milosavljevic, D. A. Milstead, S. Mima, A. A. Minaenko, M. Minano, I. A. Minashvili, A. I. Mincer, B. Mindur, M Mineev, L. M. Mir, G. Mirabelli, L. M. Verge, S. Misawa, S. Miscetti, A. Misiejuk, A. Mitra, G. Y. Mitrofanov, V. A. Mitsou, P. S. Miyagawa, Y. Miyazaki, J. U. Mjörnmark, S. Mkrtchyan, D. Mladenov, T. Moa, M. Moch, A. Mochizuki, P Mockett, P. Modesto, S. Moed, K. Mönig, N. Möser, B. Mohn, W. Mohr, S. Mohrdieck-Möck, A. M. Moisseev, R. M. M. Valls, J. Molina-Perez, A. Moll, G. Moloney, R. Mommsen, L. Moneta, E. Monnier, G. Montarou, S. Montesano, F Monticelli, R. W. Moore, T. B. Moore, G. F. Moorhead, A. Moraes, J. Morel, A. Moreno, D. Moreno, P. Morettini, D Morgan, M. Morii, J. Morin, A. K. Morley, G. Mornacchi, M.-C. Morone, S. V. Morozov, E. J. Morris, J. Morris, M. C. Morrissey, H. G. Moser, M. Mosidze, A. Moszczynski, S. V. Mouraviev, T. Mouthuy, T. H. Moye, E. J. W. Moyse, J. Mueller, M Müller, A. Muijs, T. R. Muller, A. Munar, D. J. Munday, K. Murakami, R. M. Garcia, W. J. Murray, A. G. Myagkov, M Myska, K. Nagai, Y. Nagai, K. Nagano, Y. Nagasaka, A. M. Nairz, D. Naito, K. Nakamura, Y. Nakamura, I. Nakano, G Nanava, A. Napier, M. Nassiakou, I. Nasteva, N. R. Nation, T. Naumann, F. Nauyock, S. K. Nderitu, H. A. Neal, E. Nebot, P Nechaeva, A. Neganov, A. Negri, S. Negroni, C. Nelson, S. Nemecek, P. Nemethy, A. A. Nepomuceno, M. Nessi, S. Y. Nesterov, L. Neukermans, P. Nevski, F. M. Newcomer, A. Nichols, C. Nicholson, R. Nicholson, R. B. Nickerson, R Nicolaidou, G. Nicoletti, B. Nicquevert, M. Niculescu, J. Nielsen, T. Niinikoski, M. J. Niinimaki, N. Nikitin, K Nikolaev, I. Nikolic-Audit, K. Nikolopoulos, H. Nilsen, B. S. Nilsson, P. Nilsson, A. Nisati, R. Nisius, L. J. Nodulman, M. Nomachi, H. Nomoto, J.-M. Noppe, M. Nordberg, O. N. Francisco, P. R. Norton, J. Novakova, M Nowak, M. Nozaki, R. Nunes, G. N. Hanninger, T. Nunnemann, T. Nyman, P. O’Connor, S. W. O’Neale, D. C. O’Neil, M O’Neill, V. O’Shea, F. G. Oakham, H. Oberlack, M. Obermaier, A. Ochi, W. Ockenfels, S. Odaka, I. Odenthal, G. A. Odino, H. Ogren, S. H. Oh, T. Ohshima, H. Ohshita, H. Okawa, M. Olcese, A. G. Olchevski, C. Oliver, J. Oliver, M. O. Gomez, A. Olszewski, J. Olszowska, C. Omachi, A. Onea, A. Onofre, C. J. Oram, G. Ordonez, M. J. Oreglia, F. Orellana, Y Oren, D. Orestano, I. O. Orlov, R. S. Orr, F. Orsini, L. S. Osborne, B. Osculati, C. Osuna, R. Otec, R. Othegraven, B Ottewell, F. Ould-Saada, A. Ouraou, Q. Ouyang, O. K. Øye, V. E. Ozcan, K. Ozone, N. Ozturk, A. P. Pages, S. Padhi, C. P. Aranda, E. Paganis, F. Paige, P. M. Pailler, K. Pajchel, S. Palestini, J. Palla, D. Pallin, M. J. Palmer, Y. B. Pan, N. Panikashvili, V. N. Panin, S. Panitkin, D. Pantea, M. Panuskova, V. Paolone, A. Paoloni, I. Papadopoulos, T Papadopoulou, I. Park, W. Park, M. A. Parker, S. Parker, C. Parkman, F. Parodi, J. A. Parsons, U. Parzefall, E Pasqualucci, G. Passardi, A. Passeri, M. S. Passmore, F. Pastore, F. Pastore, S. Pataraia, D. Pate, J. R. Pater, S Patricelli, T. Pauly, E. Pauna, L. S. Peak, S. J. M. Peeters, M. Peez, E. Pei, S. V. Peleganchuk, G. Pellegrini, R Pengo, J. Pequenao, M. Perantoni, A. Perazzo, A. Pereira, E. Perepelkin, V. J. O. Perera, E. P. Codina, V. P. Reale, I. Peric, L. Perini, H. Pernegger, E. Perrin, R. Perrino, P. Perrodo, G. Perrot, P. Perus, V. D. Peshekhonov, E Petereit, J. Petersen, T. C. Petersen, P. J. F. Petit, C. Petridou, E. Petrolo, F. Petrucci, R. Petti, M. Pezzetti, B Pfeifer, A. Phan, A. W. Phillips, P. W. Phillips, G. Piacquadio, M. Piccinini, A. Pickford, R. Piegaia, S. Pier, J. E. Pilcher, A. D. </w:t>
+        <w:t xml:space="preserve">Martins, T. Maruyama, F. Marzano, T. Mashimo, R. Mashinistov, J Masik, A. L. Maslennikov, M. Maß, I. Massa, G. Massaro, N. Massol, M. Mathes, J. Matheson, P. Matricon, H. Matsumoto, H Matsunaga, J. M. Maugain, S. J. Maxfield, E. N. May, J. K. Mayer, C. Mayri, R. Mazini, M. Mazzanti, P. Mazzanti, E Mazzoni, F. Mazzucato, S. P. M. Kee, R. L. McCarthy, C. McCormick, N. A. McCubbin, J. McDonald, K. W. McFarlane, S McGarvie, H. McGlone, R. A. McLaren, S. J. McMahon, T. R. McMahon, T. J. McMahon, R. A. McPherson, M. Mechtel, D Meder-Marouelli, M. Medinnis, R. Meera-Lebbai, C. Meessen, R. Mehdiyev, A. Mehta, K. Meier, H. Meinhard, J Meinhardt, C. Meirosu, F. Meisel, A. Melamed-Katz, B. R. M. Garcia, P. M. Jorge, P. Mendez, S. Menke, C Menot, E. Meoni, D. Merkl, L. Merola, C. Meroni, F. S. Merritt, I. Messmer, J. Metcalfe, S. Meuser, J.-P. Meyer, T. C. Meyer, W. T. Meyer, V. Mialkovski, M. Michelotto, L. Micu, R. Middleton, P. Miele, A. Migliaccio, L. Mijović, G Mikenberg, M. Mikestikova, M. Mikestikova, B. Mikulec, M. Mikuž, D. W. Miller, R. J. Miller, W. Miller, M Milosavljevic, D. A. Milstead, S. Mima, A. A. Minaenko, M. Minano, I. A. Minashvili, A. I. Mincer, B. Mindur, M Mineev, L. M. Mir, G. Mirabelli, L. M. Verge, S. Misawa, S. Miscetti, A. Misiejuk, A. Mitra, G. Y. Mitrofanov, V. A. Mitsou, P. S. Miyagawa, Y. Miyazaki, J. U. Mjörnmark, S. Mkrtchyan, D. Mladenov, T. Moa, M. Moch, A. Mochizuki, P Mockett, P. Modesto, S. Moed, K. Mönig, N. Möser, B. Mohn, W. Mohr, S. Mohrdieck-Möck, A. M. Moisseev, R. M. M. Valls, J. Molina-Perez, A. Moll, G. Moloney, R. Mommsen, L. Moneta, E. Monnier, G. Montarou, S. Montesano, F Monticelli, R. W. Moore, T. B. Moore, G. F. Moorhead, A. Moraes, J. Morel, A. Moreno, D. Moreno, P. Morettini, D Morgan, M. Morii, J. Morin, A. K. Morley, G. Mornacchi, M.-C. Morone, S. V. Morozov, E. J. Morris, J. Morris, M. C. Morrissey, H. G. Moser, M. Mosidze, A. Moszczynski, S. V. Mouraviev, T. Mouthuy, T. H. Moye, E. J. W. Moyse, J. Mueller, M Müller, A. Muijs, T. R. Muller, A. Munar, D. J. Munday, K. Murakami, R. M. Garcia, W. J. Murray, A. G. Myagkov, M Myska, K. Nagai, Y. Nagai, K. Nagano, Y. Nagasaka, A. M. Nairz, D. Naito, K. Nakamura, Y. Nakamura, I. Nakano, G Nanava, A. Napier, M. Nassiakou, I. Nasteva, N. R. Nation, T. Naumann, F. Nauyock, S. K. Nderitu, H. A. Neal, E. Nebot, P Nechaeva, A. Neganov, A. Negri, S. Negroni, C. Nelson, S. Nemecek, P. Nemethy, A. A. Nepomuceno, M. Nessi, S. Y. Nesterov, L. Neukermans, P. Nevski, F. M. Newcomer, A. Nichols, C. Nicholson, R. Nicholson, R. B. Nickerson, R Nicolaidou, G. Nicoletti, B. Nicquevert, M. Niculescu, J. Nielsen, T. Niinikoski, M. J. Niinimaki, N. Nikitin, K Nikolaev, I. Nikolic-Audit, K. Nikolopoulos, H. Nilsen, B. S. Nilsson, P. Nilsson, A. Nisati, R. Nisius, L. J. Nodulman, M. Nomachi, H. Nomoto, J.-M. Noppe, M. Nordberg, O. N. Francisco, P. R. Norton, J. Novakova, M Nowak, M. Nozaki, R. Nunes, G. N. Hanninger, T. Nunnemann, T. Nyman, P. O’Connor, S. W. O’Neale, D. C. O’Neil, M O’Neill, V. O’Shea, F. G. Oakham, H. Oberlack, M. Obermaier, A. Ochi, W. Ockenfels, S. Odaka, I. Odenthal, G. A. Odino, H. Ogren, S. H. Oh, T. Ohshima, H. Ohshita, H. Okawa, M. Olcese, A. G. Olchevski, C. Oliver, J. Oliver, M. O. Gomez, A. Olszewski, J. Olszowska, C. Omachi, A. Onea, A. Onofre, C. J. Oram, G. Ordonez, M. J. Oreglia, F. Orellana, Y Oren, D. Orestano, I. O. Orlov, R. S. Orr, F. Orsini, L. S. Osborne, B. Osculati, C. Osuna, R. Otec, R. Othegraven, B Ottewell, F. Ould-Saada, A. Ouraou, Q. Ouyang, O. K. Øye, V. E. Ozcan, K. Ozone, N. Ozturk, A. P. Pages, S. Padhi, C. P. Aranda, E. Paganis, F. Paige, P. M. Pailler, K. Pajchel, S. Palestini, J. Palla, D. Pallin, M. J. Palmer, Y. B. Pan, N. Panikashvili, V. N. Panin, S. Panitkin, D. Pantea, M. Panuskova, V. Paolone, A. Paoloni, I. Papadopoulos, T Papadopoulou, I. Park, W. Park, M. A. Parker, S. Parker, C. Parkman, F. Parodi, J. A. Parsons, U. Parzefall, E Pasqualucci, G. Passardi, A. Passeri, M. S. Passmore, F. Pastore, F. Pastore, S. Pataraia, D. Pate, J. R. Pater, S Patricelli, T. Pauly, E. Pauna, L. S. Peak, S. J. M. Peeters, M. Peez, E. Pei, S. V. Peleganchuk, G. Pellegrini, R Pengo, J. Pequenao, M. Perantoni, A. Perazzo, A. Pereira, E. Perepelkin, V. J. O. Perera, E. P. Codina, V. P. Reale, I. Peric, L. Perini, H. Pernegger, E. Perrin, R. Perrino, P. Perrodo, G. Perrot, P. Perus, V. D. Peshekhonov, E Petereit, J. Petersen, T. C. Petersen, P. J. F. Petit, C. Petridou, E. Petrolo, F. Petrucci, R. Petti, M. Pezzetti, B Pfeifer, A. Phan, A. W. </w:t>
       </w:r>
       <w:r>
         <w:rPr>
@@ -4158,7 +3663,7 @@
           <w:szCs w:val="24"/>
         </w:rPr>
         <w:lastRenderedPageBreak/>
-        <w:t xml:space="preserve">Pilkington, M. A. P. D. Santos, J. Pina, J. L. Pinfold, J. Ping, J. Pinhão, B. Pinto, O. Pirotte, R Placakyte, A. Placci, M. Plamondon, W. G. Plano, M.-A. Pleier, A. V. Pleskach, S. Podkladkin, F. Podlyski, P Poffenberger, L. Poggioli, M. Pohl, I. Polak, G. Polesello, A. Policicchio, A. Polini, V. Polychronakos, D. M. Pomarede, K. Pommès, P. Ponsot, L. Pontecorvo, B. G. Pope, R. Popescu, D. S. Popovic, A. Poppleton, J. Popule, X. P. Bueso, C. Posch, G. E. Pospelov, P. Pospichal, S. Pospisil, M. Postranecky, I. N. Potrap, C. J. Potter, G Poulard, A. Pousada, J. Poveda, R. Prabhu, P. Pralavorio, S. Prasad, J. Prast, S. Prat, M. Prata, R. Pravahan, T Preda, K. Pretzl, L. Pribyl, D. Price, L. E. Price, M. J. Price, P. M. Prichard, D. Prieur, M. Primavera, D. Primor, K Prokofiev, E. Prosso, J. Proudfoot, H. Przysiezniak, C. Puigdengoles, J. Purdham, M. Purohit, P. Puzo, A. N. Pylaev, Y Pylypchenko, M. Qi, J. Qian, W. Qian, Z. Qian, D. Qing, A. Quadt, D. R. Quarrie, W. B. Quayle, J. J. Rabbers, V. Radeka, J. M. Rafi, F. Ragusa, A. M. Rahimi, D. Rahm, C. Raine, B. Raith, S. Rajagopalan, S. Rajek, H. Rammer, M. Ramstedt, S. Rangod, P. N. Ratoff, T. Raufer, F. Rauscher, E. Rauter, M. Raymond, A. L. Reads, D. Rebuzzi, G. R. Redlinger, K. Reeves, M. Rehak, A Reichold, E. Reinherz-Aronis, I. Reisinger, D. Reljic, C. Rembser, Z. Ren, S. R. C. Renaudin-Crepe, P. Renkel, B Rensch, S. Rescia, M. Rescigno, S. Resconi, B. Resende, P. Rewiersma, J. Rey, M. Rey-Campagnolle, E. Rezaie, P Reznicek, R. A. Richards, J.-P. Richer, R. H. Richter, R. Richter, E. Richter-Was, M. Ridel, W. Riegler, S. Rieke, M Rijpstra, M. Rijssenbeek, A. Rimoldi, R. R. Rios, I. R. Dachs, M. Rivline, G. Rivoltella, F. Rizatdinova, S. H. Robertson, A. Robichaud-Veronneau, S. Robins, D. Robinson, A. Robson, J. H. Rochford, C. Roda, S. Rodier, S. Roe, O Røhne, F. Rohrbach, J. Roldán, S. Rolli, J. B. Romance, A. Romaniouk, V. M. Romanov, G. Romeo, L. Roos, E. Ros, S Rosati, F. Rosenbaum, G. A. Rosenbaum, E. I. Rosenberg, L. Rosselet, L. P. Rossi, L. Rossi, M. Rotaru, J. Rothberg, I Rottländer, D. Rousseau, A. Rozanov, Y. Rozen, R. Ruber, B. Ruckert, G. Rudolph, F. Rühr, F. Ruggieri, G. Ruggiero, H Ruiz, A. Ruiz-Martinez, E. Rulikowska-Zarebska, V. Rumiantsev, L. Rumyantsev, K. Runge, O. Runolfsson, N. A. Rusakovich, D. R. Rust, J. P. Rutherfoord, C. Ruwiedel, Y. F. Ryabov, V. Ryadovikov, P. Ryan, G. Rybkine, J. S. da Costa, A. F. Saavedra, S. Saboumazrag, H. F.-W. Sadrozinski, R. Sadykov, H. Sakamoto, P. Sala, A. Salamon, M. Saleem, D Salihagic, J. Salt, O. S. Bauza, B. M. S. Ferrando, D. Salvatore, A. Salzburger, D. Sampsonidis, B. H. Samset, C. A. S. Sánchez, M. A. S. Lozano, E. S. Peris, H. Sandaker, H. G. Sander, M. Sandhoff, S Sandvoss, D. P. C. Sankey, B. Sanny, S. Sansone, A. Sansoni, C. S. Rios, J. Santander, L. Santi, C. Santoni, R Santonico, J. Santos, M. Sapinski, J. G. Saraiva, F. Sarri, O. Sasaki, T. Sasaki, N. Sasao, I. Satsounkevitch, D Sauvage, G. Sauvage, P. Savard, A. Y. Savine, V. Savinov, A. Savoy-Navarro, P. Savva, D. H. Saxon, L. P. Says, C Sbarra, E. Sbrissa, A. Sbrizzi, D. A. Scannicchio, J. Schaarschmidt, P. Schacht, U. Schäfer, A. C. Schaffer, D Schaile, M. Schaller, A. G. Schamov, V. A. Schegelsky, D. Scheirich, M. Schernau, M. I. Scherzer, C. Schiavi, H Schick, J. Schieck, P. Schieferdecker, M. Schioppa, G. Schlager, S. Schlenker, J. L. Schlereth, P. Schmid, M. P. Schmidt, C. Schmitt, K. Schmitt, M. Schmitz, H. Schmücker, T. Schoerner, R. C. Scholte, M. Schott, D. Schouten, M Schram, A. Schricker, D. Schroff, S. Schuh, H. W. Schuijlenburg, G. Schuler, J. Schultes, H.-C. Schultz-Coulon, J Schumacher, M. Schumacher, P. Schune, A. Schwartzman, D. Schweiger, P. Schwemling, C. Schwick, R. Schwienhorst, R Schwierz, J. Schwindling, W. G. Scott, H. Secker, E. Sedykh, N. Seguin-Moreau, E. Segura, S. C. Seidel, A. Seiden, J. M. Seixas, G. Sekhniaidze, D. M. Seliverstov, B. Selldén, M. Seman, N. Semprini-Cesari, C. Serfon, L. Serin, R Seuster, H. Severini, M. E. Sevior, K. A. Sexton, A. Sfyrla, T. P. Shah, L. Shan, J. T. Shank, M. Shapiro, P. B. Shatalov, L Shaver, C. Shaw, T. G. Shears, P. Sherwood, A. Shibata, P. Shield, S. Shilov, M. Shimojima, T. Shin, M. Shiyakova, A Shmeleva, M. Shoa, M. J. Shochet, M. A. Shupe, P. Sicho, A. Sidoti, A. Siebel, M. Siebel, J. Siegrist, D. Sijacki, J Silva, S. B. Silverstein, V. Simak, L. Simic, S. Simion, B. Simmons, M. Simonyan, P. Sinervo, V. Sipica, G. Siragusa, A. N. Sisakyan, S. Sivoklokov, J. Sjölin, P. Skubic, N. Skvorodnev, P. Slattery, T. Slavicek, K. Sliwa, T. J. Sloan, J Sloper, V. Smakhtin, A. Small, S. Y. Smirnov, Y. Smirnov, L. Smirnova, O. Smirnova, N. A. Smith, B. </w:t>
+        <w:t xml:space="preserve">Phillips, P. W. Phillips, G. Piacquadio, M. Piccinini, A. Pickford, R. Piegaia, S. Pier, J. E. Pilcher, A. D. Pilkington, M. A. P. D. Santos, J. Pina, J. L. Pinfold, J. Ping, J. Pinhão, B. Pinto, O. Pirotte, R Placakyte, A. Placci, M. Plamondon, W. G. Plano, M.-A. Pleier, A. V. Pleskach, S. Podkladkin, F. Podlyski, P Poffenberger, L. Poggioli, M. Pohl, I. Polak, G. Polesello, A. Policicchio, A. Polini, V. Polychronakos, D. M. Pomarede, K. Pommès, P. Ponsot, L. Pontecorvo, B. G. Pope, R. Popescu, D. S. Popovic, A. Poppleton, J. Popule, X. P. Bueso, C. Posch, G. E. Pospelov, P. Pospichal, S. Pospisil, M. Postranecky, I. N. Potrap, C. J. Potter, G Poulard, A. Pousada, J. Poveda, R. Prabhu, P. Pralavorio, S. Prasad, J. Prast, S. Prat, M. Prata, R. Pravahan, T Preda, K. Pretzl, L. Pribyl, D. Price, L. E. Price, M. J. Price, P. M. Prichard, D. Prieur, M. Primavera, D. Primor, K Prokofiev, E. Prosso, J. Proudfoot, H. Przysiezniak, C. Puigdengoles, J. Purdham, M. Purohit, P. Puzo, A. N. Pylaev, Y Pylypchenko, M. Qi, J. Qian, W. Qian, Z. Qian, D. Qing, A. Quadt, D. R. Quarrie, W. B. Quayle, J. J. Rabbers, V. Radeka, J. M. Rafi, F. Ragusa, A. M. Rahimi, D. Rahm, C. Raine, B. Raith, S. Rajagopalan, S. Rajek, H. Rammer, M. Ramstedt, S. Rangod, P. N. Ratoff, T. Raufer, F. Rauscher, E. Rauter, M. Raymond, A. L. Reads, D. Rebuzzi, G. R. Redlinger, K. Reeves, M. Rehak, A Reichold, E. Reinherz-Aronis, I. Reisinger, D. Reljic, C. Rembser, Z. Ren, S. R. C. Renaudin-Crepe, P. Renkel, B Rensch, S. Rescia, M. Rescigno, S. Resconi, B. Resende, P. Rewiersma, J. Rey, M. Rey-Campagnolle, E. Rezaie, P Reznicek, R. A. Richards, J.-P. Richer, R. H. Richter, R. Richter, E. Richter-Was, M. Ridel, W. Riegler, S. Rieke, M Rijpstra, M. Rijssenbeek, A. Rimoldi, R. R. Rios, I. R. Dachs, M. Rivline, G. Rivoltella, F. Rizatdinova, S. H. Robertson, A. Robichaud-Veronneau, S. Robins, D. Robinson, A. Robson, J. H. Rochford, C. Roda, S. Rodier, S. Roe, O Røhne, F. Rohrbach, J. Roldán, S. Rolli, J. B. Romance, A. Romaniouk, V. M. Romanov, G. Romeo, L. Roos, E. Ros, S Rosati, F. Rosenbaum, G. A. Rosenbaum, E. I. Rosenberg, L. Rosselet, L. P. Rossi, L. Rossi, M. Rotaru, J. Rothberg, I Rottländer, D. Rousseau, A. Rozanov, Y. Rozen, R. Ruber, B. Ruckert, G. Rudolph, F. Rühr, F. Ruggieri, G. Ruggiero, H Ruiz, A. Ruiz-Martinez, E. Rulikowska-Zarebska, V. Rumiantsev, L. Rumyantsev, K. Runge, O. Runolfsson, N. A. Rusakovich, D. R. Rust, J. P. Rutherfoord, C. Ruwiedel, Y. F. Ryabov, V. Ryadovikov, P. Ryan, G. Rybkine, J. S. da Costa, A. F. Saavedra, S. Saboumazrag, H. F.-W. Sadrozinski, R. Sadykov, H. Sakamoto, P. Sala, A. Salamon, M. Saleem, D Salihagic, J. Salt, O. S. Bauza, B. M. S. Ferrando, D. Salvatore, A. Salzburger, D. Sampsonidis, B. H. Samset, C. A. S. Sánchez, M. A. S. Lozano, E. S. Peris, H. Sandaker, H. G. Sander, M. Sandhoff, S Sandvoss, D. P. C. Sankey, B. Sanny, S. Sansone, A. Sansoni, C. S. Rios, J. Santander, L. Santi, C. Santoni, R Santonico, J. Santos, M. Sapinski, J. G. Saraiva, F. Sarri, O. Sasaki, T. Sasaki, N. Sasao, I. Satsounkevitch, D Sauvage, G. Sauvage, P. Savard, A. Y. Savine, V. Savinov, A. Savoy-Navarro, P. Savva, D. H. Saxon, L. P. Says, C Sbarra, E. Sbrissa, A. Sbrizzi, D. A. Scannicchio, J. Schaarschmidt, P. Schacht, U. Schäfer, A. C. Schaffer, D Schaile, M. Schaller, A. G. Schamov, V. A. Schegelsky, D. Scheirich, M. Schernau, M. I. Scherzer, C. Schiavi, H Schick, J. Schieck, P. Schieferdecker, M. Schioppa, G. Schlager, S. Schlenker, J. L. Schlereth, P. Schmid, M. P. Schmidt, C. Schmitt, K. Schmitt, M. Schmitz, H. Schmücker, T. Schoerner, R. C. Scholte, M. Schott, D. Schouten, M Schram, A. Schricker, D. Schroff, S. Schuh, H. W. Schuijlenburg, G. Schuler, J. Schultes, H.-C. Schultz-Coulon, J Schumacher, M. Schumacher, P. Schune, A. Schwartzman, D. Schweiger, P. Schwemling, C. Schwick, R. Schwienhorst, R Schwierz, J. Schwindling, W. G. Scott, H. Secker, E. Sedykh, N. Seguin-Moreau, E. Segura, S. C. Seidel, A. Seiden, J. M. Seixas, G. Sekhniaidze, D. M. Seliverstov, B. Selldén, M. Seman, N. Semprini-Cesari, C. Serfon, L. Serin, R Seuster, H. Severini, M. E. Sevior, K. A. Sexton, A. Sfyrla, T. P. Shah, L. Shan, J. T. Shank, M. Shapiro, P. B. Shatalov, L Shaver, C. Shaw, T. G. Shears, P. Sherwood, A. Shibata, P. Shield, S. Shilov, M. Shimojima, T. Shin, M. Shiyakova, A Shmeleva, M. Shoa, M. J. Shochet, M. A. Shupe, P. Sicho, A. Sidoti, A. Siebel, M. Siebel, J. Siegrist, D. Sijacki, J Silva, S. B. Silverstein, V. Simak, L. Simic, S. Simion, B. Simmons, M. Simonyan, P. Sinervo, V. Sipica, G. Siragusa, A. N. Sisakyan, S. Sivoklokov, J. Sjölin, P. Skubic, N. Skvorodnev, P. Slattery, T. Slavicek, K. Sliwa, T. J. </w:t>
       </w:r>
       <w:r>
         <w:rPr>
@@ -4166,7 +3671,7 @@
           <w:szCs w:val="24"/>
         </w:rPr>
         <w:lastRenderedPageBreak/>
-        <w:t xml:space="preserve">C. Smith, D. S. Smith, J. Smith, K. M. Smith, B. Smith, M. Smizanska, K. Smolek, A. A. Snesarev, S. W. Snow, J. Snow, J. Snuverink, S Snyder, M. Soares, S. Soares, R. Sobie, J. Sodomka, M. Söderberg, A. Soffer, C. A. Solans, M. Solar, D. Sole, E. S. Camillocci, A. A. Solodkov, O. V. Solov’yanov, I. Soloviev, R. Soluk, J. Sondericker, V. Sopko, B. Sopko, M Sorbi, J. S. Medel, M. Sosebee, V. V. Sosnovtsev, L. S. Suay, A. Soukharev, J. Soukup, S. Spagnolo, F Spano, P. Speckmayer, M. Spegel, E. Spencer, R. Spighi, G. Spigo, F. Spila, E. Spiriti, R. Spiwoks, L. Spogli, M Spousta, G. Sprachmann, B. Spurlock, R. D. S. Denis, T. Stahl, R. J. Staley, R. Stamen, S. N. Stancu, E. Stanecka, R. W. Stanek, C. Stanescu, S. Stapnes, E. A. Starchenko, P. Staroba, J. Stastny, A. Staude, P. Stavina, M. Stavrianakou, G Stavropoulos, E. Stefanidis, J. L. Steffens, I. Stekl, H. J. Stelzer, H. Stenzel, G. Stewart, T. D. Stewart, W Stiller, T. Stockmanns, M. Stodulski, S. Stonjek, A. Stradling, A. Straessner, J. Strandberg, A. Strandlie, M Strauss, V. Strickland, D. Striegel, P. Strizenec, R. Ströhmer, D. M. Strom, J. A. Strong, R. Stroynowski, B. Stugu, I Stumer, D. Su, S. Subramania, S. I. Suchkov, Y. Sugaya, T. Sugimoto, M. Suk, V. V. Sulin, S. Sultanov, Z. Sun, B. Sundal, S Sushkov, G. Susinno, P. Sutcliffe, M. R. Sutton, Y. M. Sviridov, I. Sykora, R. R. Szczygiel, B. Szeless, T. Szymocha, J Sánchez, D. Ta, S. T. Gameiro, M. Tadel, R. Tafirout, A. Taga, H. Takai, R. Takashima, H. Takeda, T. Takeshita, M Talby, A. Talyshev, M. C. Tamsett, J. Tanaka, K. Tanaka, R. Tanaka, S. Tanaka, S. Tanaka, Y. Tanaka, G. P. Tappern, S Tapprogge, S. Tarem, F. Tarrade, J. Tarrant, G. Tartarelli, P. Tas, M. Tasevsky, Y. Tayalati, F. E. Taylor, G. Taylor, G. N. Taylor, R. P. Taylor, V. Tcherniatine, F. Tegenfeldt, P. Teixeira-Dias, H. T. Kate, P. K. Teng, R. Ter-Antonyan, S Terada, J. Terron, M. Terwort, R. J. Teuscher, C. M. Tevlin, J. Thadome, J. Thion, M. Thioye, A. Thomas, J. P. Thomas, T. L. Thomas, E. Thomas, R. J. Thompson, A. S. Thompson, R. P. Thun, T. Tic, V. O. Tikhomirov, Y. A. Tikhonov, S. Timm, C. J. W. P. Timmermans, P. Tipton, F. J. T. A. Viegas, S. Tisserant, M. Titov, J. Tobias, V. M. Tocut, B. Toczek, S Todorova-Nova, J. Tojo, S. Tokár, K. Tokushuku, L. Tomasek, M. Tomasek, F. Tomasz, M. Tomoto, D. Tompkins, L Tompkins, K. Toms, A. Tonazzo, G. Tong, A. Tonoyan, C. Topfel, N. D. Topilin, E. Torrence, J. G. T. Pais, J. Toth, F Touchard, D. R. Tovey, S. N. Tovey, E. F. Towndrow, T. Trefzger, M. Treichel, J. Treis, L. Tremblet, W. Tribanek, A Tricoli, I. M. Trigger, G. Trilling, S. Trincaz-Duvoid, M. F. Tripiana, W. Trischuk, Z. Trka, B. Trocmé, C. Troncon, J. C.-L. Tseng, I. Tsiafis, P. V. Tsiareshka, G. Tsipolitis, E. G. Tskhadadze, I. I. Tsukerman, V. Tsulaia, S. Tsuno, M Turala, I. T. Cakir, E. Turlay, P. M. Tuts, M. S. Twomey, M. Tyndel, D. Typaldos, H. Tyrvainen, E. Tzamarioudaki, G Tzanakos, I. Ueda, M. Uhrmacher, F. Ukegawa, M. U. Comes, G. Unal, D. G. Underwood, A. Undrus, G. Unel, Y. Unno, E Urkovsky, G. Usai, Y. Usov, L. Vacavant, V. Vacek, B. Vachon, S. Vahsen, C. Valderanis, J. Valenta, P. Valente, A Valero, S. Valkar, J. A. V. Ferrer, H. V. der Bij, H. van der Graaf, E. van der Kraaij, B. V. Eijk, N. van Eldik, P. van Gemmeren, Z. van Kesteren, I. van Vulpen, R. VanBerg, W. Vandelli, G. Vandoni, A. Vaniachine, F Vannucci, M. Varanda, F. V. Rodriguez, R. Vari, E. W. Varnes, D. Varouchas, A. Vartapetian, K. E. Varvell, V. I. Vassilakopoulos, L. Vassilieva, E. Vataga, L. Vaz, F. Vazeille, P. Vedrine, G. Vegni, J. J. Veillet, C. Vellidis, F Veloso, R. Veness, S. Veneziano, A. Ventura, S. Ventura, V. Vercesi, M. Verducci, W. Verkerke, J. C. Vermeulen, L Vertogardov, M. C. Vetterli, I. Vichou, T. Vickey, G. H. A. Viehhauser, E. Vigeolas, M. Villa, E. G. Villani, J Villate, I. Villella, E. Vilucchi, P. Vincent, H. Vincke, M. G. Vincter, V. B. Vinogradov, M. Virchaux, S. Viret, J Virzi, A. Vitale, I. Vivarelli, R. Vives, F. V. Vaques, S. Vlachos, H. Vogt, P. Vokac, C. F. Vollmer, M. Volpi, G Volpini, R. von Boehn-Buchholz, H. von der Schmitt, E. von Toerne, V. Vorobel, A. P. Vorobiev, A. S. Vorozhtsov, S. B. Vorozhtsov, M. Vos, K. C. Voss, R. Voss, J. H. Vossebeld, A. S. Vovenko, N. Vranjes, V. Vrba, M. Vreeswijk, T. V. Anh, B Vuaridel, M. Vudragovic, V. Vuillemin, R. Vuillermet, A. Wänanen, H. Wahlen, J. Walbersloh, R. Walker, W Walkowiak, R. Wall, R. S. Wallny, S. Walsh, C. Wang, J. C. Wang, F. Wappler, A. Warburton, C. P. Ward, G. P. Warner, M Warren, M. Warsinsky, R. Wastie, P. M. Watkins, A. T. Watson, G. Watts, A. T. Waugh, B. M. Waugh, C. Weaverdyck, M Webel, G. Weber, J. Weber, M. Weber, P. Weber, A. R. </w:t>
+        <w:t xml:space="preserve">Sloan, J Sloper, V. Smakhtin, A. Small, S. Y. Smirnov, Y. Smirnov, L. Smirnova, O. Smirnova, N. A. Smith, B. C. Smith, D. S. Smith, J. Smith, K. M. Smith, B. Smith, M. Smizanska, K. Smolek, A. A. Snesarev, S. W. Snow, J. Snow, J. Snuverink, S Snyder, M. Soares, S. Soares, R. Sobie, J. Sodomka, M. Söderberg, A. Soffer, C. A. Solans, M. Solar, D. Sole, E. S. Camillocci, A. A. Solodkov, O. V. Solov’yanov, I. Soloviev, R. Soluk, J. Sondericker, V. Sopko, B. Sopko, M Sorbi, J. S. Medel, M. Sosebee, V. V. Sosnovtsev, L. S. Suay, A. Soukharev, J. Soukup, S. Spagnolo, F Spano, P. Speckmayer, M. Spegel, E. Spencer, R. Spighi, G. Spigo, F. Spila, E. Spiriti, R. Spiwoks, L. Spogli, M Spousta, G. Sprachmann, B. Spurlock, R. D. S. Denis, T. Stahl, R. J. Staley, R. Stamen, S. N. Stancu, E. Stanecka, R. W. Stanek, C. Stanescu, S. Stapnes, E. A. Starchenko, P. Staroba, J. Stastny, A. Staude, P. Stavina, M. Stavrianakou, G Stavropoulos, E. Stefanidis, J. L. Steffens, I. Stekl, H. J. Stelzer, H. Stenzel, G. Stewart, T. D. Stewart, W Stiller, T. Stockmanns, M. Stodulski, S. Stonjek, A. Stradling, A. Straessner, J. Strandberg, A. Strandlie, M Strauss, V. Strickland, D. Striegel, P. Strizenec, R. Ströhmer, D. M. Strom, J. A. Strong, R. Stroynowski, B. Stugu, I Stumer, D. Su, S. Subramania, S. I. Suchkov, Y. Sugaya, T. Sugimoto, M. Suk, V. V. Sulin, S. Sultanov, Z. Sun, B. Sundal, S Sushkov, G. Susinno, P. Sutcliffe, M. R. Sutton, Y. M. Sviridov, I. Sykora, R. R. Szczygiel, B. Szeless, T. Szymocha, J Sánchez, D. Ta, S. T. Gameiro, M. Tadel, R. Tafirout, A. Taga, H. Takai, R. Takashima, H. Takeda, T. Takeshita, M Talby, A. Talyshev, M. C. Tamsett, J. Tanaka, K. Tanaka, R. Tanaka, S. Tanaka, S. Tanaka, Y. Tanaka, G. P. Tappern, S Tapprogge, S. Tarem, F. Tarrade, J. Tarrant, G. Tartarelli, P. Tas, M. Tasevsky, Y. Tayalati, F. E. Taylor, G. Taylor, G. N. Taylor, R. P. Taylor, V. Tcherniatine, F. Tegenfeldt, P. Teixeira-Dias, H. T. Kate, P. K. Teng, R. Ter-Antonyan, S Terada, J. Terron, M. Terwort, R. J. Teuscher, C. M. Tevlin, J. Thadome, J. Thion, M. Thioye, A. Thomas, J. P. Thomas, T. L. Thomas, E. Thomas, R. J. Thompson, A. S. Thompson, R. P. Thun, T. Tic, V. O. Tikhomirov, Y. A. Tikhonov, S. Timm, C. J. W. P. Timmermans, P. Tipton, F. J. T. A. Viegas, S. Tisserant, M. Titov, J. Tobias, V. M. Tocut, B. Toczek, S Todorova-Nova, J. Tojo, S. Tokár, K. Tokushuku, L. Tomasek, M. Tomasek, F. Tomasz, M. Tomoto, D. Tompkins, L Tompkins, K. Toms, A. Tonazzo, G. Tong, A. Tonoyan, C. Topfel, N. D. Topilin, E. Torrence, J. G. T. Pais, J. Toth, F Touchard, D. R. Tovey, S. N. Tovey, E. F. Towndrow, T. Trefzger, M. Treichel, J. Treis, L. Tremblet, W. Tribanek, A Tricoli, I. M. Trigger, G. Trilling, S. Trincaz-Duvoid, M. F. Tripiana, W. Trischuk, Z. Trka, B. Trocmé, C. Troncon, J. C.-L. Tseng, I. Tsiafis, P. V. Tsiareshka, G. Tsipolitis, E. G. Tskhadadze, I. I. Tsukerman, V. Tsulaia, S. Tsuno, M Turala, I. T. Cakir, E. Turlay, P. M. Tuts, M. S. Twomey, M. Tyndel, D. Typaldos, H. Tyrvainen, E. Tzamarioudaki, G Tzanakos, I. Ueda, M. Uhrmacher, F. Ukegawa, M. U. Comes, G. Unal, D. G. Underwood, A. Undrus, G. Unel, Y. Unno, E Urkovsky, G. Usai, Y. Usov, L. Vacavant, V. Vacek, B. Vachon, S. Vahsen, C. Valderanis, J. Valenta, P. Valente, A Valero, S. Valkar, J. A. V. Ferrer, H. V. der Bij, H. van der Graaf, E. van der Kraaij, B. V. Eijk, N. van Eldik, P. van Gemmeren, Z. van Kesteren, I. van Vulpen, R. VanBerg, W. Vandelli, G. Vandoni, A. Vaniachine, F Vannucci, M. Varanda, F. V. Rodriguez, R. Vari, E. W. Varnes, D. Varouchas, A. Vartapetian, K. E. Varvell, V. I. Vassilakopoulos, L. Vassilieva, E. Vataga, L. Vaz, F. Vazeille, P. Vedrine, G. Vegni, J. J. Veillet, C. Vellidis, F Veloso, R. Veness, S. Veneziano, A. Ventura, S. Ventura, V. Vercesi, M. Verducci, W. Verkerke, J. C. Vermeulen, L Vertogardov, M. C. Vetterli, I. Vichou, T. Vickey, G. H. A. Viehhauser, E. Vigeolas, M. Villa, E. G. Villani, J Villate, I. Villella, E. Vilucchi, P. Vincent, H. Vincke, M. G. Vincter, V. B. Vinogradov, M. Virchaux, S. Viret, J Virzi, A. Vitale, I. Vivarelli, R. Vives, F. V. Vaques, S. Vlachos, H. Vogt, P. Vokac, C. F. Vollmer, M. Volpi, G Volpini, R. von Boehn-Buchholz, H. von der Schmitt, E. von Toerne, V. Vorobel, A. P. Vorobiev, A. S. Vorozhtsov, S. B. Vorozhtsov, M. Vos, K. C. Voss, R. Voss, J. H. Vossebeld, A. S. Vovenko, N. Vranjes, V. Vrba, M. Vreeswijk, T. V. Anh, B Vuaridel, M. Vudragovic, V. Vuillemin, R. Vuillermet, A. Wänanen, H. Wahlen, J. Walbersloh, R. Walker, W Walkowiak, R. Wall, R. S. Wallny, S. Walsh, C. Wang, J. C. Wang, F. Wappler, A. Warburton, C. P. Ward, G. P. Warner, M Warren, M. Warsinsky, R. Wastie, P. M. Watkins, A. T. Watson, G. Watts, A. </w:t>
       </w:r>
       <w:r>
         <w:rPr>
@@ -4174,7 +3679,7 @@
           <w:szCs w:val="24"/>
         </w:rPr>
         <w:lastRenderedPageBreak/>
-        <w:t xml:space="preserve">Weidberg, P. M. Weilhammer, J. Weingarten, C. Weiser, H Wellenstein, H. P. Wellisch, P. S. Wells, A. Wemans, M. Wen, T. Wenaus, S. Wendler, T. Wengler, S. Wenig, N. Wermes, P Werneke, P. Werner, U. Werthenbach, S. J. Wheeler-Ellis, S. P. Whitaker, A. White, M. J. White, S. White, D Whittington, F. Wicek, D. Wicke, F. J. Wickens, W. Wiedenmann, M. Wielers, P. Wienemann, M. Wiesmann, M. Wiesmann, T Wijnen, A. Wildauer, I. Wilhelm, H. G. Wilkens, H. H. Williams, W. Willis, S. Willocq, I. Wilmut, J. A. Wilson, A Wilson, I. Wingerter-Seez, L. Winton, W. Witzeling, T. Wlodek, E. Woehrling, M. W. Wolter, H. Wolters, B. Wosiek, J Wotschack, M. J. Woudstra, C. Wright, S. L. Wu, X. Wu, J. Wuestenfeld, R. Wunstorf, S. Xella-Hansen, A. Xiang, S. Xie, Y Xie, G. Xu, N. Xu, A. Yamamoto, S. Yamamoto, H. Yamaoka, Y. Yamazaki, Z. Yan, H. Yang, J. C. Yang, S. Yang, U. K. Yang, Y Yang, Z. Yang, W.-M. Yao, Y. Yao, K. Yarradoddi, Y. Yasu, J. Ye, M. Yilmaz, R. Yoosoofmiya, K. Yorita, H. Yoshida, R Yoshida, C. Young, S. P. Youssef, D. Yu, J. Yu, M. Yu, X. Yu, J. Yuan, A. Yurkewicz, V. G. Zaets, R. Zaidan, A. M. Zaitsev, J Zajac, Z. Zajacova, A. Y. Zalite, Y. K. Zalite, L. Zanello, P. Zarzhitsky, A. Zaytsev, M. Zdrazil, C. Zeitnitz, M Zeller, P. F. Zema, C. Zendler, A. V. Zenin, T. Zenis, Z. Zenonos, S. Zenz, D. Zerwas, H. Zhang, J. Zhang, W. Zheng, X Zhang, L. Zhao, T. Zhao, X. Zhao, Z. Zhao, A. Zhelezko, A. Zhemchugov, S. Zheng, L. Zhichao, B. Zhou, N. Zhou, S. Zhou, Y Zhou, C. G. Zhu, H. Z. Zhu, X. A. Zhuang, V. Zhuravlov, B. Zilka, N. I. Zimin, S. Zimmermann, M. Ziolkowski, R. Zitoun, L Zivkovic, V. V. Zmouchko, G. Zobernig, A. Zoccoli, M. M. Zoeller, Y. Zolnierowski, A. Zsenei, M. zur Nedden, and V Zychacek, </w:t>
+        <w:t xml:space="preserve">T. Waugh, B. M. Waugh, C. Weaverdyck, M Webel, G. Weber, J. Weber, M. Weber, P. Weber, A. R. Weidberg, P. M. Weilhammer, J. Weingarten, C. Weiser, H Wellenstein, H. P. Wellisch, P. S. Wells, A. Wemans, M. Wen, T. Wenaus, S. Wendler, T. Wengler, S. Wenig, N. Wermes, P Werneke, P. Werner, U. Werthenbach, S. J. Wheeler-Ellis, S. P. Whitaker, A. White, M. J. White, S. White, D Whittington, F. Wicek, D. Wicke, F. J. Wickens, W. Wiedenmann, M. Wielers, P. Wienemann, M. Wiesmann, M. Wiesmann, T Wijnen, A. Wildauer, I. Wilhelm, H. G. Wilkens, H. H. Williams, W. Willis, S. Willocq, I. Wilmut, J. A. Wilson, A Wilson, I. Wingerter-Seez, L. Winton, W. Witzeling, T. Wlodek, E. Woehrling, M. W. Wolter, H. Wolters, B. Wosiek, J Wotschack, M. J. Woudstra, C. Wright, S. L. Wu, X. Wu, J. Wuestenfeld, R. Wunstorf, S. Xella-Hansen, A. Xiang, S. Xie, Y Xie, G. Xu, N. Xu, A. Yamamoto, S. Yamamoto, H. Yamaoka, Y. Yamazaki, Z. Yan, H. Yang, J. C. Yang, S. Yang, U. K. Yang, Y Yang, Z. Yang, W.-M. Yao, Y. Yao, K. Yarradoddi, Y. Yasu, J. Ye, M. Yilmaz, R. Yoosoofmiya, K. Yorita, H. Yoshida, R Yoshida, C. Young, S. P. Youssef, D. Yu, J. Yu, M. Yu, X. Yu, J. Yuan, A. Yurkewicz, V. G. Zaets, R. Zaidan, A. M. Zaitsev, J Zajac, Z. Zajacova, A. Y. Zalite, Y. K. Zalite, L. Zanello, P. Zarzhitsky, A. Zaytsev, M. Zdrazil, C. Zeitnitz, M Zeller, P. F. Zema, C. Zendler, A. V. Zenin, T. Zenis, Z. Zenonos, S. Zenz, D. Zerwas, H. Zhang, J. Zhang, W. Zheng, X Zhang, L. Zhao, T. Zhao, X. Zhao, Z. Zhao, A. Zhelezko, A. Zhemchugov, S. Zheng, L. Zhichao, B. Zhou, N. Zhou, S. Zhou, Y Zhou, C. G. Zhu, H. Z. Zhu, X. A. Zhuang, V. Zhuravlov, B. Zilka, N. I. Zimin, S. Zimmermann, M. Ziolkowski, R. Zitoun, L Zivkovic, V. V. Zmouchko, G. Zobernig, A. Zoccoli, M. M. Zoeller, Y. Zolnierowski, A. Zsenei, M. zur Nedden, and V Zychacek, </w:t>
       </w:r>
       <w:r>
         <w:rPr>
@@ -4502,7 +4007,15 @@
           <w:szCs w:val="24"/>
         </w:rPr>
         <w:tab/>
-        <w:t xml:space="preserve">S. Aefsky, C. Amelung, J. Bensinger, C. Blocker, A. Dushkin, M. Gardner, K. Hashemi, E. Henry, B. Kaplan, P. Keselman, M. Ketchum, U. Landgraf, A. Ostapchuk, J. Rothberg, A. Schricker, N. Skvorodnev, and H. Wellenstein, </w:t>
+        <w:t xml:space="preserve">S. Aefsky, C. Amelung, J. Bensinger, C. Blocker, A. Dushkin, M. Gardner, K. Hashemi, E. Henry, B. Kaplan, P. Keselman, M. Ketchum, U. Landgraf, A. Ostapchuk, J. Rothberg, A. Schricker, N. Skvorodnev, </w:t>
+      </w:r>
+      <w:r>
+        <w:rPr>
+          <w:rFonts w:ascii="Calibri" w:hAnsi="Calibri" w:cs="Calibri"/>
+          <w:szCs w:val="24"/>
+        </w:rPr>
+        <w:lastRenderedPageBreak/>
+        <w:t xml:space="preserve">and H. Wellenstein, </w:t>
       </w:r>
       <w:r>
         <w:rPr>
@@ -4550,7 +4063,6 @@
           <w:rFonts w:ascii="Calibri" w:hAnsi="Calibri" w:cs="Calibri"/>
           <w:szCs w:val="24"/>
         </w:rPr>
-        <w:lastRenderedPageBreak/>
         <w:t>[12]</w:t>
       </w:r>
       <w:r>

</xml_diff>

<commit_message>
wrote english abstract, edited by Alice
</commit_message>
<xml_diff>
--- a/planning/thesis_brainstorm.docx
+++ b/planning/thesis_brainstorm.docx
@@ -18,17 +18,12 @@
       </w:r>
     </w:p>
     <w:p>
-      <w:r>
-        <w:t>STATUS:</w:t>
-      </w:r>
-      <w:r>
-        <w:br/>
-      </w:r>
-      <w:r>
-        <w:t>Just missing a section on cosmics rays and physics motivation for LHC &amp; ATLAS</w:t>
-      </w:r>
-    </w:p>
-    <w:p>
+      <w:pPr>
+        <w:rPr>
+          <w:b/>
+          <w:bCs/>
+        </w:rPr>
+      </w:pPr>
       <w:r>
         <w:t>CONCLUSIONS:</w:t>
       </w:r>
@@ -583,32 +578,47 @@
         </w:numPr>
       </w:pPr>
       <w:r>
+        <w:t>Transverse momentum and energy are conserved</w:t>
+      </w:r>
+    </w:p>
+    <w:p>
+      <w:pPr>
+        <w:pStyle w:val="ListParagraph"/>
+        <w:numPr>
+          <w:ilvl w:val="1"/>
+          <w:numId w:val="1"/>
+        </w:numPr>
+      </w:pPr>
+      <w:r>
+        <w:t>Each detector subsystem in charge of a different group of particles</w:t>
+      </w:r>
+    </w:p>
+    <w:p>
+      <w:pPr>
+        <w:pStyle w:val="ListParagraph"/>
+        <w:numPr>
+          <w:ilvl w:val="1"/>
+          <w:numId w:val="1"/>
+        </w:numPr>
+      </w:pPr>
+      <w:r>
+        <w:t>Inner tracker basics</w:t>
+      </w:r>
+      <w:r>
+        <w:t>, figure</w:t>
+      </w:r>
+    </w:p>
+    <w:p>
+      <w:pPr>
+        <w:pStyle w:val="ListParagraph"/>
+        <w:numPr>
+          <w:ilvl w:val="1"/>
+          <w:numId w:val="1"/>
+        </w:numPr>
+      </w:pPr>
+      <w:r>
         <w:lastRenderedPageBreak/>
-        <w:t>Transverse momentum and energy are conserved</w:t>
-      </w:r>
-    </w:p>
-    <w:p>
-      <w:pPr>
-        <w:pStyle w:val="ListParagraph"/>
-        <w:numPr>
-          <w:ilvl w:val="1"/>
-          <w:numId w:val="1"/>
-        </w:numPr>
-      </w:pPr>
-      <w:r>
-        <w:t>Each detector subsystem in charge of a different group of particles</w:t>
-      </w:r>
-    </w:p>
-    <w:p>
-      <w:pPr>
-        <w:pStyle w:val="ListParagraph"/>
-        <w:numPr>
-          <w:ilvl w:val="1"/>
-          <w:numId w:val="1"/>
-        </w:numPr>
-      </w:pPr>
-      <w:r>
-        <w:t>Inner tracker basics</w:t>
+        <w:t>Calorimeter basics</w:t>
       </w:r>
       <w:r>
         <w:t>, figure</w:t>
@@ -623,21 +633,6 @@
         </w:numPr>
       </w:pPr>
       <w:r>
-        <w:t>Calorimeter basics</w:t>
-      </w:r>
-      <w:r>
-        <w:t>, figure</w:t>
-      </w:r>
-    </w:p>
-    <w:p>
-      <w:pPr>
-        <w:pStyle w:val="ListParagraph"/>
-        <w:numPr>
-          <w:ilvl w:val="1"/>
-          <w:numId w:val="1"/>
-        </w:numPr>
-      </w:pPr>
-      <w:r>
         <w:t>Trigger</w:t>
       </w:r>
     </w:p>
@@ -1199,20 +1194,169 @@
         </w:numPr>
       </w:pPr>
       <w:r>
+        <w:t>Optimal for high rate environment, precision tracking</w:t>
+      </w:r>
+    </w:p>
+    <w:p>
+      <w:pPr>
+        <w:pStyle w:val="ListParagraph"/>
+        <w:numPr>
+          <w:ilvl w:val="1"/>
+          <w:numId w:val="1"/>
+        </w:numPr>
+      </w:pPr>
+      <w:r>
+        <w:t>Figure of operating principle from NSW TDR</w:t>
+      </w:r>
+    </w:p>
+    <w:p>
+      <w:pPr>
+        <w:pStyle w:val="ListParagraph"/>
+        <w:numPr>
+          <w:ilvl w:val="0"/>
+          <w:numId w:val="1"/>
+        </w:numPr>
+      </w:pPr>
+      <w:r>
+        <w:t>sTGC details</w:t>
+      </w:r>
+      <w:r>
+        <w:fldChar w:fldCharType="begin"/>
+      </w:r>
+      <w:r>
+        <w:instrText xml:space="preserve"> ADDIN ZOTERO_ITEM CSL_CITATION {"citationID":"3XoWx8t1","properties":{"formattedCitation":"\\uc0\\u160{}[8]","plainCitation":" [8]","noteIndex":0},"citationItems":[{"id":61,"uris":["http://zotero.org/users/4348135/items/8C47A3RG"],"uri":["http://zotero.org/users/4348135/items/8C47A3RG"],"itemData":{"id":61,"type":"report","collection-title":"Technical design report","event-place":"Geneva","genre":"Technical Design Report","number":"CERN-LHCC-2013-006","publisher":"CERN","publisher-place":"Geneva","title":"New Small Wheel Technical Design Report","URL":"http://cdsweb.cern.ch/record/1552862/","author":[{"family":"ATLAS Collaboration","given":"CERN. Generva. The LHC experiments Committee"}],"issued":{"date-parts":[["2013"]]}}}],"schema":"https://github.com/citation-style-language/schema/raw/master/csl-citation.json"} </w:instrText>
+      </w:r>
+      <w:r>
+        <w:fldChar w:fldCharType="separate"/>
+      </w:r>
+      <w:r>
+        <w:rPr>
+          <w:rFonts w:ascii="Calibri" w:hAnsi="Calibri" w:cs="Calibri"/>
+          <w:szCs w:val="24"/>
+        </w:rPr>
+        <w:t> [8]</w:t>
+      </w:r>
+      <w:r>
+        <w:fldChar w:fldCharType="end"/>
+      </w:r>
+      <w:r>
+        <w:t>, figure: sTGC internals from Benoit</w:t>
+      </w:r>
+    </w:p>
+    <w:p>
+      <w:pPr>
+        <w:pStyle w:val="ListParagraph"/>
+        <w:numPr>
+          <w:ilvl w:val="1"/>
+          <w:numId w:val="1"/>
+        </w:numPr>
+      </w:pPr>
+      <w:r>
         <w:lastRenderedPageBreak/>
-        <w:t>Optimal for high rate environment, precision tracking</w:t>
-      </w:r>
-    </w:p>
-    <w:p>
-      <w:pPr>
-        <w:pStyle w:val="ListParagraph"/>
-        <w:numPr>
-          <w:ilvl w:val="1"/>
-          <w:numId w:val="1"/>
-        </w:numPr>
-      </w:pPr>
-      <w:r>
-        <w:t>Figure of operating principle from NSW TDR</w:t>
+        <w:t>Gas ionization, gas mixture</w:t>
+      </w:r>
+    </w:p>
+    <w:p>
+      <w:pPr>
+        <w:pStyle w:val="ListParagraph"/>
+        <w:numPr>
+          <w:ilvl w:val="1"/>
+          <w:numId w:val="1"/>
+        </w:numPr>
+      </w:pPr>
+      <w:r>
+        <w:t>Wires between two cathode boards</w:t>
+      </w:r>
+    </w:p>
+    <w:p>
+      <w:pPr>
+        <w:pStyle w:val="ListParagraph"/>
+        <w:numPr>
+          <w:ilvl w:val="1"/>
+          <w:numId w:val="1"/>
+        </w:numPr>
+      </w:pPr>
+      <w:r>
+        <w:t>Pads, strips</w:t>
+      </w:r>
+    </w:p>
+    <w:p>
+      <w:pPr>
+        <w:pStyle w:val="ListParagraph"/>
+        <w:numPr>
+          <w:ilvl w:val="1"/>
+          <w:numId w:val="1"/>
+        </w:numPr>
+      </w:pPr>
+      <w:r>
+        <w:t>HV on wires, ionization, avalanche, electrodes pick up signal, cross hatching of wires and strips gives position</w:t>
+      </w:r>
+    </w:p>
+    <w:p>
+      <w:pPr>
+        <w:pStyle w:val="ListParagraph"/>
+        <w:numPr>
+          <w:ilvl w:val="1"/>
+          <w:numId w:val="1"/>
+        </w:numPr>
+      </w:pPr>
+      <w:r>
+        <w:t>Wire position resolution is 10mm, strip position resolution is 45 um</w:t>
+      </w:r>
+    </w:p>
+    <w:p>
+      <w:pPr>
+        <w:pStyle w:val="ListParagraph"/>
+        <w:numPr>
+          <w:ilvl w:val="1"/>
+          <w:numId w:val="1"/>
+        </w:numPr>
+      </w:pPr>
+      <w:r>
+        <w:t>Quadruplet angular resolution of 1 mrad is achievable</w:t>
+      </w:r>
+      <w:r>
+        <w:fldChar w:fldCharType="begin"/>
+      </w:r>
+      <w:r>
+        <w:instrText xml:space="preserve"> ADDIN ZOTERO_ITEM CSL_CITATION {"citationID":"HsvBFcqh","properties":{"formattedCitation":"\\uc0\\u160{}[7,9]","plainCitation":" [7,9]","noteIndex":0},"citationItems":[{"id":656,"uris":["http://zotero.org/users/4348135/items/KRJ9DXN2"],"uri":["http://zotero.org/users/4348135/items/KRJ9DXN2"],"itemData":{"id":656,"type":"webpage","abstract":"In order to benefit from the expected high luminosity performance that will be provided by the Phase-I upgraded LHC, the first station of the ATLAS muon end-cap system (Small Wheel,SW) will need to be replaced. The New Small Wheel (NSW) will have to operate in a high background radiation region (up to 15 kHz=cm2) while reconstructing muon tracks with high precision, as well as furnishing information for the Level-1 trigger. These performance criteria are demanding. In particular, the precision reconstruction of tracks for offline analysis requires a spatial resolution of about 100microns, and the Level-1 trigger track segments have to be reconstructed online with an angular resolution of approximately 1mrad. The NSW will have two chamber technologies, one primarily devoted to the Level-1 trigger function (small-strip Thin Gap Chambers, sTGC) and one dedicated to precision tracking (Micromegas detectors, MM). The sTGC are primarily deployed for triggering given their single bunch crossing identification capability. The MM detectors have exceptional precision tracking capabilities due to their small gap (5mm) and strip pitch (approximately 0.5mm). Such a precision is crucial to maintain the current ATLAS muon momentum resolution in the high background environment of the upgraded LHC. The MM chambers can, at the same time, confirm the existence of track segments found by the muon end-cap middle station (Big Wheels) online. The sTGC also has the ability to measure offline muon tracks with good precision, so the sTGC-MM chamber technology combination forms a fully redundant detector system for triggering and tracking both for online and offline functions. This detector combination has been designed to be able to also provide excellent performance for the eventual High Luminosity LHC upgrade.","container-title":"CERN Document Server","language":"en","note":"source: cds.cern.ch\nnumber: CERN-LHCC-2013-006","title":"New Small Wheel Technical Design Report","URL":"https://cds.cern.ch/record/1552862","author":[{"family":"Kawamoto","given":"T."},{"family":"Vlachos","given":"S."},{"family":"Levinson","given":"L."},{"family":"Amelung","given":"C."},{"family":"Mikenberg","given":"G."},{"family":"Pontecorvo","given":"L."},{"family":"Lellouch","given":"D."},{"family":"Dubbert","given":"J."},{"family":"Dallapiccola","given":"C."},{"family":"Richter","given":"R."},{"family":"Iengo","given":"P."}],"accessed":{"date-parts":[["2020",3,27]]},"issued":{"date-parts":[["2013",6,3]]}}},{"id":79,"uris":["http://zotero.org/users/4348135/items/U2IV3VLI"],"uri":["http://zotero.org/users/4348135/items/U2IV3VLI"],"itemData":{"id":79,"type":"article-journal","abstract":"The ATLAS muon system upgrade to be installed during the LHC long shutdown in 2018/19, the so-called New Small Wheel (NSW), is designed to cope with the increased instantaneous luminosity in LHC Run 3. The small-strip Thin Gap Chambers (sTGC) will provide the NSW with a fast trigger and high precision tracking. The construction protocol has been validated by test beam experiments on a full-size prototype sTGC detector, showing the performance requirements are met. The intrinsic spatial resolution for a single layer has been found to be about 45 μm for a perpendicular incident angle, and the transition region between pads has been measured to be about 4 mm.","container-title":"Nuclear Instruments and Methods in Physics Research Section A: Accelerators, Spectrometers, Detectors and Associated Equipment","DOI":"10.1016/j.nima.2015.11.095","ISSN":"01689002","language":"en","page":"559-561","source":"Crossref","title":"Small-strip Thin Gap Chambers for the muon spectrometer upgrade of the ATLAS experiment","volume":"824","author":[{"family":"Perez Codina","given":"E."}],"issued":{"date-parts":[["2016",7]]}}}],"schema":"https://github.com/citation-style-language/schema/raw/master/csl-citation.json"} </w:instrText>
+      </w:r>
+      <w:r>
+        <w:fldChar w:fldCharType="separate"/>
+      </w:r>
+      <w:r>
+        <w:rPr>
+          <w:rFonts w:ascii="Calibri" w:hAnsi="Calibri" w:cs="Calibri"/>
+          <w:szCs w:val="24"/>
+        </w:rPr>
+        <w:t> [7,9]</w:t>
+      </w:r>
+      <w:r>
+        <w:fldChar w:fldCharType="end"/>
+      </w:r>
+    </w:p>
+    <w:p>
+      <w:pPr>
+        <w:pStyle w:val="ListParagraph"/>
+        <w:numPr>
+          <w:ilvl w:val="1"/>
+          <w:numId w:val="1"/>
+        </w:numPr>
+      </w:pPr>
+      <w:r>
+        <w:t>Strip boards have brass inserts for alignment</w:t>
+      </w:r>
+    </w:p>
+    <w:p>
+      <w:pPr>
+        <w:pStyle w:val="ListParagraph"/>
+        <w:numPr>
+          <w:ilvl w:val="1"/>
+          <w:numId w:val="1"/>
+        </w:numPr>
+      </w:pPr>
+      <w:r>
+        <w:t>Brass inserts supposed to provide an external reference to be used in ATLAS alignment system</w:t>
       </w:r>
     </w:p>
     <w:p>
@@ -1224,13 +1368,89 @@
         </w:numPr>
       </w:pPr>
       <w:r>
-        <w:t>sTGC details</w:t>
+        <w:t>Detector construction process</w:t>
+      </w:r>
+    </w:p>
+    <w:p>
+      <w:pPr>
+        <w:rPr>
+          <w:i/>
+          <w:iCs/>
+        </w:rPr>
+      </w:pPr>
+      <w:r>
+        <w:rPr>
+          <w:i/>
+          <w:iCs/>
+          <w:highlight w:val="yellow"/>
+        </w:rPr>
+        <w:t>Originally Brigitte, you had said to keep this very short. So far I have not.</w:t>
+      </w:r>
+    </w:p>
+    <w:p>
+      <w:pPr>
+        <w:pStyle w:val="ListParagraph"/>
+        <w:numPr>
+          <w:ilvl w:val="1"/>
+          <w:numId w:val="1"/>
+        </w:numPr>
+      </w:pPr>
+      <w:r>
+        <w:t>Five countries, including Canada</w:t>
+      </w:r>
+      <w:r>
+        <w:t>. Focus on Canadian process</w:t>
+      </w:r>
+    </w:p>
+    <w:p>
+      <w:pPr>
+        <w:pStyle w:val="ListParagraph"/>
+        <w:numPr>
+          <w:ilvl w:val="1"/>
+          <w:numId w:val="1"/>
+        </w:numPr>
+      </w:pPr>
+      <w:r>
+        <w:t>Cathode boards are multilayer PCB with electrodes etched on</w:t>
+      </w:r>
+    </w:p>
+    <w:p>
+      <w:pPr>
+        <w:pStyle w:val="ListParagraph"/>
+        <w:numPr>
+          <w:ilvl w:val="1"/>
+          <w:numId w:val="1"/>
+        </w:numPr>
+      </w:pPr>
+      <w:r>
+        <w:t xml:space="preserve">Etching strip pattern </w:t>
+      </w:r>
+      <w:r>
+        <w:sym w:font="Wingdings" w:char="F0E0"/>
+      </w:r>
+      <w:r>
+        <w:t xml:space="preserve"> distortion</w:t>
+      </w:r>
+      <w:r>
+        <w:t>; shape of brasses distorted</w:t>
+      </w:r>
+    </w:p>
+    <w:p>
+      <w:pPr>
+        <w:pStyle w:val="ListParagraph"/>
+        <w:numPr>
+          <w:ilvl w:val="1"/>
+          <w:numId w:val="1"/>
+        </w:numPr>
+      </w:pPr>
+      <w:r>
+        <w:t>Briefly point to Carlson’s thesis for CMM misalignment model, although simple offset and rotation model is often used as base</w:t>
       </w:r>
       <w:r>
         <w:fldChar w:fldCharType="begin"/>
       </w:r>
       <w:r>
-        <w:instrText xml:space="preserve"> ADDIN ZOTERO_ITEM CSL_CITATION {"citationID":"3XoWx8t1","properties":{"formattedCitation":"\\uc0\\u160{}[8]","plainCitation":" [8]","noteIndex":0},"citationItems":[{"id":61,"uris":["http://zotero.org/users/4348135/items/8C47A3RG"],"uri":["http://zotero.org/users/4348135/items/8C47A3RG"],"itemData":{"id":61,"type":"report","collection-title":"Technical design report","event-place":"Geneva","genre":"Technical Design Report","number":"CERN-LHCC-2013-006","publisher":"CERN","publisher-place":"Geneva","title":"New Small Wheel Technical Design Report","URL":"http://cdsweb.cern.ch/record/1552862/","author":[{"family":"ATLAS Collaboration","given":"CERN. Generva. The LHC experiments Committee"}],"issued":{"date-parts":[["2013"]]}}}],"schema":"https://github.com/citation-style-language/schema/raw/master/csl-citation.json"} </w:instrText>
+        <w:instrText xml:space="preserve"> ADDIN ZOTERO_ITEM CSL_CITATION {"citationID":"cPnTcNsf","properties":{"formattedCitation":"\\uc0\\u160{}[10]","plainCitation":" [10]","noteIndex":0},"citationItems":[{"id":740,"uris":["http://zotero.org/users/4348135/items/GBRGTI43"],"uri":["http://zotero.org/users/4348135/items/GBRGTI43"],"itemData":{"id":740,"type":"thesis","abstract":"Over the course of the next ten years, the LHC will undergo upgrades that will more than triple its current luminosity. This increase in luminosity will put greater demands on the ATLAS trigger system. To meet these demands, the Small Wheels of the muon spectrometer will be replaced with the New Small Wheels (NSWs) during Long Shutdown 2. The NSWs employ two gaseous detector technologies - small-strip Thin Gap Chambers (sTGCs) and Micromegas. To characterize the sTGCs, a series of test beams were conducted on a production sTGC module at the H8 beamline of CERN’s Super Proton Synchrotron. The setup and results of the test beams are presented, and it has been found that the detector meets the performance requirements of the NSW for efficiency and multiplicity at several operating voltages. \n \nTo meet the performance requirements of the NSW, the positions of the detector elements must be precisely known. Quality control measurements were made during construction of the sTGC strip cathode boards to allow for the reconstruction of individual strip positions. A transformation from the nominal strip geometry to the as-built geometry is derived based on the QC measurements. This transformation was tested against microscope and cosmic ray misalignment measurements. The as-built predictions agree well with the misalignment measurements, demonstrating the ability to reconstruct the strip positions from the QC measurements.","event-place":"Victoria, British Columbia, Canada","genre":"Thesis","language":"en","note":"Accepted: 2019-07-16T17:20:40Z","number-of-pages":"132","publisher":"University of Victoria","publisher-place":"Victoria, British Columbia, Canada","source":"dspace.library.uvic.ca","title":"Results of the 2018 ATLAS sTGC test beam and internal strip alignment of sTGC detectors","URL":"https://dspace.library.uvic.ca/handle/1828/10973","author":[{"family":"Carlson","given":"Evan Michael"}],"accessed":{"date-parts":[["2021",5,12]]},"issued":{"date-parts":[["2019"]]}}}],"schema":"https://github.com/citation-style-language/schema/raw/master/csl-citation.json"} </w:instrText>
       </w:r>
       <w:r>
         <w:fldChar w:fldCharType="separate"/>
@@ -1240,91 +1460,292 @@
           <w:rFonts w:ascii="Calibri" w:hAnsi="Calibri" w:cs="Calibri"/>
           <w:szCs w:val="24"/>
         </w:rPr>
+        <w:t> [10]</w:t>
+      </w:r>
+      <w:r>
+        <w:fldChar w:fldCharType="end"/>
+      </w:r>
+      <w:r>
+        <w:t xml:space="preserve">. </w:t>
+      </w:r>
+    </w:p>
+    <w:p>
+      <w:pPr>
+        <w:pStyle w:val="ListParagraph"/>
+        <w:numPr>
+          <w:ilvl w:val="1"/>
+          <w:numId w:val="1"/>
+        </w:numPr>
+      </w:pPr>
+      <w:r>
+        <w:t>Cathode board (multilayer PCB) wound with wires, closed with another</w:t>
+      </w:r>
+      <w:r>
+        <w:t xml:space="preserve"> (gluing</w:t>
+      </w:r>
+      <w:r>
+        <w:t>, brasses</w:t>
+      </w:r>
+      <w:r>
+        <w:t>)</w:t>
+      </w:r>
+    </w:p>
+    <w:p>
+      <w:pPr>
+        <w:pStyle w:val="ListParagraph"/>
+        <w:numPr>
+          <w:ilvl w:val="1"/>
+          <w:numId w:val="1"/>
+        </w:numPr>
+      </w:pPr>
+      <w:r>
+        <w:t xml:space="preserve">Doublet </w:t>
+      </w:r>
+      <w:r>
+        <w:sym w:font="Wingdings" w:char="F0E0"/>
+      </w:r>
+      <w:r>
+        <w:t xml:space="preserve"> quadruplet (pins)</w:t>
+      </w:r>
+      <w:r>
+        <w:t xml:space="preserve"> (gluing</w:t>
+      </w:r>
+      <w:r>
+        <w:t>, brasses, microscope</w:t>
+      </w:r>
+      <w:r>
+        <w:t>)</w:t>
+      </w:r>
+    </w:p>
+    <w:p>
+      <w:pPr>
+        <w:pStyle w:val="ListParagraph"/>
+        <w:numPr>
+          <w:ilvl w:val="1"/>
+          <w:numId w:val="1"/>
+        </w:numPr>
+      </w:pPr>
+      <w:r>
+        <w:t>Quads to McGill for cosmic ray testing</w:t>
+      </w:r>
+    </w:p>
+    <w:p>
+      <w:pPr>
+        <w:pStyle w:val="ListParagraph"/>
+        <w:numPr>
+          <w:ilvl w:val="1"/>
+          <w:numId w:val="1"/>
+        </w:numPr>
+      </w:pPr>
+      <w:r>
+        <w:t>Quads to CERN to be installed on NSW</w:t>
+      </w:r>
+    </w:p>
+    <w:p>
+      <w:pPr>
+        <w:pStyle w:val="ListParagraph"/>
+        <w:numPr>
+          <w:ilvl w:val="1"/>
+          <w:numId w:val="1"/>
+        </w:numPr>
+      </w:pPr>
+      <w:r>
+        <w:t>Time-of-writing status update: NSW-A lowered</w:t>
+      </w:r>
+    </w:p>
+    <w:p>
+      <w:pPr>
+        <w:pStyle w:val="ListParagraph"/>
+        <w:numPr>
+          <w:ilvl w:val="1"/>
+          <w:numId w:val="1"/>
+        </w:numPr>
+      </w:pPr>
+      <w:r>
+        <w:t>Cite TDR</w:t>
+      </w:r>
+    </w:p>
+    <w:p>
+      <w:pPr>
+        <w:pStyle w:val="ListParagraph"/>
+        <w:numPr>
+          <w:ilvl w:val="0"/>
+          <w:numId w:val="1"/>
+        </w:numPr>
+      </w:pPr>
+      <w:r>
+        <w:t>The alignment system</w:t>
+      </w:r>
+      <w:r>
+        <w:fldChar w:fldCharType="begin"/>
+      </w:r>
+      <w:r>
+        <w:instrText xml:space="preserve"> ADDIN ZOTERO_ITEM CSL_CITATION {"citationID":"vMN9i1pF","properties":{"formattedCitation":"\\uc0\\u160{}[8,11]","plainCitation":" [8,11]","noteIndex":0},"citationItems":[{"id":61,"uris":["http://zotero.org/users/4348135/items/8C47A3RG"],"uri":["http://zotero.org/users/4348135/items/8C47A3RG"],"itemData":{"id":61,"type":"report","collection-title":"Technical design report","event-place":"Geneva","genre":"Technical Design Report","number":"CERN-LHCC-2013-006","publisher":"CERN","publisher-place":"Geneva","title":"New Small Wheel Technical Design Report","URL":"http://cdsweb.cern.ch/record/1552862/","author":[{"family":"ATLAS Collaboration","given":"CERN. Generva. The LHC experiments Committee"}],"issued":{"date-parts":[["2013"]]}}},{"id":704,"uris":["http://zotero.org/users/4348135/items/NMRT5447"],"uri":["http://zotero.org/users/4348135/items/NMRT5447"],"itemData":{"id":704,"type":"article-journal","abstract":"The muon spectrometer of the ATLAS detector at the Large Hadron Collider (LHC) at CERN consists of 1182 muon chambers for precision track measurements, arranged in three concentric cylinders in the barrel region, and in four wheels in each of the two endcaps. The endcap wheels are located between 7 m and 22 m from the interaction point, and have diameters between 13 m and 24 m. Muon chambers are equipped with a complex optical alignment system to monitor their positions and deformations during ATLAS data-taking. We describe the layout of the endcap part of the alignment system and the design and calibration of the optical sensors, as well as the various software components. About 1% of the system has been subjected to performance tests in the H8 beam line at CERN, and results of these tests are discussed. The installation and commissioning of the full system in the ATLAS cavern has been completed, and the analysis of the first data indicates that it performs already now at a level close to the goal of a 40 μm alignment accuracy, ultimately required for reconstructing high-momentum final-state muons with the desired momentum resolution of 10% at 1 TeV.","container-title":"Journal of Instrumentation","DOI":"10.1088/1748-0221/3/11/P11005","ISSN":"1748-0221","issue":"11","journalAbbreviation":"J. Inst.","language":"en","note":"publisher: IOP Publishing","page":"P11005–P11005","source":"Institute of Physics","title":"The Optical Alignment System of the ATLAS Muon Spectrometer Endcaps","volume":"3","author":[{"family":"Aefsky","given":"S."},{"family":"Amelung","given":"C."},{"family":"Bensinger","given":"J."},{"family":"Blocker","given":"C."},{"family":"Dushkin","given":"A."},{"family":"Gardner","given":"M."},{"family":"Hashemi","given":"K."},{"family":"Henry","given":"E."},{"family":"Kaplan","given":"B."},{"family":"Keselman","given":"P."},{"family":"Ketchum","given":"M."},{"family":"Landgraf","given":"U."},{"family":"Ostapchuk","given":"A."},{"family":"Rothberg","given":"J."},{"family":"Schricker","given":"A."},{"family":"Skvorodnev","given":"N."},{"family":"Wellenstein","given":"H."}],"issued":{"date-parts":[["2008",11]]}}}],"schema":"https://github.com/citation-style-language/schema/raw/master/csl-citation.json"} </w:instrText>
+      </w:r>
+      <w:r>
+        <w:fldChar w:fldCharType="separate"/>
+      </w:r>
+      <w:r>
+        <w:rPr>
+          <w:rFonts w:ascii="Calibri" w:hAnsi="Calibri" w:cs="Calibri"/>
+          <w:szCs w:val="24"/>
+        </w:rPr>
+        <w:t> [8,11]</w:t>
+      </w:r>
+      <w:r>
+        <w:fldChar w:fldCharType="end"/>
+      </w:r>
+      <w:r>
+        <w:t xml:space="preserve"> </w:t>
+      </w:r>
+      <w:r>
+        <w:sym w:font="Wingdings" w:char="F0E0"/>
+      </w:r>
+      <w:r>
+        <w:t xml:space="preserve"> Minimal</w:t>
+      </w:r>
+    </w:p>
+    <w:p>
+      <w:pPr>
+        <w:pStyle w:val="ListParagraph"/>
+        <w:numPr>
+          <w:ilvl w:val="1"/>
+          <w:numId w:val="1"/>
+        </w:numPr>
+      </w:pPr>
+      <w:r>
+        <w:t>NSW TDR only gives idea of alignment system, details have been presented internally.</w:t>
+      </w:r>
+    </w:p>
+    <w:p>
+      <w:pPr>
+        <w:pStyle w:val="ListParagraph"/>
+        <w:numPr>
+          <w:ilvl w:val="1"/>
+          <w:numId w:val="1"/>
+        </w:numPr>
+      </w:pPr>
+      <w:r>
+        <w:t>Original goal: Position of any 3 chambers traversable by a track wrt one another in eta with accuracy of 40 um</w:t>
+      </w:r>
+      <w:r>
+        <w:fldChar w:fldCharType="begin"/>
+      </w:r>
+      <w:r>
+        <w:instrText xml:space="preserve"> ADDIN ZOTERO_ITEM CSL_CITATION {"citationID":"EQGxcyD6","properties":{"formattedCitation":"\\uc0\\u160{}[7]","plainCitation":" [7]","noteIndex":0},"citationItems":[{"id":656,"uris":["http://zotero.org/users/4348135/items/KRJ9DXN2"],"uri":["http://zotero.org/users/4348135/items/KRJ9DXN2"],"itemData":{"id":656,"type":"webpage","abstract":"In order to benefit from the expected high luminosity performance that will be provided by the Phase-I upgraded LHC, the first station of the ATLAS muon end-cap system (Small Wheel,SW) will need to be replaced. The New Small Wheel (NSW) will have to operate in a high background radiation region (up to 15 kHz=cm2) while reconstructing muon tracks with high precision, as well as furnishing information for the Level-1 trigger. These performance criteria are demanding. In particular, the precision reconstruction of tracks for offline analysis requires a spatial resolution of about 100microns, and the Level-1 trigger track segments have to be reconstructed online with an angular resolution of approximately 1mrad. The NSW will have two chamber technologies, one primarily devoted to the Level-1 trigger function (small-strip Thin Gap Chambers, sTGC) and one dedicated to precision tracking (Micromegas detectors, MM). The sTGC are primarily deployed for triggering given their single bunch crossing identification capability. The MM detectors have exceptional precision tracking capabilities due to their small gap (5mm) and strip pitch (approximately 0.5mm). Such a precision is crucial to maintain the current ATLAS muon momentum resolution in the high background environment of the upgraded LHC. The MM chambers can, at the same time, confirm the existence of track segments found by the muon end-cap middle station (Big Wheels) online. The sTGC also has the ability to measure offline muon tracks with good precision, so the sTGC-MM chamber technology combination forms a fully redundant detector system for triggering and tracking both for online and offline functions. This detector combination has been designed to be able to also provide excellent performance for the eventual High Luminosity LHC upgrade.","container-title":"CERN Document Server","language":"en","note":"source: cds.cern.ch\nnumber: CERN-LHCC-2013-006","title":"New Small Wheel Technical Design Report","URL":"https://cds.cern.ch/record/1552862","author":[{"family":"Kawamoto","given":"T."},{"family":"Vlachos","given":"S."},{"family":"Levinson","given":"L."},{"family":"Amelung","given":"C."},{"family":"Mikenberg","given":"G."},{"family":"Pontecorvo","given":"L."},{"family":"Lellouch","given":"D."},{"family":"Dubbert","given":"J."},{"family":"Dallapiccola","given":"C."},{"family":"Richter","given":"R."},{"family":"Iengo","given":"P."}],"accessed":{"date-parts":[["2020",3,27]]},"issued":{"date-parts":[["2013",6,3]]}}}],"schema":"https://github.com/citation-style-language/schema/raw/master/csl-citation.json"} </w:instrText>
+      </w:r>
+      <w:r>
+        <w:fldChar w:fldCharType="separate"/>
+      </w:r>
+      <w:r>
+        <w:rPr>
+          <w:rFonts w:ascii="Calibri" w:hAnsi="Calibri" w:cs="Calibri"/>
+          <w:szCs w:val="24"/>
+        </w:rPr>
+        <w:t> [7]</w:t>
+      </w:r>
+      <w:r>
+        <w:fldChar w:fldCharType="end"/>
+      </w:r>
+    </w:p>
+    <w:p>
+      <w:pPr>
+        <w:pStyle w:val="ListParagraph"/>
+        <w:numPr>
+          <w:ilvl w:val="1"/>
+          <w:numId w:val="1"/>
+        </w:numPr>
+      </w:pPr>
+      <w:r>
+        <w:t>Alignment platforms installed on wedges</w:t>
+      </w:r>
+    </w:p>
+    <w:p>
+      <w:pPr>
+        <w:pStyle w:val="ListParagraph"/>
+        <w:numPr>
+          <w:ilvl w:val="1"/>
+          <w:numId w:val="1"/>
+        </w:numPr>
+      </w:pPr>
+      <w:r>
+        <w:t>Light fibres routed to alignment platforms</w:t>
+      </w:r>
+    </w:p>
+    <w:p>
+      <w:pPr>
+        <w:pStyle w:val="ListParagraph"/>
+        <w:numPr>
+          <w:ilvl w:val="1"/>
+          <w:numId w:val="1"/>
+        </w:numPr>
+      </w:pPr>
+      <w:r>
+        <w:t>Light from fibres monitored during operation by BCAMs</w:t>
+      </w:r>
+    </w:p>
+    <w:p>
+      <w:pPr>
+        <w:pStyle w:val="ListParagraph"/>
+        <w:numPr>
+          <w:ilvl w:val="1"/>
+          <w:numId w:val="1"/>
+        </w:numPr>
+      </w:pPr>
+      <w:r>
+        <w:t>Monitoring position of alignment platforms would have been sufficient if chamber internal alignment controlled to within 40um</w:t>
+      </w:r>
+      <w:r>
+        <w:fldChar w:fldCharType="begin"/>
+      </w:r>
+      <w:r>
+        <w:instrText xml:space="preserve"> ADDIN ZOTERO_ITEM CSL_CITATION {"citationID":"fRxSiuwt","properties":{"formattedCitation":"\\uc0\\u160{}[8]","plainCitation":" [8]","noteIndex":0},"citationItems":[{"id":61,"uris":["http://zotero.org/users/4348135/items/8C47A3RG"],"uri":["http://zotero.org/users/4348135/items/8C47A3RG"],"itemData":{"id":61,"type":"report","collection-title":"Technical design report","event-place":"Geneva","genre":"Technical Design Report","number":"CERN-LHCC-2013-006","publisher":"CERN","publisher-place":"Geneva","title":"New Small Wheel Technical Design Report","URL":"http://cdsweb.cern.ch/record/1552862/","author":[{"family":"ATLAS Collaboration","given":"CERN. Generva. The LHC experiments Committee"}],"issued":{"date-parts":[["2013"]]}}}],"schema":"https://github.com/citation-style-language/schema/raw/master/csl-citation.json"} </w:instrText>
+      </w:r>
+      <w:r>
+        <w:fldChar w:fldCharType="separate"/>
+      </w:r>
+      <w:r>
+        <w:rPr>
+          <w:rFonts w:ascii="Calibri" w:hAnsi="Calibri" w:cs="Calibri"/>
+          <w:szCs w:val="24"/>
+        </w:rPr>
         <w:t> [8]</w:t>
       </w:r>
       <w:r>
         <w:fldChar w:fldCharType="end"/>
       </w:r>
-      <w:r>
-        <w:t>, figure: sTGC internals from Benoit</w:t>
-      </w:r>
-    </w:p>
-    <w:p>
-      <w:pPr>
-        <w:pStyle w:val="ListParagraph"/>
-        <w:numPr>
-          <w:ilvl w:val="1"/>
-          <w:numId w:val="1"/>
-        </w:numPr>
-      </w:pPr>
-      <w:r>
-        <w:t>Gas ionization, gas mixture</w:t>
-      </w:r>
-    </w:p>
-    <w:p>
-      <w:pPr>
-        <w:pStyle w:val="ListParagraph"/>
-        <w:numPr>
-          <w:ilvl w:val="1"/>
-          <w:numId w:val="1"/>
-        </w:numPr>
-      </w:pPr>
-      <w:r>
-        <w:t>Wires between two cathode boards</w:t>
-      </w:r>
-    </w:p>
-    <w:p>
-      <w:pPr>
-        <w:pStyle w:val="ListParagraph"/>
-        <w:numPr>
-          <w:ilvl w:val="1"/>
-          <w:numId w:val="1"/>
-        </w:numPr>
-      </w:pPr>
-      <w:r>
-        <w:t>Pads, strips</w:t>
-      </w:r>
-    </w:p>
-    <w:p>
-      <w:pPr>
-        <w:pStyle w:val="ListParagraph"/>
-        <w:numPr>
-          <w:ilvl w:val="1"/>
-          <w:numId w:val="1"/>
-        </w:numPr>
-      </w:pPr>
-      <w:r>
-        <w:t>HV on wires, ionization, avalanche, electrodes pick up signal, cross hatching of wires and strips gives position</w:t>
-      </w:r>
-    </w:p>
-    <w:p>
-      <w:pPr>
-        <w:pStyle w:val="ListParagraph"/>
-        <w:numPr>
-          <w:ilvl w:val="1"/>
-          <w:numId w:val="1"/>
-        </w:numPr>
-      </w:pPr>
-      <w:r>
-        <w:t>Wire position resolution is 10mm, strip position resolution is 45 um</w:t>
-      </w:r>
-    </w:p>
-    <w:p>
-      <w:pPr>
-        <w:pStyle w:val="ListParagraph"/>
-        <w:numPr>
-          <w:ilvl w:val="1"/>
-          <w:numId w:val="1"/>
-        </w:numPr>
-      </w:pPr>
-      <w:r>
-        <w:t>Quadruplet angular resolution of 1 mrad is achievable</w:t>
+    </w:p>
+    <w:p>
+      <w:pPr>
+        <w:pStyle w:val="ListParagraph"/>
+        <w:numPr>
+          <w:ilvl w:val="2"/>
+          <w:numId w:val="1"/>
+        </w:numPr>
+      </w:pPr>
+      <w:r>
+        <w:t>Didn’t happen: non-conformities in etched strip pattern, misalignment from brasses</w:t>
+      </w:r>
+    </w:p>
+    <w:p>
+      <w:pPr>
+        <w:pStyle w:val="ListParagraph"/>
+        <w:numPr>
+          <w:ilvl w:val="1"/>
+          <w:numId w:val="1"/>
+        </w:numPr>
+      </w:pPr>
+      <w:r>
+        <w:t xml:space="preserve">Useful quote: </w:t>
+      </w:r>
+      <w:r>
+        <w:t>“chambers have internal alignment sensors to monitor their distortions, there is a global alignment system that monitors the positions of the chambers with respect to each other”</w:t>
       </w:r>
       <w:r>
         <w:fldChar w:fldCharType="begin"/>
       </w:r>
       <w:r>
-        <w:instrText xml:space="preserve"> ADDIN ZOTERO_ITEM CSL_CITATION {"citationID":"HsvBFcqh","properties":{"formattedCitation":"\\uc0\\u160{}[7,9]","plainCitation":" [7,9]","noteIndex":0},"citationItems":[{"id":656,"uris":["http://zotero.org/users/4348135/items/KRJ9DXN2"],"uri":["http://zotero.org/users/4348135/items/KRJ9DXN2"],"itemData":{"id":656,"type":"webpage","abstract":"In order to benefit from the expected high luminosity performance that will be provided by the Phase-I upgraded LHC, the first station of the ATLAS muon end-cap system (Small Wheel,SW) will need to be replaced. The New Small Wheel (NSW) will have to operate in a high background radiation region (up to 15 kHz=cm2) while reconstructing muon tracks with high precision, as well as furnishing information for the Level-1 trigger. These performance criteria are demanding. In particular, the precision reconstruction of tracks for offline analysis requires a spatial resolution of about 100microns, and the Level-1 trigger track segments have to be reconstructed online with an angular resolution of approximately 1mrad. The NSW will have two chamber technologies, one primarily devoted to the Level-1 trigger function (small-strip Thin Gap Chambers, sTGC) and one dedicated to precision tracking (Micromegas detectors, MM). The sTGC are primarily deployed for triggering given their single bunch crossing identification capability. The MM detectors have exceptional precision tracking capabilities due to their small gap (5mm) and strip pitch (approximately 0.5mm). Such a precision is crucial to maintain the current ATLAS muon momentum resolution in the high background environment of the upgraded LHC. The MM chambers can, at the same time, confirm the existence of track segments found by the muon end-cap middle station (Big Wheels) online. The sTGC also has the ability to measure offline muon tracks with good precision, so the sTGC-MM chamber technology combination forms a fully redundant detector system for triggering and tracking both for online and offline functions. This detector combination has been designed to be able to also provide excellent performance for the eventual High Luminosity LHC upgrade.","container-title":"CERN Document Server","language":"en","note":"source: cds.cern.ch\nnumber: CERN-LHCC-2013-006","title":"New Small Wheel Technical Design Report","URL":"https://cds.cern.ch/record/1552862","author":[{"family":"Kawamoto","given":"T."},{"family":"Vlachos","given":"S."},{"family":"Levinson","given":"L."},{"family":"Amelung","given":"C."},{"family":"Mikenberg","given":"G."},{"family":"Pontecorvo","given":"L."},{"family":"Lellouch","given":"D."},{"family":"Dubbert","given":"J."},{"family":"Dallapiccola","given":"C."},{"family":"Richter","given":"R."},{"family":"Iengo","given":"P."}],"accessed":{"date-parts":[["2020",3,27]]},"issued":{"date-parts":[["2013",6,3]]}}},{"id":79,"uris":["http://zotero.org/users/4348135/items/U2IV3VLI"],"uri":["http://zotero.org/users/4348135/items/U2IV3VLI"],"itemData":{"id":79,"type":"article-journal","abstract":"The ATLAS muon system upgrade to be installed during the LHC long shutdown in 2018/19, the so-called New Small Wheel (NSW), is designed to cope with the increased instantaneous luminosity in LHC Run 3. The small-strip Thin Gap Chambers (sTGC) will provide the NSW with a fast trigger and high precision tracking. The construction protocol has been validated by test beam experiments on a full-size prototype sTGC detector, showing the performance requirements are met. The intrinsic spatial resolution for a single layer has been found to be about 45 μm for a perpendicular incident angle, and the transition region between pads has been measured to be about 4 mm.","container-title":"Nuclear Instruments and Methods in Physics Research Section A: Accelerators, Spectrometers, Detectors and Associated Equipment","DOI":"10.1016/j.nima.2015.11.095","ISSN":"01689002","language":"en","page":"559-561","source":"Crossref","title":"Small-strip Thin Gap Chambers for the muon spectrometer upgrade of the ATLAS experiment","volume":"824","author":[{"family":"Perez Codina","given":"E."}],"issued":{"date-parts":[["2016",7]]}}}],"schema":"https://github.com/citation-style-language/schema/raw/master/csl-citation.json"} </w:instrText>
+        <w:instrText xml:space="preserve"> ADDIN ZOTERO_ITEM CSL_CITATION {"citationID":"d1XvGb7I","properties":{"formattedCitation":"\\uc0\\u160{}[11]","plainCitation":" [11]","noteIndex":0},"citationItems":[{"id":704,"uris":["http://zotero.org/users/4348135/items/NMRT5447"],"uri":["http://zotero.org/users/4348135/items/NMRT5447"],"itemData":{"id":704,"type":"article-journal","abstract":"The muon spectrometer of the ATLAS detector at the Large Hadron Collider (LHC) at CERN consists of 1182 muon chambers for precision track measurements, arranged in three concentric cylinders in the barrel region, and in four wheels in each of the two endcaps. The endcap wheels are located between 7 m and 22 m from the interaction point, and have diameters between 13 m and 24 m. Muon chambers are equipped with a complex optical alignment system to monitor their positions and deformations during ATLAS data-taking. We describe the layout of the endcap part of the alignment system and the design and calibration of the optical sensors, as well as the various software components. About 1% of the system has been subjected to performance tests in the H8 beam line at CERN, and results of these tests are discussed. The installation and commissioning of the full system in the ATLAS cavern has been completed, and the analysis of the first data indicates that it performs already now at a level close to the goal of a 40 μm alignment accuracy, ultimately required for reconstructing high-momentum final-state muons with the desired momentum resolution of 10% at 1 TeV.","container-title":"Journal of Instrumentation","DOI":"10.1088/1748-0221/3/11/P11005","ISSN":"1748-0221","issue":"11","journalAbbreviation":"J. Inst.","language":"en","note":"publisher: IOP Publishing","page":"P11005–P11005","source":"Institute of Physics","title":"The Optical Alignment System of the ATLAS Muon Spectrometer Endcaps","volume":"3","author":[{"family":"Aefsky","given":"S."},{"family":"Amelung","given":"C."},{"family":"Bensinger","given":"J."},{"family":"Blocker","given":"C."},{"family":"Dushkin","given":"A."},{"family":"Gardner","given":"M."},{"family":"Hashemi","given":"K."},{"family":"Henry","given":"E."},{"family":"Kaplan","given":"B."},{"family":"Keselman","given":"P."},{"family":"Ketchum","given":"M."},{"family":"Landgraf","given":"U."},{"family":"Ostapchuk","given":"A."},{"family":"Rothberg","given":"J."},{"family":"Schricker","given":"A."},{"family":"Skvorodnev","given":"N."},{"family":"Wellenstein","given":"H."}],"issued":{"date-parts":[["2008",11]]}}}],"schema":"https://github.com/citation-style-language/schema/raw/master/csl-citation.json"} </w:instrText>
       </w:r>
       <w:r>
         <w:fldChar w:fldCharType="separate"/>
@@ -1334,7 +1755,7 @@
           <w:rFonts w:ascii="Calibri" w:hAnsi="Calibri" w:cs="Calibri"/>
           <w:szCs w:val="24"/>
         </w:rPr>
-        <w:t> [7,9]</w:t>
+        <w:t> [11]</w:t>
       </w:r>
       <w:r>
         <w:fldChar w:fldCharType="end"/>
@@ -1349,19 +1770,71 @@
         </w:numPr>
       </w:pPr>
       <w:r>
-        <w:t>Strip boards have brass inserts for alignment</w:t>
-      </w:r>
-    </w:p>
-    <w:p>
-      <w:pPr>
-        <w:pStyle w:val="ListParagraph"/>
-        <w:numPr>
-          <w:ilvl w:val="1"/>
-          <w:numId w:val="1"/>
-        </w:numPr>
-      </w:pPr>
-      <w:r>
-        <w:t>Brass inserts supposed to provide an external reference to be used in ATLAS alignment system</w:t>
+        <w:t>Misalignments in Canadian quads random</w:t>
+      </w:r>
+      <w:r>
+        <w:fldChar w:fldCharType="begin"/>
+      </w:r>
+      <w:r>
+        <w:instrText xml:space="preserve"> ADDIN ZOTERO_ITEM CSL_CITATION {"citationID":"gfVa9ad3","properties":{"formattedCitation":"\\uc0\\u160{}[10]","plainCitation":" [10]","noteIndex":0},"citationItems":[{"id":740,"uris":["http://zotero.org/users/4348135/items/GBRGTI43"],"uri":["http://zotero.org/users/4348135/items/GBRGTI43"],"itemData":{"id":740,"type":"thesis","abstract":"Over the course of the next ten years, the LHC will undergo upgrades that will more than triple its current luminosity. This increase in luminosity will put greater demands on the ATLAS trigger system. To meet these demands, the Small Wheels of the muon spectrometer will be replaced with the New Small Wheels (NSWs) during Long Shutdown 2. The NSWs employ two gaseous detector technologies - small-strip Thin Gap Chambers (sTGCs) and Micromegas. To characterize the sTGCs, a series of test beams were conducted on a production sTGC module at the H8 beamline of CERN’s Super Proton Synchrotron. The setup and results of the test beams are presented, and it has been found that the detector meets the performance requirements of the NSW for efficiency and multiplicity at several operating voltages. \n \nTo meet the performance requirements of the NSW, the positions of the detector elements must be precisely known. Quality control measurements were made during construction of the sTGC strip cathode boards to allow for the reconstruction of individual strip positions. A transformation from the nominal strip geometry to the as-built geometry is derived based on the QC measurements. This transformation was tested against microscope and cosmic ray misalignment measurements. The as-built predictions agree well with the misalignment measurements, demonstrating the ability to reconstruct the strip positions from the QC measurements.","event-place":"Victoria, British Columbia, Canada","genre":"Thesis","language":"en","note":"Accepted: 2019-07-16T17:20:40Z","number-of-pages":"132","publisher":"University of Victoria","publisher-place":"Victoria, British Columbia, Canada","source":"dspace.library.uvic.ca","title":"Results of the 2018 ATLAS sTGC test beam and internal strip alignment of sTGC detectors","URL":"https://dspace.library.uvic.ca/handle/1828/10973","author":[{"family":"Carlson","given":"Evan Michael"}],"accessed":{"date-parts":[["2021",5,12]]},"issued":{"date-parts":[["2019"]]}}}],"schema":"https://github.com/citation-style-language/schema/raw/master/csl-citation.json"} </w:instrText>
+      </w:r>
+      <w:r>
+        <w:fldChar w:fldCharType="separate"/>
+      </w:r>
+      <w:r>
+        <w:rPr>
+          <w:rFonts w:ascii="Calibri" w:hAnsi="Calibri" w:cs="Calibri"/>
+          <w:szCs w:val="24"/>
+        </w:rPr>
+        <w:t> [10]</w:t>
+      </w:r>
+      <w:r>
+        <w:fldChar w:fldCharType="end"/>
+      </w:r>
+    </w:p>
+    <w:p>
+      <w:pPr>
+        <w:pStyle w:val="ListParagraph"/>
+        <w:numPr>
+          <w:ilvl w:val="1"/>
+          <w:numId w:val="1"/>
+        </w:numPr>
+      </w:pPr>
+      <w:r>
+        <w:t>Now trying to measure local strip pattern offsets with respect to alignment platforms with x-ray data, skipping brasses as alignment reference</w:t>
+      </w:r>
+    </w:p>
+    <w:p>
+      <w:pPr>
+        <w:pStyle w:val="ListParagraph"/>
+        <w:numPr>
+          <w:ilvl w:val="1"/>
+          <w:numId w:val="1"/>
+        </w:numPr>
+      </w:pPr>
+      <w:r>
+        <w:t xml:space="preserve">Figure: Alignment scheme (BCAMS -&gt; light fibres -&gt; </w:t>
+      </w:r>
+      <w:r>
+        <w:rPr>
+          <w:strike/>
+        </w:rPr>
+        <w:t>brasses</w:t>
+      </w:r>
+      <w:r>
+        <w:t xml:space="preserve"> / x-ray data -&gt; strips</w:t>
+      </w:r>
+    </w:p>
+    <w:p>
+      <w:pPr>
+        <w:pStyle w:val="ListParagraph"/>
+        <w:numPr>
+          <w:ilvl w:val="1"/>
+          <w:numId w:val="1"/>
+        </w:numPr>
+      </w:pPr>
+      <w:r>
+        <w:t>GOAL OF THESIS: VALIDATE X-RAY DATASET</w:t>
       </w:r>
     </w:p>
     <w:p>
@@ -1373,502 +1846,24 @@
         </w:numPr>
       </w:pPr>
       <w:r>
-        <w:t>Detector construction process</w:t>
-      </w:r>
-    </w:p>
-    <w:p>
-      <w:pPr>
-        <w:rPr>
-          <w:i/>
-          <w:iCs/>
-        </w:rPr>
-      </w:pPr>
-      <w:r>
-        <w:rPr>
-          <w:i/>
-          <w:iCs/>
-          <w:highlight w:val="yellow"/>
-        </w:rPr>
-        <w:t>Originally Brigitte, you had said to keep this very short. So far I have not.</w:t>
-      </w:r>
-    </w:p>
-    <w:p>
-      <w:pPr>
-        <w:pStyle w:val="ListParagraph"/>
-        <w:numPr>
-          <w:ilvl w:val="1"/>
-          <w:numId w:val="1"/>
-        </w:numPr>
-      </w:pPr>
-      <w:r>
-        <w:t>Five countries, including Canada</w:t>
-      </w:r>
-      <w:r>
-        <w:t>. Focus on Canadian process</w:t>
-      </w:r>
-    </w:p>
-    <w:p>
-      <w:pPr>
-        <w:pStyle w:val="ListParagraph"/>
-        <w:numPr>
-          <w:ilvl w:val="1"/>
-          <w:numId w:val="1"/>
-        </w:numPr>
-      </w:pPr>
-      <w:r>
-        <w:t>Cathode boards are multilayer PCB with electrodes etched on</w:t>
-      </w:r>
-    </w:p>
-    <w:p>
-      <w:pPr>
-        <w:pStyle w:val="ListParagraph"/>
-        <w:numPr>
-          <w:ilvl w:val="1"/>
-          <w:numId w:val="1"/>
-        </w:numPr>
-      </w:pPr>
-      <w:r>
-        <w:t xml:space="preserve">Etching strip pattern </w:t>
-      </w:r>
-      <w:r>
-        <w:sym w:font="Wingdings" w:char="F0E0"/>
-      </w:r>
-      <w:r>
-        <w:t xml:space="preserve"> distortion</w:t>
-      </w:r>
-      <w:r>
-        <w:t>; shape of brasses distorted</w:t>
-      </w:r>
-    </w:p>
-    <w:p>
-      <w:pPr>
-        <w:pStyle w:val="ListParagraph"/>
-        <w:numPr>
-          <w:ilvl w:val="1"/>
-          <w:numId w:val="1"/>
-        </w:numPr>
-      </w:pPr>
-      <w:r>
-        <w:t>Briefly point to Carlson’s thesis for CMM misalignment model, although simple offset and rotation model is often used as base</w:t>
-      </w:r>
-      <w:r>
-        <w:fldChar w:fldCharType="begin"/>
-      </w:r>
-      <w:r>
-        <w:instrText xml:space="preserve"> ADDIN ZOTERO_ITEM CSL_CITATION {"citationID":"cPnTcNsf","properties":{"formattedCitation":"\\uc0\\u160{}[10]","plainCitation":" [10]","noteIndex":0},"citationItems":[{"id":740,"uris":["http://zotero.org/users/4348135/items/GBRGTI43"],"uri":["http://zotero.org/users/4348135/items/GBRGTI43"],"itemData":{"id":740,"type":"thesis","abstract":"Over the course of the next ten years, the LHC will undergo upgrades that will more than triple its current luminosity. This increase in luminosity will put greater demands on the ATLAS trigger system. To meet these demands, the Small Wheels of the muon spectrometer will be replaced with the New Small Wheels (NSWs) during Long Shutdown 2. The NSWs employ two gaseous detector technologies - small-strip Thin Gap Chambers (sTGCs) and Micromegas. To characterize the sTGCs, a series of test beams were conducted on a production sTGC module at the H8 beamline of CERN’s Super Proton Synchrotron. The setup and results of the test beams are presented, and it has been found that the detector meets the performance requirements of the NSW for efficiency and multiplicity at several operating voltages. \n \nTo meet the performance requirements of the NSW, the positions of the detector elements must be precisely known. Quality control measurements were made during construction of the sTGC strip cathode boards to allow for the reconstruction of individual strip positions. A transformation from the nominal strip geometry to the as-built geometry is derived based on the QC measurements. This transformation was tested against microscope and cosmic ray misalignment measurements. The as-built predictions agree well with the misalignment measurements, demonstrating the ability to reconstruct the strip positions from the QC measurements.","event-place":"Victoria, British Columbia, Canada","genre":"Thesis","language":"en","note":"Accepted: 2019-07-16T17:20:40Z","number-of-pages":"132","publisher":"University of Victoria","publisher-place":"Victoria, British Columbia, Canada","source":"dspace.library.uvic.ca","title":"Results of the 2018 ATLAS sTGC test beam and internal strip alignment of sTGC detectors","URL":"https://dspace.library.uvic.ca/handle/1828/10973","author":[{"family":"Carlson","given":"Evan Michael"}],"accessed":{"date-parts":[["2021",5,12]]},"issued":{"date-parts":[["2019"]]}}}],"schema":"https://github.com/citation-style-language/schema/raw/master/csl-citation.json"} </w:instrText>
-      </w:r>
-      <w:r>
-        <w:fldChar w:fldCharType="separate"/>
-      </w:r>
-      <w:r>
-        <w:rPr>
-          <w:rFonts w:ascii="Calibri" w:hAnsi="Calibri" w:cs="Calibri"/>
-          <w:szCs w:val="24"/>
-        </w:rPr>
-        <w:t> [10]</w:t>
-      </w:r>
-      <w:r>
-        <w:fldChar w:fldCharType="end"/>
-      </w:r>
-      <w:r>
-        <w:t xml:space="preserve">. </w:t>
-      </w:r>
-    </w:p>
-    <w:p>
-      <w:pPr>
-        <w:pStyle w:val="ListParagraph"/>
-        <w:numPr>
-          <w:ilvl w:val="1"/>
-          <w:numId w:val="1"/>
-        </w:numPr>
-      </w:pPr>
-      <w:r>
-        <w:t>Cathode board (multilayer PCB) wound with wires, closed with another</w:t>
-      </w:r>
-      <w:r>
-        <w:t xml:space="preserve"> (gluing</w:t>
-      </w:r>
-      <w:r>
-        <w:t>, brasses</w:t>
-      </w:r>
-      <w:r>
-        <w:t>)</w:t>
-      </w:r>
-    </w:p>
-    <w:p>
-      <w:pPr>
-        <w:pStyle w:val="ListParagraph"/>
-        <w:numPr>
-          <w:ilvl w:val="1"/>
-          <w:numId w:val="1"/>
-        </w:numPr>
-      </w:pPr>
-      <w:r>
-        <w:t xml:space="preserve">Doublet </w:t>
-      </w:r>
-      <w:r>
-        <w:sym w:font="Wingdings" w:char="F0E0"/>
-      </w:r>
-      <w:r>
-        <w:t xml:space="preserve"> quadruplet (pins)</w:t>
-      </w:r>
-      <w:r>
-        <w:t xml:space="preserve"> (gluing</w:t>
-      </w:r>
-      <w:r>
-        <w:t>, brasses, microscope</w:t>
-      </w:r>
-      <w:r>
-        <w:t>)</w:t>
-      </w:r>
-    </w:p>
-    <w:p>
-      <w:pPr>
-        <w:pStyle w:val="ListParagraph"/>
-        <w:numPr>
-          <w:ilvl w:val="1"/>
-          <w:numId w:val="1"/>
-        </w:numPr>
-      </w:pPr>
-      <w:r>
-        <w:t>Quads to McGill for cosmic ray testing</w:t>
-      </w:r>
-    </w:p>
-    <w:p>
-      <w:pPr>
-        <w:pStyle w:val="ListParagraph"/>
-        <w:numPr>
-          <w:ilvl w:val="1"/>
-          <w:numId w:val="1"/>
-        </w:numPr>
-      </w:pPr>
-      <w:r>
-        <w:t>Quads to CERN to be installed on NSW</w:t>
-      </w:r>
-    </w:p>
-    <w:p>
-      <w:pPr>
-        <w:pStyle w:val="ListParagraph"/>
-        <w:numPr>
-          <w:ilvl w:val="1"/>
-          <w:numId w:val="1"/>
-        </w:numPr>
-      </w:pPr>
-      <w:r>
-        <w:t>Time-of-writing status update: NSW-A lowered</w:t>
-      </w:r>
-    </w:p>
-    <w:p>
-      <w:pPr>
-        <w:pStyle w:val="ListParagraph"/>
-        <w:numPr>
-          <w:ilvl w:val="1"/>
-          <w:numId w:val="1"/>
-        </w:numPr>
-      </w:pPr>
-      <w:r>
-        <w:t>Cite TDR</w:t>
-      </w:r>
-    </w:p>
-    <w:p>
-      <w:pPr>
-        <w:pStyle w:val="ListParagraph"/>
-        <w:numPr>
-          <w:ilvl w:val="0"/>
-          <w:numId w:val="1"/>
-        </w:numPr>
-      </w:pPr>
-      <w:r>
-        <w:t>The alignment system</w:t>
-      </w:r>
-      <w:r>
-        <w:fldChar w:fldCharType="begin"/>
-      </w:r>
-      <w:r>
-        <w:instrText xml:space="preserve"> ADDIN ZOTERO_ITEM CSL_CITATION {"citationID":"vMN9i1pF","properties":{"formattedCitation":"\\uc0\\u160{}[8,11]","plainCitation":" [8,11]","noteIndex":0},"citationItems":[{"id":61,"uris":["http://zotero.org/users/4348135/items/8C47A3RG"],"uri":["http://zotero.org/users/4348135/items/8C47A3RG"],"itemData":{"id":61,"type":"report","collection-title":"Technical design report","event-place":"Geneva","genre":"Technical Design Report","number":"CERN-LHCC-2013-006","publisher":"CERN","publisher-place":"Geneva","title":"New Small Wheel Technical Design Report","URL":"http://cdsweb.cern.ch/record/1552862/","author":[{"family":"ATLAS Collaboration","given":"CERN. Generva. The LHC experiments Committee"}],"issued":{"date-parts":[["2013"]]}}},{"id":704,"uris":["http://zotero.org/users/4348135/items/NMRT5447"],"uri":["http://zotero.org/users/4348135/items/NMRT5447"],"itemData":{"id":704,"type":"article-journal","abstract":"The muon spectrometer of the ATLAS detector at the Large Hadron Collider (LHC) at CERN consists of 1182 muon chambers for precision track measurements, arranged in three concentric cylinders in the barrel region, and in four wheels in each of the two endcaps. The endcap wheels are located between 7 m and 22 m from the interaction point, and have diameters between 13 m and 24 m. Muon chambers are equipped with a complex optical alignment system to monitor their positions and deformations during ATLAS data-taking. We describe the layout of the endcap part of the alignment system and the design and calibration of the optical sensors, as well as the various software components. About 1% of the system has been subjected to performance tests in the H8 beam line at CERN, and results of these tests are discussed. The installation and commissioning of the full system in the ATLAS cavern has been completed, and the analysis of the first data indicates that it performs already now at a level close to the goal of a 40 μm alignment accuracy, ultimately required for reconstructing high-momentum final-state muons with the desired momentum resolution of 10% at 1 TeV.","container-title":"Journal of Instrumentation","DOI":"10.1088/1748-0221/3/11/P11005","ISSN":"1748-0221","issue":"11","journalAbbreviation":"J. Inst.","language":"en","note":"publisher: IOP Publishing","page":"P11005–P11005","source":"Institute of Physics","title":"The Optical Alignment System of the ATLAS Muon Spectrometer Endcaps","volume":"3","author":[{"family":"Aefsky","given":"S."},{"family":"Amelung","given":"C."},{"family":"Bensinger","given":"J."},{"family":"Blocker","given":"C."},{"family":"Dushkin","given":"A."},{"family":"Gardner","given":"M."},{"family":"Hashemi","given":"K."},{"family":"Henry","given":"E."},{"family":"Kaplan","given":"B."},{"family":"Keselman","given":"P."},{"family":"Ketchum","given":"M."},{"family":"Landgraf","given":"U."},{"family":"Ostapchuk","given":"A."},{"family":"Rothberg","given":"J."},{"family":"Schricker","given":"A."},{"family":"Skvorodnev","given":"N."},{"family":"Wellenstein","given":"H."}],"issued":{"date-parts":[["2008",11]]}}}],"schema":"https://github.com/citation-style-language/schema/raw/master/csl-citation.json"} </w:instrText>
-      </w:r>
-      <w:r>
-        <w:fldChar w:fldCharType="separate"/>
-      </w:r>
-      <w:r>
-        <w:rPr>
-          <w:rFonts w:ascii="Calibri" w:hAnsi="Calibri" w:cs="Calibri"/>
-          <w:szCs w:val="24"/>
-        </w:rPr>
-        <w:t> [8,11]</w:t>
-      </w:r>
-      <w:r>
-        <w:fldChar w:fldCharType="end"/>
-      </w:r>
-      <w:r>
-        <w:t xml:space="preserve"> </w:t>
-      </w:r>
-      <w:r>
-        <w:sym w:font="Wingdings" w:char="F0E0"/>
-      </w:r>
-      <w:r>
-        <w:t xml:space="preserve"> Minimal</w:t>
-      </w:r>
-    </w:p>
-    <w:p>
-      <w:pPr>
-        <w:pStyle w:val="ListParagraph"/>
-        <w:numPr>
-          <w:ilvl w:val="1"/>
-          <w:numId w:val="1"/>
-        </w:numPr>
-      </w:pPr>
-      <w:r>
-        <w:t>NSW TDR only gives idea of alignment system, details have been presented internally.</w:t>
-      </w:r>
-    </w:p>
-    <w:p>
-      <w:pPr>
-        <w:pStyle w:val="ListParagraph"/>
-        <w:numPr>
-          <w:ilvl w:val="1"/>
-          <w:numId w:val="1"/>
-        </w:numPr>
-      </w:pPr>
-      <w:r>
-        <w:t>Original goal: Position of any 3 chambers traversable by a track wrt one another in eta with accuracy of 40 um</w:t>
-      </w:r>
-      <w:r>
-        <w:fldChar w:fldCharType="begin"/>
-      </w:r>
-      <w:r>
-        <w:instrText xml:space="preserve"> ADDIN ZOTERO_ITEM CSL_CITATION {"citationID":"EQGxcyD6","properties":{"formattedCitation":"\\uc0\\u160{}[7]","plainCitation":" [7]","noteIndex":0},"citationItems":[{"id":656,"uris":["http://zotero.org/users/4348135/items/KRJ9DXN2"],"uri":["http://zotero.org/users/4348135/items/KRJ9DXN2"],"itemData":{"id":656,"type":"webpage","abstract":"In order to benefit from the expected high luminosity performance that will be provided by the Phase-I upgraded LHC, the first station of the ATLAS muon end-cap system (Small Wheel,SW) will need to be replaced. The New Small Wheel (NSW) will have to operate in a high background radiation region (up to 15 kHz=cm2) while reconstructing muon tracks with high precision, as well as furnishing information for the Level-1 trigger. These performance criteria are demanding. In particular, the precision reconstruction of tracks for offline analysis requires a spatial resolution of about 100microns, and the Level-1 trigger track segments have to be reconstructed online with an angular resolution of approximately 1mrad. The NSW will have two chamber technologies, one primarily devoted to the Level-1 trigger function (small-strip Thin Gap Chambers, sTGC) and one dedicated to precision tracking (Micromegas detectors, MM). The sTGC are primarily deployed for triggering given their single bunch crossing identification capability. The MM detectors have exceptional precision tracking capabilities due to their small gap (5mm) and strip pitch (approximately 0.5mm). Such a precision is crucial to maintain the current ATLAS muon momentum resolution in the high background environment of the upgraded LHC. The MM chambers can, at the same time, confirm the existence of track segments found by the muon end-cap middle station (Big Wheels) online. The sTGC also has the ability to measure offline muon tracks with good precision, so the sTGC-MM chamber technology combination forms a fully redundant detector system for triggering and tracking both for online and offline functions. This detector combination has been designed to be able to also provide excellent performance for the eventual High Luminosity LHC upgrade.","container-title":"CERN Document Server","language":"en","note":"source: cds.cern.ch\nnumber: CERN-LHCC-2013-006","title":"New Small Wheel Technical Design Report","URL":"https://cds.cern.ch/record/1552862","author":[{"family":"Kawamoto","given":"T."},{"family":"Vlachos","given":"S."},{"family":"Levinson","given":"L."},{"family":"Amelung","given":"C."},{"family":"Mikenberg","given":"G."},{"family":"Pontecorvo","given":"L."},{"family":"Lellouch","given":"D."},{"family":"Dubbert","given":"J."},{"family":"Dallapiccola","given":"C."},{"family":"Richter","given":"R."},{"family":"Iengo","given":"P."}],"accessed":{"date-parts":[["2020",3,27]]},"issued":{"date-parts":[["2013",6,3]]}}}],"schema":"https://github.com/citation-style-language/schema/raw/master/csl-citation.json"} </w:instrText>
-      </w:r>
-      <w:r>
-        <w:fldChar w:fldCharType="separate"/>
-      </w:r>
-      <w:r>
-        <w:rPr>
-          <w:rFonts w:ascii="Calibri" w:hAnsi="Calibri" w:cs="Calibri"/>
-          <w:szCs w:val="24"/>
-        </w:rPr>
-        <w:t> [7]</w:t>
-      </w:r>
-      <w:r>
-        <w:fldChar w:fldCharType="end"/>
-      </w:r>
-    </w:p>
-    <w:p>
-      <w:pPr>
-        <w:pStyle w:val="ListParagraph"/>
-        <w:numPr>
-          <w:ilvl w:val="1"/>
-          <w:numId w:val="1"/>
-        </w:numPr>
-      </w:pPr>
-      <w:r>
-        <w:t>Alignment platforms installed on wedges</w:t>
-      </w:r>
-    </w:p>
-    <w:p>
-      <w:pPr>
-        <w:pStyle w:val="ListParagraph"/>
-        <w:numPr>
-          <w:ilvl w:val="1"/>
-          <w:numId w:val="1"/>
-        </w:numPr>
-      </w:pPr>
-      <w:r>
-        <w:t>Light fibres routed to alignment platforms</w:t>
-      </w:r>
-    </w:p>
-    <w:p>
-      <w:pPr>
-        <w:pStyle w:val="ListParagraph"/>
-        <w:numPr>
-          <w:ilvl w:val="1"/>
-          <w:numId w:val="1"/>
-        </w:numPr>
-      </w:pPr>
-      <w:r>
-        <w:t>Light from fibres monitored during operation by BCAMs</w:t>
-      </w:r>
-    </w:p>
-    <w:p>
-      <w:pPr>
-        <w:pStyle w:val="ListParagraph"/>
-        <w:numPr>
-          <w:ilvl w:val="1"/>
-          <w:numId w:val="1"/>
-        </w:numPr>
-      </w:pPr>
-      <w:r>
-        <w:t>Monitoring position of alignment platforms would have been sufficient if chamber internal alignment controlled to within 40um</w:t>
-      </w:r>
-      <w:r>
-        <w:fldChar w:fldCharType="begin"/>
-      </w:r>
-      <w:r>
-        <w:instrText xml:space="preserve"> ADDIN ZOTERO_ITEM CSL_CITATION {"citationID":"fRxSiuwt","properties":{"formattedCitation":"\\uc0\\u160{}[8]","plainCitation":" [8]","noteIndex":0},"citationItems":[{"id":61,"uris":["http://zotero.org/users/4348135/items/8C47A3RG"],"uri":["http://zotero.org/users/4348135/items/8C47A3RG"],"itemData":{"id":61,"type":"report","collection-title":"Technical design report","event-place":"Geneva","genre":"Technical Design Report","number":"CERN-LHCC-2013-006","publisher":"CERN","publisher-place":"Geneva","title":"New Small Wheel Technical Design Report","URL":"http://cdsweb.cern.ch/record/1552862/","author":[{"family":"ATLAS Collaboration","given":"CERN. Generva. The LHC experiments Committee"}],"issued":{"date-parts":[["2013"]]}}}],"schema":"https://github.com/citation-style-language/schema/raw/master/csl-citation.json"} </w:instrText>
-      </w:r>
-      <w:r>
-        <w:fldChar w:fldCharType="separate"/>
-      </w:r>
-      <w:r>
-        <w:rPr>
-          <w:rFonts w:ascii="Calibri" w:hAnsi="Calibri" w:cs="Calibri"/>
-          <w:szCs w:val="24"/>
-        </w:rPr>
-        <w:t> [8]</w:t>
-      </w:r>
-      <w:r>
-        <w:fldChar w:fldCharType="end"/>
-      </w:r>
-    </w:p>
-    <w:p>
-      <w:pPr>
-        <w:pStyle w:val="ListParagraph"/>
-        <w:numPr>
-          <w:ilvl w:val="2"/>
-          <w:numId w:val="1"/>
-        </w:numPr>
-      </w:pPr>
-      <w:r>
-        <w:t>Didn’t happen: non-conformities in etched strip pattern, misalignment from brasses</w:t>
-      </w:r>
-    </w:p>
-    <w:p>
-      <w:pPr>
-        <w:pStyle w:val="ListParagraph"/>
-        <w:numPr>
-          <w:ilvl w:val="1"/>
-          <w:numId w:val="1"/>
-        </w:numPr>
-      </w:pPr>
-      <w:r>
-        <w:t xml:space="preserve">Useful quote: </w:t>
-      </w:r>
-      <w:r>
-        <w:t>“chambers have internal alignment sensors to monitor their distortions, there is a global alignment system that monitors the positions of the chambers with respect to each other”</w:t>
-      </w:r>
-      <w:r>
-        <w:fldChar w:fldCharType="begin"/>
-      </w:r>
-      <w:r>
-        <w:instrText xml:space="preserve"> ADDIN ZOTERO_ITEM CSL_CITATION {"citationID":"d1XvGb7I","properties":{"formattedCitation":"\\uc0\\u160{}[11]","plainCitation":" [11]","noteIndex":0},"citationItems":[{"id":704,"uris":["http://zotero.org/users/4348135/items/NMRT5447"],"uri":["http://zotero.org/users/4348135/items/NMRT5447"],"itemData":{"id":704,"type":"article-journal","abstract":"The muon spectrometer of the ATLAS detector at the Large Hadron Collider (LHC) at CERN consists of 1182 muon chambers for precision track measurements, arranged in three concentric cylinders in the barrel region, and in four wheels in each of the two endcaps. The endcap wheels are located between 7 m and 22 m from the interaction point, and have diameters between 13 m and 24 m. Muon chambers are equipped with a complex optical alignment system to monitor their positions and deformations during ATLAS data-taking. We describe the layout of the endcap part of the alignment system and the design and calibration of the optical sensors, as well as the various software components. About 1% of the system has been subjected to performance tests in the H8 beam line at CERN, and results of these tests are discussed. The installation and commissioning of the full system in the ATLAS cavern has been completed, and the analysis of the first data indicates that it performs already now at a level close to the goal of a 40 μm alignment accuracy, ultimately required for reconstructing high-momentum final-state muons with the desired momentum resolution of 10% at 1 TeV.","container-title":"Journal of Instrumentation","DOI":"10.1088/1748-0221/3/11/P11005","ISSN":"1748-0221","issue":"11","journalAbbreviation":"J. Inst.","language":"en","note":"publisher: IOP Publishing","page":"P11005–P11005","source":"Institute of Physics","title":"The Optical Alignment System of the ATLAS Muon Spectrometer Endcaps","volume":"3","author":[{"family":"Aefsky","given":"S."},{"family":"Amelung","given":"C."},{"family":"Bensinger","given":"J."},{"family":"Blocker","given":"C."},{"family":"Dushkin","given":"A."},{"family":"Gardner","given":"M."},{"family":"Hashemi","given":"K."},{"family":"Henry","given":"E."},{"family":"Kaplan","given":"B."},{"family":"Keselman","given":"P."},{"family":"Ketchum","given":"M."},{"family":"Landgraf","given":"U."},{"family":"Ostapchuk","given":"A."},{"family":"Rothberg","given":"J."},{"family":"Schricker","given":"A."},{"family":"Skvorodnev","given":"N."},{"family":"Wellenstein","given":"H."}],"issued":{"date-parts":[["2008",11]]}}}],"schema":"https://github.com/citation-style-language/schema/raw/master/csl-citation.json"} </w:instrText>
-      </w:r>
-      <w:r>
-        <w:fldChar w:fldCharType="separate"/>
-      </w:r>
-      <w:r>
-        <w:rPr>
-          <w:rFonts w:ascii="Calibri" w:hAnsi="Calibri" w:cs="Calibri"/>
-          <w:szCs w:val="24"/>
-        </w:rPr>
-        <w:t> [11]</w:t>
-      </w:r>
-      <w:r>
-        <w:fldChar w:fldCharType="end"/>
-      </w:r>
-    </w:p>
-    <w:p>
-      <w:pPr>
-        <w:pStyle w:val="ListParagraph"/>
-        <w:numPr>
-          <w:ilvl w:val="1"/>
-          <w:numId w:val="1"/>
-        </w:numPr>
-      </w:pPr>
-      <w:r>
-        <w:t>Misalignments in Canadian quads random</w:t>
-      </w:r>
-      <w:r>
-        <w:fldChar w:fldCharType="begin"/>
-      </w:r>
-      <w:r>
-        <w:instrText xml:space="preserve"> ADDIN ZOTERO_ITEM CSL_CITATION {"citationID":"gfVa9ad3","properties":{"formattedCitation":"\\uc0\\u160{}[10]","plainCitation":" [10]","noteIndex":0},"citationItems":[{"id":740,"uris":["http://zotero.org/users/4348135/items/GBRGTI43"],"uri":["http://zotero.org/users/4348135/items/GBRGTI43"],"itemData":{"id":740,"type":"thesis","abstract":"Over the course of the next ten years, the LHC will undergo upgrades that will more than triple its current luminosity. This increase in luminosity will put greater demands on the ATLAS trigger system. To meet these demands, the Small Wheels of the muon spectrometer will be replaced with the New Small Wheels (NSWs) during Long Shutdown 2. The NSWs employ two gaseous detector technologies - small-strip Thin Gap Chambers (sTGCs) and Micromegas. To characterize the sTGCs, a series of test beams were conducted on a production sTGC module at the H8 beamline of CERN’s Super Proton Synchrotron. The setup and results of the test beams are presented, and it has been found that the detector meets the performance requirements of the NSW for efficiency and multiplicity at several operating voltages. \n \nTo meet the performance requirements of the NSW, the positions of the detector elements must be precisely known. Quality control measurements were made during construction of the sTGC strip cathode boards to allow for the reconstruction of individual strip positions. A transformation from the nominal strip geometry to the as-built geometry is derived based on the QC measurements. This transformation was tested against microscope and cosmic ray misalignment measurements. The as-built predictions agree well with the misalignment measurements, demonstrating the ability to reconstruct the strip positions from the QC measurements.","event-place":"Victoria, British Columbia, Canada","genre":"Thesis","language":"en","note":"Accepted: 2019-07-16T17:20:40Z","number-of-pages":"132","publisher":"University of Victoria","publisher-place":"Victoria, British Columbia, Canada","source":"dspace.library.uvic.ca","title":"Results of the 2018 ATLAS sTGC test beam and internal strip alignment of sTGC detectors","URL":"https://dspace.library.uvic.ca/handle/1828/10973","author":[{"family":"Carlson","given":"Evan Michael"}],"accessed":{"date-parts":[["2021",5,12]]},"issued":{"date-parts":[["2019"]]}}}],"schema":"https://github.com/citation-style-language/schema/raw/master/csl-citation.json"} </w:instrText>
-      </w:r>
-      <w:r>
-        <w:fldChar w:fldCharType="separate"/>
-      </w:r>
-      <w:r>
-        <w:rPr>
-          <w:rFonts w:ascii="Calibri" w:hAnsi="Calibri" w:cs="Calibri"/>
-          <w:szCs w:val="24"/>
-        </w:rPr>
-        <w:t> [10]</w:t>
-      </w:r>
-      <w:r>
-        <w:fldChar w:fldCharType="end"/>
-      </w:r>
-    </w:p>
-    <w:p>
-      <w:pPr>
-        <w:pStyle w:val="ListParagraph"/>
-        <w:numPr>
-          <w:ilvl w:val="1"/>
-          <w:numId w:val="1"/>
-        </w:numPr>
-      </w:pPr>
-      <w:r>
-        <w:t>Now trying to measure local strip pattern offsets with respect to alignment platforms with x-ray data, skipping brasses as alignment reference</w:t>
-      </w:r>
-    </w:p>
-    <w:p>
-      <w:pPr>
-        <w:pStyle w:val="ListParagraph"/>
-        <w:numPr>
-          <w:ilvl w:val="1"/>
-          <w:numId w:val="1"/>
-        </w:numPr>
-      </w:pPr>
-      <w:r>
+        <w:t xml:space="preserve">Transition: </w:t>
+      </w:r>
+      <w:r>
+        <w:t>Chapter breakdown</w:t>
+      </w:r>
+    </w:p>
+    <w:p>
+      <w:pPr>
+        <w:rPr>
+          <w:u w:val="single"/>
+        </w:rPr>
+      </w:pPr>
+      <w:r>
+        <w:rPr>
+          <w:highlight w:val="green"/>
+          <w:u w:val="single"/>
+        </w:rPr>
         <w:lastRenderedPageBreak/>
-        <w:t xml:space="preserve">Figure: Alignment scheme (BCAMS -&gt; light fibres -&gt; </w:t>
-      </w:r>
-      <w:r>
-        <w:rPr>
-          <w:strike/>
-        </w:rPr>
-        <w:t>brasses</w:t>
-      </w:r>
-      <w:r>
-        <w:t xml:space="preserve"> / x-ray data -&gt; strips</w:t>
-      </w:r>
-    </w:p>
-    <w:p>
-      <w:pPr>
-        <w:pStyle w:val="ListParagraph"/>
-        <w:numPr>
-          <w:ilvl w:val="1"/>
-          <w:numId w:val="1"/>
-        </w:numPr>
-      </w:pPr>
-      <w:r>
-        <w:t>GOAL OF THESIS: VALIDATE X-RAY DATASET</w:t>
-      </w:r>
-    </w:p>
-    <w:p>
-      <w:pPr>
-        <w:pStyle w:val="ListParagraph"/>
-        <w:numPr>
-          <w:ilvl w:val="0"/>
-          <w:numId w:val="1"/>
-        </w:numPr>
-      </w:pPr>
-      <w:r>
-        <w:t xml:space="preserve">Transition: </w:t>
-      </w:r>
-      <w:r>
-        <w:t>Chapter breakdown</w:t>
-      </w:r>
-    </w:p>
-    <w:p>
-      <w:pPr>
-        <w:rPr>
-          <w:u w:val="single"/>
-        </w:rPr>
-      </w:pPr>
-      <w:r>
-        <w:rPr>
-          <w:highlight w:val="green"/>
-          <w:u w:val="single"/>
-        </w:rPr>
         <w:t>Cosmics data</w:t>
       </w:r>
       <w:r>
@@ -2357,56 +2352,56 @@
         </w:rPr>
       </w:pPr>
       <w:r>
+        <w:t>Relative coordinate system only</w:t>
+      </w:r>
+    </w:p>
+    <w:p>
+      <w:pPr>
+        <w:pStyle w:val="ListParagraph"/>
+        <w:numPr>
+          <w:ilvl w:val="0"/>
+          <w:numId w:val="1"/>
+        </w:numPr>
+        <w:rPr>
+          <w:u w:val="single"/>
+        </w:rPr>
+      </w:pPr>
+      <w:r>
+        <w:t>Fix two layers to build coordinate system</w:t>
+      </w:r>
+      <w:r>
+        <w:fldChar w:fldCharType="begin"/>
+      </w:r>
+      <w:r>
+        <w:instrText xml:space="preserve"> ADDIN ZOTERO_ITEM CSL_CITATION {"citationID":"AMRYEDCh","properties":{"formattedCitation":"\\uc0\\u160{}[12]","plainCitation":" [12]","noteIndex":0},"citationItems":[{"id":63,"uris":["http://zotero.org/users/4348135/items/4J93AGLV"],"uri":["http://zotero.org/users/4348135/items/4J93AGLV"],"itemData":{"id":63,"type":"thesis","event-place":"Montreal, Canada","genre":"PhD Dissertation","language":"English","number-of-pages":"220","publisher":"McGill University","publisher-place":"Montreal, Canada","title":"Characterization studies of small-strip Thin Gap Chambers for the ATLAS Upgrade","author":[{"family":"Lefebvre","given":"Benoit"}],"issued":{"date-parts":[["2018"]]}}}],"schema":"https://github.com/citation-style-language/schema/raw/master/csl-citation.json"} </w:instrText>
+      </w:r>
+      <w:r>
+        <w:fldChar w:fldCharType="separate"/>
+      </w:r>
+      <w:r>
+        <w:rPr>
+          <w:rFonts w:ascii="Calibri" w:hAnsi="Calibri" w:cs="Calibri"/>
+          <w:szCs w:val="24"/>
+        </w:rPr>
+        <w:t> [12]</w:t>
+      </w:r>
+      <w:r>
+        <w:fldChar w:fldCharType="end"/>
+      </w:r>
+    </w:p>
+    <w:p>
+      <w:pPr>
+        <w:pStyle w:val="ListParagraph"/>
+        <w:numPr>
+          <w:ilvl w:val="0"/>
+          <w:numId w:val="1"/>
+        </w:numPr>
+        <w:rPr>
+          <w:u w:val="single"/>
+        </w:rPr>
+      </w:pPr>
+      <w:r>
         <w:lastRenderedPageBreak/>
-        <w:t>Relative coordinate system only</w:t>
-      </w:r>
-    </w:p>
-    <w:p>
-      <w:pPr>
-        <w:pStyle w:val="ListParagraph"/>
-        <w:numPr>
-          <w:ilvl w:val="0"/>
-          <w:numId w:val="1"/>
-        </w:numPr>
-        <w:rPr>
-          <w:u w:val="single"/>
-        </w:rPr>
-      </w:pPr>
-      <w:r>
-        <w:t>Fix two layers to build coordinate system</w:t>
-      </w:r>
-      <w:r>
-        <w:fldChar w:fldCharType="begin"/>
-      </w:r>
-      <w:r>
-        <w:instrText xml:space="preserve"> ADDIN ZOTERO_ITEM CSL_CITATION {"citationID":"AMRYEDCh","properties":{"formattedCitation":"\\uc0\\u160{}[12]","plainCitation":" [12]","noteIndex":0},"citationItems":[{"id":63,"uris":["http://zotero.org/users/4348135/items/4J93AGLV"],"uri":["http://zotero.org/users/4348135/items/4J93AGLV"],"itemData":{"id":63,"type":"thesis","event-place":"Montreal, Canada","genre":"PhD Dissertation","language":"English","number-of-pages":"220","publisher":"McGill University","publisher-place":"Montreal, Canada","title":"Characterization studies of small-strip Thin Gap Chambers for the ATLAS Upgrade","author":[{"family":"Lefebvre","given":"Benoit"}],"issued":{"date-parts":[["2018"]]}}}],"schema":"https://github.com/citation-style-language/schema/raw/master/csl-citation.json"} </w:instrText>
-      </w:r>
-      <w:r>
-        <w:fldChar w:fldCharType="separate"/>
-      </w:r>
-      <w:r>
-        <w:rPr>
-          <w:rFonts w:ascii="Calibri" w:hAnsi="Calibri" w:cs="Calibri"/>
-          <w:szCs w:val="24"/>
-        </w:rPr>
-        <w:t> [12]</w:t>
-      </w:r>
-      <w:r>
-        <w:fldChar w:fldCharType="end"/>
-      </w:r>
-    </w:p>
-    <w:p>
-      <w:pPr>
-        <w:pStyle w:val="ListParagraph"/>
-        <w:numPr>
-          <w:ilvl w:val="0"/>
-          <w:numId w:val="1"/>
-        </w:numPr>
-        <w:rPr>
-          <w:u w:val="single"/>
-        </w:rPr>
-      </w:pPr>
-      <w:r>
         <w:t>Calculate residuals and take mean as proxy</w:t>
       </w:r>
       <w:r>
@@ -2854,31 +2849,31 @@
         </w:numPr>
       </w:pPr>
       <w:r>
+        <w:t>Statistical uncertainty ok</w:t>
+      </w:r>
+    </w:p>
+    <w:p>
+      <w:pPr>
+        <w:pStyle w:val="ListParagraph"/>
+        <w:numPr>
+          <w:ilvl w:val="2"/>
+          <w:numId w:val="1"/>
+        </w:numPr>
+      </w:pPr>
+      <w:r>
+        <w:t>Wider than 2 wire groups for smooth patterns in TH2F</w:t>
+      </w:r>
+    </w:p>
+    <w:p>
+      <w:pPr>
+        <w:pStyle w:val="ListParagraph"/>
+        <w:numPr>
+          <w:ilvl w:val="2"/>
+          <w:numId w:val="1"/>
+        </w:numPr>
+      </w:pPr>
+      <w:r>
         <w:lastRenderedPageBreak/>
-        <w:t>Statistical uncertainty ok</w:t>
-      </w:r>
-    </w:p>
-    <w:p>
-      <w:pPr>
-        <w:pStyle w:val="ListParagraph"/>
-        <w:numPr>
-          <w:ilvl w:val="2"/>
-          <w:numId w:val="1"/>
-        </w:numPr>
-      </w:pPr>
-      <w:r>
-        <w:t>Wider than 2 wire groups for smooth patterns in TH2F</w:t>
-      </w:r>
-    </w:p>
-    <w:p>
-      <w:pPr>
-        <w:pStyle w:val="ListParagraph"/>
-        <w:numPr>
-          <w:ilvl w:val="2"/>
-          <w:numId w:val="1"/>
-        </w:numPr>
-      </w:pPr>
-      <w:r>
         <w:t>Smaller than scale on which we expect local offsets to vary</w:t>
       </w:r>
     </w:p>
@@ -3335,24 +3330,24 @@
         <w:rPr>
           <w:u w:val="single"/>
         </w:rPr>
+        <w:t xml:space="preserve">Appendix </w:t>
+      </w:r>
+      <w:r>
+        <w:rPr>
+          <w:u w:val="single"/>
+        </w:rPr>
+        <w:t>B</w:t>
+      </w:r>
+      <w:r>
+        <w:rPr>
+          <w:u w:val="single"/>
+        </w:rPr>
+        <w:t>: Study of statistical uncertainty</w:t>
+      </w:r>
+    </w:p>
+    <w:p>
+      <w:r>
         <w:lastRenderedPageBreak/>
-        <w:t xml:space="preserve">Appendix </w:t>
-      </w:r>
-      <w:r>
-        <w:rPr>
-          <w:u w:val="single"/>
-        </w:rPr>
-        <w:t>B</w:t>
-      </w:r>
-      <w:r>
-        <w:rPr>
-          <w:u w:val="single"/>
-        </w:rPr>
-        <w:t>: Study of statistical uncertainty</w:t>
-      </w:r>
-    </w:p>
-    <w:p>
-      <w:r>
         <w:t>… residualsStudy/QS3P18_stats/peakOfMeanErrorsDistVsTrigger.pdf</w:t>
       </w:r>
     </w:p>
@@ -3615,7 +3610,7 @@
           <w:szCs w:val="24"/>
         </w:rPr>
         <w:tab/>
-        <w:t xml:space="preserve">T. A. Collaboration, E. Abat, J. Abdallah, A. A. Abdelalim, A. Abdesselam, O. Abdinov, B. A. Abi, M Abolins, H. Abramowicz, E. Acerbi, B. S. Acharya, R. Achenbach, M. Ackers, D. L. Adams, F. Adamyan, T. N. Addy, M Aderholz, C. Adorisio, P. Adragna, M. Aharrouche, S. P. Ahlen, F. Ahles, A. Ahmad, H. Ahmed, G. Aielli, P. F. Åkesson, T. P. A. Åkesson, A. V. Akimov, S. M. Alam, J. Albert, S. Albrand, M. Aleksa, I. N. Aleksandrov, M. Aleppo, F. Alessandria, C Alexa, G. Alexander, T. Alexopoulos, G. Alimonti, M. Aliyev, P. P. Allport, S. E. Allwood-Spiers, A. Aloisio, J Alonso, R. Alves, M. G. Alviggi, K. Amako, P. Amaral, S. P. Amaral, G. Ambrosini, G. Ambrosio, C. Amelung, V. V. Ammosov, A. Amorim, N. Amram, C. Anastopoulos, B. Anderson, K. J. Anderson, E. C. Anderssen, A. Andreazza, V. Andrei, L Andricek, M.-L. Andrieux, X. S. Anduaga, F. Anghinolfi, A. Antonaki, M. Antonelli, S. Antonelli, R. Apsimon, G Arabidze, I. Aracena, Y. Arai, A. T. H. Arce, J. P. Archambault, J.-F. Arguin, E. Arik, M. Arik, K. E. Arms, S. R. Armstrong, M. Arnaud, C. Arnault, A. Artamonov, S. Asai, S. Ask, B. Åsman, D. Asner, L. Asquith, K. Assamagan, A Astbury, B. Athar, T. Atkinson, B. Aubert, B. Auerbach, E. Auge, K. Augsten, V. M. Aulchenko, N. Austin, G. Avolio, R Avramidou, A. Axen, C. Ay, G. Azuelos, G. Baccaglioni, C. Bacci, H. Bachacou, K. Bachas, G. Bachy, E. Badescu, P Bagnaia, D. C. Bailey, J. T. Baines, O. K. Baker, F. Ballester, F. B. D. S. Pedrosa, E. Banas, D. Banfi, A Bangert, V. Bansal, S. P. Baranov, S. Baranov, A. Barashkou, E. L. Barberio, D. Barberis, G. Barbier, P. Barclay, D. Y. Bardin, P. Bargassa, T. Barillari, M. Barisonzi, B. M. Barnett, R. M. Barnett, S. Baron, A. Baroncelli, M. Barone, A. J. Barr, F. Barreiro, J. B. G. da Costa, P. Barrillon, A. B. Poy, N. Barros, V. Bartheld, H Bartko, R. Bartoldus, S. Basiladze, J. Bastos, L. E. Batchelor, R. L. Bates, J. R. Batley, S. Batraneanu, M Battistin, G. Battistoni, V. Batusov, F. Bauer, B. Bauss, D. E. Baynham, M. Bazalova, A. Bazan, P. H. Beauchemin, B Beaugiraud, R. B. Beccherle, G. A. Beck, H. P. Beck, K. H. Becks, I. Bedajanek, A. J. Beddall, A. Beddall, P. Bednár, V. A. Bednyakov, C. Bee, S. B. Harpaz, G. A. N. Belanger, C. Belanger-Champagne, B. Belhorma, P. J. Bell, W. H. Bell, G Bella, F. Bellachia, L. Bellagamba, F. Bellina, G. Bellomo, M. Bellomo, O. Beltramello, A. Belymam, S. B. Ami, M. B. Moshe, O. Benary, D. Benchekroun, C. Benchouk, M. Bendel, B. H. Benedict, N. Benekos, J. Benes, Y. Benhammou, G. P. Benincasa, D. P. Benjamin, J. R. Bensinger, K. Benslama, S. Bentvelsen, M. Beretta, D. Berge, E. Bergeaas, N. Berger, F Berghaus, S. Berglund, F. Bergsma, J. Beringer, J. Bernabéu, K. Bernardet, C. Berriaud, T. Berry, H. </w:t>
+        <w:t xml:space="preserve">T. A. Collaboration, E. Abat, J. Abdallah, A. A. Abdelalim, A. Abdesselam, O. Abdinov, B. A. Abi, M Abolins, H. Abramowicz, E. Acerbi, B. S. Acharya, R. Achenbach, M. Ackers, D. L. Adams, F. Adamyan, T. N. Addy, M Aderholz, C. Adorisio, P. Adragna, M. Aharrouche, S. P. Ahlen, F. Ahles, A. Ahmad, H. Ahmed, G. Aielli, P. F. Åkesson, T. P. A. Åkesson, A. V. Akimov, S. M. Alam, J. Albert, S. Albrand, M. Aleksa, I. N. Aleksandrov, M. Aleppo, F. Alessandria, C Alexa, G. Alexander, T. Alexopoulos, G. Alimonti, M. Aliyev, P. P. Allport, S. E. Allwood-Spiers, A. Aloisio, J Alonso, R. Alves, M. G. Alviggi, K. Amako, P. Amaral, S. P. Amaral, G. Ambrosini, G. Ambrosio, C. Amelung, V. V. Ammosov, A. Amorim, N. Amram, C. Anastopoulos, B. Anderson, K. J. Anderson, E. C. Anderssen, A. Andreazza, V. Andrei, L Andricek, M.-L. Andrieux, X. S. Anduaga, F. Anghinolfi, A. Antonaki, M. Antonelli, S. Antonelli, R. Apsimon, G Arabidze, I. Aracena, Y. Arai, A. T. H. Arce, J. P. Archambault, J.-F. Arguin, E. Arik, M. Arik, K. E. Arms, S. R. Armstrong, M. Arnaud, C. Arnault, A. Artamonov, S. Asai, S. Ask, B. Åsman, D. Asner, L. Asquith, K. Assamagan, A Astbury, B. Athar, T. Atkinson, B. Aubert, B. Auerbach, E. Auge, K. Augsten, V. M. Aulchenko, N. Austin, G. Avolio, R Avramidou, A. Axen, C. Ay, G. Azuelos, G. Baccaglioni, C. Bacci, H. Bachacou, K. Bachas, G. Bachy, E. Badescu, P Bagnaia, D. C. Bailey, J. T. Baines, O. K. Baker, F. Ballester, F. B. D. S. Pedrosa, E. Banas, D. Banfi, A Bangert, V. Bansal, S. P. Baranov, S. Baranov, A. Barashkou, E. L. Barberio, D. Barberis, G. Barbier, P. Barclay, D. Y. Bardin, P. Bargassa, T. Barillari, M. Barisonzi, B. M. Barnett, R. M. Barnett, S. Baron, A. Baroncelli, M. Barone, A. J. Barr, F. Barreiro, J. B. G. da Costa, P. Barrillon, A. B. Poy, N. Barros, V. Bartheld, H Bartko, R. Bartoldus, S. Basiladze, J. Bastos, L. E. Batchelor, R. L. Bates, J. R. Batley, S. Batraneanu, M Battistin, G. Battistoni, V. Batusov, F. Bauer, B. Bauss, D. E. Baynham, M. Bazalova, A. Bazan, P. H. Beauchemin, B Beaugiraud, R. B. Beccherle, G. A. Beck, H. P. Beck, K. H. Becks, I. Bedajanek, A. J. Beddall, A. Beddall, P. Bednár, V. A. Bednyakov, C. Bee, S. B. Harpaz, G. A. N. Belanger, C. Belanger-Champagne, B. Belhorma, P. J. Bell, W. H. Bell, G Bella, F. Bellachia, L. Bellagamba, F. Bellina, G. Bellomo, M. Bellomo, O. Beltramello, A. Belymam, S. B. Ami, M. B. Moshe, O. Benary, D. Benchekroun, C. Benchouk, M. Bendel, B. H. Benedict, N. Benekos, J. Benes, Y. Benhammou, G. P. Benincasa, D. P. Benjamin, J. R. Bensinger, K. Benslama, S. Bentvelsen, M. Beretta, D. Berge, E. Bergeaas, N. Berger, F Berghaus, S. Berglund, F. Bergsma, J. Beringer, J. Bernabéu, K. Bernardet, C. Berriaud, T. Berry, H. Bertelsen, A Bertin, F. Bertinelli, S. Bertolucci, N. Besson, A. Beteille, S. Bethke, W. Bialas, R. M. Bianchi, </w:t>
       </w:r>
       <w:r>
         <w:rPr>
@@ -3623,7 +3618,7 @@
           <w:szCs w:val="24"/>
         </w:rPr>
         <w:lastRenderedPageBreak/>
-        <w:t xml:space="preserve">Bertelsen, A Bertin, F. Bertinelli, S. Bertolucci, N. Besson, A. Beteille, S. Bethke, W. Bialas, R. M. Bianchi, M. Bianco, O Biebel, M. Bieri, M. Biglietti, H. Bilokon, M. Binder, S. Binet, N. Bingefors, A. Bingul, C. Bini, C. Biscarat, R Bischof, M. Bischofberger, A. Bitadze, J. P. Bizzell, K. M. Black, R. E. Blair, J. J. Blaising, O. Blanch, G. Blanchot, C Blocker, J. Blocki, A. Blondel, W. Blum, U. Blumenschein, C. Boaretto, G. J. Bobbink, A. Bocci, D. Bocian, R. Bock, M Boehm, J. Boek, J. A. Bogaerts, A. Bogouch, C. Bohm, J. Bohm, V. Boisvert, T. Bold, V. Boldea, V. G. Bondarenko, R Bonino, J. Bonis, W. Bonivento, P. Bonneau, M. Boonekamp, G. Boorman, M. Boosten, C. N. Booth, P. S. L. Booth, P. Booth, J. R. A. Booth, K. Borer, A. Borisov, I. Borjanovic, K. Bos, D. Boscherini, F. Bosi, M. Bosman, M. Bosteels, B. Botchev, H Boterenbrood, D. Botterill, J. Boudreau, E. V. Bouhova-Thacker, C. Boulahouache, C. Bourdarios, M. Boutemeur, K Bouzakis, G. R. Boyd, J. Boyd, B. H. Boyer, I. R. Boyko, N. I. Bozhko, S. Braccini, A. Braem, P. Branchini, G. W. Brandenburg, A. Brandt, O. Brandt, U. Bratzler, H. M. Braun, S. Bravo, I. P. Brawn, B. Brelier, J. Bremer, R. Brenner, S Bressler, D. Breton, N. D. Brett, P. Breugnon, P. G. Bright-Thomas, F. M. Brochu, I. Brock, R. Brock, T. J. Brodbeck, E Brodet, F. Broggi, Z. Broklova, C. Bromberg, G. Brooijmans, G. Brouwer, J. Broz, E. Brubaker, P. A. B. de Renstrom, D. Bruncko, A. Bruni, G. Bruni, M. Bruschi, T. Buanes, N. J. Buchanan, P. Buchholz, I. A. Budagov, V Büscher, L. Bugge, D. Buira-Clark, E. J. Buis, F. Bujor, T. Buran, H. Burckhart, D. Burckhart-Chromek, S. Burdin, R Burns, E. Busato, J. J. F. Buskop, K. P. Buszello, F. Butin, J. M. Butler, C. M. Buttar, J. Butterworth, J. M. Butterworth, T. Byatt, S. C. Urbán, E. C. Casas, M. Caccia, D. Caforio, O. Cakir, P. Calafiura, G Calderini, D. C. Terol, J. Callahan, L. P. Caloba, R. Caloi, D. Calvet, A. Camard, F. Camarena, P. Camarri, M Cambiaghi, D. Cameron, J. Cammin, F. C. Segura, S. Campana, V. Canale, J. Cantero, M. D. M. C. Garrido, I. Caprini, M. Caprini, M. Caprio, D. Caracinha, C. Caramarcu, Y. Carcagno, R. Cardarelli, C. Cardeira, L. C. Sas, A. Cardini, T. Carli, G. Carlino, L. Carminati, B. Caron, S. Caron, C. Carpentieri, F. S. Carr, A. A. Carter, J. R. Carter, J. Carvalho, D. Casadei, M. P. Casado, M. Cascella, C. Caso, J. Castelo, V. C. Gimenez, N Castro, F. Castrovillari, G. Cataldi, F. Cataneo, A. Catinaccio, J. R. Catmore, A. Cattai, S. Caughron, D. Cauz, A Cavallari, P. Cavalleri, D. Cavalli, M. Cavalli-Sforza, V. Cavasinni, F. Ceradini, C. Cerna, C. Cernoch, A. S. Cerqueira, A. Cerri, F. Cerutti, M. Cervetto, S. A. Cetin, F. Cevenini, M. Chalifour, M. C. llatas, A. Chan, J. W. Chapman, D. G. Charlton, S. Charron, S. V. Chekulaev, G. A. Chelkov, H. Chen, L. Chen, T. Chen, X. Chen, S. Cheng, T. L. Cheng, A. Cheplakov, V. F. Chepurnov, R. C. E. Moursli, D. Chesneanu, E. Cheu, L. Chevalier, J. L. Chevalley, F. Chevallier, V. Chiarella, G. Chiefari, L. Chikovani, A. Chilingarov, G. Chiodini, S. Chouridou, D Chren, T. Christiansen, I. A. Christidi, A. Christov, M. L. Chu, J. Chudoba, A. G. Chuguev, G. Ciapetti, E. Cicalini, A. K. Ciftci, V. Cindro, M. D. Ciobotaru, A. Ciocio, M. Cirilli, M. Citterio, M. Ciubancan, J. V. Civera, A. Clark, W Cleland, J. C. Clemens, B. C. Clement, C. Clément, D. Clements, R. W. Clifft, M. Cobal, A. Coccaro, J. Cochran, R. Coco, P Coe, S. Coelli, E. Cogneras, C. D. Cojocaru, J. Colas, A. P. Colijn, C. Collard, C. Collins-Tooth, J. Collot, R Coluccia, G. Comune, P. C. Muiño, E. Coniavitis, M. Consonni, S. Constantinescu, C. Conta, F. A. Conventi, J Cook, M. Cooke, N. J. Cooper-Smith, T. Cornelissen, M. Corradi, S. Correard, A. Corso-Radu, J. Coss, G. Costa, M. J. Costa, D. Costanzo, T. Costin, R. C. Torres, L. Courneyea, C. Couyoumtzelis, G. Cowan, B. E. Cox, J. Cox, D. A. Cragg, K. Cranmer, J. Cranshaw, M. Cristinziani, G. Crosetti, C. C. Almenar, S. Cuneo, A. Cunha, M. Curatolo, C. J. Curtis, P. Cwetanski, Z. Czyczula, S. D’Auria, M. D’Onofrio, A. D. R. G. Mello, P. V. M. D. Silva, R. D. Silva, W. Dabrowski, A. Dael, A. Dahlhoff, T. Dai, C. Dallapiccola, S. J. Dallison, J. Dalmau, C. H. Daly, M. Dam, D Damazio, M. Dameri, K. M. Danielsen, H. O. Danielsson, R. Dankers, D. Dannheim, G. Darbo, P. Dargent, C. Daum, J. P. Dauvergne, M. David, T. Davidek, N. Davidson, R. Davidson, I. Dawson, J. W. Dawson, R. K. Daya, K. De, R. de Asmundis, R. de Boer, S. D. Castro, N. D. Groot, P. de Jong, X. de L. Broise, E. D. L. Cruz-Burelo, C. D. L. Taille, B. D. Lotto, M. D. O. Branco, D. D. Pedis, P. de Saintignon, A. D. Salvo, U. D. Sanctis, A. D. Santo, J. B. D. V. D. Regie, G. D. Zorzi, S. Dean, G. </w:t>
+        <w:t xml:space="preserve">M. Bianco, O Biebel, M. Bieri, M. Biglietti, H. Bilokon, M. Binder, S. Binet, N. Bingefors, A. Bingul, C. Bini, C. Biscarat, R Bischof, M. Bischofberger, A. Bitadze, J. P. Bizzell, K. M. Black, R. E. Blair, J. J. Blaising, O. Blanch, G. Blanchot, C Blocker, J. Blocki, A. Blondel, W. Blum, U. Blumenschein, C. Boaretto, G. J. Bobbink, A. Bocci, D. Bocian, R. Bock, M Boehm, J. Boek, J. A. Bogaerts, A. Bogouch, C. Bohm, J. Bohm, V. Boisvert, T. Bold, V. Boldea, V. G. Bondarenko, R Bonino, J. Bonis, W. Bonivento, P. Bonneau, M. Boonekamp, G. Boorman, M. Boosten, C. N. Booth, P. S. L. Booth, P. Booth, J. R. A. Booth, K. Borer, A. Borisov, I. Borjanovic, K. Bos, D. Boscherini, F. Bosi, M. Bosman, M. Bosteels, B. Botchev, H Boterenbrood, D. Botterill, J. Boudreau, E. V. Bouhova-Thacker, C. Boulahouache, C. Bourdarios, M. Boutemeur, K Bouzakis, G. R. Boyd, J. Boyd, B. H. Boyer, I. R. Boyko, N. I. Bozhko, S. Braccini, A. Braem, P. Branchini, G. W. Brandenburg, A. Brandt, O. Brandt, U. Bratzler, H. M. Braun, S. Bravo, I. P. Brawn, B. Brelier, J. Bremer, R. Brenner, S Bressler, D. Breton, N. D. Brett, P. Breugnon, P. G. Bright-Thomas, F. M. Brochu, I. Brock, R. Brock, T. J. Brodbeck, E Brodet, F. Broggi, Z. Broklova, C. Bromberg, G. Brooijmans, G. Brouwer, J. Broz, E. Brubaker, P. A. B. de Renstrom, D. Bruncko, A. Bruni, G. Bruni, M. Bruschi, T. Buanes, N. J. Buchanan, P. Buchholz, I. A. Budagov, V Büscher, L. Bugge, D. Buira-Clark, E. J. Buis, F. Bujor, T. Buran, H. Burckhart, D. Burckhart-Chromek, S. Burdin, R Burns, E. Busato, J. J. F. Buskop, K. P. Buszello, F. Butin, J. M. Butler, C. M. Buttar, J. Butterworth, J. M. Butterworth, T. Byatt, S. C. Urbán, E. C. Casas, M. Caccia, D. Caforio, O. Cakir, P. Calafiura, G Calderini, D. C. Terol, J. Callahan, L. P. Caloba, R. Caloi, D. Calvet, A. Camard, F. Camarena, P. Camarri, M Cambiaghi, D. Cameron, J. Cammin, F. C. Segura, S. Campana, V. Canale, J. Cantero, M. D. M. C. Garrido, I. Caprini, M. Caprini, M. Caprio, D. Caracinha, C. Caramarcu, Y. Carcagno, R. Cardarelli, C. Cardeira, L. C. Sas, A. Cardini, T. Carli, G. Carlino, L. Carminati, B. Caron, S. Caron, C. Carpentieri, F. S. Carr, A. A. Carter, J. R. Carter, J. Carvalho, D. Casadei, M. P. Casado, M. Cascella, C. Caso, J. Castelo, V. C. Gimenez, N Castro, F. Castrovillari, G. Cataldi, F. Cataneo, A. Catinaccio, J. R. Catmore, A. Cattai, S. Caughron, D. Cauz, A Cavallari, P. Cavalleri, D. Cavalli, M. Cavalli-Sforza, V. Cavasinni, F. Ceradini, C. Cerna, C. Cernoch, A. S. Cerqueira, A. Cerri, F. Cerutti, M. Cervetto, S. A. Cetin, F. Cevenini, M. Chalifour, M. C. llatas, A. Chan, J. W. Chapman, D. G. Charlton, S. Charron, S. V. Chekulaev, G. A. Chelkov, H. Chen, L. Chen, T. Chen, X. Chen, S. Cheng, T. L. Cheng, A. Cheplakov, V. F. Chepurnov, R. C. E. Moursli, D. Chesneanu, E. Cheu, L. Chevalier, J. L. Chevalley, F. Chevallier, V. Chiarella, G. Chiefari, L. Chikovani, A. Chilingarov, G. Chiodini, S. Chouridou, D Chren, T. Christiansen, I. A. Christidi, A. Christov, M. L. Chu, J. Chudoba, A. G. Chuguev, G. Ciapetti, E. Cicalini, A. K. Ciftci, V. Cindro, M. D. Ciobotaru, A. Ciocio, M. Cirilli, M. Citterio, M. Ciubancan, J. V. Civera, A. Clark, W Cleland, J. C. Clemens, B. C. Clement, C. Clément, D. Clements, R. W. Clifft, M. Cobal, A. Coccaro, J. Cochran, R. Coco, P Coe, S. Coelli, E. Cogneras, C. D. Cojocaru, J. Colas, A. P. Colijn, C. Collard, C. Collins-Tooth, J. Collot, R Coluccia, G. Comune, P. C. Muiño, E. Coniavitis, M. Consonni, S. Constantinescu, C. Conta, F. A. Conventi, J Cook, M. Cooke, N. J. Cooper-Smith, T. Cornelissen, M. Corradi, S. Correard, A. Corso-Radu, J. Coss, G. Costa, M. J. Costa, D. Costanzo, T. Costin, R. C. Torres, L. Courneyea, C. Couyoumtzelis, G. Cowan, B. E. Cox, J. Cox, D. A. Cragg, K. Cranmer, J. Cranshaw, M. Cristinziani, G. Crosetti, C. C. Almenar, S. Cuneo, A. Cunha, M. Curatolo, C. J. Curtis, P. Cwetanski, Z. Czyczula, S. D’Auria, M. D’Onofrio, A. D. R. G. Mello, P. V. M. D. Silva, R. D. Silva, W. Dabrowski, A. Dael, A. Dahlhoff, T. Dai, C. Dallapiccola, S. J. Dallison, J. Dalmau, C. H. Daly, M. Dam, D Damazio, M. Dameri, K. M. Danielsen, H. O. Danielsson, R. Dankers, D. Dannheim, G. Darbo, P. Dargent, C. Daum, J. P. Dauvergne, M. David, T. Davidek, N. Davidson, R. Davidson, I. Dawson, J. W. Dawson, R. K. Daya, K. De, R. de Asmundis, R. de Boer, S. D. Castro, N. D. Groot, P. de Jong, X. de L. Broise, E. D. L. Cruz-Burelo, C. D. L. Taille, B. D. Lotto, M. D. O. Branco, D. D. Pedis, P. de Saintignon, A. D. Salvo, U. D. Sanctis, A. D. Santo, J. B. D. V. D. Regie, G. D. Zorzi, S. Dean, G. Dedes, D. V. Dedovich, P. O. Defay, R. Degele, M. Dehchar, M. Deile, C. D. Papa, J. D. Peso, T. D. Prete, E. </w:t>
       </w:r>
       <w:r>
         <w:rPr>
@@ -3631,7 +3626,7 @@
           <w:szCs w:val="24"/>
         </w:rPr>
         <w:lastRenderedPageBreak/>
-        <w:t xml:space="preserve">Dedes, D. V. Dedovich, P. O. Defay, R. Degele, M. Dehchar, M. Deile, C. D. Papa, J. D. Peso, T. D. Prete, E. Delagnes, P. Delebecque, A. Dell’Acqua, M. D. Pietra, D. della Volpe, M Delmastro, P. Delpierre, N. Delruelle, P. A. Delsart, C. D. Silberberg, S. Demers, M. Demichev, P. Demierre, B Demirköz, W. Deng, S. P. Denisov, C. Dennis, C. J. Densham, M. Dentan, J. E. Derkaoui, F. Derue, P. Dervan, K. K. Desch, A Dewhurst, A. D. Ciaccio, L. D. Ciaccio, A. D. Domenico, A. D. Girolamo, B. D. Girolamo, S. D. Luise, A. D. Mattia, A. D. Simone, M. M. D. Gomez, E. B. Diehl, H. Dietl, J. Dietrich, W. Dietsche, S. Diglio, M. Dima, K. Dindar, B Dinkespiler, C. Dionisi, R. Dipanjan, P. Dita, S. Dita, F. Dittus, S. D. Dixon, F. Djama, R. Djilkibaev, T. Djobava, M. A. B. do Vale, M. Dobbs, R. Dobinson, D. Dobos, E. Dobson, M. Dobson, J. Dodd, O. B. Dogan, T. Doherty, Y. Doi, J. Dolejsi, I Dolenc, Z. Dolezal, B. A. Dolgoshein, E. Domingo, M. Donega, J. Dopke, D. E. Dorfan, O. Dorholt, A. Doria, A. D. Anjos, M. Dosil, A. Dotti, M. T. Dova, J. D. Dowell, A. T. Doyle, G. Drake, D. Drakoulakos, Z. Drasal, J. Drees, N Dressnandt, H. Drevermann, C. Driouichi, M. Dris, J. G. Drohan, J. Dubbert, T. Dubbs, E. Duchovni, G. Duckeck, A Dudarev, M. Dührssen, H. Dür, I. P. Duerdoth, S. Duffin, L. Duflot, M.-A. Dufour, N. D. Dayot, H. D. Yildiz, D Durand, A. Dushkin, R. Duxfield, M. Dwuznik, F. Dydak, D. Dzahini, S. D. Cornell, M. Düren, W. L. Ebenstein, S Eckert, S. Eckweiler, P. Eerola, I. Efthymiopoulos, U. Egede, K. Egorov, W. Ehrenfeld, T. Eifert, G. Eigen, K Einsweiler, E. Eisenhandler, T. Ekelof, L. M. Eklund, M. E. Kacimi, M. Ellert, S. Elles, N. Ellis, J. Elmsheuser, M Elsing, R. Ely, D. Emeliyanov, R. Engelmann, M. Engström, P. Ennes, B. Epp, A. Eppig, V. S. Epshteyn, A. Ereditato, V Eremin, D. Eriksson, I. Ermoline, J. Ernwein, D. Errede, S. Errede, M. Escalier, C. Escobar, X. E. Curull, B Esposito, F. Esteves, F. Etienne, A. I. Etienvre, E. Etzion, H. Evans, V. N. Evdokimov, P. Evtoukhovitch, A. Eyring, L Fabbri, C. W. Fabjan, C. Fabre, P. Faccioli, K. Facius, V. Fadeyev, R. M. Fakhrutdinov, S. Falciano, I. Falleau, A. C. Falou, Y. Fang, M. Fanti, A. Farbin, A. Farilla, J. Farrell, P. Farthouat, D. Fasching, F. Fassi, P. Fassnacht, D Fassouliotis, F. Fawzi, L. Fayard, F. Fayette, R. Febbraro, O. L. Fedin, I. Fedorko, L. Feld, G. Feldman, L Feligioni, C. Feng, E. J. Feng, J. Fent, A. B. Fenyuk, J. Ferencei, D. Ferguson, J. Ferland, W. Fernando, S. Ferrag, A Ferrari, P. Ferrari, R. Ferrari, A. Ferrer, M. L. Ferrer, D. Ferrere, C. Ferretti, F. Ferro, M. Fiascaris, S. Fichet, F Fiedler, V. Filimonov, A. Filipčič, A. Filippas, F. Filthaut, M. Fincke-Keeler, G. Finocchiaro, L. Fiorini, A Firan, P. Fischer, M. J. Fisher, S. M. Fisher, V. Flaminio, J. Flammer, M. Flechl, I. Fleck, W. Flegel, P. Fleischmann, S Fleischmann, C. M. F. Corral, F. Fleuret, T. Flick, J. Flix, L. R. F. Castillo, M. J. Flowerdew, F. Föhlisch, M Fokitis, T. M. F. Martin, J. Fopma, D. A. Forbush, A. Formica, J. M. Foster, D. Fournier, A. Foussat, A. J. Fowler, H. Fox, P. Francavilla, D. Francis, S. Franz, J. T. Fraser, M. Fraternali, S. Fratianni, J. Freestone, R. S. French, K. Fritsch, D. Froidevaux, J. A. Frost, C. Fukunaga, J. Fulachier, E. F. Torregrosa, J. Fuster, C Gabaldon, S. Gadomski, G. Gagliardi, P. Gagnon, E. J. Gallas, M. V. Gallas, B. J. Gallop, K. K. Gan, F. C. Gannaway, Y. S. Gao, V. A. Gapienko, A. Gaponenko, C. Garciá, M. Garcia-Sciveres, J. E. G. Navarro, V. Garde, R. W. Gardner, N Garelli, H. Garitaonandia, V. G. Garonne, J. Garvey, C. Gatti, G. Gaudio, O. Gaumer, V. Gautard, P. Gauzzi, I. L. Gavrilenko, C. Gay, J.-C. Gayde, E. N. Gazis, E. Gazo, C. N. P. Gee, C. Geich-Gimbel, K. Gellerstedt, C. Gemme, M. H. Genest, S. Gentile, M. A. George, S. George, P. Gerlach, Y. Gernizky, C. Geweniger, H. Ghazlane, V. M. Ghete, P. Ghez, N Ghodbane, B. Giacobbe, S. Giagu, V. Giakoumopoulou, V. Giangiobbe, F. Gianotti, B. Gibbard, A. Gibson, M. D. Gibson, S. M. Gibson, G. F. Gieraltowski, I. G. Botella, L. M. Gilbert, M. Gilchriese, O. Gildemeister, V. Gilewsky, A. R. Gillman, D. M. Gingrich, J. Ginzburg, N. Giokaris, M. P. Giordani, C. G. Girard, P. F. Giraud, P. Girtler, D. Giugni, P Giusti, B. K. Gjelsten, C. Glasman, A. Glazov, K. W. Glitza, G. L. Glonti, K. G. Gnanvo, J. Godlewski, T. Göpfert, C Gössling, T. Göttfert, S. Goldfarb, D. Goldin, N. Goldschmidt, T. Golling, N. P. Gollub, P. J. Golonka, S. N. Golovnia, A. Gomes, J. Gomes, R. Gonçalo, A. Gongadze, A. Gonidec, S. Gonzalez, S. G. de la Hoz, V. G. Millán, M. L. G. Silva, B. Gonzalez-Pineiro, S. González-Sevilla, M. J. Goodrick, J. J. Goodson, L Goossens, P. A. Gorbounov, A. Gordeev, H. Gordon, I. Gorelov, G. Gorfine, B. Gorini, E. Gorini, A. </w:t>
+        <w:t xml:space="preserve">Delagnes, P. Delebecque, A. Dell’Acqua, M. D. Pietra, D. della Volpe, M Delmastro, P. Delpierre, N. Delruelle, P. A. Delsart, C. D. Silberberg, S. Demers, M. Demichev, P. Demierre, B Demirköz, W. Deng, S. P. Denisov, C. Dennis, C. J. Densham, M. Dentan, J. E. Derkaoui, F. Derue, P. Dervan, K. K. Desch, A Dewhurst, A. D. Ciaccio, L. D. Ciaccio, A. D. Domenico, A. D. Girolamo, B. D. Girolamo, S. D. Luise, A. D. Mattia, A. D. Simone, M. M. D. Gomez, E. B. Diehl, H. Dietl, J. Dietrich, W. Dietsche, S. Diglio, M. Dima, K. Dindar, B Dinkespiler, C. Dionisi, R. Dipanjan, P. Dita, S. Dita, F. Dittus, S. D. Dixon, F. Djama, R. Djilkibaev, T. Djobava, M. A. B. do Vale, M. Dobbs, R. Dobinson, D. Dobos, E. Dobson, M. Dobson, J. Dodd, O. B. Dogan, T. Doherty, Y. Doi, J. Dolejsi, I Dolenc, Z. Dolezal, B. A. Dolgoshein, E. Domingo, M. Donega, J. Dopke, D. E. Dorfan, O. Dorholt, A. Doria, A. D. Anjos, M. Dosil, A. Dotti, M. T. Dova, J. D. Dowell, A. T. Doyle, G. Drake, D. Drakoulakos, Z. Drasal, J. Drees, N Dressnandt, H. Drevermann, C. Driouichi, M. Dris, J. G. Drohan, J. Dubbert, T. Dubbs, E. Duchovni, G. Duckeck, A Dudarev, M. Dührssen, H. Dür, I. P. Duerdoth, S. Duffin, L. Duflot, M.-A. Dufour, N. D. Dayot, H. D. Yildiz, D Durand, A. Dushkin, R. Duxfield, M. Dwuznik, F. Dydak, D. Dzahini, S. D. Cornell, M. Düren, W. L. Ebenstein, S Eckert, S. Eckweiler, P. Eerola, I. Efthymiopoulos, U. Egede, K. Egorov, W. Ehrenfeld, T. Eifert, G. Eigen, K Einsweiler, E. Eisenhandler, T. Ekelof, L. M. Eklund, M. E. Kacimi, M. Ellert, S. Elles, N. Ellis, J. Elmsheuser, M Elsing, R. Ely, D. Emeliyanov, R. Engelmann, M. Engström, P. Ennes, B. Epp, A. Eppig, V. S. Epshteyn, A. Ereditato, V Eremin, D. Eriksson, I. Ermoline, J. Ernwein, D. Errede, S. Errede, M. Escalier, C. Escobar, X. E. Curull, B Esposito, F. Esteves, F. Etienne, A. I. Etienvre, E. Etzion, H. Evans, V. N. Evdokimov, P. Evtoukhovitch, A. Eyring, L Fabbri, C. W. Fabjan, C. Fabre, P. Faccioli, K. Facius, V. Fadeyev, R. M. Fakhrutdinov, S. Falciano, I. Falleau, A. C. Falou, Y. Fang, M. Fanti, A. Farbin, A. Farilla, J. Farrell, P. Farthouat, D. Fasching, F. Fassi, P. Fassnacht, D Fassouliotis, F. Fawzi, L. Fayard, F. Fayette, R. Febbraro, O. L. Fedin, I. Fedorko, L. Feld, G. Feldman, L Feligioni, C. Feng, E. J. Feng, J. Fent, A. B. Fenyuk, J. Ferencei, D. Ferguson, J. Ferland, W. Fernando, S. Ferrag, A Ferrari, P. Ferrari, R. Ferrari, A. Ferrer, M. L. Ferrer, D. Ferrere, C. Ferretti, F. Ferro, M. Fiascaris, S. Fichet, F Fiedler, V. Filimonov, A. Filipčič, A. Filippas, F. Filthaut, M. Fincke-Keeler, G. Finocchiaro, L. Fiorini, A Firan, P. Fischer, M. J. Fisher, S. M. Fisher, V. Flaminio, J. Flammer, M. Flechl, I. Fleck, W. Flegel, P. Fleischmann, S Fleischmann, C. M. F. Corral, F. Fleuret, T. Flick, J. Flix, L. R. F. Castillo, M. J. Flowerdew, F. Föhlisch, M Fokitis, T. M. F. Martin, J. Fopma, D. A. Forbush, A. Formica, J. M. Foster, D. Fournier, A. Foussat, A. J. Fowler, H. Fox, P. Francavilla, D. Francis, S. Franz, J. T. Fraser, M. Fraternali, S. Fratianni, J. Freestone, R. S. French, K. Fritsch, D. Froidevaux, J. A. Frost, C. Fukunaga, J. Fulachier, E. F. Torregrosa, J. Fuster, C Gabaldon, S. Gadomski, G. Gagliardi, P. Gagnon, E. J. Gallas, M. V. Gallas, B. J. Gallop, K. K. Gan, F. C. Gannaway, Y. S. Gao, V. A. Gapienko, A. Gaponenko, C. Garciá, M. Garcia-Sciveres, J. E. G. Navarro, V. Garde, R. W. Gardner, N Garelli, H. Garitaonandia, V. G. Garonne, J. Garvey, C. Gatti, G. Gaudio, O. Gaumer, V. Gautard, P. Gauzzi, I. L. Gavrilenko, C. Gay, J.-C. Gayde, E. N. Gazis, E. Gazo, C. N. P. Gee, C. Geich-Gimbel, K. Gellerstedt, C. Gemme, M. H. Genest, S. Gentile, M. A. George, S. George, P. Gerlach, Y. Gernizky, C. Geweniger, H. Ghazlane, V. M. Ghete, P. Ghez, N Ghodbane, B. Giacobbe, S. Giagu, V. Giakoumopoulou, V. Giangiobbe, F. Gianotti, B. Gibbard, A. Gibson, M. D. Gibson, S. M. Gibson, G. F. Gieraltowski, I. G. Botella, L. M. Gilbert, M. Gilchriese, O. Gildemeister, V. Gilewsky, A. R. Gillman, D. M. Gingrich, J. Ginzburg, N. Giokaris, M. P. Giordani, C. G. Girard, P. F. Giraud, P. Girtler, D. Giugni, P Giusti, B. K. Gjelsten, C. Glasman, A. Glazov, K. W. Glitza, G. L. Glonti, K. G. Gnanvo, J. Godlewski, T. Göpfert, C Gössling, T. Göttfert, S. Goldfarb, D. Goldin, N. Goldschmidt, T. Golling, N. P. Gollub, P. J. Golonka, S. N. Golovnia, A. Gomes, J. Gomes, R. Gonçalo, A. Gongadze, A. Gonidec, S. Gonzalez, S. G. de la Hoz, V. G. Millán, M. L. G. Silva, B. Gonzalez-Pineiro, S. González-Sevilla, M. J. Goodrick, J. J. Goodson, L Goossens, P. A. Gorbounov, A. Gordeev, H. Gordon, I. Gorelov, G. Gorfine, B. Gorini, E. Gorini, A. Gorišek, E Gornicki, S. A. Gorokhov, B. T. Gorski, S. V. Goryachev, V. N. Goryachev, M. Gosselink, M. I. </w:t>
       </w:r>
       <w:r>
         <w:rPr>
@@ -3639,7 +3634,7 @@
           <w:szCs w:val="24"/>
         </w:rPr>
         <w:lastRenderedPageBreak/>
-        <w:t xml:space="preserve">Gorišek, E Gornicki, S. A. Gorokhov, B. T. Gorski, S. V. Goryachev, V. N. Goryachev, M. Gosselink, M. I. Gostkin, M. Gouanère, I. G. Eschrich, D. Goujdami, M. Goulette, I. Gousakov, J. Gouveia, S. Gowdy, C. Goy, I. Grabowska-Bold, V. Grabski, P Grafström, C. Grah, K.-J. Grahn, F. Grancagnolo, S. Grancagnolo, H. Grassmann, V. Gratchev, H. M. Gray, E. Graziani, B Green, A. Greenall, D. Greenfield, D. Greenwood, I. M. Gregor, A. Grewal, E. Griesmayer, N. Grigalashvili, C Grigson, A. A. Grillo, F. Grimaldi, K. Grimm, P. L. Y. Gris, Y. Grishkevich, H. Groenstege, L. S. Groer, J. Grognuz, M Groh, E. Gross, J. Grosse-Knetter, M. E. M. Grothe, J. Grudzinski, C. Gruse, M. Gruwe, K. Grybel, P. Grybos, E. M. Gschwendtner, V. J. Guarino, C. J. Guicheney, G. Guilhem, T. Guillemin, J. Gunther, B. Guo, A. Gupta, L. Gurriana, V. N. Gushchin, P. Gutierrez, L. Guy, C. Guyot, C. Gwenlan, C. B. Gwilliam, A. Haas, S. Haas, C. Haber, G. Haboubi, R Hackenburg, E. Hadash, H. K. Hadavand, C. Haeberli, R. Härtel, R. Haggerty, F. Hahn, S. Haider, Z. Hajduk, M. Hakimi, H Hakobyan, H. Hakobyan, J. Haller, G. D. Hallewell, B. Hallgren, K. Hamacher, A. Hamilton, H. Han, L. Han, K. Hanagaki, M Hance, P. Hanke, C. J. Hansen, F. H. Hansen, J. R. Hansen, J. B. Hansen, J. D. Hansen, P. H. Hansen, T. Hansl-Kozanecka, G Hanson, P. Hansson, K. Hara, S. Harder, A. Harel, T. Harenberg, R. Harper, J. C. Hart, R. G. G. Hart, F. Hartjes, N Hartman, T. Haruyama, A. Harvey, Y. Hasegawa, K. Hashemi, S. Hassani, M. Hatch, R. W. Hatley, T. G. Haubold, D. Hauff, F Haug, S. Haug, M. Hauschild, R. Hauser, C. Hauviller, M. Havranek, B. M. Hawes, R. J. Hawkings, D. Hawkins, T. Hayler, H. S. Hayward, S. J. Haywood, E. Hazen, M. He, Y. P. He, S. J. Head, V. Hedberg, L. Heelan, F. E. W. Heinemann, M. Heldmann, S Hellman, C. Helsens, R. C. W. Henderson, P. J. Hendriks, A. M. H. Correia, S. Henrot-Versille, F Henry-Couannier, T. Henß, G. Herten, R. Hertenberger, L. Hervas, M. Hess, N. P. Hessey, A. Hicheur, A. Hidvegi, E Higón-Rodriguez, D. Hill, J. Hill, J. C. Hill, N. Hill, S. J. Hillier, I. Hinchliffe, D. Hindson, C. Hinkelbein, T. A. Hodges, M. C. Hodgkinson, P. Hodgson, A. Hoecker, M. R. Hoeferkamp, J. Hoffman, A. E. Hoffmann, D. Hoffmann, H. F. Hoffmann, M. Holder, T. I. Hollins, G. Hollyman, A. Holmes, S. O. Holmgren, R. Holt, E. Holtom, T. Holy, R. J. Homer, Y Homma, P. Homola, W. Honerbach, A. Honma, I. Hooton, T. Horazdovsky, C. Horn, S. Horvat, J.-Y. Hostachy, T. Hott, S Hou, M. A. Houlden, A. Hoummada, J. Hover, D. F. Howell, J. Hrivnac, I. Hruska, T. Hryn’ova, G. S. Huang, Z. Hubacek, F Hubaut, F. Huegging, B. T. Huffman, E. Hughes, G. Hughes, R. E. Hughes-Jones, W. Hulsbergen, P. Hurst, M. Hurwitz, T Huse, N. Huseynov, J. Huston, J. Huth, G. Iacobucci, M. Ibbotson, I. Ibragimov, R. Ichimiya, L. Iconomidou-Fayard, J Idarraga, M. Idzik, P. Iengo, M. C. I. Escudero, O. Igonkina, Y. Ikegami, M. Ikeno, Y. Ilchenko, Y Ilyushenka, D. Imbault, P. Imbert, M. Imhaeuser, M. Imori, T. Ince, J. Inigo-Golfin, K. Inoue, P. Ioannou, M. Iodice, G Ionescu, K. Ishii, M. Ishino, Y. Ishizawa, R. Ishmukhametov, C. Issever, H. Ito, A. V. Ivashin, W. Iwanski, H Iwasaki, J. M. Izen, V. Izzo, J. Jackson, J. N. Jackson, M. Jaekel, S. Jagielski, M. Jahoda, V. Jain, K. Jakobs, J Jakubek, E. Jansen, P. P. M. Jansweijer, R. C. Jared, G. Jarlskog, S. Jarp, P. Jarron, K. Jelen, I. J.-L. Plante, P Jenni, A. Jeremie, P. Jez, S. Jézéquel, Y. Jiang, G. Jin, S. Jin, O. Jinnouchi, D. Joffe, L. G. Johansen, M. Johansen, K. E. Johansson, P. Johansson, K. A. Johns, K. Jon-And, M. Jones, R. Jones, R. W. L. Jones, T. W. Jones, T. J. Jones, A. Jones, O Jonsson, K. K. Joo, D. Joos, M. Joos, C. Joram, S. Jorgensen, J. Joseph, P. Jovanovic, S. S. Junnarkar, V. Juranek, P Jussel, V. V. Kabachenko, S. Kabana, M. Kaci, A. Kaczmarska, M. Kado, H. Kagan, S. Kagawa, S. Kaiser, E. Kajomovitz, S Kakurin, L. V. Kalinovskaya, S. Kama, H. Kambara, N. Kanaya, A. Kandasamy, S. Kandasamy, M. Kaneda, V. A. Kantserov, J Kanzaki, B. Kaplan, A. Kapliy, J. Kaplon, M. Karagounis, M. K. Unel, K. Karr, P. Karst, V. Kartvelishvili, A. N. Karyukhin, L. Kashif, A. Kasmi, R. D. Kass, A. Kastanas, M. Kataoka, Y. Kataoka, E. Katsoufis, S. Katunin, K. Kawagoe, M Kawai, T. Kawamoto, F. Kayumov, V. A. Kazanin, M. Y. Kazarinov, A. Kazarov, S. I. Kazi, J. R. Keates, R. Keeler, P. T. Keener, R. Kehoe, M. Keil, G. D. Kekelidze, M. Kelly, J. Kennedy, M. Kenyon, O. Kepka, N. Kerschen, B. P. Kerševan, S Kersten, C. Ketterer, M. Khakzad, F. Khalilzade, H. Khandanyan, A. Khanov, D. Kharchenko, A. Khodinov, A. G. Kholodenko, A. Khomich, V. P. Khomutnikov, G. Khoriauli, N. Khovanskiy, V. Khovanskiy, </w:t>
+        <w:t xml:space="preserve">Gostkin, M. Gouanère, I. G. Eschrich, D. Goujdami, M. Goulette, I. Gousakov, J. Gouveia, S. Gowdy, C. Goy, I. Grabowska-Bold, V. Grabski, P Grafström, C. Grah, K.-J. Grahn, F. Grancagnolo, S. Grancagnolo, H. Grassmann, V. Gratchev, H. M. Gray, E. Graziani, B Green, A. Greenall, D. Greenfield, D. Greenwood, I. M. Gregor, A. Grewal, E. Griesmayer, N. Grigalashvili, C Grigson, A. A. Grillo, F. Grimaldi, K. Grimm, P. L. Y. Gris, Y. Grishkevich, H. Groenstege, L. S. Groer, J. Grognuz, M Groh, E. Gross, J. Grosse-Knetter, M. E. M. Grothe, J. Grudzinski, C. Gruse, M. Gruwe, K. Grybel, P. Grybos, E. M. Gschwendtner, V. J. Guarino, C. J. Guicheney, G. Guilhem, T. Guillemin, J. Gunther, B. Guo, A. Gupta, L. Gurriana, V. N. Gushchin, P. Gutierrez, L. Guy, C. Guyot, C. Gwenlan, C. B. Gwilliam, A. Haas, S. Haas, C. Haber, G. Haboubi, R Hackenburg, E. Hadash, H. K. Hadavand, C. Haeberli, R. Härtel, R. Haggerty, F. Hahn, S. Haider, Z. Hajduk, M. Hakimi, H Hakobyan, H. Hakobyan, J. Haller, G. D. Hallewell, B. Hallgren, K. Hamacher, A. Hamilton, H. Han, L. Han, K. Hanagaki, M Hance, P. Hanke, C. J. Hansen, F. H. Hansen, J. R. Hansen, J. B. Hansen, J. D. Hansen, P. H. Hansen, T. Hansl-Kozanecka, G Hanson, P. Hansson, K. Hara, S. Harder, A. Harel, T. Harenberg, R. Harper, J. C. Hart, R. G. G. Hart, F. Hartjes, N Hartman, T. Haruyama, A. Harvey, Y. Hasegawa, K. Hashemi, S. Hassani, M. Hatch, R. W. Hatley, T. G. Haubold, D. Hauff, F Haug, S. Haug, M. Hauschild, R. Hauser, C. Hauviller, M. Havranek, B. M. Hawes, R. J. Hawkings, D. Hawkins, T. Hayler, H. S. Hayward, S. J. Haywood, E. Hazen, M. He, Y. P. He, S. J. Head, V. Hedberg, L. Heelan, F. E. W. Heinemann, M. Heldmann, S Hellman, C. Helsens, R. C. W. Henderson, P. J. Hendriks, A. M. H. Correia, S. Henrot-Versille, F Henry-Couannier, T. Henß, G. Herten, R. Hertenberger, L. Hervas, M. Hess, N. P. Hessey, A. Hicheur, A. Hidvegi, E Higón-Rodriguez, D. Hill, J. Hill, J. C. Hill, N. Hill, S. J. Hillier, I. Hinchliffe, D. Hindson, C. Hinkelbein, T. A. Hodges, M. C. Hodgkinson, P. Hodgson, A. Hoecker, M. R. Hoeferkamp, J. Hoffman, A. E. Hoffmann, D. Hoffmann, H. F. Hoffmann, M. Holder, T. I. Hollins, G. Hollyman, A. Holmes, S. O. Holmgren, R. Holt, E. Holtom, T. Holy, R. J. Homer, Y Homma, P. Homola, W. Honerbach, A. Honma, I. Hooton, T. Horazdovsky, C. Horn, S. Horvat, J.-Y. Hostachy, T. Hott, S Hou, M. A. Houlden, A. Hoummada, J. Hover, D. F. Howell, J. Hrivnac, I. Hruska, T. Hryn’ova, G. S. Huang, Z. Hubacek, F Hubaut, F. Huegging, B. T. Huffman, E. Hughes, G. Hughes, R. E. Hughes-Jones, W. Hulsbergen, P. Hurst, M. Hurwitz, T Huse, N. Huseynov, J. Huston, J. Huth, G. Iacobucci, M. Ibbotson, I. Ibragimov, R. Ichimiya, L. Iconomidou-Fayard, J Idarraga, M. Idzik, P. Iengo, M. C. I. Escudero, O. Igonkina, Y. Ikegami, M. Ikeno, Y. Ilchenko, Y Ilyushenka, D. Imbault, P. Imbert, M. Imhaeuser, M. Imori, T. Ince, J. Inigo-Golfin, K. Inoue, P. Ioannou, M. Iodice, G Ionescu, K. Ishii, M. Ishino, Y. Ishizawa, R. Ishmukhametov, C. Issever, H. Ito, A. V. Ivashin, W. Iwanski, H Iwasaki, J. M. Izen, V. Izzo, J. Jackson, J. N. Jackson, M. Jaekel, S. Jagielski, M. Jahoda, V. Jain, K. Jakobs, J Jakubek, E. Jansen, P. P. M. Jansweijer, R. C. Jared, G. Jarlskog, S. Jarp, P. Jarron, K. Jelen, I. J.-L. Plante, P Jenni, A. Jeremie, P. Jez, S. Jézéquel, Y. Jiang, G. Jin, S. Jin, O. Jinnouchi, D. Joffe, L. G. Johansen, M. Johansen, K. E. Johansson, P. Johansson, K. A. Johns, K. Jon-And, M. Jones, R. Jones, R. W. L. Jones, T. W. Jones, T. J. Jones, A. Jones, O Jonsson, K. K. Joo, D. Joos, M. Joos, C. Joram, S. Jorgensen, J. Joseph, P. Jovanovic, S. S. Junnarkar, V. Juranek, P Jussel, V. V. Kabachenko, S. Kabana, M. Kaci, A. Kaczmarska, M. Kado, H. Kagan, S. Kagawa, S. Kaiser, E. Kajomovitz, S Kakurin, L. V. Kalinovskaya, S. Kama, H. Kambara, N. Kanaya, A. Kandasamy, S. Kandasamy, M. Kaneda, V. A. Kantserov, J Kanzaki, B. Kaplan, A. Kapliy, J. Kaplon, M. Karagounis, M. K. Unel, K. Karr, P. Karst, V. Kartvelishvili, A. N. Karyukhin, L. Kashif, A. Kasmi, R. D. Kass, A. Kastanas, M. Kataoka, Y. Kataoka, E. Katsoufis, S. Katunin, K. Kawagoe, M Kawai, T. Kawamoto, F. Kayumov, V. A. Kazanin, M. Y. Kazarinov, A. Kazarov, S. I. Kazi, J. R. Keates, R. Keeler, P. T. Keener, R. Kehoe, M. Keil, G. D. Kekelidze, M. Kelly, J. Kennedy, M. Kenyon, O. Kepka, N. Kerschen, B. P. Kerševan, S Kersten, C. Ketterer, M. Khakzad, F. Khalilzade, H. Khandanyan, A. Khanov, D. Kharchenko, A. Khodinov, A. G. Kholodenko, A. Khomich, V. P. Khomutnikov, G. Khoriauli, N. Khovanskiy, V. Khovanskiy, E. Khramov, J. Khubua, G Kieft, J. A. Kierstead, G. Kilvington, H. Kim, H. Kim, S. H. Kim, P. Kind, B. T. King, </w:t>
       </w:r>
       <w:r>
         <w:rPr>
@@ -3647,7 +3642,7 @@
           <w:szCs w:val="24"/>
         </w:rPr>
         <w:lastRenderedPageBreak/>
-        <w:t xml:space="preserve">E. Khramov, J. Khubua, G Kieft, J. A. Kierstead, G. Kilvington, H. Kim, H. Kim, S. H. Kim, P. Kind, B. T. King, J. Kirk, G. P. Kirsch, L. E. Kirsch, A. E. Kiryunin, D. Kisielewska, B. Kisielewski, T. Kittelmann, A. M. Kiver, H. Kiyamura, E. Kladiva, J Klaiber-Lodewigs, K. Kleinknecht, A. Klier, A. Klimentov, C. R. Kline, R. Klingenberg, E. B. Klinkby, T Klioutchnikova, P. F. Klok, S. Klous, E.-E. Kluge, P. Kluit, M. Klute, S. Kluth, N. K. Knecht, E. Kneringer, E. Knezo, J Knobloch, B. R. Ko, T. Kobayashi, M. Kobel, P. Kodys, A. C. König, S. König, L. Köpke, F. Koetsveld, T. Koffas, E Koffeman, Z. Kohout, T. Kohriki, T. Kokott, G. M. Kolachev, H. Kolanoski, V. Kolesnikov, I. Koletsou, M. Kollefrath, S Kolos, S. D. Kolya, A. A. Komar, J. R. Komaragiri, T. Kondo, Y. Kondo, N. V. Kondratyeva, T. Kono, A. I. Kononov, R Konoplich, S. P. Konovalov, N. Konstantinidis, A. Kootz, S. Koperny, S. V. Kopikov, K. Korcyl, K. Kordas, V Koreshev, A. Korn, I. Korolkov, V. A. Korotkov, H. Korsmo, O. Kortner, M. E. Kostrikov, V. V. Kostyukhin, M. J. Kotamäki, D. Kotchetkov, S. Kotov, V. M. Kotov, K. Y. Kotov, C. Kourkoumelis, A. Koutsman, S. Kovalenko, R Kowalewski, H. Kowalski, T. Z. Kowalski, W. Kozanecki, A. S. Kozhin, V. Kral, V. Kramarenko, G. Kramberger, A Kramer, O. Krasel, M. W. Krasny, A. Krasznahorkay, A. Krepouri, P. Krieger, P. Krivkova, G. Krobath, H. Kroha, J Krstic, U. Kruchonak, H. Krüger, K. Kruger, Z. V. Krumshteyn, P. Kubik, W. Kubischta, T. Kubota, L. G. Kudin, J Kudlaty, A. Kugel, T. Kuhl, D. Kuhn, V. Kukhtin, Y. Kulchitsky, N. Kundu, A. Kupco, M. Kupper, H. Kurashige, L. L. Kurchaninov, Y. A. Kurochkin, V. Kus, W. Kuykendall, P. Kuzhir, E. K. Kuznetsova, O. Kvasnicka, R. Kwee, D. L. Marra, M. L. Rosa, L. L. Rotonda, L. Labarga, J. A. Labbe, C. Lacasta, F. Lacava, H. Lacker, D. Lacour, V. R. Lacuesta, E Ladygin, R. Lafaye, B. Laforge, T. Lagouri, S. Lai, E. Lamanna, M. Lambacher, F. Lambert, W. Lampl, E. Lancon, U Landgraf, M. P. J. Landon, H. Landsman, R. R. Langstaff, A. J. Lankford, F. Lanni, K. Lantzsch, A. Lanza, V. V. Lapin, S Laplace, J. F. Laporte, V. Lara, T. Lari, A. V. Larionov, C. Lasseur, W. Lau, P. Laurelli, A. Lavorato, W. Lavrijsen, A. B. Lazarev, A.-C. L. Bihan, O. L. Dortz, C. L. Maner, M. L. Vine, L. Leahu, M. Leahu, C. Lebel, M. Lechowski, T LeCompte, F. Ledroit-Guillon, H. Lee, J. S. H. Lee, S. C. Lee, M. Lefebvre, R. P. Lefevre, M. Legendre, A. Leger, B. C. LeGeyt, C. Leggett, M. Lehmacher, G. L. Miotto, M. Lehto, R. Leitner, D. Lelas, D. Lellouch, M. Leltchouk, V Lendermann, K. J. C. Leney, T. Lenz, G. Lenzen, J. Lepidis, C. Leroy, J.-R. Lessard, J. Lesser, C. G. Lester, M Letheren, A. L. F. Cheong, J. Levêque, D. Levin, L. J. Levinson, M. S. Levitski, M. Lewandowska, M. Leyton, J Li, W. Li, M. Liabline, Z. Liang, Z. Liang, B. Liberti, P. Lichard, W. Liebig, R. Lifshitz, D. Liko, H. Lim, M. Limper, S. C. Lin, A. Lindahl, F. Linde, L. Lindquist, S. W. Lindsay, V. Linhart, A. J. Lintern, A. Liolios, A. Lipniacka, T. M. Liss, A Lissauer, J. List, A. M. Litke, S. Liu, T. Liu, Y. Liu, M. Livan, A. Lleres, G. L. Llácer, S. L. Lloyd, F. Lobkowicz, P Loch, W. S. Lockman, T. Loddenkoetter, F. K. Loebinger, A. Loginov, C. W. Loh, T. Lohse, K. Lohwasser, M. Lokajicek, J Loken, S. Lokwitz, M. C. Long, L. Lopes, D. L. Mateos, M. J. Losty, X. Lou, K. F. Loureiro, L. Lovas, J. Love, A. Lowe, M. L. Fantoba, F. Lu, J. Lu, L. Lu, H. J. Lubatti, S. Lucas, C. Luci, A. Lucotte, A. Ludwig, I. Ludwig, J. Ludwig, F Luehring, D. Lüke, G. Luijckx, L. Luisa, D. Lumb, L. Luminari, E. Lund, B. Lund-Jensen, B. Lundberg, J. Lundquist, A Lupi, N. Lupu, G. Lutz, D. Lynn, J. Lynn, J. Lys, V. Lysan, E. Lytken, J. M. López-Amengual, H. Ma, L. L. Ma, M. M. en, G Maccarrone, G. G. R. Mace, D. Macina, R. Mackeprang, A. Macpherson, D. MacQueen, C. Macwaters, R. J. Madaras, W. F. Mader, R. Maenner, T. Maeno, P. Mättig, S. Mättig, C. A. Magrath, Y. Mahalalel, K. Mahboubi, G. Mahout, C Maidantchik, A. Maio, G. M. Mair, K. Mair, Y. Makida, D. Makowiecki, P. Malecki, V. P. Maleev, F. Malek, D. Malon, S Maltezos, V. Malychev, S. Malyukov, M. Mambelli, R. Mameghani, J. Mamuzic, A. Manabe, A. Manara, G. Manca, L Mandelli, I. Mandić, M. Mandl, J. Maneira, M. Maneira, P. S. Mangeard, M. Mangin-Brinet, I. D. Manjavidze, W. A. Mann, S Manolopoulos, A. Manousakis-Katsikakis, B. Mansoulie, A. Manz, A. Mapelli, L. Mapelli, L. March, J. F. Marchand, M Marchesotti, M. Marcisovsky, A. Marin, C. N. Marques, F. Marroquim, R. Marshall, Z. Marshall, F. K. Martens, S. M. i Garcia, A. J. Martin, B. Martin, B. Martin, F. F. Martin, J. P. Martin, P. Martin, G. Martinez, C. M. Lacambra, V. M. Outschoorn, A. Martini, J. </w:t>
+        <w:t xml:space="preserve">J. Kirk, G. P. Kirsch, L. E. Kirsch, A. E. Kiryunin, D. Kisielewska, B. Kisielewski, T. Kittelmann, A. M. Kiver, H. Kiyamura, E. Kladiva, J Klaiber-Lodewigs, K. Kleinknecht, A. Klier, A. Klimentov, C. R. Kline, R. Klingenberg, E. B. Klinkby, T Klioutchnikova, P. F. Klok, S. Klous, E.-E. Kluge, P. Kluit, M. Klute, S. Kluth, N. K. Knecht, E. Kneringer, E. Knezo, J Knobloch, B. R. Ko, T. Kobayashi, M. Kobel, P. Kodys, A. C. König, S. König, L. Köpke, F. Koetsveld, T. Koffas, E Koffeman, Z. Kohout, T. Kohriki, T. Kokott, G. M. Kolachev, H. Kolanoski, V. Kolesnikov, I. Koletsou, M. Kollefrath, S Kolos, S. D. Kolya, A. A. Komar, J. R. Komaragiri, T. Kondo, Y. Kondo, N. V. Kondratyeva, T. Kono, A. I. Kononov, R Konoplich, S. P. Konovalov, N. Konstantinidis, A. Kootz, S. Koperny, S. V. Kopikov, K. Korcyl, K. Kordas, V Koreshev, A. Korn, I. Korolkov, V. A. Korotkov, H. Korsmo, O. Kortner, M. E. Kostrikov, V. V. Kostyukhin, M. J. Kotamäki, D. Kotchetkov, S. Kotov, V. M. Kotov, K. Y. Kotov, C. Kourkoumelis, A. Koutsman, S. Kovalenko, R Kowalewski, H. Kowalski, T. Z. Kowalski, W. Kozanecki, A. S. Kozhin, V. Kral, V. Kramarenko, G. Kramberger, A Kramer, O. Krasel, M. W. Krasny, A. Krasznahorkay, A. Krepouri, P. Krieger, P. Krivkova, G. Krobath, H. Kroha, J Krstic, U. Kruchonak, H. Krüger, K. Kruger, Z. V. Krumshteyn, P. Kubik, W. Kubischta, T. Kubota, L. G. Kudin, J Kudlaty, A. Kugel, T. Kuhl, D. Kuhn, V. Kukhtin, Y. Kulchitsky, N. Kundu, A. Kupco, M. Kupper, H. Kurashige, L. L. Kurchaninov, Y. A. Kurochkin, V. Kus, W. Kuykendall, P. Kuzhir, E. K. Kuznetsova, O. Kvasnicka, R. Kwee, D. L. Marra, M. L. Rosa, L. L. Rotonda, L. Labarga, J. A. Labbe, C. Lacasta, F. Lacava, H. Lacker, D. Lacour, V. R. Lacuesta, E Ladygin, R. Lafaye, B. Laforge, T. Lagouri, S. Lai, E. Lamanna, M. Lambacher, F. Lambert, W. Lampl, E. Lancon, U Landgraf, M. P. J. Landon, H. Landsman, R. R. Langstaff, A. J. Lankford, F. Lanni, K. Lantzsch, A. Lanza, V. V. Lapin, S Laplace, J. F. Laporte, V. Lara, T. Lari, A. V. Larionov, C. Lasseur, W. Lau, P. Laurelli, A. Lavorato, W. Lavrijsen, A. B. Lazarev, A.-C. L. Bihan, O. L. Dortz, C. L. Maner, M. L. Vine, L. Leahu, M. Leahu, C. Lebel, M. Lechowski, T LeCompte, F. Ledroit-Guillon, H. Lee, J. S. H. Lee, S. C. Lee, M. Lefebvre, R. P. Lefevre, M. Legendre, A. Leger, B. C. LeGeyt, C. Leggett, M. Lehmacher, G. L. Miotto, M. Lehto, R. Leitner, D. Lelas, D. Lellouch, M. Leltchouk, V Lendermann, K. J. C. Leney, T. Lenz, G. Lenzen, J. Lepidis, C. Leroy, J.-R. Lessard, J. Lesser, C. G. Lester, M Letheren, A. L. F. Cheong, J. Levêque, D. Levin, L. J. Levinson, M. S. Levitski, M. Lewandowska, M. Leyton, J Li, W. Li, M. Liabline, Z. Liang, Z. Liang, B. Liberti, P. Lichard, W. Liebig, R. Lifshitz, D. Liko, H. Lim, M. Limper, S. C. Lin, A. Lindahl, F. Linde, L. Lindquist, S. W. Lindsay, V. Linhart, A. J. Lintern, A. Liolios, A. Lipniacka, T. M. Liss, A Lissauer, J. List, A. M. Litke, S. Liu, T. Liu, Y. Liu, M. Livan, A. Lleres, G. L. Llácer, S. L. Lloyd, F. Lobkowicz, P Loch, W. S. Lockman, T. Loddenkoetter, F. K. Loebinger, A. Loginov, C. W. Loh, T. Lohse, K. Lohwasser, M. Lokajicek, J Loken, S. Lokwitz, M. C. Long, L. Lopes, D. L. Mateos, M. J. Losty, X. Lou, K. F. Loureiro, L. Lovas, J. Love, A. Lowe, M. L. Fantoba, F. Lu, J. Lu, L. Lu, H. J. Lubatti, S. Lucas, C. Luci, A. Lucotte, A. Ludwig, I. Ludwig, J. Ludwig, F Luehring, D. Lüke, G. Luijckx, L. Luisa, D. Lumb, L. Luminari, E. Lund, B. Lund-Jensen, B. Lundberg, J. Lundquist, A Lupi, N. Lupu, G. Lutz, D. Lynn, J. Lynn, J. Lys, V. Lysan, E. Lytken, J. M. López-Amengual, H. Ma, L. L. Ma, M. M. en, G Maccarrone, G. G. R. Mace, D. Macina, R. Mackeprang, A. Macpherson, D. MacQueen, C. Macwaters, R. J. Madaras, W. F. Mader, R. Maenner, T. Maeno, P. Mättig, S. Mättig, C. A. Magrath, Y. Mahalalel, K. Mahboubi, G. Mahout, C Maidantchik, A. Maio, G. M. Mair, K. Mair, Y. Makida, D. Makowiecki, P. Malecki, V. P. Maleev, F. Malek, D. Malon, S Maltezos, V. Malychev, S. Malyukov, M. Mambelli, R. Mameghani, J. Mamuzic, A. Manabe, A. Manara, G. Manca, L Mandelli, I. Mandić, M. Mandl, J. Maneira, M. Maneira, P. S. Mangeard, M. Mangin-Brinet, I. D. Manjavidze, W. A. Mann, S Manolopoulos, A. Manousakis-Katsikakis, B. Mansoulie, A. Manz, A. Mapelli, L. Mapelli, L. March, J. F. Marchand, M Marchesotti, M. Marcisovsky, A. Marin, C. N. Marques, F. Marroquim, R. Marshall, Z. Marshall, F. K. Martens, S. M. i Garcia, A. J. Martin, B. Martin, B. Martin, F. F. Martin, J. P. Martin, P. Martin, G. Martinez, C. M. Lacambra, V. M. Outschoorn, A. Martini, J. Martins, T. Maruyama, F. Marzano, T. Mashimo, R. Mashinistov, J Masik, A. L. Maslennikov, M. Maß, I. </w:t>
       </w:r>
       <w:r>
         <w:rPr>
@@ -3655,7 +3650,7 @@
           <w:szCs w:val="24"/>
         </w:rPr>
         <w:lastRenderedPageBreak/>
-        <w:t xml:space="preserve">Martins, T. Maruyama, F. Marzano, T. Mashimo, R. Mashinistov, J Masik, A. L. Maslennikov, M. Maß, I. Massa, G. Massaro, N. Massol, M. Mathes, J. Matheson, P. Matricon, H. Matsumoto, H Matsunaga, J. M. Maugain, S. J. Maxfield, E. N. May, J. K. Mayer, C. Mayri, R. Mazini, M. Mazzanti, P. Mazzanti, E Mazzoni, F. Mazzucato, S. P. M. Kee, R. L. McCarthy, C. McCormick, N. A. McCubbin, J. McDonald, K. W. McFarlane, S McGarvie, H. McGlone, R. A. McLaren, S. J. McMahon, T. R. McMahon, T. J. McMahon, R. A. McPherson, M. Mechtel, D Meder-Marouelli, M. Medinnis, R. Meera-Lebbai, C. Meessen, R. Mehdiyev, A. Mehta, K. Meier, H. Meinhard, J Meinhardt, C. Meirosu, F. Meisel, A. Melamed-Katz, B. R. M. Garcia, P. M. Jorge, P. Mendez, S. Menke, C Menot, E. Meoni, D. Merkl, L. Merola, C. Meroni, F. S. Merritt, I. Messmer, J. Metcalfe, S. Meuser, J.-P. Meyer, T. C. Meyer, W. T. Meyer, V. Mialkovski, M. Michelotto, L. Micu, R. Middleton, P. Miele, A. Migliaccio, L. Mijović, G Mikenberg, M. Mikestikova, M. Mikestikova, B. Mikulec, M. Mikuž, D. W. Miller, R. J. Miller, W. Miller, M Milosavljevic, D. A. Milstead, S. Mima, A. A. Minaenko, M. Minano, I. A. Minashvili, A. I. Mincer, B. Mindur, M Mineev, L. M. Mir, G. Mirabelli, L. M. Verge, S. Misawa, S. Miscetti, A. Misiejuk, A. Mitra, G. Y. Mitrofanov, V. A. Mitsou, P. S. Miyagawa, Y. Miyazaki, J. U. Mjörnmark, S. Mkrtchyan, D. Mladenov, T. Moa, M. Moch, A. Mochizuki, P Mockett, P. Modesto, S. Moed, K. Mönig, N. Möser, B. Mohn, W. Mohr, S. Mohrdieck-Möck, A. M. Moisseev, R. M. M. Valls, J. Molina-Perez, A. Moll, G. Moloney, R. Mommsen, L. Moneta, E. Monnier, G. Montarou, S. Montesano, F Monticelli, R. W. Moore, T. B. Moore, G. F. Moorhead, A. Moraes, J. Morel, A. Moreno, D. Moreno, P. Morettini, D Morgan, M. Morii, J. Morin, A. K. Morley, G. Mornacchi, M.-C. Morone, S. V. Morozov, E. J. Morris, J. Morris, M. C. Morrissey, H. G. Moser, M. Mosidze, A. Moszczynski, S. V. Mouraviev, T. Mouthuy, T. H. Moye, E. J. W. Moyse, J. Mueller, M Müller, A. Muijs, T. R. Muller, A. Munar, D. J. Munday, K. Murakami, R. M. Garcia, W. J. Murray, A. G. Myagkov, M Myska, K. Nagai, Y. Nagai, K. Nagano, Y. Nagasaka, A. M. Nairz, D. Naito, K. Nakamura, Y. Nakamura, I. Nakano, G Nanava, A. Napier, M. Nassiakou, I. Nasteva, N. R. Nation, T. Naumann, F. Nauyock, S. K. Nderitu, H. A. Neal, E. Nebot, P Nechaeva, A. Neganov, A. Negri, S. Negroni, C. Nelson, S. Nemecek, P. Nemethy, A. A. Nepomuceno, M. Nessi, S. Y. Nesterov, L. Neukermans, P. Nevski, F. M. Newcomer, A. Nichols, C. Nicholson, R. Nicholson, R. B. Nickerson, R Nicolaidou, G. Nicoletti, B. Nicquevert, M. Niculescu, J. Nielsen, T. Niinikoski, M. J. Niinimaki, N. Nikitin, K Nikolaev, I. Nikolic-Audit, K. Nikolopoulos, H. Nilsen, B. S. Nilsson, P. Nilsson, A. Nisati, R. Nisius, L. J. Nodulman, M. Nomachi, H. Nomoto, J.-M. Noppe, M. Nordberg, O. N. Francisco, P. R. Norton, J. Novakova, M Nowak, M. Nozaki, R. Nunes, G. N. Hanninger, T. Nunnemann, T. Nyman, P. O’Connor, S. W. O’Neale, D. C. O’Neil, M O’Neill, V. O’Shea, F. G. Oakham, H. Oberlack, M. Obermaier, A. Ochi, W. Ockenfels, S. Odaka, I. Odenthal, G. A. Odino, H. Ogren, S. H. Oh, T. Ohshima, H. Ohshita, H. Okawa, M. Olcese, A. G. Olchevski, C. Oliver, J. Oliver, M. O. Gomez, A. Olszewski, J. Olszowska, C. Omachi, A. Onea, A. Onofre, C. J. Oram, G. Ordonez, M. J. Oreglia, F. Orellana, Y Oren, D. Orestano, I. O. Orlov, R. S. Orr, F. Orsini, L. S. Osborne, B. Osculati, C. Osuna, R. Otec, R. Othegraven, B Ottewell, F. Ould-Saada, A. Ouraou, Q. Ouyang, O. K. Øye, V. E. Ozcan, K. Ozone, N. Ozturk, A. P. Pages, S. Padhi, C. P. Aranda, E. Paganis, F. Paige, P. M. Pailler, K. Pajchel, S. Palestini, J. Palla, D. Pallin, M. J. Palmer, Y. B. Pan, N. Panikashvili, V. N. Panin, S. Panitkin, D. Pantea, M. Panuskova, V. Paolone, A. Paoloni, I. Papadopoulos, T Papadopoulou, I. Park, W. Park, M. A. Parker, S. Parker, C. Parkman, F. Parodi, J. A. Parsons, U. Parzefall, E Pasqualucci, G. Passardi, A. Passeri, M. S. Passmore, F. Pastore, F. Pastore, S. Pataraia, D. Pate, J. R. Pater, S Patricelli, T. Pauly, E. Pauna, L. S. Peak, S. J. M. Peeters, M. Peez, E. Pei, S. V. Peleganchuk, G. Pellegrini, R Pengo, J. Pequenao, M. Perantoni, A. Perazzo, A. Pereira, E. Perepelkin, V. J. O. Perera, E. P. Codina, V. P. Reale, I. Peric, L. Perini, H. Pernegger, E. Perrin, R. Perrino, P. Perrodo, G. Perrot, P. Perus, V. D. Peshekhonov, E Petereit, J. Petersen, T. C. Petersen, P. J. F. Petit, C. Petridou, E. Petrolo, F. Petrucci, R. Petti, M. Pezzetti, B Pfeifer, A. Phan, A. W. </w:t>
+        <w:t xml:space="preserve">Massa, G. Massaro, N. Massol, M. Mathes, J. Matheson, P. Matricon, H. Matsumoto, H Matsunaga, J. M. Maugain, S. J. Maxfield, E. N. May, J. K. Mayer, C. Mayri, R. Mazini, M. Mazzanti, P. Mazzanti, E Mazzoni, F. Mazzucato, S. P. M. Kee, R. L. McCarthy, C. McCormick, N. A. McCubbin, J. McDonald, K. W. McFarlane, S McGarvie, H. McGlone, R. A. McLaren, S. J. McMahon, T. R. McMahon, T. J. McMahon, R. A. McPherson, M. Mechtel, D Meder-Marouelli, M. Medinnis, R. Meera-Lebbai, C. Meessen, R. Mehdiyev, A. Mehta, K. Meier, H. Meinhard, J Meinhardt, C. Meirosu, F. Meisel, A. Melamed-Katz, B. R. M. Garcia, P. M. Jorge, P. Mendez, S. Menke, C Menot, E. Meoni, D. Merkl, L. Merola, C. Meroni, F. S. Merritt, I. Messmer, J. Metcalfe, S. Meuser, J.-P. Meyer, T. C. Meyer, W. T. Meyer, V. Mialkovski, M. Michelotto, L. Micu, R. Middleton, P. Miele, A. Migliaccio, L. Mijović, G Mikenberg, M. Mikestikova, M. Mikestikova, B. Mikulec, M. Mikuž, D. W. Miller, R. J. Miller, W. Miller, M Milosavljevic, D. A. Milstead, S. Mima, A. A. Minaenko, M. Minano, I. A. Minashvili, A. I. Mincer, B. Mindur, M Mineev, L. M. Mir, G. Mirabelli, L. M. Verge, S. Misawa, S. Miscetti, A. Misiejuk, A. Mitra, G. Y. Mitrofanov, V. A. Mitsou, P. S. Miyagawa, Y. Miyazaki, J. U. Mjörnmark, S. Mkrtchyan, D. Mladenov, T. Moa, M. Moch, A. Mochizuki, P Mockett, P. Modesto, S. Moed, K. Mönig, N. Möser, B. Mohn, W. Mohr, S. Mohrdieck-Möck, A. M. Moisseev, R. M. M. Valls, J. Molina-Perez, A. Moll, G. Moloney, R. Mommsen, L. Moneta, E. Monnier, G. Montarou, S. Montesano, F Monticelli, R. W. Moore, T. B. Moore, G. F. Moorhead, A. Moraes, J. Morel, A. Moreno, D. Moreno, P. Morettini, D Morgan, M. Morii, J. Morin, A. K. Morley, G. Mornacchi, M.-C. Morone, S. V. Morozov, E. J. Morris, J. Morris, M. C. Morrissey, H. G. Moser, M. Mosidze, A. Moszczynski, S. V. Mouraviev, T. Mouthuy, T. H. Moye, E. J. W. Moyse, J. Mueller, M Müller, A. Muijs, T. R. Muller, A. Munar, D. J. Munday, K. Murakami, R. M. Garcia, W. J. Murray, A. G. Myagkov, M Myska, K. Nagai, Y. Nagai, K. Nagano, Y. Nagasaka, A. M. Nairz, D. Naito, K. Nakamura, Y. Nakamura, I. Nakano, G Nanava, A. Napier, M. Nassiakou, I. Nasteva, N. R. Nation, T. Naumann, F. Nauyock, S. K. Nderitu, H. A. Neal, E. Nebot, P Nechaeva, A. Neganov, A. Negri, S. Negroni, C. Nelson, S. Nemecek, P. Nemethy, A. A. Nepomuceno, M. Nessi, S. Y. Nesterov, L. Neukermans, P. Nevski, F. M. Newcomer, A. Nichols, C. Nicholson, R. Nicholson, R. B. Nickerson, R Nicolaidou, G. Nicoletti, B. Nicquevert, M. Niculescu, J. Nielsen, T. Niinikoski, M. J. Niinimaki, N. Nikitin, K Nikolaev, I. Nikolic-Audit, K. Nikolopoulos, H. Nilsen, B. S. Nilsson, P. Nilsson, A. Nisati, R. Nisius, L. J. Nodulman, M. Nomachi, H. Nomoto, J.-M. Noppe, M. Nordberg, O. N. Francisco, P. R. Norton, J. Novakova, M Nowak, M. Nozaki, R. Nunes, G. N. Hanninger, T. Nunnemann, T. Nyman, P. O’Connor, S. W. O’Neale, D. C. O’Neil, M O’Neill, V. O’Shea, F. G. Oakham, H. Oberlack, M. Obermaier, A. Ochi, W. Ockenfels, S. Odaka, I. Odenthal, G. A. Odino, H. Ogren, S. H. Oh, T. Ohshima, H. Ohshita, H. Okawa, M. Olcese, A. G. Olchevski, C. Oliver, J. Oliver, M. O. Gomez, A. Olszewski, J. Olszowska, C. Omachi, A. Onea, A. Onofre, C. J. Oram, G. Ordonez, M. J. Oreglia, F. Orellana, Y Oren, D. Orestano, I. O. Orlov, R. S. Orr, F. Orsini, L. S. Osborne, B. Osculati, C. Osuna, R. Otec, R. Othegraven, B Ottewell, F. Ould-Saada, A. Ouraou, Q. Ouyang, O. K. Øye, V. E. Ozcan, K. Ozone, N. Ozturk, A. P. Pages, S. Padhi, C. P. Aranda, E. Paganis, F. Paige, P. M. Pailler, K. Pajchel, S. Palestini, J. Palla, D. Pallin, M. J. Palmer, Y. B. Pan, N. Panikashvili, V. N. Panin, S. Panitkin, D. Pantea, M. Panuskova, V. Paolone, A. Paoloni, I. Papadopoulos, T Papadopoulou, I. Park, W. Park, M. A. Parker, S. Parker, C. Parkman, F. Parodi, J. A. Parsons, U. Parzefall, E Pasqualucci, G. Passardi, A. Passeri, M. S. Passmore, F. Pastore, F. Pastore, S. Pataraia, D. Pate, J. R. Pater, S Patricelli, T. Pauly, E. Pauna, L. S. Peak, S. J. M. Peeters, M. Peez, E. Pei, S. V. Peleganchuk, G. Pellegrini, R Pengo, J. Pequenao, M. Perantoni, A. Perazzo, A. Pereira, E. Perepelkin, V. J. O. Perera, E. P. Codina, V. P. Reale, I. Peric, L. Perini, H. Pernegger, E. Perrin, R. Perrino, P. Perrodo, G. Perrot, P. Perus, V. D. Peshekhonov, E Petereit, J. Petersen, T. C. Petersen, P. J. F. Petit, C. Petridou, E. Petrolo, F. Petrucci, R. Petti, M. Pezzetti, B Pfeifer, A. Phan, A. W. Phillips, P. W. Phillips, G. Piacquadio, M. Piccinini, A. Pickford, R. Piegaia, S. Pier, J. E. Pilcher, A. D. </w:t>
       </w:r>
       <w:r>
         <w:rPr>
@@ -3663,7 +3658,7 @@
           <w:szCs w:val="24"/>
         </w:rPr>
         <w:lastRenderedPageBreak/>
-        <w:t xml:space="preserve">Phillips, P. W. Phillips, G. Piacquadio, M. Piccinini, A. Pickford, R. Piegaia, S. Pier, J. E. Pilcher, A. D. Pilkington, M. A. P. D. Santos, J. Pina, J. L. Pinfold, J. Ping, J. Pinhão, B. Pinto, O. Pirotte, R Placakyte, A. Placci, M. Plamondon, W. G. Plano, M.-A. Pleier, A. V. Pleskach, S. Podkladkin, F. Podlyski, P Poffenberger, L. Poggioli, M. Pohl, I. Polak, G. Polesello, A. Policicchio, A. Polini, V. Polychronakos, D. M. Pomarede, K. Pommès, P. Ponsot, L. Pontecorvo, B. G. Pope, R. Popescu, D. S. Popovic, A. Poppleton, J. Popule, X. P. Bueso, C. Posch, G. E. Pospelov, P. Pospichal, S. Pospisil, M. Postranecky, I. N. Potrap, C. J. Potter, G Poulard, A. Pousada, J. Poveda, R. Prabhu, P. Pralavorio, S. Prasad, J. Prast, S. Prat, M. Prata, R. Pravahan, T Preda, K. Pretzl, L. Pribyl, D. Price, L. E. Price, M. J. Price, P. M. Prichard, D. Prieur, M. Primavera, D. Primor, K Prokofiev, E. Prosso, J. Proudfoot, H. Przysiezniak, C. Puigdengoles, J. Purdham, M. Purohit, P. Puzo, A. N. Pylaev, Y Pylypchenko, M. Qi, J. Qian, W. Qian, Z. Qian, D. Qing, A. Quadt, D. R. Quarrie, W. B. Quayle, J. J. Rabbers, V. Radeka, J. M. Rafi, F. Ragusa, A. M. Rahimi, D. Rahm, C. Raine, B. Raith, S. Rajagopalan, S. Rajek, H. Rammer, M. Ramstedt, S. Rangod, P. N. Ratoff, T. Raufer, F. Rauscher, E. Rauter, M. Raymond, A. L. Reads, D. Rebuzzi, G. R. Redlinger, K. Reeves, M. Rehak, A Reichold, E. Reinherz-Aronis, I. Reisinger, D. Reljic, C. Rembser, Z. Ren, S. R. C. Renaudin-Crepe, P. Renkel, B Rensch, S. Rescia, M. Rescigno, S. Resconi, B. Resende, P. Rewiersma, J. Rey, M. Rey-Campagnolle, E. Rezaie, P Reznicek, R. A. Richards, J.-P. Richer, R. H. Richter, R. Richter, E. Richter-Was, M. Ridel, W. Riegler, S. Rieke, M Rijpstra, M. Rijssenbeek, A. Rimoldi, R. R. Rios, I. R. Dachs, M. Rivline, G. Rivoltella, F. Rizatdinova, S. H. Robertson, A. Robichaud-Veronneau, S. Robins, D. Robinson, A. Robson, J. H. Rochford, C. Roda, S. Rodier, S. Roe, O Røhne, F. Rohrbach, J. Roldán, S. Rolli, J. B. Romance, A. Romaniouk, V. M. Romanov, G. Romeo, L. Roos, E. Ros, S Rosati, F. Rosenbaum, G. A. Rosenbaum, E. I. Rosenberg, L. Rosselet, L. P. Rossi, L. Rossi, M. Rotaru, J. Rothberg, I Rottländer, D. Rousseau, A. Rozanov, Y. Rozen, R. Ruber, B. Ruckert, G. Rudolph, F. Rühr, F. Ruggieri, G. Ruggiero, H Ruiz, A. Ruiz-Martinez, E. Rulikowska-Zarebska, V. Rumiantsev, L. Rumyantsev, K. Runge, O. Runolfsson, N. A. Rusakovich, D. R. Rust, J. P. Rutherfoord, C. Ruwiedel, Y. F. Ryabov, V. Ryadovikov, P. Ryan, G. Rybkine, J. S. da Costa, A. F. Saavedra, S. Saboumazrag, H. F.-W. Sadrozinski, R. Sadykov, H. Sakamoto, P. Sala, A. Salamon, M. Saleem, D Salihagic, J. Salt, O. S. Bauza, B. M. S. Ferrando, D. Salvatore, A. Salzburger, D. Sampsonidis, B. H. Samset, C. A. S. Sánchez, M. A. S. Lozano, E. S. Peris, H. Sandaker, H. G. Sander, M. Sandhoff, S Sandvoss, D. P. C. Sankey, B. Sanny, S. Sansone, A. Sansoni, C. S. Rios, J. Santander, L. Santi, C. Santoni, R Santonico, J. Santos, M. Sapinski, J. G. Saraiva, F. Sarri, O. Sasaki, T. Sasaki, N. Sasao, I. Satsounkevitch, D Sauvage, G. Sauvage, P. Savard, A. Y. Savine, V. Savinov, A. Savoy-Navarro, P. Savva, D. H. Saxon, L. P. Says, C Sbarra, E. Sbrissa, A. Sbrizzi, D. A. Scannicchio, J. Schaarschmidt, P. Schacht, U. Schäfer, A. C. Schaffer, D Schaile, M. Schaller, A. G. Schamov, V. A. Schegelsky, D. Scheirich, M. Schernau, M. I. Scherzer, C. Schiavi, H Schick, J. Schieck, P. Schieferdecker, M. Schioppa, G. Schlager, S. Schlenker, J. L. Schlereth, P. Schmid, M. P. Schmidt, C. Schmitt, K. Schmitt, M. Schmitz, H. Schmücker, T. Schoerner, R. C. Scholte, M. Schott, D. Schouten, M Schram, A. Schricker, D. Schroff, S. Schuh, H. W. Schuijlenburg, G. Schuler, J. Schultes, H.-C. Schultz-Coulon, J Schumacher, M. Schumacher, P. Schune, A. Schwartzman, D. Schweiger, P. Schwemling, C. Schwick, R. Schwienhorst, R Schwierz, J. Schwindling, W. G. Scott, H. Secker, E. Sedykh, N. Seguin-Moreau, E. Segura, S. C. Seidel, A. Seiden, J. M. Seixas, G. Sekhniaidze, D. M. Seliverstov, B. Selldén, M. Seman, N. Semprini-Cesari, C. Serfon, L. Serin, R Seuster, H. Severini, M. E. Sevior, K. A. Sexton, A. Sfyrla, T. P. Shah, L. Shan, J. T. Shank, M. Shapiro, P. B. Shatalov, L Shaver, C. Shaw, T. G. Shears, P. Sherwood, A. Shibata, P. Shield, S. Shilov, M. Shimojima, T. Shin, M. Shiyakova, A Shmeleva, M. Shoa, M. J. Shochet, M. A. Shupe, P. Sicho, A. Sidoti, A. Siebel, M. Siebel, J. Siegrist, D. Sijacki, J Silva, S. B. Silverstein, V. Simak, L. Simic, S. Simion, B. Simmons, M. Simonyan, P. Sinervo, V. Sipica, G. Siragusa, A. N. Sisakyan, S. Sivoklokov, J. Sjölin, P. Skubic, N. Skvorodnev, P. Slattery, T. Slavicek, K. Sliwa, T. J. </w:t>
+        <w:t xml:space="preserve">Pilkington, M. A. P. D. Santos, J. Pina, J. L. Pinfold, J. Ping, J. Pinhão, B. Pinto, O. Pirotte, R Placakyte, A. Placci, M. Plamondon, W. G. Plano, M.-A. Pleier, A. V. Pleskach, S. Podkladkin, F. Podlyski, P Poffenberger, L. Poggioli, M. Pohl, I. Polak, G. Polesello, A. Policicchio, A. Polini, V. Polychronakos, D. M. Pomarede, K. Pommès, P. Ponsot, L. Pontecorvo, B. G. Pope, R. Popescu, D. S. Popovic, A. Poppleton, J. Popule, X. P. Bueso, C. Posch, G. E. Pospelov, P. Pospichal, S. Pospisil, M. Postranecky, I. N. Potrap, C. J. Potter, G Poulard, A. Pousada, J. Poveda, R. Prabhu, P. Pralavorio, S. Prasad, J. Prast, S. Prat, M. Prata, R. Pravahan, T Preda, K. Pretzl, L. Pribyl, D. Price, L. E. Price, M. J. Price, P. M. Prichard, D. Prieur, M. Primavera, D. Primor, K Prokofiev, E. Prosso, J. Proudfoot, H. Przysiezniak, C. Puigdengoles, J. Purdham, M. Purohit, P. Puzo, A. N. Pylaev, Y Pylypchenko, M. Qi, J. Qian, W. Qian, Z. Qian, D. Qing, A. Quadt, D. R. Quarrie, W. B. Quayle, J. J. Rabbers, V. Radeka, J. M. Rafi, F. Ragusa, A. M. Rahimi, D. Rahm, C. Raine, B. Raith, S. Rajagopalan, S. Rajek, H. Rammer, M. Ramstedt, S. Rangod, P. N. Ratoff, T. Raufer, F. Rauscher, E. Rauter, M. Raymond, A. L. Reads, D. Rebuzzi, G. R. Redlinger, K. Reeves, M. Rehak, A Reichold, E. Reinherz-Aronis, I. Reisinger, D. Reljic, C. Rembser, Z. Ren, S. R. C. Renaudin-Crepe, P. Renkel, B Rensch, S. Rescia, M. Rescigno, S. Resconi, B. Resende, P. Rewiersma, J. Rey, M. Rey-Campagnolle, E. Rezaie, P Reznicek, R. A. Richards, J.-P. Richer, R. H. Richter, R. Richter, E. Richter-Was, M. Ridel, W. Riegler, S. Rieke, M Rijpstra, M. Rijssenbeek, A. Rimoldi, R. R. Rios, I. R. Dachs, M. Rivline, G. Rivoltella, F. Rizatdinova, S. H. Robertson, A. Robichaud-Veronneau, S. Robins, D. Robinson, A. Robson, J. H. Rochford, C. Roda, S. Rodier, S. Roe, O Røhne, F. Rohrbach, J. Roldán, S. Rolli, J. B. Romance, A. Romaniouk, V. M. Romanov, G. Romeo, L. Roos, E. Ros, S Rosati, F. Rosenbaum, G. A. Rosenbaum, E. I. Rosenberg, L. Rosselet, L. P. Rossi, L. Rossi, M. Rotaru, J. Rothberg, I Rottländer, D. Rousseau, A. Rozanov, Y. Rozen, R. Ruber, B. Ruckert, G. Rudolph, F. Rühr, F. Ruggieri, G. Ruggiero, H Ruiz, A. Ruiz-Martinez, E. Rulikowska-Zarebska, V. Rumiantsev, L. Rumyantsev, K. Runge, O. Runolfsson, N. A. Rusakovich, D. R. Rust, J. P. Rutherfoord, C. Ruwiedel, Y. F. Ryabov, V. Ryadovikov, P. Ryan, G. Rybkine, J. S. da Costa, A. F. Saavedra, S. Saboumazrag, H. F.-W. Sadrozinski, R. Sadykov, H. Sakamoto, P. Sala, A. Salamon, M. Saleem, D Salihagic, J. Salt, O. S. Bauza, B. M. S. Ferrando, D. Salvatore, A. Salzburger, D. Sampsonidis, B. H. Samset, C. A. S. Sánchez, M. A. S. Lozano, E. S. Peris, H. Sandaker, H. G. Sander, M. Sandhoff, S Sandvoss, D. P. C. Sankey, B. Sanny, S. Sansone, A. Sansoni, C. S. Rios, J. Santander, L. Santi, C. Santoni, R Santonico, J. Santos, M. Sapinski, J. G. Saraiva, F. Sarri, O. Sasaki, T. Sasaki, N. Sasao, I. Satsounkevitch, D Sauvage, G. Sauvage, P. Savard, A. Y. Savine, V. Savinov, A. Savoy-Navarro, P. Savva, D. H. Saxon, L. P. Says, C Sbarra, E. Sbrissa, A. Sbrizzi, D. A. Scannicchio, J. Schaarschmidt, P. Schacht, U. Schäfer, A. C. Schaffer, D Schaile, M. Schaller, A. G. Schamov, V. A. Schegelsky, D. Scheirich, M. Schernau, M. I. Scherzer, C. Schiavi, H Schick, J. Schieck, P. Schieferdecker, M. Schioppa, G. Schlager, S. Schlenker, J. L. Schlereth, P. Schmid, M. P. Schmidt, C. Schmitt, K. Schmitt, M. Schmitz, H. Schmücker, T. Schoerner, R. C. Scholte, M. Schott, D. Schouten, M Schram, A. Schricker, D. Schroff, S. Schuh, H. W. Schuijlenburg, G. Schuler, J. Schultes, H.-C. Schultz-Coulon, J Schumacher, M. Schumacher, P. Schune, A. Schwartzman, D. Schweiger, P. Schwemling, C. Schwick, R. Schwienhorst, R Schwierz, J. Schwindling, W. G. Scott, H. Secker, E. Sedykh, N. Seguin-Moreau, E. Segura, S. C. Seidel, A. Seiden, J. M. Seixas, G. Sekhniaidze, D. M. Seliverstov, B. Selldén, M. Seman, N. Semprini-Cesari, C. Serfon, L. Serin, R Seuster, H. Severini, M. E. Sevior, K. A. Sexton, A. Sfyrla, T. P. Shah, L. Shan, J. T. Shank, M. Shapiro, P. B. Shatalov, L Shaver, C. Shaw, T. G. Shears, P. Sherwood, A. Shibata, P. Shield, S. Shilov, M. Shimojima, T. Shin, M. Shiyakova, A Shmeleva, M. Shoa, M. J. Shochet, M. A. Shupe, P. Sicho, A. Sidoti, A. Siebel, M. Siebel, J. Siegrist, D. Sijacki, J Silva, S. B. Silverstein, V. Simak, L. Simic, S. Simion, B. Simmons, M. Simonyan, P. Sinervo, V. Sipica, G. Siragusa, A. N. Sisakyan, S. Sivoklokov, J. Sjölin, P. Skubic, N. Skvorodnev, P. Slattery, T. Slavicek, K. Sliwa, T. J. Sloan, J Sloper, V. Smakhtin, A. Small, S. Y. Smirnov, Y. Smirnov, L. Smirnova, O. Smirnova, N. A. Smith, B. </w:t>
       </w:r>
       <w:r>
         <w:rPr>
@@ -3671,7 +3666,7 @@
           <w:szCs w:val="24"/>
         </w:rPr>
         <w:lastRenderedPageBreak/>
-        <w:t xml:space="preserve">Sloan, J Sloper, V. Smakhtin, A. Small, S. Y. Smirnov, Y. Smirnov, L. Smirnova, O. Smirnova, N. A. Smith, B. C. Smith, D. S. Smith, J. Smith, K. M. Smith, B. Smith, M. Smizanska, K. Smolek, A. A. Snesarev, S. W. Snow, J. Snow, J. Snuverink, S Snyder, M. Soares, S. Soares, R. Sobie, J. Sodomka, M. Söderberg, A. Soffer, C. A. Solans, M. Solar, D. Sole, E. S. Camillocci, A. A. Solodkov, O. V. Solov’yanov, I. Soloviev, R. Soluk, J. Sondericker, V. Sopko, B. Sopko, M Sorbi, J. S. Medel, M. Sosebee, V. V. Sosnovtsev, L. S. Suay, A. Soukharev, J. Soukup, S. Spagnolo, F Spano, P. Speckmayer, M. Spegel, E. Spencer, R. Spighi, G. Spigo, F. Spila, E. Spiriti, R. Spiwoks, L. Spogli, M Spousta, G. Sprachmann, B. Spurlock, R. D. S. Denis, T. Stahl, R. J. Staley, R. Stamen, S. N. Stancu, E. Stanecka, R. W. Stanek, C. Stanescu, S. Stapnes, E. A. Starchenko, P. Staroba, J. Stastny, A. Staude, P. Stavina, M. Stavrianakou, G Stavropoulos, E. Stefanidis, J. L. Steffens, I. Stekl, H. J. Stelzer, H. Stenzel, G. Stewart, T. D. Stewart, W Stiller, T. Stockmanns, M. Stodulski, S. Stonjek, A. Stradling, A. Straessner, J. Strandberg, A. Strandlie, M Strauss, V. Strickland, D. Striegel, P. Strizenec, R. Ströhmer, D. M. Strom, J. A. Strong, R. Stroynowski, B. Stugu, I Stumer, D. Su, S. Subramania, S. I. Suchkov, Y. Sugaya, T. Sugimoto, M. Suk, V. V. Sulin, S. Sultanov, Z. Sun, B. Sundal, S Sushkov, G. Susinno, P. Sutcliffe, M. R. Sutton, Y. M. Sviridov, I. Sykora, R. R. Szczygiel, B. Szeless, T. Szymocha, J Sánchez, D. Ta, S. T. Gameiro, M. Tadel, R. Tafirout, A. Taga, H. Takai, R. Takashima, H. Takeda, T. Takeshita, M Talby, A. Talyshev, M. C. Tamsett, J. Tanaka, K. Tanaka, R. Tanaka, S. Tanaka, S. Tanaka, Y. Tanaka, G. P. Tappern, S Tapprogge, S. Tarem, F. Tarrade, J. Tarrant, G. Tartarelli, P. Tas, M. Tasevsky, Y. Tayalati, F. E. Taylor, G. Taylor, G. N. Taylor, R. P. Taylor, V. Tcherniatine, F. Tegenfeldt, P. Teixeira-Dias, H. T. Kate, P. K. Teng, R. Ter-Antonyan, S Terada, J. Terron, M. Terwort, R. J. Teuscher, C. M. Tevlin, J. Thadome, J. Thion, M. Thioye, A. Thomas, J. P. Thomas, T. L. Thomas, E. Thomas, R. J. Thompson, A. S. Thompson, R. P. Thun, T. Tic, V. O. Tikhomirov, Y. A. Tikhonov, S. Timm, C. J. W. P. Timmermans, P. Tipton, F. J. T. A. Viegas, S. Tisserant, M. Titov, J. Tobias, V. M. Tocut, B. Toczek, S Todorova-Nova, J. Tojo, S. Tokár, K. Tokushuku, L. Tomasek, M. Tomasek, F. Tomasz, M. Tomoto, D. Tompkins, L Tompkins, K. Toms, A. Tonazzo, G. Tong, A. Tonoyan, C. Topfel, N. D. Topilin, E. Torrence, J. G. T. Pais, J. Toth, F Touchard, D. R. Tovey, S. N. Tovey, E. F. Towndrow, T. Trefzger, M. Treichel, J. Treis, L. Tremblet, W. Tribanek, A Tricoli, I. M. Trigger, G. Trilling, S. Trincaz-Duvoid, M. F. Tripiana, W. Trischuk, Z. Trka, B. Trocmé, C. Troncon, J. C.-L. Tseng, I. Tsiafis, P. V. Tsiareshka, G. Tsipolitis, E. G. Tskhadadze, I. I. Tsukerman, V. Tsulaia, S. Tsuno, M Turala, I. T. Cakir, E. Turlay, P. M. Tuts, M. S. Twomey, M. Tyndel, D. Typaldos, H. Tyrvainen, E. Tzamarioudaki, G Tzanakos, I. Ueda, M. Uhrmacher, F. Ukegawa, M. U. Comes, G. Unal, D. G. Underwood, A. Undrus, G. Unel, Y. Unno, E Urkovsky, G. Usai, Y. Usov, L. Vacavant, V. Vacek, B. Vachon, S. Vahsen, C. Valderanis, J. Valenta, P. Valente, A Valero, S. Valkar, J. A. V. Ferrer, H. V. der Bij, H. van der Graaf, E. van der Kraaij, B. V. Eijk, N. van Eldik, P. van Gemmeren, Z. van Kesteren, I. van Vulpen, R. VanBerg, W. Vandelli, G. Vandoni, A. Vaniachine, F Vannucci, M. Varanda, F. V. Rodriguez, R. Vari, E. W. Varnes, D. Varouchas, A. Vartapetian, K. E. Varvell, V. I. Vassilakopoulos, L. Vassilieva, E. Vataga, L. Vaz, F. Vazeille, P. Vedrine, G. Vegni, J. J. Veillet, C. Vellidis, F Veloso, R. Veness, S. Veneziano, A. Ventura, S. Ventura, V. Vercesi, M. Verducci, W. Verkerke, J. C. Vermeulen, L Vertogardov, M. C. Vetterli, I. Vichou, T. Vickey, G. H. A. Viehhauser, E. Vigeolas, M. Villa, E. G. Villani, J Villate, I. Villella, E. Vilucchi, P. Vincent, H. Vincke, M. G. Vincter, V. B. Vinogradov, M. Virchaux, S. Viret, J Virzi, A. Vitale, I. Vivarelli, R. Vives, F. V. Vaques, S. Vlachos, H. Vogt, P. Vokac, C. F. Vollmer, M. Volpi, G Volpini, R. von Boehn-Buchholz, H. von der Schmitt, E. von Toerne, V. Vorobel, A. P. Vorobiev, A. S. Vorozhtsov, S. B. Vorozhtsov, M. Vos, K. C. Voss, R. Voss, J. H. Vossebeld, A. S. Vovenko, N. Vranjes, V. Vrba, M. Vreeswijk, T. V. Anh, B Vuaridel, M. Vudragovic, V. Vuillemin, R. Vuillermet, A. Wänanen, H. Wahlen, J. Walbersloh, R. Walker, W Walkowiak, R. Wall, R. S. Wallny, S. Walsh, C. Wang, J. C. Wang, F. Wappler, A. Warburton, C. P. Ward, G. P. Warner, M Warren, M. Warsinsky, R. Wastie, P. M. Watkins, A. T. Watson, G. Watts, A. </w:t>
+        <w:t xml:space="preserve">C. Smith, D. S. Smith, J. Smith, K. M. Smith, B. Smith, M. Smizanska, K. Smolek, A. A. Snesarev, S. W. Snow, J. Snow, J. Snuverink, S Snyder, M. Soares, S. Soares, R. Sobie, J. Sodomka, M. Söderberg, A. Soffer, C. A. Solans, M. Solar, D. Sole, E. S. Camillocci, A. A. Solodkov, O. V. Solov’yanov, I. Soloviev, R. Soluk, J. Sondericker, V. Sopko, B. Sopko, M Sorbi, J. S. Medel, M. Sosebee, V. V. Sosnovtsev, L. S. Suay, A. Soukharev, J. Soukup, S. Spagnolo, F Spano, P. Speckmayer, M. Spegel, E. Spencer, R. Spighi, G. Spigo, F. Spila, E. Spiriti, R. Spiwoks, L. Spogli, M Spousta, G. Sprachmann, B. Spurlock, R. D. S. Denis, T. Stahl, R. J. Staley, R. Stamen, S. N. Stancu, E. Stanecka, R. W. Stanek, C. Stanescu, S. Stapnes, E. A. Starchenko, P. Staroba, J. Stastny, A. Staude, P. Stavina, M. Stavrianakou, G Stavropoulos, E. Stefanidis, J. L. Steffens, I. Stekl, H. J. Stelzer, H. Stenzel, G. Stewart, T. D. Stewart, W Stiller, T. Stockmanns, M. Stodulski, S. Stonjek, A. Stradling, A. Straessner, J. Strandberg, A. Strandlie, M Strauss, V. Strickland, D. Striegel, P. Strizenec, R. Ströhmer, D. M. Strom, J. A. Strong, R. Stroynowski, B. Stugu, I Stumer, D. Su, S. Subramania, S. I. Suchkov, Y. Sugaya, T. Sugimoto, M. Suk, V. V. Sulin, S. Sultanov, Z. Sun, B. Sundal, S Sushkov, G. Susinno, P. Sutcliffe, M. R. Sutton, Y. M. Sviridov, I. Sykora, R. R. Szczygiel, B. Szeless, T. Szymocha, J Sánchez, D. Ta, S. T. Gameiro, M. Tadel, R. Tafirout, A. Taga, H. Takai, R. Takashima, H. Takeda, T. Takeshita, M Talby, A. Talyshev, M. C. Tamsett, J. Tanaka, K. Tanaka, R. Tanaka, S. Tanaka, S. Tanaka, Y. Tanaka, G. P. Tappern, S Tapprogge, S. Tarem, F. Tarrade, J. Tarrant, G. Tartarelli, P. Tas, M. Tasevsky, Y. Tayalati, F. E. Taylor, G. Taylor, G. N. Taylor, R. P. Taylor, V. Tcherniatine, F. Tegenfeldt, P. Teixeira-Dias, H. T. Kate, P. K. Teng, R. Ter-Antonyan, S Terada, J. Terron, M. Terwort, R. J. Teuscher, C. M. Tevlin, J. Thadome, J. Thion, M. Thioye, A. Thomas, J. P. Thomas, T. L. Thomas, E. Thomas, R. J. Thompson, A. S. Thompson, R. P. Thun, T. Tic, V. O. Tikhomirov, Y. A. Tikhonov, S. Timm, C. J. W. P. Timmermans, P. Tipton, F. J. T. A. Viegas, S. Tisserant, M. Titov, J. Tobias, V. M. Tocut, B. Toczek, S Todorova-Nova, J. Tojo, S. Tokár, K. Tokushuku, L. Tomasek, M. Tomasek, F. Tomasz, M. Tomoto, D. Tompkins, L Tompkins, K. Toms, A. Tonazzo, G. Tong, A. Tonoyan, C. Topfel, N. D. Topilin, E. Torrence, J. G. T. Pais, J. Toth, F Touchard, D. R. Tovey, S. N. Tovey, E. F. Towndrow, T. Trefzger, M. Treichel, J. Treis, L. Tremblet, W. Tribanek, A Tricoli, I. M. Trigger, G. Trilling, S. Trincaz-Duvoid, M. F. Tripiana, W. Trischuk, Z. Trka, B. Trocmé, C. Troncon, J. C.-L. Tseng, I. Tsiafis, P. V. Tsiareshka, G. Tsipolitis, E. G. Tskhadadze, I. I. Tsukerman, V. Tsulaia, S. Tsuno, M Turala, I. T. Cakir, E. Turlay, P. M. Tuts, M. S. Twomey, M. Tyndel, D. Typaldos, H. Tyrvainen, E. Tzamarioudaki, G Tzanakos, I. Ueda, M. Uhrmacher, F. Ukegawa, M. U. Comes, G. Unal, D. G. Underwood, A. Undrus, G. Unel, Y. Unno, E Urkovsky, G. Usai, Y. Usov, L. Vacavant, V. Vacek, B. Vachon, S. Vahsen, C. Valderanis, J. Valenta, P. Valente, A Valero, S. Valkar, J. A. V. Ferrer, H. V. der Bij, H. van der Graaf, E. van der Kraaij, B. V. Eijk, N. van Eldik, P. van Gemmeren, Z. van Kesteren, I. van Vulpen, R. VanBerg, W. Vandelli, G. Vandoni, A. Vaniachine, F Vannucci, M. Varanda, F. V. Rodriguez, R. Vari, E. W. Varnes, D. Varouchas, A. Vartapetian, K. E. Varvell, V. I. Vassilakopoulos, L. Vassilieva, E. Vataga, L. Vaz, F. Vazeille, P. Vedrine, G. Vegni, J. J. Veillet, C. Vellidis, F Veloso, R. Veness, S. Veneziano, A. Ventura, S. Ventura, V. Vercesi, M. Verducci, W. Verkerke, J. C. Vermeulen, L Vertogardov, M. C. Vetterli, I. Vichou, T. Vickey, G. H. A. Viehhauser, E. Vigeolas, M. Villa, E. G. Villani, J Villate, I. Villella, E. Vilucchi, P. Vincent, H. Vincke, M. G. Vincter, V. B. Vinogradov, M. Virchaux, S. Viret, J Virzi, A. Vitale, I. Vivarelli, R. Vives, F. V. Vaques, S. Vlachos, H. Vogt, P. Vokac, C. F. Vollmer, M. Volpi, G Volpini, R. von Boehn-Buchholz, H. von der Schmitt, E. von Toerne, V. Vorobel, A. P. Vorobiev, A. S. Vorozhtsov, S. B. Vorozhtsov, M. Vos, K. C. Voss, R. Voss, J. H. Vossebeld, A. S. Vovenko, N. Vranjes, V. Vrba, M. Vreeswijk, T. V. Anh, B Vuaridel, M. Vudragovic, V. Vuillemin, R. Vuillermet, A. Wänanen, H. Wahlen, J. Walbersloh, R. Walker, W Walkowiak, R. Wall, R. S. Wallny, S. Walsh, C. Wang, J. C. Wang, F. Wappler, A. Warburton, C. P. Ward, G. P. Warner, M Warren, M. Warsinsky, R. Wastie, P. M. Watkins, A. T. Watson, G. Watts, A. T. Waugh, B. M. Waugh, C. Weaverdyck, M Webel, G. Weber, J. Weber, M. Weber, P. Weber, A. R. </w:t>
       </w:r>
       <w:r>
         <w:rPr>
@@ -3679,7 +3674,7 @@
           <w:szCs w:val="24"/>
         </w:rPr>
         <w:lastRenderedPageBreak/>
-        <w:t xml:space="preserve">T. Waugh, B. M. Waugh, C. Weaverdyck, M Webel, G. Weber, J. Weber, M. Weber, P. Weber, A. R. Weidberg, P. M. Weilhammer, J. Weingarten, C. Weiser, H Wellenstein, H. P. Wellisch, P. S. Wells, A. Wemans, M. Wen, T. Wenaus, S. Wendler, T. Wengler, S. Wenig, N. Wermes, P Werneke, P. Werner, U. Werthenbach, S. J. Wheeler-Ellis, S. P. Whitaker, A. White, M. J. White, S. White, D Whittington, F. Wicek, D. Wicke, F. J. Wickens, W. Wiedenmann, M. Wielers, P. Wienemann, M. Wiesmann, M. Wiesmann, T Wijnen, A. Wildauer, I. Wilhelm, H. G. Wilkens, H. H. Williams, W. Willis, S. Willocq, I. Wilmut, J. A. Wilson, A Wilson, I. Wingerter-Seez, L. Winton, W. Witzeling, T. Wlodek, E. Woehrling, M. W. Wolter, H. Wolters, B. Wosiek, J Wotschack, M. J. Woudstra, C. Wright, S. L. Wu, X. Wu, J. Wuestenfeld, R. Wunstorf, S. Xella-Hansen, A. Xiang, S. Xie, Y Xie, G. Xu, N. Xu, A. Yamamoto, S. Yamamoto, H. Yamaoka, Y. Yamazaki, Z. Yan, H. Yang, J. C. Yang, S. Yang, U. K. Yang, Y Yang, Z. Yang, W.-M. Yao, Y. Yao, K. Yarradoddi, Y. Yasu, J. Ye, M. Yilmaz, R. Yoosoofmiya, K. Yorita, H. Yoshida, R Yoshida, C. Young, S. P. Youssef, D. Yu, J. Yu, M. Yu, X. Yu, J. Yuan, A. Yurkewicz, V. G. Zaets, R. Zaidan, A. M. Zaitsev, J Zajac, Z. Zajacova, A. Y. Zalite, Y. K. Zalite, L. Zanello, P. Zarzhitsky, A. Zaytsev, M. Zdrazil, C. Zeitnitz, M Zeller, P. F. Zema, C. Zendler, A. V. Zenin, T. Zenis, Z. Zenonos, S. Zenz, D. Zerwas, H. Zhang, J. Zhang, W. Zheng, X Zhang, L. Zhao, T. Zhao, X. Zhao, Z. Zhao, A. Zhelezko, A. Zhemchugov, S. Zheng, L. Zhichao, B. Zhou, N. Zhou, S. Zhou, Y Zhou, C. G. Zhu, H. Z. Zhu, X. A. Zhuang, V. Zhuravlov, B. Zilka, N. I. Zimin, S. Zimmermann, M. Ziolkowski, R. Zitoun, L Zivkovic, V. V. Zmouchko, G. Zobernig, A. Zoccoli, M. M. Zoeller, Y. Zolnierowski, A. Zsenei, M. zur Nedden, and V Zychacek, </w:t>
+        <w:t xml:space="preserve">Weidberg, P. M. Weilhammer, J. Weingarten, C. Weiser, H Wellenstein, H. P. Wellisch, P. S. Wells, A. Wemans, M. Wen, T. Wenaus, S. Wendler, T. Wengler, S. Wenig, N. Wermes, P Werneke, P. Werner, U. Werthenbach, S. J. Wheeler-Ellis, S. P. Whitaker, A. White, M. J. White, S. White, D Whittington, F. Wicek, D. Wicke, F. J. Wickens, W. Wiedenmann, M. Wielers, P. Wienemann, M. Wiesmann, M. Wiesmann, T Wijnen, A. Wildauer, I. Wilhelm, H. G. Wilkens, H. H. Williams, W. Willis, S. Willocq, I. Wilmut, J. A. Wilson, A Wilson, I. Wingerter-Seez, L. Winton, W. Witzeling, T. Wlodek, E. Woehrling, M. W. Wolter, H. Wolters, B. Wosiek, J Wotschack, M. J. Woudstra, C. Wright, S. L. Wu, X. Wu, J. Wuestenfeld, R. Wunstorf, S. Xella-Hansen, A. Xiang, S. Xie, Y Xie, G. Xu, N. Xu, A. Yamamoto, S. Yamamoto, H. Yamaoka, Y. Yamazaki, Z. Yan, H. Yang, J. C. Yang, S. Yang, U. K. Yang, Y Yang, Z. Yang, W.-M. Yao, Y. Yao, K. Yarradoddi, Y. Yasu, J. Ye, M. Yilmaz, R. Yoosoofmiya, K. Yorita, H. Yoshida, R Yoshida, C. Young, S. P. Youssef, D. Yu, J. Yu, M. Yu, X. Yu, J. Yuan, A. Yurkewicz, V. G. Zaets, R. Zaidan, A. M. Zaitsev, J Zajac, Z. Zajacova, A. Y. Zalite, Y. K. Zalite, L. Zanello, P. Zarzhitsky, A. Zaytsev, M. Zdrazil, C. Zeitnitz, M Zeller, P. F. Zema, C. Zendler, A. V. Zenin, T. Zenis, Z. Zenonos, S. Zenz, D. Zerwas, H. Zhang, J. Zhang, W. Zheng, X Zhang, L. Zhao, T. Zhao, X. Zhao, Z. Zhao, A. Zhelezko, A. Zhemchugov, S. Zheng, L. Zhichao, B. Zhou, N. Zhou, S. Zhou, Y Zhou, C. G. Zhu, H. Z. Zhu, X. A. Zhuang, V. Zhuravlov, B. Zilka, N. I. Zimin, S. Zimmermann, M. Ziolkowski, R. Zitoun, L Zivkovic, V. V. Zmouchko, G. Zobernig, A. Zoccoli, M. M. Zoeller, Y. Zolnierowski, A. Zsenei, M. zur Nedden, and V Zychacek, </w:t>
       </w:r>
       <w:r>
         <w:rPr>
@@ -4007,15 +4002,7 @@
           <w:szCs w:val="24"/>
         </w:rPr>
         <w:tab/>
-        <w:t xml:space="preserve">S. Aefsky, C. Amelung, J. Bensinger, C. Blocker, A. Dushkin, M. Gardner, K. Hashemi, E. Henry, B. Kaplan, P. Keselman, M. Ketchum, U. Landgraf, A. Ostapchuk, J. Rothberg, A. Schricker, N. Skvorodnev, </w:t>
-      </w:r>
-      <w:r>
-        <w:rPr>
-          <w:rFonts w:ascii="Calibri" w:hAnsi="Calibri" w:cs="Calibri"/>
-          <w:szCs w:val="24"/>
-        </w:rPr>
-        <w:lastRenderedPageBreak/>
-        <w:t xml:space="preserve">and H. Wellenstein, </w:t>
+        <w:t xml:space="preserve">S. Aefsky, C. Amelung, J. Bensinger, C. Blocker, A. Dushkin, M. Gardner, K. Hashemi, E. Henry, B. Kaplan, P. Keselman, M. Ketchum, U. Landgraf, A. Ostapchuk, J. Rothberg, A. Schricker, N. Skvorodnev, and H. Wellenstein, </w:t>
       </w:r>
       <w:r>
         <w:rPr>
@@ -4063,6 +4050,7 @@
           <w:rFonts w:ascii="Calibri" w:hAnsi="Calibri" w:cs="Calibri"/>
           <w:szCs w:val="24"/>
         </w:rPr>
+        <w:lastRenderedPageBreak/>
         <w:t>[12]</w:t>
       </w:r>
       <w:r>

</xml_diff>